<commit_message>
started writing manuscript discussion
</commit_message>
<xml_diff>
--- a/manuscript/Population genetics of a recent range expansion in monarch butterflies.docx
+++ b/manuscript/Population genetics of a recent range expansion in monarch butterflies.docx
@@ -67,18 +67,8 @@
           <w:color w:val="000000"/>
           <w:vertAlign w:val="superscript"/>
         </w:rPr>
-        <w:t>2</w:t>
-      </w:r>
-      <w:proofErr w:type="gramStart"/>
-      <w:r>
-        <w:rPr>
-          <w:rFonts w:ascii="Helvetica Neue" w:hAnsi="Helvetica Neue" w:cs="Arial"/>
-          <w:color w:val="000000"/>
-          <w:vertAlign w:val="superscript"/>
-        </w:rPr>
-        <w:t>,3</w:t>
-      </w:r>
-      <w:proofErr w:type="gramEnd"/>
+        <w:t>2,3</w:t>
+      </w:r>
       <w:r>
         <w:rPr>
           <w:rFonts w:ascii="Helvetica Neue" w:hAnsi="Helvetica Neue" w:cs="Arial"/>
@@ -1906,7 +1896,21 @@
           <w:color w:val="000000"/>
         </w:rPr>
         <w:tab/>
-        <w:t xml:space="preserve">PC1 explained (__%) of the overall variance and separated North American from Pacific Island samples. PC2 explained (__%) of variance and split Pacific Island populations into two out-of-Hawaii expansions. North American monarchs formed </w:t>
+        <w:t>PC1 explained (__%) of the overall variance and separated North American from Pacific Island samples. PC2 explained (__%) of variance and split Pacific Island populations into two out-of-Hawaii expansions</w:t>
+      </w:r>
+      <w:r>
+        <w:rPr>
+          <w:rFonts w:ascii="Helvetica Neue" w:hAnsi="Helvetica Neue" w:cs="Arial"/>
+          <w:color w:val="000000"/>
+        </w:rPr>
+        <w:t xml:space="preserve"> (Figure 2a)</w:t>
+      </w:r>
+      <w:r>
+        <w:rPr>
+          <w:rFonts w:ascii="Helvetica Neue" w:hAnsi="Helvetica Neue" w:cs="Arial"/>
+          <w:color w:val="000000"/>
+        </w:rPr>
+        <w:t xml:space="preserve">. North American monarchs formed </w:t>
       </w:r>
       <w:proofErr w:type="gramStart"/>
       <w:r>
@@ -1914,7 +1918,14 @@
           <w:rFonts w:ascii="Helvetica Neue" w:hAnsi="Helvetica Neue" w:cs="Arial"/>
           <w:color w:val="000000"/>
         </w:rPr>
-        <w:t>a single panmictic populations</w:t>
+        <w:t>a single panmic</w:t>
+      </w:r>
+      <w:r>
+        <w:rPr>
+          <w:rFonts w:ascii="Helvetica Neue" w:hAnsi="Helvetica Neue" w:cs="Arial"/>
+          <w:color w:val="000000"/>
+        </w:rPr>
+        <w:t>tic populations</w:t>
       </w:r>
       <w:proofErr w:type="gramEnd"/>
       <w:r>
@@ -1922,7 +1933,7 @@
           <w:rFonts w:ascii="Helvetica Neue" w:hAnsi="Helvetica Neue" w:cs="Arial"/>
           <w:color w:val="000000"/>
         </w:rPr>
-        <w:t xml:space="preserve"> in all analyses.</w:t>
+        <w:t xml:space="preserve"> in all analyses. Consistent with patterns of natural range expansion, we find decreasing relatedness to the ancestral North American population with increasing distance.</w:t>
       </w:r>
     </w:p>
     <w:p>
@@ -1939,14 +1950,27 @@
           <w:color w:val="000000"/>
         </w:rPr>
         <w:tab/>
-        <w:t>STRUCTURE showed a generally similar pattern. The highest li</w:t>
-      </w:r>
-      <w:r>
-        <w:rPr>
-          <w:rFonts w:ascii="Helvetica Neue" w:hAnsi="Helvetica Neue" w:cs="Arial"/>
-          <w:color w:val="000000"/>
-        </w:rPr>
-        <w:t>kelihood scenario was with k = 5</w:t>
+      </w:r>
+      <w:r>
+        <w:rPr>
+          <w:rFonts w:ascii="Helvetica Neue" w:hAnsi="Helvetica Neue" w:cs="Arial"/>
+          <w:color w:val="000000"/>
+        </w:rPr>
+        <w:t>ADMIXTURE</w:t>
+      </w:r>
+      <w:r>
+        <w:rPr>
+          <w:rFonts w:ascii="Helvetica Neue" w:hAnsi="Helvetica Neue" w:cs="Arial"/>
+          <w:color w:val="000000"/>
+        </w:rPr>
+        <w:t xml:space="preserve"> showed a generally similar pattern. The highest li</w:t>
+      </w:r>
+      <w:r>
+        <w:rPr>
+          <w:rFonts w:ascii="Helvetica Neue" w:hAnsi="Helvetica Neue" w:cs="Arial"/>
+          <w:color w:val="000000"/>
+        </w:rPr>
+        <w:t>kelihood scenario was with k = 6</w:t>
       </w:r>
       <w:r>
         <w:rPr>
@@ -1960,7 +1984,21 @@
           <w:rFonts w:ascii="Helvetica Neue" w:hAnsi="Helvetica Neue" w:cs="Arial"/>
           <w:color w:val="000000"/>
         </w:rPr>
-        <w:t>Samoa, Fiji, and New Caledonia were assigned their own cluster, and at k = 6, Hawaii was assigned a cluster; k = 6 was the scenario with the highest likelihood. Values of k = 7</w:t>
+        <w:t>Samoa, Fiji, and New Caledonia were assigned their own cluster, and at k = 6</w:t>
+      </w:r>
+      <w:r>
+        <w:rPr>
+          <w:rFonts w:ascii="Helvetica Neue" w:hAnsi="Helvetica Neue" w:cs="Arial"/>
+          <w:color w:val="000000"/>
+        </w:rPr>
+        <w:t>, Hawaii was assigned a cluster</w:t>
+      </w:r>
+      <w:r>
+        <w:rPr>
+          <w:rFonts w:ascii="Helvetica Neue" w:hAnsi="Helvetica Neue" w:cs="Arial"/>
+          <w:color w:val="000000"/>
+        </w:rPr>
+        <w:t>. Values of k = 7</w:t>
       </w:r>
       <w:r>
         <w:rPr>
@@ -1981,7 +2019,21 @@
           <w:rFonts w:ascii="Helvetica Neue" w:hAnsi="Helvetica Neue" w:cs="Arial"/>
           <w:color w:val="000000"/>
         </w:rPr>
-        <w:t>even at values as high as k = 10, eastern and western North American populations did not form discrete clusters.</w:t>
+        <w:t>even at values as high as k = 10, eastern and western North American populations did not form discrete clusters</w:t>
+      </w:r>
+      <w:r>
+        <w:rPr>
+          <w:rFonts w:ascii="Helvetica Neue" w:hAnsi="Helvetica Neue" w:cs="Arial"/>
+          <w:color w:val="000000"/>
+        </w:rPr>
+        <w:t xml:space="preserve"> (Figure 2b)</w:t>
+      </w:r>
+      <w:r>
+        <w:rPr>
+          <w:rFonts w:ascii="Helvetica Neue" w:hAnsi="Helvetica Neue" w:cs="Arial"/>
+          <w:color w:val="000000"/>
+        </w:rPr>
+        <w:t>.</w:t>
       </w:r>
     </w:p>
     <w:p>
@@ -1992,6 +2044,15 @@
           <w:color w:val="000000"/>
         </w:rPr>
       </w:pPr>
+    </w:p>
+    <w:p>
+      <w:pPr>
+        <w:jc w:val="both"/>
+        <w:rPr>
+          <w:rFonts w:ascii="Helvetica Neue" w:hAnsi="Helvetica Neue" w:cs="Arial"/>
+          <w:color w:val="000000"/>
+        </w:rPr>
+      </w:pPr>
       <w:r>
         <w:rPr>
           <w:rFonts w:ascii="Helvetica Neue" w:hAnsi="Helvetica Neue" w:cs="Arial"/>
@@ -2058,28 +2119,14 @@
           <w:color w:val="000000"/>
         </w:rPr>
         <w:tab/>
-        <w:t xml:space="preserve">Models suggest a recent colonization of Hawaii from North America. However, the exact timing is difficult to pinpoint and is highly sensitive to model inputs, including the population growth model upon establishment. All models, regardless of introduction timing, agree on population expansion in </w:t>
-      </w:r>
-      <w:r>
-        <w:rPr>
-          <w:rFonts w:ascii="Helvetica Neue" w:hAnsi="Helvetica Neue" w:cs="Arial"/>
-          <w:color w:val="000000"/>
-        </w:rPr>
-        <w:t xml:space="preserve">both </w:t>
-      </w:r>
-      <w:r>
-        <w:rPr>
-          <w:rFonts w:ascii="Helvetica Neue" w:hAnsi="Helvetica Neue" w:cs="Arial"/>
-          <w:color w:val="000000"/>
-        </w:rPr>
-        <w:t xml:space="preserve">North America </w:t>
-      </w:r>
-      <w:r>
-        <w:rPr>
-          <w:rFonts w:ascii="Helvetica Neue" w:hAnsi="Helvetica Neue" w:cs="Arial"/>
-          <w:color w:val="000000"/>
-        </w:rPr>
-        <w:t>and Hawaii subsequent to establishment in Hawaii.</w:t>
+        <w:t xml:space="preserve">Models suggest a recent colonization of Hawaii from North America. However, the exact timing is difficult to pinpoint and is </w:t>
+      </w:r>
+      <w:r>
+        <w:rPr>
+          <w:rFonts w:ascii="Helvetica Neue" w:hAnsi="Helvetica Neue" w:cs="Arial"/>
+          <w:color w:val="000000"/>
+        </w:rPr>
+        <w:t>sensitive to demographic scenarios specified during model specification. Models consistently predict a large effective population size in North America of approximately (); interestingly, the inferred founding population size in Hawaii was inferred to be quite high, approximately ().</w:t>
       </w:r>
     </w:p>
     <w:p>
@@ -2096,7 +2143,21 @@
           <w:color w:val="000000"/>
         </w:rPr>
         <w:tab/>
-        <w:t xml:space="preserve">There appears to be a very small amount of ongoing gene flow from North America to Hawaii (--). However, there is no support for Hawaii &gt; North America gene flow. </w:t>
+        <w:t>There appears to be a very small amount of ongoing gene flow from North America to Hawaii</w:t>
+      </w:r>
+      <w:r>
+        <w:rPr>
+          <w:rFonts w:ascii="Helvetica Neue" w:hAnsi="Helvetica Neue" w:cs="Arial"/>
+          <w:color w:val="000000"/>
+        </w:rPr>
+        <w:t>, on the order of ____ individuals per generation</w:t>
+      </w:r>
+      <w:r>
+        <w:rPr>
+          <w:rFonts w:ascii="Helvetica Neue" w:hAnsi="Helvetica Neue" w:cs="Arial"/>
+          <w:color w:val="000000"/>
+        </w:rPr>
+        <w:t xml:space="preserve">. However, there is no support for Hawaii &gt; North America gene flow. </w:t>
       </w:r>
     </w:p>
     <w:p>
@@ -2199,13 +2260,635 @@
           <w:color w:val="000000"/>
         </w:rPr>
       </w:pPr>
-    </w:p>
-    <w:p>
-      <w:pPr>
-        <w:rPr>
-          <w:rFonts w:ascii="Helvetica Neue" w:eastAsia="Times New Roman" w:hAnsi="Helvetica Neue" w:cs="Arial"/>
-        </w:rPr>
-      </w:pPr>
+      <w:r>
+        <w:rPr>
+          <w:rFonts w:ascii="Helvetica Neue" w:hAnsi="Helvetica Neue" w:cs="Arial"/>
+          <w:color w:val="000000"/>
+        </w:rPr>
+        <w:tab/>
+        <w:t>Our analysis suggests a population genetic scenario consistent with a recent natural range expansion</w:t>
+      </w:r>
+      <w:r>
+        <w:rPr>
+          <w:rFonts w:ascii="Helvetica Neue" w:hAnsi="Helvetica Neue" w:cs="Arial"/>
+          <w:color w:val="000000"/>
+        </w:rPr>
+        <w:t xml:space="preserve"> characterized by serial stepwise dispersal</w:t>
+      </w:r>
+      <w:r>
+        <w:rPr>
+          <w:rFonts w:ascii="Helvetica Neue" w:hAnsi="Helvetica Neue" w:cs="Arial"/>
+          <w:color w:val="000000"/>
+        </w:rPr>
+        <w:t xml:space="preserve"> across the Pacific in monarchs. With increasing distance, Pacific populations become more distantly related from the ancestral North American population. We find evidence for two independent expansions upon establishment in Hawaii, with a previously uncharacterized westward expansion from Hawaii into the Mariana Islands</w:t>
+      </w:r>
+      <w:r>
+        <w:rPr>
+          <w:rFonts w:ascii="Helvetica Neue" w:hAnsi="Helvetica Neue" w:cs="Arial"/>
+          <w:color w:val="000000"/>
+        </w:rPr>
+        <w:t xml:space="preserve">. The other previously </w:t>
+      </w:r>
+      <w:proofErr w:type="spellStart"/>
+      <w:r>
+        <w:rPr>
+          <w:rFonts w:ascii="Helvetica Neue" w:hAnsi="Helvetica Neue" w:cs="Arial"/>
+          <w:color w:val="000000"/>
+        </w:rPr>
+        <w:t>unsampled</w:t>
+      </w:r>
+      <w:proofErr w:type="spellEnd"/>
+      <w:r>
+        <w:rPr>
+          <w:rFonts w:ascii="Helvetica Neue" w:hAnsi="Helvetica Neue" w:cs="Arial"/>
+          <w:color w:val="000000"/>
+        </w:rPr>
+        <w:t xml:space="preserve"> population in our data, from Norfolk Island, appears to be part of the monarch’s southwestward Pacific expansion and generally grou</w:t>
+      </w:r>
+      <w:bookmarkStart w:id="0" w:name="_GoBack"/>
+      <w:bookmarkEnd w:id="0"/>
+      <w:r>
+        <w:rPr>
+          <w:rFonts w:ascii="Helvetica Neue" w:hAnsi="Helvetica Neue" w:cs="Arial"/>
+          <w:color w:val="000000"/>
+        </w:rPr>
+        <w:t>ps with samples from Australia and New Zealand. Our results are broadly concordant with analyses by Zhan et al. (2014) and Pierce et al. (2014) but provide a higher resolution picture of the monarch’s pattern of establishment in the Pacific.</w:t>
+      </w:r>
+    </w:p>
+    <w:p>
+      <w:pPr>
+        <w:jc w:val="both"/>
+        <w:rPr>
+          <w:rFonts w:ascii="Helvetica Neue" w:hAnsi="Helvetica Neue" w:cs="Arial"/>
+          <w:color w:val="000000"/>
+        </w:rPr>
+      </w:pPr>
+      <w:r>
+        <w:rPr>
+          <w:rFonts w:ascii="Helvetica Neue" w:hAnsi="Helvetica Neue" w:cs="Arial"/>
+          <w:color w:val="000000"/>
+        </w:rPr>
+        <w:tab/>
+        <w:t>We found that monarchs in the Mariana Islands represent a distinct expansion event within the Pacific. Historical records provided in Zalucki and Clarke (2004) indicate that the monarch’s establishment date in the Marianas was likely around 1900, although there are museum specimens dating back to at least 1887 (M. Freedman, pers. obs.). It is likely, based on historical records and geography, that monarchs in the Marianas are themselves descended from populations in the Marshall Islands and Micronesia, where there are monarch records dating back to at least 1860</w:t>
+      </w:r>
+      <w:r>
+        <w:rPr>
+          <w:rFonts w:ascii="Helvetica Neue" w:hAnsi="Helvetica Neue" w:cs="Arial"/>
+          <w:color w:val="000000"/>
+        </w:rPr>
+        <w:t xml:space="preserve"> (Zalucki and Clarke 2004)</w:t>
+      </w:r>
+      <w:r>
+        <w:rPr>
+          <w:rFonts w:ascii="Helvetica Neue" w:hAnsi="Helvetica Neue" w:cs="Arial"/>
+          <w:color w:val="000000"/>
+        </w:rPr>
+        <w:t xml:space="preserve">. These islands have yet to be sampled in population genetic analyses, although there are extant </w:t>
+      </w:r>
+      <w:r>
+        <w:rPr>
+          <w:rFonts w:ascii="Helvetica Neue" w:hAnsi="Helvetica Neue" w:cs="Arial"/>
+          <w:color w:val="000000"/>
+        </w:rPr>
+        <w:t xml:space="preserve">monarch </w:t>
+      </w:r>
+      <w:r>
+        <w:rPr>
+          <w:rFonts w:ascii="Helvetica Neue" w:hAnsi="Helvetica Neue" w:cs="Arial"/>
+          <w:color w:val="000000"/>
+        </w:rPr>
+        <w:t>populations</w:t>
+      </w:r>
+      <w:r>
+        <w:rPr>
+          <w:rFonts w:ascii="Helvetica Neue" w:hAnsi="Helvetica Neue" w:cs="Arial"/>
+          <w:color w:val="000000"/>
+        </w:rPr>
+        <w:t xml:space="preserve"> present there</w:t>
+      </w:r>
+      <w:r>
+        <w:rPr>
+          <w:rFonts w:ascii="Helvetica Neue" w:hAnsi="Helvetica Neue" w:cs="Arial"/>
+          <w:color w:val="000000"/>
+        </w:rPr>
+        <w:t xml:space="preserve"> (</w:t>
+      </w:r>
+      <w:r>
+        <w:rPr>
+          <w:rFonts w:ascii="Helvetica Neue" w:hAnsi="Helvetica Neue" w:cs="Arial"/>
+          <w:color w:val="000000"/>
+        </w:rPr>
+        <w:t xml:space="preserve">British Museum of Natural History; </w:t>
+      </w:r>
+      <w:r>
+        <w:rPr>
+          <w:rFonts w:ascii="Helvetica Neue" w:hAnsi="Helvetica Neue" w:cs="Arial"/>
+          <w:color w:val="000000"/>
+        </w:rPr>
+        <w:t>J. Tennant, pers. comm.).</w:t>
+      </w:r>
+    </w:p>
+    <w:p>
+      <w:pPr>
+        <w:jc w:val="both"/>
+        <w:rPr>
+          <w:rFonts w:ascii="Helvetica Neue" w:hAnsi="Helvetica Neue" w:cs="Arial"/>
+          <w:color w:val="000000"/>
+        </w:rPr>
+      </w:pPr>
+      <w:r>
+        <w:rPr>
+          <w:rFonts w:ascii="Helvetica Neue" w:hAnsi="Helvetica Neue" w:cs="Arial"/>
+          <w:color w:val="000000"/>
+        </w:rPr>
+        <w:tab/>
+        <w:t xml:space="preserve">Within the Mariana Islands, we found </w:t>
+      </w:r>
+      <w:proofErr w:type="gramStart"/>
+      <w:r>
+        <w:rPr>
+          <w:rFonts w:ascii="Helvetica Neue" w:hAnsi="Helvetica Neue" w:cs="Arial"/>
+          <w:color w:val="000000"/>
+        </w:rPr>
+        <w:t>a strong pattern</w:t>
+      </w:r>
+      <w:r>
+        <w:rPr>
+          <w:rFonts w:ascii="Helvetica Neue" w:hAnsi="Helvetica Neue" w:cs="Arial"/>
+          <w:color w:val="000000"/>
+        </w:rPr>
+        <w:t>s</w:t>
+      </w:r>
+      <w:proofErr w:type="gramEnd"/>
+      <w:r>
+        <w:rPr>
+          <w:rFonts w:ascii="Helvetica Neue" w:hAnsi="Helvetica Neue" w:cs="Arial"/>
+          <w:color w:val="000000"/>
+        </w:rPr>
+        <w:t xml:space="preserve"> of differentiation</w:t>
+      </w:r>
+      <w:r>
+        <w:rPr>
+          <w:rFonts w:ascii="Helvetica Neue" w:hAnsi="Helvetica Neue" w:cs="Arial"/>
+          <w:color w:val="000000"/>
+        </w:rPr>
+        <w:t xml:space="preserve"> between islands</w:t>
+      </w:r>
+      <w:r>
+        <w:rPr>
+          <w:rFonts w:ascii="Helvetica Neue" w:hAnsi="Helvetica Neue" w:cs="Arial"/>
+          <w:color w:val="000000"/>
+        </w:rPr>
+        <w:t xml:space="preserve">, especially between the nearby islands of Guam and Rota. This pattern is striking because of their extremely close proximity: these islands are separated by less than 40 km of </w:t>
+      </w:r>
+      <w:r>
+        <w:rPr>
+          <w:rFonts w:ascii="Helvetica Neue" w:hAnsi="Helvetica Neue" w:cs="Arial"/>
+          <w:color w:val="000000"/>
+        </w:rPr>
+        <w:t>ocean</w:t>
+      </w:r>
+      <w:r>
+        <w:rPr>
+          <w:rFonts w:ascii="Helvetica Neue" w:hAnsi="Helvetica Neue" w:cs="Arial"/>
+          <w:color w:val="000000"/>
+        </w:rPr>
+        <w:t>. By contrast, our samples from North America, despite coming from overwintering sites nearly 2,000 km apart, formed a single panmictic population. This result is consistent with other population genetic analyses of eastern and western</w:t>
+      </w:r>
+      <w:r>
+        <w:rPr>
+          <w:rFonts w:ascii="Helvetica Neue" w:hAnsi="Helvetica Neue" w:cs="Arial"/>
+          <w:color w:val="000000"/>
+        </w:rPr>
+        <w:t xml:space="preserve"> North American</w:t>
+      </w:r>
+      <w:r>
+        <w:rPr>
+          <w:rFonts w:ascii="Helvetica Neue" w:hAnsi="Helvetica Neue" w:cs="Arial"/>
+          <w:color w:val="000000"/>
+        </w:rPr>
+        <w:t xml:space="preserve"> monarchs (Brower and Boyce 1991, </w:t>
+      </w:r>
+      <w:proofErr w:type="spellStart"/>
+      <w:r>
+        <w:rPr>
+          <w:rFonts w:ascii="Helvetica Neue" w:hAnsi="Helvetica Neue" w:cs="Arial"/>
+          <w:color w:val="000000"/>
+        </w:rPr>
+        <w:t>Shephard</w:t>
+      </w:r>
+      <w:proofErr w:type="spellEnd"/>
+      <w:r>
+        <w:rPr>
+          <w:rFonts w:ascii="Helvetica Neue" w:hAnsi="Helvetica Neue" w:cs="Arial"/>
+          <w:color w:val="000000"/>
+        </w:rPr>
+        <w:t xml:space="preserve"> et al. 2002, Lyons et al. 2012, </w:t>
+      </w:r>
+      <w:r>
+        <w:rPr>
+          <w:rFonts w:ascii="Helvetica Neue" w:hAnsi="Helvetica Neue" w:cs="Arial"/>
+          <w:color w:val="000000"/>
+        </w:rPr>
+        <w:t>Zhan et al. 2014, reviewed in Pierce et al. 2015)</w:t>
+      </w:r>
+      <w:r>
+        <w:rPr>
+          <w:rFonts w:ascii="Helvetica Neue" w:hAnsi="Helvetica Neue" w:cs="Arial"/>
+          <w:color w:val="000000"/>
+        </w:rPr>
+        <w:t>, although</w:t>
+      </w:r>
+      <w:r>
+        <w:rPr>
+          <w:rFonts w:ascii="Helvetica Neue" w:hAnsi="Helvetica Neue" w:cs="Arial"/>
+          <w:color w:val="000000"/>
+        </w:rPr>
+        <w:t xml:space="preserve"> it</w:t>
+      </w:r>
+      <w:r>
+        <w:rPr>
+          <w:rFonts w:ascii="Helvetica Neue" w:hAnsi="Helvetica Neue" w:cs="Arial"/>
+          <w:color w:val="000000"/>
+        </w:rPr>
+        <w:t xml:space="preserve"> provides the strongest test of </w:t>
+      </w:r>
+      <w:r>
+        <w:rPr>
+          <w:rFonts w:ascii="Helvetica Neue" w:hAnsi="Helvetica Neue" w:cs="Arial"/>
+          <w:color w:val="000000"/>
+        </w:rPr>
+        <w:t>North American population structure to</w:t>
+      </w:r>
+      <w:r>
+        <w:rPr>
+          <w:rFonts w:ascii="Helvetica Neue" w:hAnsi="Helvetica Neue" w:cs="Arial"/>
+          <w:color w:val="000000"/>
+        </w:rPr>
+        <w:t xml:space="preserve"> date</w:t>
+      </w:r>
+      <w:commentRangeStart w:id="1"/>
+      <w:r>
+        <w:rPr>
+          <w:rFonts w:ascii="Helvetica Neue" w:hAnsi="Helvetica Neue" w:cs="Arial"/>
+          <w:color w:val="000000"/>
+        </w:rPr>
+        <w:t>*</w:t>
+      </w:r>
+      <w:commentRangeEnd w:id="1"/>
+      <w:r>
+        <w:rPr>
+          <w:rStyle w:val="CommentReference"/>
+        </w:rPr>
+        <w:commentReference w:id="1"/>
+      </w:r>
+      <w:r>
+        <w:rPr>
+          <w:rFonts w:ascii="Helvetica Neue" w:hAnsi="Helvetica Neue" w:cs="Arial"/>
+          <w:color w:val="000000"/>
+        </w:rPr>
+        <w:t xml:space="preserve">. This pattern of </w:t>
+      </w:r>
+      <w:r>
+        <w:rPr>
+          <w:rFonts w:ascii="Helvetica Neue" w:hAnsi="Helvetica Neue" w:cs="Arial"/>
+          <w:color w:val="000000"/>
+        </w:rPr>
+        <w:t xml:space="preserve">strong </w:t>
+      </w:r>
+      <w:r>
+        <w:rPr>
+          <w:rFonts w:ascii="Helvetica Neue" w:hAnsi="Helvetica Neue" w:cs="Arial"/>
+          <w:color w:val="000000"/>
+        </w:rPr>
+        <w:t>population genetic differentiation within the Mariana Islands but not at the scale of the entire North American continent highlights</w:t>
+      </w:r>
+      <w:r>
+        <w:rPr>
+          <w:rFonts w:ascii="Helvetica Neue" w:hAnsi="Helvetica Neue" w:cs="Arial"/>
+          <w:color w:val="000000"/>
+        </w:rPr>
+        <w:t xml:space="preserve"> both (1)</w:t>
+      </w:r>
+      <w:r>
+        <w:rPr>
+          <w:rFonts w:ascii="Helvetica Neue" w:hAnsi="Helvetica Neue" w:cs="Arial"/>
+          <w:color w:val="000000"/>
+        </w:rPr>
+        <w:t xml:space="preserve"> the pervasive role that long-distance migration in North America plays in collapsing any patterns of population structure that might otherwise develop</w:t>
+      </w:r>
+      <w:r>
+        <w:rPr>
+          <w:rFonts w:ascii="Helvetica Neue" w:hAnsi="Helvetica Neue" w:cs="Arial"/>
+          <w:color w:val="000000"/>
+        </w:rPr>
+        <w:t xml:space="preserve"> and (2) the fact that many Pacific monarch populations likely have extremely small effective population sizes that are susceptible to very strong genetic drift</w:t>
+      </w:r>
+      <w:r>
+        <w:rPr>
+          <w:rFonts w:ascii="Helvetica Neue" w:hAnsi="Helvetica Neue" w:cs="Arial"/>
+          <w:color w:val="000000"/>
+        </w:rPr>
+        <w:t xml:space="preserve">. </w:t>
+      </w:r>
+      <w:proofErr w:type="spellStart"/>
+      <w:r>
+        <w:rPr>
+          <w:rFonts w:ascii="Helvetica Neue" w:hAnsi="Helvetica Neue" w:cs="Arial"/>
+          <w:color w:val="000000"/>
+        </w:rPr>
+        <w:t>Panmixia</w:t>
+      </w:r>
+      <w:proofErr w:type="spellEnd"/>
+      <w:r>
+        <w:rPr>
+          <w:rFonts w:ascii="Helvetica Neue" w:hAnsi="Helvetica Neue" w:cs="Arial"/>
+          <w:color w:val="000000"/>
+        </w:rPr>
+        <w:t xml:space="preserve"> over large spatial scales in common in other long-distance migratory species (references from bats, birds, salmon), though monarchs provide a unique opportunity to </w:t>
+      </w:r>
+      <w:r>
+        <w:rPr>
+          <w:rFonts w:ascii="Helvetica Neue" w:hAnsi="Helvetica Neue" w:cs="Arial"/>
+          <w:color w:val="000000"/>
+        </w:rPr>
+        <w:t>compare</w:t>
+      </w:r>
+      <w:r>
+        <w:rPr>
+          <w:rFonts w:ascii="Helvetica Neue" w:hAnsi="Helvetica Neue" w:cs="Arial"/>
+          <w:color w:val="000000"/>
+        </w:rPr>
+        <w:t xml:space="preserve"> patterns of population structure in migratory and non-migratory populations.</w:t>
+      </w:r>
+    </w:p>
+    <w:p>
+      <w:pPr>
+        <w:jc w:val="both"/>
+        <w:rPr>
+          <w:rFonts w:ascii="Helvetica Neue" w:hAnsi="Helvetica Neue" w:cs="Arial"/>
+          <w:color w:val="000000"/>
+        </w:rPr>
+      </w:pPr>
+      <w:r>
+        <w:rPr>
+          <w:rFonts w:ascii="Helvetica Neue" w:hAnsi="Helvetica Neue" w:cs="Arial"/>
+          <w:color w:val="000000"/>
+        </w:rPr>
+        <w:tab/>
+        <w:t>In contrast to populations within the Mariana Islands, samples from Hawaiian and Australian monarchs do not suggest fine-scale population genetic differentiation</w:t>
+      </w:r>
+      <w:r>
+        <w:rPr>
+          <w:rFonts w:ascii="Helvetica Neue" w:hAnsi="Helvetica Neue" w:cs="Arial"/>
+          <w:color w:val="000000"/>
+        </w:rPr>
+        <w:t xml:space="preserve"> that might be expected in non-migratory populations</w:t>
+      </w:r>
+      <w:r>
+        <w:rPr>
+          <w:rFonts w:ascii="Helvetica Neue" w:hAnsi="Helvetica Neue" w:cs="Arial"/>
+          <w:color w:val="000000"/>
+        </w:rPr>
+        <w:t xml:space="preserve">. Within Hawaii, our samples from Maui and Oahu formed a single genetic cluster, consistent with the </w:t>
+      </w:r>
+      <w:r>
+        <w:rPr>
+          <w:rFonts w:ascii="Helvetica Neue" w:hAnsi="Helvetica Neue" w:cs="Arial"/>
+          <w:color w:val="000000"/>
+        </w:rPr>
+        <w:t>results</w:t>
+      </w:r>
+      <w:r>
+        <w:rPr>
+          <w:rFonts w:ascii="Helvetica Neue" w:hAnsi="Helvetica Neue" w:cs="Arial"/>
+          <w:color w:val="000000"/>
+        </w:rPr>
+        <w:t xml:space="preserve"> of Pierce et al. (2014b). </w:t>
+      </w:r>
+      <w:r>
+        <w:rPr>
+          <w:rFonts w:ascii="Helvetica Neue" w:hAnsi="Helvetica Neue" w:cs="Arial"/>
+          <w:color w:val="000000"/>
+        </w:rPr>
+        <w:t>Likewise, within the Australian continent, samples from New South Wales and Victoria grouped with samples from Queensland. This result is consistent with early studies of broad- and fine-scale population genetic structure of Australian monarch butterflies</w:t>
+      </w:r>
+      <w:r>
+        <w:rPr>
+          <w:rFonts w:ascii="Helvetica Neue" w:hAnsi="Helvetica Neue" w:cs="Arial"/>
+          <w:color w:val="000000"/>
+        </w:rPr>
+        <w:t xml:space="preserve"> using sampling from a small number of loci</w:t>
+      </w:r>
+      <w:r>
+        <w:rPr>
+          <w:rFonts w:ascii="Helvetica Neue" w:hAnsi="Helvetica Neue" w:cs="Arial"/>
+          <w:color w:val="000000"/>
+        </w:rPr>
+        <w:t xml:space="preserve"> (Zalucki et al. 1987). </w:t>
+      </w:r>
+    </w:p>
+    <w:p>
+      <w:pPr>
+        <w:jc w:val="both"/>
+        <w:rPr>
+          <w:rFonts w:ascii="Helvetica Neue" w:hAnsi="Helvetica Neue" w:cs="Arial"/>
+          <w:color w:val="000000"/>
+        </w:rPr>
+      </w:pPr>
+      <w:r>
+        <w:rPr>
+          <w:rFonts w:ascii="Helvetica Neue" w:hAnsi="Helvetica Neue" w:cs="Arial"/>
+          <w:color w:val="000000"/>
+        </w:rPr>
+        <w:tab/>
+        <w:t xml:space="preserve">For Hawaiian monarchs, it is not immediately clear why </w:t>
+      </w:r>
+      <w:r>
+        <w:rPr>
+          <w:rFonts w:ascii="Helvetica Neue" w:hAnsi="Helvetica Neue" w:cs="Arial"/>
+          <w:color w:val="000000"/>
+        </w:rPr>
+        <w:t xml:space="preserve">the </w:t>
+      </w:r>
+      <w:r>
+        <w:rPr>
+          <w:rFonts w:ascii="Helvetica Neue" w:hAnsi="Helvetica Neue" w:cs="Arial"/>
+          <w:color w:val="000000"/>
+        </w:rPr>
+        <w:t>islands</w:t>
+      </w:r>
+      <w:r>
+        <w:rPr>
+          <w:rFonts w:ascii="Helvetica Neue" w:hAnsi="Helvetica Neue" w:cs="Arial"/>
+          <w:color w:val="000000"/>
+        </w:rPr>
+        <w:t xml:space="preserve"> of Maui and Oahu</w:t>
+      </w:r>
+      <w:r>
+        <w:rPr>
+          <w:rFonts w:ascii="Helvetica Neue" w:hAnsi="Helvetica Neue" w:cs="Arial"/>
+          <w:color w:val="000000"/>
+        </w:rPr>
+        <w:t xml:space="preserve"> do not form separate populations. One possibility is that prevailing winds promote gene flow between islands and that the orientation axis of the Hawaiian </w:t>
+      </w:r>
+      <w:proofErr w:type="gramStart"/>
+      <w:r>
+        <w:rPr>
+          <w:rFonts w:ascii="Helvetica Neue" w:hAnsi="Helvetica Neue" w:cs="Arial"/>
+          <w:color w:val="000000"/>
+        </w:rPr>
+        <w:t>islands</w:t>
+      </w:r>
+      <w:proofErr w:type="gramEnd"/>
+      <w:r>
+        <w:rPr>
+          <w:rFonts w:ascii="Helvetica Neue" w:hAnsi="Helvetica Neue" w:cs="Arial"/>
+          <w:color w:val="000000"/>
+        </w:rPr>
+        <w:t xml:space="preserve"> relative to prevailing wind direction </w:t>
+      </w:r>
+      <w:r>
+        <w:rPr>
+          <w:rFonts w:ascii="Helvetica Neue" w:hAnsi="Helvetica Neue" w:cs="Arial"/>
+          <w:color w:val="000000"/>
+        </w:rPr>
+        <w:t xml:space="preserve">differs from that seen in the Mariana Islands. Pacific monarchs are likely moved by </w:t>
+      </w:r>
+      <w:r>
+        <w:rPr>
+          <w:rFonts w:ascii="Helvetica Neue" w:hAnsi="Helvetica Neue" w:cs="Arial"/>
+          <w:color w:val="000000"/>
+        </w:rPr>
+        <w:t>wind patterns</w:t>
+      </w:r>
+      <w:r>
+        <w:rPr>
+          <w:rFonts w:ascii="Helvetica Neue" w:hAnsi="Helvetica Neue" w:cs="Arial"/>
+          <w:color w:val="000000"/>
+        </w:rPr>
+        <w:t xml:space="preserve">, and some authors have </w:t>
+      </w:r>
+      <w:r>
+        <w:rPr>
+          <w:rFonts w:ascii="Helvetica Neue" w:hAnsi="Helvetica Neue" w:cs="Arial"/>
+          <w:color w:val="000000"/>
+        </w:rPr>
+        <w:t>suggested</w:t>
+      </w:r>
+      <w:r>
+        <w:rPr>
+          <w:rFonts w:ascii="Helvetica Neue" w:hAnsi="Helvetica Neue" w:cs="Arial"/>
+          <w:color w:val="000000"/>
+        </w:rPr>
+        <w:t xml:space="preserve"> that </w:t>
+      </w:r>
+      <w:r>
+        <w:rPr>
+          <w:rFonts w:ascii="Helvetica Neue" w:hAnsi="Helvetica Neue" w:cs="Arial"/>
+          <w:color w:val="000000"/>
+        </w:rPr>
+        <w:t>tropical cyclones</w:t>
+      </w:r>
+      <w:r>
+        <w:rPr>
+          <w:rFonts w:ascii="Helvetica Neue" w:hAnsi="Helvetica Neue" w:cs="Arial"/>
+          <w:color w:val="000000"/>
+        </w:rPr>
+        <w:t xml:space="preserve"> may have promoted the monarch’s establishment in parts of the Pacific, including Australia (Clarke and Zalucki 2004). </w:t>
+      </w:r>
+      <w:r>
+        <w:rPr>
+          <w:rFonts w:ascii="Helvetica Neue" w:hAnsi="Helvetica Neue" w:cs="Arial"/>
+          <w:color w:val="000000"/>
+        </w:rPr>
+        <w:t>In the case of Australian monarchs, one possibility for the lack of differentiation across the continent is that Australian monarchs may in fact exhibit seasonal movement patterns akin to those seen in North American monarchs (James references). Although the s</w:t>
+      </w:r>
+      <w:r>
+        <w:rPr>
+          <w:rFonts w:ascii="Helvetica Neue" w:hAnsi="Helvetica Neue" w:cs="Arial"/>
+          <w:color w:val="000000"/>
+        </w:rPr>
+        <w:t xml:space="preserve">cale of migration in Australia is relatively modest, Australian monarchs still exhibit </w:t>
+      </w:r>
+      <w:r>
+        <w:rPr>
+          <w:rFonts w:ascii="Helvetica Neue" w:hAnsi="Helvetica Neue" w:cs="Arial"/>
+          <w:color w:val="000000"/>
+        </w:rPr>
+        <w:t xml:space="preserve">seasonal movement patterns and </w:t>
+      </w:r>
+      <w:r>
+        <w:rPr>
+          <w:rFonts w:ascii="Helvetica Neue" w:hAnsi="Helvetica Neue" w:cs="Arial"/>
+          <w:color w:val="000000"/>
+        </w:rPr>
+        <w:t xml:space="preserve">migratory tendencies (James 1989, Freedman et al. 2018, </w:t>
+      </w:r>
+      <w:proofErr w:type="spellStart"/>
+      <w:r>
+        <w:rPr>
+          <w:rFonts w:ascii="Helvetica Neue" w:hAnsi="Helvetica Neue" w:cs="Arial"/>
+          <w:color w:val="000000"/>
+        </w:rPr>
+        <w:t>Hemstrom</w:t>
+      </w:r>
+      <w:proofErr w:type="spellEnd"/>
+      <w:r>
+        <w:rPr>
+          <w:rFonts w:ascii="Helvetica Neue" w:hAnsi="Helvetica Neue" w:cs="Arial"/>
+          <w:color w:val="000000"/>
+        </w:rPr>
+        <w:t xml:space="preserve"> et al. in prep) that might explain the lack of differentiation seen there.</w:t>
+      </w:r>
+    </w:p>
+    <w:p>
+      <w:pPr>
+        <w:jc w:val="both"/>
+        <w:rPr>
+          <w:rFonts w:ascii="Helvetica Neue" w:hAnsi="Helvetica Neue" w:cs="Arial"/>
+          <w:color w:val="000000"/>
+        </w:rPr>
+      </w:pPr>
+      <w:r>
+        <w:rPr>
+          <w:rFonts w:ascii="Helvetica Neue" w:hAnsi="Helvetica Neue" w:cs="Arial"/>
+          <w:color w:val="000000"/>
+        </w:rPr>
+        <w:tab/>
+      </w:r>
+    </w:p>
+    <w:p>
+      <w:pPr>
+        <w:jc w:val="both"/>
+        <w:rPr>
+          <w:rFonts w:ascii="Helvetica Neue" w:hAnsi="Helvetica Neue" w:cs="Arial"/>
+          <w:color w:val="000000"/>
+        </w:rPr>
+      </w:pPr>
+      <w:r>
+        <w:rPr>
+          <w:rFonts w:ascii="Helvetica Neue" w:hAnsi="Helvetica Neue" w:cs="Arial"/>
+          <w:color w:val="000000"/>
+        </w:rPr>
+        <w:tab/>
+      </w:r>
+    </w:p>
+    <w:p>
+      <w:pPr>
+        <w:jc w:val="both"/>
+        <w:rPr>
+          <w:rFonts w:ascii="Helvetica Neue" w:hAnsi="Helvetica Neue" w:cs="Arial"/>
+          <w:color w:val="000000"/>
+        </w:rPr>
+      </w:pPr>
+      <w:r>
+        <w:rPr>
+          <w:rFonts w:ascii="Helvetica Neue" w:hAnsi="Helvetica Neue" w:cs="Arial"/>
+          <w:color w:val="000000"/>
+        </w:rPr>
+        <w:tab/>
+      </w:r>
     </w:p>
     <w:p>
       <w:pPr>
@@ -2234,7 +2917,7 @@
           <w:noProof/>
         </w:rPr>
         <w:drawing>
-          <wp:inline distT="0" distB="0" distL="0" distR="0">
+          <wp:inline distT="0" distB="0" distL="0" distR="0" wp14:anchorId="464DF912" wp14:editId="38590606">
             <wp:extent cx="5943600" cy="3001247"/>
             <wp:effectExtent l="0" t="0" r="0" b="0"/>
             <wp:docPr id="3" name="Picture 1"/>
@@ -2251,7 +2934,7 @@
                     </pic:cNvPicPr>
                   </pic:nvPicPr>
                   <pic:blipFill>
-                    <a:blip r:embed="rId6">
+                    <a:blip r:embed="rId7">
                       <a:extLst>
                         <a:ext uri="{28A0092B-C50C-407E-A947-70E740481C1C}">
                           <a14:useLocalDpi xmlns:a14="http://schemas.microsoft.com/office/drawing/2010/main" val="0"/>
@@ -2282,8 +2965,6 @@
           </wp:inline>
         </w:drawing>
       </w:r>
-      <w:bookmarkStart w:id="0" w:name="_GoBack"/>
-      <w:bookmarkEnd w:id="0"/>
       <w:r>
         <w:rPr>
           <w:rFonts w:ascii="Helvetica Neue" w:eastAsia="Times New Roman" w:hAnsi="Helvetica Neue" w:cs="Arial"/>
@@ -3765,6 +4446,27 @@
     </w:sectPr>
   </w:body>
 </w:document>
+</file>
+
+<file path=word/comments.xml><?xml version="1.0" encoding="utf-8"?>
+<w:comments xmlns:wpc="http://schemas.microsoft.com/office/word/2010/wordprocessingCanvas" xmlns:mo="http://schemas.microsoft.com/office/mac/office/2008/main" xmlns:mc="http://schemas.openxmlformats.org/markup-compatibility/2006" xmlns:mv="urn:schemas-microsoft-com:mac:vml" xmlns:o="urn:schemas-microsoft-com:office:office" xmlns:r="http://schemas.openxmlformats.org/officeDocument/2006/relationships" xmlns:m="http://schemas.openxmlformats.org/officeDocument/2006/math" xmlns:v="urn:schemas-microsoft-com:vml" xmlns:wp14="http://schemas.microsoft.com/office/word/2010/wordprocessingDrawing" xmlns:wp="http://schemas.openxmlformats.org/drawingml/2006/wordprocessingDrawing" xmlns:w10="urn:schemas-microsoft-com:office:word" xmlns:w="http://schemas.openxmlformats.org/wordprocessingml/2006/main" xmlns:w14="http://schemas.microsoft.com/office/word/2010/wordml" xmlns:wpg="http://schemas.microsoft.com/office/word/2010/wordprocessingGroup" xmlns:wpi="http://schemas.microsoft.com/office/word/2010/wordprocessingInk" xmlns:wne="http://schemas.microsoft.com/office/word/2006/wordml" xmlns:wps="http://schemas.microsoft.com/office/word/2010/wordprocessingShape" mc:Ignorable="w14 wp14">
+  <w:comment w:id="1" w:author="Micah Freedman" w:date="2019-08-09T12:19:00Z" w:initials="MF">
+    <w:p>
+      <w:pPr>
+        <w:pStyle w:val="CommentText"/>
+      </w:pPr>
+      <w:r>
+        <w:rPr>
+          <w:rStyle w:val="CommentReference"/>
+        </w:rPr>
+        <w:annotationRef/>
+      </w:r>
+      <w:r>
+        <w:t>at least until the paper from the de Roode lab comes out ….</w:t>
+      </w:r>
+    </w:p>
+  </w:comment>
+</w:comments>
 </file>
 
 <file path=word/numbering.xml><?xml version="1.0" encoding="utf-8"?>
@@ -4124,6 +4826,65 @@
       <w:szCs w:val="18"/>
     </w:rPr>
   </w:style>
+  <w:style w:type="character" w:styleId="CommentReference">
+    <w:name w:val="annotation reference"/>
+    <w:basedOn w:val="DefaultParagraphFont"/>
+    <w:uiPriority w:val="99"/>
+    <w:semiHidden/>
+    <w:unhideWhenUsed/>
+    <w:rsid w:val="007C2C9D"/>
+    <w:rPr>
+      <w:sz w:val="18"/>
+      <w:szCs w:val="18"/>
+    </w:rPr>
+  </w:style>
+  <w:style w:type="paragraph" w:styleId="CommentText">
+    <w:name w:val="annotation text"/>
+    <w:basedOn w:val="Normal"/>
+    <w:link w:val="CommentTextChar"/>
+    <w:uiPriority w:val="99"/>
+    <w:semiHidden/>
+    <w:unhideWhenUsed/>
+    <w:rsid w:val="007C2C9D"/>
+  </w:style>
+  <w:style w:type="character" w:customStyle="1" w:styleId="CommentTextChar">
+    <w:name w:val="Comment Text Char"/>
+    <w:basedOn w:val="DefaultParagraphFont"/>
+    <w:link w:val="CommentText"/>
+    <w:uiPriority w:val="99"/>
+    <w:semiHidden/>
+    <w:rsid w:val="007C2C9D"/>
+  </w:style>
+  <w:style w:type="paragraph" w:styleId="CommentSubject">
+    <w:name w:val="annotation subject"/>
+    <w:basedOn w:val="CommentText"/>
+    <w:next w:val="CommentText"/>
+    <w:link w:val="CommentSubjectChar"/>
+    <w:uiPriority w:val="99"/>
+    <w:semiHidden/>
+    <w:unhideWhenUsed/>
+    <w:rsid w:val="007C2C9D"/>
+    <w:rPr>
+      <w:b/>
+      <w:bCs/>
+      <w:sz w:val="20"/>
+      <w:szCs w:val="20"/>
+    </w:rPr>
+  </w:style>
+  <w:style w:type="character" w:customStyle="1" w:styleId="CommentSubjectChar">
+    <w:name w:val="Comment Subject Char"/>
+    <w:basedOn w:val="CommentTextChar"/>
+    <w:link w:val="CommentSubject"/>
+    <w:uiPriority w:val="99"/>
+    <w:semiHidden/>
+    <w:rsid w:val="007C2C9D"/>
+    <w:rPr>
+      <w:b/>
+      <w:bCs/>
+      <w:sz w:val="20"/>
+      <w:szCs w:val="20"/>
+    </w:rPr>
+  </w:style>
 </w:styles>
 </file>
 
@@ -4385,6 +5146,65 @@
       <w:rFonts w:ascii="Lucida Grande" w:hAnsi="Lucida Grande" w:cs="Lucida Grande"/>
       <w:sz w:val="18"/>
       <w:szCs w:val="18"/>
+    </w:rPr>
+  </w:style>
+  <w:style w:type="character" w:styleId="CommentReference">
+    <w:name w:val="annotation reference"/>
+    <w:basedOn w:val="DefaultParagraphFont"/>
+    <w:uiPriority w:val="99"/>
+    <w:semiHidden/>
+    <w:unhideWhenUsed/>
+    <w:rsid w:val="007C2C9D"/>
+    <w:rPr>
+      <w:sz w:val="18"/>
+      <w:szCs w:val="18"/>
+    </w:rPr>
+  </w:style>
+  <w:style w:type="paragraph" w:styleId="CommentText">
+    <w:name w:val="annotation text"/>
+    <w:basedOn w:val="Normal"/>
+    <w:link w:val="CommentTextChar"/>
+    <w:uiPriority w:val="99"/>
+    <w:semiHidden/>
+    <w:unhideWhenUsed/>
+    <w:rsid w:val="007C2C9D"/>
+  </w:style>
+  <w:style w:type="character" w:customStyle="1" w:styleId="CommentTextChar">
+    <w:name w:val="Comment Text Char"/>
+    <w:basedOn w:val="DefaultParagraphFont"/>
+    <w:link w:val="CommentText"/>
+    <w:uiPriority w:val="99"/>
+    <w:semiHidden/>
+    <w:rsid w:val="007C2C9D"/>
+  </w:style>
+  <w:style w:type="paragraph" w:styleId="CommentSubject">
+    <w:name w:val="annotation subject"/>
+    <w:basedOn w:val="CommentText"/>
+    <w:next w:val="CommentText"/>
+    <w:link w:val="CommentSubjectChar"/>
+    <w:uiPriority w:val="99"/>
+    <w:semiHidden/>
+    <w:unhideWhenUsed/>
+    <w:rsid w:val="007C2C9D"/>
+    <w:rPr>
+      <w:b/>
+      <w:bCs/>
+      <w:sz w:val="20"/>
+      <w:szCs w:val="20"/>
+    </w:rPr>
+  </w:style>
+  <w:style w:type="character" w:customStyle="1" w:styleId="CommentSubjectChar">
+    <w:name w:val="Comment Subject Char"/>
+    <w:basedOn w:val="CommentTextChar"/>
+    <w:link w:val="CommentSubject"/>
+    <w:uiPriority w:val="99"/>
+    <w:semiHidden/>
+    <w:rsid w:val="007C2C9D"/>
+    <w:rPr>
+      <w:b/>
+      <w:bCs/>
+      <w:sz w:val="20"/>
+      <w:szCs w:val="20"/>
     </w:rPr>
   </w:style>
 </w:styles>

</xml_diff>

<commit_message>
Tiny edits to introduction (grammar), added methods.
</commit_message>
<xml_diff>
--- a/manuscript/Population genetics of a recent range expansion in monarch butterflies.docx
+++ b/manuscript/Population genetics of a recent range expansion in monarch butterflies.docx
@@ -1,6 +1,6 @@
 
 <file path=word/document.xml><?xml version="1.0" encoding="utf-8"?>
-<w:document xmlns:wpc="http://schemas.microsoft.com/office/word/2010/wordprocessingCanvas" xmlns:mo="http://schemas.microsoft.com/office/mac/office/2008/main" xmlns:mc="http://schemas.openxmlformats.org/markup-compatibility/2006" xmlns:mv="urn:schemas-microsoft-com:mac:vml" xmlns:o="urn:schemas-microsoft-com:office:office" xmlns:r="http://schemas.openxmlformats.org/officeDocument/2006/relationships" xmlns:m="http://schemas.openxmlformats.org/officeDocument/2006/math" xmlns:v="urn:schemas-microsoft-com:vml" xmlns:wp14="http://schemas.microsoft.com/office/word/2010/wordprocessingDrawing" xmlns:wp="http://schemas.openxmlformats.org/drawingml/2006/wordprocessingDrawing" xmlns:w10="urn:schemas-microsoft-com:office:word" xmlns:w="http://schemas.openxmlformats.org/wordprocessingml/2006/main" xmlns:w14="http://schemas.microsoft.com/office/word/2010/wordml" xmlns:wpg="http://schemas.microsoft.com/office/word/2010/wordprocessingGroup" xmlns:wpi="http://schemas.microsoft.com/office/word/2010/wordprocessingInk" xmlns:wne="http://schemas.microsoft.com/office/word/2006/wordml" xmlns:wps="http://schemas.microsoft.com/office/word/2010/wordprocessingShape" mc:Ignorable="w14 wp14">
+<w:document xmlns:wpc="http://schemas.microsoft.com/office/word/2010/wordprocessingCanvas" xmlns:cx="http://schemas.microsoft.com/office/drawing/2014/chartex" xmlns:cx1="http://schemas.microsoft.com/office/drawing/2015/9/8/chartex" xmlns:cx2="http://schemas.microsoft.com/office/drawing/2015/10/21/chartex" xmlns:cx3="http://schemas.microsoft.com/office/drawing/2016/5/9/chartex" xmlns:cx4="http://schemas.microsoft.com/office/drawing/2016/5/10/chartex" xmlns:cx5="http://schemas.microsoft.com/office/drawing/2016/5/11/chartex" xmlns:cx6="http://schemas.microsoft.com/office/drawing/2016/5/12/chartex" xmlns:cx7="http://schemas.microsoft.com/office/drawing/2016/5/13/chartex" xmlns:cx8="http://schemas.microsoft.com/office/drawing/2016/5/14/chartex" xmlns:mc="http://schemas.openxmlformats.org/markup-compatibility/2006" xmlns:aink="http://schemas.microsoft.com/office/drawing/2016/ink" xmlns:am3d="http://schemas.microsoft.com/office/drawing/2017/model3d" xmlns:o="urn:schemas-microsoft-com:office:office" xmlns:r="http://schemas.openxmlformats.org/officeDocument/2006/relationships" xmlns:m="http://schemas.openxmlformats.org/officeDocument/2006/math" xmlns:v="urn:schemas-microsoft-com:vml" xmlns:wp14="http://schemas.microsoft.com/office/word/2010/wordprocessingDrawing" xmlns:wp="http://schemas.openxmlformats.org/drawingml/2006/wordprocessingDrawing" xmlns:w10="urn:schemas-microsoft-com:office:word" xmlns:w="http://schemas.openxmlformats.org/wordprocessingml/2006/main" xmlns:w14="http://schemas.microsoft.com/office/word/2010/wordml" xmlns:w15="http://schemas.microsoft.com/office/word/2012/wordml" xmlns:w16cid="http://schemas.microsoft.com/office/word/2016/wordml/cid" xmlns:w16se="http://schemas.microsoft.com/office/word/2015/wordml/symex" xmlns:wpg="http://schemas.microsoft.com/office/word/2010/wordprocessingGroup" xmlns:wpi="http://schemas.microsoft.com/office/word/2010/wordprocessingInk" xmlns:wne="http://schemas.microsoft.com/office/word/2006/wordml" xmlns:wps="http://schemas.microsoft.com/office/word/2010/wordprocessingShape" mc:Ignorable="w14 w15 w16se w16cid wp14">
   <w:body>
     <w:p>
       <w:pPr>
@@ -67,18 +67,8 @@
           <w:color w:val="000000"/>
           <w:vertAlign w:val="superscript"/>
         </w:rPr>
-        <w:t>2</w:t>
-      </w:r>
-      <w:proofErr w:type="gramStart"/>
-      <w:r>
-        <w:rPr>
-          <w:rFonts w:ascii="Helvetica Neue" w:hAnsi="Helvetica Neue" w:cs="Arial"/>
-          <w:color w:val="000000"/>
-          <w:vertAlign w:val="superscript"/>
-        </w:rPr>
-        <w:t>,3</w:t>
-      </w:r>
-      <w:proofErr w:type="gramEnd"/>
+        <w:t>2,3</w:t>
+      </w:r>
       <w:r>
         <w:rPr>
           <w:rFonts w:ascii="Helvetica Neue" w:hAnsi="Helvetica Neue" w:cs="Arial"/>
@@ -528,23 +518,7 @@
           <w:rFonts w:ascii="Helvetica Neue" w:hAnsi="Helvetica Neue" w:cs="Arial"/>
           <w:color w:val="000000"/>
         </w:rPr>
-        <w:t xml:space="preserve"> (</w:t>
-      </w:r>
-      <w:proofErr w:type="spellStart"/>
-      <w:r>
-        <w:rPr>
-          <w:rFonts w:ascii="Helvetica Neue" w:hAnsi="Helvetica Neue" w:cs="Arial"/>
-          <w:color w:val="000000"/>
-        </w:rPr>
-        <w:t>Helmus</w:t>
-      </w:r>
-      <w:proofErr w:type="spellEnd"/>
-      <w:r>
-        <w:rPr>
-          <w:rFonts w:ascii="Helvetica Neue" w:hAnsi="Helvetica Neue" w:cs="Arial"/>
-          <w:color w:val="000000"/>
-        </w:rPr>
-        <w:t xml:space="preserve"> et al. 2014, others)</w:t>
+        <w:t xml:space="preserve"> (Helmus et al. 2014, others)</w:t>
       </w:r>
       <w:r>
         <w:rPr>
@@ -607,23 +581,7 @@
           <w:rFonts w:ascii="Helvetica Neue" w:hAnsi="Helvetica Neue" w:cs="Arial"/>
           <w:color w:val="000000"/>
         </w:rPr>
-        <w:t xml:space="preserve"> (Parmesan and </w:t>
-      </w:r>
-      <w:proofErr w:type="spellStart"/>
-      <w:r>
-        <w:rPr>
-          <w:rFonts w:ascii="Helvetica Neue" w:hAnsi="Helvetica Neue" w:cs="Arial"/>
-          <w:color w:val="000000"/>
-        </w:rPr>
-        <w:t>Yohe</w:t>
-      </w:r>
-      <w:proofErr w:type="spellEnd"/>
-      <w:r>
-        <w:rPr>
-          <w:rFonts w:ascii="Helvetica Neue" w:hAnsi="Helvetica Neue" w:cs="Arial"/>
-          <w:color w:val="000000"/>
-        </w:rPr>
-        <w:t xml:space="preserve"> 2003, others)</w:t>
+        <w:t xml:space="preserve"> (Parmesan and Yohe 2003, others)</w:t>
       </w:r>
       <w:r>
         <w:rPr>
@@ -686,23 +644,7 @@
           <w:rFonts w:ascii="Helvetica Neue" w:hAnsi="Helvetica Neue" w:cs="Arial"/>
           <w:color w:val="000000"/>
         </w:rPr>
-        <w:t xml:space="preserve"> (Peter and </w:t>
-      </w:r>
-      <w:proofErr w:type="spellStart"/>
-      <w:r>
-        <w:rPr>
-          <w:rFonts w:ascii="Helvetica Neue" w:hAnsi="Helvetica Neue" w:cs="Arial"/>
-          <w:color w:val="000000"/>
-        </w:rPr>
-        <w:t>Slatkin</w:t>
-      </w:r>
-      <w:proofErr w:type="spellEnd"/>
-      <w:r>
-        <w:rPr>
-          <w:rFonts w:ascii="Helvetica Neue" w:hAnsi="Helvetica Neue" w:cs="Arial"/>
-          <w:color w:val="000000"/>
-        </w:rPr>
-        <w:t xml:space="preserve"> 2015)</w:t>
+        <w:t xml:space="preserve"> (Peter and Slatkin 2015)</w:t>
       </w:r>
       <w:r>
         <w:rPr>
@@ -733,23 +675,7 @@
           <w:rFonts w:ascii="Helvetica Neue" w:hAnsi="Helvetica Neue" w:cs="Arial"/>
           <w:color w:val="000000"/>
         </w:rPr>
-        <w:t xml:space="preserve">Hewitt 1996, </w:t>
-      </w:r>
-      <w:proofErr w:type="spellStart"/>
-      <w:r>
-        <w:rPr>
-          <w:rFonts w:ascii="Helvetica Neue" w:hAnsi="Helvetica Neue" w:cs="Arial"/>
-          <w:color w:val="000000"/>
-        </w:rPr>
-        <w:t>Excoffier</w:t>
-      </w:r>
-      <w:proofErr w:type="spellEnd"/>
-      <w:r>
-        <w:rPr>
-          <w:rFonts w:ascii="Helvetica Neue" w:hAnsi="Helvetica Neue" w:cs="Arial"/>
-          <w:color w:val="000000"/>
-        </w:rPr>
-        <w:t xml:space="preserve"> et al. 2009</w:t>
+        <w:t>Hewitt 1996, Excoffier et al. 2009</w:t>
       </w:r>
       <w:r>
         <w:rPr>
@@ -777,39 +703,7 @@
           <w:rFonts w:ascii="Helvetica Neue" w:hAnsi="Helvetica Neue" w:cs="Arial"/>
           <w:color w:val="000000"/>
         </w:rPr>
-        <w:t xml:space="preserve">, </w:t>
-      </w:r>
-      <w:proofErr w:type="spellStart"/>
-      <w:r>
-        <w:rPr>
-          <w:rFonts w:ascii="Helvetica Neue" w:hAnsi="Helvetica Neue" w:cs="Arial"/>
-          <w:color w:val="000000"/>
-        </w:rPr>
-        <w:t>Slatkin</w:t>
-      </w:r>
-      <w:proofErr w:type="spellEnd"/>
-      <w:r>
-        <w:rPr>
-          <w:rFonts w:ascii="Helvetica Neue" w:hAnsi="Helvetica Neue" w:cs="Arial"/>
-          <w:color w:val="000000"/>
-        </w:rPr>
-        <w:t xml:space="preserve"> and </w:t>
-      </w:r>
-      <w:proofErr w:type="spellStart"/>
-      <w:r>
-        <w:rPr>
-          <w:rFonts w:ascii="Helvetica Neue" w:hAnsi="Helvetica Neue" w:cs="Arial"/>
-          <w:color w:val="000000"/>
-        </w:rPr>
-        <w:t>Excoffier</w:t>
-      </w:r>
-      <w:proofErr w:type="spellEnd"/>
-      <w:r>
-        <w:rPr>
-          <w:rFonts w:ascii="Helvetica Neue" w:hAnsi="Helvetica Neue" w:cs="Arial"/>
-          <w:color w:val="000000"/>
-        </w:rPr>
-        <w:t xml:space="preserve"> 2012</w:t>
+        <w:t>, Slatkin and Excoffier 2012</w:t>
       </w:r>
       <w:r>
         <w:rPr>
@@ -825,149 +719,57 @@
         </w:rPr>
         <w:t>and has been shown for species as diverse as eider ducks (</w:t>
       </w:r>
-      <w:proofErr w:type="spellStart"/>
       <w:r>
         <w:rPr>
           <w:rFonts w:ascii="Helvetica Neue" w:hAnsi="Helvetica Neue" w:cs="Arial"/>
           <w:i/>
           <w:color w:val="000000"/>
         </w:rPr>
-        <w:t>Somateria</w:t>
-      </w:r>
-      <w:proofErr w:type="spellEnd"/>
+        <w:t>Somateria mollissima</w:t>
+      </w:r>
+      <w:r>
+        <w:rPr>
+          <w:rFonts w:ascii="Helvetica Neue" w:hAnsi="Helvetica Neue" w:cs="Arial"/>
+          <w:color w:val="000000"/>
+        </w:rPr>
+        <w:t>) (Tiedemann et al. 2004), ragwort (</w:t>
+      </w:r>
       <w:r>
         <w:rPr>
           <w:rFonts w:ascii="Helvetica Neue" w:hAnsi="Helvetica Neue" w:cs="Arial"/>
           <w:i/>
           <w:color w:val="000000"/>
         </w:rPr>
-        <w:t xml:space="preserve"> </w:t>
-      </w:r>
-      <w:proofErr w:type="spellStart"/>
+        <w:t>Senecio halleri</w:t>
+      </w:r>
+      <w:r>
+        <w:rPr>
+          <w:rFonts w:ascii="Helvetica Neue" w:hAnsi="Helvetica Neue" w:cs="Arial"/>
+          <w:color w:val="000000"/>
+        </w:rPr>
+        <w:t>) (Bettin et al. 2007), and rough-skinned newts (</w:t>
+      </w:r>
       <w:r>
         <w:rPr>
           <w:rFonts w:ascii="Helvetica Neue" w:hAnsi="Helvetica Neue" w:cs="Arial"/>
           <w:i/>
           <w:color w:val="000000"/>
         </w:rPr>
-        <w:t>mollissima</w:t>
-      </w:r>
-      <w:proofErr w:type="spellEnd"/>
-      <w:r>
-        <w:rPr>
-          <w:rFonts w:ascii="Helvetica Neue" w:hAnsi="Helvetica Neue" w:cs="Arial"/>
-          <w:color w:val="000000"/>
-        </w:rPr>
-        <w:t>) (Tiedemann et al. 2004), ragwort (</w:t>
-      </w:r>
-      <w:proofErr w:type="spellStart"/>
+        <w:t>Taricha granulosa</w:t>
+      </w:r>
+      <w:r>
+        <w:rPr>
+          <w:rFonts w:ascii="Helvetica Neue" w:hAnsi="Helvetica Neue" w:cs="Arial"/>
+          <w:color w:val="000000"/>
+        </w:rPr>
+        <w:t xml:space="preserve">) (Kuchta and Tan 2005). The out-of-Africa expansion of </w:t>
+      </w:r>
       <w:r>
         <w:rPr>
           <w:rFonts w:ascii="Helvetica Neue" w:hAnsi="Helvetica Neue" w:cs="Arial"/>
           <w:i/>
           <w:color w:val="000000"/>
         </w:rPr>
-        <w:t>Senecio</w:t>
-      </w:r>
-      <w:proofErr w:type="spellEnd"/>
-      <w:r>
-        <w:rPr>
-          <w:rFonts w:ascii="Helvetica Neue" w:hAnsi="Helvetica Neue" w:cs="Arial"/>
-          <w:i/>
-          <w:color w:val="000000"/>
-        </w:rPr>
-        <w:t xml:space="preserve"> </w:t>
-      </w:r>
-      <w:proofErr w:type="spellStart"/>
-      <w:r>
-        <w:rPr>
-          <w:rFonts w:ascii="Helvetica Neue" w:hAnsi="Helvetica Neue" w:cs="Arial"/>
-          <w:i/>
-          <w:color w:val="000000"/>
-        </w:rPr>
-        <w:t>halleri</w:t>
-      </w:r>
-      <w:proofErr w:type="spellEnd"/>
-      <w:r>
-        <w:rPr>
-          <w:rFonts w:ascii="Helvetica Neue" w:hAnsi="Helvetica Neue" w:cs="Arial"/>
-          <w:color w:val="000000"/>
-        </w:rPr>
-        <w:t>) (</w:t>
-      </w:r>
-      <w:proofErr w:type="spellStart"/>
-      <w:r>
-        <w:rPr>
-          <w:rFonts w:ascii="Helvetica Neue" w:hAnsi="Helvetica Neue" w:cs="Arial"/>
-          <w:color w:val="000000"/>
-        </w:rPr>
-        <w:t>Bettin</w:t>
-      </w:r>
-      <w:proofErr w:type="spellEnd"/>
-      <w:r>
-        <w:rPr>
-          <w:rFonts w:ascii="Helvetica Neue" w:hAnsi="Helvetica Neue" w:cs="Arial"/>
-          <w:color w:val="000000"/>
-        </w:rPr>
-        <w:t xml:space="preserve"> et al. 2007), and rough-skinned newts (</w:t>
-      </w:r>
-      <w:proofErr w:type="spellStart"/>
-      <w:r>
-        <w:rPr>
-          <w:rFonts w:ascii="Helvetica Neue" w:hAnsi="Helvetica Neue" w:cs="Arial"/>
-          <w:i/>
-          <w:color w:val="000000"/>
-        </w:rPr>
-        <w:t>Taricha</w:t>
-      </w:r>
-      <w:proofErr w:type="spellEnd"/>
-      <w:r>
-        <w:rPr>
-          <w:rFonts w:ascii="Helvetica Neue" w:hAnsi="Helvetica Neue" w:cs="Arial"/>
-          <w:i/>
-          <w:color w:val="000000"/>
-        </w:rPr>
-        <w:t xml:space="preserve"> </w:t>
-      </w:r>
-      <w:proofErr w:type="spellStart"/>
-      <w:r>
-        <w:rPr>
-          <w:rFonts w:ascii="Helvetica Neue" w:hAnsi="Helvetica Neue" w:cs="Arial"/>
-          <w:i/>
-          <w:color w:val="000000"/>
-        </w:rPr>
-        <w:t>granulosa</w:t>
-      </w:r>
-      <w:proofErr w:type="spellEnd"/>
-      <w:r>
-        <w:rPr>
-          <w:rFonts w:ascii="Helvetica Neue" w:hAnsi="Helvetica Neue" w:cs="Arial"/>
-          <w:color w:val="000000"/>
-        </w:rPr>
-        <w:t>) (</w:t>
-      </w:r>
-      <w:proofErr w:type="spellStart"/>
-      <w:r>
-        <w:rPr>
-          <w:rFonts w:ascii="Helvetica Neue" w:hAnsi="Helvetica Neue" w:cs="Arial"/>
-          <w:color w:val="000000"/>
-        </w:rPr>
-        <w:t>Kuchta</w:t>
-      </w:r>
-      <w:proofErr w:type="spellEnd"/>
-      <w:r>
-        <w:rPr>
-          <w:rFonts w:ascii="Helvetica Neue" w:hAnsi="Helvetica Neue" w:cs="Arial"/>
-          <w:color w:val="000000"/>
-        </w:rPr>
-        <w:t xml:space="preserve"> and Tan 2005). The out-of-Africa expansion of </w:t>
-      </w:r>
-      <w:r>
-        <w:rPr>
-          <w:rFonts w:ascii="Helvetica Neue" w:hAnsi="Helvetica Neue" w:cs="Arial"/>
-          <w:i/>
-          <w:color w:val="000000"/>
-        </w:rPr>
         <w:t>Homo sapiens</w:t>
       </w:r>
       <w:r>
@@ -975,23 +777,7 @@
           <w:rFonts w:ascii="Helvetica Neue" w:hAnsi="Helvetica Neue" w:cs="Arial"/>
           <w:color w:val="000000"/>
         </w:rPr>
-        <w:t xml:space="preserve"> is also characterized by serial stepwise dispersal (</w:t>
-      </w:r>
-      <w:proofErr w:type="spellStart"/>
-      <w:r>
-        <w:rPr>
-          <w:rFonts w:ascii="Helvetica Neue" w:hAnsi="Helvetica Neue" w:cs="Arial"/>
-          <w:color w:val="000000"/>
-        </w:rPr>
-        <w:t>Ramachandran</w:t>
-      </w:r>
-      <w:proofErr w:type="spellEnd"/>
-      <w:r>
-        <w:rPr>
-          <w:rFonts w:ascii="Helvetica Neue" w:hAnsi="Helvetica Neue" w:cs="Arial"/>
-          <w:color w:val="000000"/>
-        </w:rPr>
-        <w:t xml:space="preserve"> et al. 2005, Liu </w:t>
+        <w:t xml:space="preserve"> is also characterized by serial stepwise dispersal (Ramachandran et al. 2005, Liu </w:t>
       </w:r>
       <w:r>
         <w:rPr>
@@ -1023,6 +809,7 @@
           <w:rFonts w:ascii="Helvetica Neue" w:hAnsi="Helvetica Neue" w:cs="Arial"/>
           <w:color w:val="000000"/>
         </w:rPr>
+        <w:lastRenderedPageBreak/>
         <w:t>One such species that has undergone a dramatic range expansion over its recent evolutionary history is the monarch butterfly (</w:t>
       </w:r>
       <w:r>
@@ -1063,24 +850,14 @@
           <w:rFonts w:ascii="Helvetica Neue" w:hAnsi="Helvetica Neue" w:cs="Arial"/>
           <w:color w:val="000000"/>
         </w:rPr>
-        <w:lastRenderedPageBreak/>
-        <w:t xml:space="preserve">(Zhan et al. 2014, </w:t>
-      </w:r>
-      <w:proofErr w:type="spellStart"/>
-      <w:r>
-        <w:rPr>
-          <w:rFonts w:ascii="Helvetica Neue" w:hAnsi="Helvetica Neue" w:cs="Arial"/>
-          <w:color w:val="000000"/>
-        </w:rPr>
-        <w:t>Pfeiller</w:t>
-      </w:r>
-      <w:proofErr w:type="spellEnd"/>
-      <w:r>
-        <w:rPr>
-          <w:rFonts w:ascii="Helvetica Neue" w:hAnsi="Helvetica Neue" w:cs="Arial"/>
-          <w:color w:val="000000"/>
-        </w:rPr>
-        <w:t xml:space="preserve"> et al. 2016). This demographic </w:t>
+        <w:t xml:space="preserve">ago </w:t>
+      </w:r>
+      <w:r>
+        <w:rPr>
+          <w:rFonts w:ascii="Helvetica Neue" w:hAnsi="Helvetica Neue" w:cs="Arial"/>
+          <w:color w:val="000000"/>
+        </w:rPr>
+        <w:t xml:space="preserve">(Zhan et al. 2014, Pfeiller et al. 2016). This demographic </w:t>
       </w:r>
       <w:r>
         <w:rPr>
@@ -1216,7 +993,50 @@
           <w:rFonts w:ascii="Helvetica Neue" w:hAnsi="Helvetica Neue" w:cs="Arial"/>
           <w:color w:val="000000"/>
         </w:rPr>
-        <w:t xml:space="preserve">Historical records suggest that the monarch crossed the Pacific quite recently, with the earliest positive records of monarch occurrences coming from the 1840s in Hawaii (Vane-Wright 1993, Zalucki and Clarke 2004). By 1871, the monarch had reached Australia and by 1900 was established on nearly every major Pacific island group. Some authors have attributed the recency of the monarch’s appearance in these locations to the “Columbus hypothesis,” which posits that the clearing of forests in </w:t>
+        <w:t xml:space="preserve">Historical records suggest that </w:t>
+      </w:r>
+      <w:commentRangeStart w:id="0"/>
+      <w:r>
+        <w:rPr>
+          <w:rFonts w:ascii="Helvetica Neue" w:hAnsi="Helvetica Neue" w:cs="Arial"/>
+          <w:color w:val="000000"/>
+        </w:rPr>
+        <w:t xml:space="preserve">the monarch </w:t>
+      </w:r>
+      <w:commentRangeEnd w:id="0"/>
+      <w:r>
+        <w:rPr>
+          <w:rStyle w:val="CommentReference"/>
+        </w:rPr>
+        <w:commentReference w:id="0"/>
+      </w:r>
+      <w:r>
+        <w:rPr>
+          <w:rFonts w:ascii="Helvetica Neue" w:hAnsi="Helvetica Neue" w:cs="Arial"/>
+          <w:color w:val="000000"/>
+        </w:rPr>
+        <w:t>crossed the Pacific quite recently, with the earliest positive records of monarch occurrences coming from the 1840s in Hawaii (Vane-Wright 1993, Zalucki and Clarke 2004). By 1871, the monarch had reached Australia and was established on nearly every major Pacific island group</w:t>
+      </w:r>
+      <w:r>
+        <w:rPr>
+          <w:rFonts w:ascii="Helvetica Neue" w:hAnsi="Helvetica Neue" w:cs="Arial"/>
+          <w:color w:val="000000"/>
+        </w:rPr>
+        <w:t xml:space="preserve"> </w:t>
+      </w:r>
+      <w:r>
+        <w:rPr>
+          <w:rFonts w:ascii="Helvetica Neue" w:hAnsi="Helvetica Neue" w:cs="Arial"/>
+          <w:color w:val="000000"/>
+        </w:rPr>
+        <w:t>by 1900</w:t>
+      </w:r>
+      <w:r>
+        <w:rPr>
+          <w:rFonts w:ascii="Helvetica Neue" w:hAnsi="Helvetica Neue" w:cs="Arial"/>
+          <w:color w:val="000000"/>
+        </w:rPr>
+        <w:t xml:space="preserve">. Some authors have attributed the recency of the monarch’s appearance in these locations to the “Columbus hypothesis,” which posits that the clearing of forests in </w:t>
       </w:r>
       <w:r>
         <w:rPr>
@@ -1230,23 +1050,7 @@
           <w:rFonts w:ascii="Helvetica Neue" w:hAnsi="Helvetica Neue" w:cs="Arial"/>
           <w:color w:val="000000"/>
         </w:rPr>
-        <w:t xml:space="preserve">eastern and </w:t>
-      </w:r>
-      <w:proofErr w:type="spellStart"/>
-      <w:r>
-        <w:rPr>
-          <w:rFonts w:ascii="Helvetica Neue" w:hAnsi="Helvetica Neue" w:cs="Arial"/>
-          <w:color w:val="000000"/>
-        </w:rPr>
-        <w:t>midwestern</w:t>
-      </w:r>
-      <w:proofErr w:type="spellEnd"/>
-      <w:r>
-        <w:rPr>
-          <w:rFonts w:ascii="Helvetica Neue" w:hAnsi="Helvetica Neue" w:cs="Arial"/>
-          <w:color w:val="000000"/>
-        </w:rPr>
-        <w:t xml:space="preserve"> United States during the 1800s prompted a massive increase in the North American monarch’s population size and scope of migration (Vane-Wright 1993). However, demographic reconstructions using whole genome sequence data indicate that the monarch’s out-of-North America expansion events happened much more distantly, perhaps as long as 2,000-3,000 years ago (Zhan et al. 2014). </w:t>
+        <w:t xml:space="preserve">eastern and midwestern United States during the 1800s prompted a massive increase in the North American monarch’s population size and scope of migration (Vane-Wright 1993). However, demographic reconstructions using whole genome sequence data indicate that the monarch’s out-of-North America expansion events happened much more distantly, perhaps as long as 2,000-3,000 years ago (Zhan et al. 2014). </w:t>
       </w:r>
       <w:r>
         <w:rPr>
@@ -1403,23 +1207,7 @@
           <w:rFonts w:ascii="Helvetica Neue" w:hAnsi="Helvetica Neue" w:cs="Arial"/>
           <w:color w:val="000000"/>
         </w:rPr>
-        <w:t xml:space="preserve">Still, there are a number of </w:t>
-      </w:r>
-      <w:proofErr w:type="spellStart"/>
-      <w:r>
-        <w:rPr>
-          <w:rFonts w:ascii="Helvetica Neue" w:hAnsi="Helvetica Neue" w:cs="Arial"/>
-          <w:color w:val="000000"/>
-        </w:rPr>
-        <w:t>unsampled</w:t>
-      </w:r>
-      <w:proofErr w:type="spellEnd"/>
-      <w:r>
-        <w:rPr>
-          <w:rFonts w:ascii="Helvetica Neue" w:hAnsi="Helvetica Neue" w:cs="Arial"/>
-          <w:color w:val="000000"/>
-        </w:rPr>
-        <w:t xml:space="preserve"> populations in the Pacific that might improve our understanding of establishment timing and direction.</w:t>
+        <w:t>Still, there are a number of unsampled populations in the Pacific that might improve our understanding of establishment timing and direction.</w:t>
       </w:r>
     </w:p>
     <w:p>
@@ -1502,6 +1290,7 @@
           <w:rFonts w:ascii="Helvetica Neue" w:hAnsi="Helvetica Neue" w:cs="Arial"/>
           <w:color w:val="000000"/>
         </w:rPr>
+        <w:lastRenderedPageBreak/>
         <w:t>In this study, we use reduced-representation whole genome sequencing across a samp</w:t>
       </w:r>
       <w:r>
@@ -1621,23 +1410,7 @@
           <w:rFonts w:ascii="Helvetica Neue" w:hAnsi="Helvetica Neue" w:cs="Arial"/>
           <w:color w:val="000000"/>
         </w:rPr>
-        <w:t xml:space="preserve"> tens of thousands of variable sites from monarchs in the ancestral North American population and many Pacific Island populations, including a number of previously </w:t>
-      </w:r>
-      <w:proofErr w:type="spellStart"/>
-      <w:r>
-        <w:rPr>
-          <w:rFonts w:ascii="Helvetica Neue" w:hAnsi="Helvetica Neue" w:cs="Arial"/>
-          <w:color w:val="000000"/>
-        </w:rPr>
-        <w:t>unsampled</w:t>
-      </w:r>
-      <w:proofErr w:type="spellEnd"/>
-      <w:r>
-        <w:rPr>
-          <w:rFonts w:ascii="Helvetica Neue" w:hAnsi="Helvetica Neue" w:cs="Arial"/>
-          <w:color w:val="000000"/>
-        </w:rPr>
-        <w:t xml:space="preserve"> locations: the Mariana Islands (Guam, Rota, and Saipan) and Norfolk Island. We find support for a stepwise pattern of dispersal across the Pacific, but with a previously uncharacterized westward expansion from Hawaii into the Marian</w:t>
+        <w:t xml:space="preserve"> tens of thousands of variable sites from monarchs in the ancestral North American population and many Pacific Island populations, including a number of previously unsampled locations: the Mariana Islands (Guam, Rota, and Saipan) and Norfolk Island. We find support for a stepwise pattern of dispersal across the Pacific, but with a previously uncharacterized westward expansion from Hawaii into the Marian</w:t>
       </w:r>
       <w:r>
         <w:rPr>
@@ -1871,23 +1644,7 @@
           <w:color w:val="000000"/>
         </w:rPr>
         <w:tab/>
-        <w:t xml:space="preserve">Monarchs were collected as either larvae or adult butterflies from locations around the world </w:t>
-      </w:r>
-      <w:proofErr w:type="gramStart"/>
-      <w:r>
-        <w:rPr>
-          <w:rFonts w:ascii="Helvetica Neue" w:hAnsi="Helvetica Neue" w:cs="Arial"/>
-          <w:color w:val="000000"/>
-        </w:rPr>
-        <w:t>between 1990 – 2017</w:t>
-      </w:r>
-      <w:proofErr w:type="gramEnd"/>
-      <w:r>
-        <w:rPr>
-          <w:rFonts w:ascii="Helvetica Neue" w:hAnsi="Helvetica Neue" w:cs="Arial"/>
-          <w:color w:val="000000"/>
-        </w:rPr>
-        <w:t xml:space="preserve">. When possible, </w:t>
+        <w:t xml:space="preserve">Monarchs were collected as either larvae or adult butterflies from locations around the world between 1990 – 2017. When possible, </w:t>
       </w:r>
       <w:r>
         <w:rPr>
@@ -1964,6 +1721,89 @@
           <w:color w:val="000000"/>
         </w:rPr>
         <w:t>Sample preparation</w:t>
+      </w:r>
+      <w:r>
+        <w:rPr>
+          <w:rFonts w:ascii="Helvetica Neue" w:hAnsi="Helvetica Neue" w:cs="Arial"/>
+          <w:i/>
+          <w:color w:val="000000"/>
+        </w:rPr>
+        <w:t xml:space="preserve"> and sequencing</w:t>
+      </w:r>
+    </w:p>
+    <w:p>
+      <w:pPr>
+        <w:jc w:val="center"/>
+        <w:rPr>
+          <w:rFonts w:ascii="Helvetica Neue" w:hAnsi="Helvetica Neue" w:cs="Arial"/>
+          <w:i/>
+          <w:color w:val="000000"/>
+        </w:rPr>
+      </w:pPr>
+    </w:p>
+    <w:p>
+      <w:pPr>
+        <w:rPr>
+          <w:rFonts w:ascii="Helvetica Neue" w:hAnsi="Helvetica Neue" w:cs="Arial"/>
+          <w:iCs/>
+          <w:color w:val="000000"/>
+        </w:rPr>
+      </w:pPr>
+      <w:r>
+        <w:rPr>
+          <w:rFonts w:ascii="Helvetica Neue" w:hAnsi="Helvetica Neue" w:cs="Arial"/>
+          <w:i/>
+          <w:color w:val="000000"/>
+        </w:rPr>
+        <w:tab/>
+      </w:r>
+      <w:r>
+        <w:rPr>
+          <w:rFonts w:ascii="Helvetica Neue" w:hAnsi="Helvetica Neue" w:cs="Arial"/>
+          <w:iCs/>
+          <w:color w:val="000000"/>
+        </w:rPr>
+        <w:t>DNA was extracted from samples using a magnetic bead-based protocol</w:t>
+      </w:r>
+      <w:r>
+        <w:rPr>
+          <w:rFonts w:ascii="Helvetica Neue" w:hAnsi="Helvetica Neue" w:cs="Arial"/>
+          <w:iCs/>
+          <w:color w:val="000000"/>
+        </w:rPr>
+        <w:t xml:space="preserve"> (Ali et al 2016) and quantified using </w:t>
+      </w:r>
+      <w:r>
+        <w:rPr>
+          <w:rFonts w:ascii="Helvetica Neue" w:hAnsi="Helvetica Neue" w:cs="Arial"/>
+          <w:iCs/>
+          <w:color w:val="000000"/>
+        </w:rPr>
+        <w:t>Quant-iT PicoGreen dsDNA Reagent (Thermo Fisher Scientific)</w:t>
+      </w:r>
+      <w:r>
+        <w:rPr>
+          <w:rFonts w:ascii="Helvetica Neue" w:hAnsi="Helvetica Neue" w:cs="Arial"/>
+          <w:iCs/>
+          <w:color w:val="000000"/>
+        </w:rPr>
+        <w:t xml:space="preserve"> on a </w:t>
+      </w:r>
+      <w:r>
+        <w:rPr>
+          <w:rFonts w:ascii="Helvetica Neue" w:hAnsi="Helvetica Neue" w:cs="Arial"/>
+          <w:iCs/>
+          <w:color w:val="000000"/>
+        </w:rPr>
+        <w:t>FLx800 Fluorescence Reader (BioTek Instruments)</w:t>
+      </w:r>
+      <w:r>
+        <w:rPr>
+          <w:rFonts w:ascii="Helvetica Neue" w:hAnsi="Helvetica Neue" w:cs="Arial"/>
+          <w:iCs/>
+          <w:color w:val="000000"/>
+        </w:rPr>
+        <w:t xml:space="preserve">. Restriction Associated Digest (RAD) DNA libraries were then created using the Pst1 restriction enzyme according to Ali et al (2016) and sequenced using 100bp paired-end sequencing on an Illumina Hi-Seq 2500. </w:t>
       </w:r>
     </w:p>
     <w:p>
@@ -2003,8 +1843,1398 @@
           <w:i/>
           <w:color w:val="000000"/>
         </w:rPr>
-        <w:t>Data analysis</w:t>
-      </w:r>
+        <w:t>Sequence alignment, filtering, and genotype calling</w:t>
+      </w:r>
+    </w:p>
+    <w:p>
+      <w:pPr>
+        <w:rPr>
+          <w:rFonts w:ascii="Helvetica Neue" w:hAnsi="Helvetica Neue" w:cs="Arial"/>
+          <w:iCs/>
+          <w:color w:val="000000"/>
+        </w:rPr>
+      </w:pPr>
+    </w:p>
+    <w:p>
+      <w:pPr>
+        <w:rPr>
+          <w:rFonts w:ascii="Helvetica Neue" w:hAnsi="Helvetica Neue" w:cs="Arial"/>
+          <w:iCs/>
+          <w:color w:val="000000"/>
+        </w:rPr>
+      </w:pPr>
+      <w:r>
+        <w:rPr>
+          <w:rFonts w:ascii="Helvetica Neue" w:hAnsi="Helvetica Neue" w:cs="Arial"/>
+          <w:iCs/>
+          <w:color w:val="000000"/>
+        </w:rPr>
+        <w:tab/>
+        <w:t xml:space="preserve">Raw sequence data was aligned to </w:t>
+      </w:r>
+      <w:r>
+        <w:rPr>
+          <w:rFonts w:ascii="Helvetica Neue" w:hAnsi="Helvetica Neue" w:cs="Arial"/>
+          <w:iCs/>
+          <w:color w:val="000000"/>
+        </w:rPr>
+        <w:t xml:space="preserve">version 3 of the monarch butterfly genome assembly </w:t>
+      </w:r>
+      <w:r>
+        <w:rPr>
+          <w:rFonts w:ascii="Helvetica Neue" w:hAnsi="Helvetica Neue" w:cs="Arial"/>
+          <w:iCs/>
+          <w:color w:val="000000"/>
+        </w:rPr>
+        <w:fldChar w:fldCharType="begin" w:fldLock="1"/>
+      </w:r>
+      <w:r>
+        <w:rPr>
+          <w:rFonts w:ascii="Helvetica Neue" w:hAnsi="Helvetica Neue" w:cs="Arial"/>
+          <w:iCs/>
+          <w:color w:val="000000"/>
+        </w:rPr>
+        <w:instrText>ADDIN CSL_CITATION {"citationItems":[{"id":"ITEM-1","itemData":{"DOI":"10.1016/j.cell.2011.09.052","ISSN":"1097-4172","PMID":"22118469","abstract":"We present the draft 273 Mb genome of the migratory monarch butterfly (Danaus plexippus) and a set of 16,866 protein-coding genes. Orthology properties suggest that the Lepidoptera are the fastest evolving insect order yet examined. Compared to the silkmoth Bombyx mori, the monarch genome shares prominent similarity in orthology content, microsynteny, and protein family sizes. The monarch genome reveals a vertebrate-like opsin whose existence in insects is widespread; a full repertoire of molecular components for the monarch circadian clockwork; all members of the juvenile hormone biosynthetic pathway whose regulation shows unexpected sexual dimorphism; additional molecular signatures of oriented flight behavior; microRNAs that are differentially expressed between summer and migratory butterflies; monarch-specific expansions of chemoreceptors potentially important for long-distance migration; and a variant of the sodium/potassium pump that underlies a valuable chemical defense mechanism. The monarch genome enhances our ability to better understand the genetic and molecular basis of long-distance migration.","author":[{"dropping-particle":"","family":"Zhan","given":"Shuai","non-dropping-particle":"","parse-names":false,"suffix":""},{"dropping-particle":"","family":"Merlin","given":"Christine","non-dropping-particle":"","parse-names":false,"suffix":""},{"dropping-particle":"","family":"Boore","given":"Jeffrey L","non-dropping-particle":"","parse-names":false,"suffix":""},{"dropping-particle":"","family":"Reppert","given":"Steven M","non-dropping-particle":"","parse-names":false,"suffix":""}],"container-title":"Cell","id":"ITEM-1","issue":"5","issued":{"date-parts":[["2011","11","23"]]},"page":"1171-85","publisher":"Elsevier","title":"The monarch butterfly genome yields insights into long-distance migration.","type":"article-journal","volume":"147"},"uris":["http://www.mendeley.com/documents/?uuid=85a61146-e125-3f4d-9882-63af9d8c9004"]}],"mendeley":{"formattedCitation":"(Zhan et al., 2011)","plainTextFormattedCitation":"(Zhan et al., 2011)","previouslyFormattedCitation":"(Zhan et al., 2011)"},"properties":{"noteIndex":0},"schema":"https://github.com/citation-style-language/schema/raw/master/csl-citation.json"}</w:instrText>
+      </w:r>
+      <w:r>
+        <w:rPr>
+          <w:rFonts w:ascii="Helvetica Neue" w:hAnsi="Helvetica Neue" w:cs="Arial"/>
+          <w:iCs/>
+          <w:color w:val="000000"/>
+        </w:rPr>
+        <w:fldChar w:fldCharType="separate"/>
+      </w:r>
+      <w:r>
+        <w:rPr>
+          <w:rFonts w:ascii="Helvetica Neue" w:hAnsi="Helvetica Neue" w:cs="Arial"/>
+          <w:iCs/>
+          <w:noProof/>
+          <w:color w:val="000000"/>
+        </w:rPr>
+        <w:t>(Zhan et al., 2011)</w:t>
+      </w:r>
+      <w:r>
+        <w:rPr>
+          <w:rFonts w:ascii="Helvetica Neue" w:hAnsi="Helvetica Neue" w:cs="Arial"/>
+          <w:iCs/>
+          <w:color w:val="000000"/>
+        </w:rPr>
+        <w:fldChar w:fldCharType="end"/>
+      </w:r>
+      <w:r>
+        <w:rPr>
+          <w:rFonts w:ascii="Helvetica Neue" w:hAnsi="Helvetica Neue" w:cs="Arial"/>
+          <w:iCs/>
+          <w:color w:val="000000"/>
+        </w:rPr>
+        <w:t xml:space="preserve"> using the Burrows-Wheeler Alignment algorithm </w:t>
+      </w:r>
+      <w:r>
+        <w:rPr>
+          <w:rFonts w:ascii="Helvetica Neue" w:hAnsi="Helvetica Neue" w:cs="Arial"/>
+          <w:iCs/>
+          <w:color w:val="000000"/>
+        </w:rPr>
+        <w:fldChar w:fldCharType="begin" w:fldLock="1"/>
+      </w:r>
+      <w:r>
+        <w:rPr>
+          <w:rFonts w:ascii="Helvetica Neue" w:hAnsi="Helvetica Neue" w:cs="Arial"/>
+          <w:iCs/>
+          <w:color w:val="000000"/>
+        </w:rPr>
+        <w:instrText>ADDIN CSL_CITATION {"citationItems":[{"id":"ITEM-1","itemData":{"DOI":"10.1093/bioinformatics/btp324","ISSN":"1367-4811","abstract":"MOTIVATION: The enormous amount of short reads generated by the new DNA sequencing technologies call for the development of fast and accurate read alignment programs. A first generation of hash table-based methods has been developed, including MAQ, which is accurate, feature rich and fast enough to align short reads from a single individual. However, MAQ does not support gapped alignment for single-end reads, which makes it unsuitable for alignment of longer reads where indels may occur frequently. The speed of MAQ is also a concern when the alignment is scaled up to the resequencing of hundreds of individuals. RESULTS: We implemented Burrows-Wheeler Alignment tool (BWA), a new read alignment package that is based on backward search with Burrows-Wheeler Transform (BWT), to efficiently align short sequencing reads against a large reference sequence such as the human genome, allowing mismatches and gaps. BWA supports both base space reads, e.g. from Illumina sequencing machines, and color space reads from AB SOLiD machines. Evaluations on both simulated and real data suggest that BWA is approximately 10-20x faster than MAQ, while achieving similar accuracy. In addition, BWA outputs alignment in the new standard SAM (Sequence Alignment/Map) format. Variant calling and other downstream analyses after the alignment can be achieved with the open source SAMtools software package. AVAILABILITY: http://maq.sourceforge.net.","author":[{"dropping-particle":"","family":"Li","given":"Heng","non-dropping-particle":"","parse-names":false,"suffix":""},{"dropping-particle":"","family":"Durbin","given":"Richard","non-dropping-particle":"","parse-names":false,"suffix":""}],"container-title":"Bioinformatics (Oxford, England)","edition":"2009/05/18","id":"ITEM-1","issue":"14","issued":{"date-parts":[["2009","7","15"]]},"language":"eng","page":"1754-1760","publisher":"Oxford University Press","title":"Fast and accurate short read alignment with Burrows-Wheeler transform","type":"article-journal","volume":"25"},"uris":["http://www.mendeley.com/documents/?uuid=f6343571-9743-4f24-aeeb-ae1a44a29c65"]}],"mendeley":{"formattedCitation":"(Li &amp; Durbin, 2009)","plainTextFormattedCitation":"(Li &amp; Durbin, 2009)","previouslyFormattedCitation":"(Li &amp; Durbin, 2009)"},"properties":{"noteIndex":0},"schema":"https://github.com/citation-style-language/schema/raw/master/csl-citation.json"}</w:instrText>
+      </w:r>
+      <w:r>
+        <w:rPr>
+          <w:rFonts w:ascii="Helvetica Neue" w:hAnsi="Helvetica Neue" w:cs="Arial"/>
+          <w:iCs/>
+          <w:color w:val="000000"/>
+        </w:rPr>
+        <w:fldChar w:fldCharType="separate"/>
+      </w:r>
+      <w:r>
+        <w:rPr>
+          <w:rFonts w:ascii="Helvetica Neue" w:hAnsi="Helvetica Neue" w:cs="Arial"/>
+          <w:iCs/>
+          <w:noProof/>
+          <w:color w:val="000000"/>
+        </w:rPr>
+        <w:t>(Li &amp; Durbin, 2009)</w:t>
+      </w:r>
+      <w:r>
+        <w:rPr>
+          <w:rFonts w:ascii="Helvetica Neue" w:hAnsi="Helvetica Neue" w:cs="Arial"/>
+          <w:iCs/>
+          <w:color w:val="000000"/>
+        </w:rPr>
+        <w:fldChar w:fldCharType="end"/>
+      </w:r>
+      <w:r>
+        <w:rPr>
+          <w:rFonts w:ascii="Helvetica Neue" w:hAnsi="Helvetica Neue" w:cs="Arial"/>
+          <w:iCs/>
+          <w:color w:val="000000"/>
+        </w:rPr>
+        <w:t xml:space="preserve">. Sequence data was sorted and filtered for PCR duplicates and improper pairs using SAMtools </w:t>
+      </w:r>
+      <w:r>
+        <w:rPr>
+          <w:rFonts w:ascii="Helvetica Neue" w:hAnsi="Helvetica Neue" w:cs="Arial"/>
+          <w:iCs/>
+          <w:color w:val="000000"/>
+        </w:rPr>
+        <w:fldChar w:fldCharType="begin" w:fldLock="1"/>
+      </w:r>
+      <w:r>
+        <w:rPr>
+          <w:rFonts w:ascii="Helvetica Neue" w:hAnsi="Helvetica Neue" w:cs="Arial"/>
+          <w:iCs/>
+          <w:color w:val="000000"/>
+        </w:rPr>
+        <w:instrText>ADDIN CSL_CITATION {"citationItems":[{"id":"ITEM-1","itemData":{"DOI":"10.1093/bioinformatics/btp352","ISSN":"1367-4803","abstract":"Summary: The Sequence Alignment/Map (SAM) format is a generic alignment format for storing read alignments against reference sequences, supporting short and long reads (up to 128 Mbp) produced by different sequencing platforms. It is flexible in style, compact in size, efficient in random access and is the format in which alignments from the 1000 Genomes Project are released. SAMtools implements various utilities for post-processing alignments in the SAM format, such as indexing, variant caller and alignment viewer, and thus provides universal tools for processing read alignments.Availability:http://samtools.sourceforge.netContact:rd@sanger.ac.uk","author":[{"dropping-particle":"","family":"Li","given":"Heng","non-dropping-particle":"","parse-names":false,"suffix":""},{"dropping-particle":"","family":"Handsaker","given":"Bob","non-dropping-particle":"","parse-names":false,"suffix":""},{"dropping-particle":"","family":"Wysoker","given":"Alec","non-dropping-particle":"","parse-names":false,"suffix":""},{"dropping-particle":"","family":"Fennell","given":"Tim","non-dropping-particle":"","parse-names":false,"suffix":""},{"dropping-particle":"","family":"Ruan","given":"Jue","non-dropping-particle":"","parse-names":false,"suffix":""},{"dropping-particle":"","family":"Homer","given":"Nils","non-dropping-particle":"","parse-names":false,"suffix":""},{"dropping-particle":"","family":"Marth","given":"Gabor","non-dropping-particle":"","parse-names":false,"suffix":""},{"dropping-particle":"","family":"Abecasis","given":"Goncalo","non-dropping-particle":"","parse-names":false,"suffix":""},{"dropping-particle":"","family":"Durbin","given":"Richard","non-dropping-particle":"","parse-names":false,"suffix":""},{"dropping-particle":"","family":"Subgroup","given":"1000 Genome Project Data Processing","non-dropping-particle":"","parse-names":false,"suffix":""}],"container-title":"Bioinformatics","id":"ITEM-1","issue":"16","issued":{"date-parts":[["2009","6","8"]]},"page":"2078-2079","title":"The Sequence Alignment/Map format and SAMtools","type":"article-journal","volume":"25"},"uris":["http://www.mendeley.com/documents/?uuid=bb8a5376-05da-4172-abc7-bc7f66c172d4"]}],"mendeley":{"formattedCitation":"(Li et al., 2009)","plainTextFormattedCitation":"(Li et al., 2009)","previouslyFormattedCitation":"(Li et al., 2009)"},"properties":{"noteIndex":0},"schema":"https://github.com/citation-style-language/schema/raw/master/csl-citation.json"}</w:instrText>
+      </w:r>
+      <w:r>
+        <w:rPr>
+          <w:rFonts w:ascii="Helvetica Neue" w:hAnsi="Helvetica Neue" w:cs="Arial"/>
+          <w:iCs/>
+          <w:color w:val="000000"/>
+        </w:rPr>
+        <w:fldChar w:fldCharType="separate"/>
+      </w:r>
+      <w:r>
+        <w:rPr>
+          <w:rFonts w:ascii="Helvetica Neue" w:hAnsi="Helvetica Neue" w:cs="Arial"/>
+          <w:iCs/>
+          <w:noProof/>
+          <w:color w:val="000000"/>
+        </w:rPr>
+        <w:t>(Li et al., 2009)</w:t>
+      </w:r>
+      <w:r>
+        <w:rPr>
+          <w:rFonts w:ascii="Helvetica Neue" w:hAnsi="Helvetica Neue" w:cs="Arial"/>
+          <w:iCs/>
+          <w:color w:val="000000"/>
+        </w:rPr>
+        <w:fldChar w:fldCharType="end"/>
+      </w:r>
+      <w:r>
+        <w:rPr>
+          <w:rFonts w:ascii="Helvetica Neue" w:hAnsi="Helvetica Neue" w:cs="Arial"/>
+          <w:iCs/>
+          <w:color w:val="000000"/>
+        </w:rPr>
+        <w:t>. Genotypes were then called using</w:t>
+      </w:r>
+      <w:r>
+        <w:rPr>
+          <w:rFonts w:ascii="Helvetica Neue" w:hAnsi="Helvetica Neue" w:cs="Arial"/>
+          <w:iCs/>
+          <w:color w:val="000000"/>
+        </w:rPr>
+        <w:t xml:space="preserve"> the</w:t>
+      </w:r>
+      <w:r>
+        <w:rPr>
+          <w:rFonts w:ascii="Helvetica Neue" w:hAnsi="Helvetica Neue" w:cs="Arial"/>
+          <w:iCs/>
+          <w:color w:val="000000"/>
+        </w:rPr>
+        <w:t xml:space="preserve"> </w:t>
+      </w:r>
+      <w:r>
+        <w:rPr>
+          <w:rFonts w:ascii="Helvetica Neue" w:hAnsi="Helvetica Neue" w:cs="Arial"/>
+          <w:iCs/>
+          <w:color w:val="000000"/>
+        </w:rPr>
+        <w:t xml:space="preserve">SAMtools genotype likelihood model </w:t>
+      </w:r>
+      <w:r>
+        <w:rPr>
+          <w:rFonts w:ascii="Helvetica Neue" w:hAnsi="Helvetica Neue" w:cs="Arial"/>
+          <w:iCs/>
+          <w:color w:val="000000"/>
+        </w:rPr>
+        <w:fldChar w:fldCharType="begin" w:fldLock="1"/>
+      </w:r>
+      <w:r>
+        <w:rPr>
+          <w:rFonts w:ascii="Helvetica Neue" w:hAnsi="Helvetica Neue" w:cs="Arial"/>
+          <w:iCs/>
+          <w:color w:val="000000"/>
+        </w:rPr>
+        <w:instrText>ADDIN CSL_CITATION {"citationItems":[{"id":"ITEM-1","itemData":{"DOI":"10.1093/bioinformatics/btp352","ISSN":"1367-4803","abstract":"Summary: The Sequence Alignment/Map (SAM) format is a generic alignment format for storing read alignments against reference sequences, supporting short and long reads (up to 128 Mbp) produced by different sequencing platforms. It is flexible in style, compact in size, efficient in random access and is the format in which alignments from the 1000 Genomes Project are released. SAMtools implements various utilities for post-processing alignments in the SAM format, such as indexing, variant caller and alignment viewer, and thus provides universal tools for processing read alignments.Availability:http://samtools.sourceforge.netContact:rd@sanger.ac.uk","author":[{"dropping-particle":"","family":"Li","given":"Heng","non-dropping-particle":"","parse-names":false,"suffix":""},{"dropping-particle":"","family":"Handsaker","given":"Bob","non-dropping-particle":"","parse-names":false,"suffix":""},{"dropping-particle":"","family":"Wysoker","given":"Alec","non-dropping-particle":"","parse-names":false,"suffix":""},{"dropping-particle":"","family":"Fennell","given":"Tim","non-dropping-particle":"","parse-names":false,"suffix":""},{"dropping-particle":"","family":"Ruan","given":"Jue","non-dropping-particle":"","parse-names":false,"suffix":""},{"dropping-particle":"","family":"Homer","given":"Nils","non-dropping-particle":"","parse-names":false,"suffix":""},{"dropping-particle":"","family":"Marth","given":"Gabor","non-dropping-particle":"","parse-names":false,"suffix":""},{"dropping-particle":"","family":"Abecasis","given":"Goncalo","non-dropping-particle":"","parse-names":false,"suffix":""},{"dropping-particle":"","family":"Durbin","given":"Richard","non-dropping-particle":"","parse-names":false,"suffix":""},{"dropping-particle":"","family":"Subgroup","given":"1000 Genome Project Data Processing","non-dropping-particle":"","parse-names":false,"suffix":""}],"container-title":"Bioinformatics","id":"ITEM-1","issue":"16","issued":{"date-parts":[["2009","6","8"]]},"page":"2078-2079","title":"The Sequence Alignment/Map format and SAMtools","type":"article-journal","volume":"25"},"uris":["http://www.mendeley.com/documents/?uuid=bb8a5376-05da-4172-abc7-bc7f66c172d4"]}],"mendeley":{"formattedCitation":"(Li et al., 2009)","plainTextFormattedCitation":"(Li et al., 2009)","previouslyFormattedCitation":"(Li et al., 2009)"},"properties":{"noteIndex":0},"schema":"https://github.com/citation-style-language/schema/raw/master/csl-citation.json"}</w:instrText>
+      </w:r>
+      <w:r>
+        <w:rPr>
+          <w:rFonts w:ascii="Helvetica Neue" w:hAnsi="Helvetica Neue" w:cs="Arial"/>
+          <w:iCs/>
+          <w:color w:val="000000"/>
+        </w:rPr>
+        <w:fldChar w:fldCharType="separate"/>
+      </w:r>
+      <w:r>
+        <w:rPr>
+          <w:rFonts w:ascii="Helvetica Neue" w:hAnsi="Helvetica Neue" w:cs="Arial"/>
+          <w:iCs/>
+          <w:noProof/>
+          <w:color w:val="000000"/>
+        </w:rPr>
+        <w:t>(Li et al., 2009)</w:t>
+      </w:r>
+      <w:r>
+        <w:rPr>
+          <w:rFonts w:ascii="Helvetica Neue" w:hAnsi="Helvetica Neue" w:cs="Arial"/>
+          <w:iCs/>
+          <w:color w:val="000000"/>
+        </w:rPr>
+        <w:fldChar w:fldCharType="end"/>
+      </w:r>
+      <w:r>
+        <w:rPr>
+          <w:rFonts w:ascii="Helvetica Neue" w:hAnsi="Helvetica Neue" w:cs="Arial"/>
+          <w:iCs/>
+          <w:color w:val="000000"/>
+        </w:rPr>
+        <w:t xml:space="preserve"> as implemented in the </w:t>
+      </w:r>
+      <w:r>
+        <w:rPr>
+          <w:rFonts w:ascii="Helvetica Neue" w:hAnsi="Helvetica Neue" w:cs="Arial"/>
+          <w:iCs/>
+          <w:color w:val="000000"/>
+        </w:rPr>
+        <w:t xml:space="preserve">ANGSD </w:t>
+      </w:r>
+      <w:r>
+        <w:rPr>
+          <w:rFonts w:ascii="Helvetica Neue" w:hAnsi="Helvetica Neue" w:cs="Arial"/>
+          <w:iCs/>
+          <w:color w:val="000000"/>
+        </w:rPr>
+        <w:t xml:space="preserve">software package </w:t>
+      </w:r>
+      <w:r>
+        <w:rPr>
+          <w:rFonts w:ascii="Helvetica Neue" w:hAnsi="Helvetica Neue" w:cs="Arial"/>
+          <w:iCs/>
+          <w:color w:val="000000"/>
+        </w:rPr>
+        <w:t>with a minimum mapping and base call quality score of 20</w:t>
+      </w:r>
+      <w:r>
+        <w:rPr>
+          <w:rFonts w:ascii="Helvetica Neue" w:hAnsi="Helvetica Neue" w:cs="Arial"/>
+          <w:iCs/>
+          <w:color w:val="000000"/>
+        </w:rPr>
+        <w:t xml:space="preserve">, a SNP </w:t>
+      </w:r>
+      <w:r>
+        <w:rPr>
+          <w:rFonts w:ascii="Helvetica Neue" w:hAnsi="Helvetica Neue" w:cs="Arial"/>
+          <w:i/>
+          <w:color w:val="000000"/>
+        </w:rPr>
+        <w:t>p</w:t>
+      </w:r>
+      <w:r>
+        <w:rPr>
+          <w:rFonts w:ascii="Helvetica Neue" w:hAnsi="Helvetica Neue" w:cs="Arial"/>
+          <w:iCs/>
+          <w:color w:val="000000"/>
+        </w:rPr>
+        <w:t xml:space="preserve">-value of 1e-8, a posterior genotype probability cutoff of 0.95, and a minimum minor allele frequency of 0.05 </w:t>
+      </w:r>
+      <w:r>
+        <w:rPr>
+          <w:rFonts w:ascii="Helvetica Neue" w:hAnsi="Helvetica Neue" w:cs="Arial"/>
+          <w:iCs/>
+          <w:color w:val="000000"/>
+        </w:rPr>
+        <w:fldChar w:fldCharType="begin" w:fldLock="1"/>
+      </w:r>
+      <w:r>
+        <w:rPr>
+          <w:rFonts w:ascii="Helvetica Neue" w:hAnsi="Helvetica Neue" w:cs="Arial"/>
+          <w:iCs/>
+          <w:color w:val="000000"/>
+        </w:rPr>
+        <w:instrText>ADDIN CSL_CITATION {"citationItems":[{"id":"ITEM-1","itemData":{"DOI":"10.1186/s12859-014-0356-4","ISSN":"1471-2105","abstract":"High-throughput DNA sequencing technologies are generating vast amounts of data. Fast, flexible and memory efficient implementations are needed in order to facilitate analyses of thousands of samples simultaneously.","author":[{"dropping-particle":"","family":"Korneliussen","given":"Thorfinn Sand","non-dropping-particle":"","parse-names":false,"suffix":""},{"dropping-particle":"","family":"Albrechtsen","given":"Anders","non-dropping-particle":"","parse-names":false,"suffix":""},{"dropping-particle":"","family":"Nielsen","given":"Rasmus","non-dropping-particle":"","parse-names":false,"suffix":""}],"container-title":"BMC Bioinformatics","id":"ITEM-1","issue":"1","issued":{"date-parts":[["2014","11"]]},"page":"356","title":"ANGSD: Analysis of Next Generation Sequencing Data","type":"article-journal","volume":"15"},"uris":["http://www.mendeley.com/documents/?uuid=78ce367b-acae-49b7-a3dc-c3946900f195"]}],"mendeley":{"formattedCitation":"(Korneliussen et al., 2014)","plainTextFormattedCitation":"(Korneliussen et al., 2014)","previouslyFormattedCitation":"(Korneliussen et al., 2014)"},"properties":{"noteIndex":0},"schema":"https://github.com/citation-style-language/schema/raw/master/csl-citation.json"}</w:instrText>
+      </w:r>
+      <w:r>
+        <w:rPr>
+          <w:rFonts w:ascii="Helvetica Neue" w:hAnsi="Helvetica Neue" w:cs="Arial"/>
+          <w:iCs/>
+          <w:color w:val="000000"/>
+        </w:rPr>
+        <w:fldChar w:fldCharType="separate"/>
+      </w:r>
+      <w:r>
+        <w:rPr>
+          <w:rFonts w:ascii="Helvetica Neue" w:hAnsi="Helvetica Neue" w:cs="Arial"/>
+          <w:iCs/>
+          <w:noProof/>
+          <w:color w:val="000000"/>
+        </w:rPr>
+        <w:t>(Korneliussen et al., 2014)</w:t>
+      </w:r>
+      <w:r>
+        <w:rPr>
+          <w:rFonts w:ascii="Helvetica Neue" w:hAnsi="Helvetica Neue" w:cs="Arial"/>
+          <w:iCs/>
+          <w:color w:val="000000"/>
+        </w:rPr>
+        <w:fldChar w:fldCharType="end"/>
+      </w:r>
+      <w:r>
+        <w:rPr>
+          <w:rFonts w:ascii="Helvetica Neue" w:hAnsi="Helvetica Neue" w:cs="Arial"/>
+          <w:iCs/>
+          <w:color w:val="000000"/>
+        </w:rPr>
+        <w:t xml:space="preserve">. Genotypes were then filtered to remove any SNPs sequenced in less than 50% of samples or that had a heterozygote frequency of &gt; 0.55 in order to remove SNPs likely to originate due to genome duplications using the snpR package (Hemstrom et al. </w:t>
+      </w:r>
+      <w:r>
+        <w:rPr>
+          <w:rFonts w:ascii="Helvetica Neue" w:hAnsi="Helvetica Neue" w:cs="Arial"/>
+          <w:i/>
+          <w:color w:val="000000"/>
+        </w:rPr>
+        <w:t>in prep</w:t>
+      </w:r>
+      <w:r>
+        <w:rPr>
+          <w:rFonts w:ascii="Helvetica Neue" w:hAnsi="Helvetica Neue" w:cs="Arial"/>
+          <w:iCs/>
+          <w:color w:val="000000"/>
+        </w:rPr>
+        <w:t>).</w:t>
+      </w:r>
+    </w:p>
+    <w:p>
+      <w:pPr>
+        <w:rPr>
+          <w:rFonts w:ascii="Helvetica Neue" w:hAnsi="Helvetica Neue" w:cs="Arial"/>
+          <w:iCs/>
+          <w:color w:val="000000"/>
+        </w:rPr>
+      </w:pPr>
+    </w:p>
+    <w:p>
+      <w:pPr>
+        <w:jc w:val="center"/>
+        <w:rPr>
+          <w:rFonts w:ascii="Helvetica Neue" w:hAnsi="Helvetica Neue" w:cs="Arial"/>
+          <w:i/>
+          <w:color w:val="000000"/>
+        </w:rPr>
+      </w:pPr>
+      <w:r>
+        <w:rPr>
+          <w:rFonts w:ascii="Helvetica Neue" w:hAnsi="Helvetica Neue" w:cs="Arial"/>
+          <w:i/>
+          <w:color w:val="000000"/>
+        </w:rPr>
+        <w:t>Statistical Analysis</w:t>
+      </w:r>
+    </w:p>
+    <w:p>
+      <w:pPr>
+        <w:rPr>
+          <w:rFonts w:ascii="Helvetica Neue" w:hAnsi="Helvetica Neue" w:cs="Arial"/>
+          <w:iCs/>
+          <w:color w:val="000000"/>
+        </w:rPr>
+      </w:pPr>
+    </w:p>
+    <w:p>
+      <w:pPr>
+        <w:rPr>
+          <w:rFonts w:ascii="Helvetica Neue" w:hAnsi="Helvetica Neue" w:cs="Arial"/>
+          <w:iCs/>
+          <w:color w:val="000000"/>
+        </w:rPr>
+      </w:pPr>
+      <w:r>
+        <w:rPr>
+          <w:rFonts w:ascii="Helvetica Neue" w:hAnsi="Helvetica Neue" w:cs="Arial"/>
+          <w:iCs/>
+          <w:color w:val="000000"/>
+        </w:rPr>
+        <w:tab/>
+        <w:t>The average number of pairwise differences (</w:t>
+      </w:r>
+      <w:r>
+        <w:rPr>
+          <w:rFonts w:ascii="Sylfaen" w:hAnsi="Sylfaen" w:cs="Arial"/>
+          <w:iCs/>
+          <w:color w:val="000000"/>
+        </w:rPr>
+        <w:t>µ</w:t>
+      </w:r>
+      <w:r>
+        <w:rPr>
+          <w:rFonts w:ascii="Helvetica Neue" w:hAnsi="Helvetica Neue" w:cs="Arial"/>
+          <w:iCs/>
+          <w:color w:val="000000"/>
+        </w:rPr>
+        <w:t>), observed heterozygosity (H</w:t>
+      </w:r>
+      <w:r>
+        <w:rPr>
+          <w:rFonts w:ascii="Helvetica Neue" w:hAnsi="Helvetica Neue" w:cs="Arial"/>
+          <w:iCs/>
+          <w:color w:val="000000"/>
+          <w:vertAlign w:val="subscript"/>
+        </w:rPr>
+        <w:t>o</w:t>
+      </w:r>
+      <w:r>
+        <w:rPr>
+          <w:rFonts w:ascii="Helvetica Neue" w:hAnsi="Helvetica Neue" w:cs="Arial"/>
+          <w:iCs/>
+          <w:color w:val="000000"/>
+        </w:rPr>
+        <w:t>), and fixation index (F</w:t>
+      </w:r>
+      <w:r>
+        <w:rPr>
+          <w:rFonts w:ascii="Helvetica Neue" w:hAnsi="Helvetica Neue" w:cs="Arial"/>
+          <w:iCs/>
+          <w:color w:val="000000"/>
+          <w:vertAlign w:val="subscript"/>
+        </w:rPr>
+        <w:t>ST</w:t>
+      </w:r>
+      <w:r>
+        <w:rPr>
+          <w:rFonts w:ascii="Helvetica Neue" w:hAnsi="Helvetica Neue" w:cs="Arial"/>
+          <w:iCs/>
+          <w:color w:val="000000"/>
+        </w:rPr>
+        <w:t>) between each pair of populations for each SNP was then calculated using the snpR package. F</w:t>
+      </w:r>
+      <w:r>
+        <w:rPr>
+          <w:rFonts w:ascii="Helvetica Neue" w:hAnsi="Helvetica Neue" w:cs="Arial"/>
+          <w:iCs/>
+          <w:color w:val="000000"/>
+          <w:vertAlign w:val="subscript"/>
+        </w:rPr>
+        <w:t>ST</w:t>
+      </w:r>
+      <w:r>
+        <w:rPr>
+          <w:rFonts w:ascii="Helvetica Neue" w:hAnsi="Helvetica Neue" w:cs="Arial"/>
+          <w:iCs/>
+          <w:color w:val="000000"/>
+        </w:rPr>
+        <w:t xml:space="preserve"> was calculated according to </w:t>
+      </w:r>
+      <w:r>
+        <w:rPr>
+          <w:rFonts w:ascii="Helvetica Neue" w:hAnsi="Helvetica Neue" w:cs="Arial"/>
+          <w:iCs/>
+          <w:color w:val="000000"/>
+        </w:rPr>
+        <w:fldChar w:fldCharType="begin" w:fldLock="1"/>
+      </w:r>
+      <w:r>
+        <w:rPr>
+          <w:rFonts w:ascii="Helvetica Neue" w:hAnsi="Helvetica Neue" w:cs="Arial"/>
+          <w:iCs/>
+          <w:color w:val="000000"/>
+        </w:rPr>
+        <w:instrText>ADDIN CSL_CITATION {"citationItems":[{"id":"ITEM-1","itemData":{"DOI":"10.1111/j.1558-5646.1984.tb05657.x","ISSN":"0014-3820","author":[{"dropping-particle":"","family":"Weir","given":"B S","non-dropping-particle":"","parse-names":false,"suffix":""},{"dropping-particle":"","family":"Cockerham","given":"C Clark","non-dropping-particle":"","parse-names":false,"suffix":""}],"container-title":"Evolution","id":"ITEM-1","issue":"6","issued":{"date-parts":[["1984","11","1"]]},"note":"doi: 10.1111/j.1558-5646.1984.tb05657.x","page":"1358-1370","publisher":"John Wiley &amp; Sons, Ltd (10.1111)","title":"ESTIMATING F-STATISTICS FOR THE ANALYSIS OF POPULATION STRUCTURE","type":"article-journal","volume":"38"},"uris":["http://www.mendeley.com/documents/?uuid=d0d74911-478d-416a-bfc6-9bbe6ab7358c"]}],"mendeley":{"formattedCitation":"(Weir &amp; Cockerham, 1984)","manualFormatting":"Weir &amp; Cockerham (1984)","plainTextFormattedCitation":"(Weir &amp; Cockerham, 1984)","previouslyFormattedCitation":"(Weir &amp; Cockerham, 1984)"},"properties":{"noteIndex":0},"schema":"https://github.com/citation-style-language/schema/raw/master/csl-citation.json"}</w:instrText>
+      </w:r>
+      <w:r>
+        <w:rPr>
+          <w:rFonts w:ascii="Helvetica Neue" w:hAnsi="Helvetica Neue" w:cs="Arial"/>
+          <w:iCs/>
+          <w:color w:val="000000"/>
+        </w:rPr>
+        <w:fldChar w:fldCharType="separate"/>
+      </w:r>
+      <w:r>
+        <w:rPr>
+          <w:rFonts w:ascii="Helvetica Neue" w:hAnsi="Helvetica Neue" w:cs="Arial"/>
+          <w:iCs/>
+          <w:noProof/>
+          <w:color w:val="000000"/>
+        </w:rPr>
+        <w:t>Weir &amp; Cockerham</w:t>
+      </w:r>
+      <w:r>
+        <w:rPr>
+          <w:rFonts w:ascii="Helvetica Neue" w:hAnsi="Helvetica Neue" w:cs="Arial"/>
+          <w:iCs/>
+          <w:noProof/>
+          <w:color w:val="000000"/>
+        </w:rPr>
+        <w:t xml:space="preserve"> (</w:t>
+      </w:r>
+      <w:r>
+        <w:rPr>
+          <w:rFonts w:ascii="Helvetica Neue" w:hAnsi="Helvetica Neue" w:cs="Arial"/>
+          <w:iCs/>
+          <w:noProof/>
+          <w:color w:val="000000"/>
+        </w:rPr>
+        <w:t>1984)</w:t>
+      </w:r>
+      <w:r>
+        <w:rPr>
+          <w:rFonts w:ascii="Helvetica Neue" w:hAnsi="Helvetica Neue" w:cs="Arial"/>
+          <w:iCs/>
+          <w:color w:val="000000"/>
+        </w:rPr>
+        <w:fldChar w:fldCharType="end"/>
+      </w:r>
+      <w:r>
+        <w:rPr>
+          <w:rFonts w:ascii="Helvetica Neue" w:hAnsi="Helvetica Neue" w:cs="Arial"/>
+          <w:iCs/>
+          <w:color w:val="000000"/>
+        </w:rPr>
+        <w:t>.</w:t>
+      </w:r>
+    </w:p>
+    <w:p>
+      <w:pPr>
+        <w:ind w:firstLine="720"/>
+        <w:rPr>
+          <w:rFonts w:ascii="Helvetica Neue" w:hAnsi="Helvetica Neue" w:cs="Arial"/>
+          <w:iCs/>
+          <w:color w:val="000000"/>
+        </w:rPr>
+      </w:pPr>
+      <w:r>
+        <w:rPr>
+          <w:rFonts w:ascii="Helvetica Neue" w:hAnsi="Helvetica Neue" w:cs="Arial"/>
+          <w:iCs/>
+          <w:color w:val="000000"/>
+        </w:rPr>
+        <w:t xml:space="preserve">In order to characterize basic population structure, we then created a neighbor-joining tree </w:t>
+      </w:r>
+      <w:r>
+        <w:rPr>
+          <w:rFonts w:ascii="Helvetica Neue" w:hAnsi="Helvetica Neue" w:cs="Arial"/>
+          <w:iCs/>
+          <w:color w:val="000000"/>
+        </w:rPr>
+        <w:fldChar w:fldCharType="begin" w:fldLock="1"/>
+      </w:r>
+      <w:r>
+        <w:rPr>
+          <w:rFonts w:ascii="Helvetica Neue" w:hAnsi="Helvetica Neue" w:cs="Arial"/>
+          <w:iCs/>
+          <w:color w:val="000000"/>
+        </w:rPr>
+        <w:instrText>ADDIN CSL_CITATION {"citationItems":[{"id":"ITEM-1","itemData":{"DOI":"10.1093/oxfordjournals.molbev.a040454","ISSN":"0737-4038","abstract":"A new method called the neighbor-joining method is proposed for reconstructing phylogenetic trees from evolutionary distance data. The principle of this method is to find pairs of operational taxonomic units (OTUs [= neighbors]) that minimize the total branch length at each stage of clustering of OTUs starting with a starlike tree. The branch lengths as well as the topology of a parsimonious tree can quickly be obtained by using this method. Using computer simulation, we studied the efficiency of this method in obtaining the correct unrooted tree in comparison with that of five other tree-making methods: the unweighted pair group method of analysis, Farris's method, Sattath and Tversky's method, Li's method, and Tateno et al.'s modified Farris method. The new, neighbor-joining method and Sattath and Tversky's method are shown to be generally better than the other methods.","author":[{"dropping-particle":"","family":"Saitou","given":"N","non-dropping-particle":"","parse-names":false,"suffix":""},{"dropping-particle":"","family":"Nei","given":"M","non-dropping-particle":"","parse-names":false,"suffix":""}],"container-title":"Molecular Biology and Evolution","id":"ITEM-1","issue":"4","issued":{"date-parts":[["1987","7","1"]]},"page":"406-425","title":"The neighbor-joining method: a new method for reconstructing phylogenetic trees.","type":"article-journal","volume":"4"},"uris":["http://www.mendeley.com/documents/?uuid=6276c114-dca3-4946-a918-d9d144345f02"]}],"mendeley":{"formattedCitation":"(Saitou &amp; Nei, 1987)","plainTextFormattedCitation":"(Saitou &amp; Nei, 1987)","previouslyFormattedCitation":"(Saitou &amp; Nei, 1987)"},"properties":{"noteIndex":0},"schema":"https://github.com/citation-style-language/schema/raw/master/csl-citation.json"}</w:instrText>
+      </w:r>
+      <w:r>
+        <w:rPr>
+          <w:rFonts w:ascii="Helvetica Neue" w:hAnsi="Helvetica Neue" w:cs="Arial"/>
+          <w:iCs/>
+          <w:color w:val="000000"/>
+        </w:rPr>
+        <w:fldChar w:fldCharType="separate"/>
+      </w:r>
+      <w:r>
+        <w:rPr>
+          <w:rFonts w:ascii="Helvetica Neue" w:hAnsi="Helvetica Neue" w:cs="Arial"/>
+          <w:iCs/>
+          <w:noProof/>
+          <w:color w:val="000000"/>
+        </w:rPr>
+        <w:t>(Saitou &amp; Nei, 1987)</w:t>
+      </w:r>
+      <w:r>
+        <w:rPr>
+          <w:rFonts w:ascii="Helvetica Neue" w:hAnsi="Helvetica Neue" w:cs="Arial"/>
+          <w:iCs/>
+          <w:color w:val="000000"/>
+        </w:rPr>
+        <w:fldChar w:fldCharType="end"/>
+      </w:r>
+      <w:r>
+        <w:rPr>
+          <w:rFonts w:ascii="Helvetica Neue" w:hAnsi="Helvetica Neue" w:cs="Arial"/>
+          <w:iCs/>
+          <w:color w:val="000000"/>
+        </w:rPr>
+        <w:t xml:space="preserve"> using the ape R package </w:t>
+      </w:r>
+      <w:r>
+        <w:rPr>
+          <w:rFonts w:ascii="Helvetica Neue" w:hAnsi="Helvetica Neue" w:cs="Arial"/>
+          <w:iCs/>
+          <w:color w:val="000000"/>
+        </w:rPr>
+        <w:fldChar w:fldCharType="begin" w:fldLock="1"/>
+      </w:r>
+      <w:r>
+        <w:rPr>
+          <w:rFonts w:ascii="Helvetica Neue" w:hAnsi="Helvetica Neue" w:cs="Arial"/>
+          <w:iCs/>
+          <w:color w:val="000000"/>
+        </w:rPr>
+        <w:instrText>ADDIN CSL_CITATION {"citationItems":[{"id":"ITEM-1","itemData":{"DOI":"10.1093/bioinformatics/btg412","ISSN":"1367-4803","abstract":"Summary: Analysis of Phylogenetics and Evolution (APE) is a package written in the R language for use in molecular evolution and phylogenetics. APE provides both utility functions for reading and writing data and manipulating phylogenetic trees, as well as several advanced methods for phylogenetic and evolutionary analysis (e.g. comparative and population genetic methods). APE takes advantage of the many R functions for statistics and graphics, and also provides a flexible framework for developing and implementing further statistical methods for the analysis of evolutionary processes.Availability: The program is free and available from the official R package archive at http://cran.r-project.org/src/contrib/PACKAGES.html#ape. APE is licensed under the GNU General Public License.","author":[{"dropping-particle":"","family":"Paradis","given":"Emmanuel","non-dropping-particle":"","parse-names":false,"suffix":""},{"dropping-particle":"","family":"Claude","given":"Julien","non-dropping-particle":"","parse-names":false,"suffix":""},{"dropping-particle":"","family":"Strimmer","given":"Korbinian","non-dropping-particle":"","parse-names":false,"suffix":""}],"container-title":"Bioinformatics","id":"ITEM-1","issue":"2","issued":{"date-parts":[["2004","1","22"]]},"page":"289-290","title":"APE: Analyses of Phylogenetics and Evolution in R language","type":"article-journal","volume":"20"},"uris":["http://www.mendeley.com/documents/?uuid=f3a60c5e-1071-4857-bd2d-2460dbe8a276"]}],"mendeley":{"formattedCitation":"(Paradis et al., 2004)","plainTextFormattedCitation":"(Paradis et al., 2004)","previouslyFormattedCitation":"(Paradis et al., 2004)"},"properties":{"noteIndex":0},"schema":"https://github.com/citation-style-language/schema/raw/master/csl-citation.json"}</w:instrText>
+      </w:r>
+      <w:r>
+        <w:rPr>
+          <w:rFonts w:ascii="Helvetica Neue" w:hAnsi="Helvetica Neue" w:cs="Arial"/>
+          <w:iCs/>
+          <w:color w:val="000000"/>
+        </w:rPr>
+        <w:fldChar w:fldCharType="separate"/>
+      </w:r>
+      <w:r>
+        <w:rPr>
+          <w:rFonts w:ascii="Helvetica Neue" w:hAnsi="Helvetica Neue" w:cs="Arial"/>
+          <w:iCs/>
+          <w:noProof/>
+          <w:color w:val="000000"/>
+        </w:rPr>
+        <w:t>(Paradis et al., 2004)</w:t>
+      </w:r>
+      <w:r>
+        <w:rPr>
+          <w:rFonts w:ascii="Helvetica Neue" w:hAnsi="Helvetica Neue" w:cs="Arial"/>
+          <w:iCs/>
+          <w:color w:val="000000"/>
+        </w:rPr>
+        <w:fldChar w:fldCharType="end"/>
+      </w:r>
+      <w:r>
+        <w:rPr>
+          <w:rFonts w:ascii="Helvetica Neue" w:hAnsi="Helvetica Neue" w:cs="Arial"/>
+          <w:iCs/>
+          <w:color w:val="000000"/>
+        </w:rPr>
+        <w:t xml:space="preserve">. In order to maximize the amount of genetic data contributing to this tree, the input distance matrix was created using the Identity-by-State approach in ANGSD using the same parameters as above </w:t>
+      </w:r>
+      <w:r>
+        <w:rPr>
+          <w:rFonts w:ascii="Helvetica Neue" w:hAnsi="Helvetica Neue" w:cs="Arial"/>
+          <w:iCs/>
+          <w:color w:val="000000"/>
+        </w:rPr>
+        <w:fldChar w:fldCharType="begin" w:fldLock="1"/>
+      </w:r>
+      <w:r>
+        <w:rPr>
+          <w:rFonts w:ascii="Helvetica Neue" w:hAnsi="Helvetica Neue" w:cs="Arial"/>
+          <w:iCs/>
+          <w:color w:val="000000"/>
+        </w:rPr>
+        <w:instrText>ADDIN CSL_CITATION {"citationItems":[{"id":"ITEM-1","itemData":{"DOI":"10.1186/s12859-014-0356-4","ISSN":"1471-2105","abstract":"High-throughput DNA sequencing technologies are generating vast amounts of data. Fast, flexible and memory efficient implementations are needed in order to facilitate analyses of thousands of samples simultaneously.","author":[{"dropping-particle":"","family":"Korneliussen","given":"Thorfinn Sand","non-dropping-particle":"","parse-names":false,"suffix":""},{"dropping-particle":"","family":"Albrechtsen","given":"Anders","non-dropping-particle":"","parse-names":false,"suffix":""},{"dropping-particle":"","family":"Nielsen","given":"Rasmus","non-dropping-particle":"","parse-names":false,"suffix":""}],"container-title":"BMC Bioinformatics","id":"ITEM-1","issue":"1","issued":{"date-parts":[["2014","11"]]},"page":"356","title":"ANGSD: Analysis of Next Generation Sequencing Data","type":"article-journal","volume":"15"},"uris":["http://www.mendeley.com/documents/?uuid=78ce367b-acae-49b7-a3dc-c3946900f195"]}],"mendeley":{"formattedCitation":"(Korneliussen et al., 2014)","plainTextFormattedCitation":"(Korneliussen et al., 2014)","previouslyFormattedCitation":"(Korneliussen et al., 2014)"},"properties":{"noteIndex":0},"schema":"https://github.com/citation-style-language/schema/raw/master/csl-citation.json"}</w:instrText>
+      </w:r>
+      <w:r>
+        <w:rPr>
+          <w:rFonts w:ascii="Helvetica Neue" w:hAnsi="Helvetica Neue" w:cs="Arial"/>
+          <w:iCs/>
+          <w:color w:val="000000"/>
+        </w:rPr>
+        <w:fldChar w:fldCharType="separate"/>
+      </w:r>
+      <w:r>
+        <w:rPr>
+          <w:rFonts w:ascii="Helvetica Neue" w:hAnsi="Helvetica Neue" w:cs="Arial"/>
+          <w:iCs/>
+          <w:noProof/>
+          <w:color w:val="000000"/>
+        </w:rPr>
+        <w:t>(Korneliussen et al., 2014)</w:t>
+      </w:r>
+      <w:r>
+        <w:rPr>
+          <w:rFonts w:ascii="Helvetica Neue" w:hAnsi="Helvetica Neue" w:cs="Arial"/>
+          <w:iCs/>
+          <w:color w:val="000000"/>
+        </w:rPr>
+        <w:fldChar w:fldCharType="end"/>
+      </w:r>
+      <w:r>
+        <w:rPr>
+          <w:rFonts w:ascii="Helvetica Neue" w:hAnsi="Helvetica Neue" w:cs="Arial"/>
+          <w:iCs/>
+          <w:color w:val="000000"/>
+        </w:rPr>
+        <w:t xml:space="preserve">. For comparison, a sparse Non-Negative Matrix Factorization algorithm was also used to generate individual ancestry coefficients for each individual for between 1 and 12 putative population clusters </w:t>
+      </w:r>
+      <w:r>
+        <w:rPr>
+          <w:rFonts w:ascii="Helvetica Neue" w:hAnsi="Helvetica Neue" w:cs="Arial"/>
+          <w:iCs/>
+          <w:color w:val="000000"/>
+        </w:rPr>
+        <w:t>(k)</w:t>
+      </w:r>
+      <w:r>
+        <w:rPr>
+          <w:rFonts w:ascii="Helvetica Neue" w:hAnsi="Helvetica Neue" w:cs="Arial"/>
+          <w:iCs/>
+          <w:color w:val="000000"/>
+        </w:rPr>
+        <w:t xml:space="preserve"> </w:t>
+      </w:r>
+      <w:r>
+        <w:rPr>
+          <w:rFonts w:ascii="Helvetica Neue" w:hAnsi="Helvetica Neue" w:cs="Arial"/>
+          <w:iCs/>
+          <w:color w:val="000000"/>
+        </w:rPr>
+        <w:fldChar w:fldCharType="begin" w:fldLock="1"/>
+      </w:r>
+      <w:r>
+        <w:rPr>
+          <w:rFonts w:ascii="Helvetica Neue" w:hAnsi="Helvetica Neue" w:cs="Arial"/>
+          <w:iCs/>
+          <w:color w:val="000000"/>
+        </w:rPr>
+        <w:instrText>ADDIN CSL_CITATION {"citationItems":[{"id":"ITEM-1","itemData":{"DOI":"10.1534/genetics.113.160572","ISSN":"0016-6731","abstract":"Inference of individual ancestry coefficients, which is important for population genetic and association studies, is commonly performed using computer-intensive likelihood algorithms. With the availability of large population genomic data sets, fast versions of likelihood algorithms have attracted considerable attention. Reducing the computational burden of estimation algorithms remains, however, a major challenge. Here, we present a fast and efficient method for estimating individual ancestry coefficients based on sparse nonnegative matrix factorization algorithms. We implemented our method in the computer program sNMF and applied it to human and plant data sets. The performances of sNMF were then compared to the likelihood algorithm implemented in the computer program ADMIXTURE. Without loss of accuracy, sNMF computed estimates of ancestry coefficients with runtimes ~10{\\textendash}30 times shorter than those of ADMIXTURE.","author":[{"dropping-particle":"","family":"Frichot","given":"Eric","non-dropping-particle":"","parse-names":false,"suffix":""},{"dropping-particle":"","family":"Mathieu","given":"François","non-dropping-particle":"","parse-names":false,"suffix":""},{"dropping-particle":"","family":"Trouillon","given":"Théo","non-dropping-particle":"","parse-names":false,"suffix":""},{"dropping-particle":"","family":"Bouchard","given":"Guillaume","non-dropping-particle":"","parse-names":false,"suffix":""},{"dropping-particle":"","family":"François","given":"Olivier","non-dropping-particle":"","parse-names":false,"suffix":""}],"container-title":"Genetics","id":"ITEM-1","issue":"4","issued":{"date-parts":[["2014"]]},"page":"973-983","publisher":"Genetics","title":"Fast and Efficient Estimation of Individual Ancestry Coefficients","type":"article-journal","volume":"196"},"uris":["http://www.mendeley.com/documents/?uuid=2875fcdc-ddb8-437b-b698-518f592b4bca"]}],"mendeley":{"formattedCitation":"(Frichot et al., 2014)","plainTextFormattedCitation":"(Frichot et al., 2014)","previouslyFormattedCitation":"(Frichot et al., 2014)"},"properties":{"noteIndex":0},"schema":"https://github.com/citation-style-language/schema/raw/master/csl-citation.json"}</w:instrText>
+      </w:r>
+      <w:r>
+        <w:rPr>
+          <w:rFonts w:ascii="Helvetica Neue" w:hAnsi="Helvetica Neue" w:cs="Arial"/>
+          <w:iCs/>
+          <w:color w:val="000000"/>
+        </w:rPr>
+        <w:fldChar w:fldCharType="separate"/>
+      </w:r>
+      <w:r>
+        <w:rPr>
+          <w:rFonts w:ascii="Helvetica Neue" w:hAnsi="Helvetica Neue" w:cs="Arial"/>
+          <w:iCs/>
+          <w:noProof/>
+          <w:color w:val="000000"/>
+        </w:rPr>
+        <w:t>(Frichot et al., 2014)</w:t>
+      </w:r>
+      <w:r>
+        <w:rPr>
+          <w:rFonts w:ascii="Helvetica Neue" w:hAnsi="Helvetica Neue" w:cs="Arial"/>
+          <w:iCs/>
+          <w:color w:val="000000"/>
+        </w:rPr>
+        <w:fldChar w:fldCharType="end"/>
+      </w:r>
+      <w:r>
+        <w:rPr>
+          <w:rFonts w:ascii="Helvetica Neue" w:hAnsi="Helvetica Neue" w:cs="Arial"/>
+          <w:iCs/>
+          <w:color w:val="000000"/>
+        </w:rPr>
+        <w:t xml:space="preserve"> using the LEA R package </w:t>
+      </w:r>
+      <w:r>
+        <w:rPr>
+          <w:rFonts w:ascii="Helvetica Neue" w:hAnsi="Helvetica Neue" w:cs="Arial"/>
+          <w:iCs/>
+          <w:color w:val="000000"/>
+        </w:rPr>
+        <w:fldChar w:fldCharType="begin" w:fldLock="1"/>
+      </w:r>
+      <w:r>
+        <w:rPr>
+          <w:rFonts w:ascii="Helvetica Neue" w:hAnsi="Helvetica Neue" w:cs="Arial"/>
+          <w:iCs/>
+          <w:color w:val="000000"/>
+        </w:rPr>
+        <w:instrText>ADDIN CSL_CITATION {"citationItems":[{"id":"ITEM-1","itemData":{"DOI":"10.1111/2041-210X.12382","ISSN":"2041-210X","abstract":"Summary Based on population genomic and environmental data, genomewide ecological association studies aim at detecting allele frequencies that exhibit significant statistical association with ecological gradients. Ecological association studies can provide lists of genetic polymorphisms that are potentially involved in local adaptation to environmental conditions through natural selection. Here, we present the R package LEA that enables users to run ecological association studies from the R command line. The package can perform analyses of population structure and genome scans for adaptive alleles from large genomic data sets. It derives advantages from R programming functionalities to adjust significance values for multiple testing issues and to visualize results. This note also illustrates the main steps of ecological association studies and the typical use of LEA for analysing data sets based on R commands.","author":[{"dropping-particle":"","family":"Frichot","given":"Eric","non-dropping-particle":"","parse-names":false,"suffix":""},{"dropping-particle":"","family":"François","given":"Olivier","non-dropping-particle":"","parse-names":false,"suffix":""}],"container-title":"Methods in Ecology and Evolution","id":"ITEM-1","issue":"8","issued":{"date-parts":[["2015","8","1"]]},"note":"doi: 10.1111/2041-210X.12382","page":"925-929","publisher":"John Wiley &amp; Sons, Ltd (10.1111)","title":"LEA: An R package for landscape and ecological association studies","type":"article-journal","volume":"6"},"uris":["http://www.mendeley.com/documents/?uuid=a6c4fa49-b20f-4205-ad0b-ab5011aa9fdd"]}],"mendeley":{"formattedCitation":"(Frichot &amp; François, 2015)","plainTextFormattedCitation":"(Frichot &amp; François, 2015)","previouslyFormattedCitation":"(Frichot &amp; François, 2015)"},"properties":{"noteIndex":0},"schema":"https://github.com/citation-style-language/schema/raw/master/csl-citation.json"}</w:instrText>
+      </w:r>
+      <w:r>
+        <w:rPr>
+          <w:rFonts w:ascii="Helvetica Neue" w:hAnsi="Helvetica Neue" w:cs="Arial"/>
+          <w:iCs/>
+          <w:color w:val="000000"/>
+        </w:rPr>
+        <w:fldChar w:fldCharType="separate"/>
+      </w:r>
+      <w:r>
+        <w:rPr>
+          <w:rFonts w:ascii="Helvetica Neue" w:hAnsi="Helvetica Neue" w:cs="Arial"/>
+          <w:iCs/>
+          <w:noProof/>
+          <w:color w:val="000000"/>
+        </w:rPr>
+        <w:t>(Frichot &amp; François, 2015)</w:t>
+      </w:r>
+      <w:r>
+        <w:rPr>
+          <w:rFonts w:ascii="Helvetica Neue" w:hAnsi="Helvetica Neue" w:cs="Arial"/>
+          <w:iCs/>
+          <w:color w:val="000000"/>
+        </w:rPr>
+        <w:fldChar w:fldCharType="end"/>
+      </w:r>
+      <w:r>
+        <w:rPr>
+          <w:rFonts w:ascii="Helvetica Neue" w:hAnsi="Helvetica Neue" w:cs="Arial"/>
+          <w:iCs/>
+          <w:color w:val="000000"/>
+        </w:rPr>
+        <w:t>.</w:t>
+      </w:r>
+      <w:r>
+        <w:rPr>
+          <w:rFonts w:ascii="Helvetica Neue" w:hAnsi="Helvetica Neue" w:cs="Arial"/>
+          <w:iCs/>
+          <w:color w:val="000000"/>
+        </w:rPr>
+        <w:t xml:space="preserve"> Each value of k was run 10 times, and the results were </w:t>
+      </w:r>
+      <w:r>
+        <w:rPr>
+          <w:rFonts w:ascii="Helvetica Neue" w:hAnsi="Helvetica Neue" w:cs="Arial"/>
+          <w:iCs/>
+          <w:color w:val="000000"/>
+        </w:rPr>
+        <w:t xml:space="preserve">collapsed into consensus plots using CLUMPP </w:t>
+      </w:r>
+      <w:r>
+        <w:rPr>
+          <w:rFonts w:ascii="Helvetica Neue" w:hAnsi="Helvetica Neue" w:cs="Arial"/>
+          <w:iCs/>
+          <w:color w:val="000000"/>
+        </w:rPr>
+        <w:fldChar w:fldCharType="begin" w:fldLock="1"/>
+      </w:r>
+      <w:r>
+        <w:rPr>
+          <w:rFonts w:ascii="Helvetica Neue" w:hAnsi="Helvetica Neue" w:cs="Arial"/>
+          <w:iCs/>
+          <w:color w:val="000000"/>
+        </w:rPr>
+        <w:instrText>ADDIN CSL_CITATION {"citationItems":[{"id":"ITEM-1","itemData":{"DOI":"10.1093/bioinformatics/btm233","ISSN":"1367-4803","abstract":"Motivation: Clustering of individuals into populations on the basis of multilocus genotypes is informative in a variety of settings. In population-genetic clustering algorithms, such as BAPS, STRUCTURE and TESS, individual multilocus genotypes are partitioned over a set of clusters, often using unsupervised approaches that involve stochastic simulation. As a result, replicate cluster analyses of the same data may produce several distinct solutions for estimated cluster membership coefficients, even though the same initial conditions were used. Major differences among clustering solutions have two main sources: (1) ‘label switching’ of clusters across replicates, caused by the arbitrary way in which clusters in an unsupervised analysis are labeled, and (2) ‘genuine multimodality,’ truly distinct solutions across replicates.Results: To facilitate the interpretation of population-genetic clustering results, we describe three algorithms for aligning multiple replicate analyses of the same data set. We have implemented these algorithms in the computer program CLUMPP (CLUster Matching and Permutation Program). We illustrate the use of CLUMPP by aligning the cluster membership coefficients from 100 replicate cluster analyses of 600 chickens from 20 different breeds.Availability:CLUMPP is freely available at http://rosenberglab.bioinformatics.med.umich.edu/clumpp.htmlContact:mjakob@umich.edu","author":[{"dropping-particle":"","family":"Jakobsson","given":"Mattias","non-dropping-particle":"","parse-names":false,"suffix":""},{"dropping-particle":"","family":"Rosenberg","given":"Noah A","non-dropping-particle":"","parse-names":false,"suffix":""}],"container-title":"Bioinformatics","id":"ITEM-1","issue":"14","issued":{"date-parts":[["2007","5","7"]]},"page":"1801-1806","title":"CLUMPP: a cluster matching and permutation program for dealing with label switching and multimodality in analysis of population structure","type":"article-journal","volume":"23"},"uris":["http://www.mendeley.com/documents/?uuid=df244944-9882-438e-b378-c267ba1978d1"]}],"mendeley":{"formattedCitation":"(Jakobsson &amp; Rosenberg, 2007)","plainTextFormattedCitation":"(Jakobsson &amp; Rosenberg, 2007)","previouslyFormattedCitation":"(Jakobsson &amp; Rosenberg, 2007)"},"properties":{"noteIndex":0},"schema":"https://github.com/citation-style-language/schema/raw/master/csl-citation.json"}</w:instrText>
+      </w:r>
+      <w:r>
+        <w:rPr>
+          <w:rFonts w:ascii="Helvetica Neue" w:hAnsi="Helvetica Neue" w:cs="Arial"/>
+          <w:iCs/>
+          <w:color w:val="000000"/>
+        </w:rPr>
+        <w:fldChar w:fldCharType="separate"/>
+      </w:r>
+      <w:r>
+        <w:rPr>
+          <w:rFonts w:ascii="Helvetica Neue" w:hAnsi="Helvetica Neue" w:cs="Arial"/>
+          <w:iCs/>
+          <w:noProof/>
+          <w:color w:val="000000"/>
+        </w:rPr>
+        <w:t>(Jakobsson &amp; Rosenberg, 2007)</w:t>
+      </w:r>
+      <w:r>
+        <w:rPr>
+          <w:rFonts w:ascii="Helvetica Neue" w:hAnsi="Helvetica Neue" w:cs="Arial"/>
+          <w:iCs/>
+          <w:color w:val="000000"/>
+        </w:rPr>
+        <w:fldChar w:fldCharType="end"/>
+      </w:r>
+      <w:r>
+        <w:rPr>
+          <w:rFonts w:ascii="Helvetica Neue" w:hAnsi="Helvetica Neue" w:cs="Arial"/>
+          <w:iCs/>
+          <w:color w:val="000000"/>
+        </w:rPr>
+        <w:t xml:space="preserve">. The pophelper </w:t>
+      </w:r>
+      <w:r>
+        <w:rPr>
+          <w:rFonts w:ascii="Helvetica Neue" w:hAnsi="Helvetica Neue" w:cs="Arial"/>
+          <w:iCs/>
+          <w:color w:val="000000"/>
+        </w:rPr>
+        <w:fldChar w:fldCharType="begin" w:fldLock="1"/>
+      </w:r>
+      <w:r>
+        <w:rPr>
+          <w:rFonts w:ascii="Helvetica Neue" w:hAnsi="Helvetica Neue" w:cs="Arial"/>
+          <w:iCs/>
+          <w:color w:val="000000"/>
+        </w:rPr>
+        <w:instrText>ADDIN CSL_CITATION {"citationItems":[{"id":"ITEM-1","itemData":{"DOI":"10.1111/1755-0998.12509","ISSN":"1755-098X","abstract":"Abstract The pophelper r package and web app are software tools to aid in population structure analyses. They can be used for the analyses and visualization of output generated from population assignment programs such as admixture, structure and tess. Some of the functions include parsing output run files to tabulate data, estimating K using the Evanno method, generating files for clumpp and functionality to create barplots. These functions can be streamlined into standard r analysis workflows. The latest version of the package is available on github (https://github.com/royfrancis/pophelper). An interactive web version of the pophelper package is available which covers the same functionalities as the r package version with features such as interactive plots, cluster alignment during plotting, sorting individuals and ordering of population groups. The interactive version is available at http://pophelper.com/.","author":[{"dropping-particle":"","family":"Francis","given":"R M","non-dropping-particle":"","parse-names":false,"suffix":""}],"container-title":"Molecular Ecology Resources","id":"ITEM-1","issue":"1","issued":{"date-parts":[["2017","1","1"]]},"note":"doi: 10.1111/1755-0998.12509","page":"27-32","publisher":"John Wiley &amp; Sons, Ltd (10.1111)","title":"pophelper: an R package and web app to analyse and visualize population structure","type":"article-journal","volume":"17"},"uris":["http://www.mendeley.com/documents/?uuid=aea89b99-c73d-4731-9851-01b4a85ccda3"]}],"mendeley":{"formattedCitation":"(Francis, 2017)","plainTextFormattedCitation":"(Francis, 2017)","previouslyFormattedCitation":"(Francis, 2017)"},"properties":{"noteIndex":0},"schema":"https://github.com/citation-style-language/schema/raw/master/csl-citation.json"}</w:instrText>
+      </w:r>
+      <w:r>
+        <w:rPr>
+          <w:rFonts w:ascii="Helvetica Neue" w:hAnsi="Helvetica Neue" w:cs="Arial"/>
+          <w:iCs/>
+          <w:color w:val="000000"/>
+        </w:rPr>
+        <w:fldChar w:fldCharType="separate"/>
+      </w:r>
+      <w:r>
+        <w:rPr>
+          <w:rFonts w:ascii="Helvetica Neue" w:hAnsi="Helvetica Neue" w:cs="Arial"/>
+          <w:iCs/>
+          <w:noProof/>
+          <w:color w:val="000000"/>
+        </w:rPr>
+        <w:t>(Francis, 2017)</w:t>
+      </w:r>
+      <w:r>
+        <w:rPr>
+          <w:rFonts w:ascii="Helvetica Neue" w:hAnsi="Helvetica Neue" w:cs="Arial"/>
+          <w:iCs/>
+          <w:color w:val="000000"/>
+        </w:rPr>
+        <w:fldChar w:fldCharType="end"/>
+      </w:r>
+      <w:r>
+        <w:rPr>
+          <w:rFonts w:ascii="Helvetica Neue" w:hAnsi="Helvetica Neue" w:cs="Arial"/>
+          <w:iCs/>
+          <w:color w:val="000000"/>
+        </w:rPr>
+        <w:t xml:space="preserve"> and snpR (Hemstrom et al. </w:t>
+      </w:r>
+      <w:r>
+        <w:rPr>
+          <w:rFonts w:ascii="Helvetica Neue" w:hAnsi="Helvetica Neue" w:cs="Arial"/>
+          <w:i/>
+          <w:color w:val="000000"/>
+        </w:rPr>
+        <w:t>in prep</w:t>
+      </w:r>
+      <w:r>
+        <w:rPr>
+          <w:rFonts w:ascii="Helvetica Neue" w:hAnsi="Helvetica Neue" w:cs="Arial"/>
+          <w:iCs/>
+          <w:color w:val="000000"/>
+        </w:rPr>
+        <w:t xml:space="preserve">) R packages were used to simplify this analysis. Lastly, NGSadmix  was also used to calculate ancestry proportions for each individual at each value of k from 1 to 12 </w:t>
+      </w:r>
+      <w:r>
+        <w:rPr>
+          <w:rFonts w:ascii="Helvetica Neue" w:hAnsi="Helvetica Neue" w:cs="Arial"/>
+          <w:iCs/>
+          <w:color w:val="000000"/>
+        </w:rPr>
+        <w:fldChar w:fldCharType="begin" w:fldLock="1"/>
+      </w:r>
+      <w:r>
+        <w:rPr>
+          <w:rFonts w:ascii="Helvetica Neue" w:hAnsi="Helvetica Neue" w:cs="Arial"/>
+          <w:iCs/>
+          <w:color w:val="000000"/>
+        </w:rPr>
+        <w:instrText>ADDIN CSL_CITATION {"citationItems":[{"id":"ITEM-1","itemData":{"DOI":"10.1534/genetics.113.154138","ISSN":"0016-6731","abstract":"Inference of population structure and individual ancestry is important both for population genetics and for association studies. With next generation sequencing technologies it is possible to obtain genetic data for all accessible genetic variations in the genome. Existing methods for admixture analysis rely on known genotypes. However, individual genotypes cannot be inferred from low-depth sequencing data without introducing errors. This article presents a new method for inferring an individual{\\textquoteright}s ancestry that takes the uncertainty introduced in next generation sequencing data into account. This is achieved by working directly with genotype likelihoods that contain all relevant information of the unobserved genotypes. Using simulations as well as publicly available sequencing data, we demonstrate that the presented method has great accuracy even for very low-depth data. At the same time, we demonstrate that applying existing methods to genotypes called from the same data can introduce severe biases. The presented method is implemented in the NGSadmix software available at http://www.popgen.dk/software.","author":[{"dropping-particle":"","family":"Skotte","given":"Line","non-dropping-particle":"","parse-names":false,"suffix":""},{"dropping-particle":"","family":"Korneliussen","given":"Thorfinn Sand","non-dropping-particle":"","parse-names":false,"suffix":""},{"dropping-particle":"","family":"Albrechtsen","given":"Anders","non-dropping-particle":"","parse-names":false,"suffix":""}],"container-title":"Genetics","id":"ITEM-1","issue":"3","issued":{"date-parts":[["2013"]]},"page":"693-702","publisher":"Genetics","title":"Estimating Individual Admixture Proportions from Next Generation Sequencing Data","type":"article-journal","volume":"195"},"uris":["http://www.mendeley.com/documents/?uuid=7563564f-7e73-4d33-b97d-6da46c04a128"]}],"mendeley":{"formattedCitation":"(Skotte et al., 2013)","plainTextFormattedCitation":"(Skotte et al., 2013)","previouslyFormattedCitation":"(Skotte et al., 2013)"},"properties":{"noteIndex":0},"schema":"https://github.com/citation-style-language/schema/raw/master/csl-citation.json"}</w:instrText>
+      </w:r>
+      <w:r>
+        <w:rPr>
+          <w:rFonts w:ascii="Helvetica Neue" w:hAnsi="Helvetica Neue" w:cs="Arial"/>
+          <w:iCs/>
+          <w:color w:val="000000"/>
+        </w:rPr>
+        <w:fldChar w:fldCharType="separate"/>
+      </w:r>
+      <w:r>
+        <w:rPr>
+          <w:rFonts w:ascii="Helvetica Neue" w:hAnsi="Helvetica Neue" w:cs="Arial"/>
+          <w:iCs/>
+          <w:noProof/>
+          <w:color w:val="000000"/>
+        </w:rPr>
+        <w:t>(Skotte et al., 2013)</w:t>
+      </w:r>
+      <w:r>
+        <w:rPr>
+          <w:rFonts w:ascii="Helvetica Neue" w:hAnsi="Helvetica Neue" w:cs="Arial"/>
+          <w:iCs/>
+          <w:color w:val="000000"/>
+        </w:rPr>
+        <w:fldChar w:fldCharType="end"/>
+      </w:r>
+      <w:r>
+        <w:rPr>
+          <w:rFonts w:ascii="Helvetica Neue" w:hAnsi="Helvetica Neue" w:cs="Arial"/>
+          <w:iCs/>
+          <w:color w:val="000000"/>
+        </w:rPr>
+        <w:t xml:space="preserve"> and a Principal Component Analysis (PCA) was conducted on the called genotypic data for comparison.</w:t>
+      </w:r>
+    </w:p>
+    <w:p>
+      <w:pPr>
+        <w:ind w:firstLine="720"/>
+        <w:rPr>
+          <w:rFonts w:ascii="Helvetica Neue" w:eastAsia="Times New Roman" w:hAnsi="Helvetica Neue" w:cs="Times New Roman"/>
+        </w:rPr>
+      </w:pPr>
+      <w:r>
+        <w:rPr>
+          <w:rFonts w:ascii="Helvetica Neue" w:hAnsi="Helvetica Neue" w:cs="Arial"/>
+          <w:iCs/>
+          <w:color w:val="000000"/>
+        </w:rPr>
+        <w:t xml:space="preserve">To describe the patterns of establishment and migration between North America and the Pacific, the demographic reconstruction program δaδi (dadi) was used </w:t>
+      </w:r>
+      <w:r>
+        <w:rPr>
+          <w:rFonts w:ascii="Helvetica Neue" w:hAnsi="Helvetica Neue" w:cs="Arial"/>
+          <w:iCs/>
+          <w:color w:val="000000"/>
+        </w:rPr>
+        <w:fldChar w:fldCharType="begin" w:fldLock="1"/>
+      </w:r>
+      <w:r>
+        <w:rPr>
+          <w:rFonts w:ascii="Helvetica Neue" w:hAnsi="Helvetica Neue" w:cs="Arial"/>
+          <w:iCs/>
+          <w:color w:val="000000"/>
+        </w:rPr>
+        <w:instrText>ADDIN CSL_CITATION {"citationItems":[{"id":"ITEM-1","itemData":{"DOI":"10.1371/journal.pgen.1000695","abstract":"Author Summary The demographic history of our species is reflected in patterns of genetic variation within and among populations. We developed an efficient method for calculating the expected distribution of genetic variation, given a demographic model including such events as population size changes, population splits and joins, and migration. We applied our approach to publicly available human sequencing data, searching for models that best reproduce the observed patterns. Our joint analysis of data from African, European, and Asian populations yielded new dates for when these populations diverged. In particular, we found that African and Eurasian populations diverged around 100,000 years ago. This is earlier than other genetic studies suggest, because our model includes the effects of migration, which we found to be important for reproducing observed patterns of variation in the data. We also analyzed data from European, Asian, and Mexican populations to model the peopling of the Americas. Here, we find no evidence for recurrent migration after East Asian and Native American populations diverged. Our methods are not limited to studying humans, and we hope that future sequencing projects will offer more insights into the history of both our own species and others.","author":[{"dropping-particle":"","family":"Gutenkunst","given":"Ryan N","non-dropping-particle":"","parse-names":false,"suffix":""},{"dropping-particle":"","family":"Hernandez","given":"Ryan D","non-dropping-particle":"","parse-names":false,"suffix":""},{"dropping-particle":"","family":"Williamson","given":"Scott H","non-dropping-particle":"","parse-names":false,"suffix":""},{"dropping-particle":"","family":"Bustamante","given":"Carlos D","non-dropping-particle":"","parse-names":false,"suffix":""}],"container-title":"PLOS Genetics","id":"ITEM-1","issue":"10","issued":{"date-parts":[["2009"]]},"page":"1-11","publisher":"Public Library of Science","title":"Inferring the Joint Demographic History of Multiple Populations from Multidimensional SNP Frequency Data","type":"article-journal","volume":"5"},"uris":["http://www.mendeley.com/documents/?uuid=62b53a34-9b7c-427f-acf6-2753b1cc3231"]}],"mendeley":{"formattedCitation":"(Gutenkunst et al., 2009)","plainTextFormattedCitation":"(Gutenkunst et al., 2009)","previouslyFormattedCitation":"(Gutenkunst et al., 2009)"},"properties":{"noteIndex":0},"schema":"https://github.com/citation-style-language/schema/raw/master/csl-citation.json"}</w:instrText>
+      </w:r>
+      <w:r>
+        <w:rPr>
+          <w:rFonts w:ascii="Helvetica Neue" w:hAnsi="Helvetica Neue" w:cs="Arial"/>
+          <w:iCs/>
+          <w:color w:val="000000"/>
+        </w:rPr>
+        <w:fldChar w:fldCharType="separate"/>
+      </w:r>
+      <w:r>
+        <w:rPr>
+          <w:rFonts w:ascii="Helvetica Neue" w:hAnsi="Helvetica Neue" w:cs="Arial"/>
+          <w:iCs/>
+          <w:noProof/>
+          <w:color w:val="000000"/>
+        </w:rPr>
+        <w:t>(Gutenkunst et al., 2009)</w:t>
+      </w:r>
+      <w:r>
+        <w:rPr>
+          <w:rFonts w:ascii="Helvetica Neue" w:hAnsi="Helvetica Neue" w:cs="Arial"/>
+          <w:iCs/>
+          <w:color w:val="000000"/>
+        </w:rPr>
+        <w:fldChar w:fldCharType="end"/>
+      </w:r>
+      <w:r>
+        <w:rPr>
+          <w:rFonts w:ascii="Helvetica Neue" w:hAnsi="Helvetica Neue" w:cs="Arial"/>
+          <w:iCs/>
+          <w:color w:val="000000"/>
+        </w:rPr>
+        <w:t xml:space="preserve"> to estimate the demographic history of the North American and Hawaiian samples</w:t>
+      </w:r>
+      <w:r>
+        <w:rPr>
+          <w:rFonts w:ascii="Helvetica Neue" w:hAnsi="Helvetica Neue" w:cs="Arial"/>
+          <w:iCs/>
+          <w:color w:val="000000"/>
+        </w:rPr>
+        <w:t>. In order to reduce potential bias due to linkage,</w:t>
+      </w:r>
+      <w:r>
+        <w:rPr>
+          <w:rFonts w:ascii="Helvetica Neue" w:hAnsi="Helvetica Neue" w:cs="Arial"/>
+          <w:iCs/>
+          <w:color w:val="000000"/>
+        </w:rPr>
+        <w:t xml:space="preserve"> filtered</w:t>
+      </w:r>
+      <w:r>
+        <w:rPr>
+          <w:rFonts w:ascii="Helvetica Neue" w:hAnsi="Helvetica Neue" w:cs="Arial"/>
+          <w:iCs/>
+          <w:color w:val="000000"/>
+        </w:rPr>
+        <w:t xml:space="preserve"> SNPs were randomly subsampled such that no SNP was within</w:t>
+      </w:r>
+      <w:r>
+        <w:rPr>
+          <w:rFonts w:ascii="Helvetica Neue" w:hAnsi="Helvetica Neue" w:cs="Arial"/>
+          <w:iCs/>
+          <w:color w:val="000000"/>
+        </w:rPr>
+        <w:t xml:space="preserve"> </w:t>
+      </w:r>
+      <w:r>
+        <w:rPr>
+          <w:rFonts w:ascii="Helvetica Neue" w:hAnsi="Helvetica Neue" w:cs="Arial"/>
+          <w:iCs/>
+          <w:color w:val="000000"/>
+        </w:rPr>
+        <w:t xml:space="preserve">10,000bp of any other SNP. The resulting 11,384 SNPs were polarized via reference to </w:t>
+      </w:r>
+      <w:r>
+        <w:rPr>
+          <w:rFonts w:ascii="Helvetica Neue" w:hAnsi="Helvetica Neue" w:cs="Arial"/>
+          <w:iCs/>
+          <w:color w:val="000000"/>
+        </w:rPr>
+        <w:t xml:space="preserve">whole genome sequence data </w:t>
+      </w:r>
+      <w:r>
+        <w:rPr>
+          <w:rFonts w:ascii="Helvetica Neue" w:eastAsia="Times New Roman" w:hAnsi="Helvetica Neue" w:cs="Times New Roman"/>
+        </w:rPr>
+        <w:t xml:space="preserve">of the </w:t>
+      </w:r>
+      <w:r>
+        <w:rPr>
+          <w:rFonts w:ascii="Helvetica Neue" w:eastAsia="Times New Roman" w:hAnsi="Helvetica Neue" w:cs="Times New Roman"/>
+        </w:rPr>
+        <w:t xml:space="preserve">best sequenced </w:t>
+      </w:r>
+      <w:r>
+        <w:rPr>
+          <w:rFonts w:ascii="Helvetica Neue" w:eastAsia="Times New Roman" w:hAnsi="Helvetica Neue" w:cs="Times New Roman"/>
+        </w:rPr>
+        <w:t>monarch sister taxa</w:t>
+      </w:r>
+      <w:r>
+        <w:rPr>
+          <w:rFonts w:ascii="Helvetica Neue" w:hAnsi="Helvetica Neue" w:cs="Arial"/>
+          <w:iCs/>
+          <w:color w:val="000000"/>
+        </w:rPr>
+        <w:t xml:space="preserve"> </w:t>
+      </w:r>
+      <w:r>
+        <w:rPr>
+          <w:rFonts w:ascii="Helvetica Neue" w:eastAsia="Times New Roman" w:hAnsi="Helvetica Neue" w:cs="Times New Roman"/>
+          <w:i/>
+          <w:iCs/>
+        </w:rPr>
+        <w:t>Danaus erippus</w:t>
+      </w:r>
+      <w:r>
+        <w:rPr>
+          <w:rFonts w:ascii="Helvetica Neue" w:eastAsia="Times New Roman" w:hAnsi="Helvetica Neue" w:cs="Times New Roman"/>
+        </w:rPr>
+        <w:t xml:space="preserve"> </w:t>
+      </w:r>
+      <w:r>
+        <w:rPr>
+          <w:rFonts w:ascii="Helvetica Neue" w:eastAsia="Times New Roman" w:hAnsi="Helvetica Neue" w:cs="Times New Roman"/>
+        </w:rPr>
+        <w:t xml:space="preserve">individual from </w:t>
+      </w:r>
+      <w:r>
+        <w:rPr>
+          <w:rFonts w:ascii="Helvetica Neue" w:eastAsia="Times New Roman" w:hAnsi="Helvetica Neue" w:cs="Times New Roman"/>
+        </w:rPr>
+        <w:fldChar w:fldCharType="begin" w:fldLock="1"/>
+      </w:r>
+      <w:r>
+        <w:rPr>
+          <w:rFonts w:ascii="Helvetica Neue" w:eastAsia="Times New Roman" w:hAnsi="Helvetica Neue" w:cs="Times New Roman"/>
+        </w:rPr>
+        <w:instrText>ADDIN CSL_CITATION {"citationItems":[{"id":"ITEM-1","itemData":{"author":[{"dropping-particle":"","family":"Zhan","given":"Shuai","non-dropping-particle":"","parse-names":false,"suffix":""},{"dropping-particle":"","family":"Zhang","given":"Wei","non-dropping-particle":"","parse-names":false,"suffix":""},{"dropping-particle":"","family":"Niitepõld","given":"Kristjan","non-dropping-particle":"","parse-names":false,"suffix":""},{"dropping-particle":"","family":"Hsu","given":"Jeremy","non-dropping-particle":"","parse-names":false,"suffix":""},{"dropping-particle":"","family":"Haeger","given":"Juan Fernández","non-dropping-particle":"","parse-names":false,"suffix":""},{"dropping-particle":"","family":"Zalucki","given":"Myron P","non-dropping-particle":"","parse-names":false,"suffix":""},{"dropping-particle":"","family":"Altizer","given":"Sonia","non-dropping-particle":"","parse-names":false,"suffix":""},{"dropping-particle":"","family":"Roode","given":"Jacobus C","non-dropping-particle":"de","parse-names":false,"suffix":""},{"dropping-particle":"","family":"Reppert","given":"Steven M","non-dropping-particle":"","parse-names":false,"suffix":""},{"dropping-particle":"","family":"Kronforst","given":"Marcus R","non-dropping-particle":"","parse-names":false,"suffix":""}],"container-title":"Nature","id":"ITEM-1","issued":{"date-parts":[["2014","10","1"]]},"note":"Found 5.14mb that are associated with migration. In particular, a 21kb segment was an extreme outlier, which has evidence of divergent selection on collagen IV alpha-1, with other flight muscle genes also divergent. They argue that migration is the ancestral state, but that non-migratory population leveraged old genomic diversity to aquire the phenotype. Also talked about coloration.\nFor my work, they didn't find any migratory genes in the AUS samples (supplementary material), but very small n (3). Also interesting that the major genes are flight muscles, which won't trigger migration but are very nice to have if you are migratory. Interesting to see which of those genes we recover as outliers in our study.","page":"317","publisher":"Nature Publishing Group, a division of Macmillan Publishers Limited. All Rights Reserved.","title":"The genetics of monarch butterfly migration and warning colouration","type":"article-journal","volume":"514"},"uris":["http://www.mendeley.com/documents/?uuid=72b08a9c-930d-4ec6-8d14-383f9e95d6f2"]}],"mendeley":{"formattedCitation":"(Zhan et al., 2014)","manualFormatting":"Zhan et al. (2014)","plainTextFormattedCitation":"(Zhan et al., 2014)","previouslyFormattedCitation":"(Zhan et al., 2014)"},"properties":{"noteIndex":0},"schema":"https://github.com/citation-style-language/schema/raw/master/csl-citation.json"}</w:instrText>
+      </w:r>
+      <w:r>
+        <w:rPr>
+          <w:rFonts w:ascii="Helvetica Neue" w:eastAsia="Times New Roman" w:hAnsi="Helvetica Neue" w:cs="Times New Roman"/>
+        </w:rPr>
+        <w:fldChar w:fldCharType="separate"/>
+      </w:r>
+      <w:r>
+        <w:rPr>
+          <w:rFonts w:ascii="Helvetica Neue" w:eastAsia="Times New Roman" w:hAnsi="Helvetica Neue" w:cs="Times New Roman"/>
+          <w:noProof/>
+        </w:rPr>
+        <w:t>Zhan et al. (2014)</w:t>
+      </w:r>
+      <w:r>
+        <w:rPr>
+          <w:rFonts w:ascii="Helvetica Neue" w:eastAsia="Times New Roman" w:hAnsi="Helvetica Neue" w:cs="Times New Roman"/>
+        </w:rPr>
+        <w:fldChar w:fldCharType="end"/>
+      </w:r>
+      <w:r>
+        <w:rPr>
+          <w:rFonts w:ascii="Helvetica Neue" w:eastAsia="Times New Roman" w:hAnsi="Helvetica Neue" w:cs="Times New Roman"/>
+        </w:rPr>
+        <w:t xml:space="preserve"> </w:t>
+      </w:r>
+      <w:r>
+        <w:rPr>
+          <w:rFonts w:ascii="Helvetica Neue" w:eastAsia="Times New Roman" w:hAnsi="Helvetica Neue" w:cs="Times New Roman"/>
+        </w:rPr>
+        <w:t>by align</w:t>
+      </w:r>
+      <w:r>
+        <w:rPr>
+          <w:rFonts w:ascii="Helvetica Neue" w:eastAsia="Times New Roman" w:hAnsi="Helvetica Neue" w:cs="Times New Roman"/>
+        </w:rPr>
+        <w:t xml:space="preserve">ment </w:t>
+      </w:r>
+      <w:r>
+        <w:rPr>
+          <w:rFonts w:ascii="Helvetica Neue" w:eastAsia="Times New Roman" w:hAnsi="Helvetica Neue" w:cs="Times New Roman"/>
+        </w:rPr>
+        <w:t>to the monarch genome as described above.</w:t>
+      </w:r>
+      <w:r>
+        <w:rPr>
+          <w:rFonts w:ascii="Helvetica Neue" w:eastAsia="Times New Roman" w:hAnsi="Helvetica Neue" w:cs="Times New Roman"/>
+        </w:rPr>
+        <w:t xml:space="preserve"> A range of possible models were fit to the observed data, including the model described by </w:t>
+      </w:r>
+      <w:r>
+        <w:rPr>
+          <w:rFonts w:ascii="Helvetica Neue" w:eastAsia="Times New Roman" w:hAnsi="Helvetica Neue" w:cs="Times New Roman"/>
+        </w:rPr>
+        <w:fldChar w:fldCharType="begin" w:fldLock="1"/>
+      </w:r>
+      <w:r>
+        <w:rPr>
+          <w:rFonts w:ascii="Helvetica Neue" w:eastAsia="Times New Roman" w:hAnsi="Helvetica Neue" w:cs="Times New Roman"/>
+        </w:rPr>
+        <w:instrText>ADDIN CSL_CITATION {"citationItems":[{"id":"ITEM-1","itemData":{"author":[{"dropping-particle":"","family":"Zhan","given":"Shuai","non-dropping-particle":"","parse-names":false,"suffix":""},{"dropping-particle":"","family":"Zhang","given":"Wei","non-dropping-particle":"","parse-names":false,"suffix":""},{"dropping-particle":"","family":"Niitepõld","given":"Kristjan","non-dropping-particle":"","parse-names":false,"suffix":""},{"dropping-particle":"","family":"Hsu","given":"Jeremy","non-dropping-particle":"","parse-names":false,"suffix":""},{"dropping-particle":"","family":"Haeger","given":"Juan Fernández","non-dropping-particle":"","parse-names":false,"suffix":""},{"dropping-particle":"","family":"Zalucki","given":"Myron P","non-dropping-particle":"","parse-names":false,"suffix":""},{"dropping-particle":"","family":"Altizer","given":"Sonia","non-dropping-particle":"","parse-names":false,"suffix":""},{"dropping-particle":"","family":"Roode","given":"Jacobus C","non-dropping-particle":"de","parse-names":false,"suffix":""},{"dropping-particle":"","family":"Reppert","given":"Steven M","non-dropping-particle":"","parse-names":false,"suffix":""},{"dropping-particle":"","family":"Kronforst","given":"Marcus R","non-dropping-particle":"","parse-names":false,"suffix":""}],"container-title":"Nature","id":"ITEM-1","issued":{"date-parts":[["2014","10","1"]]},"note":"Found 5.14mb that are associated with migration. In particular, a 21kb segment was an extreme outlier, which has evidence of divergent selection on collagen IV alpha-1, with other flight muscle genes also divergent. They argue that migration is the ancestral state, but that non-migratory population leveraged old genomic diversity to aquire the phenotype. Also talked about coloration.\nFor my work, they didn't find any migratory genes in the AUS samples (supplementary material), but very small n (3). Also interesting that the major genes are flight muscles, which won't trigger migration but are very nice to have if you are migratory. Interesting to see which of those genes we recover as outliers in our study.","page":"317","publisher":"Nature Publishing Group, a division of Macmillan Publishers Limited. All Rights Reserved.","title":"The genetics of monarch butterfly migration and warning colouration","type":"article-journal","volume":"514"},"uris":["http://www.mendeley.com/documents/?uuid=72b08a9c-930d-4ec6-8d14-383f9e95d6f2"]}],"mendeley":{"formattedCitation":"(Zhan et al., 2014)","manualFormatting":"Zhan et al. (2014)","plainTextFormattedCitation":"(Zhan et al., 2014)","previouslyFormattedCitation":"(Zhan et al., 2014)"},"properties":{"noteIndex":0},"schema":"https://github.com/citation-style-language/schema/raw/master/csl-citation.json"}</w:instrText>
+      </w:r>
+      <w:r>
+        <w:rPr>
+          <w:rFonts w:ascii="Helvetica Neue" w:eastAsia="Times New Roman" w:hAnsi="Helvetica Neue" w:cs="Times New Roman"/>
+        </w:rPr>
+        <w:fldChar w:fldCharType="separate"/>
+      </w:r>
+      <w:r>
+        <w:rPr>
+          <w:rFonts w:ascii="Helvetica Neue" w:eastAsia="Times New Roman" w:hAnsi="Helvetica Neue" w:cs="Times New Roman"/>
+          <w:noProof/>
+        </w:rPr>
+        <w:t>Zhan et al. (2014)</w:t>
+      </w:r>
+      <w:r>
+        <w:rPr>
+          <w:rFonts w:ascii="Helvetica Neue" w:eastAsia="Times New Roman" w:hAnsi="Helvetica Neue" w:cs="Times New Roman"/>
+        </w:rPr>
+        <w:fldChar w:fldCharType="end"/>
+      </w:r>
+      <w:r>
+        <w:rPr>
+          <w:rFonts w:ascii="Helvetica Neue" w:eastAsia="Times New Roman" w:hAnsi="Helvetica Neue" w:cs="Times New Roman"/>
+        </w:rPr>
+        <w:t xml:space="preserve"> for the same comparison, a similar model that allowed for an additional period of growth prior to the establishment of the Hawaiian population and </w:t>
+      </w:r>
+      <w:r>
+        <w:rPr>
+          <w:rFonts w:ascii="Helvetica Neue" w:eastAsia="Times New Roman" w:hAnsi="Helvetica Neue" w:cs="Times New Roman"/>
+        </w:rPr>
+        <w:lastRenderedPageBreak/>
+        <w:t xml:space="preserve">another following establishment, the two-dimensional models described by </w:t>
+      </w:r>
+      <w:r>
+        <w:rPr>
+          <w:rFonts w:ascii="Helvetica Neue" w:eastAsia="Times New Roman" w:hAnsi="Helvetica Neue" w:cs="Times New Roman"/>
+        </w:rPr>
+        <w:fldChar w:fldCharType="begin" w:fldLock="1"/>
+      </w:r>
+      <w:r>
+        <w:rPr>
+          <w:rFonts w:ascii="Helvetica Neue" w:eastAsia="Times New Roman" w:hAnsi="Helvetica Neue" w:cs="Times New Roman"/>
+        </w:rPr>
+        <w:instrText>ADDIN CSL_CITATION {"citationItems":[{"id":"ITEM-1","itemData":{"DOI":"10.1111/mec.14266","abstract":"Abstract The accumulation of biodiversity in tropical forests can occur through multiple allopatric and parapatric models of diversification, including forest refugia, riverine barriers and ecological gradients. Considerable debate surrounds the major diversification process, particularly in the West African Lower Guinea forests, which contain a complex geographic arrangement of topographic features and historical refugia. We used genomic data to investigate alternative mechanisms of diversification in the Gaboon forest frog, Scotobleps gabonicus, by first identifying population structure and then performing demographic model selection and spatially explicit analyses. We found that a majority of population divergences are best explained by allopatric models consistent with the forest refugia hypothesis and involve divergence in isolation with subsequent expansion and gene flow. These population divergences occurred simultaneously and conform to predictions based on climatically stable regions inferred through ecological niche modelling. Although forest refugia played a prominent role in the intraspecific diversification of S. gabonicus, we also find evidence for potential interactions between landscape features and historical refugia, including major rivers and elevational barriers such as the Cameroonian Volcanic Line. We outline the advantages of using genomewide variation in a model-testing framework to distinguish between alternative allopatric hypotheses, and the pitfalls of limited geographic and molecular sampling. Although phylogeographic patterns are often species-specific and related to life-history traits, additional comparative studies incorporating genomic data are necessary for separating shared historical processes from idiosyncratic responses to environmental, climatic and geological influences on diversification.","author":[{"dropping-particle":"","family":"Portik","given":"Daniel M","non-dropping-particle":"","parse-names":false,"suffix":""},{"dropping-particle":"","family":"Leaché","given":"Adam D","non-dropping-particle":"","parse-names":false,"suffix":""},{"dropping-particle":"","family":"Rivera","given":"Danielle","non-dropping-particle":"","parse-names":false,"suffix":""},{"dropping-particle":"","family":"Barej","given":"Michael F","non-dropping-particle":"","parse-names":false,"suffix":""},{"dropping-particle":"","family":"Burger","given":"Marius","non-dropping-particle":"","parse-names":false,"suffix":""},{"dropping-particle":"","family":"Hirschfeld","given":"Mareike","non-dropping-particle":"","parse-names":false,"suffix":""},{"dropping-particle":"","family":"Rödel","given":"Mark-Oliver","non-dropping-particle":"","parse-names":false,"suffix":""},{"dropping-particle":"","family":"Blackburn","given":"David C","non-dropping-particle":"","parse-names":false,"suffix":""},{"dropping-particle":"","family":"Fujita","given":"Matthew K","non-dropping-particle":"","parse-names":false,"suffix":""}],"container-title":"Molecular Ecology","id":"ITEM-1","issue":"19","issued":{"date-parts":[["2017"]]},"page":"5245-5263","title":"Evaluating mechanisms of diversification in a Guineo-Congolian tropical forest frog using demographic model selection","type":"article-journal","volume":"26"},"uris":["http://www.mendeley.com/documents/?uuid=bc98051c-7402-45ec-ab8f-bf7d7406186b"]}],"mendeley":{"formattedCitation":"(Portik et al., 2017)","manualFormatting":"Portik et al. (2017)","plainTextFormattedCitation":"(Portik et al., 2017)","previouslyFormattedCitation":"(Portik et al., 2017)"},"properties":{"noteIndex":0},"schema":"https://github.com/citation-style-language/schema/raw/master/csl-citation.json"}</w:instrText>
+      </w:r>
+      <w:r>
+        <w:rPr>
+          <w:rFonts w:ascii="Helvetica Neue" w:eastAsia="Times New Roman" w:hAnsi="Helvetica Neue" w:cs="Times New Roman"/>
+        </w:rPr>
+        <w:fldChar w:fldCharType="separate"/>
+      </w:r>
+      <w:r>
+        <w:rPr>
+          <w:rFonts w:ascii="Helvetica Neue" w:eastAsia="Times New Roman" w:hAnsi="Helvetica Neue" w:cs="Times New Roman"/>
+          <w:noProof/>
+        </w:rPr>
+        <w:t>Portik et al. (2017)</w:t>
+      </w:r>
+      <w:r>
+        <w:rPr>
+          <w:rFonts w:ascii="Helvetica Neue" w:eastAsia="Times New Roman" w:hAnsi="Helvetica Neue" w:cs="Times New Roman"/>
+        </w:rPr>
+        <w:fldChar w:fldCharType="end"/>
+      </w:r>
+      <w:r>
+        <w:rPr>
+          <w:rFonts w:ascii="Helvetica Neue" w:eastAsia="Times New Roman" w:hAnsi="Helvetica Neue" w:cs="Times New Roman"/>
+        </w:rPr>
+        <w:t xml:space="preserve">, and modifications on the later models with logistic rather than exponential growth functions. These models are depicted in more detail in Figure X. To optimize the fitted models, the sequential </w:t>
+      </w:r>
+      <w:r>
+        <w:rPr>
+          <w:rFonts w:ascii="Helvetica Neue" w:eastAsia="Times New Roman" w:hAnsi="Helvetica Neue" w:cs="Times New Roman"/>
+        </w:rPr>
+        <w:t xml:space="preserve">step-down </w:t>
+      </w:r>
+      <w:r>
+        <w:rPr>
+          <w:rFonts w:ascii="Helvetica Neue" w:eastAsia="Times New Roman" w:hAnsi="Helvetica Neue" w:cs="Times New Roman"/>
+        </w:rPr>
+        <w:t xml:space="preserve">parameter permutation approach described by </w:t>
+      </w:r>
+      <w:r>
+        <w:rPr>
+          <w:rFonts w:ascii="Helvetica Neue" w:eastAsia="Times New Roman" w:hAnsi="Helvetica Neue" w:cs="Times New Roman"/>
+        </w:rPr>
+        <w:fldChar w:fldCharType="begin" w:fldLock="1"/>
+      </w:r>
+      <w:r>
+        <w:rPr>
+          <w:rFonts w:ascii="Helvetica Neue" w:eastAsia="Times New Roman" w:hAnsi="Helvetica Neue" w:cs="Times New Roman"/>
+        </w:rPr>
+        <w:instrText>ADDIN CSL_CITATION {"citationItems":[{"id":"ITEM-1","itemData":{"DOI":"10.1111/mec.14266","abstract":"Abstract The accumulation of biodiversity in tropical forests can occur through multiple allopatric and parapatric models of diversification, including forest refugia, riverine barriers and ecological gradients. Considerable debate surrounds the major diversification process, particularly in the West African Lower Guinea forests, which contain a complex geographic arrangement of topographic features and historical refugia. We used genomic data to investigate alternative mechanisms of diversification in the Gaboon forest frog, Scotobleps gabonicus, by first identifying population structure and then performing demographic model selection and spatially explicit analyses. We found that a majority of population divergences are best explained by allopatric models consistent with the forest refugia hypothesis and involve divergence in isolation with subsequent expansion and gene flow. These population divergences occurred simultaneously and conform to predictions based on climatically stable regions inferred through ecological niche modelling. Although forest refugia played a prominent role in the intraspecific diversification of S. gabonicus, we also find evidence for potential interactions between landscape features and historical refugia, including major rivers and elevational barriers such as the Cameroonian Volcanic Line. We outline the advantages of using genomewide variation in a model-testing framework to distinguish between alternative allopatric hypotheses, and the pitfalls of limited geographic and molecular sampling. Although phylogeographic patterns are often species-specific and related to life-history traits, additional comparative studies incorporating genomic data are necessary for separating shared historical processes from idiosyncratic responses to environmental, climatic and geological influences on diversification.","author":[{"dropping-particle":"","family":"Portik","given":"Daniel M","non-dropping-particle":"","parse-names":false,"suffix":""},{"dropping-particle":"","family":"Leaché","given":"Adam D","non-dropping-particle":"","parse-names":false,"suffix":""},{"dropping-particle":"","family":"Rivera","given":"Danielle","non-dropping-particle":"","parse-names":false,"suffix":""},{"dropping-particle":"","family":"Barej","given":"Michael F","non-dropping-particle":"","parse-names":false,"suffix":""},{"dropping-particle":"","family":"Burger","given":"Marius","non-dropping-particle":"","parse-names":false,"suffix":""},{"dropping-particle":"","family":"Hirschfeld","given":"Mareike","non-dropping-particle":"","parse-names":false,"suffix":""},{"dropping-particle":"","family":"Rödel","given":"Mark-Oliver","non-dropping-particle":"","parse-names":false,"suffix":""},{"dropping-particle":"","family":"Blackburn","given":"David C","non-dropping-particle":"","parse-names":false,"suffix":""},{"dropping-particle":"","family":"Fujita","given":"Matthew K","non-dropping-particle":"","parse-names":false,"suffix":""}],"container-title":"Molecular Ecology","id":"ITEM-1","issue":"19","issued":{"date-parts":[["2017"]]},"page":"5245-5263","title":"Evaluating mechanisms of diversification in a Guineo-Congolian tropical forest frog using demographic model selection","type":"article-journal","volume":"26"},"uris":["http://www.mendeley.com/documents/?uuid=bc98051c-7402-45ec-ab8f-bf7d7406186b"]}],"mendeley":{"formattedCitation":"(Portik et al., 2017)","manualFormatting":"Portik et al. (2017)","plainTextFormattedCitation":"(Portik et al., 2017)"},"properties":{"noteIndex":0},"schema":"https://github.com/citation-style-language/schema/raw/master/csl-citation.json"}</w:instrText>
+      </w:r>
+      <w:r>
+        <w:rPr>
+          <w:rFonts w:ascii="Helvetica Neue" w:eastAsia="Times New Roman" w:hAnsi="Helvetica Neue" w:cs="Times New Roman"/>
+        </w:rPr>
+        <w:fldChar w:fldCharType="separate"/>
+      </w:r>
+      <w:r>
+        <w:rPr>
+          <w:rFonts w:ascii="Helvetica Neue" w:eastAsia="Times New Roman" w:hAnsi="Helvetica Neue" w:cs="Times New Roman"/>
+          <w:noProof/>
+        </w:rPr>
+        <w:t>Portik et al. (2017)</w:t>
+      </w:r>
+      <w:r>
+        <w:rPr>
+          <w:rFonts w:ascii="Helvetica Neue" w:eastAsia="Times New Roman" w:hAnsi="Helvetica Neue" w:cs="Times New Roman"/>
+        </w:rPr>
+        <w:fldChar w:fldCharType="end"/>
+      </w:r>
+      <w:r>
+        <w:rPr>
+          <w:rFonts w:ascii="Helvetica Neue" w:eastAsia="Times New Roman" w:hAnsi="Helvetica Neue" w:cs="Times New Roman"/>
+        </w:rPr>
+        <w:t xml:space="preserve"> was used</w:t>
+      </w:r>
+      <w:r>
+        <w:rPr>
+          <w:rFonts w:ascii="Helvetica Neue" w:eastAsia="Times New Roman" w:hAnsi="Helvetica Neue" w:cs="Times New Roman"/>
+        </w:rPr>
+        <w:t>. The</w:t>
+      </w:r>
+      <w:r>
+        <w:rPr>
+          <w:rFonts w:ascii="Helvetica Neue" w:eastAsia="Times New Roman" w:hAnsi="Helvetica Neue" w:cs="Times New Roman"/>
+        </w:rPr>
+        <w:t xml:space="preserve"> number of model runs </w:t>
+      </w:r>
+      <w:r>
+        <w:rPr>
+          <w:rFonts w:ascii="Helvetica Neue" w:eastAsia="Times New Roman" w:hAnsi="Helvetica Neue" w:cs="Times New Roman"/>
+        </w:rPr>
+        <w:t xml:space="preserve">and iterations per step are listed in Table X. Unlike Portik et al. (2017), however, the starting parameters for each sequential run were set via weighting the parameters from each run in the previous iteration by the relative AIC score of that iteration, such that all but the worst runs contribute in some degree to the starting parameters for the next step. </w:t>
+      </w:r>
+    </w:p>
+    <w:p>
+      <w:pPr>
+        <w:ind w:firstLine="720"/>
+        <w:rPr>
+          <w:rFonts w:ascii="Helvetica Neue" w:eastAsia="Times New Roman" w:hAnsi="Helvetica Neue" w:cs="Times New Roman"/>
+        </w:rPr>
+      </w:pPr>
     </w:p>
     <w:p>
       <w:pPr>
@@ -2116,30 +3346,14 @@
           <w:rFonts w:ascii="Helvetica Neue" w:hAnsi="Helvetica Neue" w:cs="Arial"/>
           <w:color w:val="000000"/>
         </w:rPr>
-        <w:t xml:space="preserve">. North American monarchs formed </w:t>
-      </w:r>
-      <w:proofErr w:type="gramStart"/>
-      <w:r>
-        <w:rPr>
-          <w:rFonts w:ascii="Helvetica Neue" w:hAnsi="Helvetica Neue" w:cs="Arial"/>
-          <w:color w:val="000000"/>
-        </w:rPr>
-        <w:t>a single panmic</w:t>
-      </w:r>
-      <w:r>
-        <w:rPr>
-          <w:rFonts w:ascii="Helvetica Neue" w:hAnsi="Helvetica Neue" w:cs="Arial"/>
-          <w:color w:val="000000"/>
-        </w:rPr>
-        <w:t>tic populations</w:t>
-      </w:r>
-      <w:proofErr w:type="gramEnd"/>
-      <w:r>
-        <w:rPr>
-          <w:rFonts w:ascii="Helvetica Neue" w:hAnsi="Helvetica Neue" w:cs="Arial"/>
-          <w:color w:val="000000"/>
-        </w:rPr>
-        <w:t xml:space="preserve"> in all analyses. Consistent with patterns of natural range expansion, we find decreasing relatedness to the ancestral North American population with increasing distance.</w:t>
+        <w:t>. North American monarchs formed a single panmic</w:t>
+      </w:r>
+      <w:r>
+        <w:rPr>
+          <w:rFonts w:ascii="Helvetica Neue" w:hAnsi="Helvetica Neue" w:cs="Arial"/>
+          <w:color w:val="000000"/>
+        </w:rPr>
+        <w:t>tic populations in all analyses. Consistent with patterns of natural range expansion, we find decreasing relatedness to the ancestral North American population with increasing distance.</w:t>
       </w:r>
     </w:p>
     <w:p>
@@ -2162,28 +3376,23 @@
           <w:rFonts w:ascii="Helvetica Neue" w:hAnsi="Helvetica Neue" w:cs="Arial"/>
           <w:color w:val="000000"/>
         </w:rPr>
-        <w:t>ADMIXTURE</w:t>
-      </w:r>
-      <w:r>
-        <w:rPr>
-          <w:rFonts w:ascii="Helvetica Neue" w:hAnsi="Helvetica Neue" w:cs="Arial"/>
-          <w:color w:val="000000"/>
-        </w:rPr>
-        <w:t xml:space="preserve"> showed a generally similar pattern. The highest li</w:t>
-      </w:r>
-      <w:r>
-        <w:rPr>
-          <w:rFonts w:ascii="Helvetica Neue" w:hAnsi="Helvetica Neue" w:cs="Arial"/>
-          <w:color w:val="000000"/>
-        </w:rPr>
-        <w:t>kelihood scenario was with k = 6</w:t>
-      </w:r>
-      <w:r>
-        <w:rPr>
-          <w:rFonts w:ascii="Helvetica Neue" w:hAnsi="Helvetica Neue" w:cs="Arial"/>
-          <w:color w:val="000000"/>
-        </w:rPr>
-        <w:t xml:space="preserve">. At k = 2, North American and Pacific Island populations were pulled apart. At k = 3, Guam was separately from all other Pacific population. At k = 4, samples from Rota were assigned their own cluster. At k = 5, </w:t>
+        <w:t>sNMF and NGSrelate</w:t>
+      </w:r>
+      <w:r>
+        <w:rPr>
+          <w:rFonts w:ascii="Helvetica Neue" w:hAnsi="Helvetica Neue" w:cs="Arial"/>
+          <w:color w:val="000000"/>
+        </w:rPr>
+        <w:t xml:space="preserve"> showed a generally similar pattern. </w:t>
+      </w:r>
+      <w:bookmarkStart w:id="1" w:name="_GoBack"/>
+      <w:bookmarkEnd w:id="1"/>
+      <w:r>
+        <w:rPr>
+          <w:rFonts w:ascii="Helvetica Neue" w:hAnsi="Helvetica Neue" w:cs="Arial"/>
+          <w:color w:val="000000"/>
+        </w:rPr>
+        <w:t xml:space="preserve">At k = 2, North American and Pacific Island populations were pulled apart. At k = 3, Guam was separately from all other Pacific population. At k = 4, samples from Rota were assigned their own cluster. At k = 5, </w:t>
       </w:r>
       <w:r>
         <w:rPr>
@@ -2348,6 +3557,7 @@
           <w:rFonts w:ascii="Helvetica Neue" w:hAnsi="Helvetica Neue" w:cs="Arial"/>
           <w:color w:val="000000"/>
         </w:rPr>
+        <w:lastRenderedPageBreak/>
         <w:tab/>
         <w:t>There appears to be a very small amount of ongoing gene flow from North America to Hawaii</w:t>
       </w:r>
@@ -2507,23 +3717,7 @@
           <w:rFonts w:ascii="Helvetica Neue" w:hAnsi="Helvetica Neue" w:cs="Arial"/>
           <w:color w:val="000000"/>
         </w:rPr>
-        <w:t xml:space="preserve">. The other previously </w:t>
-      </w:r>
-      <w:proofErr w:type="spellStart"/>
-      <w:r>
-        <w:rPr>
-          <w:rFonts w:ascii="Helvetica Neue" w:hAnsi="Helvetica Neue" w:cs="Arial"/>
-          <w:color w:val="000000"/>
-        </w:rPr>
-        <w:t>unsampled</w:t>
-      </w:r>
-      <w:proofErr w:type="spellEnd"/>
-      <w:r>
-        <w:rPr>
-          <w:rFonts w:ascii="Helvetica Neue" w:hAnsi="Helvetica Neue" w:cs="Arial"/>
-          <w:color w:val="000000"/>
-        </w:rPr>
-        <w:t xml:space="preserve"> population in our data, from Norfolk Island, appears to be part of the monarch’s southwestward Pacific expansion and generally groups with samples from Australia and New Zealand. Our results are broadly concordant with analyses by Zhan et al. (2014) and Pierce et al. (2014) but provide a higher resolution picture of the monarch’s pattern of establishment in the Pacific.</w:t>
+        <w:t>. The other previously unsampled population in our data, from Norfolk Island, appears to be part of the monarch’s southwestward Pacific expansion and generally groups with samples from Australia and New Zealand. Our results are broadly concordant with analyses by Zhan et al. (2014) and Pierce et al. (2014) but provide a higher resolution picture of the monarch’s pattern of establishment in the Pacific.</w:t>
       </w:r>
     </w:p>
     <w:p>
@@ -2732,23 +3926,15 @@
           <w:rFonts w:ascii="Helvetica Neue" w:hAnsi="Helvetica Neue" w:cs="Arial"/>
           <w:color w:val="000000"/>
         </w:rPr>
-        <w:t xml:space="preserve"> monarchs (Brower and Boyce 1991, </w:t>
-      </w:r>
-      <w:proofErr w:type="spellStart"/>
-      <w:r>
-        <w:rPr>
-          <w:rFonts w:ascii="Helvetica Neue" w:hAnsi="Helvetica Neue" w:cs="Arial"/>
-          <w:color w:val="000000"/>
-        </w:rPr>
-        <w:t>Shephard</w:t>
-      </w:r>
-      <w:proofErr w:type="spellEnd"/>
-      <w:r>
-        <w:rPr>
-          <w:rFonts w:ascii="Helvetica Neue" w:hAnsi="Helvetica Neue" w:cs="Arial"/>
-          <w:color w:val="000000"/>
-        </w:rPr>
-        <w:t xml:space="preserve"> et al. 2002, Lyons et al. 2012, </w:t>
+        <w:t xml:space="preserve"> monarchs </w:t>
+      </w:r>
+      <w:r>
+        <w:rPr>
+          <w:rFonts w:ascii="Helvetica Neue" w:hAnsi="Helvetica Neue" w:cs="Arial"/>
+          <w:color w:val="000000"/>
+        </w:rPr>
+        <w:lastRenderedPageBreak/>
+        <w:t xml:space="preserve">(Brower and Boyce 1991, Shephard et al. 2002, Lyons et al. 2012, </w:t>
       </w:r>
       <w:r>
         <w:rPr>
@@ -2792,7 +3978,7 @@
         </w:rPr>
         <w:t xml:space="preserve"> date</w:t>
       </w:r>
-      <w:commentRangeStart w:id="0"/>
+      <w:commentRangeStart w:id="2"/>
       <w:r>
         <w:rPr>
           <w:rFonts w:ascii="Helvetica Neue" w:hAnsi="Helvetica Neue" w:cs="Arial"/>
@@ -2800,12 +3986,12 @@
         </w:rPr>
         <w:t>*</w:t>
       </w:r>
-      <w:commentRangeEnd w:id="0"/>
+      <w:commentRangeEnd w:id="2"/>
       <w:r>
         <w:rPr>
           <w:rStyle w:val="CommentReference"/>
         </w:rPr>
-        <w:commentReference w:id="0"/>
+        <w:commentReference w:id="2"/>
       </w:r>
       <w:r>
         <w:rPr>
@@ -2877,23 +4063,7 @@
           <w:rFonts w:ascii="Helvetica Neue" w:hAnsi="Helvetica Neue" w:cs="Arial"/>
           <w:color w:val="000000"/>
         </w:rPr>
-        <w:t xml:space="preserve">. </w:t>
-      </w:r>
-      <w:proofErr w:type="spellStart"/>
-      <w:r>
-        <w:rPr>
-          <w:rFonts w:ascii="Helvetica Neue" w:hAnsi="Helvetica Neue" w:cs="Arial"/>
-          <w:color w:val="000000"/>
-        </w:rPr>
-        <w:t>Panmixia</w:t>
-      </w:r>
-      <w:proofErr w:type="spellEnd"/>
-      <w:r>
-        <w:rPr>
-          <w:rFonts w:ascii="Helvetica Neue" w:hAnsi="Helvetica Neue" w:cs="Arial"/>
-          <w:color w:val="000000"/>
-        </w:rPr>
-        <w:t xml:space="preserve"> over large spatial scales in common in other long-distance migratory species (references from bats, birds, salmon), though monarchs provide a unique opportunity to </w:t>
+        <w:t xml:space="preserve">. Panmixia over large spatial scales in common in other long-distance migratory species (references from bats, birds, salmon), though monarchs provide a unique opportunity to </w:t>
       </w:r>
       <w:r>
         <w:rPr>
@@ -3053,23 +4223,7 @@
           <w:rFonts w:ascii="Helvetica Neue" w:hAnsi="Helvetica Neue" w:cs="Arial"/>
           <w:color w:val="000000"/>
         </w:rPr>
-        <w:t xml:space="preserve"> do not form separate populations. One possibility is that prevailing winds promote gene flow between islands and that the orientation axis of the Hawaiian </w:t>
-      </w:r>
-      <w:proofErr w:type="gramStart"/>
-      <w:r>
-        <w:rPr>
-          <w:rFonts w:ascii="Helvetica Neue" w:hAnsi="Helvetica Neue" w:cs="Arial"/>
-          <w:color w:val="000000"/>
-        </w:rPr>
-        <w:t>islands</w:t>
-      </w:r>
-      <w:proofErr w:type="gramEnd"/>
-      <w:r>
-        <w:rPr>
-          <w:rFonts w:ascii="Helvetica Neue" w:hAnsi="Helvetica Neue" w:cs="Arial"/>
-          <w:color w:val="000000"/>
-        </w:rPr>
-        <w:t xml:space="preserve"> relative to prevailing wind direction </w:t>
+        <w:t xml:space="preserve"> do not form separate populations. One possibility is that prevailing winds promote gene flow between islands and that the orientation axis of the Hawaiian islands relative to prevailing wind direction </w:t>
       </w:r>
       <w:r>
         <w:rPr>
@@ -3160,23 +4314,7 @@
           <w:rFonts w:ascii="Helvetica Neue" w:hAnsi="Helvetica Neue" w:cs="Arial"/>
           <w:color w:val="000000"/>
         </w:rPr>
-        <w:t xml:space="preserve">migratory tendencies (James 1989, Freedman et al. 2018, </w:t>
-      </w:r>
-      <w:proofErr w:type="spellStart"/>
-      <w:r>
-        <w:rPr>
-          <w:rFonts w:ascii="Helvetica Neue" w:hAnsi="Helvetica Neue" w:cs="Arial"/>
-          <w:color w:val="000000"/>
-        </w:rPr>
-        <w:t>Hemstrom</w:t>
-      </w:r>
-      <w:proofErr w:type="spellEnd"/>
-      <w:r>
-        <w:rPr>
-          <w:rFonts w:ascii="Helvetica Neue" w:hAnsi="Helvetica Neue" w:cs="Arial"/>
-          <w:color w:val="000000"/>
-        </w:rPr>
-        <w:t xml:space="preserve"> et al. in prep) that might explain the lack of differentiation seen there.</w:t>
+        <w:t>migratory tendencies (James 1989, Freedman et al. 2018, Hemstrom et al. in prep) that might explain the lack of differentiation seen there.</w:t>
       </w:r>
     </w:p>
     <w:p>
@@ -3207,23 +4345,15 @@
           <w:rFonts w:ascii="Helvetica Neue" w:hAnsi="Helvetica Neue" w:cs="Arial"/>
           <w:color w:val="000000"/>
         </w:rPr>
-        <w:t xml:space="preserve">, with most models suggesting establishment timing around ____ generations ago. However, these models appear to be highly sensitive to specified input parameters, including population growth patterns upon establishment. Demographic models such as </w:t>
-      </w:r>
-      <w:proofErr w:type="spellStart"/>
-      <w:r>
-        <w:rPr>
-          <w:rFonts w:ascii="Helvetica Neue" w:hAnsi="Helvetica Neue" w:cs="Arial"/>
-          <w:color w:val="000000"/>
-        </w:rPr>
-        <w:t>dadi</w:t>
-      </w:r>
-      <w:proofErr w:type="spellEnd"/>
-      <w:r>
-        <w:rPr>
-          <w:rFonts w:ascii="Helvetica Neue" w:hAnsi="Helvetica Neue" w:cs="Arial"/>
-          <w:color w:val="000000"/>
-        </w:rPr>
-        <w:t xml:space="preserve"> may struggle with inferring very recent divergence patterns, as highlighted by _____. Given the sensitivity of these models, along with phenotypic evidence for contemporary differentiation between Pacific and North American populations, we suggest deferring to historical records in</w:t>
+        <w:t xml:space="preserve">, with most models suggesting establishment timing around ____ generations ago. However, these models appear to be highly sensitive to specified input parameters, including population growth patterns upon establishment. Demographic models such as dadi may struggle with inferring very recent divergence patterns, as highlighted by _____. Given the sensitivity of these models, along with phenotypic evidence for </w:t>
+      </w:r>
+      <w:r>
+        <w:rPr>
+          <w:rFonts w:ascii="Helvetica Neue" w:hAnsi="Helvetica Neue" w:cs="Arial"/>
+          <w:color w:val="000000"/>
+        </w:rPr>
+        <w:lastRenderedPageBreak/>
+        <w:t>contemporary differentiation between Pacific and North American populations, we suggest deferring to historical records in</w:t>
       </w:r>
       <w:r>
         <w:rPr>
@@ -3352,23 +4482,7 @@
           <w:rFonts w:ascii="Helvetica Neue" w:hAnsi="Helvetica Neue" w:cs="Arial"/>
           <w:color w:val="000000"/>
         </w:rPr>
-        <w:t>ons (</w:t>
-      </w:r>
-      <w:proofErr w:type="spellStart"/>
-      <w:r>
-        <w:rPr>
-          <w:rFonts w:ascii="Helvetica Neue" w:hAnsi="Helvetica Neue" w:cs="Arial"/>
-          <w:color w:val="000000"/>
-        </w:rPr>
-        <w:t>Tenger-Trolander</w:t>
-      </w:r>
-      <w:proofErr w:type="spellEnd"/>
-      <w:r>
-        <w:rPr>
-          <w:rFonts w:ascii="Helvetica Neue" w:hAnsi="Helvetica Neue" w:cs="Arial"/>
-          <w:color w:val="000000"/>
-        </w:rPr>
-        <w:t xml:space="preserve"> et al. 2019).</w:t>
+        <w:t>ons (Tenger-Trolander et al. 2019).</w:t>
       </w:r>
     </w:p>
     <w:p>
@@ -3504,23 +4618,7 @@
           <w:rFonts w:ascii="Helvetica Neue" w:hAnsi="Helvetica Neue" w:cs="Arial"/>
           <w:color w:val="000000"/>
         </w:rPr>
-        <w:t xml:space="preserve"> (</w:t>
-      </w:r>
-      <w:proofErr w:type="spellStart"/>
-      <w:r>
-        <w:rPr>
-          <w:rFonts w:ascii="Helvetica Neue" w:hAnsi="Helvetica Neue" w:cs="Arial"/>
-          <w:color w:val="000000"/>
-        </w:rPr>
-        <w:t>Oberhauser</w:t>
-      </w:r>
-      <w:proofErr w:type="spellEnd"/>
-      <w:r>
-        <w:rPr>
-          <w:rFonts w:ascii="Helvetica Neue" w:hAnsi="Helvetica Neue" w:cs="Arial"/>
-          <w:color w:val="000000"/>
-        </w:rPr>
-        <w:t xml:space="preserve"> reference, pers. obs.), potentially mitigating some of</w:t>
+        <w:t xml:space="preserve"> (Oberhauser reference, pers. obs.), potentially mitigating some of</w:t>
       </w:r>
       <w:r>
         <w:rPr>
@@ -3589,30 +4687,22 @@
           <w:color w:val="000000"/>
         </w:rPr>
         <w:tab/>
-        <w:t xml:space="preserve">We have shown that monarchs colonized the Pacific as part of a single, recent out-of-North America expansion event, with at least two subsequent expansions out of Hawaii. Furthermore, we show that the loss of migration coupled with strong genetic drift can generate strong patterns of differentiation between monarch populations at the scale of islands within an archipelago, as seen in comparisons between the islands of Guam and Rota. This is in stark contrast to the continent-wide </w:t>
-      </w:r>
-      <w:proofErr w:type="spellStart"/>
-      <w:r>
-        <w:rPr>
-          <w:rFonts w:ascii="Helvetica Neue" w:hAnsi="Helvetica Neue" w:cs="Arial"/>
-          <w:color w:val="000000"/>
-        </w:rPr>
-        <w:t>panmixia</w:t>
-      </w:r>
-      <w:proofErr w:type="spellEnd"/>
-      <w:r>
-        <w:rPr>
-          <w:rFonts w:ascii="Helvetica Neue" w:hAnsi="Helvetica Neue" w:cs="Arial"/>
-          <w:color w:val="000000"/>
-        </w:rPr>
-        <w:t xml:space="preserve"> that is maintained by seasonal migration within North America. </w:t>
-      </w:r>
-      <w:r>
-        <w:rPr>
-          <w:rFonts w:ascii="Helvetica Neue" w:hAnsi="Helvetica Neue" w:cs="Arial"/>
-          <w:color w:val="000000"/>
-        </w:rPr>
-        <w:t>Future studies of monarch population genetics would benefit from sampling additional likely establishment routes within the Pacific: these include population</w:t>
+        <w:t xml:space="preserve">We have shown that monarchs colonized the Pacific as part of a single, recent out-of-North America expansion event, with at least two subsequent expansions out of Hawaii. Furthermore, we show that the loss of migration coupled with strong genetic drift can generate strong patterns of differentiation between monarch populations at the scale of islands within an archipelago, as seen in comparisons between the islands of Guam and Rota. This is in stark contrast to the continent-wide panmixia that is maintained by seasonal migration within North America. </w:t>
+      </w:r>
+      <w:r>
+        <w:rPr>
+          <w:rFonts w:ascii="Helvetica Neue" w:hAnsi="Helvetica Neue" w:cs="Arial"/>
+          <w:color w:val="000000"/>
+        </w:rPr>
+        <w:t xml:space="preserve">Future studies of monarch population genetics would benefit from sampling additional likely establishment routes within the Pacific: these include </w:t>
+      </w:r>
+      <w:r>
+        <w:rPr>
+          <w:rFonts w:ascii="Helvetica Neue" w:hAnsi="Helvetica Neue" w:cs="Arial"/>
+          <w:color w:val="000000"/>
+        </w:rPr>
+        <w:lastRenderedPageBreak/>
+        <w:t>population</w:t>
       </w:r>
       <w:r>
         <w:rPr>
@@ -3647,16 +4737,7 @@
           <w:rFonts w:ascii="Helvetica Neue" w:hAnsi="Helvetica Neue" w:cs="Arial"/>
           <w:color w:val="000000"/>
         </w:rPr>
-        <w:t>North American monarchs and populations in outlying U.S. states/territories (Haw</w:t>
-      </w:r>
-      <w:bookmarkStart w:id="1" w:name="_GoBack"/>
-      <w:bookmarkEnd w:id="1"/>
-      <w:r>
-        <w:rPr>
-          <w:rFonts w:ascii="Helvetica Neue" w:hAnsi="Helvetica Neue" w:cs="Arial"/>
-          <w:color w:val="000000"/>
-        </w:rPr>
-        <w:t>aii, American Samoa, the Mariana Islands) could have important conservation implications as the U.S. Fish and Wildlife Service considers a petition to list the monarch under the Endangered Species Act.</w:t>
+        <w:t>North American monarchs and populations in outlying U.S. states/territories (Hawaii, American Samoa, the Mariana Islands) could have important conservation implications as the U.S. Fish and Wildlife Service considers a petition to list the monarch under the Endangered Species Act.</w:t>
       </w:r>
     </w:p>
     <w:p>
@@ -3751,7 +4832,7 @@
                     </pic:cNvPicPr>
                   </pic:nvPicPr>
                   <pic:blipFill>
-                    <a:blip r:embed="rId7">
+                    <a:blip r:embed="rId11">
                       <a:extLst>
                         <a:ext uri="{28A0092B-C50C-407E-A947-70E740481C1C}">
                           <a14:useLocalDpi xmlns:a14="http://schemas.microsoft.com/office/drawing/2010/main" val="0"/>
@@ -4095,6 +5176,7 @@
                 <w:rFonts w:ascii="Helvetica Neue" w:eastAsia="Times New Roman" w:hAnsi="Helvetica Neue" w:cs="Arial"/>
                 <w:b/>
               </w:rPr>
+              <w:lastRenderedPageBreak/>
               <w:t>Hawaii</w:t>
             </w:r>
           </w:p>
@@ -4514,28 +5596,12 @@
                 <w:rFonts w:ascii="Helvetica Neue" w:eastAsia="Times New Roman" w:hAnsi="Helvetica Neue" w:cs="Arial"/>
               </w:rPr>
             </w:pPr>
-            <w:proofErr w:type="spellStart"/>
             <w:r>
               <w:rPr>
                 <w:rFonts w:ascii="Helvetica Neue" w:eastAsia="Times New Roman" w:hAnsi="Helvetica Neue" w:cs="Arial"/>
               </w:rPr>
-              <w:t>Viti</w:t>
+              <w:t>Viti Levu</w:t>
             </w:r>
-            <w:proofErr w:type="spellEnd"/>
-            <w:r>
-              <w:rPr>
-                <w:rFonts w:ascii="Helvetica Neue" w:eastAsia="Times New Roman" w:hAnsi="Helvetica Neue" w:cs="Arial"/>
-              </w:rPr>
-              <w:t xml:space="preserve"> </w:t>
-            </w:r>
-            <w:proofErr w:type="spellStart"/>
-            <w:r>
-              <w:rPr>
-                <w:rFonts w:ascii="Helvetica Neue" w:eastAsia="Times New Roman" w:hAnsi="Helvetica Neue" w:cs="Arial"/>
-              </w:rPr>
-              <w:t>Levu</w:t>
-            </w:r>
-            <w:proofErr w:type="spellEnd"/>
           </w:p>
         </w:tc>
         <w:tc>
@@ -5266,8 +6332,24 @@
 </file>
 
 <file path=word/comments.xml><?xml version="1.0" encoding="utf-8"?>
-<w:comments xmlns:wpc="http://schemas.microsoft.com/office/word/2010/wordprocessingCanvas" xmlns:mo="http://schemas.microsoft.com/office/mac/office/2008/main" xmlns:mc="http://schemas.openxmlformats.org/markup-compatibility/2006" xmlns:mv="urn:schemas-microsoft-com:mac:vml" xmlns:o="urn:schemas-microsoft-com:office:office" xmlns:r="http://schemas.openxmlformats.org/officeDocument/2006/relationships" xmlns:m="http://schemas.openxmlformats.org/officeDocument/2006/math" xmlns:v="urn:schemas-microsoft-com:vml" xmlns:wp14="http://schemas.microsoft.com/office/word/2010/wordprocessingDrawing" xmlns:wp="http://schemas.openxmlformats.org/drawingml/2006/wordprocessingDrawing" xmlns:w10="urn:schemas-microsoft-com:office:word" xmlns:w="http://schemas.openxmlformats.org/wordprocessingml/2006/main" xmlns:w14="http://schemas.microsoft.com/office/word/2010/wordml" xmlns:wpg="http://schemas.microsoft.com/office/word/2010/wordprocessingGroup" xmlns:wpi="http://schemas.microsoft.com/office/word/2010/wordprocessingInk" xmlns:wne="http://schemas.microsoft.com/office/word/2006/wordml" xmlns:wps="http://schemas.microsoft.com/office/word/2010/wordprocessingShape" mc:Ignorable="w14 wp14">
-  <w:comment w:id="0" w:author="Micah Freedman" w:date="2019-08-09T12:19:00Z" w:initials="MF">
+<w:comments xmlns:wpc="http://schemas.microsoft.com/office/word/2010/wordprocessingCanvas" xmlns:cx="http://schemas.microsoft.com/office/drawing/2014/chartex" xmlns:cx1="http://schemas.microsoft.com/office/drawing/2015/9/8/chartex" xmlns:cx2="http://schemas.microsoft.com/office/drawing/2015/10/21/chartex" xmlns:cx3="http://schemas.microsoft.com/office/drawing/2016/5/9/chartex" xmlns:cx4="http://schemas.microsoft.com/office/drawing/2016/5/10/chartex" xmlns:cx5="http://schemas.microsoft.com/office/drawing/2016/5/11/chartex" xmlns:cx6="http://schemas.microsoft.com/office/drawing/2016/5/12/chartex" xmlns:cx7="http://schemas.microsoft.com/office/drawing/2016/5/13/chartex" xmlns:cx8="http://schemas.microsoft.com/office/drawing/2016/5/14/chartex" xmlns:mc="http://schemas.openxmlformats.org/markup-compatibility/2006" xmlns:aink="http://schemas.microsoft.com/office/drawing/2016/ink" xmlns:am3d="http://schemas.microsoft.com/office/drawing/2017/model3d" xmlns:o="urn:schemas-microsoft-com:office:office" xmlns:r="http://schemas.openxmlformats.org/officeDocument/2006/relationships" xmlns:m="http://schemas.openxmlformats.org/officeDocument/2006/math" xmlns:v="urn:schemas-microsoft-com:vml" xmlns:wp14="http://schemas.microsoft.com/office/word/2010/wordprocessingDrawing" xmlns:wp="http://schemas.openxmlformats.org/drawingml/2006/wordprocessingDrawing" xmlns:w10="urn:schemas-microsoft-com:office:word" xmlns:w="http://schemas.openxmlformats.org/wordprocessingml/2006/main" xmlns:w14="http://schemas.microsoft.com/office/word/2010/wordml" xmlns:w15="http://schemas.microsoft.com/office/word/2012/wordml" xmlns:w16cid="http://schemas.microsoft.com/office/word/2016/wordml/cid" xmlns:w16se="http://schemas.microsoft.com/office/word/2015/wordml/symex" xmlns:wpg="http://schemas.microsoft.com/office/word/2010/wordprocessingGroup" xmlns:wpi="http://schemas.microsoft.com/office/word/2010/wordprocessingInk" xmlns:wne="http://schemas.microsoft.com/office/word/2006/wordml" xmlns:wps="http://schemas.microsoft.com/office/word/2010/wordprocessingShape" mc:Ignorable="w14 w15 w16se w16cid wp14">
+  <w:comment w:id="0" w:author="William Hemstrom" w:date="2019-08-28T12:44:00Z" w:initials="WH">
+    <w:p>
+      <w:pPr>
+        <w:pStyle w:val="CommentText"/>
+      </w:pPr>
+      <w:r>
+        <w:rPr>
+          <w:rStyle w:val="CommentReference"/>
+        </w:rPr>
+        <w:annotationRef/>
+      </w:r>
+      <w:r>
+        <w:t>Is it proper to say “the monarch” or “monarchs”?</w:t>
+      </w:r>
+    </w:p>
+  </w:comment>
+  <w:comment w:id="2" w:author="Micah Freedman" w:date="2019-08-09T12:19:00Z" w:initials="MF">
     <w:p>
       <w:pPr>
         <w:pStyle w:val="CommentText"/>
@@ -5286,9 +6368,61 @@
 </w:comments>
 </file>
 
+<file path=word/commentsExtended.xml><?xml version="1.0" encoding="utf-8"?>
+<w15:commentsEx xmlns:wpc="http://schemas.microsoft.com/office/word/2010/wordprocessingCanvas" xmlns:cx="http://schemas.microsoft.com/office/drawing/2014/chartex" xmlns:cx1="http://schemas.microsoft.com/office/drawing/2015/9/8/chartex" xmlns:cx2="http://schemas.microsoft.com/office/drawing/2015/10/21/chartex" xmlns:cx3="http://schemas.microsoft.com/office/drawing/2016/5/9/chartex" xmlns:cx4="http://schemas.microsoft.com/office/drawing/2016/5/10/chartex" xmlns:cx5="http://schemas.microsoft.com/office/drawing/2016/5/11/chartex" xmlns:cx6="http://schemas.microsoft.com/office/drawing/2016/5/12/chartex" xmlns:cx7="http://schemas.microsoft.com/office/drawing/2016/5/13/chartex" xmlns:cx8="http://schemas.microsoft.com/office/drawing/2016/5/14/chartex" xmlns:mc="http://schemas.openxmlformats.org/markup-compatibility/2006" xmlns:aink="http://schemas.microsoft.com/office/drawing/2016/ink" xmlns:am3d="http://schemas.microsoft.com/office/drawing/2017/model3d" xmlns:o="urn:schemas-microsoft-com:office:office" xmlns:r="http://schemas.openxmlformats.org/officeDocument/2006/relationships" xmlns:m="http://schemas.openxmlformats.org/officeDocument/2006/math" xmlns:v="urn:schemas-microsoft-com:vml" xmlns:wp14="http://schemas.microsoft.com/office/word/2010/wordprocessingDrawing" xmlns:wp="http://schemas.openxmlformats.org/drawingml/2006/wordprocessingDrawing" xmlns:w10="urn:schemas-microsoft-com:office:word" xmlns:w="http://schemas.openxmlformats.org/wordprocessingml/2006/main" xmlns:w14="http://schemas.microsoft.com/office/word/2010/wordml" xmlns:w15="http://schemas.microsoft.com/office/word/2012/wordml" xmlns:w16cid="http://schemas.microsoft.com/office/word/2016/wordml/cid" xmlns:w16se="http://schemas.microsoft.com/office/word/2015/wordml/symex" xmlns:wpg="http://schemas.microsoft.com/office/word/2010/wordprocessingGroup" xmlns:wpi="http://schemas.microsoft.com/office/word/2010/wordprocessingInk" xmlns:wne="http://schemas.microsoft.com/office/word/2006/wordml" xmlns:wps="http://schemas.microsoft.com/office/word/2010/wordprocessingShape" mc:Ignorable="w14 w15 w16se w16cid wp14">
+  <w15:commentEx w15:paraId="0297D8A5" w15:done="0"/>
+  <w15:commentEx w15:paraId="36C8E6B4" w15:done="0"/>
+</w15:commentsEx>
+</file>
+
+<file path=word/commentsIds.xml><?xml version="1.0" encoding="utf-8"?>
+<w16cid:commentsIds xmlns:wpc="http://schemas.microsoft.com/office/word/2010/wordprocessingCanvas" xmlns:cx="http://schemas.microsoft.com/office/drawing/2014/chartex" xmlns:cx1="http://schemas.microsoft.com/office/drawing/2015/9/8/chartex" xmlns:cx2="http://schemas.microsoft.com/office/drawing/2015/10/21/chartex" xmlns:cx3="http://schemas.microsoft.com/office/drawing/2016/5/9/chartex" xmlns:cx4="http://schemas.microsoft.com/office/drawing/2016/5/10/chartex" xmlns:cx5="http://schemas.microsoft.com/office/drawing/2016/5/11/chartex" xmlns:cx6="http://schemas.microsoft.com/office/drawing/2016/5/12/chartex" xmlns:cx7="http://schemas.microsoft.com/office/drawing/2016/5/13/chartex" xmlns:cx8="http://schemas.microsoft.com/office/drawing/2016/5/14/chartex" xmlns:mc="http://schemas.openxmlformats.org/markup-compatibility/2006" xmlns:aink="http://schemas.microsoft.com/office/drawing/2016/ink" xmlns:am3d="http://schemas.microsoft.com/office/drawing/2017/model3d" xmlns:o="urn:schemas-microsoft-com:office:office" xmlns:r="http://schemas.openxmlformats.org/officeDocument/2006/relationships" xmlns:m="http://schemas.openxmlformats.org/officeDocument/2006/math" xmlns:v="urn:schemas-microsoft-com:vml" xmlns:wp14="http://schemas.microsoft.com/office/word/2010/wordprocessingDrawing" xmlns:wp="http://schemas.openxmlformats.org/drawingml/2006/wordprocessingDrawing" xmlns:w10="urn:schemas-microsoft-com:office:word" xmlns:w="http://schemas.openxmlformats.org/wordprocessingml/2006/main" xmlns:w14="http://schemas.microsoft.com/office/word/2010/wordml" xmlns:w15="http://schemas.microsoft.com/office/word/2012/wordml" xmlns:w16cid="http://schemas.microsoft.com/office/word/2016/wordml/cid" xmlns:w16se="http://schemas.microsoft.com/office/word/2015/wordml/symex" xmlns:wpg="http://schemas.microsoft.com/office/word/2010/wordprocessingGroup" xmlns:wpi="http://schemas.microsoft.com/office/word/2010/wordprocessingInk" xmlns:wne="http://schemas.microsoft.com/office/word/2006/wordml" xmlns:wps="http://schemas.microsoft.com/office/word/2010/wordprocessingShape" mc:Ignorable="w14 w15 w16se w16cid wp14">
+  <w16cid:commentId w16cid:paraId="0297D8A5" w16cid:durableId="2110F5AB"/>
+  <w16cid:commentId w16cid:paraId="36C8E6B4" w16cid:durableId="2110F51C"/>
+</w16cid:commentsIds>
+</file>
+
+<file path=word/endnotes.xml><?xml version="1.0" encoding="utf-8"?>
+<w:endnotes xmlns:wpc="http://schemas.microsoft.com/office/word/2010/wordprocessingCanvas" xmlns:cx="http://schemas.microsoft.com/office/drawing/2014/chartex" xmlns:cx1="http://schemas.microsoft.com/office/drawing/2015/9/8/chartex" xmlns:cx2="http://schemas.microsoft.com/office/drawing/2015/10/21/chartex" xmlns:cx3="http://schemas.microsoft.com/office/drawing/2016/5/9/chartex" xmlns:cx4="http://schemas.microsoft.com/office/drawing/2016/5/10/chartex" xmlns:cx5="http://schemas.microsoft.com/office/drawing/2016/5/11/chartex" xmlns:cx6="http://schemas.microsoft.com/office/drawing/2016/5/12/chartex" xmlns:cx7="http://schemas.microsoft.com/office/drawing/2016/5/13/chartex" xmlns:cx8="http://schemas.microsoft.com/office/drawing/2016/5/14/chartex" xmlns:mc="http://schemas.openxmlformats.org/markup-compatibility/2006" xmlns:aink="http://schemas.microsoft.com/office/drawing/2016/ink" xmlns:am3d="http://schemas.microsoft.com/office/drawing/2017/model3d" xmlns:o="urn:schemas-microsoft-com:office:office" xmlns:r="http://schemas.openxmlformats.org/officeDocument/2006/relationships" xmlns:m="http://schemas.openxmlformats.org/officeDocument/2006/math" xmlns:v="urn:schemas-microsoft-com:vml" xmlns:wp14="http://schemas.microsoft.com/office/word/2010/wordprocessingDrawing" xmlns:wp="http://schemas.openxmlformats.org/drawingml/2006/wordprocessingDrawing" xmlns:w10="urn:schemas-microsoft-com:office:word" xmlns:w="http://schemas.openxmlformats.org/wordprocessingml/2006/main" xmlns:w14="http://schemas.microsoft.com/office/word/2010/wordml" xmlns:w15="http://schemas.microsoft.com/office/word/2012/wordml" xmlns:w16cid="http://schemas.microsoft.com/office/word/2016/wordml/cid" xmlns:w16se="http://schemas.microsoft.com/office/word/2015/wordml/symex" xmlns:wpg="http://schemas.microsoft.com/office/word/2010/wordprocessingGroup" xmlns:wpi="http://schemas.microsoft.com/office/word/2010/wordprocessingInk" xmlns:wne="http://schemas.microsoft.com/office/word/2006/wordml" xmlns:wps="http://schemas.microsoft.com/office/word/2010/wordprocessingShape" mc:Ignorable="w14 w15 w16se w16cid wp14">
+  <w:endnote w:type="separator" w:id="-1">
+    <w:p>
+      <w:r>
+        <w:separator/>
+      </w:r>
+    </w:p>
+  </w:endnote>
+  <w:endnote w:type="continuationSeparator" w:id="0">
+    <w:p>
+      <w:r>
+        <w:continuationSeparator/>
+      </w:r>
+    </w:p>
+  </w:endnote>
+</w:endnotes>
+</file>
+
+<file path=word/footnotes.xml><?xml version="1.0" encoding="utf-8"?>
+<w:footnotes xmlns:wpc="http://schemas.microsoft.com/office/word/2010/wordprocessingCanvas" xmlns:cx="http://schemas.microsoft.com/office/drawing/2014/chartex" xmlns:cx1="http://schemas.microsoft.com/office/drawing/2015/9/8/chartex" xmlns:cx2="http://schemas.microsoft.com/office/drawing/2015/10/21/chartex" xmlns:cx3="http://schemas.microsoft.com/office/drawing/2016/5/9/chartex" xmlns:cx4="http://schemas.microsoft.com/office/drawing/2016/5/10/chartex" xmlns:cx5="http://schemas.microsoft.com/office/drawing/2016/5/11/chartex" xmlns:cx6="http://schemas.microsoft.com/office/drawing/2016/5/12/chartex" xmlns:cx7="http://schemas.microsoft.com/office/drawing/2016/5/13/chartex" xmlns:cx8="http://schemas.microsoft.com/office/drawing/2016/5/14/chartex" xmlns:mc="http://schemas.openxmlformats.org/markup-compatibility/2006" xmlns:aink="http://schemas.microsoft.com/office/drawing/2016/ink" xmlns:am3d="http://schemas.microsoft.com/office/drawing/2017/model3d" xmlns:o="urn:schemas-microsoft-com:office:office" xmlns:r="http://schemas.openxmlformats.org/officeDocument/2006/relationships" xmlns:m="http://schemas.openxmlformats.org/officeDocument/2006/math" xmlns:v="urn:schemas-microsoft-com:vml" xmlns:wp14="http://schemas.microsoft.com/office/word/2010/wordprocessingDrawing" xmlns:wp="http://schemas.openxmlformats.org/drawingml/2006/wordprocessingDrawing" xmlns:w10="urn:schemas-microsoft-com:office:word" xmlns:w="http://schemas.openxmlformats.org/wordprocessingml/2006/main" xmlns:w14="http://schemas.microsoft.com/office/word/2010/wordml" xmlns:w15="http://schemas.microsoft.com/office/word/2012/wordml" xmlns:w16cid="http://schemas.microsoft.com/office/word/2016/wordml/cid" xmlns:w16se="http://schemas.microsoft.com/office/word/2015/wordml/symex" xmlns:wpg="http://schemas.microsoft.com/office/word/2010/wordprocessingGroup" xmlns:wpi="http://schemas.microsoft.com/office/word/2010/wordprocessingInk" xmlns:wne="http://schemas.microsoft.com/office/word/2006/wordml" xmlns:wps="http://schemas.microsoft.com/office/word/2010/wordprocessingShape" mc:Ignorable="w14 w15 w16se w16cid wp14">
+  <w:footnote w:type="separator" w:id="-1">
+    <w:p>
+      <w:r>
+        <w:separator/>
+      </w:r>
+    </w:p>
+  </w:footnote>
+  <w:footnote w:type="continuationSeparator" w:id="0">
+    <w:p>
+      <w:r>
+        <w:continuationSeparator/>
+      </w:r>
+    </w:p>
+  </w:footnote>
+</w:footnotes>
+</file>
+
 <file path=word/numbering.xml><?xml version="1.0" encoding="utf-8"?>
-<w:numbering xmlns:wpc="http://schemas.microsoft.com/office/word/2010/wordprocessingCanvas" xmlns:mo="http://schemas.microsoft.com/office/mac/office/2008/main" xmlns:mc="http://schemas.openxmlformats.org/markup-compatibility/2006" xmlns:mv="urn:schemas-microsoft-com:mac:vml" xmlns:o="urn:schemas-microsoft-com:office:office" xmlns:r="http://schemas.openxmlformats.org/officeDocument/2006/relationships" xmlns:m="http://schemas.openxmlformats.org/officeDocument/2006/math" xmlns:v="urn:schemas-microsoft-com:vml" xmlns:wp14="http://schemas.microsoft.com/office/word/2010/wordprocessingDrawing" xmlns:wp="http://schemas.openxmlformats.org/drawingml/2006/wordprocessingDrawing" xmlns:w10="urn:schemas-microsoft-com:office:word" xmlns:w="http://schemas.openxmlformats.org/wordprocessingml/2006/main" xmlns:w14="http://schemas.microsoft.com/office/word/2010/wordml" xmlns:wpg="http://schemas.microsoft.com/office/word/2010/wordprocessingGroup" xmlns:wpi="http://schemas.microsoft.com/office/word/2010/wordprocessingInk" xmlns:wne="http://schemas.microsoft.com/office/word/2006/wordml" xmlns:wps="http://schemas.microsoft.com/office/word/2010/wordprocessingShape" mc:Ignorable="w14 wp14">
-  <w:abstractNum w:abstractNumId="0">
+<w:numbering xmlns:wpc="http://schemas.microsoft.com/office/word/2010/wordprocessingCanvas" xmlns:cx="http://schemas.microsoft.com/office/drawing/2014/chartex" xmlns:cx1="http://schemas.microsoft.com/office/drawing/2015/9/8/chartex" xmlns:cx2="http://schemas.microsoft.com/office/drawing/2015/10/21/chartex" xmlns:cx3="http://schemas.microsoft.com/office/drawing/2016/5/9/chartex" xmlns:cx4="http://schemas.microsoft.com/office/drawing/2016/5/10/chartex" xmlns:cx5="http://schemas.microsoft.com/office/drawing/2016/5/11/chartex" xmlns:cx6="http://schemas.microsoft.com/office/drawing/2016/5/12/chartex" xmlns:cx7="http://schemas.microsoft.com/office/drawing/2016/5/13/chartex" xmlns:cx8="http://schemas.microsoft.com/office/drawing/2016/5/14/chartex" xmlns:mc="http://schemas.openxmlformats.org/markup-compatibility/2006" xmlns:aink="http://schemas.microsoft.com/office/drawing/2016/ink" xmlns:am3d="http://schemas.microsoft.com/office/drawing/2017/model3d" xmlns:o="urn:schemas-microsoft-com:office:office" xmlns:r="http://schemas.openxmlformats.org/officeDocument/2006/relationships" xmlns:m="http://schemas.openxmlformats.org/officeDocument/2006/math" xmlns:v="urn:schemas-microsoft-com:vml" xmlns:wp14="http://schemas.microsoft.com/office/word/2010/wordprocessingDrawing" xmlns:wp="http://schemas.openxmlformats.org/drawingml/2006/wordprocessingDrawing" xmlns:w10="urn:schemas-microsoft-com:office:word" xmlns:w="http://schemas.openxmlformats.org/wordprocessingml/2006/main" xmlns:w14="http://schemas.microsoft.com/office/word/2010/wordml" xmlns:w15="http://schemas.microsoft.com/office/word/2012/wordml" xmlns:w16cid="http://schemas.microsoft.com/office/word/2016/wordml/cid" xmlns:w16se="http://schemas.microsoft.com/office/word/2015/wordml/symex" xmlns:wpg="http://schemas.microsoft.com/office/word/2010/wordprocessingGroup" xmlns:wpi="http://schemas.microsoft.com/office/word/2010/wordprocessingInk" xmlns:wne="http://schemas.microsoft.com/office/word/2006/wordml" xmlns:wps="http://schemas.microsoft.com/office/word/2010/wordprocessingShape" mc:Ignorable="w14 w15 w16se w16cid wp14">
+  <w:abstractNum w:abstractNumId="0" w15:restartNumberingAfterBreak="0">
     <w:nsid w:val="485F2203"/>
     <w:multiLevelType w:val="hybridMultilevel"/>
     <w:tmpl w:val="2182E654"/>
@@ -5383,8 +6517,16 @@
 </w:numbering>
 </file>
 
+<file path=word/people.xml><?xml version="1.0" encoding="utf-8"?>
+<w15:people xmlns:wpc="http://schemas.microsoft.com/office/word/2010/wordprocessingCanvas" xmlns:cx="http://schemas.microsoft.com/office/drawing/2014/chartex" xmlns:cx1="http://schemas.microsoft.com/office/drawing/2015/9/8/chartex" xmlns:cx2="http://schemas.microsoft.com/office/drawing/2015/10/21/chartex" xmlns:cx3="http://schemas.microsoft.com/office/drawing/2016/5/9/chartex" xmlns:cx4="http://schemas.microsoft.com/office/drawing/2016/5/10/chartex" xmlns:cx5="http://schemas.microsoft.com/office/drawing/2016/5/11/chartex" xmlns:cx6="http://schemas.microsoft.com/office/drawing/2016/5/12/chartex" xmlns:cx7="http://schemas.microsoft.com/office/drawing/2016/5/13/chartex" xmlns:cx8="http://schemas.microsoft.com/office/drawing/2016/5/14/chartex" xmlns:mc="http://schemas.openxmlformats.org/markup-compatibility/2006" xmlns:aink="http://schemas.microsoft.com/office/drawing/2016/ink" xmlns:am3d="http://schemas.microsoft.com/office/drawing/2017/model3d" xmlns:o="urn:schemas-microsoft-com:office:office" xmlns:r="http://schemas.openxmlformats.org/officeDocument/2006/relationships" xmlns:m="http://schemas.openxmlformats.org/officeDocument/2006/math" xmlns:v="urn:schemas-microsoft-com:vml" xmlns:wp14="http://schemas.microsoft.com/office/word/2010/wordprocessingDrawing" xmlns:wp="http://schemas.openxmlformats.org/drawingml/2006/wordprocessingDrawing" xmlns:w10="urn:schemas-microsoft-com:office:word" xmlns:w="http://schemas.openxmlformats.org/wordprocessingml/2006/main" xmlns:w14="http://schemas.microsoft.com/office/word/2010/wordml" xmlns:w15="http://schemas.microsoft.com/office/word/2012/wordml" xmlns:w16cid="http://schemas.microsoft.com/office/word/2016/wordml/cid" xmlns:w16se="http://schemas.microsoft.com/office/word/2015/wordml/symex" xmlns:wpg="http://schemas.microsoft.com/office/word/2010/wordprocessingGroup" xmlns:wpi="http://schemas.microsoft.com/office/word/2010/wordprocessingInk" xmlns:wne="http://schemas.microsoft.com/office/word/2006/wordml" xmlns:wps="http://schemas.microsoft.com/office/word/2010/wordprocessingShape" mc:Ignorable="w14 w15 w16se w16cid wp14">
+  <w15:person w15:author="William Hemstrom">
+    <w15:presenceInfo w15:providerId="None" w15:userId="William Hemstrom"/>
+  </w15:person>
+</w15:people>
+</file>
+
 <file path=word/styles.xml><?xml version="1.0" encoding="utf-8"?>
-<w:styles xmlns:mc="http://schemas.openxmlformats.org/markup-compatibility/2006" xmlns:r="http://schemas.openxmlformats.org/officeDocument/2006/relationships" xmlns:w="http://schemas.openxmlformats.org/wordprocessingml/2006/main" xmlns:w14="http://schemas.microsoft.com/office/word/2010/wordml" mc:Ignorable="w14">
+<w:styles xmlns:mc="http://schemas.openxmlformats.org/markup-compatibility/2006" xmlns:r="http://schemas.openxmlformats.org/officeDocument/2006/relationships" xmlns:w="http://schemas.openxmlformats.org/wordprocessingml/2006/main" xmlns:w14="http://schemas.microsoft.com/office/word/2010/wordml" xmlns:w15="http://schemas.microsoft.com/office/word/2012/wordml" xmlns:w16cid="http://schemas.microsoft.com/office/word/2016/wordml/cid" xmlns:w16se="http://schemas.microsoft.com/office/word/2015/wordml/symex" mc:Ignorable="w14 w15 w16se w16cid">
   <w:docDefaults>
     <w:rPrDefault>
       <w:rPr>
@@ -5396,144 +6538,381 @@
     </w:rPrDefault>
     <w:pPrDefault/>
   </w:docDefaults>
-  <w:latentStyles w:defLockedState="0" w:defUIPriority="99" w:defSemiHidden="1" w:defUnhideWhenUsed="1" w:defQFormat="0" w:count="276">
-    <w:lsdException w:name="Normal" w:semiHidden="0" w:uiPriority="0" w:unhideWhenUsed="0" w:qFormat="1"/>
-    <w:lsdException w:name="heading 1" w:semiHidden="0" w:uiPriority="9" w:unhideWhenUsed="0" w:qFormat="1"/>
-    <w:lsdException w:name="heading 2" w:uiPriority="9" w:qFormat="1"/>
-    <w:lsdException w:name="heading 3" w:uiPriority="9" w:qFormat="1"/>
-    <w:lsdException w:name="heading 4" w:uiPriority="9" w:qFormat="1"/>
-    <w:lsdException w:name="heading 5" w:uiPriority="9" w:qFormat="1"/>
-    <w:lsdException w:name="heading 6" w:uiPriority="9" w:qFormat="1"/>
-    <w:lsdException w:name="heading 7" w:uiPriority="9" w:qFormat="1"/>
-    <w:lsdException w:name="heading 8" w:uiPriority="9" w:qFormat="1"/>
-    <w:lsdException w:name="heading 9" w:uiPriority="9" w:qFormat="1"/>
-    <w:lsdException w:name="toc 1" w:uiPriority="39"/>
-    <w:lsdException w:name="toc 2" w:uiPriority="39"/>
-    <w:lsdException w:name="toc 3" w:uiPriority="39"/>
-    <w:lsdException w:name="toc 4" w:uiPriority="39"/>
-    <w:lsdException w:name="toc 5" w:uiPriority="39"/>
-    <w:lsdException w:name="toc 6" w:uiPriority="39"/>
-    <w:lsdException w:name="toc 7" w:uiPriority="39"/>
-    <w:lsdException w:name="toc 8" w:uiPriority="39"/>
-    <w:lsdException w:name="toc 9" w:uiPriority="39"/>
-    <w:lsdException w:name="caption" w:uiPriority="35" w:qFormat="1"/>
-    <w:lsdException w:name="Title" w:semiHidden="0" w:uiPriority="10" w:unhideWhenUsed="0" w:qFormat="1"/>
-    <w:lsdException w:name="Default Paragraph Font" w:uiPriority="1"/>
-    <w:lsdException w:name="Subtitle" w:semiHidden="0" w:uiPriority="11" w:unhideWhenUsed="0" w:qFormat="1"/>
-    <w:lsdException w:name="Strong" w:semiHidden="0" w:uiPriority="22" w:unhideWhenUsed="0" w:qFormat="1"/>
-    <w:lsdException w:name="Emphasis" w:semiHidden="0" w:uiPriority="20" w:unhideWhenUsed="0" w:qFormat="1"/>
-    <w:lsdException w:name="Table Grid" w:semiHidden="0" w:uiPriority="59" w:unhideWhenUsed="0"/>
-    <w:lsdException w:name="Placeholder Text" w:unhideWhenUsed="0"/>
-    <w:lsdException w:name="No Spacing" w:semiHidden="0" w:uiPriority="1" w:unhideWhenUsed="0" w:qFormat="1"/>
-    <w:lsdException w:name="Light Shading" w:semiHidden="0" w:uiPriority="60" w:unhideWhenUsed="0"/>
-    <w:lsdException w:name="Light List" w:semiHidden="0" w:uiPriority="61" w:unhideWhenUsed="0"/>
-    <w:lsdException w:name="Light Grid" w:semiHidden="0" w:uiPriority="62" w:unhideWhenUsed="0"/>
-    <w:lsdException w:name="Medium Shading 1" w:semiHidden="0" w:uiPriority="63" w:unhideWhenUsed="0"/>
-    <w:lsdException w:name="Medium Shading 2" w:semiHidden="0" w:uiPriority="64" w:unhideWhenUsed="0"/>
-    <w:lsdException w:name="Medium List 1" w:semiHidden="0" w:uiPriority="65" w:unhideWhenUsed="0"/>
-    <w:lsdException w:name="Medium List 2" w:semiHidden="0" w:uiPriority="66" w:unhideWhenUsed="0"/>
-    <w:lsdException w:name="Medium Grid 1" w:semiHidden="0" w:uiPriority="67" w:unhideWhenUsed="0"/>
-    <w:lsdException w:name="Medium Grid 2" w:semiHidden="0" w:uiPriority="68" w:unhideWhenUsed="0"/>
-    <w:lsdException w:name="Medium Grid 3" w:semiHidden="0" w:uiPriority="69" w:unhideWhenUsed="0"/>
-    <w:lsdException w:name="Dark List" w:semiHidden="0" w:uiPriority="70" w:unhideWhenUsed="0"/>
-    <w:lsdException w:name="Colorful Shading" w:semiHidden="0" w:uiPriority="71" w:unhideWhenUsed="0"/>
-    <w:lsdException w:name="Colorful List" w:semiHidden="0" w:uiPriority="72" w:unhideWhenUsed="0"/>
-    <w:lsdException w:name="Colorful Grid" w:semiHidden="0" w:uiPriority="73" w:unhideWhenUsed="0"/>
-    <w:lsdException w:name="Light Shading Accent 1" w:semiHidden="0" w:uiPriority="60" w:unhideWhenUsed="0"/>
-    <w:lsdException w:name="Light List Accent 1" w:semiHidden="0" w:uiPriority="61" w:unhideWhenUsed="0"/>
-    <w:lsdException w:name="Light Grid Accent 1" w:semiHidden="0" w:uiPriority="62" w:unhideWhenUsed="0"/>
-    <w:lsdException w:name="Medium Shading 1 Accent 1" w:semiHidden="0" w:uiPriority="63" w:unhideWhenUsed="0"/>
-    <w:lsdException w:name="Medium Shading 2 Accent 1" w:semiHidden="0" w:uiPriority="64" w:unhideWhenUsed="0"/>
-    <w:lsdException w:name="Medium List 1 Accent 1" w:semiHidden="0" w:uiPriority="65" w:unhideWhenUsed="0"/>
-    <w:lsdException w:name="Revision" w:unhideWhenUsed="0"/>
-    <w:lsdException w:name="List Paragraph" w:semiHidden="0" w:uiPriority="34" w:unhideWhenUsed="0" w:qFormat="1"/>
-    <w:lsdException w:name="Quote" w:semiHidden="0" w:uiPriority="29" w:unhideWhenUsed="0" w:qFormat="1"/>
-    <w:lsdException w:name="Intense Quote" w:semiHidden="0" w:uiPriority="30" w:unhideWhenUsed="0" w:qFormat="1"/>
-    <w:lsdException w:name="Medium List 2 Accent 1" w:semiHidden="0" w:uiPriority="66" w:unhideWhenUsed="0"/>
-    <w:lsdException w:name="Medium Grid 1 Accent 1" w:semiHidden="0" w:uiPriority="67" w:unhideWhenUsed="0"/>
-    <w:lsdException w:name="Medium Grid 2 Accent 1" w:semiHidden="0" w:uiPriority="68" w:unhideWhenUsed="0"/>
-    <w:lsdException w:name="Medium Grid 3 Accent 1" w:semiHidden="0" w:uiPriority="69" w:unhideWhenUsed="0"/>
-    <w:lsdException w:name="Dark List Accent 1" w:semiHidden="0" w:uiPriority="70" w:unhideWhenUsed="0"/>
-    <w:lsdException w:name="Colorful Shading Accent 1" w:semiHidden="0" w:uiPriority="71" w:unhideWhenUsed="0"/>
-    <w:lsdException w:name="Colorful List Accent 1" w:semiHidden="0" w:uiPriority="72" w:unhideWhenUsed="0"/>
-    <w:lsdException w:name="Colorful Grid Accent 1" w:semiHidden="0" w:uiPriority="73" w:unhideWhenUsed="0"/>
-    <w:lsdException w:name="Light Shading Accent 2" w:semiHidden="0" w:uiPriority="60" w:unhideWhenUsed="0"/>
-    <w:lsdException w:name="Light List Accent 2" w:semiHidden="0" w:uiPriority="61" w:unhideWhenUsed="0"/>
-    <w:lsdException w:name="Light Grid Accent 2" w:semiHidden="0" w:uiPriority="62" w:unhideWhenUsed="0"/>
-    <w:lsdException w:name="Medium Shading 1 Accent 2" w:semiHidden="0" w:uiPriority="63" w:unhideWhenUsed="0"/>
-    <w:lsdException w:name="Medium Shading 2 Accent 2" w:semiHidden="0" w:uiPriority="64" w:unhideWhenUsed="0"/>
-    <w:lsdException w:name="Medium List 1 Accent 2" w:semiHidden="0" w:uiPriority="65" w:unhideWhenUsed="0"/>
-    <w:lsdException w:name="Medium List 2 Accent 2" w:semiHidden="0" w:uiPriority="66" w:unhideWhenUsed="0"/>
-    <w:lsdException w:name="Medium Grid 1 Accent 2" w:semiHidden="0" w:uiPriority="67" w:unhideWhenUsed="0"/>
-    <w:lsdException w:name="Medium Grid 2 Accent 2" w:semiHidden="0" w:uiPriority="68" w:unhideWhenUsed="0"/>
-    <w:lsdException w:name="Medium Grid 3 Accent 2" w:semiHidden="0" w:uiPriority="69" w:unhideWhenUsed="0"/>
-    <w:lsdException w:name="Dark List Accent 2" w:semiHidden="0" w:uiPriority="70" w:unhideWhenUsed="0"/>
-    <w:lsdException w:name="Colorful Shading Accent 2" w:semiHidden="0" w:uiPriority="71" w:unhideWhenUsed="0"/>
-    <w:lsdException w:name="Colorful List Accent 2" w:semiHidden="0" w:uiPriority="72" w:unhideWhenUsed="0"/>
-    <w:lsdException w:name="Colorful Grid Accent 2" w:semiHidden="0" w:uiPriority="73" w:unhideWhenUsed="0"/>
-    <w:lsdException w:name="Light Shading Accent 3" w:semiHidden="0" w:uiPriority="60" w:unhideWhenUsed="0"/>
-    <w:lsdException w:name="Light List Accent 3" w:semiHidden="0" w:uiPriority="61" w:unhideWhenUsed="0"/>
-    <w:lsdException w:name="Light Grid Accent 3" w:semiHidden="0" w:uiPriority="62" w:unhideWhenUsed="0"/>
-    <w:lsdException w:name="Medium Shading 1 Accent 3" w:semiHidden="0" w:uiPriority="63" w:unhideWhenUsed="0"/>
-    <w:lsdException w:name="Medium Shading 2 Accent 3" w:semiHidden="0" w:uiPriority="64" w:unhideWhenUsed="0"/>
-    <w:lsdException w:name="Medium List 1 Accent 3" w:semiHidden="0" w:uiPriority="65" w:unhideWhenUsed="0"/>
-    <w:lsdException w:name="Medium List 2 Accent 3" w:semiHidden="0" w:uiPriority="66" w:unhideWhenUsed="0"/>
-    <w:lsdException w:name="Medium Grid 1 Accent 3" w:semiHidden="0" w:uiPriority="67" w:unhideWhenUsed="0"/>
-    <w:lsdException w:name="Medium Grid 2 Accent 3" w:semiHidden="0" w:uiPriority="68" w:unhideWhenUsed="0"/>
-    <w:lsdException w:name="Medium Grid 3 Accent 3" w:semiHidden="0" w:uiPriority="69" w:unhideWhenUsed="0"/>
-    <w:lsdException w:name="Dark List Accent 3" w:semiHidden="0" w:uiPriority="70" w:unhideWhenUsed="0"/>
-    <w:lsdException w:name="Colorful Shading Accent 3" w:semiHidden="0" w:uiPriority="71" w:unhideWhenUsed="0"/>
-    <w:lsdException w:name="Colorful List Accent 3" w:semiHidden="0" w:uiPriority="72" w:unhideWhenUsed="0"/>
-    <w:lsdException w:name="Colorful Grid Accent 3" w:semiHidden="0" w:uiPriority="73" w:unhideWhenUsed="0"/>
-    <w:lsdException w:name="Light Shading Accent 4" w:semiHidden="0" w:uiPriority="60" w:unhideWhenUsed="0"/>
-    <w:lsdException w:name="Light List Accent 4" w:semiHidden="0" w:uiPriority="61" w:unhideWhenUsed="0"/>
-    <w:lsdException w:name="Light Grid Accent 4" w:semiHidden="0" w:uiPriority="62" w:unhideWhenUsed="0"/>
-    <w:lsdException w:name="Medium Shading 1 Accent 4" w:semiHidden="0" w:uiPriority="63" w:unhideWhenUsed="0"/>
-    <w:lsdException w:name="Medium Shading 2 Accent 4" w:semiHidden="0" w:uiPriority="64" w:unhideWhenUsed="0"/>
-    <w:lsdException w:name="Medium List 1 Accent 4" w:semiHidden="0" w:uiPriority="65" w:unhideWhenUsed="0"/>
-    <w:lsdException w:name="Medium List 2 Accent 4" w:semiHidden="0" w:uiPriority="66" w:unhideWhenUsed="0"/>
-    <w:lsdException w:name="Medium Grid 1 Accent 4" w:semiHidden="0" w:uiPriority="67" w:unhideWhenUsed="0"/>
-    <w:lsdException w:name="Medium Grid 2 Accent 4" w:semiHidden="0" w:uiPriority="68" w:unhideWhenUsed="0"/>
-    <w:lsdException w:name="Medium Grid 3 Accent 4" w:semiHidden="0" w:uiPriority="69" w:unhideWhenUsed="0"/>
-    <w:lsdException w:name="Dark List Accent 4" w:semiHidden="0" w:uiPriority="70" w:unhideWhenUsed="0"/>
-    <w:lsdException w:name="Colorful Shading Accent 4" w:semiHidden="0" w:uiPriority="71" w:unhideWhenUsed="0"/>
-    <w:lsdException w:name="Colorful List Accent 4" w:semiHidden="0" w:uiPriority="72" w:unhideWhenUsed="0"/>
-    <w:lsdException w:name="Colorful Grid Accent 4" w:semiHidden="0" w:uiPriority="73" w:unhideWhenUsed="0"/>
-    <w:lsdException w:name="Light Shading Accent 5" w:semiHidden="0" w:uiPriority="60" w:unhideWhenUsed="0"/>
-    <w:lsdException w:name="Light List Accent 5" w:semiHidden="0" w:uiPriority="61" w:unhideWhenUsed="0"/>
-    <w:lsdException w:name="Light Grid Accent 5" w:semiHidden="0" w:uiPriority="62" w:unhideWhenUsed="0"/>
-    <w:lsdException w:name="Medium Shading 1 Accent 5" w:semiHidden="0" w:uiPriority="63" w:unhideWhenUsed="0"/>
-    <w:lsdException w:name="Medium Shading 2 Accent 5" w:semiHidden="0" w:uiPriority="64" w:unhideWhenUsed="0"/>
-    <w:lsdException w:name="Medium List 1 Accent 5" w:semiHidden="0" w:uiPriority="65" w:unhideWhenUsed="0"/>
-    <w:lsdException w:name="Medium List 2 Accent 5" w:semiHidden="0" w:uiPriority="66" w:unhideWhenUsed="0"/>
-    <w:lsdException w:name="Medium Grid 1 Accent 5" w:semiHidden="0" w:uiPriority="67" w:unhideWhenUsed="0"/>
-    <w:lsdException w:name="Medium Grid 2 Accent 5" w:semiHidden="0" w:uiPriority="68" w:unhideWhenUsed="0"/>
-    <w:lsdException w:name="Medium Grid 3 Accent 5" w:semiHidden="0" w:uiPriority="69" w:unhideWhenUsed="0"/>
-    <w:lsdException w:name="Dark List Accent 5" w:semiHidden="0" w:uiPriority="70" w:unhideWhenUsed="0"/>
-    <w:lsdException w:name="Colorful Shading Accent 5" w:semiHidden="0" w:uiPriority="71" w:unhideWhenUsed="0"/>
-    <w:lsdException w:name="Colorful List Accent 5" w:semiHidden="0" w:uiPriority="72" w:unhideWhenUsed="0"/>
-    <w:lsdException w:name="Colorful Grid Accent 5" w:semiHidden="0" w:uiPriority="73" w:unhideWhenUsed="0"/>
-    <w:lsdException w:name="Light Shading Accent 6" w:semiHidden="0" w:uiPriority="60" w:unhideWhenUsed="0"/>
-    <w:lsdException w:name="Light List Accent 6" w:semiHidden="0" w:uiPriority="61" w:unhideWhenUsed="0"/>
-    <w:lsdException w:name="Light Grid Accent 6" w:semiHidden="0" w:uiPriority="62" w:unhideWhenUsed="0"/>
-    <w:lsdException w:name="Medium Shading 1 Accent 6" w:semiHidden="0" w:uiPriority="63" w:unhideWhenUsed="0"/>
-    <w:lsdException w:name="Medium Shading 2 Accent 6" w:semiHidden="0" w:uiPriority="64" w:unhideWhenUsed="0"/>
-    <w:lsdException w:name="Medium List 1 Accent 6" w:semiHidden="0" w:uiPriority="65" w:unhideWhenUsed="0"/>
-    <w:lsdException w:name="Medium List 2 Accent 6" w:semiHidden="0" w:uiPriority="66" w:unhideWhenUsed="0"/>
-    <w:lsdException w:name="Medium Grid 1 Accent 6" w:semiHidden="0" w:uiPriority="67" w:unhideWhenUsed="0"/>
-    <w:lsdException w:name="Medium Grid 2 Accent 6" w:semiHidden="0" w:uiPriority="68" w:unhideWhenUsed="0"/>
-    <w:lsdException w:name="Medium Grid 3 Accent 6" w:semiHidden="0" w:uiPriority="69" w:unhideWhenUsed="0"/>
-    <w:lsdException w:name="Dark List Accent 6" w:semiHidden="0" w:uiPriority="70" w:unhideWhenUsed="0"/>
-    <w:lsdException w:name="Colorful Shading Accent 6" w:semiHidden="0" w:uiPriority="71" w:unhideWhenUsed="0"/>
-    <w:lsdException w:name="Colorful List Accent 6" w:semiHidden="0" w:uiPriority="72" w:unhideWhenUsed="0"/>
-    <w:lsdException w:name="Colorful Grid Accent 6" w:semiHidden="0" w:uiPriority="73" w:unhideWhenUsed="0"/>
-    <w:lsdException w:name="Subtle Emphasis" w:semiHidden="0" w:uiPriority="19" w:unhideWhenUsed="0" w:qFormat="1"/>
-    <w:lsdException w:name="Intense Emphasis" w:semiHidden="0" w:uiPriority="21" w:unhideWhenUsed="0" w:qFormat="1"/>
-    <w:lsdException w:name="Subtle Reference" w:semiHidden="0" w:uiPriority="31" w:unhideWhenUsed="0" w:qFormat="1"/>
-    <w:lsdException w:name="Intense Reference" w:semiHidden="0" w:uiPriority="32" w:unhideWhenUsed="0" w:qFormat="1"/>
-    <w:lsdException w:name="Book Title" w:semiHidden="0" w:uiPriority="33" w:unhideWhenUsed="0" w:qFormat="1"/>
-    <w:lsdException w:name="Bibliography" w:uiPriority="37"/>
-    <w:lsdException w:name="TOC Heading" w:uiPriority="39" w:qFormat="1"/>
+  <w:latentStyles w:defLockedState="0" w:defUIPriority="99" w:defSemiHidden="0" w:defUnhideWhenUsed="0" w:defQFormat="0" w:count="377">
+    <w:lsdException w:name="Normal" w:uiPriority="0" w:qFormat="1"/>
+    <w:lsdException w:name="heading 1" w:uiPriority="9" w:qFormat="1"/>
+    <w:lsdException w:name="heading 2" w:semiHidden="1" w:uiPriority="9" w:unhideWhenUsed="1" w:qFormat="1"/>
+    <w:lsdException w:name="heading 3" w:semiHidden="1" w:uiPriority="9" w:unhideWhenUsed="1" w:qFormat="1"/>
+    <w:lsdException w:name="heading 4" w:semiHidden="1" w:uiPriority="9" w:unhideWhenUsed="1" w:qFormat="1"/>
+    <w:lsdException w:name="heading 5" w:semiHidden="1" w:uiPriority="9" w:unhideWhenUsed="1" w:qFormat="1"/>
+    <w:lsdException w:name="heading 6" w:semiHidden="1" w:uiPriority="9" w:unhideWhenUsed="1" w:qFormat="1"/>
+    <w:lsdException w:name="heading 7" w:semiHidden="1" w:uiPriority="9" w:unhideWhenUsed="1" w:qFormat="1"/>
+    <w:lsdException w:name="heading 8" w:semiHidden="1" w:uiPriority="9" w:unhideWhenUsed="1" w:qFormat="1"/>
+    <w:lsdException w:name="heading 9" w:semiHidden="1" w:uiPriority="9" w:unhideWhenUsed="1" w:qFormat="1"/>
+    <w:lsdException w:name="index 1" w:semiHidden="1" w:unhideWhenUsed="1"/>
+    <w:lsdException w:name="index 2" w:semiHidden="1" w:unhideWhenUsed="1"/>
+    <w:lsdException w:name="index 3" w:semiHidden="1" w:unhideWhenUsed="1"/>
+    <w:lsdException w:name="index 4" w:semiHidden="1" w:unhideWhenUsed="1"/>
+    <w:lsdException w:name="index 5" w:semiHidden="1" w:unhideWhenUsed="1"/>
+    <w:lsdException w:name="index 6" w:semiHidden="1" w:unhideWhenUsed="1"/>
+    <w:lsdException w:name="index 7" w:semiHidden="1" w:unhideWhenUsed="1"/>
+    <w:lsdException w:name="index 8" w:semiHidden="1" w:unhideWhenUsed="1"/>
+    <w:lsdException w:name="index 9" w:semiHidden="1" w:unhideWhenUsed="1"/>
+    <w:lsdException w:name="toc 1" w:semiHidden="1" w:uiPriority="39" w:unhideWhenUsed="1"/>
+    <w:lsdException w:name="toc 2" w:semiHidden="1" w:uiPriority="39" w:unhideWhenUsed="1"/>
+    <w:lsdException w:name="toc 3" w:semiHidden="1" w:uiPriority="39" w:unhideWhenUsed="1"/>
+    <w:lsdException w:name="toc 4" w:semiHidden="1" w:uiPriority="39" w:unhideWhenUsed="1"/>
+    <w:lsdException w:name="toc 5" w:semiHidden="1" w:uiPriority="39" w:unhideWhenUsed="1"/>
+    <w:lsdException w:name="toc 6" w:semiHidden="1" w:uiPriority="39" w:unhideWhenUsed="1"/>
+    <w:lsdException w:name="toc 7" w:semiHidden="1" w:uiPriority="39" w:unhideWhenUsed="1"/>
+    <w:lsdException w:name="toc 8" w:semiHidden="1" w:uiPriority="39" w:unhideWhenUsed="1"/>
+    <w:lsdException w:name="toc 9" w:semiHidden="1" w:uiPriority="39" w:unhideWhenUsed="1"/>
+    <w:lsdException w:name="Normal Indent" w:semiHidden="1" w:unhideWhenUsed="1"/>
+    <w:lsdException w:name="footnote text" w:semiHidden="1" w:unhideWhenUsed="1"/>
+    <w:lsdException w:name="annotation text" w:semiHidden="1" w:unhideWhenUsed="1"/>
+    <w:lsdException w:name="header" w:semiHidden="1" w:unhideWhenUsed="1"/>
+    <w:lsdException w:name="footer" w:semiHidden="1" w:unhideWhenUsed="1"/>
+    <w:lsdException w:name="index heading" w:semiHidden="1" w:unhideWhenUsed="1"/>
+    <w:lsdException w:name="caption" w:semiHidden="1" w:uiPriority="35" w:unhideWhenUsed="1" w:qFormat="1"/>
+    <w:lsdException w:name="table of figures" w:semiHidden="1" w:unhideWhenUsed="1"/>
+    <w:lsdException w:name="envelope address" w:semiHidden="1" w:unhideWhenUsed="1"/>
+    <w:lsdException w:name="envelope return" w:semiHidden="1" w:unhideWhenUsed="1"/>
+    <w:lsdException w:name="footnote reference" w:semiHidden="1" w:unhideWhenUsed="1"/>
+    <w:lsdException w:name="annotation reference" w:semiHidden="1" w:unhideWhenUsed="1"/>
+    <w:lsdException w:name="line number" w:semiHidden="1" w:unhideWhenUsed="1"/>
+    <w:lsdException w:name="page number" w:semiHidden="1" w:unhideWhenUsed="1"/>
+    <w:lsdException w:name="endnote reference" w:semiHidden="1" w:unhideWhenUsed="1"/>
+    <w:lsdException w:name="endnote text" w:semiHidden="1" w:unhideWhenUsed="1"/>
+    <w:lsdException w:name="table of authorities" w:semiHidden="1" w:unhideWhenUsed="1"/>
+    <w:lsdException w:name="macro" w:semiHidden="1" w:unhideWhenUsed="1"/>
+    <w:lsdException w:name="toa heading" w:semiHidden="1" w:unhideWhenUsed="1"/>
+    <w:lsdException w:name="List" w:semiHidden="1" w:unhideWhenUsed="1"/>
+    <w:lsdException w:name="List Bullet" w:semiHidden="1" w:unhideWhenUsed="1"/>
+    <w:lsdException w:name="List Number" w:semiHidden="1" w:unhideWhenUsed="1"/>
+    <w:lsdException w:name="List 2" w:semiHidden="1" w:unhideWhenUsed="1"/>
+    <w:lsdException w:name="List 3" w:semiHidden="1" w:unhideWhenUsed="1"/>
+    <w:lsdException w:name="List 4" w:semiHidden="1" w:unhideWhenUsed="1"/>
+    <w:lsdException w:name="List 5" w:semiHidden="1" w:unhideWhenUsed="1"/>
+    <w:lsdException w:name="List Bullet 2" w:semiHidden="1" w:unhideWhenUsed="1"/>
+    <w:lsdException w:name="List Bullet 3" w:semiHidden="1" w:unhideWhenUsed="1"/>
+    <w:lsdException w:name="List Bullet 4" w:semiHidden="1" w:unhideWhenUsed="1"/>
+    <w:lsdException w:name="List Bullet 5" w:semiHidden="1" w:unhideWhenUsed="1"/>
+    <w:lsdException w:name="List Number 2" w:semiHidden="1" w:unhideWhenUsed="1"/>
+    <w:lsdException w:name="List Number 3" w:semiHidden="1" w:unhideWhenUsed="1"/>
+    <w:lsdException w:name="List Number 4" w:semiHidden="1" w:unhideWhenUsed="1"/>
+    <w:lsdException w:name="List Number 5" w:semiHidden="1" w:unhideWhenUsed="1"/>
+    <w:lsdException w:name="Title" w:uiPriority="10" w:qFormat="1"/>
+    <w:lsdException w:name="Closing" w:semiHidden="1" w:unhideWhenUsed="1"/>
+    <w:lsdException w:name="Signature" w:semiHidden="1" w:unhideWhenUsed="1"/>
+    <w:lsdException w:name="Default Paragraph Font" w:semiHidden="1" w:uiPriority="1" w:unhideWhenUsed="1"/>
+    <w:lsdException w:name="Body Text" w:semiHidden="1" w:unhideWhenUsed="1"/>
+    <w:lsdException w:name="Body Text Indent" w:semiHidden="1" w:unhideWhenUsed="1"/>
+    <w:lsdException w:name="List Continue" w:semiHidden="1" w:unhideWhenUsed="1"/>
+    <w:lsdException w:name="List Continue 2" w:semiHidden="1" w:unhideWhenUsed="1"/>
+    <w:lsdException w:name="List Continue 3" w:semiHidden="1" w:unhideWhenUsed="1"/>
+    <w:lsdException w:name="List Continue 4" w:semiHidden="1" w:unhideWhenUsed="1"/>
+    <w:lsdException w:name="List Continue 5" w:semiHidden="1" w:unhideWhenUsed="1"/>
+    <w:lsdException w:name="Message Header" w:semiHidden="1" w:unhideWhenUsed="1"/>
+    <w:lsdException w:name="Subtitle" w:uiPriority="11" w:qFormat="1"/>
+    <w:lsdException w:name="Salutation" w:semiHidden="1" w:unhideWhenUsed="1"/>
+    <w:lsdException w:name="Date" w:semiHidden="1" w:unhideWhenUsed="1"/>
+    <w:lsdException w:name="Body Text First Indent" w:semiHidden="1" w:unhideWhenUsed="1"/>
+    <w:lsdException w:name="Body Text First Indent 2" w:semiHidden="1" w:unhideWhenUsed="1"/>
+    <w:lsdException w:name="Note Heading" w:semiHidden="1" w:unhideWhenUsed="1"/>
+    <w:lsdException w:name="Body Text 2" w:semiHidden="1" w:unhideWhenUsed="1"/>
+    <w:lsdException w:name="Body Text 3" w:semiHidden="1" w:unhideWhenUsed="1"/>
+    <w:lsdException w:name="Body Text Indent 2" w:semiHidden="1" w:unhideWhenUsed="1"/>
+    <w:lsdException w:name="Body Text Indent 3" w:semiHidden="1" w:unhideWhenUsed="1"/>
+    <w:lsdException w:name="Block Text" w:semiHidden="1" w:unhideWhenUsed="1"/>
+    <w:lsdException w:name="Hyperlink" w:semiHidden="1" w:unhideWhenUsed="1"/>
+    <w:lsdException w:name="FollowedHyperlink" w:semiHidden="1" w:unhideWhenUsed="1"/>
+    <w:lsdException w:name="Strong" w:uiPriority="22" w:qFormat="1"/>
+    <w:lsdException w:name="Emphasis" w:uiPriority="20" w:qFormat="1"/>
+    <w:lsdException w:name="Document Map" w:semiHidden="1" w:unhideWhenUsed="1"/>
+    <w:lsdException w:name="Plain Text" w:semiHidden="1" w:unhideWhenUsed="1"/>
+    <w:lsdException w:name="E-mail Signature" w:semiHidden="1" w:unhideWhenUsed="1"/>
+    <w:lsdException w:name="HTML Top of Form" w:semiHidden="1" w:unhideWhenUsed="1"/>
+    <w:lsdException w:name="HTML Bottom of Form" w:semiHidden="1" w:unhideWhenUsed="1"/>
+    <w:lsdException w:name="Normal (Web)" w:semiHidden="1" w:unhideWhenUsed="1"/>
+    <w:lsdException w:name="HTML Acronym" w:semiHidden="1" w:unhideWhenUsed="1"/>
+    <w:lsdException w:name="HTML Address" w:semiHidden="1" w:unhideWhenUsed="1"/>
+    <w:lsdException w:name="HTML Cite" w:semiHidden="1" w:unhideWhenUsed="1"/>
+    <w:lsdException w:name="HTML Code" w:semiHidden="1" w:unhideWhenUsed="1"/>
+    <w:lsdException w:name="HTML Definition" w:semiHidden="1" w:unhideWhenUsed="1"/>
+    <w:lsdException w:name="HTML Keyboard" w:semiHidden="1" w:unhideWhenUsed="1"/>
+    <w:lsdException w:name="HTML Preformatted" w:semiHidden="1" w:unhideWhenUsed="1"/>
+    <w:lsdException w:name="HTML Sample" w:semiHidden="1" w:unhideWhenUsed="1"/>
+    <w:lsdException w:name="HTML Typewriter" w:semiHidden="1" w:unhideWhenUsed="1"/>
+    <w:lsdException w:name="HTML Variable" w:semiHidden="1" w:unhideWhenUsed="1"/>
+    <w:lsdException w:name="Normal Table" w:semiHidden="1" w:unhideWhenUsed="1"/>
+    <w:lsdException w:name="annotation subject" w:semiHidden="1" w:unhideWhenUsed="1"/>
+    <w:lsdException w:name="No List" w:semiHidden="1" w:unhideWhenUsed="1"/>
+    <w:lsdException w:name="Outline List 1" w:semiHidden="1" w:unhideWhenUsed="1"/>
+    <w:lsdException w:name="Outline List 2" w:semiHidden="1" w:unhideWhenUsed="1"/>
+    <w:lsdException w:name="Outline List 3" w:semiHidden="1" w:unhideWhenUsed="1"/>
+    <w:lsdException w:name="Table Simple 1" w:semiHidden="1" w:unhideWhenUsed="1"/>
+    <w:lsdException w:name="Table Simple 2" w:semiHidden="1" w:unhideWhenUsed="1"/>
+    <w:lsdException w:name="Table Simple 3" w:semiHidden="1" w:unhideWhenUsed="1"/>
+    <w:lsdException w:name="Table Classic 1" w:semiHidden="1" w:unhideWhenUsed="1"/>
+    <w:lsdException w:name="Table Classic 2" w:semiHidden="1" w:unhideWhenUsed="1"/>
+    <w:lsdException w:name="Table Classic 3" w:semiHidden="1" w:unhideWhenUsed="1"/>
+    <w:lsdException w:name="Table Classic 4" w:semiHidden="1" w:unhideWhenUsed="1"/>
+    <w:lsdException w:name="Table Colorful 1" w:semiHidden="1" w:unhideWhenUsed="1"/>
+    <w:lsdException w:name="Table Colorful 2" w:semiHidden="1" w:unhideWhenUsed="1"/>
+    <w:lsdException w:name="Table Colorful 3" w:semiHidden="1" w:unhideWhenUsed="1"/>
+    <w:lsdException w:name="Table Columns 1" w:semiHidden="1" w:unhideWhenUsed="1"/>
+    <w:lsdException w:name="Table Columns 2" w:semiHidden="1" w:unhideWhenUsed="1"/>
+    <w:lsdException w:name="Table Columns 3" w:semiHidden="1" w:unhideWhenUsed="1"/>
+    <w:lsdException w:name="Table Columns 4" w:semiHidden="1" w:unhideWhenUsed="1"/>
+    <w:lsdException w:name="Table Columns 5" w:semiHidden="1" w:unhideWhenUsed="1"/>
+    <w:lsdException w:name="Table Grid 1" w:semiHidden="1" w:unhideWhenUsed="1"/>
+    <w:lsdException w:name="Table Grid 2" w:semiHidden="1" w:unhideWhenUsed="1"/>
+    <w:lsdException w:name="Table Grid 3" w:semiHidden="1" w:unhideWhenUsed="1"/>
+    <w:lsdException w:name="Table Grid 4" w:semiHidden="1" w:unhideWhenUsed="1"/>
+    <w:lsdException w:name="Table Grid 5" w:semiHidden="1" w:unhideWhenUsed="1"/>
+    <w:lsdException w:name="Table Grid 6" w:semiHidden="1" w:unhideWhenUsed="1"/>
+    <w:lsdException w:name="Table Grid 7" w:semiHidden="1" w:unhideWhenUsed="1"/>
+    <w:lsdException w:name="Table Grid 8" w:semiHidden="1" w:unhideWhenUsed="1"/>
+    <w:lsdException w:name="Table List 1" w:semiHidden="1" w:unhideWhenUsed="1"/>
+    <w:lsdException w:name="Table List 2" w:semiHidden="1" w:unhideWhenUsed="1"/>
+    <w:lsdException w:name="Table List 3" w:semiHidden="1" w:unhideWhenUsed="1"/>
+    <w:lsdException w:name="Table List 4" w:semiHidden="1" w:unhideWhenUsed="1"/>
+    <w:lsdException w:name="Table List 5" w:semiHidden="1" w:unhideWhenUsed="1"/>
+    <w:lsdException w:name="Table List 6" w:semiHidden="1" w:unhideWhenUsed="1"/>
+    <w:lsdException w:name="Table List 7" w:semiHidden="1" w:unhideWhenUsed="1"/>
+    <w:lsdException w:name="Table List 8" w:semiHidden="1" w:unhideWhenUsed="1"/>
+    <w:lsdException w:name="Table 3D effects 1" w:semiHidden="1" w:unhideWhenUsed="1"/>
+    <w:lsdException w:name="Table 3D effects 2" w:semiHidden="1" w:unhideWhenUsed="1"/>
+    <w:lsdException w:name="Table 3D effects 3" w:semiHidden="1" w:unhideWhenUsed="1"/>
+    <w:lsdException w:name="Table Contemporary" w:semiHidden="1" w:unhideWhenUsed="1"/>
+    <w:lsdException w:name="Table Elegant" w:semiHidden="1" w:unhideWhenUsed="1"/>
+    <w:lsdException w:name="Table Professional" w:semiHidden="1" w:unhideWhenUsed="1"/>
+    <w:lsdException w:name="Table Subtle 1" w:semiHidden="1" w:unhideWhenUsed="1"/>
+    <w:lsdException w:name="Table Subtle 2" w:semiHidden="1" w:unhideWhenUsed="1"/>
+    <w:lsdException w:name="Table Web 1" w:semiHidden="1" w:unhideWhenUsed="1"/>
+    <w:lsdException w:name="Table Web 2" w:semiHidden="1" w:unhideWhenUsed="1"/>
+    <w:lsdException w:name="Table Web 3" w:semiHidden="1" w:unhideWhenUsed="1"/>
+    <w:lsdException w:name="Balloon Text" w:semiHidden="1" w:unhideWhenUsed="1"/>
+    <w:lsdException w:name="Table Grid" w:uiPriority="59"/>
+    <w:lsdException w:name="Table Theme" w:semiHidden="1" w:unhideWhenUsed="1"/>
+    <w:lsdException w:name="Placeholder Text" w:semiHidden="1"/>
+    <w:lsdException w:name="No Spacing" w:uiPriority="1" w:qFormat="1"/>
+    <w:lsdException w:name="Light Shading" w:uiPriority="60"/>
+    <w:lsdException w:name="Light List" w:uiPriority="61"/>
+    <w:lsdException w:name="Light Grid" w:uiPriority="62"/>
+    <w:lsdException w:name="Medium Shading 1" w:uiPriority="63"/>
+    <w:lsdException w:name="Medium Shading 2" w:uiPriority="64"/>
+    <w:lsdException w:name="Medium List 1" w:uiPriority="65"/>
+    <w:lsdException w:name="Medium List 2" w:uiPriority="66"/>
+    <w:lsdException w:name="Medium Grid 1" w:uiPriority="67"/>
+    <w:lsdException w:name="Medium Grid 2" w:uiPriority="68"/>
+    <w:lsdException w:name="Medium Grid 3" w:uiPriority="69"/>
+    <w:lsdException w:name="Dark List" w:uiPriority="70"/>
+    <w:lsdException w:name="Colorful Shading" w:uiPriority="71"/>
+    <w:lsdException w:name="Colorful List" w:uiPriority="72"/>
+    <w:lsdException w:name="Colorful Grid" w:uiPriority="73"/>
+    <w:lsdException w:name="Light Shading Accent 1" w:uiPriority="60"/>
+    <w:lsdException w:name="Light List Accent 1" w:uiPriority="61"/>
+    <w:lsdException w:name="Light Grid Accent 1" w:uiPriority="62"/>
+    <w:lsdException w:name="Medium Shading 1 Accent 1" w:uiPriority="63"/>
+    <w:lsdException w:name="Medium Shading 2 Accent 1" w:uiPriority="64"/>
+    <w:lsdException w:name="Medium List 1 Accent 1" w:uiPriority="65"/>
+    <w:lsdException w:name="Revision" w:semiHidden="1"/>
+    <w:lsdException w:name="List Paragraph" w:uiPriority="34" w:qFormat="1"/>
+    <w:lsdException w:name="Quote" w:uiPriority="29" w:qFormat="1"/>
+    <w:lsdException w:name="Intense Quote" w:uiPriority="30" w:qFormat="1"/>
+    <w:lsdException w:name="Medium List 2 Accent 1" w:uiPriority="66"/>
+    <w:lsdException w:name="Medium Grid 1 Accent 1" w:uiPriority="67"/>
+    <w:lsdException w:name="Medium Grid 2 Accent 1" w:uiPriority="68"/>
+    <w:lsdException w:name="Medium Grid 3 Accent 1" w:uiPriority="69"/>
+    <w:lsdException w:name="Dark List Accent 1" w:uiPriority="70"/>
+    <w:lsdException w:name="Colorful Shading Accent 1" w:uiPriority="71"/>
+    <w:lsdException w:name="Colorful List Accent 1" w:uiPriority="72"/>
+    <w:lsdException w:name="Colorful Grid Accent 1" w:uiPriority="73"/>
+    <w:lsdException w:name="Light Shading Accent 2" w:uiPriority="60"/>
+    <w:lsdException w:name="Light List Accent 2" w:uiPriority="61"/>
+    <w:lsdException w:name="Light Grid Accent 2" w:uiPriority="62"/>
+    <w:lsdException w:name="Medium Shading 1 Accent 2" w:uiPriority="63"/>
+    <w:lsdException w:name="Medium Shading 2 Accent 2" w:uiPriority="64"/>
+    <w:lsdException w:name="Medium List 1 Accent 2" w:uiPriority="65"/>
+    <w:lsdException w:name="Medium List 2 Accent 2" w:uiPriority="66"/>
+    <w:lsdException w:name="Medium Grid 1 Accent 2" w:uiPriority="67"/>
+    <w:lsdException w:name="Medium Grid 2 Accent 2" w:uiPriority="68"/>
+    <w:lsdException w:name="Medium Grid 3 Accent 2" w:uiPriority="69"/>
+    <w:lsdException w:name="Dark List Accent 2" w:uiPriority="70"/>
+    <w:lsdException w:name="Colorful Shading Accent 2" w:uiPriority="71"/>
+    <w:lsdException w:name="Colorful List Accent 2" w:uiPriority="72"/>
+    <w:lsdException w:name="Colorful Grid Accent 2" w:uiPriority="73"/>
+    <w:lsdException w:name="Light Shading Accent 3" w:uiPriority="60"/>
+    <w:lsdException w:name="Light List Accent 3" w:uiPriority="61"/>
+    <w:lsdException w:name="Light Grid Accent 3" w:uiPriority="62"/>
+    <w:lsdException w:name="Medium Shading 1 Accent 3" w:uiPriority="63"/>
+    <w:lsdException w:name="Medium Shading 2 Accent 3" w:uiPriority="64"/>
+    <w:lsdException w:name="Medium List 1 Accent 3" w:uiPriority="65"/>
+    <w:lsdException w:name="Medium List 2 Accent 3" w:uiPriority="66"/>
+    <w:lsdException w:name="Medium Grid 1 Accent 3" w:uiPriority="67"/>
+    <w:lsdException w:name="Medium Grid 2 Accent 3" w:uiPriority="68"/>
+    <w:lsdException w:name="Medium Grid 3 Accent 3" w:uiPriority="69"/>
+    <w:lsdException w:name="Dark List Accent 3" w:uiPriority="70"/>
+    <w:lsdException w:name="Colorful Shading Accent 3" w:uiPriority="71"/>
+    <w:lsdException w:name="Colorful List Accent 3" w:uiPriority="72"/>
+    <w:lsdException w:name="Colorful Grid Accent 3" w:uiPriority="73"/>
+    <w:lsdException w:name="Light Shading Accent 4" w:uiPriority="60"/>
+    <w:lsdException w:name="Light List Accent 4" w:uiPriority="61"/>
+    <w:lsdException w:name="Light Grid Accent 4" w:uiPriority="62"/>
+    <w:lsdException w:name="Medium Shading 1 Accent 4" w:uiPriority="63"/>
+    <w:lsdException w:name="Medium Shading 2 Accent 4" w:uiPriority="64"/>
+    <w:lsdException w:name="Medium List 1 Accent 4" w:uiPriority="65"/>
+    <w:lsdException w:name="Medium List 2 Accent 4" w:uiPriority="66"/>
+    <w:lsdException w:name="Medium Grid 1 Accent 4" w:uiPriority="67"/>
+    <w:lsdException w:name="Medium Grid 2 Accent 4" w:uiPriority="68"/>
+    <w:lsdException w:name="Medium Grid 3 Accent 4" w:uiPriority="69"/>
+    <w:lsdException w:name="Dark List Accent 4" w:uiPriority="70"/>
+    <w:lsdException w:name="Colorful Shading Accent 4" w:uiPriority="71"/>
+    <w:lsdException w:name="Colorful List Accent 4" w:uiPriority="72"/>
+    <w:lsdException w:name="Colorful Grid Accent 4" w:uiPriority="73"/>
+    <w:lsdException w:name="Light Shading Accent 5" w:uiPriority="60"/>
+    <w:lsdException w:name="Light List Accent 5" w:uiPriority="61"/>
+    <w:lsdException w:name="Light Grid Accent 5" w:uiPriority="62"/>
+    <w:lsdException w:name="Medium Shading 1 Accent 5" w:uiPriority="63"/>
+    <w:lsdException w:name="Medium Shading 2 Accent 5" w:uiPriority="64"/>
+    <w:lsdException w:name="Medium List 1 Accent 5" w:uiPriority="65"/>
+    <w:lsdException w:name="Medium List 2 Accent 5" w:uiPriority="66"/>
+    <w:lsdException w:name="Medium Grid 1 Accent 5" w:uiPriority="67"/>
+    <w:lsdException w:name="Medium Grid 2 Accent 5" w:uiPriority="68"/>
+    <w:lsdException w:name="Medium Grid 3 Accent 5" w:uiPriority="69"/>
+    <w:lsdException w:name="Dark List Accent 5" w:uiPriority="70"/>
+    <w:lsdException w:name="Colorful Shading Accent 5" w:uiPriority="71"/>
+    <w:lsdException w:name="Colorful List Accent 5" w:uiPriority="72"/>
+    <w:lsdException w:name="Colorful Grid Accent 5" w:uiPriority="73"/>
+    <w:lsdException w:name="Light Shading Accent 6" w:uiPriority="60"/>
+    <w:lsdException w:name="Light List Accent 6" w:uiPriority="61"/>
+    <w:lsdException w:name="Light Grid Accent 6" w:uiPriority="62"/>
+    <w:lsdException w:name="Medium Shading 1 Accent 6" w:uiPriority="63"/>
+    <w:lsdException w:name="Medium Shading 2 Accent 6" w:uiPriority="64"/>
+    <w:lsdException w:name="Medium List 1 Accent 6" w:uiPriority="65"/>
+    <w:lsdException w:name="Medium List 2 Accent 6" w:uiPriority="66"/>
+    <w:lsdException w:name="Medium Grid 1 Accent 6" w:uiPriority="67"/>
+    <w:lsdException w:name="Medium Grid 2 Accent 6" w:uiPriority="68"/>
+    <w:lsdException w:name="Medium Grid 3 Accent 6" w:uiPriority="69"/>
+    <w:lsdException w:name="Dark List Accent 6" w:uiPriority="70"/>
+    <w:lsdException w:name="Colorful Shading Accent 6" w:uiPriority="71"/>
+    <w:lsdException w:name="Colorful List Accent 6" w:uiPriority="72"/>
+    <w:lsdException w:name="Colorful Grid Accent 6" w:uiPriority="73"/>
+    <w:lsdException w:name="Subtle Emphasis" w:uiPriority="19" w:qFormat="1"/>
+    <w:lsdException w:name="Intense Emphasis" w:uiPriority="21" w:qFormat="1"/>
+    <w:lsdException w:name="Subtle Reference" w:uiPriority="31" w:qFormat="1"/>
+    <w:lsdException w:name="Intense Reference" w:uiPriority="32" w:qFormat="1"/>
+    <w:lsdException w:name="Book Title" w:uiPriority="33" w:qFormat="1"/>
+    <w:lsdException w:name="Bibliography" w:semiHidden="1" w:uiPriority="37" w:unhideWhenUsed="1"/>
+    <w:lsdException w:name="TOC Heading" w:semiHidden="1" w:uiPriority="39" w:unhideWhenUsed="1" w:qFormat="1"/>
+    <w:lsdException w:name="Plain Table 4" w:semiHidden="1" w:unhideWhenUsed="1"/>
+    <w:lsdException w:name="Plain Table 5" w:semiHidden="1" w:unhideWhenUsed="1"/>
+    <w:lsdException w:name="Grid Table Light" w:semiHidden="1" w:unhideWhenUsed="1"/>
+    <w:lsdException w:name="Grid Table 1 Light" w:semiHidden="1" w:unhideWhenUsed="1"/>
+    <w:lsdException w:name="Grid Table 2" w:semiHidden="1" w:unhideWhenUsed="1"/>
+    <w:lsdException w:name="Grid Table 3" w:semiHidden="1" w:unhideWhenUsed="1"/>
+    <w:lsdException w:name="Grid Table 4" w:uiPriority="49"/>
+    <w:lsdException w:name="Grid Table 5 Dark" w:uiPriority="50"/>
+    <w:lsdException w:name="Grid Table 6 Colorful" w:uiPriority="51"/>
+    <w:lsdException w:name="Grid Table 7 Colorful" w:uiPriority="52"/>
+    <w:lsdException w:name="Grid Table 1 Light Accent 1" w:uiPriority="46"/>
+    <w:lsdException w:name="Grid Table 2 Accent 1" w:uiPriority="47"/>
+    <w:lsdException w:name="Grid Table 3 Accent 1" w:uiPriority="48"/>
+    <w:lsdException w:name="Grid Table 4 Accent 1" w:uiPriority="49"/>
+    <w:lsdException w:name="Grid Table 5 Dark Accent 1" w:uiPriority="50"/>
+    <w:lsdException w:name="Grid Table 6 Colorful Accent 1" w:uiPriority="51"/>
+    <w:lsdException w:name="Grid Table 7 Colorful Accent 1" w:uiPriority="52"/>
+    <w:lsdException w:name="Grid Table 1 Light Accent 2" w:uiPriority="46"/>
+    <w:lsdException w:name="Grid Table 2 Accent 2" w:uiPriority="47"/>
+    <w:lsdException w:name="Grid Table 3 Accent 2" w:uiPriority="48"/>
+    <w:lsdException w:name="Grid Table 4 Accent 2" w:uiPriority="49"/>
+    <w:lsdException w:name="Grid Table 5 Dark Accent 2" w:uiPriority="50"/>
+    <w:lsdException w:name="Grid Table 6 Colorful Accent 2" w:uiPriority="51"/>
+    <w:lsdException w:name="Grid Table 7 Colorful Accent 2" w:uiPriority="52"/>
+    <w:lsdException w:name="Grid Table 1 Light Accent 3" w:uiPriority="46"/>
+    <w:lsdException w:name="Grid Table 2 Accent 3" w:uiPriority="47"/>
+    <w:lsdException w:name="Grid Table 3 Accent 3" w:uiPriority="48"/>
+    <w:lsdException w:name="Grid Table 4 Accent 3" w:uiPriority="49"/>
+    <w:lsdException w:name="Grid Table 5 Dark Accent 3" w:uiPriority="50"/>
+    <w:lsdException w:name="Grid Table 6 Colorful Accent 3" w:uiPriority="51"/>
+    <w:lsdException w:name="Grid Table 7 Colorful Accent 3" w:uiPriority="52"/>
+    <w:lsdException w:name="Grid Table 1 Light Accent 4" w:uiPriority="46"/>
+    <w:lsdException w:name="Grid Table 2 Accent 4" w:uiPriority="47"/>
+    <w:lsdException w:name="Grid Table 3 Accent 4" w:uiPriority="48"/>
+    <w:lsdException w:name="Grid Table 4 Accent 4" w:uiPriority="49"/>
+    <w:lsdException w:name="Grid Table 5 Dark Accent 4" w:uiPriority="50"/>
+    <w:lsdException w:name="Grid Table 6 Colorful Accent 4" w:uiPriority="51"/>
+    <w:lsdException w:name="Grid Table 7 Colorful Accent 4" w:uiPriority="52"/>
+    <w:lsdException w:name="Grid Table 1 Light Accent 5" w:uiPriority="46"/>
+    <w:lsdException w:name="Grid Table 2 Accent 5" w:uiPriority="47"/>
+    <w:lsdException w:name="Grid Table 3 Accent 5" w:uiPriority="48"/>
+    <w:lsdException w:name="Grid Table 4 Accent 5" w:uiPriority="49"/>
+    <w:lsdException w:name="Grid Table 5 Dark Accent 5" w:uiPriority="50"/>
+    <w:lsdException w:name="Grid Table 6 Colorful Accent 5" w:uiPriority="51"/>
+    <w:lsdException w:name="Grid Table 7 Colorful Accent 5" w:uiPriority="52"/>
+    <w:lsdException w:name="Grid Table 1 Light Accent 6" w:uiPriority="46"/>
+    <w:lsdException w:name="Grid Table 2 Accent 6" w:uiPriority="47"/>
+    <w:lsdException w:name="Grid Table 3 Accent 6" w:uiPriority="48"/>
+    <w:lsdException w:name="Grid Table 4 Accent 6" w:uiPriority="49"/>
+    <w:lsdException w:name="Grid Table 5 Dark Accent 6" w:uiPriority="50"/>
+    <w:lsdException w:name="Grid Table 6 Colorful Accent 6" w:uiPriority="51"/>
+    <w:lsdException w:name="Grid Table 7 Colorful Accent 6" w:uiPriority="52"/>
+    <w:lsdException w:name="List Table 1 Light" w:uiPriority="46"/>
+    <w:lsdException w:name="List Table 2" w:uiPriority="47"/>
+    <w:lsdException w:name="List Table 3" w:uiPriority="48"/>
+    <w:lsdException w:name="List Table 4" w:uiPriority="49"/>
+    <w:lsdException w:name="List Table 5 Dark" w:uiPriority="50"/>
+    <w:lsdException w:name="List Table 6 Colorful" w:uiPriority="51"/>
+    <w:lsdException w:name="List Table 7 Colorful" w:uiPriority="52"/>
+    <w:lsdException w:name="List Table 1 Light Accent 1" w:uiPriority="46"/>
+    <w:lsdException w:name="List Table 2 Accent 1" w:uiPriority="47"/>
+    <w:lsdException w:name="List Table 3 Accent 1" w:uiPriority="48"/>
+    <w:lsdException w:name="List Table 4 Accent 1" w:uiPriority="49"/>
+    <w:lsdException w:name="List Table 5 Dark Accent 1" w:uiPriority="50"/>
+    <w:lsdException w:name="List Table 6 Colorful Accent 1" w:uiPriority="51"/>
+    <w:lsdException w:name="List Table 7 Colorful Accent 1" w:uiPriority="52"/>
+    <w:lsdException w:name="List Table 1 Light Accent 2" w:uiPriority="46"/>
+    <w:lsdException w:name="List Table 2 Accent 2" w:uiPriority="47"/>
+    <w:lsdException w:name="List Table 3 Accent 2" w:uiPriority="48"/>
+    <w:lsdException w:name="List Table 4 Accent 2" w:uiPriority="49"/>
+    <w:lsdException w:name="List Table 5 Dark Accent 2" w:uiPriority="50"/>
+    <w:lsdException w:name="List Table 6 Colorful Accent 2" w:uiPriority="51"/>
+    <w:lsdException w:name="List Table 7 Colorful Accent 2" w:uiPriority="52"/>
+    <w:lsdException w:name="List Table 1 Light Accent 3" w:uiPriority="46"/>
+    <w:lsdException w:name="List Table 2 Accent 3" w:uiPriority="47"/>
+    <w:lsdException w:name="List Table 3 Accent 3" w:uiPriority="48"/>
+    <w:lsdException w:name="List Table 4 Accent 3" w:uiPriority="49"/>
+    <w:lsdException w:name="List Table 5 Dark Accent 3" w:uiPriority="50"/>
+    <w:lsdException w:name="List Table 6 Colorful Accent 3" w:uiPriority="51"/>
+    <w:lsdException w:name="List Table 7 Colorful Accent 3" w:uiPriority="52"/>
+    <w:lsdException w:name="List Table 1 Light Accent 4" w:uiPriority="46"/>
+    <w:lsdException w:name="List Table 2 Accent 4" w:uiPriority="47"/>
+    <w:lsdException w:name="List Table 3 Accent 4" w:uiPriority="48"/>
+    <w:lsdException w:name="List Table 4 Accent 4" w:uiPriority="49"/>
+    <w:lsdException w:name="List Table 5 Dark Accent 4" w:uiPriority="50"/>
+    <w:lsdException w:name="List Table 6 Colorful Accent 4" w:uiPriority="51"/>
+    <w:lsdException w:name="List Table 7 Colorful Accent 4" w:uiPriority="52"/>
+    <w:lsdException w:name="List Table 1 Light Accent 5" w:uiPriority="46"/>
+    <w:lsdException w:name="List Table 2 Accent 5" w:uiPriority="47"/>
+    <w:lsdException w:name="List Table 3 Accent 5" w:uiPriority="48"/>
+    <w:lsdException w:name="List Table 4 Accent 5" w:uiPriority="49"/>
+    <w:lsdException w:name="List Table 5 Dark Accent 5" w:uiPriority="50"/>
+    <w:lsdException w:name="List Table 6 Colorful Accent 5" w:uiPriority="51"/>
+    <w:lsdException w:name="List Table 7 Colorful Accent 5" w:uiPriority="52"/>
+    <w:lsdException w:name="List Table 1 Light Accent 6" w:uiPriority="46"/>
+    <w:lsdException w:name="List Table 2 Accent 6" w:uiPriority="47"/>
+    <w:lsdException w:name="List Table 3 Accent 6" w:uiPriority="48"/>
+    <w:lsdException w:name="List Table 4 Accent 6" w:uiPriority="49"/>
+    <w:lsdException w:name="List Table 5 Dark Accent 6" w:uiPriority="50"/>
+    <w:lsdException w:name="List Table 6 Colorful Accent 6" w:uiPriority="51"/>
+    <w:lsdException w:name="List Table 7 Colorful Accent 6" w:uiPriority="52"/>
+    <w:lsdException w:name="Mention" w:semiHidden="1" w:unhideWhenUsed="1"/>
+    <w:lsdException w:name="Smart Hyperlink" w:semiHidden="1" w:unhideWhenUsed="1"/>
+    <w:lsdException w:name="Hashtag" w:semiHidden="1" w:unhideWhenUsed="1"/>
+    <w:lsdException w:name="Unresolved Mention" w:semiHidden="1" w:unhideWhenUsed="1"/>
+    <w:lsdException w:name="Smart Link" w:semiHidden="1" w:unhideWhenUsed="1"/>
+    <w:lsdException w:name="Smart Link Error" w:semiHidden="1" w:unhideWhenUsed="1"/>
   </w:latentStyles>
   <w:style w:type="paragraph" w:default="1" w:styleId="Normal">
     <w:name w:val="Normal"/>
@@ -5588,7 +6967,6 @@
     <w:uiPriority w:val="59"/>
     <w:rsid w:val="00C748B1"/>
     <w:tblPr>
-      <w:tblInd w:w="0" w:type="dxa"/>
       <w:tblBorders>
         <w:top w:val="single" w:sz="4" w:space="0" w:color="auto"/>
         <w:left w:val="single" w:sz="4" w:space="0" w:color="auto"/>
@@ -5597,12 +6975,6 @@
         <w:insideH w:val="single" w:sz="4" w:space="0" w:color="auto"/>
         <w:insideV w:val="single" w:sz="4" w:space="0" w:color="auto"/>
       </w:tblBorders>
-      <w:tblCellMar>
-        <w:top w:w="0" w:type="dxa"/>
-        <w:left w:w="108" w:type="dxa"/>
-        <w:bottom w:w="0" w:type="dxa"/>
-        <w:right w:w="108" w:type="dxa"/>
-      </w:tblCellMar>
     </w:tblPr>
   </w:style>
   <w:style w:type="paragraph" w:styleId="ListParagraph">
@@ -5702,326 +7074,40 @@
       <w:szCs w:val="20"/>
     </w:rPr>
   </w:style>
-</w:styles>
-</file>
-
-<file path=word/stylesWithEffects.xml><?xml version="1.0" encoding="utf-8"?>
-<w:styles xmlns:wpc="http://schemas.microsoft.com/office/word/2010/wordprocessingCanvas" xmlns:mo="http://schemas.microsoft.com/office/mac/office/2008/main" xmlns:mc="http://schemas.openxmlformats.org/markup-compatibility/2006" xmlns:mv="urn:schemas-microsoft-com:mac:vml" xmlns:o="urn:schemas-microsoft-com:office:office" xmlns:r="http://schemas.openxmlformats.org/officeDocument/2006/relationships" xmlns:m="http://schemas.openxmlformats.org/officeDocument/2006/math" xmlns:v="urn:schemas-microsoft-com:vml" xmlns:wp14="http://schemas.microsoft.com/office/word/2010/wordprocessingDrawing" xmlns:wp="http://schemas.openxmlformats.org/drawingml/2006/wordprocessingDrawing" xmlns:w10="urn:schemas-microsoft-com:office:word" xmlns:w="http://schemas.openxmlformats.org/wordprocessingml/2006/main" xmlns:w14="http://schemas.microsoft.com/office/word/2010/wordml" xmlns:wpg="http://schemas.microsoft.com/office/word/2010/wordprocessingGroup" xmlns:wpi="http://schemas.microsoft.com/office/word/2010/wordprocessingInk" xmlns:wne="http://schemas.microsoft.com/office/word/2006/wordml" xmlns:wps="http://schemas.microsoft.com/office/word/2010/wordprocessingShape" mc:Ignorable="w14 wp14">
-  <w:docDefaults>
-    <w:rPrDefault>
-      <w:rPr>
-        <w:rFonts w:asciiTheme="minorHAnsi" w:eastAsiaTheme="minorEastAsia" w:hAnsiTheme="minorHAnsi" w:cstheme="minorBidi"/>
-        <w:sz w:val="24"/>
-        <w:szCs w:val="24"/>
-        <w:lang w:val="en-US" w:eastAsia="en-US" w:bidi="ar-SA"/>
-      </w:rPr>
-    </w:rPrDefault>
-    <w:pPrDefault/>
-  </w:docDefaults>
-  <w:latentStyles w:defLockedState="0" w:defUIPriority="99" w:defSemiHidden="1" w:defUnhideWhenUsed="1" w:defQFormat="0" w:count="276">
-    <w:lsdException w:name="Normal" w:semiHidden="0" w:uiPriority="0" w:unhideWhenUsed="0" w:qFormat="1"/>
-    <w:lsdException w:name="heading 1" w:semiHidden="0" w:uiPriority="9" w:unhideWhenUsed="0" w:qFormat="1"/>
-    <w:lsdException w:name="heading 2" w:uiPriority="9" w:qFormat="1"/>
-    <w:lsdException w:name="heading 3" w:uiPriority="9" w:qFormat="1"/>
-    <w:lsdException w:name="heading 4" w:uiPriority="9" w:qFormat="1"/>
-    <w:lsdException w:name="heading 5" w:uiPriority="9" w:qFormat="1"/>
-    <w:lsdException w:name="heading 6" w:uiPriority="9" w:qFormat="1"/>
-    <w:lsdException w:name="heading 7" w:uiPriority="9" w:qFormat="1"/>
-    <w:lsdException w:name="heading 8" w:uiPriority="9" w:qFormat="1"/>
-    <w:lsdException w:name="heading 9" w:uiPriority="9" w:qFormat="1"/>
-    <w:lsdException w:name="toc 1" w:uiPriority="39"/>
-    <w:lsdException w:name="toc 2" w:uiPriority="39"/>
-    <w:lsdException w:name="toc 3" w:uiPriority="39"/>
-    <w:lsdException w:name="toc 4" w:uiPriority="39"/>
-    <w:lsdException w:name="toc 5" w:uiPriority="39"/>
-    <w:lsdException w:name="toc 6" w:uiPriority="39"/>
-    <w:lsdException w:name="toc 7" w:uiPriority="39"/>
-    <w:lsdException w:name="toc 8" w:uiPriority="39"/>
-    <w:lsdException w:name="toc 9" w:uiPriority="39"/>
-    <w:lsdException w:name="caption" w:uiPriority="35" w:qFormat="1"/>
-    <w:lsdException w:name="Title" w:semiHidden="0" w:uiPriority="10" w:unhideWhenUsed="0" w:qFormat="1"/>
-    <w:lsdException w:name="Default Paragraph Font" w:uiPriority="1"/>
-    <w:lsdException w:name="Subtitle" w:semiHidden="0" w:uiPriority="11" w:unhideWhenUsed="0" w:qFormat="1"/>
-    <w:lsdException w:name="Strong" w:semiHidden="0" w:uiPriority="22" w:unhideWhenUsed="0" w:qFormat="1"/>
-    <w:lsdException w:name="Emphasis" w:semiHidden="0" w:uiPriority="20" w:unhideWhenUsed="0" w:qFormat="1"/>
-    <w:lsdException w:name="Table Grid" w:semiHidden="0" w:uiPriority="59" w:unhideWhenUsed="0"/>
-    <w:lsdException w:name="Placeholder Text" w:unhideWhenUsed="0"/>
-    <w:lsdException w:name="No Spacing" w:semiHidden="0" w:uiPriority="1" w:unhideWhenUsed="0" w:qFormat="1"/>
-    <w:lsdException w:name="Light Shading" w:semiHidden="0" w:uiPriority="60" w:unhideWhenUsed="0"/>
-    <w:lsdException w:name="Light List" w:semiHidden="0" w:uiPriority="61" w:unhideWhenUsed="0"/>
-    <w:lsdException w:name="Light Grid" w:semiHidden="0" w:uiPriority="62" w:unhideWhenUsed="0"/>
-    <w:lsdException w:name="Medium Shading 1" w:semiHidden="0" w:uiPriority="63" w:unhideWhenUsed="0"/>
-    <w:lsdException w:name="Medium Shading 2" w:semiHidden="0" w:uiPriority="64" w:unhideWhenUsed="0"/>
-    <w:lsdException w:name="Medium List 1" w:semiHidden="0" w:uiPriority="65" w:unhideWhenUsed="0"/>
-    <w:lsdException w:name="Medium List 2" w:semiHidden="0" w:uiPriority="66" w:unhideWhenUsed="0"/>
-    <w:lsdException w:name="Medium Grid 1" w:semiHidden="0" w:uiPriority="67" w:unhideWhenUsed="0"/>
-    <w:lsdException w:name="Medium Grid 2" w:semiHidden="0" w:uiPriority="68" w:unhideWhenUsed="0"/>
-    <w:lsdException w:name="Medium Grid 3" w:semiHidden="0" w:uiPriority="69" w:unhideWhenUsed="0"/>
-    <w:lsdException w:name="Dark List" w:semiHidden="0" w:uiPriority="70" w:unhideWhenUsed="0"/>
-    <w:lsdException w:name="Colorful Shading" w:semiHidden="0" w:uiPriority="71" w:unhideWhenUsed="0"/>
-    <w:lsdException w:name="Colorful List" w:semiHidden="0" w:uiPriority="72" w:unhideWhenUsed="0"/>
-    <w:lsdException w:name="Colorful Grid" w:semiHidden="0" w:uiPriority="73" w:unhideWhenUsed="0"/>
-    <w:lsdException w:name="Light Shading Accent 1" w:semiHidden="0" w:uiPriority="60" w:unhideWhenUsed="0"/>
-    <w:lsdException w:name="Light List Accent 1" w:semiHidden="0" w:uiPriority="61" w:unhideWhenUsed="0"/>
-    <w:lsdException w:name="Light Grid Accent 1" w:semiHidden="0" w:uiPriority="62" w:unhideWhenUsed="0"/>
-    <w:lsdException w:name="Medium Shading 1 Accent 1" w:semiHidden="0" w:uiPriority="63" w:unhideWhenUsed="0"/>
-    <w:lsdException w:name="Medium Shading 2 Accent 1" w:semiHidden="0" w:uiPriority="64" w:unhideWhenUsed="0"/>
-    <w:lsdException w:name="Medium List 1 Accent 1" w:semiHidden="0" w:uiPriority="65" w:unhideWhenUsed="0"/>
-    <w:lsdException w:name="Revision" w:unhideWhenUsed="0"/>
-    <w:lsdException w:name="List Paragraph" w:semiHidden="0" w:uiPriority="34" w:unhideWhenUsed="0" w:qFormat="1"/>
-    <w:lsdException w:name="Quote" w:semiHidden="0" w:uiPriority="29" w:unhideWhenUsed="0" w:qFormat="1"/>
-    <w:lsdException w:name="Intense Quote" w:semiHidden="0" w:uiPriority="30" w:unhideWhenUsed="0" w:qFormat="1"/>
-    <w:lsdException w:name="Medium List 2 Accent 1" w:semiHidden="0" w:uiPriority="66" w:unhideWhenUsed="0"/>
-    <w:lsdException w:name="Medium Grid 1 Accent 1" w:semiHidden="0" w:uiPriority="67" w:unhideWhenUsed="0"/>
-    <w:lsdException w:name="Medium Grid 2 Accent 1" w:semiHidden="0" w:uiPriority="68" w:unhideWhenUsed="0"/>
-    <w:lsdException w:name="Medium Grid 3 Accent 1" w:semiHidden="0" w:uiPriority="69" w:unhideWhenUsed="0"/>
-    <w:lsdException w:name="Dark List Accent 1" w:semiHidden="0" w:uiPriority="70" w:unhideWhenUsed="0"/>
-    <w:lsdException w:name="Colorful Shading Accent 1" w:semiHidden="0" w:uiPriority="71" w:unhideWhenUsed="0"/>
-    <w:lsdException w:name="Colorful List Accent 1" w:semiHidden="0" w:uiPriority="72" w:unhideWhenUsed="0"/>
-    <w:lsdException w:name="Colorful Grid Accent 1" w:semiHidden="0" w:uiPriority="73" w:unhideWhenUsed="0"/>
-    <w:lsdException w:name="Light Shading Accent 2" w:semiHidden="0" w:uiPriority="60" w:unhideWhenUsed="0"/>
-    <w:lsdException w:name="Light List Accent 2" w:semiHidden="0" w:uiPriority="61" w:unhideWhenUsed="0"/>
-    <w:lsdException w:name="Light Grid Accent 2" w:semiHidden="0" w:uiPriority="62" w:unhideWhenUsed="0"/>
-    <w:lsdException w:name="Medium Shading 1 Accent 2" w:semiHidden="0" w:uiPriority="63" w:unhideWhenUsed="0"/>
-    <w:lsdException w:name="Medium Shading 2 Accent 2" w:semiHidden="0" w:uiPriority="64" w:unhideWhenUsed="0"/>
-    <w:lsdException w:name="Medium List 1 Accent 2" w:semiHidden="0" w:uiPriority="65" w:unhideWhenUsed="0"/>
-    <w:lsdException w:name="Medium List 2 Accent 2" w:semiHidden="0" w:uiPriority="66" w:unhideWhenUsed="0"/>
-    <w:lsdException w:name="Medium Grid 1 Accent 2" w:semiHidden="0" w:uiPriority="67" w:unhideWhenUsed="0"/>
-    <w:lsdException w:name="Medium Grid 2 Accent 2" w:semiHidden="0" w:uiPriority="68" w:unhideWhenUsed="0"/>
-    <w:lsdException w:name="Medium Grid 3 Accent 2" w:semiHidden="0" w:uiPriority="69" w:unhideWhenUsed="0"/>
-    <w:lsdException w:name="Dark List Accent 2" w:semiHidden="0" w:uiPriority="70" w:unhideWhenUsed="0"/>
-    <w:lsdException w:name="Colorful Shading Accent 2" w:semiHidden="0" w:uiPriority="71" w:unhideWhenUsed="0"/>
-    <w:lsdException w:name="Colorful List Accent 2" w:semiHidden="0" w:uiPriority="72" w:unhideWhenUsed="0"/>
-    <w:lsdException w:name="Colorful Grid Accent 2" w:semiHidden="0" w:uiPriority="73" w:unhideWhenUsed="0"/>
-    <w:lsdException w:name="Light Shading Accent 3" w:semiHidden="0" w:uiPriority="60" w:unhideWhenUsed="0"/>
-    <w:lsdException w:name="Light List Accent 3" w:semiHidden="0" w:uiPriority="61" w:unhideWhenUsed="0"/>
-    <w:lsdException w:name="Light Grid Accent 3" w:semiHidden="0" w:uiPriority="62" w:unhideWhenUsed="0"/>
-    <w:lsdException w:name="Medium Shading 1 Accent 3" w:semiHidden="0" w:uiPriority="63" w:unhideWhenUsed="0"/>
-    <w:lsdException w:name="Medium Shading 2 Accent 3" w:semiHidden="0" w:uiPriority="64" w:unhideWhenUsed="0"/>
-    <w:lsdException w:name="Medium List 1 Accent 3" w:semiHidden="0" w:uiPriority="65" w:unhideWhenUsed="0"/>
-    <w:lsdException w:name="Medium List 2 Accent 3" w:semiHidden="0" w:uiPriority="66" w:unhideWhenUsed="0"/>
-    <w:lsdException w:name="Medium Grid 1 Accent 3" w:semiHidden="0" w:uiPriority="67" w:unhideWhenUsed="0"/>
-    <w:lsdException w:name="Medium Grid 2 Accent 3" w:semiHidden="0" w:uiPriority="68" w:unhideWhenUsed="0"/>
-    <w:lsdException w:name="Medium Grid 3 Accent 3" w:semiHidden="0" w:uiPriority="69" w:unhideWhenUsed="0"/>
-    <w:lsdException w:name="Dark List Accent 3" w:semiHidden="0" w:uiPriority="70" w:unhideWhenUsed="0"/>
-    <w:lsdException w:name="Colorful Shading Accent 3" w:semiHidden="0" w:uiPriority="71" w:unhideWhenUsed="0"/>
-    <w:lsdException w:name="Colorful List Accent 3" w:semiHidden="0" w:uiPriority="72" w:unhideWhenUsed="0"/>
-    <w:lsdException w:name="Colorful Grid Accent 3" w:semiHidden="0" w:uiPriority="73" w:unhideWhenUsed="0"/>
-    <w:lsdException w:name="Light Shading Accent 4" w:semiHidden="0" w:uiPriority="60" w:unhideWhenUsed="0"/>
-    <w:lsdException w:name="Light List Accent 4" w:semiHidden="0" w:uiPriority="61" w:unhideWhenUsed="0"/>
-    <w:lsdException w:name="Light Grid Accent 4" w:semiHidden="0" w:uiPriority="62" w:unhideWhenUsed="0"/>
-    <w:lsdException w:name="Medium Shading 1 Accent 4" w:semiHidden="0" w:uiPriority="63" w:unhideWhenUsed="0"/>
-    <w:lsdException w:name="Medium Shading 2 Accent 4" w:semiHidden="0" w:uiPriority="64" w:unhideWhenUsed="0"/>
-    <w:lsdException w:name="Medium List 1 Accent 4" w:semiHidden="0" w:uiPriority="65" w:unhideWhenUsed="0"/>
-    <w:lsdException w:name="Medium List 2 Accent 4" w:semiHidden="0" w:uiPriority="66" w:unhideWhenUsed="0"/>
-    <w:lsdException w:name="Medium Grid 1 Accent 4" w:semiHidden="0" w:uiPriority="67" w:unhideWhenUsed="0"/>
-    <w:lsdException w:name="Medium Grid 2 Accent 4" w:semiHidden="0" w:uiPriority="68" w:unhideWhenUsed="0"/>
-    <w:lsdException w:name="Medium Grid 3 Accent 4" w:semiHidden="0" w:uiPriority="69" w:unhideWhenUsed="0"/>
-    <w:lsdException w:name="Dark List Accent 4" w:semiHidden="0" w:uiPriority="70" w:unhideWhenUsed="0"/>
-    <w:lsdException w:name="Colorful Shading Accent 4" w:semiHidden="0" w:uiPriority="71" w:unhideWhenUsed="0"/>
-    <w:lsdException w:name="Colorful List Accent 4" w:semiHidden="0" w:uiPriority="72" w:unhideWhenUsed="0"/>
-    <w:lsdException w:name="Colorful Grid Accent 4" w:semiHidden="0" w:uiPriority="73" w:unhideWhenUsed="0"/>
-    <w:lsdException w:name="Light Shading Accent 5" w:semiHidden="0" w:uiPriority="60" w:unhideWhenUsed="0"/>
-    <w:lsdException w:name="Light List Accent 5" w:semiHidden="0" w:uiPriority="61" w:unhideWhenUsed="0"/>
-    <w:lsdException w:name="Light Grid Accent 5" w:semiHidden="0" w:uiPriority="62" w:unhideWhenUsed="0"/>
-    <w:lsdException w:name="Medium Shading 1 Accent 5" w:semiHidden="0" w:uiPriority="63" w:unhideWhenUsed="0"/>
-    <w:lsdException w:name="Medium Shading 2 Accent 5" w:semiHidden="0" w:uiPriority="64" w:unhideWhenUsed="0"/>
-    <w:lsdException w:name="Medium List 1 Accent 5" w:semiHidden="0" w:uiPriority="65" w:unhideWhenUsed="0"/>
-    <w:lsdException w:name="Medium List 2 Accent 5" w:semiHidden="0" w:uiPriority="66" w:unhideWhenUsed="0"/>
-    <w:lsdException w:name="Medium Grid 1 Accent 5" w:semiHidden="0" w:uiPriority="67" w:unhideWhenUsed="0"/>
-    <w:lsdException w:name="Medium Grid 2 Accent 5" w:semiHidden="0" w:uiPriority="68" w:unhideWhenUsed="0"/>
-    <w:lsdException w:name="Medium Grid 3 Accent 5" w:semiHidden="0" w:uiPriority="69" w:unhideWhenUsed="0"/>
-    <w:lsdException w:name="Dark List Accent 5" w:semiHidden="0" w:uiPriority="70" w:unhideWhenUsed="0"/>
-    <w:lsdException w:name="Colorful Shading Accent 5" w:semiHidden="0" w:uiPriority="71" w:unhideWhenUsed="0"/>
-    <w:lsdException w:name="Colorful List Accent 5" w:semiHidden="0" w:uiPriority="72" w:unhideWhenUsed="0"/>
-    <w:lsdException w:name="Colorful Grid Accent 5" w:semiHidden="0" w:uiPriority="73" w:unhideWhenUsed="0"/>
-    <w:lsdException w:name="Light Shading Accent 6" w:semiHidden="0" w:uiPriority="60" w:unhideWhenUsed="0"/>
-    <w:lsdException w:name="Light List Accent 6" w:semiHidden="0" w:uiPriority="61" w:unhideWhenUsed="0"/>
-    <w:lsdException w:name="Light Grid Accent 6" w:semiHidden="0" w:uiPriority="62" w:unhideWhenUsed="0"/>
-    <w:lsdException w:name="Medium Shading 1 Accent 6" w:semiHidden="0" w:uiPriority="63" w:unhideWhenUsed="0"/>
-    <w:lsdException w:name="Medium Shading 2 Accent 6" w:semiHidden="0" w:uiPriority="64" w:unhideWhenUsed="0"/>
-    <w:lsdException w:name="Medium List 1 Accent 6" w:semiHidden="0" w:uiPriority="65" w:unhideWhenUsed="0"/>
-    <w:lsdException w:name="Medium List 2 Accent 6" w:semiHidden="0" w:uiPriority="66" w:unhideWhenUsed="0"/>
-    <w:lsdException w:name="Medium Grid 1 Accent 6" w:semiHidden="0" w:uiPriority="67" w:unhideWhenUsed="0"/>
-    <w:lsdException w:name="Medium Grid 2 Accent 6" w:semiHidden="0" w:uiPriority="68" w:unhideWhenUsed="0"/>
-    <w:lsdException w:name="Medium Grid 3 Accent 6" w:semiHidden="0" w:uiPriority="69" w:unhideWhenUsed="0"/>
-    <w:lsdException w:name="Dark List Accent 6" w:semiHidden="0" w:uiPriority="70" w:unhideWhenUsed="0"/>
-    <w:lsdException w:name="Colorful Shading Accent 6" w:semiHidden="0" w:uiPriority="71" w:unhideWhenUsed="0"/>
-    <w:lsdException w:name="Colorful List Accent 6" w:semiHidden="0" w:uiPriority="72" w:unhideWhenUsed="0"/>
-    <w:lsdException w:name="Colorful Grid Accent 6" w:semiHidden="0" w:uiPriority="73" w:unhideWhenUsed="0"/>
-    <w:lsdException w:name="Subtle Emphasis" w:semiHidden="0" w:uiPriority="19" w:unhideWhenUsed="0" w:qFormat="1"/>
-    <w:lsdException w:name="Intense Emphasis" w:semiHidden="0" w:uiPriority="21" w:unhideWhenUsed="0" w:qFormat="1"/>
-    <w:lsdException w:name="Subtle Reference" w:semiHidden="0" w:uiPriority="31" w:unhideWhenUsed="0" w:qFormat="1"/>
-    <w:lsdException w:name="Intense Reference" w:semiHidden="0" w:uiPriority="32" w:unhideWhenUsed="0" w:qFormat="1"/>
-    <w:lsdException w:name="Book Title" w:semiHidden="0" w:uiPriority="33" w:unhideWhenUsed="0" w:qFormat="1"/>
-    <w:lsdException w:name="Bibliography" w:uiPriority="37"/>
-    <w:lsdException w:name="TOC Heading" w:uiPriority="39" w:qFormat="1"/>
-  </w:latentStyles>
-  <w:style w:type="paragraph" w:default="1" w:styleId="Normal">
-    <w:name w:val="Normal"/>
-    <w:qFormat/>
-  </w:style>
-  <w:style w:type="character" w:default="1" w:styleId="DefaultParagraphFont">
-    <w:name w:val="Default Paragraph Font"/>
-    <w:uiPriority w:val="1"/>
-    <w:semiHidden/>
-    <w:unhideWhenUsed/>
-  </w:style>
-  <w:style w:type="table" w:default="1" w:styleId="TableNormal">
-    <w:name w:val="Normal Table"/>
+  <w:style w:type="paragraph" w:styleId="FootnoteText">
+    <w:name w:val="footnote text"/>
+    <w:basedOn w:val="Normal"/>
+    <w:link w:val="FootnoteTextChar"/>
     <w:uiPriority w:val="99"/>
     <w:semiHidden/>
     <w:unhideWhenUsed/>
-    <w:tblPr>
-      <w:tblInd w:w="0" w:type="dxa"/>
-      <w:tblCellMar>
-        <w:top w:w="0" w:type="dxa"/>
-        <w:left w:w="108" w:type="dxa"/>
-        <w:bottom w:w="0" w:type="dxa"/>
-        <w:right w:w="108" w:type="dxa"/>
-      </w:tblCellMar>
-    </w:tblPr>
-  </w:style>
-  <w:style w:type="numbering" w:default="1" w:styleId="NoList">
-    <w:name w:val="No List"/>
-    <w:uiPriority w:val="99"/>
-    <w:semiHidden/>
-    <w:unhideWhenUsed/>
-  </w:style>
-  <w:style w:type="paragraph" w:styleId="NormalWeb">
-    <w:name w:val="Normal (Web)"/>
-    <w:basedOn w:val="Normal"/>
-    <w:uiPriority w:val="99"/>
-    <w:semiHidden/>
-    <w:unhideWhenUsed/>
-    <w:rsid w:val="00625A53"/>
-    <w:pPr>
-      <w:spacing w:before="100" w:beforeAutospacing="1" w:after="100" w:afterAutospacing="1"/>
-    </w:pPr>
+    <w:rsid w:val="003B1AAE"/>
     <w:rPr>
-      <w:rFonts w:ascii="Times New Roman" w:hAnsi="Times New Roman" w:cs="Times New Roman"/>
       <w:sz w:val="20"/>
       <w:szCs w:val="20"/>
     </w:rPr>
   </w:style>
-  <w:style w:type="table" w:styleId="TableGrid">
-    <w:name w:val="Table Grid"/>
-    <w:basedOn w:val="TableNormal"/>
-    <w:uiPriority w:val="59"/>
-    <w:rsid w:val="00C748B1"/>
-    <w:tblPr>
-      <w:tblInd w:w="0" w:type="dxa"/>
-      <w:tblBorders>
-        <w:top w:val="single" w:sz="4" w:space="0" w:color="auto"/>
-        <w:left w:val="single" w:sz="4" w:space="0" w:color="auto"/>
-        <w:bottom w:val="single" w:sz="4" w:space="0" w:color="auto"/>
-        <w:right w:val="single" w:sz="4" w:space="0" w:color="auto"/>
-        <w:insideH w:val="single" w:sz="4" w:space="0" w:color="auto"/>
-        <w:insideV w:val="single" w:sz="4" w:space="0" w:color="auto"/>
-      </w:tblBorders>
-      <w:tblCellMar>
-        <w:top w:w="0" w:type="dxa"/>
-        <w:left w:w="108" w:type="dxa"/>
-        <w:bottom w:w="0" w:type="dxa"/>
-        <w:right w:w="108" w:type="dxa"/>
-      </w:tblCellMar>
-    </w:tblPr>
-  </w:style>
-  <w:style w:type="paragraph" w:styleId="ListParagraph">
-    <w:name w:val="List Paragraph"/>
-    <w:basedOn w:val="Normal"/>
-    <w:uiPriority w:val="34"/>
-    <w:qFormat/>
-    <w:rsid w:val="001B063A"/>
-    <w:pPr>
-      <w:ind w:left="720"/>
-      <w:contextualSpacing/>
-    </w:pPr>
-  </w:style>
-  <w:style w:type="paragraph" w:styleId="BalloonText">
-    <w:name w:val="Balloon Text"/>
-    <w:basedOn w:val="Normal"/>
-    <w:link w:val="BalloonTextChar"/>
+  <w:style w:type="character" w:customStyle="1" w:styleId="FootnoteTextChar">
+    <w:name w:val="Footnote Text Char"/>
+    <w:basedOn w:val="DefaultParagraphFont"/>
+    <w:link w:val="FootnoteText"/>
     <w:uiPriority w:val="99"/>
     <w:semiHidden/>
-    <w:unhideWhenUsed/>
-    <w:rsid w:val="00EF22AE"/>
+    <w:rsid w:val="003B1AAE"/>
     <w:rPr>
-      <w:rFonts w:ascii="Lucida Grande" w:hAnsi="Lucida Grande" w:cs="Lucida Grande"/>
-      <w:sz w:val="18"/>
-      <w:szCs w:val="18"/>
+      <w:sz w:val="20"/>
+      <w:szCs w:val="20"/>
     </w:rPr>
   </w:style>
-  <w:style w:type="character" w:customStyle="1" w:styleId="BalloonTextChar">
-    <w:name w:val="Balloon Text Char"/>
-    <w:basedOn w:val="DefaultParagraphFont"/>
-    <w:link w:val="BalloonText"/>
-    <w:uiPriority w:val="99"/>
-    <w:semiHidden/>
-    <w:rsid w:val="00EF22AE"/>
-    <w:rPr>
-      <w:rFonts w:ascii="Lucida Grande" w:hAnsi="Lucida Grande" w:cs="Lucida Grande"/>
-      <w:sz w:val="18"/>
-      <w:szCs w:val="18"/>
-    </w:rPr>
-  </w:style>
-  <w:style w:type="character" w:styleId="CommentReference">
-    <w:name w:val="annotation reference"/>
+  <w:style w:type="character" w:styleId="FootnoteReference">
+    <w:name w:val="footnote reference"/>
     <w:basedOn w:val="DefaultParagraphFont"/>
     <w:uiPriority w:val="99"/>
     <w:semiHidden/>
     <w:unhideWhenUsed/>
-    <w:rsid w:val="007C2C9D"/>
+    <w:rsid w:val="003B1AAE"/>
     <w:rPr>
-      <w:sz w:val="18"/>
-      <w:szCs w:val="18"/>
-    </w:rPr>
-  </w:style>
-  <w:style w:type="paragraph" w:styleId="CommentText">
-    <w:name w:val="annotation text"/>
-    <w:basedOn w:val="Normal"/>
-    <w:link w:val="CommentTextChar"/>
-    <w:uiPriority w:val="99"/>
-    <w:semiHidden/>
-    <w:unhideWhenUsed/>
-    <w:rsid w:val="007C2C9D"/>
-  </w:style>
-  <w:style w:type="character" w:customStyle="1" w:styleId="CommentTextChar">
-    <w:name w:val="Comment Text Char"/>
-    <w:basedOn w:val="DefaultParagraphFont"/>
-    <w:link w:val="CommentText"/>
-    <w:uiPriority w:val="99"/>
-    <w:semiHidden/>
-    <w:rsid w:val="007C2C9D"/>
-  </w:style>
-  <w:style w:type="paragraph" w:styleId="CommentSubject">
-    <w:name w:val="annotation subject"/>
-    <w:basedOn w:val="CommentText"/>
-    <w:next w:val="CommentText"/>
-    <w:link w:val="CommentSubjectChar"/>
-    <w:uiPriority w:val="99"/>
-    <w:semiHidden/>
-    <w:unhideWhenUsed/>
-    <w:rsid w:val="007C2C9D"/>
-    <w:rPr>
-      <w:b/>
-      <w:bCs/>
-      <w:sz w:val="20"/>
-      <w:szCs w:val="20"/>
-    </w:rPr>
-  </w:style>
-  <w:style w:type="character" w:customStyle="1" w:styleId="CommentSubjectChar">
-    <w:name w:val="Comment Subject Char"/>
-    <w:basedOn w:val="CommentTextChar"/>
-    <w:link w:val="CommentSubject"/>
-    <w:uiPriority w:val="99"/>
-    <w:semiHidden/>
-    <w:rsid w:val="007C2C9D"/>
-    <w:rPr>
-      <w:b/>
-      <w:bCs/>
-      <w:sz w:val="20"/>
-      <w:szCs w:val="20"/>
+      <w:vertAlign w:val="superscript"/>
     </w:rPr>
   </w:style>
 </w:styles>
@@ -6345,4 +7431,16 @@
   </a:objectDefaults>
   <a:extraClrSchemeLst/>
 </a:theme>
+</file>
+
+<file path=customXml/item1.xml><?xml version="1.0" encoding="utf-8"?>
+<b:Sources xmlns:b="http://schemas.openxmlformats.org/officeDocument/2006/bibliography" xmlns="http://schemas.openxmlformats.org/officeDocument/2006/bibliography" SelectedStyle="\APASixthEditionOfficeOnline.xsl" StyleName="APA" Version="6"/>
+</file>
+
+<file path=customXml/itemProps1.xml><?xml version="1.0" encoding="utf-8"?>
+<ds:datastoreItem xmlns:ds="http://schemas.openxmlformats.org/officeDocument/2006/customXml" ds:itemID="{3A0E2611-346F-4133-AEB8-C6790675A901}">
+  <ds:schemaRefs>
+    <ds:schemaRef ds:uri="http://schemas.openxmlformats.org/officeDocument/2006/bibliography"/>
+  </ds:schemaRefs>
+</ds:datastoreItem>
 </file>
</xml_diff>

<commit_message>
added directionality index methods
</commit_message>
<xml_diff>
--- a/manuscript/Population genetics of a recent range expansion in monarch butterflies.docx
+++ b/manuscript/Population genetics of a recent range expansion in monarch butterflies.docx
@@ -3182,7 +3182,7 @@
         <w:rPr>
           <w:rFonts w:ascii="Helvetica Neue" w:eastAsia="Times New Roman" w:hAnsi="Helvetica Neue" w:cs="Times New Roman"/>
         </w:rPr>
-        <w:instrText>ADDIN CSL_CITATION {"citationItems":[{"id":"ITEM-1","itemData":{"DOI":"10.1111/mec.14266","abstract":"Abstract The accumulation of biodiversity in tropical forests can occur through multiple allopatric and parapatric models of diversification, including forest refugia, riverine barriers and ecological gradients. Considerable debate surrounds the major diversification process, particularly in the West African Lower Guinea forests, which contain a complex geographic arrangement of topographic features and historical refugia. We used genomic data to investigate alternative mechanisms of diversification in the Gaboon forest frog, Scotobleps gabonicus, by first identifying population structure and then performing demographic model selection and spatially explicit analyses. We found that a majority of population divergences are best explained by allopatric models consistent with the forest refugia hypothesis and involve divergence in isolation with subsequent expansion and gene flow. These population divergences occurred simultaneously and conform to predictions based on climatically stable regions inferred through ecological niche modelling. Although forest refugia played a prominent role in the intraspecific diversification of S. gabonicus, we also find evidence for potential interactions between landscape features and historical refugia, including major rivers and elevational barriers such as the Cameroonian Volcanic Line. We outline the advantages of using genomewide variation in a model-testing framework to distinguish between alternative allopatric hypotheses, and the pitfalls of limited geographic and molecular sampling. Although phylogeographic patterns are often species-specific and related to life-history traits, additional comparative studies incorporating genomic data are necessary for separating shared historical processes from idiosyncratic responses to environmental, climatic and geological influences on diversification.","author":[{"dropping-particle":"","family":"Portik","given":"Daniel M","non-dropping-particle":"","parse-names":false,"suffix":""},{"dropping-particle":"","family":"Leaché","given":"Adam D","non-dropping-particle":"","parse-names":false,"suffix":""},{"dropping-particle":"","family":"Rivera","given":"Danielle","non-dropping-particle":"","parse-names":false,"suffix":""},{"dropping-particle":"","family":"Barej","given":"Michael F","non-dropping-particle":"","parse-names":false,"suffix":""},{"dropping-particle":"","family":"Burger","given":"Marius","non-dropping-particle":"","parse-names":false,"suffix":""},{"dropping-particle":"","family":"Hirschfeld","given":"Mareike","non-dropping-particle":"","parse-names":false,"suffix":""},{"dropping-particle":"","family":"Rödel","given":"Mark-Oliver","non-dropping-particle":"","parse-names":false,"suffix":""},{"dropping-particle":"","family":"Blackburn","given":"David C","non-dropping-particle":"","parse-names":false,"suffix":""},{"dropping-particle":"","family":"Fujita","given":"Matthew K","non-dropping-particle":"","parse-names":false,"suffix":""}],"container-title":"Molecular Ecology","id":"ITEM-1","issue":"19","issued":{"date-parts":[["2017"]]},"page":"5245-5263","title":"Evaluating mechanisms of diversification in a Guineo-Congolian tropical forest frog using demographic model selection","type":"article-journal","volume":"26"},"uris":["http://www.mendeley.com/documents/?uuid=bc98051c-7402-45ec-ab8f-bf7d7406186b"]}],"mendeley":{"formattedCitation":"(Portik et al., 2017)","manualFormatting":"Portik et al. (2017)","plainTextFormattedCitation":"(Portik et al., 2017)"},"properties":{"noteIndex":0},"schema":"https://github.com/citation-style-language/schema/raw/master/csl-citation.json"}</w:instrText>
+        <w:instrText>ADDIN CSL_CITATION {"citationItems":[{"id":"ITEM-1","itemData":{"DOI":"10.1111/mec.14266","abstract":"Abstract The accumulation of biodiversity in tropical forests can occur through multiple allopatric and parapatric models of diversification, including forest refugia, riverine barriers and ecological gradients. Considerable debate surrounds the major diversification process, particularly in the West African Lower Guinea forests, which contain a complex geographic arrangement of topographic features and historical refugia. We used genomic data to investigate alternative mechanisms of diversification in the Gaboon forest frog, Scotobleps gabonicus, by first identifying population structure and then performing demographic model selection and spatially explicit analyses. We found that a majority of population divergences are best explained by allopatric models consistent with the forest refugia hypothesis and involve divergence in isolation with subsequent expansion and gene flow. These population divergences occurred simultaneously and conform to predictions based on climatically stable regions inferred through ecological niche modelling. Although forest refugia played a prominent role in the intraspecific diversification of S. gabonicus, we also find evidence for potential interactions between landscape features and historical refugia, including major rivers and elevational barriers such as the Cameroonian Volcanic Line. We outline the advantages of using genomewide variation in a model-testing framework to distinguish between alternative allopatric hypotheses, and the pitfalls of limited geographic and molecular sampling. Although phylogeographic patterns are often species-specific and related to life-history traits, additional comparative studies incorporating genomic data are necessary for separating shared historical processes from idiosyncratic responses to environmental, climatic and geological influences on diversification.","author":[{"dropping-particle":"","family":"Portik","given":"Daniel M","non-dropping-particle":"","parse-names":false,"suffix":""},{"dropping-particle":"","family":"Leaché","given":"Adam D","non-dropping-particle":"","parse-names":false,"suffix":""},{"dropping-particle":"","family":"Rivera","given":"Danielle","non-dropping-particle":"","parse-names":false,"suffix":""},{"dropping-particle":"","family":"Barej","given":"Michael F","non-dropping-particle":"","parse-names":false,"suffix":""},{"dropping-particle":"","family":"Burger","given":"Marius","non-dropping-particle":"","parse-names":false,"suffix":""},{"dropping-particle":"","family":"Hirschfeld","given":"Mareike","non-dropping-particle":"","parse-names":false,"suffix":""},{"dropping-particle":"","family":"Rödel","given":"Mark-Oliver","non-dropping-particle":"","parse-names":false,"suffix":""},{"dropping-particle":"","family":"Blackburn","given":"David C","non-dropping-particle":"","parse-names":false,"suffix":""},{"dropping-particle":"","family":"Fujita","given":"Matthew K","non-dropping-particle":"","parse-names":false,"suffix":""}],"container-title":"Molecular Ecology","id":"ITEM-1","issue":"19","issued":{"date-parts":[["2017"]]},"page":"5245-5263","title":"Evaluating mechanisms of diversification in a Guineo-Congolian tropical forest frog using demographic model selection","type":"article-journal","volume":"26"},"uris":["http://www.mendeley.com/documents/?uuid=bc98051c-7402-45ec-ab8f-bf7d7406186b"]}],"mendeley":{"formattedCitation":"(Portik et al., 2017)","manualFormatting":"Portik et al. (2017)","plainTextFormattedCitation":"(Portik et al., 2017)","previouslyFormattedCitation":"(Portik et al., 2017)"},"properties":{"noteIndex":0},"schema":"https://github.com/citation-style-language/schema/raw/master/csl-citation.json"}</w:instrText>
       </w:r>
       <w:r>
         <w:rPr>
@@ -3227,6 +3227,178 @@
         </w:rPr>
         <w:t xml:space="preserve">and iterations per step are listed in Table X. Unlike Portik et al. (2017), however, the starting parameters for each sequential run were set via weighting the parameters from each run in the previous iteration by the relative AIC score of that iteration, such that all but the worst runs contribute in some degree to the starting parameters for the next step. </w:t>
       </w:r>
+    </w:p>
+    <w:p>
+      <w:pPr>
+        <w:ind w:firstLine="720"/>
+        <w:rPr>
+          <w:rFonts w:ascii="Helvetica Neue" w:eastAsia="Times New Roman" w:hAnsi="Helvetica Neue" w:cs="Times New Roman"/>
+        </w:rPr>
+      </w:pPr>
+      <w:r>
+        <w:rPr>
+          <w:rFonts w:ascii="Helvetica Neue" w:eastAsia="Times New Roman" w:hAnsi="Helvetica Neue" w:cs="Times New Roman"/>
+        </w:rPr>
+        <w:t>To quantify the direction and strength of population spread across the Pacific, the directionality index (</w:t>
+      </w:r>
+      <m:oMath>
+        <m:r>
+          <w:rPr>
+            <w:rFonts w:ascii="Cambria Math" w:eastAsia="Times New Roman" w:hAnsi="Cambria Math" w:cs="Times New Roman"/>
+          </w:rPr>
+          <m:t>ψ</m:t>
+        </m:r>
+      </m:oMath>
+      <w:r>
+        <w:rPr>
+          <w:rFonts w:ascii="Helvetica Neue" w:eastAsia="Times New Roman" w:hAnsi="Helvetica Neue" w:cs="Times New Roman"/>
+        </w:rPr>
+        <w:t xml:space="preserve">) was calculated for each pairwise combination of the North American, Hawaiian, Queensland, and </w:t>
+      </w:r>
+      <w:r>
+        <w:rPr>
+          <w:rFonts w:ascii="Helvetica Neue" w:eastAsia="Times New Roman" w:hAnsi="Helvetica Neue" w:cs="Times New Roman"/>
+        </w:rPr>
+        <w:t>Guamanian</w:t>
+      </w:r>
+      <w:r>
+        <w:rPr>
+          <w:rFonts w:ascii="Helvetica Neue" w:eastAsia="Times New Roman" w:hAnsi="Helvetica Neue" w:cs="Times New Roman"/>
+        </w:rPr>
+        <w:t xml:space="preserve"> populations according to </w:t>
+      </w:r>
+      <w:r>
+        <w:rPr>
+          <w:rFonts w:ascii="Helvetica Neue" w:eastAsia="Times New Roman" w:hAnsi="Helvetica Neue" w:cs="Times New Roman"/>
+        </w:rPr>
+        <w:fldChar w:fldCharType="begin" w:fldLock="1"/>
+      </w:r>
+      <w:r>
+        <w:rPr>
+          <w:rFonts w:ascii="Helvetica Neue" w:eastAsia="Times New Roman" w:hAnsi="Helvetica Neue" w:cs="Times New Roman"/>
+        </w:rPr>
+        <w:instrText>ADDIN CSL_CITATION {"citationItems":[{"id":"ITEM-1","itemData":{"DOI":"10.1111/evo.12202","ISSN":"00143820","abstract":"We propose a method that uses genetic data to test for the occurrence of a recent range expansion and to infer the location of the origin of the expansion. We introduce a statistic for pairs of populations $\\psi$ (the directionality index) that detects asymmetries in the two-dimensional allele frequency spectrum caused by the series of founder events that happen during an expansion. Such asymmetry arises because low frequency alleles tend to be lost during founder events, thus creating clines in the frequencies of surviving low-frequency alleles. Using simulations, we further show that $\\psi$ is more powerful for detecting range expansions than both $F_{ST}$ and clines in heterozygosity. We illustrate the utility of $\\psi$ by applying it to a data set from modern humans and show how we can include more complicated scenarios such as multiple expansion origins or barriers to migration in the model.","author":[{"dropping-particle":"","family":"Peter","given":"Benjamin M.","non-dropping-particle":"","parse-names":false,"suffix":""},{"dropping-particle":"","family":"Slatkin","given":"Montgomery","non-dropping-particle":"","parse-names":false,"suffix":""}],"container-title":"Evolution","id":"ITEM-1","issue":"11","issued":{"date-parts":[["2013","11","1"]]},"note":"doi: 10.1111/evo.12202","page":"3274-3289","publisher":"John Wiley &amp; Sons, Ltd (10.1111)","title":"Detecting range expansions from genetic data","type":"article-journal","volume":"67"},"uris":["http://www.mendeley.com/documents/?uuid=3f5c72c6-2038-4ea9-8167-63c353fda5ae"]}],"mendeley":{"formattedCitation":"(Peter &amp; Slatkin, 2013)","manualFormatting":"Peter &amp; Slatkin (2013)","plainTextFormattedCitation":"(Peter &amp; Slatkin, 2013)","previouslyFormattedCitation":"(Peter &amp; Slatkin, 2013)"},"properties":{"noteIndex":0},"schema":"https://github.com/citation-style-language/schema/raw/master/csl-citation.json"}</w:instrText>
+      </w:r>
+      <w:r>
+        <w:rPr>
+          <w:rFonts w:ascii="Helvetica Neue" w:eastAsia="Times New Roman" w:hAnsi="Helvetica Neue" w:cs="Times New Roman"/>
+        </w:rPr>
+        <w:fldChar w:fldCharType="separate"/>
+      </w:r>
+      <w:r>
+        <w:rPr>
+          <w:rFonts w:ascii="Helvetica Neue" w:eastAsia="Times New Roman" w:hAnsi="Helvetica Neue" w:cs="Times New Roman"/>
+          <w:noProof/>
+        </w:rPr>
+        <w:t>Peter &amp; Slatkin</w:t>
+      </w:r>
+      <w:r>
+        <w:rPr>
+          <w:rFonts w:ascii="Helvetica Neue" w:eastAsia="Times New Roman" w:hAnsi="Helvetica Neue" w:cs="Times New Roman"/>
+          <w:noProof/>
+        </w:rPr>
+        <w:t xml:space="preserve"> (</w:t>
+      </w:r>
+      <w:r>
+        <w:rPr>
+          <w:rFonts w:ascii="Helvetica Neue" w:eastAsia="Times New Roman" w:hAnsi="Helvetica Neue" w:cs="Times New Roman"/>
+          <w:noProof/>
+        </w:rPr>
+        <w:t>2013)</w:t>
+      </w:r>
+      <w:r>
+        <w:rPr>
+          <w:rFonts w:ascii="Helvetica Neue" w:eastAsia="Times New Roman" w:hAnsi="Helvetica Neue" w:cs="Times New Roman"/>
+        </w:rPr>
+        <w:fldChar w:fldCharType="end"/>
+      </w:r>
+      <w:r>
+        <w:rPr>
+          <w:rFonts w:ascii="Helvetica Neue" w:eastAsia="Times New Roman" w:hAnsi="Helvetica Neue" w:cs="Times New Roman"/>
+        </w:rPr>
+        <w:t xml:space="preserve"> using the snpR package (Hemstrom et al </w:t>
+      </w:r>
+      <w:r>
+        <w:rPr>
+          <w:rFonts w:ascii="Helvetica Neue" w:eastAsia="Times New Roman" w:hAnsi="Helvetica Neue" w:cs="Times New Roman"/>
+          <w:i/>
+          <w:iCs/>
+        </w:rPr>
+        <w:t>in prep</w:t>
+      </w:r>
+      <w:r>
+        <w:rPr>
+          <w:rFonts w:ascii="Helvetica Neue" w:eastAsia="Times New Roman" w:hAnsi="Helvetica Neue" w:cs="Times New Roman"/>
+        </w:rPr>
+        <w:t xml:space="preserve">). The polarized site-frequency spectra used in these calculations were created using the dadi dataset described above using the methods described by </w:t>
+      </w:r>
+      <w:r>
+        <w:rPr>
+          <w:rFonts w:ascii="Helvetica Neue" w:eastAsia="Times New Roman" w:hAnsi="Helvetica Neue" w:cs="Times New Roman"/>
+        </w:rPr>
+        <w:fldChar w:fldCharType="begin" w:fldLock="1"/>
+      </w:r>
+      <w:r>
+        <w:rPr>
+          <w:rFonts w:ascii="Helvetica Neue" w:eastAsia="Times New Roman" w:hAnsi="Helvetica Neue" w:cs="Times New Roman"/>
+        </w:rPr>
+        <w:instrText>ADDIN CSL_CITATION {"citationItems":[{"id":"ITEM-1","itemData":{"DOI":"10.1371/journal.pgen.1000695","abstract":"Author Summary The demographic history of our species is reflected in patterns of genetic variation within and among populations. We developed an efficient method for calculating the expected distribution of genetic variation, given a demographic model including such events as population size changes, population splits and joins, and migration. We applied our approach to publicly available human sequencing data, searching for models that best reproduce the observed patterns. Our joint analysis of data from African, European, and Asian populations yielded new dates for when these populations diverged. In particular, we found that African and Eurasian populations diverged around 100,000 years ago. This is earlier than other genetic studies suggest, because our model includes the effects of migration, which we found to be important for reproducing observed patterns of variation in the data. We also analyzed data from European, Asian, and Mexican populations to model the peopling of the Americas. Here, we find no evidence for recurrent migration after East Asian and Native American populations diverged. Our methods are not limited to studying humans, and we hope that future sequencing projects will offer more insights into the history of both our own species and others.","author":[{"dropping-particle":"","family":"Gutenkunst","given":"Ryan N","non-dropping-particle":"","parse-names":false,"suffix":""},{"dropping-particle":"","family":"Hernandez","given":"Ryan D","non-dropping-particle":"","parse-names":false,"suffix":""},{"dropping-particle":"","family":"Williamson","given":"Scott H","non-dropping-particle":"","parse-names":false,"suffix":""},{"dropping-particle":"","family":"Bustamante","given":"Carlos D","non-dropping-particle":"","parse-names":false,"suffix":""}],"container-title":"PLOS Genetics","id":"ITEM-1","issue":"10","issued":{"date-parts":[["2009"]]},"page":"1-11","publisher":"Public Library of Science","title":"Inferring the Joint Demographic History of Multiple Populations from Multidimensional SNP Frequency Data","type":"article-journal","volume":"5"},"uris":["http://www.mendeley.com/documents/?uuid=62b53a34-9b7c-427f-acf6-2753b1cc3231"]}],"mendeley":{"formattedCitation":"(Gutenkunst et al., 2009)","manualFormatting":"Gutenkunst et al. (2009)","plainTextFormattedCitation":"(Gutenkunst et al., 2009)"},"properties":{"noteIndex":0},"schema":"https://github.com/citation-style-language/schema/raw/master/csl-citation.json"}</w:instrText>
+      </w:r>
+      <w:r>
+        <w:rPr>
+          <w:rFonts w:ascii="Helvetica Neue" w:eastAsia="Times New Roman" w:hAnsi="Helvetica Neue" w:cs="Times New Roman"/>
+        </w:rPr>
+        <w:fldChar w:fldCharType="separate"/>
+      </w:r>
+      <w:r>
+        <w:rPr>
+          <w:rFonts w:ascii="Helvetica Neue" w:eastAsia="Times New Roman" w:hAnsi="Helvetica Neue" w:cs="Times New Roman"/>
+          <w:noProof/>
+        </w:rPr>
+        <w:t>Gutenkunst et al.</w:t>
+      </w:r>
+      <w:r>
+        <w:rPr>
+          <w:rFonts w:ascii="Helvetica Neue" w:eastAsia="Times New Roman" w:hAnsi="Helvetica Neue" w:cs="Times New Roman"/>
+          <w:noProof/>
+        </w:rPr>
+        <w:t xml:space="preserve"> (</w:t>
+      </w:r>
+      <w:r>
+        <w:rPr>
+          <w:rFonts w:ascii="Helvetica Neue" w:eastAsia="Times New Roman" w:hAnsi="Helvetica Neue" w:cs="Times New Roman"/>
+          <w:noProof/>
+        </w:rPr>
+        <w:t>2009)</w:t>
+      </w:r>
+      <w:r>
+        <w:rPr>
+          <w:rFonts w:ascii="Helvetica Neue" w:eastAsia="Times New Roman" w:hAnsi="Helvetica Neue" w:cs="Times New Roman"/>
+        </w:rPr>
+        <w:fldChar w:fldCharType="end"/>
+      </w:r>
+      <w:r>
+        <w:rPr>
+          <w:rFonts w:ascii="Helvetica Neue" w:eastAsia="Times New Roman" w:hAnsi="Helvetica Neue" w:cs="Times New Roman"/>
+        </w:rPr>
+        <w:t xml:space="preserve"> as implemented in snpR (Hemstrom et al </w:t>
+      </w:r>
+      <w:r>
+        <w:rPr>
+          <w:rFonts w:ascii="Helvetica Neue" w:eastAsia="Times New Roman" w:hAnsi="Helvetica Neue" w:cs="Times New Roman"/>
+          <w:i/>
+          <w:iCs/>
+        </w:rPr>
+        <w:t>in prep</w:t>
+      </w:r>
+      <w:r>
+        <w:rPr>
+          <w:rFonts w:ascii="Helvetica Neue" w:eastAsia="Times New Roman" w:hAnsi="Helvetica Neue" w:cs="Times New Roman"/>
+        </w:rPr>
+        <w:t>).</w:t>
+      </w:r>
+      <w:bookmarkStart w:id="1" w:name="_GoBack"/>
+      <w:bookmarkEnd w:id="1"/>
     </w:p>
     <w:p>
       <w:pPr>
@@ -3383,16 +3555,7 @@
           <w:rFonts w:ascii="Helvetica Neue" w:hAnsi="Helvetica Neue" w:cs="Arial"/>
           <w:color w:val="000000"/>
         </w:rPr>
-        <w:t xml:space="preserve"> showed a generally similar pattern. </w:t>
-      </w:r>
-      <w:bookmarkStart w:id="1" w:name="_GoBack"/>
-      <w:bookmarkEnd w:id="1"/>
-      <w:r>
-        <w:rPr>
-          <w:rFonts w:ascii="Helvetica Neue" w:hAnsi="Helvetica Neue" w:cs="Arial"/>
-          <w:color w:val="000000"/>
-        </w:rPr>
-        <w:t xml:space="preserve">At k = 2, North American and Pacific Island populations were pulled apart. At k = 3, Guam was separately from all other Pacific population. At k = 4, samples from Rota were assigned their own cluster. At k = 5, </w:t>
+        <w:t xml:space="preserve"> showed a generally similar pattern. At k = 2, North American and Pacific Island populations were pulled apart. At k = 3, Guam was separately from all other Pacific population. At k = 4, samples from Rota were assigned their own cluster. At k = 5, </w:t>
       </w:r>
       <w:r>
         <w:rPr>
@@ -3557,312 +3720,312 @@
           <w:rFonts w:ascii="Helvetica Neue" w:hAnsi="Helvetica Neue" w:cs="Arial"/>
           <w:color w:val="000000"/>
         </w:rPr>
+        <w:tab/>
+        <w:t>There appears to be a very small amount of ongoing gene flow from North America to Hawaii</w:t>
+      </w:r>
+      <w:r>
+        <w:rPr>
+          <w:rFonts w:ascii="Helvetica Neue" w:hAnsi="Helvetica Neue" w:cs="Arial"/>
+          <w:color w:val="000000"/>
+        </w:rPr>
+        <w:t>, on the order of ____ individuals per generation</w:t>
+      </w:r>
+      <w:r>
+        <w:rPr>
+          <w:rFonts w:ascii="Helvetica Neue" w:hAnsi="Helvetica Neue" w:cs="Arial"/>
+          <w:color w:val="000000"/>
+        </w:rPr>
+        <w:t xml:space="preserve">. However, there is no support for Hawaii &gt; North America gene flow. </w:t>
+      </w:r>
+    </w:p>
+    <w:p>
+      <w:pPr>
+        <w:jc w:val="both"/>
+        <w:rPr>
+          <w:rFonts w:ascii="Helvetica Neue" w:hAnsi="Helvetica Neue" w:cs="Arial"/>
+          <w:color w:val="000000"/>
+        </w:rPr>
+      </w:pPr>
+    </w:p>
+    <w:p>
+      <w:pPr>
+        <w:jc w:val="center"/>
+        <w:rPr>
+          <w:rFonts w:ascii="Helvetica Neue" w:hAnsi="Helvetica Neue" w:cs="Arial"/>
+          <w:i/>
+          <w:color w:val="000000"/>
+        </w:rPr>
+      </w:pPr>
+      <w:r>
+        <w:rPr>
+          <w:rFonts w:ascii="Helvetica Neue" w:hAnsi="Helvetica Neue" w:cs="Arial"/>
+          <w:i/>
+          <w:color w:val="000000"/>
+        </w:rPr>
+        <w:t>Question 3: Patterns of differentiation within expansion populations</w:t>
+      </w:r>
+    </w:p>
+    <w:p>
+      <w:pPr>
+        <w:jc w:val="center"/>
+        <w:rPr>
+          <w:rFonts w:ascii="Helvetica Neue" w:hAnsi="Helvetica Neue" w:cs="Arial"/>
+          <w:i/>
+          <w:color w:val="000000"/>
+        </w:rPr>
+      </w:pPr>
+    </w:p>
+    <w:p>
+      <w:pPr>
+        <w:rPr>
+          <w:rFonts w:ascii="Helvetica Neue" w:hAnsi="Helvetica Neue" w:cs="Arial"/>
+          <w:color w:val="000000"/>
+        </w:rPr>
+      </w:pPr>
+      <w:r>
+        <w:rPr>
+          <w:rFonts w:ascii="Helvetica Neue" w:hAnsi="Helvetica Neue" w:cs="Arial"/>
+          <w:color w:val="000000"/>
+        </w:rPr>
+        <w:tab/>
+        <w:t>Samples from the Mariana Islands (especially the well-sampled Guam and Rota populations) appear to form distinct populations, despite their extremely close physical proximity. By contrast, populations within Hawaii (Maui and Oahu) and Australia (Queensland, New South Wales, and Victoria) do not show strong patterns of differentiation. Likewise, we find support for a single panmictic North American population that encompasses both eastern and western populations.</w:t>
+      </w:r>
+    </w:p>
+    <w:p>
+      <w:pPr>
+        <w:rPr>
+          <w:rFonts w:ascii="Helvetica Neue" w:hAnsi="Helvetica Neue" w:cs="Arial"/>
+          <w:color w:val="000000"/>
+        </w:rPr>
+      </w:pPr>
+    </w:p>
+    <w:p>
+      <w:pPr>
+        <w:jc w:val="center"/>
+        <w:rPr>
+          <w:rFonts w:ascii="Helvetica Neue" w:hAnsi="Helvetica Neue" w:cs="Arial"/>
+          <w:b/>
+          <w:color w:val="000000"/>
+          <w:u w:val="single"/>
+        </w:rPr>
+      </w:pPr>
+      <w:r>
+        <w:rPr>
+          <w:rFonts w:ascii="Helvetica Neue" w:hAnsi="Helvetica Neue" w:cs="Arial"/>
+          <w:b/>
+          <w:color w:val="000000"/>
+          <w:u w:val="single"/>
+        </w:rPr>
+        <w:t>Discussion</w:t>
+      </w:r>
+    </w:p>
+    <w:p>
+      <w:pPr>
+        <w:jc w:val="center"/>
+        <w:rPr>
+          <w:rFonts w:ascii="Helvetica Neue" w:hAnsi="Helvetica Neue" w:cs="Arial"/>
+          <w:b/>
+          <w:color w:val="000000"/>
+          <w:u w:val="single"/>
+        </w:rPr>
+      </w:pPr>
+    </w:p>
+    <w:p>
+      <w:pPr>
+        <w:jc w:val="both"/>
+        <w:rPr>
+          <w:rFonts w:ascii="Helvetica Neue" w:hAnsi="Helvetica Neue" w:cs="Arial"/>
+          <w:color w:val="000000"/>
+        </w:rPr>
+      </w:pPr>
+      <w:r>
+        <w:rPr>
+          <w:rFonts w:ascii="Helvetica Neue" w:hAnsi="Helvetica Neue" w:cs="Arial"/>
+          <w:color w:val="000000"/>
+        </w:rPr>
+        <w:tab/>
+        <w:t>Our analysis suggests a population genetic scenario consistent with a recent natural range expansion</w:t>
+      </w:r>
+      <w:r>
+        <w:rPr>
+          <w:rFonts w:ascii="Helvetica Neue" w:hAnsi="Helvetica Neue" w:cs="Arial"/>
+          <w:color w:val="000000"/>
+        </w:rPr>
+        <w:t xml:space="preserve"> characterized by serial stepwise dispersal</w:t>
+      </w:r>
+      <w:r>
+        <w:rPr>
+          <w:rFonts w:ascii="Helvetica Neue" w:hAnsi="Helvetica Neue" w:cs="Arial"/>
+          <w:color w:val="000000"/>
+        </w:rPr>
+        <w:t xml:space="preserve"> across the Pacific in monarchs. With increasing distance, Pacific populations become more distantly related </w:t>
+      </w:r>
+      <w:r>
+        <w:rPr>
+          <w:rFonts w:ascii="Helvetica Neue" w:hAnsi="Helvetica Neue" w:cs="Arial"/>
+          <w:color w:val="000000"/>
+        </w:rPr>
+        <w:t>to</w:t>
+      </w:r>
+      <w:r>
+        <w:rPr>
+          <w:rFonts w:ascii="Helvetica Neue" w:hAnsi="Helvetica Neue" w:cs="Arial"/>
+          <w:color w:val="000000"/>
+        </w:rPr>
+        <w:t xml:space="preserve"> the ancestral North American population. We find evidence for two independent expansions upon establishment in Hawaii, with a previously uncharacterized westward expansion from Hawaii into the Mariana Islands</w:t>
+      </w:r>
+      <w:r>
+        <w:rPr>
+          <w:rFonts w:ascii="Helvetica Neue" w:hAnsi="Helvetica Neue" w:cs="Arial"/>
+          <w:color w:val="000000"/>
+        </w:rPr>
+        <w:t>. The other previously unsampled population in our data, from Norfolk Island, appears to be part of the monarch’s southwestward Pacific expansion and generally groups with samples from Australia and New Zealand. Our results are broadly concordant with analyses by Zhan et al. (2014) and Pierce et al. (2014) but provide a higher resolution picture of the monarch’s pattern of establishment in the Pacific.</w:t>
+      </w:r>
+    </w:p>
+    <w:p>
+      <w:pPr>
+        <w:jc w:val="both"/>
+        <w:rPr>
+          <w:rFonts w:ascii="Helvetica Neue" w:hAnsi="Helvetica Neue" w:cs="Arial"/>
+          <w:color w:val="000000"/>
+        </w:rPr>
+      </w:pPr>
+      <w:r>
+        <w:rPr>
+          <w:rFonts w:ascii="Helvetica Neue" w:hAnsi="Helvetica Neue" w:cs="Arial"/>
+          <w:color w:val="000000"/>
+        </w:rPr>
+        <w:tab/>
+        <w:t>We found that monarchs in the Mariana Islands represent a distinct expansion event within the Pacific. Historical records provided in Zalucki and Clarke (2004) indicate that the monarch’s establishment date in the Marianas was likely around 1900, although there are museum specimens</w:t>
+      </w:r>
+      <w:r>
+        <w:rPr>
+          <w:rFonts w:ascii="Helvetica Neue" w:hAnsi="Helvetica Neue" w:cs="Arial"/>
+          <w:color w:val="000000"/>
+        </w:rPr>
+        <w:t xml:space="preserve"> from Guam</w:t>
+      </w:r>
+      <w:r>
+        <w:rPr>
+          <w:rFonts w:ascii="Helvetica Neue" w:hAnsi="Helvetica Neue" w:cs="Arial"/>
+          <w:color w:val="000000"/>
+        </w:rPr>
+        <w:t xml:space="preserve"> dating back to at least 1887</w:t>
+      </w:r>
+      <w:r>
+        <w:rPr>
+          <w:rFonts w:ascii="Helvetica Neue" w:hAnsi="Helvetica Neue" w:cs="Arial"/>
+          <w:color w:val="000000"/>
+        </w:rPr>
+        <w:t xml:space="preserve"> and from Saipan that date to at least 1883</w:t>
+      </w:r>
+      <w:r>
+        <w:rPr>
+          <w:rFonts w:ascii="Helvetica Neue" w:hAnsi="Helvetica Neue" w:cs="Arial"/>
+          <w:color w:val="000000"/>
+        </w:rPr>
+        <w:t xml:space="preserve"> (M. Freedman, pers. obs.). It is likely, based on historical records and geography, that monarchs in the Marianas are themselves descended from populations in the Marshall Islands and</w:t>
+      </w:r>
+      <w:r>
+        <w:rPr>
+          <w:rFonts w:ascii="Helvetica Neue" w:hAnsi="Helvetica Neue" w:cs="Arial"/>
+          <w:color w:val="000000"/>
+        </w:rPr>
+        <w:t>/or</w:t>
+      </w:r>
+      <w:r>
+        <w:rPr>
+          <w:rFonts w:ascii="Helvetica Neue" w:hAnsi="Helvetica Neue" w:cs="Arial"/>
+          <w:color w:val="000000"/>
+        </w:rPr>
+        <w:t xml:space="preserve"> Micronesia, where there are monarch records dating back to at least 1860</w:t>
+      </w:r>
+      <w:r>
+        <w:rPr>
+          <w:rFonts w:ascii="Helvetica Neue" w:hAnsi="Helvetica Neue" w:cs="Arial"/>
+          <w:color w:val="000000"/>
+        </w:rPr>
+        <w:t xml:space="preserve"> (Zalucki and Clarke 2004)</w:t>
+      </w:r>
+      <w:r>
+        <w:rPr>
+          <w:rFonts w:ascii="Helvetica Neue" w:hAnsi="Helvetica Neue" w:cs="Arial"/>
+          <w:color w:val="000000"/>
+        </w:rPr>
+        <w:t xml:space="preserve">. These islands have yet to be sampled in population genetic analyses, although there are extant </w:t>
+      </w:r>
+      <w:r>
+        <w:rPr>
+          <w:rFonts w:ascii="Helvetica Neue" w:hAnsi="Helvetica Neue" w:cs="Arial"/>
+          <w:color w:val="000000"/>
+        </w:rPr>
+        <w:t xml:space="preserve">monarch </w:t>
+      </w:r>
+      <w:r>
+        <w:rPr>
+          <w:rFonts w:ascii="Helvetica Neue" w:hAnsi="Helvetica Neue" w:cs="Arial"/>
+          <w:color w:val="000000"/>
+        </w:rPr>
+        <w:t>populations</w:t>
+      </w:r>
+      <w:r>
+        <w:rPr>
+          <w:rFonts w:ascii="Helvetica Neue" w:hAnsi="Helvetica Neue" w:cs="Arial"/>
+          <w:color w:val="000000"/>
+        </w:rPr>
+        <w:t xml:space="preserve"> present there</w:t>
+      </w:r>
+      <w:r>
+        <w:rPr>
+          <w:rFonts w:ascii="Helvetica Neue" w:hAnsi="Helvetica Neue" w:cs="Arial"/>
+          <w:color w:val="000000"/>
+        </w:rPr>
+        <w:t xml:space="preserve"> (</w:t>
+      </w:r>
+      <w:r>
+        <w:rPr>
+          <w:rFonts w:ascii="Helvetica Neue" w:hAnsi="Helvetica Neue" w:cs="Arial"/>
+          <w:color w:val="000000"/>
+        </w:rPr>
+        <w:t>British Museum of Natural History</w:t>
+      </w:r>
+      <w:r>
+        <w:rPr>
+          <w:rFonts w:ascii="Helvetica Neue" w:hAnsi="Helvetica Neue" w:cs="Arial"/>
+          <w:color w:val="000000"/>
+        </w:rPr>
+        <w:t xml:space="preserve"> collection</w:t>
+      </w:r>
+      <w:r>
+        <w:rPr>
+          <w:rFonts w:ascii="Helvetica Neue" w:hAnsi="Helvetica Neue" w:cs="Arial"/>
+          <w:color w:val="000000"/>
+        </w:rPr>
+        <w:t xml:space="preserve">; </w:t>
+      </w:r>
+      <w:r>
+        <w:rPr>
+          <w:rFonts w:ascii="Helvetica Neue" w:hAnsi="Helvetica Neue" w:cs="Arial"/>
+          <w:color w:val="000000"/>
+        </w:rPr>
+        <w:t>J. Tennant, pers. comm.).</w:t>
+      </w:r>
+    </w:p>
+    <w:p>
+      <w:pPr>
+        <w:jc w:val="both"/>
+        <w:rPr>
+          <w:rFonts w:ascii="Helvetica Neue" w:hAnsi="Helvetica Neue" w:cs="Arial"/>
+          <w:color w:val="000000"/>
+        </w:rPr>
+      </w:pPr>
+      <w:r>
+        <w:rPr>
+          <w:rFonts w:ascii="Helvetica Neue" w:hAnsi="Helvetica Neue" w:cs="Arial"/>
+          <w:color w:val="000000"/>
+        </w:rPr>
         <w:lastRenderedPageBreak/>
         <w:tab/>
-        <w:t>There appears to be a very small amount of ongoing gene flow from North America to Hawaii</w:t>
-      </w:r>
-      <w:r>
-        <w:rPr>
-          <w:rFonts w:ascii="Helvetica Neue" w:hAnsi="Helvetica Neue" w:cs="Arial"/>
-          <w:color w:val="000000"/>
-        </w:rPr>
-        <w:t>, on the order of ____ individuals per generation</w:t>
-      </w:r>
-      <w:r>
-        <w:rPr>
-          <w:rFonts w:ascii="Helvetica Neue" w:hAnsi="Helvetica Neue" w:cs="Arial"/>
-          <w:color w:val="000000"/>
-        </w:rPr>
-        <w:t xml:space="preserve">. However, there is no support for Hawaii &gt; North America gene flow. </w:t>
-      </w:r>
-    </w:p>
-    <w:p>
-      <w:pPr>
-        <w:jc w:val="both"/>
-        <w:rPr>
-          <w:rFonts w:ascii="Helvetica Neue" w:hAnsi="Helvetica Neue" w:cs="Arial"/>
-          <w:color w:val="000000"/>
-        </w:rPr>
-      </w:pPr>
-    </w:p>
-    <w:p>
-      <w:pPr>
-        <w:jc w:val="center"/>
-        <w:rPr>
-          <w:rFonts w:ascii="Helvetica Neue" w:hAnsi="Helvetica Neue" w:cs="Arial"/>
-          <w:i/>
-          <w:color w:val="000000"/>
-        </w:rPr>
-      </w:pPr>
-      <w:r>
-        <w:rPr>
-          <w:rFonts w:ascii="Helvetica Neue" w:hAnsi="Helvetica Neue" w:cs="Arial"/>
-          <w:i/>
-          <w:color w:val="000000"/>
-        </w:rPr>
-        <w:t>Question 3: Patterns of differentiation within expansion populations</w:t>
-      </w:r>
-    </w:p>
-    <w:p>
-      <w:pPr>
-        <w:jc w:val="center"/>
-        <w:rPr>
-          <w:rFonts w:ascii="Helvetica Neue" w:hAnsi="Helvetica Neue" w:cs="Arial"/>
-          <w:i/>
-          <w:color w:val="000000"/>
-        </w:rPr>
-      </w:pPr>
-    </w:p>
-    <w:p>
-      <w:pPr>
-        <w:rPr>
-          <w:rFonts w:ascii="Helvetica Neue" w:hAnsi="Helvetica Neue" w:cs="Arial"/>
-          <w:color w:val="000000"/>
-        </w:rPr>
-      </w:pPr>
-      <w:r>
-        <w:rPr>
-          <w:rFonts w:ascii="Helvetica Neue" w:hAnsi="Helvetica Neue" w:cs="Arial"/>
-          <w:color w:val="000000"/>
-        </w:rPr>
-        <w:tab/>
-        <w:t>Samples from the Mariana Islands (especially the well-sampled Guam and Rota populations) appear to form distinct populations, despite their extremely close physical proximity. By contrast, populations within Hawaii (Maui and Oahu) and Australia (Queensland, New South Wales, and Victoria) do not show strong patterns of differentiation. Likewise, we find support for a single panmictic North American population that encompasses both eastern and western populations.</w:t>
-      </w:r>
-    </w:p>
-    <w:p>
-      <w:pPr>
-        <w:rPr>
-          <w:rFonts w:ascii="Helvetica Neue" w:hAnsi="Helvetica Neue" w:cs="Arial"/>
-          <w:color w:val="000000"/>
-        </w:rPr>
-      </w:pPr>
-    </w:p>
-    <w:p>
-      <w:pPr>
-        <w:jc w:val="center"/>
-        <w:rPr>
-          <w:rFonts w:ascii="Helvetica Neue" w:hAnsi="Helvetica Neue" w:cs="Arial"/>
-          <w:b/>
-          <w:color w:val="000000"/>
-          <w:u w:val="single"/>
-        </w:rPr>
-      </w:pPr>
-      <w:r>
-        <w:rPr>
-          <w:rFonts w:ascii="Helvetica Neue" w:hAnsi="Helvetica Neue" w:cs="Arial"/>
-          <w:b/>
-          <w:color w:val="000000"/>
-          <w:u w:val="single"/>
-        </w:rPr>
-        <w:t>Discussion</w:t>
-      </w:r>
-    </w:p>
-    <w:p>
-      <w:pPr>
-        <w:jc w:val="center"/>
-        <w:rPr>
-          <w:rFonts w:ascii="Helvetica Neue" w:hAnsi="Helvetica Neue" w:cs="Arial"/>
-          <w:b/>
-          <w:color w:val="000000"/>
-          <w:u w:val="single"/>
-        </w:rPr>
-      </w:pPr>
-    </w:p>
-    <w:p>
-      <w:pPr>
-        <w:jc w:val="both"/>
-        <w:rPr>
-          <w:rFonts w:ascii="Helvetica Neue" w:hAnsi="Helvetica Neue" w:cs="Arial"/>
-          <w:color w:val="000000"/>
-        </w:rPr>
-      </w:pPr>
-      <w:r>
-        <w:rPr>
-          <w:rFonts w:ascii="Helvetica Neue" w:hAnsi="Helvetica Neue" w:cs="Arial"/>
-          <w:color w:val="000000"/>
-        </w:rPr>
-        <w:tab/>
-        <w:t>Our analysis suggests a population genetic scenario consistent with a recent natural range expansion</w:t>
-      </w:r>
-      <w:r>
-        <w:rPr>
-          <w:rFonts w:ascii="Helvetica Neue" w:hAnsi="Helvetica Neue" w:cs="Arial"/>
-          <w:color w:val="000000"/>
-        </w:rPr>
-        <w:t xml:space="preserve"> characterized by serial stepwise dispersal</w:t>
-      </w:r>
-      <w:r>
-        <w:rPr>
-          <w:rFonts w:ascii="Helvetica Neue" w:hAnsi="Helvetica Neue" w:cs="Arial"/>
-          <w:color w:val="000000"/>
-        </w:rPr>
-        <w:t xml:space="preserve"> across the Pacific in monarchs. With increasing distance, Pacific populations become more distantly related </w:t>
-      </w:r>
-      <w:r>
-        <w:rPr>
-          <w:rFonts w:ascii="Helvetica Neue" w:hAnsi="Helvetica Neue" w:cs="Arial"/>
-          <w:color w:val="000000"/>
-        </w:rPr>
-        <w:t>to</w:t>
-      </w:r>
-      <w:r>
-        <w:rPr>
-          <w:rFonts w:ascii="Helvetica Neue" w:hAnsi="Helvetica Neue" w:cs="Arial"/>
-          <w:color w:val="000000"/>
-        </w:rPr>
-        <w:t xml:space="preserve"> the ancestral North American population. We find evidence for two independent expansions upon establishment in Hawaii, with a previously uncharacterized westward expansion from Hawaii into the Mariana Islands</w:t>
-      </w:r>
-      <w:r>
-        <w:rPr>
-          <w:rFonts w:ascii="Helvetica Neue" w:hAnsi="Helvetica Neue" w:cs="Arial"/>
-          <w:color w:val="000000"/>
-        </w:rPr>
-        <w:t>. The other previously unsampled population in our data, from Norfolk Island, appears to be part of the monarch’s southwestward Pacific expansion and generally groups with samples from Australia and New Zealand. Our results are broadly concordant with analyses by Zhan et al. (2014) and Pierce et al. (2014) but provide a higher resolution picture of the monarch’s pattern of establishment in the Pacific.</w:t>
-      </w:r>
-    </w:p>
-    <w:p>
-      <w:pPr>
-        <w:jc w:val="both"/>
-        <w:rPr>
-          <w:rFonts w:ascii="Helvetica Neue" w:hAnsi="Helvetica Neue" w:cs="Arial"/>
-          <w:color w:val="000000"/>
-        </w:rPr>
-      </w:pPr>
-      <w:r>
-        <w:rPr>
-          <w:rFonts w:ascii="Helvetica Neue" w:hAnsi="Helvetica Neue" w:cs="Arial"/>
-          <w:color w:val="000000"/>
-        </w:rPr>
-        <w:tab/>
-        <w:t>We found that monarchs in the Mariana Islands represent a distinct expansion event within the Pacific. Historical records provided in Zalucki and Clarke (2004) indicate that the monarch’s establishment date in the Marianas was likely around 1900, although there are museum specimens</w:t>
-      </w:r>
-      <w:r>
-        <w:rPr>
-          <w:rFonts w:ascii="Helvetica Neue" w:hAnsi="Helvetica Neue" w:cs="Arial"/>
-          <w:color w:val="000000"/>
-        </w:rPr>
-        <w:t xml:space="preserve"> from Guam</w:t>
-      </w:r>
-      <w:r>
-        <w:rPr>
-          <w:rFonts w:ascii="Helvetica Neue" w:hAnsi="Helvetica Neue" w:cs="Arial"/>
-          <w:color w:val="000000"/>
-        </w:rPr>
-        <w:t xml:space="preserve"> dating back to at least 1887</w:t>
-      </w:r>
-      <w:r>
-        <w:rPr>
-          <w:rFonts w:ascii="Helvetica Neue" w:hAnsi="Helvetica Neue" w:cs="Arial"/>
-          <w:color w:val="000000"/>
-        </w:rPr>
-        <w:t xml:space="preserve"> and from Saipan that date to at least 1883</w:t>
-      </w:r>
-      <w:r>
-        <w:rPr>
-          <w:rFonts w:ascii="Helvetica Neue" w:hAnsi="Helvetica Neue" w:cs="Arial"/>
-          <w:color w:val="000000"/>
-        </w:rPr>
-        <w:t xml:space="preserve"> (M. Freedman, pers. obs.). It is likely, based on historical records and geography, that monarchs in the Marianas are themselves descended from populations in the Marshall Islands and</w:t>
-      </w:r>
-      <w:r>
-        <w:rPr>
-          <w:rFonts w:ascii="Helvetica Neue" w:hAnsi="Helvetica Neue" w:cs="Arial"/>
-          <w:color w:val="000000"/>
-        </w:rPr>
-        <w:t>/or</w:t>
-      </w:r>
-      <w:r>
-        <w:rPr>
-          <w:rFonts w:ascii="Helvetica Neue" w:hAnsi="Helvetica Neue" w:cs="Arial"/>
-          <w:color w:val="000000"/>
-        </w:rPr>
-        <w:t xml:space="preserve"> Micronesia, where there are monarch records dating back to at least 1860</w:t>
-      </w:r>
-      <w:r>
-        <w:rPr>
-          <w:rFonts w:ascii="Helvetica Neue" w:hAnsi="Helvetica Neue" w:cs="Arial"/>
-          <w:color w:val="000000"/>
-        </w:rPr>
-        <w:t xml:space="preserve"> (Zalucki and Clarke 2004)</w:t>
-      </w:r>
-      <w:r>
-        <w:rPr>
-          <w:rFonts w:ascii="Helvetica Neue" w:hAnsi="Helvetica Neue" w:cs="Arial"/>
-          <w:color w:val="000000"/>
-        </w:rPr>
-        <w:t xml:space="preserve">. These islands have yet to be sampled in population genetic analyses, although there are extant </w:t>
-      </w:r>
-      <w:r>
-        <w:rPr>
-          <w:rFonts w:ascii="Helvetica Neue" w:hAnsi="Helvetica Neue" w:cs="Arial"/>
-          <w:color w:val="000000"/>
-        </w:rPr>
-        <w:t xml:space="preserve">monarch </w:t>
-      </w:r>
-      <w:r>
-        <w:rPr>
-          <w:rFonts w:ascii="Helvetica Neue" w:hAnsi="Helvetica Neue" w:cs="Arial"/>
-          <w:color w:val="000000"/>
-        </w:rPr>
-        <w:t>populations</w:t>
-      </w:r>
-      <w:r>
-        <w:rPr>
-          <w:rFonts w:ascii="Helvetica Neue" w:hAnsi="Helvetica Neue" w:cs="Arial"/>
-          <w:color w:val="000000"/>
-        </w:rPr>
-        <w:t xml:space="preserve"> present there</w:t>
-      </w:r>
-      <w:r>
-        <w:rPr>
-          <w:rFonts w:ascii="Helvetica Neue" w:hAnsi="Helvetica Neue" w:cs="Arial"/>
-          <w:color w:val="000000"/>
-        </w:rPr>
-        <w:t xml:space="preserve"> (</w:t>
-      </w:r>
-      <w:r>
-        <w:rPr>
-          <w:rFonts w:ascii="Helvetica Neue" w:hAnsi="Helvetica Neue" w:cs="Arial"/>
-          <w:color w:val="000000"/>
-        </w:rPr>
-        <w:t>British Museum of Natural History</w:t>
-      </w:r>
-      <w:r>
-        <w:rPr>
-          <w:rFonts w:ascii="Helvetica Neue" w:hAnsi="Helvetica Neue" w:cs="Arial"/>
-          <w:color w:val="000000"/>
-        </w:rPr>
-        <w:t xml:space="preserve"> collection</w:t>
-      </w:r>
-      <w:r>
-        <w:rPr>
-          <w:rFonts w:ascii="Helvetica Neue" w:hAnsi="Helvetica Neue" w:cs="Arial"/>
-          <w:color w:val="000000"/>
-        </w:rPr>
-        <w:t xml:space="preserve">; </w:t>
-      </w:r>
-      <w:r>
-        <w:rPr>
-          <w:rFonts w:ascii="Helvetica Neue" w:hAnsi="Helvetica Neue" w:cs="Arial"/>
-          <w:color w:val="000000"/>
-        </w:rPr>
-        <w:t>J. Tennant, pers. comm.).</w:t>
-      </w:r>
-    </w:p>
-    <w:p>
-      <w:pPr>
-        <w:jc w:val="both"/>
-        <w:rPr>
-          <w:rFonts w:ascii="Helvetica Neue" w:hAnsi="Helvetica Neue" w:cs="Arial"/>
-          <w:color w:val="000000"/>
-        </w:rPr>
-      </w:pPr>
-      <w:r>
-        <w:rPr>
-          <w:rFonts w:ascii="Helvetica Neue" w:hAnsi="Helvetica Neue" w:cs="Arial"/>
-          <w:color w:val="000000"/>
-        </w:rPr>
-        <w:tab/>
         <w:t>Within the Mariana Islands, we found a strong pattern of differentiation</w:t>
       </w:r>
       <w:r>
@@ -3926,15 +4089,7 @@
           <w:rFonts w:ascii="Helvetica Neue" w:hAnsi="Helvetica Neue" w:cs="Arial"/>
           <w:color w:val="000000"/>
         </w:rPr>
-        <w:t xml:space="preserve"> monarchs </w:t>
-      </w:r>
-      <w:r>
-        <w:rPr>
-          <w:rFonts w:ascii="Helvetica Neue" w:hAnsi="Helvetica Neue" w:cs="Arial"/>
-          <w:color w:val="000000"/>
-        </w:rPr>
-        <w:lastRenderedPageBreak/>
-        <w:t xml:space="preserve">(Brower and Boyce 1991, Shephard et al. 2002, Lyons et al. 2012, </w:t>
+        <w:t xml:space="preserve"> monarchs (Brower and Boyce 1991, Shephard et al. 2002, Lyons et al. 2012, </w:t>
       </w:r>
       <w:r>
         <w:rPr>
@@ -4330,6 +4485,7 @@
           <w:rFonts w:ascii="Helvetica Neue" w:hAnsi="Helvetica Neue" w:cs="Arial"/>
           <w:color w:val="000000"/>
         </w:rPr>
+        <w:lastRenderedPageBreak/>
         <w:tab/>
         <w:t>Our demographic model results</w:t>
       </w:r>
@@ -4345,15 +4501,7 @@
           <w:rFonts w:ascii="Helvetica Neue" w:hAnsi="Helvetica Neue" w:cs="Arial"/>
           <w:color w:val="000000"/>
         </w:rPr>
-        <w:t xml:space="preserve">, with most models suggesting establishment timing around ____ generations ago. However, these models appear to be highly sensitive to specified input parameters, including population growth patterns upon establishment. Demographic models such as dadi may struggle with inferring very recent divergence patterns, as highlighted by _____. Given the sensitivity of these models, along with phenotypic evidence for </w:t>
-      </w:r>
-      <w:r>
-        <w:rPr>
-          <w:rFonts w:ascii="Helvetica Neue" w:hAnsi="Helvetica Neue" w:cs="Arial"/>
-          <w:color w:val="000000"/>
-        </w:rPr>
-        <w:lastRenderedPageBreak/>
-        <w:t>contemporary differentiation between Pacific and North American populations, we suggest deferring to historical records in</w:t>
+        <w:t>, with most models suggesting establishment timing around ____ generations ago. However, these models appear to be highly sensitive to specified input parameters, including population growth patterns upon establishment. Demographic models such as dadi may struggle with inferring very recent divergence patterns, as highlighted by _____. Given the sensitivity of these models, along with phenotypic evidence for contemporary differentiation between Pacific and North American populations, we suggest deferring to historical records in</w:t>
       </w:r>
       <w:r>
         <w:rPr>
@@ -4687,14 +4835,7 @@
           <w:color w:val="000000"/>
         </w:rPr>
         <w:tab/>
-        <w:t xml:space="preserve">We have shown that monarchs colonized the Pacific as part of a single, recent out-of-North America expansion event, with at least two subsequent expansions out of Hawaii. Furthermore, we show that the loss of migration coupled with strong genetic drift can generate strong patterns of differentiation between monarch populations at the scale of islands within an archipelago, as seen in comparisons between the islands of Guam and Rota. This is in stark contrast to the continent-wide panmixia that is maintained by seasonal migration within North America. </w:t>
-      </w:r>
-      <w:r>
-        <w:rPr>
-          <w:rFonts w:ascii="Helvetica Neue" w:hAnsi="Helvetica Neue" w:cs="Arial"/>
-          <w:color w:val="000000"/>
-        </w:rPr>
-        <w:t xml:space="preserve">Future studies of monarch population genetics would benefit from sampling additional likely establishment routes within the Pacific: these include </w:t>
+        <w:t xml:space="preserve">We have shown that monarchs colonized the Pacific as part of a single, recent out-of-North America expansion event, with at least two subsequent expansions out of Hawaii. </w:t>
       </w:r>
       <w:r>
         <w:rPr>
@@ -4702,7 +4843,14 @@
           <w:color w:val="000000"/>
         </w:rPr>
         <w:lastRenderedPageBreak/>
-        <w:t>population</w:t>
+        <w:t xml:space="preserve">Furthermore, we show that the loss of migration coupled with strong genetic drift can generate strong patterns of differentiation between monarch populations at the scale of islands within an archipelago, as seen in comparisons between the islands of Guam and Rota. This is in stark contrast to the continent-wide panmixia that is maintained by seasonal migration within North America. </w:t>
+      </w:r>
+      <w:r>
+        <w:rPr>
+          <w:rFonts w:ascii="Helvetica Neue" w:hAnsi="Helvetica Neue" w:cs="Arial"/>
+          <w:color w:val="000000"/>
+        </w:rPr>
+        <w:t>Future studies of monarch population genetics would benefit from sampling additional likely establishment routes within the Pacific: these include population</w:t>
       </w:r>
       <w:r>
         <w:rPr>
@@ -5013,6 +5161,7 @@
                 <w:rFonts w:ascii="Helvetica Neue" w:eastAsia="Times New Roman" w:hAnsi="Helvetica Neue" w:cs="Arial"/>
                 <w:b/>
               </w:rPr>
+              <w:lastRenderedPageBreak/>
               <w:t>North America</w:t>
             </w:r>
           </w:p>
@@ -5176,7 +5325,6 @@
                 <w:rFonts w:ascii="Helvetica Neue" w:eastAsia="Times New Roman" w:hAnsi="Helvetica Neue" w:cs="Arial"/>
                 <w:b/>
               </w:rPr>
-              <w:lastRenderedPageBreak/>
               <w:t>Hawaii</w:t>
             </w:r>
           </w:p>
@@ -6806,12 +6954,6 @@
     <w:lsdException w:name="Book Title" w:uiPriority="33" w:qFormat="1"/>
     <w:lsdException w:name="Bibliography" w:semiHidden="1" w:uiPriority="37" w:unhideWhenUsed="1"/>
     <w:lsdException w:name="TOC Heading" w:semiHidden="1" w:uiPriority="39" w:unhideWhenUsed="1" w:qFormat="1"/>
-    <w:lsdException w:name="Plain Table 4" w:semiHidden="1" w:unhideWhenUsed="1"/>
-    <w:lsdException w:name="Plain Table 5" w:semiHidden="1" w:unhideWhenUsed="1"/>
-    <w:lsdException w:name="Grid Table Light" w:semiHidden="1" w:unhideWhenUsed="1"/>
-    <w:lsdException w:name="Grid Table 1 Light" w:semiHidden="1" w:unhideWhenUsed="1"/>
-    <w:lsdException w:name="Grid Table 2" w:semiHidden="1" w:unhideWhenUsed="1"/>
-    <w:lsdException w:name="Grid Table 3" w:semiHidden="1" w:unhideWhenUsed="1"/>
     <w:lsdException w:name="Grid Table 4" w:uiPriority="49"/>
     <w:lsdException w:name="Grid Table 5 Dark" w:uiPriority="50"/>
     <w:lsdException w:name="Grid Table 6 Colorful" w:uiPriority="51"/>
@@ -7108,6 +7250,16 @@
     <w:rsid w:val="003B1AAE"/>
     <w:rPr>
       <w:vertAlign w:val="superscript"/>
+    </w:rPr>
+  </w:style>
+  <w:style w:type="character" w:styleId="PlaceholderText">
+    <w:name w:val="Placeholder Text"/>
+    <w:basedOn w:val="DefaultParagraphFont"/>
+    <w:uiPriority w:val="99"/>
+    <w:semiHidden/>
+    <w:rsid w:val="00D06EE7"/>
+    <w:rPr>
+      <w:color w:val="808080"/>
     </w:rPr>
   </w:style>
 </w:styles>
@@ -7438,7 +7590,7 @@
 </file>
 
 <file path=customXml/itemProps1.xml><?xml version="1.0" encoding="utf-8"?>
-<ds:datastoreItem xmlns:ds="http://schemas.openxmlformats.org/officeDocument/2006/customXml" ds:itemID="{3A0E2611-346F-4133-AEB8-C6790675A901}">
+<ds:datastoreItem xmlns:ds="http://schemas.openxmlformats.org/officeDocument/2006/customXml" ds:itemID="{B0F10ADF-2439-4CDC-986A-5F8A6ECE304E}">
   <ds:schemaRefs>
     <ds:schemaRef ds:uri="http://schemas.openxmlformats.org/officeDocument/2006/bibliography"/>
   </ds:schemaRefs>

</xml_diff>

<commit_message>
very minor text updates
</commit_message>
<xml_diff>
--- a/manuscript/Population genetics of a recent range expansion in monarch butterflies.docx
+++ b/manuscript/Population genetics of a recent range expansion in monarch butterflies.docx
@@ -1,6 +1,6 @@
 
 <file path=word/document.xml><?xml version="1.0" encoding="utf-8"?>
-<w:document xmlns:wpc="http://schemas.microsoft.com/office/word/2010/wordprocessingCanvas" xmlns:cx="http://schemas.microsoft.com/office/drawing/2014/chartex" xmlns:cx1="http://schemas.microsoft.com/office/drawing/2015/9/8/chartex" xmlns:cx2="http://schemas.microsoft.com/office/drawing/2015/10/21/chartex" xmlns:cx3="http://schemas.microsoft.com/office/drawing/2016/5/9/chartex" xmlns:cx4="http://schemas.microsoft.com/office/drawing/2016/5/10/chartex" xmlns:cx5="http://schemas.microsoft.com/office/drawing/2016/5/11/chartex" xmlns:cx6="http://schemas.microsoft.com/office/drawing/2016/5/12/chartex" xmlns:cx7="http://schemas.microsoft.com/office/drawing/2016/5/13/chartex" xmlns:cx8="http://schemas.microsoft.com/office/drawing/2016/5/14/chartex" xmlns:mc="http://schemas.openxmlformats.org/markup-compatibility/2006" xmlns:aink="http://schemas.microsoft.com/office/drawing/2016/ink" xmlns:am3d="http://schemas.microsoft.com/office/drawing/2017/model3d" xmlns:o="urn:schemas-microsoft-com:office:office" xmlns:r="http://schemas.openxmlformats.org/officeDocument/2006/relationships" xmlns:m="http://schemas.openxmlformats.org/officeDocument/2006/math" xmlns:v="urn:schemas-microsoft-com:vml" xmlns:wp14="http://schemas.microsoft.com/office/word/2010/wordprocessingDrawing" xmlns:wp="http://schemas.openxmlformats.org/drawingml/2006/wordprocessingDrawing" xmlns:w10="urn:schemas-microsoft-com:office:word" xmlns:w="http://schemas.openxmlformats.org/wordprocessingml/2006/main" xmlns:w14="http://schemas.microsoft.com/office/word/2010/wordml" xmlns:w15="http://schemas.microsoft.com/office/word/2012/wordml" xmlns:w16cid="http://schemas.microsoft.com/office/word/2016/wordml/cid" xmlns:w16se="http://schemas.microsoft.com/office/word/2015/wordml/symex" xmlns:wpg="http://schemas.microsoft.com/office/word/2010/wordprocessingGroup" xmlns:wpi="http://schemas.microsoft.com/office/word/2010/wordprocessingInk" xmlns:wne="http://schemas.microsoft.com/office/word/2006/wordml" xmlns:wps="http://schemas.microsoft.com/office/word/2010/wordprocessingShape" mc:Ignorable="w14 w15 w16se w16cid wp14">
+<w:document xmlns:wpc="http://schemas.microsoft.com/office/word/2010/wordprocessingCanvas" xmlns:mo="http://schemas.microsoft.com/office/mac/office/2008/main" xmlns:mc="http://schemas.openxmlformats.org/markup-compatibility/2006" xmlns:mv="urn:schemas-microsoft-com:mac:vml" xmlns:o="urn:schemas-microsoft-com:office:office" xmlns:r="http://schemas.openxmlformats.org/officeDocument/2006/relationships" xmlns:m="http://schemas.openxmlformats.org/officeDocument/2006/math" xmlns:v="urn:schemas-microsoft-com:vml" xmlns:wp14="http://schemas.microsoft.com/office/word/2010/wordprocessingDrawing" xmlns:wp="http://schemas.openxmlformats.org/drawingml/2006/wordprocessingDrawing" xmlns:w10="urn:schemas-microsoft-com:office:word" xmlns:w="http://schemas.openxmlformats.org/wordprocessingml/2006/main" xmlns:w14="http://schemas.microsoft.com/office/word/2010/wordml" xmlns:wpg="http://schemas.microsoft.com/office/word/2010/wordprocessingGroup" xmlns:wpi="http://schemas.microsoft.com/office/word/2010/wordprocessingInk" xmlns:wne="http://schemas.microsoft.com/office/word/2006/wordml" xmlns:wps="http://schemas.microsoft.com/office/word/2010/wordprocessingShape" mc:Ignorable="w14 wp14">
   <w:body>
     <w:p>
       <w:pPr>
@@ -67,8 +67,18 @@
           <w:color w:val="000000"/>
           <w:vertAlign w:val="superscript"/>
         </w:rPr>
-        <w:t>2,3</w:t>
-      </w:r>
+        <w:t>2</w:t>
+      </w:r>
+      <w:proofErr w:type="gramStart"/>
+      <w:r>
+        <w:rPr>
+          <w:rFonts w:ascii="Helvetica Neue" w:hAnsi="Helvetica Neue" w:cs="Arial"/>
+          <w:color w:val="000000"/>
+          <w:vertAlign w:val="superscript"/>
+        </w:rPr>
+        <w:t>,3</w:t>
+      </w:r>
+      <w:proofErr w:type="gramEnd"/>
       <w:r>
         <w:rPr>
           <w:rFonts w:ascii="Helvetica Neue" w:hAnsi="Helvetica Neue" w:cs="Arial"/>
@@ -277,6 +287,8 @@
         </w:rPr>
         <w:t>University of Maryland</w:t>
       </w:r>
+      <w:bookmarkStart w:id="0" w:name="_GoBack"/>
+      <w:bookmarkEnd w:id="0"/>
     </w:p>
     <w:p>
       <w:pPr>
@@ -518,7 +530,23 @@
           <w:rFonts w:ascii="Helvetica Neue" w:hAnsi="Helvetica Neue" w:cs="Arial"/>
           <w:color w:val="000000"/>
         </w:rPr>
-        <w:t xml:space="preserve"> (Helmus et al. 2014, others)</w:t>
+        <w:t xml:space="preserve"> (</w:t>
+      </w:r>
+      <w:proofErr w:type="spellStart"/>
+      <w:r>
+        <w:rPr>
+          <w:rFonts w:ascii="Helvetica Neue" w:hAnsi="Helvetica Neue" w:cs="Arial"/>
+          <w:color w:val="000000"/>
+        </w:rPr>
+        <w:t>Helmus</w:t>
+      </w:r>
+      <w:proofErr w:type="spellEnd"/>
+      <w:r>
+        <w:rPr>
+          <w:rFonts w:ascii="Helvetica Neue" w:hAnsi="Helvetica Neue" w:cs="Arial"/>
+          <w:color w:val="000000"/>
+        </w:rPr>
+        <w:t xml:space="preserve"> et al. 2014, others)</w:t>
       </w:r>
       <w:r>
         <w:rPr>
@@ -581,7 +609,23 @@
           <w:rFonts w:ascii="Helvetica Neue" w:hAnsi="Helvetica Neue" w:cs="Arial"/>
           <w:color w:val="000000"/>
         </w:rPr>
-        <w:t xml:space="preserve"> (Parmesan and Yohe 2003, others)</w:t>
+        <w:t xml:space="preserve"> (Parmesan and </w:t>
+      </w:r>
+      <w:proofErr w:type="spellStart"/>
+      <w:r>
+        <w:rPr>
+          <w:rFonts w:ascii="Helvetica Neue" w:hAnsi="Helvetica Neue" w:cs="Arial"/>
+          <w:color w:val="000000"/>
+        </w:rPr>
+        <w:t>Yohe</w:t>
+      </w:r>
+      <w:proofErr w:type="spellEnd"/>
+      <w:r>
+        <w:rPr>
+          <w:rFonts w:ascii="Helvetica Neue" w:hAnsi="Helvetica Neue" w:cs="Arial"/>
+          <w:color w:val="000000"/>
+        </w:rPr>
+        <w:t xml:space="preserve"> 2003, others)</w:t>
       </w:r>
       <w:r>
         <w:rPr>
@@ -637,14 +681,46 @@
           <w:rFonts w:ascii="Helvetica Neue" w:hAnsi="Helvetica Neue" w:cs="Arial"/>
           <w:color w:val="000000"/>
         </w:rPr>
-        <w:t xml:space="preserve"> introduction events, and the amount of ongoing gene flow between ancestral and derived populations</w:t>
-      </w:r>
-      <w:r>
-        <w:rPr>
-          <w:rFonts w:ascii="Helvetica Neue" w:hAnsi="Helvetica Neue" w:cs="Arial"/>
-          <w:color w:val="000000"/>
-        </w:rPr>
-        <w:t xml:space="preserve"> (Peter and Slatkin 2015)</w:t>
+        <w:t xml:space="preserve"> introduction </w:t>
+      </w:r>
+      <w:proofErr w:type="gramStart"/>
+      <w:r>
+        <w:rPr>
+          <w:rFonts w:ascii="Helvetica Neue" w:hAnsi="Helvetica Neue" w:cs="Arial"/>
+          <w:color w:val="000000"/>
+        </w:rPr>
+        <w:t>events</w:t>
+      </w:r>
+      <w:proofErr w:type="gramEnd"/>
+      <w:r>
+        <w:rPr>
+          <w:rFonts w:ascii="Helvetica Neue" w:hAnsi="Helvetica Neue" w:cs="Arial"/>
+          <w:color w:val="000000"/>
+        </w:rPr>
+        <w:t>, and the amount of ongoing gene flow between ancestral and derived populations</w:t>
+      </w:r>
+      <w:r>
+        <w:rPr>
+          <w:rFonts w:ascii="Helvetica Neue" w:hAnsi="Helvetica Neue" w:cs="Arial"/>
+          <w:color w:val="000000"/>
+        </w:rPr>
+        <w:t xml:space="preserve"> (Peter and </w:t>
+      </w:r>
+      <w:proofErr w:type="spellStart"/>
+      <w:r>
+        <w:rPr>
+          <w:rFonts w:ascii="Helvetica Neue" w:hAnsi="Helvetica Neue" w:cs="Arial"/>
+          <w:color w:val="000000"/>
+        </w:rPr>
+        <w:t>Slatkin</w:t>
+      </w:r>
+      <w:proofErr w:type="spellEnd"/>
+      <w:r>
+        <w:rPr>
+          <w:rFonts w:ascii="Helvetica Neue" w:hAnsi="Helvetica Neue" w:cs="Arial"/>
+          <w:color w:val="000000"/>
+        </w:rPr>
+        <w:t xml:space="preserve"> 2015)</w:t>
       </w:r>
       <w:r>
         <w:rPr>
@@ -675,7 +751,23 @@
           <w:rFonts w:ascii="Helvetica Neue" w:hAnsi="Helvetica Neue" w:cs="Arial"/>
           <w:color w:val="000000"/>
         </w:rPr>
-        <w:t>Hewitt 1996, Excoffier et al. 2009</w:t>
+        <w:t xml:space="preserve">Hewitt 1996, </w:t>
+      </w:r>
+      <w:proofErr w:type="spellStart"/>
+      <w:r>
+        <w:rPr>
+          <w:rFonts w:ascii="Helvetica Neue" w:hAnsi="Helvetica Neue" w:cs="Arial"/>
+          <w:color w:val="000000"/>
+        </w:rPr>
+        <w:t>Excoffier</w:t>
+      </w:r>
+      <w:proofErr w:type="spellEnd"/>
+      <w:r>
+        <w:rPr>
+          <w:rFonts w:ascii="Helvetica Neue" w:hAnsi="Helvetica Neue" w:cs="Arial"/>
+          <w:color w:val="000000"/>
+        </w:rPr>
+        <w:t xml:space="preserve"> et al. 2009</w:t>
       </w:r>
       <w:r>
         <w:rPr>
@@ -703,7 +795,39 @@
           <w:rFonts w:ascii="Helvetica Neue" w:hAnsi="Helvetica Neue" w:cs="Arial"/>
           <w:color w:val="000000"/>
         </w:rPr>
-        <w:t>, Slatkin and Excoffier 2012</w:t>
+        <w:t xml:space="preserve">, </w:t>
+      </w:r>
+      <w:proofErr w:type="spellStart"/>
+      <w:r>
+        <w:rPr>
+          <w:rFonts w:ascii="Helvetica Neue" w:hAnsi="Helvetica Neue" w:cs="Arial"/>
+          <w:color w:val="000000"/>
+        </w:rPr>
+        <w:t>Slatkin</w:t>
+      </w:r>
+      <w:proofErr w:type="spellEnd"/>
+      <w:r>
+        <w:rPr>
+          <w:rFonts w:ascii="Helvetica Neue" w:hAnsi="Helvetica Neue" w:cs="Arial"/>
+          <w:color w:val="000000"/>
+        </w:rPr>
+        <w:t xml:space="preserve"> and </w:t>
+      </w:r>
+      <w:proofErr w:type="spellStart"/>
+      <w:r>
+        <w:rPr>
+          <w:rFonts w:ascii="Helvetica Neue" w:hAnsi="Helvetica Neue" w:cs="Arial"/>
+          <w:color w:val="000000"/>
+        </w:rPr>
+        <w:t>Excoffier</w:t>
+      </w:r>
+      <w:proofErr w:type="spellEnd"/>
+      <w:r>
+        <w:rPr>
+          <w:rFonts w:ascii="Helvetica Neue" w:hAnsi="Helvetica Neue" w:cs="Arial"/>
+          <w:color w:val="000000"/>
+        </w:rPr>
+        <w:t xml:space="preserve"> 2012</w:t>
       </w:r>
       <w:r>
         <w:rPr>
@@ -719,57 +843,165 @@
         </w:rPr>
         <w:t>and has been shown for species as diverse as eider ducks (</w:t>
       </w:r>
+      <w:proofErr w:type="spellStart"/>
       <w:r>
         <w:rPr>
           <w:rFonts w:ascii="Helvetica Neue" w:hAnsi="Helvetica Neue" w:cs="Arial"/>
           <w:i/>
           <w:color w:val="000000"/>
         </w:rPr>
-        <w:t>Somateria mollissima</w:t>
-      </w:r>
-      <w:r>
-        <w:rPr>
-          <w:rFonts w:ascii="Helvetica Neue" w:hAnsi="Helvetica Neue" w:cs="Arial"/>
-          <w:color w:val="000000"/>
-        </w:rPr>
-        <w:t>) (Tiedemann et al. 2004), ragwort (</w:t>
-      </w:r>
+        <w:t>Somateria</w:t>
+      </w:r>
+      <w:proofErr w:type="spellEnd"/>
       <w:r>
         <w:rPr>
           <w:rFonts w:ascii="Helvetica Neue" w:hAnsi="Helvetica Neue" w:cs="Arial"/>
           <w:i/>
           <w:color w:val="000000"/>
         </w:rPr>
-        <w:t>Senecio halleri</w:t>
-      </w:r>
-      <w:r>
-        <w:rPr>
-          <w:rFonts w:ascii="Helvetica Neue" w:hAnsi="Helvetica Neue" w:cs="Arial"/>
-          <w:color w:val="000000"/>
-        </w:rPr>
-        <w:t>) (Bettin et al. 2007), and rough-skinned newts (</w:t>
-      </w:r>
+        <w:t xml:space="preserve"> </w:t>
+      </w:r>
+      <w:proofErr w:type="spellStart"/>
       <w:r>
         <w:rPr>
           <w:rFonts w:ascii="Helvetica Neue" w:hAnsi="Helvetica Neue" w:cs="Arial"/>
           <w:i/>
           <w:color w:val="000000"/>
         </w:rPr>
-        <w:t>Taricha granulosa</w:t>
-      </w:r>
-      <w:r>
-        <w:rPr>
-          <w:rFonts w:ascii="Helvetica Neue" w:hAnsi="Helvetica Neue" w:cs="Arial"/>
-          <w:color w:val="000000"/>
-        </w:rPr>
-        <w:t xml:space="preserve">) (Kuchta and Tan 2005). The out-of-Africa expansion of </w:t>
-      </w:r>
+        <w:t>mollissima</w:t>
+      </w:r>
+      <w:proofErr w:type="spellEnd"/>
+      <w:r>
+        <w:rPr>
+          <w:rFonts w:ascii="Helvetica Neue" w:hAnsi="Helvetica Neue" w:cs="Arial"/>
+          <w:color w:val="000000"/>
+        </w:rPr>
+        <w:t xml:space="preserve">) (Tiedemann et al. 2004), </w:t>
+      </w:r>
+      <w:proofErr w:type="gramStart"/>
+      <w:r>
+        <w:rPr>
+          <w:rFonts w:ascii="Helvetica Neue" w:hAnsi="Helvetica Neue" w:cs="Arial"/>
+          <w:color w:val="000000"/>
+        </w:rPr>
+        <w:t>ragwort</w:t>
+      </w:r>
+      <w:proofErr w:type="gramEnd"/>
+      <w:r>
+        <w:rPr>
+          <w:rFonts w:ascii="Helvetica Neue" w:hAnsi="Helvetica Neue" w:cs="Arial"/>
+          <w:color w:val="000000"/>
+        </w:rPr>
+        <w:t xml:space="preserve"> (</w:t>
+      </w:r>
+      <w:proofErr w:type="spellStart"/>
       <w:r>
         <w:rPr>
           <w:rFonts w:ascii="Helvetica Neue" w:hAnsi="Helvetica Neue" w:cs="Arial"/>
           <w:i/>
           <w:color w:val="000000"/>
         </w:rPr>
+        <w:t>Senecio</w:t>
+      </w:r>
+      <w:proofErr w:type="spellEnd"/>
+      <w:r>
+        <w:rPr>
+          <w:rFonts w:ascii="Helvetica Neue" w:hAnsi="Helvetica Neue" w:cs="Arial"/>
+          <w:i/>
+          <w:color w:val="000000"/>
+        </w:rPr>
+        <w:t xml:space="preserve"> </w:t>
+      </w:r>
+      <w:proofErr w:type="spellStart"/>
+      <w:r>
+        <w:rPr>
+          <w:rFonts w:ascii="Helvetica Neue" w:hAnsi="Helvetica Neue" w:cs="Arial"/>
+          <w:i/>
+          <w:color w:val="000000"/>
+        </w:rPr>
+        <w:t>halleri</w:t>
+      </w:r>
+      <w:proofErr w:type="spellEnd"/>
+      <w:r>
+        <w:rPr>
+          <w:rFonts w:ascii="Helvetica Neue" w:hAnsi="Helvetica Neue" w:cs="Arial"/>
+          <w:color w:val="000000"/>
+        </w:rPr>
+        <w:t>) (</w:t>
+      </w:r>
+      <w:proofErr w:type="spellStart"/>
+      <w:r>
+        <w:rPr>
+          <w:rFonts w:ascii="Helvetica Neue" w:hAnsi="Helvetica Neue" w:cs="Arial"/>
+          <w:color w:val="000000"/>
+        </w:rPr>
+        <w:t>Bettin</w:t>
+      </w:r>
+      <w:proofErr w:type="spellEnd"/>
+      <w:r>
+        <w:rPr>
+          <w:rFonts w:ascii="Helvetica Neue" w:hAnsi="Helvetica Neue" w:cs="Arial"/>
+          <w:color w:val="000000"/>
+        </w:rPr>
+        <w:t xml:space="preserve"> et al. 2007), and rough-skinned newts (</w:t>
+      </w:r>
+      <w:proofErr w:type="spellStart"/>
+      <w:r>
+        <w:rPr>
+          <w:rFonts w:ascii="Helvetica Neue" w:hAnsi="Helvetica Neue" w:cs="Arial"/>
+          <w:i/>
+          <w:color w:val="000000"/>
+        </w:rPr>
+        <w:t>Taricha</w:t>
+      </w:r>
+      <w:proofErr w:type="spellEnd"/>
+      <w:r>
+        <w:rPr>
+          <w:rFonts w:ascii="Helvetica Neue" w:hAnsi="Helvetica Neue" w:cs="Arial"/>
+          <w:i/>
+          <w:color w:val="000000"/>
+        </w:rPr>
+        <w:t xml:space="preserve"> </w:t>
+      </w:r>
+      <w:proofErr w:type="spellStart"/>
+      <w:r>
+        <w:rPr>
+          <w:rFonts w:ascii="Helvetica Neue" w:hAnsi="Helvetica Neue" w:cs="Arial"/>
+          <w:i/>
+          <w:color w:val="000000"/>
+        </w:rPr>
+        <w:t>granulosa</w:t>
+      </w:r>
+      <w:proofErr w:type="spellEnd"/>
+      <w:r>
+        <w:rPr>
+          <w:rFonts w:ascii="Helvetica Neue" w:hAnsi="Helvetica Neue" w:cs="Arial"/>
+          <w:color w:val="000000"/>
+        </w:rPr>
+        <w:t>) (</w:t>
+      </w:r>
+      <w:proofErr w:type="spellStart"/>
+      <w:r>
+        <w:rPr>
+          <w:rFonts w:ascii="Helvetica Neue" w:hAnsi="Helvetica Neue" w:cs="Arial"/>
+          <w:color w:val="000000"/>
+        </w:rPr>
+        <w:t>Kuchta</w:t>
+      </w:r>
+      <w:proofErr w:type="spellEnd"/>
+      <w:r>
+        <w:rPr>
+          <w:rFonts w:ascii="Helvetica Neue" w:hAnsi="Helvetica Neue" w:cs="Arial"/>
+          <w:color w:val="000000"/>
+        </w:rPr>
+        <w:t xml:space="preserve"> and Tan 2005). The out-of-Africa expansion of </w:t>
+      </w:r>
+      <w:r>
+        <w:rPr>
+          <w:rFonts w:ascii="Helvetica Neue" w:hAnsi="Helvetica Neue" w:cs="Arial"/>
+          <w:i/>
+          <w:color w:val="000000"/>
+        </w:rPr>
         <w:t>Homo sapiens</w:t>
       </w:r>
       <w:r>
@@ -777,7 +1009,23 @@
           <w:rFonts w:ascii="Helvetica Neue" w:hAnsi="Helvetica Neue" w:cs="Arial"/>
           <w:color w:val="000000"/>
         </w:rPr>
-        <w:t xml:space="preserve"> is also characterized by serial stepwise dispersal (Ramachandran et al. 2005, Liu </w:t>
+        <w:t xml:space="preserve"> is also characterized by serial stepwise dispersal (</w:t>
+      </w:r>
+      <w:proofErr w:type="spellStart"/>
+      <w:r>
+        <w:rPr>
+          <w:rFonts w:ascii="Helvetica Neue" w:hAnsi="Helvetica Neue" w:cs="Arial"/>
+          <w:color w:val="000000"/>
+        </w:rPr>
+        <w:t>Ramachandran</w:t>
+      </w:r>
+      <w:proofErr w:type="spellEnd"/>
+      <w:r>
+        <w:rPr>
+          <w:rFonts w:ascii="Helvetica Neue" w:hAnsi="Helvetica Neue" w:cs="Arial"/>
+          <w:color w:val="000000"/>
+        </w:rPr>
+        <w:t xml:space="preserve"> et al. 2005, Liu </w:t>
       </w:r>
       <w:r>
         <w:rPr>
@@ -809,47 +1057,47 @@
           <w:rFonts w:ascii="Helvetica Neue" w:hAnsi="Helvetica Neue" w:cs="Arial"/>
           <w:color w:val="000000"/>
         </w:rPr>
+        <w:t>One such species that has undergone a dramatic range expansion over its recent evolutionary history is the monarch butterfly (</w:t>
+      </w:r>
+      <w:r>
+        <w:rPr>
+          <w:rFonts w:ascii="Helvetica Neue" w:hAnsi="Helvetica Neue" w:cs="Arial"/>
+          <w:i/>
+          <w:iCs/>
+          <w:color w:val="000000"/>
+        </w:rPr>
+        <w:t>Danaus plexippus</w:t>
+      </w:r>
+      <w:r>
+        <w:rPr>
+          <w:rFonts w:ascii="Helvetica Neue" w:hAnsi="Helvetica Neue" w:cs="Arial"/>
+          <w:i/>
+          <w:iCs/>
+          <w:color w:val="000000"/>
+        </w:rPr>
+        <w:t xml:space="preserve"> </w:t>
+      </w:r>
+      <w:r>
+        <w:rPr>
+          <w:rFonts w:ascii="Helvetica Neue" w:hAnsi="Helvetica Neue" w:cs="Arial"/>
+          <w:iCs/>
+          <w:color w:val="000000"/>
+        </w:rPr>
+        <w:t>(L.)</w:t>
+      </w:r>
+      <w:r>
+        <w:rPr>
+          <w:rFonts w:ascii="Helvetica Neue" w:hAnsi="Helvetica Neue" w:cs="Arial"/>
+          <w:color w:val="000000"/>
+        </w:rPr>
+        <w:t xml:space="preserve">). Evidence suggests that the monarch historically occupied Central America and the southern United States before undergoing a large demographic expansion around 20,000 years </w:t>
+      </w:r>
+      <w:r>
+        <w:rPr>
+          <w:rFonts w:ascii="Helvetica Neue" w:hAnsi="Helvetica Neue" w:cs="Arial"/>
+          <w:color w:val="000000"/>
+        </w:rPr>
         <w:lastRenderedPageBreak/>
-        <w:t>One such species that has undergone a dramatic range expansion over its recent evolutionary history is the monarch butterfly (</w:t>
-      </w:r>
-      <w:r>
-        <w:rPr>
-          <w:rFonts w:ascii="Helvetica Neue" w:hAnsi="Helvetica Neue" w:cs="Arial"/>
-          <w:i/>
-          <w:iCs/>
-          <w:color w:val="000000"/>
-        </w:rPr>
-        <w:t>Danaus plexippus</w:t>
-      </w:r>
-      <w:r>
-        <w:rPr>
-          <w:rFonts w:ascii="Helvetica Neue" w:hAnsi="Helvetica Neue" w:cs="Arial"/>
-          <w:i/>
-          <w:iCs/>
-          <w:color w:val="000000"/>
-        </w:rPr>
-        <w:t xml:space="preserve"> </w:t>
-      </w:r>
-      <w:r>
-        <w:rPr>
-          <w:rFonts w:ascii="Helvetica Neue" w:hAnsi="Helvetica Neue" w:cs="Arial"/>
-          <w:iCs/>
-          <w:color w:val="000000"/>
-        </w:rPr>
-        <w:t>(L.)</w:t>
-      </w:r>
-      <w:r>
-        <w:rPr>
-          <w:rFonts w:ascii="Helvetica Neue" w:hAnsi="Helvetica Neue" w:cs="Arial"/>
-          <w:color w:val="000000"/>
-        </w:rPr>
-        <w:t xml:space="preserve">). Evidence suggests that the monarch historically occupied Central America and the southern United States before undergoing a large demographic expansion around 20,000 years </w:t>
-      </w:r>
-      <w:r>
-        <w:rPr>
-          <w:rFonts w:ascii="Helvetica Neue" w:hAnsi="Helvetica Neue" w:cs="Arial"/>
-          <w:color w:val="000000"/>
-        </w:rPr>
         <w:t xml:space="preserve">ago </w:t>
       </w:r>
       <w:r>
@@ -857,7 +1105,23 @@
           <w:rFonts w:ascii="Helvetica Neue" w:hAnsi="Helvetica Neue" w:cs="Arial"/>
           <w:color w:val="000000"/>
         </w:rPr>
-        <w:t xml:space="preserve">(Zhan et al. 2014, Pfeiller et al. 2016). This demographic </w:t>
+        <w:t xml:space="preserve">(Zhan et al. 2014, </w:t>
+      </w:r>
+      <w:proofErr w:type="spellStart"/>
+      <w:r>
+        <w:rPr>
+          <w:rFonts w:ascii="Helvetica Neue" w:hAnsi="Helvetica Neue" w:cs="Arial"/>
+          <w:color w:val="000000"/>
+        </w:rPr>
+        <w:t>Pfeiller</w:t>
+      </w:r>
+      <w:proofErr w:type="spellEnd"/>
+      <w:r>
+        <w:rPr>
+          <w:rFonts w:ascii="Helvetica Neue" w:hAnsi="Helvetica Neue" w:cs="Arial"/>
+          <w:color w:val="000000"/>
+        </w:rPr>
+        <w:t xml:space="preserve"> et al. 2016). This demographic </w:t>
       </w:r>
       <w:r>
         <w:rPr>
@@ -995,27 +1259,19 @@
         </w:rPr>
         <w:t xml:space="preserve">Historical records suggest that </w:t>
       </w:r>
-      <w:commentRangeStart w:id="0"/>
-      <w:r>
-        <w:rPr>
-          <w:rFonts w:ascii="Helvetica Neue" w:hAnsi="Helvetica Neue" w:cs="Arial"/>
-          <w:color w:val="000000"/>
-        </w:rPr>
-        <w:t xml:space="preserve">the monarch </w:t>
-      </w:r>
-      <w:commentRangeEnd w:id="0"/>
-      <w:r>
-        <w:rPr>
-          <w:rStyle w:val="CommentReference"/>
-        </w:rPr>
-        <w:commentReference w:id="0"/>
-      </w:r>
-      <w:r>
-        <w:rPr>
-          <w:rFonts w:ascii="Helvetica Neue" w:hAnsi="Helvetica Neue" w:cs="Arial"/>
-          <w:color w:val="000000"/>
-        </w:rPr>
-        <w:t>crossed the Pacific quite recently, with the earliest positive records of monarch occurrences coming from the 1840s in Hawaii (Vane-Wright 1993, Zalucki and Clarke 2004). By 1871, the monarch had reached Australia and was established on nearly every major Pacific island group</w:t>
+      <w:r>
+        <w:rPr>
+          <w:rFonts w:ascii="Helvetica Neue" w:hAnsi="Helvetica Neue" w:cs="Arial"/>
+          <w:color w:val="000000"/>
+        </w:rPr>
+        <w:t>monarchs</w:t>
+      </w:r>
+      <w:r>
+        <w:rPr>
+          <w:rFonts w:ascii="Helvetica Neue" w:hAnsi="Helvetica Neue" w:cs="Arial"/>
+          <w:color w:val="000000"/>
+        </w:rPr>
+        <w:t xml:space="preserve"> crossed the Pacific quite recently, with the earliest positive records of monarch occurrences coming from the 1840s in Hawaii (Vane-Wright 1993, Zalucki and Clarke 2004). By 1871, the monarch had reached Australia and was established on nearly every major Pacific island group</w:t>
       </w:r>
       <w:r>
         <w:rPr>
@@ -1050,7 +1306,23 @@
           <w:rFonts w:ascii="Helvetica Neue" w:hAnsi="Helvetica Neue" w:cs="Arial"/>
           <w:color w:val="000000"/>
         </w:rPr>
-        <w:t xml:space="preserve">eastern and midwestern United States during the 1800s prompted a massive increase in the North American monarch’s population size and scope of migration (Vane-Wright 1993). However, demographic reconstructions using whole genome sequence data indicate that the monarch’s out-of-North America expansion events happened much more distantly, perhaps as long as 2,000-3,000 years ago (Zhan et al. 2014). </w:t>
+        <w:t xml:space="preserve">eastern and </w:t>
+      </w:r>
+      <w:proofErr w:type="spellStart"/>
+      <w:r>
+        <w:rPr>
+          <w:rFonts w:ascii="Helvetica Neue" w:hAnsi="Helvetica Neue" w:cs="Arial"/>
+          <w:color w:val="000000"/>
+        </w:rPr>
+        <w:t>midwestern</w:t>
+      </w:r>
+      <w:proofErr w:type="spellEnd"/>
+      <w:r>
+        <w:rPr>
+          <w:rFonts w:ascii="Helvetica Neue" w:hAnsi="Helvetica Neue" w:cs="Arial"/>
+          <w:color w:val="000000"/>
+        </w:rPr>
+        <w:t xml:space="preserve"> United States during the 1800s prompted a massive increase in the North American monarch’s population size and scope of migration (Vane-Wright 1993). However, demographic reconstructions using whole genome sequence data indicate that the monarch’s out-of-North America expansion events happened much more distantly, perhaps as long as 2,000-3,000 years ago (Zhan et al. 2014). </w:t>
       </w:r>
       <w:r>
         <w:rPr>
@@ -1207,7 +1479,23 @@
           <w:rFonts w:ascii="Helvetica Neue" w:hAnsi="Helvetica Neue" w:cs="Arial"/>
           <w:color w:val="000000"/>
         </w:rPr>
-        <w:t>Still, there are a number of unsampled populations in the Pacific that might improve our understanding of establishment timing and direction.</w:t>
+        <w:t xml:space="preserve">Still, there are a number of </w:t>
+      </w:r>
+      <w:proofErr w:type="spellStart"/>
+      <w:r>
+        <w:rPr>
+          <w:rFonts w:ascii="Helvetica Neue" w:hAnsi="Helvetica Neue" w:cs="Arial"/>
+          <w:color w:val="000000"/>
+        </w:rPr>
+        <w:t>unsampled</w:t>
+      </w:r>
+      <w:proofErr w:type="spellEnd"/>
+      <w:r>
+        <w:rPr>
+          <w:rFonts w:ascii="Helvetica Neue" w:hAnsi="Helvetica Neue" w:cs="Arial"/>
+          <w:color w:val="000000"/>
+        </w:rPr>
+        <w:t xml:space="preserve"> populations in the Pacific that might improve our understanding of establishment timing and direction.</w:t>
       </w:r>
     </w:p>
     <w:p>
@@ -1290,127 +1578,150 @@
           <w:rFonts w:ascii="Helvetica Neue" w:hAnsi="Helvetica Neue" w:cs="Arial"/>
           <w:color w:val="000000"/>
         </w:rPr>
+        <w:t>In this study, we use reduced-representation whole genome sequencing across a samp</w:t>
+      </w:r>
+      <w:r>
+        <w:rPr>
+          <w:rFonts w:ascii="Helvetica Neue" w:hAnsi="Helvetica Neue" w:cs="Arial"/>
+          <w:color w:val="000000"/>
+        </w:rPr>
+        <w:t xml:space="preserve">le of approximately </w:t>
+      </w:r>
+      <w:r>
+        <w:rPr>
+          <w:rFonts w:ascii="Helvetica Neue" w:hAnsi="Helvetica Neue" w:cs="Arial"/>
+          <w:color w:val="000000"/>
+        </w:rPr>
+        <w:t>280</w:t>
+      </w:r>
+      <w:r>
+        <w:rPr>
+          <w:rFonts w:ascii="Helvetica Neue" w:hAnsi="Helvetica Neue" w:cs="Arial"/>
+          <w:color w:val="000000"/>
+        </w:rPr>
+        <w:t xml:space="preserve"> monarch butterflies</w:t>
+      </w:r>
+      <w:r>
+        <w:rPr>
+          <w:rFonts w:ascii="Helvetica Neue" w:hAnsi="Helvetica Neue" w:cs="Arial"/>
+          <w:color w:val="000000"/>
+        </w:rPr>
+        <w:t xml:space="preserve"> to understand </w:t>
+      </w:r>
+      <w:r>
+        <w:rPr>
+          <w:rFonts w:ascii="Helvetica Neue" w:hAnsi="Helvetica Neue" w:cs="Arial"/>
+          <w:color w:val="000000"/>
+        </w:rPr>
+        <w:t xml:space="preserve">(1) </w:t>
+      </w:r>
+      <w:r>
+        <w:rPr>
+          <w:rFonts w:ascii="Helvetica Neue" w:hAnsi="Helvetica Neue" w:cs="Arial"/>
+          <w:color w:val="000000"/>
+        </w:rPr>
+        <w:t>patterns of relatedness among Pacific</w:t>
+      </w:r>
+      <w:r>
+        <w:rPr>
+          <w:rFonts w:ascii="Helvetica Neue" w:hAnsi="Helvetica Neue" w:cs="Arial"/>
+          <w:color w:val="000000"/>
+        </w:rPr>
+        <w:t xml:space="preserve"> and North American</w:t>
+      </w:r>
+      <w:r>
+        <w:rPr>
+          <w:rFonts w:ascii="Helvetica Neue" w:hAnsi="Helvetica Neue" w:cs="Arial"/>
+          <w:color w:val="000000"/>
+        </w:rPr>
+        <w:t xml:space="preserve"> populations, </w:t>
+      </w:r>
+      <w:r>
+        <w:rPr>
+          <w:rFonts w:ascii="Helvetica Neue" w:hAnsi="Helvetica Neue" w:cs="Arial"/>
+          <w:color w:val="000000"/>
+        </w:rPr>
+        <w:t xml:space="preserve">(2) </w:t>
+      </w:r>
+      <w:r>
+        <w:rPr>
+          <w:rFonts w:ascii="Helvetica Neue" w:hAnsi="Helvetica Neue" w:cs="Arial"/>
+          <w:color w:val="000000"/>
+        </w:rPr>
+        <w:t>expansion timing</w:t>
+      </w:r>
+      <w:r>
+        <w:rPr>
+          <w:rFonts w:ascii="Helvetica Neue" w:hAnsi="Helvetica Neue" w:cs="Arial"/>
+          <w:color w:val="000000"/>
+        </w:rPr>
+        <w:t xml:space="preserve"> and amount of ongoing gene flow from North America</w:t>
+      </w:r>
+      <w:r>
+        <w:rPr>
+          <w:rFonts w:ascii="Helvetica Neue" w:hAnsi="Helvetica Neue" w:cs="Arial"/>
+          <w:color w:val="000000"/>
+        </w:rPr>
+        <w:t xml:space="preserve">, and </w:t>
+      </w:r>
+      <w:r>
+        <w:rPr>
+          <w:rFonts w:ascii="Helvetica Neue" w:hAnsi="Helvetica Neue" w:cs="Arial"/>
+          <w:color w:val="000000"/>
+        </w:rPr>
+        <w:t xml:space="preserve">(3) </w:t>
+      </w:r>
+      <w:r>
+        <w:rPr>
+          <w:rFonts w:ascii="Helvetica Neue" w:hAnsi="Helvetica Neue" w:cs="Arial"/>
+          <w:color w:val="000000"/>
+        </w:rPr>
+        <w:t>genetic differentiation within expansion populations</w:t>
+      </w:r>
+      <w:r>
+        <w:rPr>
+          <w:rFonts w:ascii="Helvetica Neue" w:hAnsi="Helvetica Neue" w:cs="Arial"/>
+          <w:color w:val="000000"/>
+        </w:rPr>
+        <w:t xml:space="preserve">. Our dataset </w:t>
+      </w:r>
+      <w:r>
+        <w:rPr>
+          <w:rFonts w:ascii="Helvetica Neue" w:hAnsi="Helvetica Neue" w:cs="Arial"/>
+          <w:color w:val="000000"/>
+        </w:rPr>
+        <w:t>contains</w:t>
+      </w:r>
+      <w:r>
+        <w:rPr>
+          <w:rFonts w:ascii="Helvetica Neue" w:hAnsi="Helvetica Neue" w:cs="Arial"/>
+          <w:color w:val="000000"/>
+        </w:rPr>
+        <w:t xml:space="preserve"> tens of thousands of variable sites from monarchs in the ancestral North American population and many Pacific Island </w:t>
+      </w:r>
+      <w:r>
+        <w:rPr>
+          <w:rFonts w:ascii="Helvetica Neue" w:hAnsi="Helvetica Neue" w:cs="Arial"/>
+          <w:color w:val="000000"/>
+        </w:rPr>
         <w:lastRenderedPageBreak/>
-        <w:t>In this study, we use reduced-representation whole genome sequencing across a samp</w:t>
-      </w:r>
-      <w:r>
-        <w:rPr>
-          <w:rFonts w:ascii="Helvetica Neue" w:hAnsi="Helvetica Neue" w:cs="Arial"/>
-          <w:color w:val="000000"/>
-        </w:rPr>
-        <w:t xml:space="preserve">le of approximately </w:t>
-      </w:r>
-      <w:r>
-        <w:rPr>
-          <w:rFonts w:ascii="Helvetica Neue" w:hAnsi="Helvetica Neue" w:cs="Arial"/>
-          <w:color w:val="000000"/>
-        </w:rPr>
-        <w:t>280</w:t>
-      </w:r>
-      <w:r>
-        <w:rPr>
-          <w:rFonts w:ascii="Helvetica Neue" w:hAnsi="Helvetica Neue" w:cs="Arial"/>
-          <w:color w:val="000000"/>
-        </w:rPr>
-        <w:t xml:space="preserve"> monarch butterflies</w:t>
-      </w:r>
-      <w:r>
-        <w:rPr>
-          <w:rFonts w:ascii="Helvetica Neue" w:hAnsi="Helvetica Neue" w:cs="Arial"/>
-          <w:color w:val="000000"/>
-        </w:rPr>
-        <w:t xml:space="preserve"> to understand </w:t>
-      </w:r>
-      <w:r>
-        <w:rPr>
-          <w:rFonts w:ascii="Helvetica Neue" w:hAnsi="Helvetica Neue" w:cs="Arial"/>
-          <w:color w:val="000000"/>
-        </w:rPr>
-        <w:t xml:space="preserve">(1) </w:t>
-      </w:r>
-      <w:r>
-        <w:rPr>
-          <w:rFonts w:ascii="Helvetica Neue" w:hAnsi="Helvetica Neue" w:cs="Arial"/>
-          <w:color w:val="000000"/>
-        </w:rPr>
-        <w:t>patterns of relatedness among Pacific</w:t>
-      </w:r>
-      <w:r>
-        <w:rPr>
-          <w:rFonts w:ascii="Helvetica Neue" w:hAnsi="Helvetica Neue" w:cs="Arial"/>
-          <w:color w:val="000000"/>
-        </w:rPr>
-        <w:t xml:space="preserve"> and North American</w:t>
-      </w:r>
-      <w:r>
-        <w:rPr>
-          <w:rFonts w:ascii="Helvetica Neue" w:hAnsi="Helvetica Neue" w:cs="Arial"/>
-          <w:color w:val="000000"/>
-        </w:rPr>
-        <w:t xml:space="preserve"> populations, </w:t>
-      </w:r>
-      <w:r>
-        <w:rPr>
-          <w:rFonts w:ascii="Helvetica Neue" w:hAnsi="Helvetica Neue" w:cs="Arial"/>
-          <w:color w:val="000000"/>
-        </w:rPr>
-        <w:t xml:space="preserve">(2) </w:t>
-      </w:r>
-      <w:r>
-        <w:rPr>
-          <w:rFonts w:ascii="Helvetica Neue" w:hAnsi="Helvetica Neue" w:cs="Arial"/>
-          <w:color w:val="000000"/>
-        </w:rPr>
-        <w:t>expansion timing</w:t>
-      </w:r>
-      <w:r>
-        <w:rPr>
-          <w:rFonts w:ascii="Helvetica Neue" w:hAnsi="Helvetica Neue" w:cs="Arial"/>
-          <w:color w:val="000000"/>
-        </w:rPr>
-        <w:t xml:space="preserve"> and amount of ongoing gene flow from North America</w:t>
-      </w:r>
-      <w:r>
-        <w:rPr>
-          <w:rFonts w:ascii="Helvetica Neue" w:hAnsi="Helvetica Neue" w:cs="Arial"/>
-          <w:color w:val="000000"/>
-        </w:rPr>
-        <w:t xml:space="preserve">, and </w:t>
-      </w:r>
-      <w:r>
-        <w:rPr>
-          <w:rFonts w:ascii="Helvetica Neue" w:hAnsi="Helvetica Neue" w:cs="Arial"/>
-          <w:color w:val="000000"/>
-        </w:rPr>
-        <w:t xml:space="preserve">(3) </w:t>
-      </w:r>
-      <w:r>
-        <w:rPr>
-          <w:rFonts w:ascii="Helvetica Neue" w:hAnsi="Helvetica Neue" w:cs="Arial"/>
-          <w:color w:val="000000"/>
-        </w:rPr>
-        <w:t>genetic differentiation within expansion populations</w:t>
-      </w:r>
-      <w:r>
-        <w:rPr>
-          <w:rFonts w:ascii="Helvetica Neue" w:hAnsi="Helvetica Neue" w:cs="Arial"/>
-          <w:color w:val="000000"/>
-        </w:rPr>
-        <w:t xml:space="preserve">. Our dataset </w:t>
-      </w:r>
-      <w:r>
-        <w:rPr>
-          <w:rFonts w:ascii="Helvetica Neue" w:hAnsi="Helvetica Neue" w:cs="Arial"/>
-          <w:color w:val="000000"/>
-        </w:rPr>
-        <w:t>contains</w:t>
-      </w:r>
-      <w:r>
-        <w:rPr>
-          <w:rFonts w:ascii="Helvetica Neue" w:hAnsi="Helvetica Neue" w:cs="Arial"/>
-          <w:color w:val="000000"/>
-        </w:rPr>
-        <w:t xml:space="preserve"> tens of thousands of variable sites from monarchs in the ancestral North American population and many Pacific Island populations, including a number of previously unsampled locations: the Mariana Islands (Guam, Rota, and Saipan) and Norfolk Island. We find support for a stepwise pattern of dispersal across the Pacific, but with a previously uncharacterized westward expansion from Hawaii into the Marian</w:t>
+        <w:t xml:space="preserve">populations, including a number of previously </w:t>
+      </w:r>
+      <w:proofErr w:type="spellStart"/>
+      <w:r>
+        <w:rPr>
+          <w:rFonts w:ascii="Helvetica Neue" w:hAnsi="Helvetica Neue" w:cs="Arial"/>
+          <w:color w:val="000000"/>
+        </w:rPr>
+        <w:t>unsampled</w:t>
+      </w:r>
+      <w:proofErr w:type="spellEnd"/>
+      <w:r>
+        <w:rPr>
+          <w:rFonts w:ascii="Helvetica Neue" w:hAnsi="Helvetica Neue" w:cs="Arial"/>
+          <w:color w:val="000000"/>
+        </w:rPr>
+        <w:t xml:space="preserve"> locations: the Mariana Islands (Guam, Rota, and Saipan) and Norfolk Island. We find support for a stepwise pattern of dispersal across the Pacific, but with a previously uncharacterized westward expansion from Hawaii into the Marian</w:t>
       </w:r>
       <w:r>
         <w:rPr>
@@ -1644,7 +1955,23 @@
           <w:color w:val="000000"/>
         </w:rPr>
         <w:tab/>
-        <w:t xml:space="preserve">Monarchs were collected as either larvae or adult butterflies from locations around the world between 1990 – 2017. When possible, </w:t>
+        <w:t xml:space="preserve">Monarchs were collected as either larvae or adult butterflies from locations around the world </w:t>
+      </w:r>
+      <w:proofErr w:type="gramStart"/>
+      <w:r>
+        <w:rPr>
+          <w:rFonts w:ascii="Helvetica Neue" w:hAnsi="Helvetica Neue" w:cs="Arial"/>
+          <w:color w:val="000000"/>
+        </w:rPr>
+        <w:t>between 1990 – 2017</w:t>
+      </w:r>
+      <w:proofErr w:type="gramEnd"/>
+      <w:r>
+        <w:rPr>
+          <w:rFonts w:ascii="Helvetica Neue" w:hAnsi="Helvetica Neue" w:cs="Arial"/>
+          <w:color w:val="000000"/>
+        </w:rPr>
+        <w:t xml:space="preserve">. When possible, </w:t>
       </w:r>
       <w:r>
         <w:rPr>
@@ -1779,23 +2106,113 @@
           <w:iCs/>
           <w:color w:val="000000"/>
         </w:rPr>
-        <w:t>Quant-iT PicoGreen dsDNA Reagent (Thermo Fisher Scientific)</w:t>
-      </w:r>
-      <w:r>
-        <w:rPr>
-          <w:rFonts w:ascii="Helvetica Neue" w:hAnsi="Helvetica Neue" w:cs="Arial"/>
-          <w:iCs/>
-          <w:color w:val="000000"/>
-        </w:rPr>
-        <w:t xml:space="preserve"> on a </w:t>
-      </w:r>
-      <w:r>
-        <w:rPr>
-          <w:rFonts w:ascii="Helvetica Neue" w:hAnsi="Helvetica Neue" w:cs="Arial"/>
-          <w:iCs/>
-          <w:color w:val="000000"/>
-        </w:rPr>
-        <w:t>FLx800 Fluorescence Reader (BioTek Instruments)</w:t>
+        <w:t>Quant-</w:t>
+      </w:r>
+      <w:proofErr w:type="spellStart"/>
+      <w:r>
+        <w:rPr>
+          <w:rFonts w:ascii="Helvetica Neue" w:hAnsi="Helvetica Neue" w:cs="Arial"/>
+          <w:iCs/>
+          <w:color w:val="000000"/>
+        </w:rPr>
+        <w:t>iT</w:t>
+      </w:r>
+      <w:proofErr w:type="spellEnd"/>
+      <w:r>
+        <w:rPr>
+          <w:rFonts w:ascii="Helvetica Neue" w:hAnsi="Helvetica Neue" w:cs="Arial"/>
+          <w:iCs/>
+          <w:color w:val="000000"/>
+        </w:rPr>
+        <w:t xml:space="preserve"> </w:t>
+      </w:r>
+      <w:proofErr w:type="spellStart"/>
+      <w:r>
+        <w:rPr>
+          <w:rFonts w:ascii="Helvetica Neue" w:hAnsi="Helvetica Neue" w:cs="Arial"/>
+          <w:iCs/>
+          <w:color w:val="000000"/>
+        </w:rPr>
+        <w:t>PicoGreen</w:t>
+      </w:r>
+      <w:proofErr w:type="spellEnd"/>
+      <w:r>
+        <w:rPr>
+          <w:rFonts w:ascii="Helvetica Neue" w:hAnsi="Helvetica Neue" w:cs="Arial"/>
+          <w:iCs/>
+          <w:color w:val="000000"/>
+        </w:rPr>
+        <w:t xml:space="preserve"> </w:t>
+      </w:r>
+      <w:proofErr w:type="spellStart"/>
+      <w:r>
+        <w:rPr>
+          <w:rFonts w:ascii="Helvetica Neue" w:hAnsi="Helvetica Neue" w:cs="Arial"/>
+          <w:iCs/>
+          <w:color w:val="000000"/>
+        </w:rPr>
+        <w:t>dsDNA</w:t>
+      </w:r>
+      <w:proofErr w:type="spellEnd"/>
+      <w:r>
+        <w:rPr>
+          <w:rFonts w:ascii="Helvetica Neue" w:hAnsi="Helvetica Neue" w:cs="Arial"/>
+          <w:iCs/>
+          <w:color w:val="000000"/>
+        </w:rPr>
+        <w:t xml:space="preserve"> Reagent (Thermo Fisher Scientific)</w:t>
+      </w:r>
+      <w:r>
+        <w:rPr>
+          <w:rFonts w:ascii="Helvetica Neue" w:hAnsi="Helvetica Neue" w:cs="Arial"/>
+          <w:iCs/>
+          <w:color w:val="000000"/>
+        </w:rPr>
+        <w:t xml:space="preserve"> on </w:t>
+      </w:r>
+      <w:proofErr w:type="gramStart"/>
+      <w:r>
+        <w:rPr>
+          <w:rFonts w:ascii="Helvetica Neue" w:hAnsi="Helvetica Neue" w:cs="Arial"/>
+          <w:iCs/>
+          <w:color w:val="000000"/>
+        </w:rPr>
+        <w:t>a</w:t>
+      </w:r>
+      <w:proofErr w:type="gramEnd"/>
+      <w:r>
+        <w:rPr>
+          <w:rFonts w:ascii="Helvetica Neue" w:hAnsi="Helvetica Neue" w:cs="Arial"/>
+          <w:iCs/>
+          <w:color w:val="000000"/>
+        </w:rPr>
+        <w:t xml:space="preserve"> </w:t>
+      </w:r>
+      <w:r>
+        <w:rPr>
+          <w:rFonts w:ascii="Helvetica Neue" w:hAnsi="Helvetica Neue" w:cs="Arial"/>
+          <w:iCs/>
+          <w:color w:val="000000"/>
+        </w:rPr>
+        <w:t>FLx800 Fluorescence Reader (</w:t>
+      </w:r>
+      <w:proofErr w:type="spellStart"/>
+      <w:r>
+        <w:rPr>
+          <w:rFonts w:ascii="Helvetica Neue" w:hAnsi="Helvetica Neue" w:cs="Arial"/>
+          <w:iCs/>
+          <w:color w:val="000000"/>
+        </w:rPr>
+        <w:t>BioTek</w:t>
+      </w:r>
+      <w:proofErr w:type="spellEnd"/>
+      <w:r>
+        <w:rPr>
+          <w:rFonts w:ascii="Helvetica Neue" w:hAnsi="Helvetica Neue" w:cs="Arial"/>
+          <w:iCs/>
+          <w:color w:val="000000"/>
+        </w:rPr>
+        <w:t xml:space="preserve"> Instruments)</w:t>
       </w:r>
       <w:r>
         <w:rPr>
@@ -1976,7 +2393,25 @@
           <w:iCs/>
           <w:color w:val="000000"/>
         </w:rPr>
-        <w:t xml:space="preserve">. Sequence data was sorted and filtered for PCR duplicates and improper pairs using SAMtools </w:t>
+        <w:t xml:space="preserve">. Sequence data was sorted and filtered for PCR duplicates and improper pairs using </w:t>
+      </w:r>
+      <w:proofErr w:type="spellStart"/>
+      <w:r>
+        <w:rPr>
+          <w:rFonts w:ascii="Helvetica Neue" w:hAnsi="Helvetica Neue" w:cs="Arial"/>
+          <w:iCs/>
+          <w:color w:val="000000"/>
+        </w:rPr>
+        <w:t>SAMtools</w:t>
+      </w:r>
+      <w:proofErr w:type="spellEnd"/>
+      <w:r>
+        <w:rPr>
+          <w:rFonts w:ascii="Helvetica Neue" w:hAnsi="Helvetica Neue" w:cs="Arial"/>
+          <w:iCs/>
+          <w:color w:val="000000"/>
+        </w:rPr>
+        <w:t xml:space="preserve"> </w:t>
       </w:r>
       <w:r>
         <w:rPr>
@@ -2043,13 +2478,23 @@
         </w:rPr>
         <w:t xml:space="preserve"> </w:t>
       </w:r>
-      <w:r>
-        <w:rPr>
-          <w:rFonts w:ascii="Helvetica Neue" w:hAnsi="Helvetica Neue" w:cs="Arial"/>
-          <w:iCs/>
-          <w:color w:val="000000"/>
-        </w:rPr>
-        <w:t xml:space="preserve">SAMtools genotype likelihood model </w:t>
+      <w:proofErr w:type="spellStart"/>
+      <w:r>
+        <w:rPr>
+          <w:rFonts w:ascii="Helvetica Neue" w:hAnsi="Helvetica Neue" w:cs="Arial"/>
+          <w:iCs/>
+          <w:color w:val="000000"/>
+        </w:rPr>
+        <w:t>SAMtools</w:t>
+      </w:r>
+      <w:proofErr w:type="spellEnd"/>
+      <w:r>
+        <w:rPr>
+          <w:rFonts w:ascii="Helvetica Neue" w:hAnsi="Helvetica Neue" w:cs="Arial"/>
+          <w:iCs/>
+          <w:color w:val="000000"/>
+        </w:rPr>
+        <w:t xml:space="preserve"> genotype likelihood model </w:t>
       </w:r>
       <w:r>
         <w:rPr>
@@ -2146,7 +2591,16 @@
           <w:iCs/>
           <w:color w:val="000000"/>
         </w:rPr>
-        <w:t xml:space="preserve">-value of 1e-8, a posterior genotype probability cutoff of 0.95, and a minimum minor allele frequency of 0.05 </w:t>
+        <w:t xml:space="preserve">-value of 1e-8, a posterior genotype probability cutoff of 0.95, and a minimum minor allele </w:t>
+      </w:r>
+      <w:r>
+        <w:rPr>
+          <w:rFonts w:ascii="Helvetica Neue" w:hAnsi="Helvetica Neue" w:cs="Arial"/>
+          <w:iCs/>
+          <w:color w:val="000000"/>
+        </w:rPr>
+        <w:lastRenderedPageBreak/>
+        <w:t xml:space="preserve">frequency of 0.05 </w:t>
       </w:r>
       <w:r>
         <w:rPr>
@@ -2195,7 +2649,43 @@
           <w:iCs/>
           <w:color w:val="000000"/>
         </w:rPr>
-        <w:t xml:space="preserve">. Genotypes were then filtered to remove any SNPs sequenced in less than 50% of samples or that had a heterozygote frequency of &gt; 0.55 in order to remove SNPs likely to originate due to genome duplications using the snpR package (Hemstrom et al. </w:t>
+        <w:t xml:space="preserve">. Genotypes were then filtered to remove any SNPs sequenced in less than 50% of samples or that had a heterozygote frequency of &gt; 0.55 in order to remove SNPs likely to originate due to genome duplications using the </w:t>
+      </w:r>
+      <w:proofErr w:type="spellStart"/>
+      <w:r>
+        <w:rPr>
+          <w:rFonts w:ascii="Helvetica Neue" w:hAnsi="Helvetica Neue" w:cs="Arial"/>
+          <w:iCs/>
+          <w:color w:val="000000"/>
+        </w:rPr>
+        <w:t>snpR</w:t>
+      </w:r>
+      <w:proofErr w:type="spellEnd"/>
+      <w:r>
+        <w:rPr>
+          <w:rFonts w:ascii="Helvetica Neue" w:hAnsi="Helvetica Neue" w:cs="Arial"/>
+          <w:iCs/>
+          <w:color w:val="000000"/>
+        </w:rPr>
+        <w:t xml:space="preserve"> package (</w:t>
+      </w:r>
+      <w:proofErr w:type="spellStart"/>
+      <w:r>
+        <w:rPr>
+          <w:rFonts w:ascii="Helvetica Neue" w:hAnsi="Helvetica Neue" w:cs="Arial"/>
+          <w:iCs/>
+          <w:color w:val="000000"/>
+        </w:rPr>
+        <w:t>Hemstrom</w:t>
+      </w:r>
+      <w:proofErr w:type="spellEnd"/>
+      <w:r>
+        <w:rPr>
+          <w:rFonts w:ascii="Helvetica Neue" w:hAnsi="Helvetica Neue" w:cs="Arial"/>
+          <w:iCs/>
+          <w:color w:val="000000"/>
+        </w:rPr>
+        <w:t xml:space="preserve"> et al. </w:t>
       </w:r>
       <w:r>
         <w:rPr>
@@ -2315,7 +2805,25 @@
           <w:iCs/>
           <w:color w:val="000000"/>
         </w:rPr>
-        <w:t>) between each pair of populations for each SNP was then calculated using the snpR package. F</w:t>
+        <w:t xml:space="preserve">) between each pair of populations for each SNP was then calculated using the </w:t>
+      </w:r>
+      <w:proofErr w:type="spellStart"/>
+      <w:r>
+        <w:rPr>
+          <w:rFonts w:ascii="Helvetica Neue" w:hAnsi="Helvetica Neue" w:cs="Arial"/>
+          <w:iCs/>
+          <w:color w:val="000000"/>
+        </w:rPr>
+        <w:t>snpR</w:t>
+      </w:r>
+      <w:proofErr w:type="spellEnd"/>
+      <w:r>
+        <w:rPr>
+          <w:rFonts w:ascii="Helvetica Neue" w:hAnsi="Helvetica Neue" w:cs="Arial"/>
+          <w:iCs/>
+          <w:color w:val="000000"/>
+        </w:rPr>
+        <w:t xml:space="preserve"> package. F</w:t>
       </w:r>
       <w:r>
         <w:rPr>
@@ -2743,7 +3251,25 @@
           <w:iCs/>
           <w:color w:val="000000"/>
         </w:rPr>
-        <w:t xml:space="preserve">. The pophelper </w:t>
+        <w:t xml:space="preserve">. The </w:t>
+      </w:r>
+      <w:proofErr w:type="spellStart"/>
+      <w:r>
+        <w:rPr>
+          <w:rFonts w:ascii="Helvetica Neue" w:hAnsi="Helvetica Neue" w:cs="Arial"/>
+          <w:iCs/>
+          <w:color w:val="000000"/>
+        </w:rPr>
+        <w:t>pophelper</w:t>
+      </w:r>
+      <w:proofErr w:type="spellEnd"/>
+      <w:r>
+        <w:rPr>
+          <w:rFonts w:ascii="Helvetica Neue" w:hAnsi="Helvetica Neue" w:cs="Arial"/>
+          <w:iCs/>
+          <w:color w:val="000000"/>
+        </w:rPr>
+        <w:t xml:space="preserve"> </w:t>
       </w:r>
       <w:r>
         <w:rPr>
@@ -2792,7 +3318,43 @@
           <w:iCs/>
           <w:color w:val="000000"/>
         </w:rPr>
-        <w:t xml:space="preserve"> and snpR (Hemstrom et al. </w:t>
+        <w:t xml:space="preserve"> and </w:t>
+      </w:r>
+      <w:proofErr w:type="spellStart"/>
+      <w:r>
+        <w:rPr>
+          <w:rFonts w:ascii="Helvetica Neue" w:hAnsi="Helvetica Neue" w:cs="Arial"/>
+          <w:iCs/>
+          <w:color w:val="000000"/>
+        </w:rPr>
+        <w:t>snpR</w:t>
+      </w:r>
+      <w:proofErr w:type="spellEnd"/>
+      <w:r>
+        <w:rPr>
+          <w:rFonts w:ascii="Helvetica Neue" w:hAnsi="Helvetica Neue" w:cs="Arial"/>
+          <w:iCs/>
+          <w:color w:val="000000"/>
+        </w:rPr>
+        <w:t xml:space="preserve"> (</w:t>
+      </w:r>
+      <w:proofErr w:type="spellStart"/>
+      <w:r>
+        <w:rPr>
+          <w:rFonts w:ascii="Helvetica Neue" w:hAnsi="Helvetica Neue" w:cs="Arial"/>
+          <w:iCs/>
+          <w:color w:val="000000"/>
+        </w:rPr>
+        <w:t>Hemstrom</w:t>
+      </w:r>
+      <w:proofErr w:type="spellEnd"/>
+      <w:r>
+        <w:rPr>
+          <w:rFonts w:ascii="Helvetica Neue" w:hAnsi="Helvetica Neue" w:cs="Arial"/>
+          <w:iCs/>
+          <w:color w:val="000000"/>
+        </w:rPr>
+        <w:t xml:space="preserve"> et al. </w:t>
       </w:r>
       <w:r>
         <w:rPr>
@@ -2808,7 +3370,35 @@
           <w:iCs/>
           <w:color w:val="000000"/>
         </w:rPr>
-        <w:t xml:space="preserve">) R packages were used to simplify this analysis. Lastly, NGSadmix  was also used to calculate ancestry proportions for each individual at each value of k from 1 to 12 </w:t>
+        <w:t xml:space="preserve">) R packages were used to simplify this analysis. Lastly, </w:t>
+      </w:r>
+      <w:proofErr w:type="spellStart"/>
+      <w:proofErr w:type="gramStart"/>
+      <w:r>
+        <w:rPr>
+          <w:rFonts w:ascii="Helvetica Neue" w:hAnsi="Helvetica Neue" w:cs="Arial"/>
+          <w:iCs/>
+          <w:color w:val="000000"/>
+        </w:rPr>
+        <w:t>NGSadmix</w:t>
+      </w:r>
+      <w:proofErr w:type="spellEnd"/>
+      <w:r>
+        <w:rPr>
+          <w:rFonts w:ascii="Helvetica Neue" w:hAnsi="Helvetica Neue" w:cs="Arial"/>
+          <w:iCs/>
+          <w:color w:val="000000"/>
+        </w:rPr>
+        <w:t xml:space="preserve">  was</w:t>
+      </w:r>
+      <w:proofErr w:type="gramEnd"/>
+      <w:r>
+        <w:rPr>
+          <w:rFonts w:ascii="Helvetica Neue" w:hAnsi="Helvetica Neue" w:cs="Arial"/>
+          <w:iCs/>
+          <w:color w:val="000000"/>
+        </w:rPr>
+        <w:t xml:space="preserve"> also used to calculate ancestry proportions for each individual at each value of k from 1 to 12 </w:t>
       </w:r>
       <w:r>
         <w:rPr>
@@ -2873,7 +3463,43 @@
           <w:iCs/>
           <w:color w:val="000000"/>
         </w:rPr>
-        <w:t xml:space="preserve">To describe the patterns of establishment and migration between North America and the Pacific, the demographic reconstruction program δaδi (dadi) was used </w:t>
+        <w:t xml:space="preserve">To describe the patterns of establishment and migration between North America and the Pacific, the demographic reconstruction program </w:t>
+      </w:r>
+      <w:proofErr w:type="spellStart"/>
+      <w:r>
+        <w:rPr>
+          <w:rFonts w:ascii="Helvetica Neue" w:hAnsi="Helvetica Neue" w:cs="Arial"/>
+          <w:iCs/>
+          <w:color w:val="000000"/>
+        </w:rPr>
+        <w:t>δaδi</w:t>
+      </w:r>
+      <w:proofErr w:type="spellEnd"/>
+      <w:r>
+        <w:rPr>
+          <w:rFonts w:ascii="Helvetica Neue" w:hAnsi="Helvetica Neue" w:cs="Arial"/>
+          <w:iCs/>
+          <w:color w:val="000000"/>
+        </w:rPr>
+        <w:t xml:space="preserve"> (</w:t>
+      </w:r>
+      <w:proofErr w:type="spellStart"/>
+      <w:r>
+        <w:rPr>
+          <w:rFonts w:ascii="Helvetica Neue" w:hAnsi="Helvetica Neue" w:cs="Arial"/>
+          <w:iCs/>
+          <w:color w:val="000000"/>
+        </w:rPr>
+        <w:t>dadi</w:t>
+      </w:r>
+      <w:proofErr w:type="spellEnd"/>
+      <w:r>
+        <w:rPr>
+          <w:rFonts w:ascii="Helvetica Neue" w:hAnsi="Helvetica Neue" w:cs="Arial"/>
+          <w:iCs/>
+          <w:color w:val="000000"/>
+        </w:rPr>
+        <w:t xml:space="preserve">) was used </w:t>
       </w:r>
       <w:r>
         <w:rPr>
@@ -3004,8 +3630,18 @@
           <w:i/>
           <w:iCs/>
         </w:rPr>
-        <w:t>Danaus erippus</w:t>
-      </w:r>
+        <w:t xml:space="preserve">Danaus </w:t>
+      </w:r>
+      <w:proofErr w:type="spellStart"/>
+      <w:r>
+        <w:rPr>
+          <w:rFonts w:ascii="Helvetica Neue" w:eastAsia="Times New Roman" w:hAnsi="Helvetica Neue" w:cs="Times New Roman"/>
+          <w:i/>
+          <w:iCs/>
+        </w:rPr>
+        <w:t>erippus</w:t>
+      </w:r>
+      <w:proofErr w:type="spellEnd"/>
       <w:r>
         <w:rPr>
           <w:rFonts w:ascii="Helvetica Neue" w:eastAsia="Times New Roman" w:hAnsi="Helvetica Neue" w:cs="Times New Roman"/>
@@ -3114,14 +3750,7 @@
         <w:rPr>
           <w:rFonts w:ascii="Helvetica Neue" w:eastAsia="Times New Roman" w:hAnsi="Helvetica Neue" w:cs="Times New Roman"/>
         </w:rPr>
-        <w:t xml:space="preserve"> for the same comparison, a similar model that allowed for an additional period of growth prior to the establishment of the Hawaiian population and </w:t>
-      </w:r>
-      <w:r>
-        <w:rPr>
-          <w:rFonts w:ascii="Helvetica Neue" w:eastAsia="Times New Roman" w:hAnsi="Helvetica Neue" w:cs="Times New Roman"/>
-        </w:rPr>
-        <w:lastRenderedPageBreak/>
-        <w:t xml:space="preserve">another following establishment, the two-dimensional models described by </w:t>
+        <w:t xml:space="preserve"> for the same comparison, a similar model that allowed for an additional period of growth prior to the establishment of the Hawaiian population and another following establishment, the two-dimensional models described by </w:t>
       </w:r>
       <w:r>
         <w:rPr>
@@ -3225,7 +3854,21 @@
         <w:rPr>
           <w:rFonts w:ascii="Helvetica Neue" w:eastAsia="Times New Roman" w:hAnsi="Helvetica Neue" w:cs="Times New Roman"/>
         </w:rPr>
-        <w:t xml:space="preserve">and iterations per step are listed in Table X. Unlike Portik et al. (2017), however, the starting parameters for each sequential run were set via weighting the parameters from each run in the previous iteration by the relative AIC score of that iteration, such that all but the worst runs contribute in some degree to the starting parameters for the next step. </w:t>
+        <w:t xml:space="preserve">and iterations per step are listed in Table X. Unlike </w:t>
+      </w:r>
+      <w:proofErr w:type="spellStart"/>
+      <w:r>
+        <w:rPr>
+          <w:rFonts w:ascii="Helvetica Neue" w:eastAsia="Times New Roman" w:hAnsi="Helvetica Neue" w:cs="Times New Roman"/>
+        </w:rPr>
+        <w:t>Portik</w:t>
+      </w:r>
+      <w:proofErr w:type="spellEnd"/>
+      <w:r>
+        <w:rPr>
+          <w:rFonts w:ascii="Helvetica Neue" w:eastAsia="Times New Roman" w:hAnsi="Helvetica Neue" w:cs="Times New Roman"/>
+        </w:rPr>
+        <w:t xml:space="preserve"> et al. (2017), however, the starting parameters for each sequential run were set via weighting the parameters from each run in the previous iteration by the relative AIC score of that iteration, such that all but the worst runs contribute in some degree to the starting parameters for the next step. </w:t>
       </w:r>
     </w:p>
     <w:p>
@@ -3239,6 +3882,7 @@
         <w:rPr>
           <w:rFonts w:ascii="Helvetica Neue" w:eastAsia="Times New Roman" w:hAnsi="Helvetica Neue" w:cs="Times New Roman"/>
         </w:rPr>
+        <w:lastRenderedPageBreak/>
         <w:t>To quantify the direction and strength of population spread across the Pacific, the directionality index (</w:t>
       </w:r>
       <m:oMath>
@@ -3253,7 +3897,21 @@
         <w:rPr>
           <w:rFonts w:ascii="Helvetica Neue" w:eastAsia="Times New Roman" w:hAnsi="Helvetica Neue" w:cs="Times New Roman"/>
         </w:rPr>
-        <w:t xml:space="preserve">) was calculated for each pairwise combination of the North American, Hawaiian, Queensland, and </w:t>
+        <w:t>) was ca</w:t>
+      </w:r>
+      <w:proofErr w:type="spellStart"/>
+      <w:r>
+        <w:rPr>
+          <w:rFonts w:ascii="Helvetica Neue" w:eastAsia="Times New Roman" w:hAnsi="Helvetica Neue" w:cs="Times New Roman"/>
+        </w:rPr>
+        <w:t>lculated</w:t>
+      </w:r>
+      <w:proofErr w:type="spellEnd"/>
+      <w:r>
+        <w:rPr>
+          <w:rFonts w:ascii="Helvetica Neue" w:eastAsia="Times New Roman" w:hAnsi="Helvetica Neue" w:cs="Times New Roman"/>
+        </w:rPr>
+        <w:t xml:space="preserve"> for each pairwise combination of the North American, Hawaiian, Queensland, and </w:t>
       </w:r>
       <w:r>
         <w:rPr>
@@ -3316,7 +3974,35 @@
         <w:rPr>
           <w:rFonts w:ascii="Helvetica Neue" w:eastAsia="Times New Roman" w:hAnsi="Helvetica Neue" w:cs="Times New Roman"/>
         </w:rPr>
-        <w:t xml:space="preserve"> using the snpR package (Hemstrom et al </w:t>
+        <w:t xml:space="preserve"> using the </w:t>
+      </w:r>
+      <w:proofErr w:type="spellStart"/>
+      <w:r>
+        <w:rPr>
+          <w:rFonts w:ascii="Helvetica Neue" w:eastAsia="Times New Roman" w:hAnsi="Helvetica Neue" w:cs="Times New Roman"/>
+        </w:rPr>
+        <w:t>snpR</w:t>
+      </w:r>
+      <w:proofErr w:type="spellEnd"/>
+      <w:r>
+        <w:rPr>
+          <w:rFonts w:ascii="Helvetica Neue" w:eastAsia="Times New Roman" w:hAnsi="Helvetica Neue" w:cs="Times New Roman"/>
+        </w:rPr>
+        <w:t xml:space="preserve"> package (</w:t>
+      </w:r>
+      <w:proofErr w:type="spellStart"/>
+      <w:r>
+        <w:rPr>
+          <w:rFonts w:ascii="Helvetica Neue" w:eastAsia="Times New Roman" w:hAnsi="Helvetica Neue" w:cs="Times New Roman"/>
+        </w:rPr>
+        <w:t>Hemstrom</w:t>
+      </w:r>
+      <w:proofErr w:type="spellEnd"/>
+      <w:r>
+        <w:rPr>
+          <w:rFonts w:ascii="Helvetica Neue" w:eastAsia="Times New Roman" w:hAnsi="Helvetica Neue" w:cs="Times New Roman"/>
+        </w:rPr>
+        <w:t xml:space="preserve"> et al </w:t>
       </w:r>
       <w:r>
         <w:rPr>
@@ -3330,7 +4016,21 @@
         <w:rPr>
           <w:rFonts w:ascii="Helvetica Neue" w:eastAsia="Times New Roman" w:hAnsi="Helvetica Neue" w:cs="Times New Roman"/>
         </w:rPr>
-        <w:t xml:space="preserve">). The polarized site-frequency spectra used in these calculations were created using the dadi dataset described above using the methods described by </w:t>
+        <w:t xml:space="preserve">). The polarized site-frequency spectra used in these calculations were created using the </w:t>
+      </w:r>
+      <w:proofErr w:type="spellStart"/>
+      <w:r>
+        <w:rPr>
+          <w:rFonts w:ascii="Helvetica Neue" w:eastAsia="Times New Roman" w:hAnsi="Helvetica Neue" w:cs="Times New Roman"/>
+        </w:rPr>
+        <w:t>dadi</w:t>
+      </w:r>
+      <w:proofErr w:type="spellEnd"/>
+      <w:r>
+        <w:rPr>
+          <w:rFonts w:ascii="Helvetica Neue" w:eastAsia="Times New Roman" w:hAnsi="Helvetica Neue" w:cs="Times New Roman"/>
+        </w:rPr>
+        <w:t xml:space="preserve"> dataset described above using the methods described by </w:t>
       </w:r>
       <w:r>
         <w:rPr>
@@ -3381,7 +4081,35 @@
         <w:rPr>
           <w:rFonts w:ascii="Helvetica Neue" w:eastAsia="Times New Roman" w:hAnsi="Helvetica Neue" w:cs="Times New Roman"/>
         </w:rPr>
-        <w:t xml:space="preserve"> as implemented in snpR (Hemstrom et al </w:t>
+        <w:t xml:space="preserve"> as implemented in </w:t>
+      </w:r>
+      <w:proofErr w:type="spellStart"/>
+      <w:r>
+        <w:rPr>
+          <w:rFonts w:ascii="Helvetica Neue" w:eastAsia="Times New Roman" w:hAnsi="Helvetica Neue" w:cs="Times New Roman"/>
+        </w:rPr>
+        <w:t>snpR</w:t>
+      </w:r>
+      <w:proofErr w:type="spellEnd"/>
+      <w:r>
+        <w:rPr>
+          <w:rFonts w:ascii="Helvetica Neue" w:eastAsia="Times New Roman" w:hAnsi="Helvetica Neue" w:cs="Times New Roman"/>
+        </w:rPr>
+        <w:t xml:space="preserve"> (</w:t>
+      </w:r>
+      <w:proofErr w:type="spellStart"/>
+      <w:r>
+        <w:rPr>
+          <w:rFonts w:ascii="Helvetica Neue" w:eastAsia="Times New Roman" w:hAnsi="Helvetica Neue" w:cs="Times New Roman"/>
+        </w:rPr>
+        <w:t>Hemstrom</w:t>
+      </w:r>
+      <w:proofErr w:type="spellEnd"/>
+      <w:r>
+        <w:rPr>
+          <w:rFonts w:ascii="Helvetica Neue" w:eastAsia="Times New Roman" w:hAnsi="Helvetica Neue" w:cs="Times New Roman"/>
+        </w:rPr>
+        <w:t xml:space="preserve"> et al </w:t>
       </w:r>
       <w:r>
         <w:rPr>
@@ -3397,8 +4125,6 @@
         </w:rPr>
         <w:t>).</w:t>
       </w:r>
-      <w:bookmarkStart w:id="1" w:name="_GoBack"/>
-      <w:bookmarkEnd w:id="1"/>
     </w:p>
     <w:p>
       <w:pPr>
@@ -3518,14 +4244,30 @@
           <w:rFonts w:ascii="Helvetica Neue" w:hAnsi="Helvetica Neue" w:cs="Arial"/>
           <w:color w:val="000000"/>
         </w:rPr>
-        <w:t>. North American monarchs formed a single panmic</w:t>
-      </w:r>
-      <w:r>
-        <w:rPr>
-          <w:rFonts w:ascii="Helvetica Neue" w:hAnsi="Helvetica Neue" w:cs="Arial"/>
-          <w:color w:val="000000"/>
-        </w:rPr>
-        <w:t>tic populations in all analyses. Consistent with patterns of natural range expansion, we find decreasing relatedness to the ancestral North American population with increasing distance.</w:t>
+        <w:t xml:space="preserve">. North American monarchs formed </w:t>
+      </w:r>
+      <w:proofErr w:type="gramStart"/>
+      <w:r>
+        <w:rPr>
+          <w:rFonts w:ascii="Helvetica Neue" w:hAnsi="Helvetica Neue" w:cs="Arial"/>
+          <w:color w:val="000000"/>
+        </w:rPr>
+        <w:t>a single panmic</w:t>
+      </w:r>
+      <w:r>
+        <w:rPr>
+          <w:rFonts w:ascii="Helvetica Neue" w:hAnsi="Helvetica Neue" w:cs="Arial"/>
+          <w:color w:val="000000"/>
+        </w:rPr>
+        <w:t>tic populations</w:t>
+      </w:r>
+      <w:proofErr w:type="gramEnd"/>
+      <w:r>
+        <w:rPr>
+          <w:rFonts w:ascii="Helvetica Neue" w:hAnsi="Helvetica Neue" w:cs="Arial"/>
+          <w:color w:val="000000"/>
+        </w:rPr>
+        <w:t xml:space="preserve"> in all analyses. Consistent with patterns of natural range expansion, we find decreasing relatedness to the ancestral North American population with increasing distance.</w:t>
       </w:r>
     </w:p>
     <w:p>
@@ -3543,19 +4285,53 @@
         </w:rPr>
         <w:tab/>
       </w:r>
-      <w:r>
-        <w:rPr>
-          <w:rFonts w:ascii="Helvetica Neue" w:hAnsi="Helvetica Neue" w:cs="Arial"/>
-          <w:color w:val="000000"/>
-        </w:rPr>
-        <w:t>sNMF and NGSrelate</w:t>
-      </w:r>
-      <w:r>
-        <w:rPr>
-          <w:rFonts w:ascii="Helvetica Neue" w:hAnsi="Helvetica Neue" w:cs="Arial"/>
-          <w:color w:val="000000"/>
-        </w:rPr>
-        <w:t xml:space="preserve"> showed a generally similar pattern. At k = 2, North American and Pacific Island populations were pulled apart. At k = 3, Guam was separately from all other Pacific population. At k = 4, samples from Rota were assigned their own cluster. At k = 5, </w:t>
+      <w:proofErr w:type="spellStart"/>
+      <w:proofErr w:type="gramStart"/>
+      <w:r>
+        <w:rPr>
+          <w:rFonts w:ascii="Helvetica Neue" w:hAnsi="Helvetica Neue" w:cs="Arial"/>
+          <w:color w:val="000000"/>
+        </w:rPr>
+        <w:t>sNMF</w:t>
+      </w:r>
+      <w:proofErr w:type="spellEnd"/>
+      <w:proofErr w:type="gramEnd"/>
+      <w:r>
+        <w:rPr>
+          <w:rFonts w:ascii="Helvetica Neue" w:hAnsi="Helvetica Neue" w:cs="Arial"/>
+          <w:color w:val="000000"/>
+        </w:rPr>
+        <w:t xml:space="preserve"> and </w:t>
+      </w:r>
+      <w:proofErr w:type="spellStart"/>
+      <w:r>
+        <w:rPr>
+          <w:rFonts w:ascii="Helvetica Neue" w:hAnsi="Helvetica Neue" w:cs="Arial"/>
+          <w:color w:val="000000"/>
+        </w:rPr>
+        <w:t>NGSrelate</w:t>
+      </w:r>
+      <w:proofErr w:type="spellEnd"/>
+      <w:r>
+        <w:rPr>
+          <w:rFonts w:ascii="Helvetica Neue" w:hAnsi="Helvetica Neue" w:cs="Arial"/>
+          <w:color w:val="000000"/>
+        </w:rPr>
+        <w:t xml:space="preserve"> showed a generally similar pattern. At k = 2, North American and Pacific Island populations were pulled apar</w:t>
+      </w:r>
+      <w:r>
+        <w:rPr>
+          <w:rFonts w:ascii="Helvetica Neue" w:hAnsi="Helvetica Neue" w:cs="Arial"/>
+          <w:color w:val="000000"/>
+        </w:rPr>
+        <w:t>t. At k = 3, Guam was separated</w:t>
+      </w:r>
+      <w:r>
+        <w:rPr>
+          <w:rFonts w:ascii="Helvetica Neue" w:hAnsi="Helvetica Neue" w:cs="Arial"/>
+          <w:color w:val="000000"/>
+        </w:rPr>
+        <w:t xml:space="preserve"> from all other Pacific population. At k = 4, samples from Rota were assigned their own cluster. At k = 5, </w:t>
       </w:r>
       <w:r>
         <w:rPr>
@@ -3787,6 +4563,7 @@
           <w:rFonts w:ascii="Helvetica Neue" w:hAnsi="Helvetica Neue" w:cs="Arial"/>
           <w:color w:val="000000"/>
         </w:rPr>
+        <w:lastRenderedPageBreak/>
         <w:tab/>
         <w:t>Samples from the Mariana Islands (especially the well-sampled Guam and Rota populations) appear to form distinct populations, despite their extremely close physical proximity. By contrast, populations within Hawaii (Maui and Oahu) and Australia (Queensland, New South Wales, and Victoria) do not show strong patterns of differentiation. Likewise, we find support for a single panmictic North American population that encompasses both eastern and western populations.</w:t>
       </w:r>
@@ -3879,7 +4656,23 @@
           <w:rFonts w:ascii="Helvetica Neue" w:hAnsi="Helvetica Neue" w:cs="Arial"/>
           <w:color w:val="000000"/>
         </w:rPr>
-        <w:t>. The other previously unsampled population in our data, from Norfolk Island, appears to be part of the monarch’s southwestward Pacific expansion and generally groups with samples from Australia and New Zealand. Our results are broadly concordant with analyses by Zhan et al. (2014) and Pierce et al. (2014) but provide a higher resolution picture of the monarch’s pattern of establishment in the Pacific.</w:t>
+        <w:t xml:space="preserve">. The other previously </w:t>
+      </w:r>
+      <w:proofErr w:type="spellStart"/>
+      <w:r>
+        <w:rPr>
+          <w:rFonts w:ascii="Helvetica Neue" w:hAnsi="Helvetica Neue" w:cs="Arial"/>
+          <w:color w:val="000000"/>
+        </w:rPr>
+        <w:t>unsampled</w:t>
+      </w:r>
+      <w:proofErr w:type="spellEnd"/>
+      <w:r>
+        <w:rPr>
+          <w:rFonts w:ascii="Helvetica Neue" w:hAnsi="Helvetica Neue" w:cs="Arial"/>
+          <w:color w:val="000000"/>
+        </w:rPr>
+        <w:t xml:space="preserve"> population in our data, from Norfolk Island, appears to be part of the monarch’s southwestward Pacific expansion and generally groups with samples from Australia and New Zealand. Our results are broadly concordant with analyses by Zhan et al. (2014) and Pierce et al. (2014) but provide a higher resolution picture of the monarch’s pattern of establishment in the Pacific.</w:t>
       </w:r>
     </w:p>
     <w:p>
@@ -4024,629 +4817,731 @@
           <w:rFonts w:ascii="Helvetica Neue" w:hAnsi="Helvetica Neue" w:cs="Arial"/>
           <w:color w:val="000000"/>
         </w:rPr>
+        <w:tab/>
+        <w:t>Within the Mariana Islands, we found a strong pattern of differentiation</w:t>
+      </w:r>
+      <w:r>
+        <w:rPr>
+          <w:rFonts w:ascii="Helvetica Neue" w:hAnsi="Helvetica Neue" w:cs="Arial"/>
+          <w:color w:val="000000"/>
+        </w:rPr>
+        <w:t xml:space="preserve"> between islands</w:t>
+      </w:r>
+      <w:r>
+        <w:rPr>
+          <w:rFonts w:ascii="Helvetica Neue" w:hAnsi="Helvetica Neue" w:cs="Arial"/>
+          <w:color w:val="000000"/>
+        </w:rPr>
+        <w:t xml:space="preserve">, especially between the nearby islands of Guam and Rota. This pattern is striking because of their extremely close proximity: these islands are separated by </w:t>
+      </w:r>
+      <w:r>
+        <w:rPr>
+          <w:rFonts w:ascii="Helvetica Neue" w:hAnsi="Helvetica Neue" w:cs="Arial"/>
+          <w:color w:val="000000"/>
+        </w:rPr>
+        <w:t>only</w:t>
+      </w:r>
+      <w:r>
+        <w:rPr>
+          <w:rFonts w:ascii="Helvetica Neue" w:hAnsi="Helvetica Neue" w:cs="Arial"/>
+          <w:color w:val="000000"/>
+        </w:rPr>
+        <w:t xml:space="preserve"> 40 km of </w:t>
+      </w:r>
+      <w:r>
+        <w:rPr>
+          <w:rFonts w:ascii="Helvetica Neue" w:hAnsi="Helvetica Neue" w:cs="Arial"/>
+          <w:color w:val="000000"/>
+        </w:rPr>
+        <w:t xml:space="preserve">open </w:t>
+      </w:r>
+      <w:r>
+        <w:rPr>
+          <w:rFonts w:ascii="Helvetica Neue" w:hAnsi="Helvetica Neue" w:cs="Arial"/>
+          <w:color w:val="000000"/>
+        </w:rPr>
+        <w:t>ocean</w:t>
+      </w:r>
+      <w:r>
+        <w:rPr>
+          <w:rFonts w:ascii="Helvetica Neue" w:hAnsi="Helvetica Neue" w:cs="Arial"/>
+          <w:color w:val="000000"/>
+        </w:rPr>
+        <w:t>. By contrast, our samples from North America, despite coming from overwintering sites nearly 2,000 km apart, formed a single panmictic population. This result is consistent with other population genetic analyses of eastern and western</w:t>
+      </w:r>
+      <w:r>
+        <w:rPr>
+          <w:rFonts w:ascii="Helvetica Neue" w:hAnsi="Helvetica Neue" w:cs="Arial"/>
+          <w:color w:val="000000"/>
+        </w:rPr>
+        <w:t xml:space="preserve"> North American</w:t>
+      </w:r>
+      <w:r>
+        <w:rPr>
+          <w:rFonts w:ascii="Helvetica Neue" w:hAnsi="Helvetica Neue" w:cs="Arial"/>
+          <w:color w:val="000000"/>
+        </w:rPr>
+        <w:t xml:space="preserve"> monarchs (Brower and Boyce 1991, </w:t>
+      </w:r>
+      <w:proofErr w:type="spellStart"/>
+      <w:r>
+        <w:rPr>
+          <w:rFonts w:ascii="Helvetica Neue" w:hAnsi="Helvetica Neue" w:cs="Arial"/>
+          <w:color w:val="000000"/>
+        </w:rPr>
+        <w:t>Shephard</w:t>
+      </w:r>
+      <w:proofErr w:type="spellEnd"/>
+      <w:r>
+        <w:rPr>
+          <w:rFonts w:ascii="Helvetica Neue" w:hAnsi="Helvetica Neue" w:cs="Arial"/>
+          <w:color w:val="000000"/>
+        </w:rPr>
+        <w:t xml:space="preserve"> et al. 2002, Lyons et al. 2012, </w:t>
+      </w:r>
+      <w:r>
+        <w:rPr>
+          <w:rFonts w:ascii="Helvetica Neue" w:hAnsi="Helvetica Neue" w:cs="Arial"/>
+          <w:color w:val="000000"/>
+        </w:rPr>
+        <w:t>Zhan et al. 2014, reviewed in Pierce et al. 2015)</w:t>
+      </w:r>
+      <w:r>
+        <w:rPr>
+          <w:rFonts w:ascii="Helvetica Neue" w:hAnsi="Helvetica Neue" w:cs="Arial"/>
+          <w:color w:val="000000"/>
+        </w:rPr>
+        <w:t>, although</w:t>
+      </w:r>
+      <w:r>
+        <w:rPr>
+          <w:rFonts w:ascii="Helvetica Neue" w:hAnsi="Helvetica Neue" w:cs="Arial"/>
+          <w:color w:val="000000"/>
+        </w:rPr>
+        <w:t xml:space="preserve"> it</w:t>
+      </w:r>
+      <w:r>
+        <w:rPr>
+          <w:rFonts w:ascii="Helvetica Neue" w:hAnsi="Helvetica Neue" w:cs="Arial"/>
+          <w:color w:val="000000"/>
+        </w:rPr>
+        <w:t xml:space="preserve"> provides the strongest test of </w:t>
+      </w:r>
+      <w:r>
+        <w:rPr>
+          <w:rFonts w:ascii="Helvetica Neue" w:hAnsi="Helvetica Neue" w:cs="Arial"/>
+          <w:color w:val="000000"/>
+        </w:rPr>
+        <w:t>North American population structure to</w:t>
+      </w:r>
+      <w:r>
+        <w:rPr>
+          <w:rFonts w:ascii="Helvetica Neue" w:hAnsi="Helvetica Neue" w:cs="Arial"/>
+          <w:color w:val="000000"/>
+        </w:rPr>
+        <w:t xml:space="preserve"> date</w:t>
+      </w:r>
+      <w:r>
+        <w:rPr>
+          <w:rFonts w:ascii="Helvetica Neue" w:hAnsi="Helvetica Neue" w:cs="Arial"/>
+          <w:color w:val="000000"/>
+        </w:rPr>
+        <w:t xml:space="preserve">. </w:t>
+      </w:r>
+    </w:p>
+    <w:p>
+      <w:pPr>
+        <w:jc w:val="both"/>
+        <w:rPr>
+          <w:rFonts w:ascii="Helvetica Neue" w:hAnsi="Helvetica Neue" w:cs="Arial"/>
+          <w:color w:val="000000"/>
+        </w:rPr>
+      </w:pPr>
+      <w:r>
+        <w:rPr>
+          <w:rFonts w:ascii="Helvetica Neue" w:hAnsi="Helvetica Neue" w:cs="Arial"/>
+          <w:color w:val="000000"/>
+        </w:rPr>
+        <w:tab/>
+      </w:r>
+      <w:r>
+        <w:rPr>
+          <w:rFonts w:ascii="Helvetica Neue" w:hAnsi="Helvetica Neue" w:cs="Arial"/>
+          <w:color w:val="000000"/>
+        </w:rPr>
+        <w:t xml:space="preserve">This pattern of </w:t>
+      </w:r>
+      <w:r>
+        <w:rPr>
+          <w:rFonts w:ascii="Helvetica Neue" w:hAnsi="Helvetica Neue" w:cs="Arial"/>
+          <w:color w:val="000000"/>
+        </w:rPr>
+        <w:t xml:space="preserve">strong </w:t>
+      </w:r>
+      <w:r>
+        <w:rPr>
+          <w:rFonts w:ascii="Helvetica Neue" w:hAnsi="Helvetica Neue" w:cs="Arial"/>
+          <w:color w:val="000000"/>
+        </w:rPr>
+        <w:t>population genetic differentiation within the Mariana Islands but not at the scale of the entire North American continent highlights</w:t>
+      </w:r>
+      <w:r>
+        <w:rPr>
+          <w:rFonts w:ascii="Helvetica Neue" w:hAnsi="Helvetica Neue" w:cs="Arial"/>
+          <w:color w:val="000000"/>
+        </w:rPr>
+        <w:t xml:space="preserve"> both (1)</w:t>
+      </w:r>
+      <w:r>
+        <w:rPr>
+          <w:rFonts w:ascii="Helvetica Neue" w:hAnsi="Helvetica Neue" w:cs="Arial"/>
+          <w:color w:val="000000"/>
+        </w:rPr>
+        <w:t xml:space="preserve"> the pervasive role that long-distance migration in North America plays in collapsing any patterns of population structure that might otherwise develop</w:t>
+      </w:r>
+      <w:r>
+        <w:rPr>
+          <w:rFonts w:ascii="Helvetica Neue" w:hAnsi="Helvetica Neue" w:cs="Arial"/>
+          <w:color w:val="000000"/>
+        </w:rPr>
+        <w:t xml:space="preserve"> and (2) the fact that many Pacific monarch populations likely have extremely small effective population </w:t>
+      </w:r>
+      <w:r>
+        <w:rPr>
+          <w:rFonts w:ascii="Helvetica Neue" w:hAnsi="Helvetica Neue" w:cs="Arial"/>
+          <w:color w:val="000000"/>
+        </w:rPr>
+        <w:lastRenderedPageBreak/>
+        <w:t>sizes that are susceptible to very strong genetic drift</w:t>
+      </w:r>
+      <w:r>
+        <w:rPr>
+          <w:rFonts w:ascii="Helvetica Neue" w:hAnsi="Helvetica Neue" w:cs="Arial"/>
+          <w:color w:val="000000"/>
+        </w:rPr>
+        <w:t xml:space="preserve">. </w:t>
+      </w:r>
+      <w:proofErr w:type="spellStart"/>
+      <w:r>
+        <w:rPr>
+          <w:rFonts w:ascii="Helvetica Neue" w:hAnsi="Helvetica Neue" w:cs="Arial"/>
+          <w:color w:val="000000"/>
+        </w:rPr>
+        <w:t>Panmixia</w:t>
+      </w:r>
+      <w:proofErr w:type="spellEnd"/>
+      <w:r>
+        <w:rPr>
+          <w:rFonts w:ascii="Helvetica Neue" w:hAnsi="Helvetica Neue" w:cs="Arial"/>
+          <w:color w:val="000000"/>
+        </w:rPr>
+        <w:t xml:space="preserve"> over large spatial scales </w:t>
+      </w:r>
+      <w:r>
+        <w:rPr>
+          <w:rFonts w:ascii="Helvetica Neue" w:hAnsi="Helvetica Neue" w:cs="Arial"/>
+          <w:color w:val="000000"/>
+        </w:rPr>
+        <w:t>is</w:t>
+      </w:r>
+      <w:r>
+        <w:rPr>
+          <w:rFonts w:ascii="Helvetica Neue" w:hAnsi="Helvetica Neue" w:cs="Arial"/>
+          <w:color w:val="000000"/>
+        </w:rPr>
+        <w:t xml:space="preserve"> common in other long-distance migratory species (references from bats, birds, salmon), though monarchs provide a unique opportunity to </w:t>
+      </w:r>
+      <w:r>
+        <w:rPr>
+          <w:rFonts w:ascii="Helvetica Neue" w:hAnsi="Helvetica Neue" w:cs="Arial"/>
+          <w:color w:val="000000"/>
+        </w:rPr>
+        <w:t>compare</w:t>
+      </w:r>
+      <w:r>
+        <w:rPr>
+          <w:rFonts w:ascii="Helvetica Neue" w:hAnsi="Helvetica Neue" w:cs="Arial"/>
+          <w:color w:val="000000"/>
+        </w:rPr>
+        <w:t xml:space="preserve"> patterns of population structure in migratory and non-migratory populations.</w:t>
+      </w:r>
+      <w:r>
+        <w:rPr>
+          <w:rFonts w:ascii="Helvetica Neue" w:hAnsi="Helvetica Neue" w:cs="Arial"/>
+          <w:color w:val="000000"/>
+        </w:rPr>
+        <w:t xml:space="preserve"> This result also highlights that Pacific populations, despite comprising a single range expansion event, have spent sufficient time in isolation to become distinct evolutionary entities that can be </w:t>
+      </w:r>
+      <w:r>
+        <w:rPr>
+          <w:rFonts w:ascii="Helvetica Neue" w:hAnsi="Helvetica Neue" w:cs="Arial"/>
+          <w:color w:val="000000"/>
+        </w:rPr>
+        <w:t>treated as semi-independent replicates</w:t>
+      </w:r>
+      <w:r>
+        <w:rPr>
+          <w:rFonts w:ascii="Helvetica Neue" w:hAnsi="Helvetica Neue" w:cs="Arial"/>
+          <w:color w:val="000000"/>
+        </w:rPr>
+        <w:t xml:space="preserve"> in comparative studies.</w:t>
+      </w:r>
+    </w:p>
+    <w:p>
+      <w:pPr>
+        <w:jc w:val="both"/>
+        <w:rPr>
+          <w:rFonts w:ascii="Helvetica Neue" w:hAnsi="Helvetica Neue" w:cs="Arial"/>
+          <w:color w:val="000000"/>
+        </w:rPr>
+      </w:pPr>
+      <w:r>
+        <w:rPr>
+          <w:rFonts w:ascii="Helvetica Neue" w:hAnsi="Helvetica Neue" w:cs="Arial"/>
+          <w:color w:val="000000"/>
+        </w:rPr>
+        <w:tab/>
+        <w:t xml:space="preserve">In contrast to populations within the Mariana Islands, samples from Hawaiian and Australian monarchs do not </w:t>
+      </w:r>
+      <w:r>
+        <w:rPr>
+          <w:rFonts w:ascii="Helvetica Neue" w:hAnsi="Helvetica Neue" w:cs="Arial"/>
+          <w:color w:val="000000"/>
+        </w:rPr>
+        <w:t>provide indications of</w:t>
+      </w:r>
+      <w:r>
+        <w:rPr>
+          <w:rFonts w:ascii="Helvetica Neue" w:hAnsi="Helvetica Neue" w:cs="Arial"/>
+          <w:color w:val="000000"/>
+        </w:rPr>
+        <w:t xml:space="preserve"> fine-scale population genetic differentiation</w:t>
+      </w:r>
+      <w:r>
+        <w:rPr>
+          <w:rFonts w:ascii="Helvetica Neue" w:hAnsi="Helvetica Neue" w:cs="Arial"/>
+          <w:color w:val="000000"/>
+        </w:rPr>
+        <w:t xml:space="preserve"> that might be expected in non-migratory populations</w:t>
+      </w:r>
+      <w:r>
+        <w:rPr>
+          <w:rFonts w:ascii="Helvetica Neue" w:hAnsi="Helvetica Neue" w:cs="Arial"/>
+          <w:color w:val="000000"/>
+        </w:rPr>
+        <w:t xml:space="preserve">. Within Hawaii, our samples from Maui and Oahu formed a single genetic cluster, consistent with the </w:t>
+      </w:r>
+      <w:r>
+        <w:rPr>
+          <w:rFonts w:ascii="Helvetica Neue" w:hAnsi="Helvetica Neue" w:cs="Arial"/>
+          <w:color w:val="000000"/>
+        </w:rPr>
+        <w:t>results</w:t>
+      </w:r>
+      <w:r>
+        <w:rPr>
+          <w:rFonts w:ascii="Helvetica Neue" w:hAnsi="Helvetica Neue" w:cs="Arial"/>
+          <w:color w:val="000000"/>
+        </w:rPr>
+        <w:t xml:space="preserve"> of Pierce et al. (2014b). </w:t>
+      </w:r>
+      <w:r>
+        <w:rPr>
+          <w:rFonts w:ascii="Helvetica Neue" w:hAnsi="Helvetica Neue" w:cs="Arial"/>
+          <w:color w:val="000000"/>
+        </w:rPr>
+        <w:t>Likewise, within the Australian continent, samples from New South Wales and Victoria grouped with samples from Queensland. This result is consistent with early studies of broad- and fine-scale population genetic structure of Australian monarch butterflies</w:t>
+      </w:r>
+      <w:r>
+        <w:rPr>
+          <w:rFonts w:ascii="Helvetica Neue" w:hAnsi="Helvetica Neue" w:cs="Arial"/>
+          <w:color w:val="000000"/>
+        </w:rPr>
+        <w:t xml:space="preserve"> using sampling from a small number of loci</w:t>
+      </w:r>
+      <w:r>
+        <w:rPr>
+          <w:rFonts w:ascii="Helvetica Neue" w:hAnsi="Helvetica Neue" w:cs="Arial"/>
+          <w:color w:val="000000"/>
+        </w:rPr>
+        <w:t xml:space="preserve"> (Zalucki et al. 1987). </w:t>
+      </w:r>
+    </w:p>
+    <w:p>
+      <w:pPr>
+        <w:jc w:val="both"/>
+        <w:rPr>
+          <w:rFonts w:ascii="Helvetica Neue" w:hAnsi="Helvetica Neue" w:cs="Arial"/>
+          <w:color w:val="000000"/>
+        </w:rPr>
+      </w:pPr>
+      <w:r>
+        <w:rPr>
+          <w:rFonts w:ascii="Helvetica Neue" w:hAnsi="Helvetica Neue" w:cs="Arial"/>
+          <w:color w:val="000000"/>
+        </w:rPr>
+        <w:tab/>
+        <w:t xml:space="preserve">For Hawaiian monarchs, it is not immediately clear why </w:t>
+      </w:r>
+      <w:r>
+        <w:rPr>
+          <w:rFonts w:ascii="Helvetica Neue" w:hAnsi="Helvetica Neue" w:cs="Arial"/>
+          <w:color w:val="000000"/>
+        </w:rPr>
+        <w:t xml:space="preserve">the </w:t>
+      </w:r>
+      <w:r>
+        <w:rPr>
+          <w:rFonts w:ascii="Helvetica Neue" w:hAnsi="Helvetica Neue" w:cs="Arial"/>
+          <w:color w:val="000000"/>
+        </w:rPr>
+        <w:t>islands</w:t>
+      </w:r>
+      <w:r>
+        <w:rPr>
+          <w:rFonts w:ascii="Helvetica Neue" w:hAnsi="Helvetica Neue" w:cs="Arial"/>
+          <w:color w:val="000000"/>
+        </w:rPr>
+        <w:t xml:space="preserve"> of Maui and Oahu</w:t>
+      </w:r>
+      <w:r>
+        <w:rPr>
+          <w:rFonts w:ascii="Helvetica Neue" w:hAnsi="Helvetica Neue" w:cs="Arial"/>
+          <w:color w:val="000000"/>
+        </w:rPr>
+        <w:t xml:space="preserve"> do not form separate populations. One possibility is that prevailing winds promote gene flow between islands and that the orientation axis of the Hawaiian </w:t>
+      </w:r>
+      <w:proofErr w:type="gramStart"/>
+      <w:r>
+        <w:rPr>
+          <w:rFonts w:ascii="Helvetica Neue" w:hAnsi="Helvetica Neue" w:cs="Arial"/>
+          <w:color w:val="000000"/>
+        </w:rPr>
+        <w:t>islands</w:t>
+      </w:r>
+      <w:proofErr w:type="gramEnd"/>
+      <w:r>
+        <w:rPr>
+          <w:rFonts w:ascii="Helvetica Neue" w:hAnsi="Helvetica Neue" w:cs="Arial"/>
+          <w:color w:val="000000"/>
+        </w:rPr>
+        <w:t xml:space="preserve"> relative to prevailing wind direction </w:t>
+      </w:r>
+      <w:r>
+        <w:rPr>
+          <w:rFonts w:ascii="Helvetica Neue" w:hAnsi="Helvetica Neue" w:cs="Arial"/>
+          <w:color w:val="000000"/>
+        </w:rPr>
+        <w:t xml:space="preserve">differs from that seen in the Mariana Islands. Pacific monarchs are likely moved by </w:t>
+      </w:r>
+      <w:r>
+        <w:rPr>
+          <w:rFonts w:ascii="Helvetica Neue" w:hAnsi="Helvetica Neue" w:cs="Arial"/>
+          <w:color w:val="000000"/>
+        </w:rPr>
+        <w:t>wind patterns</w:t>
+      </w:r>
+      <w:r>
+        <w:rPr>
+          <w:rFonts w:ascii="Helvetica Neue" w:hAnsi="Helvetica Neue" w:cs="Arial"/>
+          <w:color w:val="000000"/>
+        </w:rPr>
+        <w:t xml:space="preserve">, and some authors have </w:t>
+      </w:r>
+      <w:r>
+        <w:rPr>
+          <w:rFonts w:ascii="Helvetica Neue" w:hAnsi="Helvetica Neue" w:cs="Arial"/>
+          <w:color w:val="000000"/>
+        </w:rPr>
+        <w:t>suggested</w:t>
+      </w:r>
+      <w:r>
+        <w:rPr>
+          <w:rFonts w:ascii="Helvetica Neue" w:hAnsi="Helvetica Neue" w:cs="Arial"/>
+          <w:color w:val="000000"/>
+        </w:rPr>
+        <w:t xml:space="preserve"> that </w:t>
+      </w:r>
+      <w:r>
+        <w:rPr>
+          <w:rFonts w:ascii="Helvetica Neue" w:hAnsi="Helvetica Neue" w:cs="Arial"/>
+          <w:color w:val="000000"/>
+        </w:rPr>
+        <w:t>tropical cyclones</w:t>
+      </w:r>
+      <w:r>
+        <w:rPr>
+          <w:rFonts w:ascii="Helvetica Neue" w:hAnsi="Helvetica Neue" w:cs="Arial"/>
+          <w:color w:val="000000"/>
+        </w:rPr>
+        <w:t xml:space="preserve"> may have promoted the monarch’s establishment in parts of the Pacific, including Australia (Clarke and Zalucki 2004). </w:t>
+      </w:r>
+      <w:r>
+        <w:rPr>
+          <w:rFonts w:ascii="Helvetica Neue" w:hAnsi="Helvetica Neue" w:cs="Arial"/>
+          <w:color w:val="000000"/>
+        </w:rPr>
+        <w:t>In the case of Australian monarchs, one possibility for the lack of differentiation across the continent is that Australian monarchs may in fact exhibit seasonal movement patterns akin to those seen in North American monarchs (James references). Although the s</w:t>
+      </w:r>
+      <w:r>
+        <w:rPr>
+          <w:rFonts w:ascii="Helvetica Neue" w:hAnsi="Helvetica Neue" w:cs="Arial"/>
+          <w:color w:val="000000"/>
+        </w:rPr>
+        <w:t>cale of migration in Australia is</w:t>
+      </w:r>
+      <w:r>
+        <w:rPr>
+          <w:rFonts w:ascii="Helvetica Neue" w:hAnsi="Helvetica Neue" w:cs="Arial"/>
+          <w:color w:val="000000"/>
+        </w:rPr>
+        <w:t xml:space="preserve"> likely</w:t>
+      </w:r>
+      <w:r>
+        <w:rPr>
+          <w:rFonts w:ascii="Helvetica Neue" w:hAnsi="Helvetica Neue" w:cs="Arial"/>
+          <w:color w:val="000000"/>
+        </w:rPr>
+        <w:t xml:space="preserve"> relatively modest, Australian monarchs still exhibit </w:t>
+      </w:r>
+      <w:r>
+        <w:rPr>
+          <w:rFonts w:ascii="Helvetica Neue" w:hAnsi="Helvetica Neue" w:cs="Arial"/>
+          <w:color w:val="000000"/>
+        </w:rPr>
+        <w:t xml:space="preserve">seasonal movement patterns and </w:t>
+      </w:r>
+      <w:r>
+        <w:rPr>
+          <w:rFonts w:ascii="Helvetica Neue" w:hAnsi="Helvetica Neue" w:cs="Arial"/>
+          <w:color w:val="000000"/>
+        </w:rPr>
+        <w:t xml:space="preserve">migratory tendencies (James 1989, Freedman et al. 2018, </w:t>
+      </w:r>
+      <w:proofErr w:type="spellStart"/>
+      <w:r>
+        <w:rPr>
+          <w:rFonts w:ascii="Helvetica Neue" w:hAnsi="Helvetica Neue" w:cs="Arial"/>
+          <w:color w:val="000000"/>
+        </w:rPr>
+        <w:t>Hemstrom</w:t>
+      </w:r>
+      <w:proofErr w:type="spellEnd"/>
+      <w:r>
+        <w:rPr>
+          <w:rFonts w:ascii="Helvetica Neue" w:hAnsi="Helvetica Neue" w:cs="Arial"/>
+          <w:color w:val="000000"/>
+        </w:rPr>
+        <w:t xml:space="preserve"> et al. in prep) that might explain the lack of differentiation seen there.</w:t>
+      </w:r>
+    </w:p>
+    <w:p>
+      <w:pPr>
+        <w:jc w:val="both"/>
+        <w:rPr>
+          <w:rFonts w:ascii="Helvetica Neue" w:hAnsi="Helvetica Neue" w:cs="Arial"/>
+          <w:color w:val="000000"/>
+        </w:rPr>
+      </w:pPr>
+      <w:r>
+        <w:rPr>
+          <w:rFonts w:ascii="Helvetica Neue" w:hAnsi="Helvetica Neue" w:cs="Arial"/>
+          <w:color w:val="000000"/>
+        </w:rPr>
+        <w:tab/>
+        <w:t>Our demographic model results</w:t>
+      </w:r>
+      <w:r>
+        <w:rPr>
+          <w:rFonts w:ascii="Helvetica Neue" w:hAnsi="Helvetica Neue" w:cs="Arial"/>
+          <w:color w:val="000000"/>
+        </w:rPr>
+        <w:t xml:space="preserve"> support the idea for a recent introduction of monarchs into Hawaii</w:t>
+      </w:r>
+      <w:r>
+        <w:rPr>
+          <w:rFonts w:ascii="Helvetica Neue" w:hAnsi="Helvetica Neue" w:cs="Arial"/>
+          <w:color w:val="000000"/>
+        </w:rPr>
+        <w:t xml:space="preserve">, with most models suggesting establishment timing around ____ generations ago. However, these models appear to be highly sensitive to specified input parameters, including population growth patterns upon establishment. Demographic models such as </w:t>
+      </w:r>
+      <w:proofErr w:type="spellStart"/>
+      <w:r>
+        <w:rPr>
+          <w:rFonts w:ascii="Helvetica Neue" w:hAnsi="Helvetica Neue" w:cs="Arial"/>
+          <w:color w:val="000000"/>
+        </w:rPr>
+        <w:t>dadi</w:t>
+      </w:r>
+      <w:proofErr w:type="spellEnd"/>
+      <w:r>
+        <w:rPr>
+          <w:rFonts w:ascii="Helvetica Neue" w:hAnsi="Helvetica Neue" w:cs="Arial"/>
+          <w:color w:val="000000"/>
+        </w:rPr>
+        <w:t xml:space="preserve"> may struggle with inferring very recent divergence patterns, as highlighted by _____. Given the sensitivity of these models, along with phenotypic evidence for contemporary differentiation between Pacific and North American populations, we suggest deferring to historical records in</w:t>
+      </w:r>
+      <w:r>
+        <w:rPr>
+          <w:rFonts w:ascii="Helvetica Neue" w:hAnsi="Helvetica Neue" w:cs="Arial"/>
+          <w:color w:val="000000"/>
+        </w:rPr>
+        <w:t xml:space="preserve"> inferring approximate</w:t>
+      </w:r>
+      <w:r>
+        <w:rPr>
+          <w:rFonts w:ascii="Helvetica Neue" w:hAnsi="Helvetica Neue" w:cs="Arial"/>
+          <w:color w:val="000000"/>
+        </w:rPr>
+        <w:t xml:space="preserve"> establishment timing</w:t>
+      </w:r>
+      <w:r>
+        <w:rPr>
+          <w:rFonts w:ascii="Helvetica Neue" w:hAnsi="Helvetica Neue" w:cs="Arial"/>
+          <w:color w:val="000000"/>
+        </w:rPr>
+        <w:t xml:space="preserve"> for Pacific populations</w:t>
+      </w:r>
+      <w:r>
+        <w:rPr>
+          <w:rFonts w:ascii="Helvetica Neue" w:hAnsi="Helvetica Neue" w:cs="Arial"/>
+          <w:color w:val="000000"/>
+        </w:rPr>
+        <w:t>. Historical records also make more sense than demographic simulations when considering that monarchs require milkweed (</w:t>
+      </w:r>
+      <w:r>
+        <w:rPr>
+          <w:rFonts w:ascii="Helvetica Neue" w:hAnsi="Helvetica Neue" w:cs="Arial"/>
+          <w:i/>
+          <w:color w:val="000000"/>
+        </w:rPr>
+        <w:t>Asclepias</w:t>
+      </w:r>
+      <w:r>
+        <w:rPr>
+          <w:rFonts w:ascii="Helvetica Neue" w:hAnsi="Helvetica Neue" w:cs="Arial"/>
+          <w:color w:val="000000"/>
+        </w:rPr>
+        <w:t xml:space="preserve">, </w:t>
+      </w:r>
+      <w:r>
+        <w:rPr>
+          <w:rFonts w:ascii="Helvetica Neue" w:hAnsi="Helvetica Neue" w:cs="Arial"/>
+          <w:i/>
+          <w:color w:val="000000"/>
+        </w:rPr>
+        <w:t>Gomphocarpus</w:t>
+      </w:r>
+      <w:r>
+        <w:rPr>
+          <w:rFonts w:ascii="Helvetica Neue" w:hAnsi="Helvetica Neue" w:cs="Arial"/>
+          <w:color w:val="000000"/>
+        </w:rPr>
+        <w:t xml:space="preserve">, </w:t>
+      </w:r>
+      <w:r>
+        <w:rPr>
+          <w:rFonts w:ascii="Helvetica Neue" w:hAnsi="Helvetica Neue" w:cs="Arial"/>
+          <w:i/>
+          <w:color w:val="000000"/>
+        </w:rPr>
+        <w:t>Calotropis</w:t>
+      </w:r>
+      <w:r>
+        <w:rPr>
+          <w:rFonts w:ascii="Helvetica Neue" w:hAnsi="Helvetica Neue" w:cs="Arial"/>
+          <w:color w:val="000000"/>
+        </w:rPr>
+        <w:t xml:space="preserve">) host plants that are almost certainly recent human </w:t>
+      </w:r>
+      <w:r>
+        <w:rPr>
+          <w:rFonts w:ascii="Helvetica Neue" w:hAnsi="Helvetica Neue" w:cs="Arial"/>
+          <w:color w:val="000000"/>
+        </w:rPr>
+        <w:t>introductions</w:t>
+      </w:r>
+      <w:r>
+        <w:rPr>
+          <w:rFonts w:ascii="Helvetica Neue" w:hAnsi="Helvetica Neue" w:cs="Arial"/>
+          <w:color w:val="000000"/>
+        </w:rPr>
+        <w:t xml:space="preserve"> into the Pacific</w:t>
+      </w:r>
+      <w:r>
+        <w:rPr>
+          <w:rFonts w:ascii="Helvetica Neue" w:hAnsi="Helvetica Neue" w:cs="Arial"/>
+          <w:color w:val="000000"/>
+        </w:rPr>
+        <w:t xml:space="preserve"> themselves</w:t>
+      </w:r>
+      <w:r>
+        <w:rPr>
+          <w:rFonts w:ascii="Helvetica Neue" w:hAnsi="Helvetica Neue" w:cs="Arial"/>
+          <w:color w:val="000000"/>
+        </w:rPr>
+        <w:t>.</w:t>
+      </w:r>
+      <w:r>
+        <w:rPr>
+          <w:rFonts w:ascii="Helvetica Neue" w:hAnsi="Helvetica Neue" w:cs="Arial"/>
+          <w:color w:val="000000"/>
+        </w:rPr>
+        <w:t xml:space="preserve"> Finally, recent sequencing of insectary-reared monarch populations has shown that as little as 20 years of captive-breeding is sufficient to generate patterns of genetic divergence </w:t>
+      </w:r>
+      <w:r>
+        <w:rPr>
+          <w:rFonts w:ascii="Helvetica Neue" w:hAnsi="Helvetica Neue" w:cs="Arial"/>
+          <w:color w:val="000000"/>
+        </w:rPr>
+        <w:t>recapitulating</w:t>
+      </w:r>
+      <w:r>
+        <w:rPr>
+          <w:rFonts w:ascii="Helvetica Neue" w:hAnsi="Helvetica Neue" w:cs="Arial"/>
+          <w:color w:val="000000"/>
+        </w:rPr>
+        <w:t xml:space="preserve"> those that we observed in Pacific populati</w:t>
+      </w:r>
+      <w:r>
+        <w:rPr>
+          <w:rFonts w:ascii="Helvetica Neue" w:hAnsi="Helvetica Neue" w:cs="Arial"/>
+          <w:color w:val="000000"/>
+        </w:rPr>
+        <w:t>ons (</w:t>
+      </w:r>
+      <w:proofErr w:type="spellStart"/>
+      <w:r>
+        <w:rPr>
+          <w:rFonts w:ascii="Helvetica Neue" w:hAnsi="Helvetica Neue" w:cs="Arial"/>
+          <w:color w:val="000000"/>
+        </w:rPr>
+        <w:t>Tenger-Trolander</w:t>
+      </w:r>
+      <w:proofErr w:type="spellEnd"/>
+      <w:r>
+        <w:rPr>
+          <w:rFonts w:ascii="Helvetica Neue" w:hAnsi="Helvetica Neue" w:cs="Arial"/>
+          <w:color w:val="000000"/>
+        </w:rPr>
+        <w:t xml:space="preserve"> et al. 2019).</w:t>
+      </w:r>
+    </w:p>
+    <w:p>
+      <w:pPr>
+        <w:jc w:val="both"/>
+        <w:rPr>
+          <w:rFonts w:ascii="Helvetica Neue" w:hAnsi="Helvetica Neue" w:cs="Arial"/>
+          <w:color w:val="000000"/>
+        </w:rPr>
+      </w:pPr>
+      <w:r>
+        <w:rPr>
+          <w:rFonts w:ascii="Helvetica Neue" w:hAnsi="Helvetica Neue" w:cs="Arial"/>
+          <w:color w:val="000000"/>
+        </w:rPr>
         <w:lastRenderedPageBreak/>
         <w:tab/>
-        <w:t>Within the Mariana Islands, we found a strong pattern of differentiation</w:t>
-      </w:r>
-      <w:r>
-        <w:rPr>
-          <w:rFonts w:ascii="Helvetica Neue" w:hAnsi="Helvetica Neue" w:cs="Arial"/>
-          <w:color w:val="000000"/>
-        </w:rPr>
-        <w:t xml:space="preserve"> between islands</w:t>
-      </w:r>
-      <w:r>
-        <w:rPr>
-          <w:rFonts w:ascii="Helvetica Neue" w:hAnsi="Helvetica Neue" w:cs="Arial"/>
-          <w:color w:val="000000"/>
-        </w:rPr>
-        <w:t xml:space="preserve">, especially between the nearby islands of Guam and Rota. This pattern is striking because of their extremely close proximity: these islands are separated by </w:t>
-      </w:r>
-      <w:r>
-        <w:rPr>
-          <w:rFonts w:ascii="Helvetica Neue" w:hAnsi="Helvetica Neue" w:cs="Arial"/>
-          <w:color w:val="000000"/>
-        </w:rPr>
-        <w:t>only</w:t>
-      </w:r>
-      <w:r>
-        <w:rPr>
-          <w:rFonts w:ascii="Helvetica Neue" w:hAnsi="Helvetica Neue" w:cs="Arial"/>
-          <w:color w:val="000000"/>
-        </w:rPr>
-        <w:t xml:space="preserve"> 40 km of </w:t>
-      </w:r>
-      <w:r>
-        <w:rPr>
-          <w:rFonts w:ascii="Helvetica Neue" w:hAnsi="Helvetica Neue" w:cs="Arial"/>
-          <w:color w:val="000000"/>
-        </w:rPr>
-        <w:t xml:space="preserve">open </w:t>
-      </w:r>
-      <w:r>
-        <w:rPr>
-          <w:rFonts w:ascii="Helvetica Neue" w:hAnsi="Helvetica Neue" w:cs="Arial"/>
-          <w:color w:val="000000"/>
-        </w:rPr>
-        <w:t>ocean</w:t>
-      </w:r>
-      <w:r>
-        <w:rPr>
-          <w:rFonts w:ascii="Helvetica Neue" w:hAnsi="Helvetica Neue" w:cs="Arial"/>
-          <w:color w:val="000000"/>
-        </w:rPr>
-        <w:t>. By contrast, our samples from North America, despite coming from overwintering sites nearly 2,000 km apart, formed a single panmictic population. This result is consistent with other population genetic analyses of eastern and western</w:t>
-      </w:r>
-      <w:r>
-        <w:rPr>
-          <w:rFonts w:ascii="Helvetica Neue" w:hAnsi="Helvetica Neue" w:cs="Arial"/>
-          <w:color w:val="000000"/>
-        </w:rPr>
-        <w:t xml:space="preserve"> North American</w:t>
-      </w:r>
-      <w:r>
-        <w:rPr>
-          <w:rFonts w:ascii="Helvetica Neue" w:hAnsi="Helvetica Neue" w:cs="Arial"/>
-          <w:color w:val="000000"/>
-        </w:rPr>
-        <w:t xml:space="preserve"> monarchs (Brower and Boyce 1991, Shephard et al. 2002, Lyons et al. 2012, </w:t>
-      </w:r>
-      <w:r>
-        <w:rPr>
-          <w:rFonts w:ascii="Helvetica Neue" w:hAnsi="Helvetica Neue" w:cs="Arial"/>
-          <w:color w:val="000000"/>
-        </w:rPr>
-        <w:t>Zhan et al. 2014, reviewed in Pierce et al. 2015)</w:t>
-      </w:r>
-      <w:r>
-        <w:rPr>
-          <w:rFonts w:ascii="Helvetica Neue" w:hAnsi="Helvetica Neue" w:cs="Arial"/>
-          <w:color w:val="000000"/>
-        </w:rPr>
-        <w:t>, although</w:t>
-      </w:r>
-      <w:r>
-        <w:rPr>
-          <w:rFonts w:ascii="Helvetica Neue" w:hAnsi="Helvetica Neue" w:cs="Arial"/>
-          <w:color w:val="000000"/>
-        </w:rPr>
-        <w:t xml:space="preserve"> it</w:t>
-      </w:r>
-      <w:r>
-        <w:rPr>
-          <w:rFonts w:ascii="Helvetica Neue" w:hAnsi="Helvetica Neue" w:cs="Arial"/>
-          <w:color w:val="000000"/>
-        </w:rPr>
-        <w:t xml:space="preserve"> provides the strongest test of </w:t>
-      </w:r>
-      <w:r>
-        <w:rPr>
-          <w:rFonts w:ascii="Helvetica Neue" w:hAnsi="Helvetica Neue" w:cs="Arial"/>
-          <w:color w:val="000000"/>
-        </w:rPr>
-        <w:t>North American population structure to</w:t>
-      </w:r>
-      <w:r>
-        <w:rPr>
-          <w:rFonts w:ascii="Helvetica Neue" w:hAnsi="Helvetica Neue" w:cs="Arial"/>
-          <w:color w:val="000000"/>
-        </w:rPr>
-        <w:t xml:space="preserve"> date</w:t>
-      </w:r>
-      <w:commentRangeStart w:id="2"/>
-      <w:r>
-        <w:rPr>
-          <w:rFonts w:ascii="Helvetica Neue" w:hAnsi="Helvetica Neue" w:cs="Arial"/>
-          <w:color w:val="000000"/>
-        </w:rPr>
-        <w:t>*</w:t>
-      </w:r>
-      <w:commentRangeEnd w:id="2"/>
-      <w:r>
-        <w:rPr>
-          <w:rStyle w:val="CommentReference"/>
-        </w:rPr>
-        <w:commentReference w:id="2"/>
-      </w:r>
-      <w:r>
-        <w:rPr>
-          <w:rFonts w:ascii="Helvetica Neue" w:hAnsi="Helvetica Neue" w:cs="Arial"/>
-          <w:color w:val="000000"/>
-        </w:rPr>
-        <w:t xml:space="preserve">. </w:t>
-      </w:r>
-    </w:p>
-    <w:p>
-      <w:pPr>
-        <w:jc w:val="both"/>
-        <w:rPr>
-          <w:rFonts w:ascii="Helvetica Neue" w:hAnsi="Helvetica Neue" w:cs="Arial"/>
-          <w:color w:val="000000"/>
-        </w:rPr>
-      </w:pPr>
-      <w:r>
-        <w:rPr>
-          <w:rFonts w:ascii="Helvetica Neue" w:hAnsi="Helvetica Neue" w:cs="Arial"/>
-          <w:color w:val="000000"/>
-        </w:rPr>
-        <w:tab/>
-      </w:r>
-      <w:r>
-        <w:rPr>
-          <w:rFonts w:ascii="Helvetica Neue" w:hAnsi="Helvetica Neue" w:cs="Arial"/>
-          <w:color w:val="000000"/>
-        </w:rPr>
-        <w:t xml:space="preserve">This pattern of </w:t>
-      </w:r>
-      <w:r>
-        <w:rPr>
-          <w:rFonts w:ascii="Helvetica Neue" w:hAnsi="Helvetica Neue" w:cs="Arial"/>
-          <w:color w:val="000000"/>
-        </w:rPr>
-        <w:t xml:space="preserve">strong </w:t>
-      </w:r>
-      <w:r>
-        <w:rPr>
-          <w:rFonts w:ascii="Helvetica Neue" w:hAnsi="Helvetica Neue" w:cs="Arial"/>
-          <w:color w:val="000000"/>
-        </w:rPr>
-        <w:t>population genetic differentiation within the Mariana Islands but not at the scale of the entire North American continent highlights</w:t>
-      </w:r>
-      <w:r>
-        <w:rPr>
-          <w:rFonts w:ascii="Helvetica Neue" w:hAnsi="Helvetica Neue" w:cs="Arial"/>
-          <w:color w:val="000000"/>
-        </w:rPr>
-        <w:t xml:space="preserve"> both (1)</w:t>
-      </w:r>
-      <w:r>
-        <w:rPr>
-          <w:rFonts w:ascii="Helvetica Neue" w:hAnsi="Helvetica Neue" w:cs="Arial"/>
-          <w:color w:val="000000"/>
-        </w:rPr>
-        <w:t xml:space="preserve"> the pervasive role that long-distance migration in North America plays in collapsing any patterns of population structure that might otherwise develop</w:t>
-      </w:r>
-      <w:r>
-        <w:rPr>
-          <w:rFonts w:ascii="Helvetica Neue" w:hAnsi="Helvetica Neue" w:cs="Arial"/>
-          <w:color w:val="000000"/>
-        </w:rPr>
-        <w:t xml:space="preserve"> and (2) the fact that many Pacific monarch populations likely have extremely small effective population sizes that are susceptible to very strong genetic drift</w:t>
-      </w:r>
-      <w:r>
-        <w:rPr>
-          <w:rFonts w:ascii="Helvetica Neue" w:hAnsi="Helvetica Neue" w:cs="Arial"/>
-          <w:color w:val="000000"/>
-        </w:rPr>
-        <w:t xml:space="preserve">. Panmixia over large spatial scales in common in other long-distance migratory species (references from bats, birds, salmon), though monarchs provide a unique opportunity to </w:t>
-      </w:r>
-      <w:r>
-        <w:rPr>
-          <w:rFonts w:ascii="Helvetica Neue" w:hAnsi="Helvetica Neue" w:cs="Arial"/>
-          <w:color w:val="000000"/>
-        </w:rPr>
-        <w:t>compare</w:t>
-      </w:r>
-      <w:r>
-        <w:rPr>
-          <w:rFonts w:ascii="Helvetica Neue" w:hAnsi="Helvetica Neue" w:cs="Arial"/>
-          <w:color w:val="000000"/>
-        </w:rPr>
-        <w:t xml:space="preserve"> patterns of population structure in migratory and non-migratory populations.</w:t>
-      </w:r>
-      <w:r>
-        <w:rPr>
-          <w:rFonts w:ascii="Helvetica Neue" w:hAnsi="Helvetica Neue" w:cs="Arial"/>
-          <w:color w:val="000000"/>
-        </w:rPr>
-        <w:t xml:space="preserve"> This result also highlights that Pacific populations, despite comprising a single range expansion event, have spent sufficient time in isolation to become distinct evolutionary entities that can be </w:t>
-      </w:r>
-      <w:r>
-        <w:rPr>
-          <w:rFonts w:ascii="Helvetica Neue" w:hAnsi="Helvetica Neue" w:cs="Arial"/>
-          <w:color w:val="000000"/>
-        </w:rPr>
-        <w:t>treated as semi-independent replicates</w:t>
-      </w:r>
-      <w:r>
-        <w:rPr>
-          <w:rFonts w:ascii="Helvetica Neue" w:hAnsi="Helvetica Neue" w:cs="Arial"/>
-          <w:color w:val="000000"/>
-        </w:rPr>
-        <w:t xml:space="preserve"> in comparative studies (e.g. Freedman et al., in review).</w:t>
-      </w:r>
-    </w:p>
-    <w:p>
-      <w:pPr>
-        <w:jc w:val="both"/>
-        <w:rPr>
-          <w:rFonts w:ascii="Helvetica Neue" w:hAnsi="Helvetica Neue" w:cs="Arial"/>
-          <w:color w:val="000000"/>
-        </w:rPr>
-      </w:pPr>
-      <w:r>
-        <w:rPr>
-          <w:rFonts w:ascii="Helvetica Neue" w:hAnsi="Helvetica Neue" w:cs="Arial"/>
-          <w:color w:val="000000"/>
-        </w:rPr>
-        <w:tab/>
-        <w:t xml:space="preserve">In contrast to populations within the Mariana Islands, samples from Hawaiian and Australian monarchs do not </w:t>
-      </w:r>
-      <w:r>
-        <w:rPr>
-          <w:rFonts w:ascii="Helvetica Neue" w:hAnsi="Helvetica Neue" w:cs="Arial"/>
-          <w:color w:val="000000"/>
-        </w:rPr>
-        <w:t>provide indications of</w:t>
-      </w:r>
-      <w:r>
-        <w:rPr>
-          <w:rFonts w:ascii="Helvetica Neue" w:hAnsi="Helvetica Neue" w:cs="Arial"/>
-          <w:color w:val="000000"/>
-        </w:rPr>
-        <w:t xml:space="preserve"> fine-scale population genetic differentiation</w:t>
-      </w:r>
-      <w:r>
-        <w:rPr>
-          <w:rFonts w:ascii="Helvetica Neue" w:hAnsi="Helvetica Neue" w:cs="Arial"/>
-          <w:color w:val="000000"/>
-        </w:rPr>
-        <w:t xml:space="preserve"> that might be expected in non-migratory populations</w:t>
-      </w:r>
-      <w:r>
-        <w:rPr>
-          <w:rFonts w:ascii="Helvetica Neue" w:hAnsi="Helvetica Neue" w:cs="Arial"/>
-          <w:color w:val="000000"/>
-        </w:rPr>
-        <w:t xml:space="preserve">. Within Hawaii, our samples from Maui and Oahu formed a single genetic cluster, consistent with the </w:t>
-      </w:r>
-      <w:r>
-        <w:rPr>
-          <w:rFonts w:ascii="Helvetica Neue" w:hAnsi="Helvetica Neue" w:cs="Arial"/>
-          <w:color w:val="000000"/>
-        </w:rPr>
-        <w:t>results</w:t>
-      </w:r>
-      <w:r>
-        <w:rPr>
-          <w:rFonts w:ascii="Helvetica Neue" w:hAnsi="Helvetica Neue" w:cs="Arial"/>
-          <w:color w:val="000000"/>
-        </w:rPr>
-        <w:t xml:space="preserve"> of Pierce et al. (2014b). </w:t>
-      </w:r>
-      <w:r>
-        <w:rPr>
-          <w:rFonts w:ascii="Helvetica Neue" w:hAnsi="Helvetica Neue" w:cs="Arial"/>
-          <w:color w:val="000000"/>
-        </w:rPr>
-        <w:t>Likewise, within the Australian continent, samples from New South Wales and Victoria grouped with samples from Queensland. This result is consistent with early studies of broad- and fine-scale population genetic structure of Australian monarch butterflies</w:t>
-      </w:r>
-      <w:r>
-        <w:rPr>
-          <w:rFonts w:ascii="Helvetica Neue" w:hAnsi="Helvetica Neue" w:cs="Arial"/>
-          <w:color w:val="000000"/>
-        </w:rPr>
-        <w:t xml:space="preserve"> using sampling from a small number of loci</w:t>
-      </w:r>
-      <w:r>
-        <w:rPr>
-          <w:rFonts w:ascii="Helvetica Neue" w:hAnsi="Helvetica Neue" w:cs="Arial"/>
-          <w:color w:val="000000"/>
-        </w:rPr>
-        <w:t xml:space="preserve"> (Zalucki et al. 1987). </w:t>
-      </w:r>
-    </w:p>
-    <w:p>
-      <w:pPr>
-        <w:jc w:val="both"/>
-        <w:rPr>
-          <w:rFonts w:ascii="Helvetica Neue" w:hAnsi="Helvetica Neue" w:cs="Arial"/>
-          <w:color w:val="000000"/>
-        </w:rPr>
-      </w:pPr>
-      <w:r>
-        <w:rPr>
-          <w:rFonts w:ascii="Helvetica Neue" w:hAnsi="Helvetica Neue" w:cs="Arial"/>
-          <w:color w:val="000000"/>
-        </w:rPr>
-        <w:tab/>
-        <w:t xml:space="preserve">For Hawaiian monarchs, it is not immediately clear why </w:t>
-      </w:r>
-      <w:r>
-        <w:rPr>
-          <w:rFonts w:ascii="Helvetica Neue" w:hAnsi="Helvetica Neue" w:cs="Arial"/>
-          <w:color w:val="000000"/>
-        </w:rPr>
-        <w:t xml:space="preserve">the </w:t>
-      </w:r>
-      <w:r>
-        <w:rPr>
-          <w:rFonts w:ascii="Helvetica Neue" w:hAnsi="Helvetica Neue" w:cs="Arial"/>
-          <w:color w:val="000000"/>
-        </w:rPr>
-        <w:t>islands</w:t>
-      </w:r>
-      <w:r>
-        <w:rPr>
-          <w:rFonts w:ascii="Helvetica Neue" w:hAnsi="Helvetica Neue" w:cs="Arial"/>
-          <w:color w:val="000000"/>
-        </w:rPr>
-        <w:t xml:space="preserve"> of Maui and Oahu</w:t>
-      </w:r>
-      <w:r>
-        <w:rPr>
-          <w:rFonts w:ascii="Helvetica Neue" w:hAnsi="Helvetica Neue" w:cs="Arial"/>
-          <w:color w:val="000000"/>
-        </w:rPr>
-        <w:t xml:space="preserve"> do not form separate populations. One possibility is that prevailing winds promote gene flow between islands and that the orientation axis of the Hawaiian islands relative to prevailing wind direction </w:t>
-      </w:r>
-      <w:r>
-        <w:rPr>
-          <w:rFonts w:ascii="Helvetica Neue" w:hAnsi="Helvetica Neue" w:cs="Arial"/>
-          <w:color w:val="000000"/>
-        </w:rPr>
-        <w:t xml:space="preserve">differs from that seen in the Mariana Islands. Pacific monarchs are likely moved by </w:t>
-      </w:r>
-      <w:r>
-        <w:rPr>
-          <w:rFonts w:ascii="Helvetica Neue" w:hAnsi="Helvetica Neue" w:cs="Arial"/>
-          <w:color w:val="000000"/>
-        </w:rPr>
-        <w:t>wind patterns</w:t>
-      </w:r>
-      <w:r>
-        <w:rPr>
-          <w:rFonts w:ascii="Helvetica Neue" w:hAnsi="Helvetica Neue" w:cs="Arial"/>
-          <w:color w:val="000000"/>
-        </w:rPr>
-        <w:t xml:space="preserve">, and some authors have </w:t>
-      </w:r>
-      <w:r>
-        <w:rPr>
-          <w:rFonts w:ascii="Helvetica Neue" w:hAnsi="Helvetica Neue" w:cs="Arial"/>
-          <w:color w:val="000000"/>
-        </w:rPr>
-        <w:t>suggested</w:t>
-      </w:r>
-      <w:r>
-        <w:rPr>
-          <w:rFonts w:ascii="Helvetica Neue" w:hAnsi="Helvetica Neue" w:cs="Arial"/>
-          <w:color w:val="000000"/>
-        </w:rPr>
-        <w:t xml:space="preserve"> that </w:t>
-      </w:r>
-      <w:r>
-        <w:rPr>
-          <w:rFonts w:ascii="Helvetica Neue" w:hAnsi="Helvetica Neue" w:cs="Arial"/>
-          <w:color w:val="000000"/>
-        </w:rPr>
-        <w:t>tropical cyclones</w:t>
-      </w:r>
-      <w:r>
-        <w:rPr>
-          <w:rFonts w:ascii="Helvetica Neue" w:hAnsi="Helvetica Neue" w:cs="Arial"/>
-          <w:color w:val="000000"/>
-        </w:rPr>
-        <w:t xml:space="preserve"> may have promoted the monarch’s establishment in parts of the Pacific, including Australia (Clarke and Zalucki 2004). </w:t>
-      </w:r>
-      <w:r>
-        <w:rPr>
-          <w:rFonts w:ascii="Helvetica Neue" w:hAnsi="Helvetica Neue" w:cs="Arial"/>
-          <w:color w:val="000000"/>
-        </w:rPr>
-        <w:t>In the case of Australian monarchs, one possibility for the lack of differentiation across the continent is that Australian monarchs may in fact exhibit seasonal movement patterns akin to those seen in North American monarchs (James references). Although the s</w:t>
-      </w:r>
-      <w:r>
-        <w:rPr>
-          <w:rFonts w:ascii="Helvetica Neue" w:hAnsi="Helvetica Neue" w:cs="Arial"/>
-          <w:color w:val="000000"/>
-        </w:rPr>
-        <w:t>cale of migration in Australia is</w:t>
-      </w:r>
-      <w:r>
-        <w:rPr>
-          <w:rFonts w:ascii="Helvetica Neue" w:hAnsi="Helvetica Neue" w:cs="Arial"/>
-          <w:color w:val="000000"/>
-        </w:rPr>
-        <w:t xml:space="preserve"> likely</w:t>
-      </w:r>
-      <w:r>
-        <w:rPr>
-          <w:rFonts w:ascii="Helvetica Neue" w:hAnsi="Helvetica Neue" w:cs="Arial"/>
-          <w:color w:val="000000"/>
-        </w:rPr>
-        <w:t xml:space="preserve"> relatively modest, Australian monarchs still exhibit </w:t>
-      </w:r>
-      <w:r>
-        <w:rPr>
-          <w:rFonts w:ascii="Helvetica Neue" w:hAnsi="Helvetica Neue" w:cs="Arial"/>
-          <w:color w:val="000000"/>
-        </w:rPr>
-        <w:t xml:space="preserve">seasonal movement patterns and </w:t>
-      </w:r>
-      <w:r>
-        <w:rPr>
-          <w:rFonts w:ascii="Helvetica Neue" w:hAnsi="Helvetica Neue" w:cs="Arial"/>
-          <w:color w:val="000000"/>
-        </w:rPr>
-        <w:t>migratory tendencies (James 1989, Freedman et al. 2018, Hemstrom et al. in prep) that might explain the lack of differentiation seen there.</w:t>
-      </w:r>
-    </w:p>
-    <w:p>
-      <w:pPr>
-        <w:jc w:val="both"/>
-        <w:rPr>
-          <w:rFonts w:ascii="Helvetica Neue" w:hAnsi="Helvetica Neue" w:cs="Arial"/>
-          <w:color w:val="000000"/>
-        </w:rPr>
-      </w:pPr>
-      <w:r>
-        <w:rPr>
-          <w:rFonts w:ascii="Helvetica Neue" w:hAnsi="Helvetica Neue" w:cs="Arial"/>
-          <w:color w:val="000000"/>
-        </w:rPr>
-        <w:lastRenderedPageBreak/>
-        <w:tab/>
-        <w:t>Our demographic model results</w:t>
-      </w:r>
-      <w:r>
-        <w:rPr>
-          <w:rFonts w:ascii="Helvetica Neue" w:hAnsi="Helvetica Neue" w:cs="Arial"/>
-          <w:color w:val="000000"/>
-        </w:rPr>
-        <w:t xml:space="preserve"> support the idea for a recent introduction of monarchs into Hawaii</w:t>
-      </w:r>
-      <w:r>
-        <w:rPr>
-          <w:rFonts w:ascii="Helvetica Neue" w:hAnsi="Helvetica Neue" w:cs="Arial"/>
-          <w:color w:val="000000"/>
-        </w:rPr>
-        <w:t>, with most models suggesting establishment timing around ____ generations ago. However, these models appear to be highly sensitive to specified input parameters, including population growth patterns upon establishment. Demographic models such as dadi may struggle with inferring very recent divergence patterns, as highlighted by _____. Given the sensitivity of these models, along with phenotypic evidence for contemporary differentiation between Pacific and North American populations, we suggest deferring to historical records in</w:t>
-      </w:r>
-      <w:r>
-        <w:rPr>
-          <w:rFonts w:ascii="Helvetica Neue" w:hAnsi="Helvetica Neue" w:cs="Arial"/>
-          <w:color w:val="000000"/>
-        </w:rPr>
-        <w:t xml:space="preserve"> inferring approximate</w:t>
-      </w:r>
-      <w:r>
-        <w:rPr>
-          <w:rFonts w:ascii="Helvetica Neue" w:hAnsi="Helvetica Neue" w:cs="Arial"/>
-          <w:color w:val="000000"/>
-        </w:rPr>
-        <w:t xml:space="preserve"> establishment timing</w:t>
-      </w:r>
-      <w:r>
-        <w:rPr>
-          <w:rFonts w:ascii="Helvetica Neue" w:hAnsi="Helvetica Neue" w:cs="Arial"/>
-          <w:color w:val="000000"/>
-        </w:rPr>
-        <w:t xml:space="preserve"> for Pacific populations</w:t>
-      </w:r>
-      <w:r>
-        <w:rPr>
-          <w:rFonts w:ascii="Helvetica Neue" w:hAnsi="Helvetica Neue" w:cs="Arial"/>
-          <w:color w:val="000000"/>
-        </w:rPr>
-        <w:t>. Historical records also make more sense than demographic simulations when considering that monarchs require milkweed (</w:t>
-      </w:r>
-      <w:r>
-        <w:rPr>
-          <w:rFonts w:ascii="Helvetica Neue" w:hAnsi="Helvetica Neue" w:cs="Arial"/>
-          <w:i/>
-          <w:color w:val="000000"/>
-        </w:rPr>
-        <w:t>Asclepias</w:t>
-      </w:r>
-      <w:r>
-        <w:rPr>
-          <w:rFonts w:ascii="Helvetica Neue" w:hAnsi="Helvetica Neue" w:cs="Arial"/>
-          <w:color w:val="000000"/>
-        </w:rPr>
-        <w:t xml:space="preserve">, </w:t>
-      </w:r>
-      <w:r>
-        <w:rPr>
-          <w:rFonts w:ascii="Helvetica Neue" w:hAnsi="Helvetica Neue" w:cs="Arial"/>
-          <w:i/>
-          <w:color w:val="000000"/>
-        </w:rPr>
-        <w:t>Gomphocarpus</w:t>
-      </w:r>
-      <w:r>
-        <w:rPr>
-          <w:rFonts w:ascii="Helvetica Neue" w:hAnsi="Helvetica Neue" w:cs="Arial"/>
-          <w:color w:val="000000"/>
-        </w:rPr>
-        <w:t xml:space="preserve">, </w:t>
-      </w:r>
-      <w:r>
-        <w:rPr>
-          <w:rFonts w:ascii="Helvetica Neue" w:hAnsi="Helvetica Neue" w:cs="Arial"/>
-          <w:i/>
-          <w:color w:val="000000"/>
-        </w:rPr>
-        <w:t>Calotropis</w:t>
-      </w:r>
-      <w:r>
-        <w:rPr>
-          <w:rFonts w:ascii="Helvetica Neue" w:hAnsi="Helvetica Neue" w:cs="Arial"/>
-          <w:color w:val="000000"/>
-        </w:rPr>
-        <w:t xml:space="preserve">) host plants that are almost certainly recent human </w:t>
-      </w:r>
-      <w:r>
-        <w:rPr>
-          <w:rFonts w:ascii="Helvetica Neue" w:hAnsi="Helvetica Neue" w:cs="Arial"/>
-          <w:color w:val="000000"/>
-        </w:rPr>
-        <w:t>introductions</w:t>
-      </w:r>
-      <w:r>
-        <w:rPr>
-          <w:rFonts w:ascii="Helvetica Neue" w:hAnsi="Helvetica Neue" w:cs="Arial"/>
-          <w:color w:val="000000"/>
-        </w:rPr>
-        <w:t xml:space="preserve"> into the Pacific</w:t>
-      </w:r>
-      <w:r>
-        <w:rPr>
-          <w:rFonts w:ascii="Helvetica Neue" w:hAnsi="Helvetica Neue" w:cs="Arial"/>
-          <w:color w:val="000000"/>
-        </w:rPr>
-        <w:t xml:space="preserve"> themselves</w:t>
-      </w:r>
-      <w:r>
-        <w:rPr>
-          <w:rFonts w:ascii="Helvetica Neue" w:hAnsi="Helvetica Neue" w:cs="Arial"/>
-          <w:color w:val="000000"/>
-        </w:rPr>
-        <w:t>.</w:t>
-      </w:r>
-      <w:r>
-        <w:rPr>
-          <w:rFonts w:ascii="Helvetica Neue" w:hAnsi="Helvetica Neue" w:cs="Arial"/>
-          <w:color w:val="000000"/>
-        </w:rPr>
-        <w:t xml:space="preserve"> Finally, recent sequencing of insectary-reared monarch populations has shown that as little as 20 years of captive-breeding is sufficient to generate patterns of genetic divergence </w:t>
-      </w:r>
-      <w:r>
-        <w:rPr>
-          <w:rFonts w:ascii="Helvetica Neue" w:hAnsi="Helvetica Neue" w:cs="Arial"/>
-          <w:color w:val="000000"/>
-        </w:rPr>
-        <w:t>recapitulating</w:t>
-      </w:r>
-      <w:r>
-        <w:rPr>
-          <w:rFonts w:ascii="Helvetica Neue" w:hAnsi="Helvetica Neue" w:cs="Arial"/>
-          <w:color w:val="000000"/>
-        </w:rPr>
-        <w:t xml:space="preserve"> those that we observed in Pacific populati</w:t>
-      </w:r>
-      <w:r>
-        <w:rPr>
-          <w:rFonts w:ascii="Helvetica Neue" w:hAnsi="Helvetica Neue" w:cs="Arial"/>
-          <w:color w:val="000000"/>
-        </w:rPr>
-        <w:t>ons (Tenger-Trolander et al. 2019).</w:t>
-      </w:r>
-    </w:p>
-    <w:p>
-      <w:pPr>
-        <w:jc w:val="both"/>
-        <w:rPr>
-          <w:rFonts w:ascii="Helvetica Neue" w:hAnsi="Helvetica Neue" w:cs="Arial"/>
-          <w:color w:val="000000"/>
-        </w:rPr>
-      </w:pPr>
-      <w:r>
-        <w:rPr>
-          <w:rFonts w:ascii="Helvetica Neue" w:hAnsi="Helvetica Neue" w:cs="Arial"/>
-          <w:color w:val="000000"/>
-        </w:rPr>
-        <w:tab/>
         <w:t>Demographic model results</w:t>
       </w:r>
       <w:r>
@@ -4766,7 +5661,23 @@
           <w:rFonts w:ascii="Helvetica Neue" w:hAnsi="Helvetica Neue" w:cs="Arial"/>
           <w:color w:val="000000"/>
         </w:rPr>
-        <w:t xml:space="preserve"> (Oberhauser reference, pers. obs.), potentially mitigating some of</w:t>
+        <w:t xml:space="preserve"> (</w:t>
+      </w:r>
+      <w:proofErr w:type="spellStart"/>
+      <w:r>
+        <w:rPr>
+          <w:rFonts w:ascii="Helvetica Neue" w:hAnsi="Helvetica Neue" w:cs="Arial"/>
+          <w:color w:val="000000"/>
+        </w:rPr>
+        <w:t>Oberhauser</w:t>
+      </w:r>
+      <w:proofErr w:type="spellEnd"/>
+      <w:r>
+        <w:rPr>
+          <w:rFonts w:ascii="Helvetica Neue" w:hAnsi="Helvetica Neue" w:cs="Arial"/>
+          <w:color w:val="000000"/>
+        </w:rPr>
+        <w:t xml:space="preserve"> reference, pers. obs.), potentially mitigating some of</w:t>
       </w:r>
       <w:r>
         <w:rPr>
@@ -4835,72 +5746,81 @@
           <w:color w:val="000000"/>
         </w:rPr>
         <w:tab/>
-        <w:t xml:space="preserve">We have shown that monarchs colonized the Pacific as part of a single, recent out-of-North America expansion event, with at least two subsequent expansions out of Hawaii. </w:t>
-      </w:r>
+        <w:t xml:space="preserve">We have shown that monarchs colonized the Pacific as part of a single, recent out-of-North America expansion event, with at least two subsequent expansions out of Hawaii. Furthermore, we show that the loss of migration coupled with strong genetic drift can generate strong patterns of differentiation between monarch populations at the scale of islands within an archipelago, as seen in comparisons between the islands of Guam and Rota. This is in stark contrast to the continent-wide </w:t>
+      </w:r>
+      <w:proofErr w:type="spellStart"/>
+      <w:r>
+        <w:rPr>
+          <w:rFonts w:ascii="Helvetica Neue" w:hAnsi="Helvetica Neue" w:cs="Arial"/>
+          <w:color w:val="000000"/>
+        </w:rPr>
+        <w:t>panmixia</w:t>
+      </w:r>
+      <w:proofErr w:type="spellEnd"/>
+      <w:r>
+        <w:rPr>
+          <w:rFonts w:ascii="Helvetica Neue" w:hAnsi="Helvetica Neue" w:cs="Arial"/>
+          <w:color w:val="000000"/>
+        </w:rPr>
+        <w:t xml:space="preserve"> that is maintained by seasonal migration within North America. </w:t>
+      </w:r>
+      <w:r>
+        <w:rPr>
+          <w:rFonts w:ascii="Helvetica Neue" w:hAnsi="Helvetica Neue" w:cs="Arial"/>
+          <w:color w:val="000000"/>
+        </w:rPr>
+        <w:t>Future studies of monarch population genetics would benefit from sampling additional likely establishment routes within the Pacific: these include population</w:t>
+      </w:r>
+      <w:r>
+        <w:rPr>
+          <w:rFonts w:ascii="Helvetica Neue" w:hAnsi="Helvetica Neue" w:cs="Arial"/>
+          <w:color w:val="000000"/>
+        </w:rPr>
+        <w:t>s</w:t>
+      </w:r>
+      <w:r>
+        <w:rPr>
+          <w:rFonts w:ascii="Helvetica Neue" w:hAnsi="Helvetica Neue" w:cs="Arial"/>
+          <w:color w:val="000000"/>
+        </w:rPr>
+        <w:t xml:space="preserve"> in the far southern (French Polynesia, the Marquesas) and the far western (Taiwan, Hong Kong) Pacific. Likewise, denser sampling within other island groups across space and time might reveal whether the fine-scale differentiation we see within the Mariana Islands is the exception or the rule for non-migratory monarch populations. Finally, understanding the </w:t>
+      </w:r>
+      <w:r>
+        <w:rPr>
+          <w:rFonts w:ascii="Helvetica Neue" w:hAnsi="Helvetica Neue" w:cs="Arial"/>
+          <w:color w:val="000000"/>
+        </w:rPr>
+        <w:t xml:space="preserve">magnitude of genomic, phenotypic, and ecological differentiation between </w:t>
+      </w:r>
+      <w:r>
+        <w:rPr>
+          <w:rFonts w:ascii="Helvetica Neue" w:hAnsi="Helvetica Neue" w:cs="Arial"/>
+          <w:color w:val="000000"/>
+        </w:rPr>
+        <w:t xml:space="preserve">migratory </w:t>
+      </w:r>
+      <w:r>
+        <w:rPr>
+          <w:rFonts w:ascii="Helvetica Neue" w:hAnsi="Helvetica Neue" w:cs="Arial"/>
+          <w:color w:val="000000"/>
+        </w:rPr>
+        <w:t>North American monarchs and populations in outlying U.S. states/territories (Hawaii, American Samoa, the Mariana Islands) could have important conservation implications as the U.S. Fish and Wildlife Service considers a petition to list the monarch under the Endangered Species Act.</w:t>
+      </w:r>
+    </w:p>
+    <w:p>
+      <w:pPr>
+        <w:jc w:val="both"/>
+        <w:rPr>
+          <w:rFonts w:ascii="Helvetica Neue" w:hAnsi="Helvetica Neue" w:cs="Arial"/>
+          <w:color w:val="000000"/>
+        </w:rPr>
+      </w:pPr>
       <w:r>
         <w:rPr>
           <w:rFonts w:ascii="Helvetica Neue" w:hAnsi="Helvetica Neue" w:cs="Arial"/>
           <w:color w:val="000000"/>
         </w:rPr>
         <w:lastRenderedPageBreak/>
-        <w:t xml:space="preserve">Furthermore, we show that the loss of migration coupled with strong genetic drift can generate strong patterns of differentiation between monarch populations at the scale of islands within an archipelago, as seen in comparisons between the islands of Guam and Rota. This is in stark contrast to the continent-wide panmixia that is maintained by seasonal migration within North America. </w:t>
-      </w:r>
-      <w:r>
-        <w:rPr>
-          <w:rFonts w:ascii="Helvetica Neue" w:hAnsi="Helvetica Neue" w:cs="Arial"/>
-          <w:color w:val="000000"/>
-        </w:rPr>
-        <w:t>Future studies of monarch population genetics would benefit from sampling additional likely establishment routes within the Pacific: these include population</w:t>
-      </w:r>
-      <w:r>
-        <w:rPr>
-          <w:rFonts w:ascii="Helvetica Neue" w:hAnsi="Helvetica Neue" w:cs="Arial"/>
-          <w:color w:val="000000"/>
-        </w:rPr>
-        <w:t>s</w:t>
-      </w:r>
-      <w:r>
-        <w:rPr>
-          <w:rFonts w:ascii="Helvetica Neue" w:hAnsi="Helvetica Neue" w:cs="Arial"/>
-          <w:color w:val="000000"/>
-        </w:rPr>
-        <w:t xml:space="preserve"> in the far southern (French Polynesia, the Marquesas) and the far western (Taiwan, Hong Kong) Pacific. Likewise, denser sampling within other island groups across space and time might reveal whether the fine-scale differentiation we see within the Mariana Islands is the exception or the rule for non-migratory monarch populations. Finally, understanding the </w:t>
-      </w:r>
-      <w:r>
-        <w:rPr>
-          <w:rFonts w:ascii="Helvetica Neue" w:hAnsi="Helvetica Neue" w:cs="Arial"/>
-          <w:color w:val="000000"/>
-        </w:rPr>
-        <w:t xml:space="preserve">magnitude of genomic, phenotypic, and ecological differentiation between </w:t>
-      </w:r>
-      <w:r>
-        <w:rPr>
-          <w:rFonts w:ascii="Helvetica Neue" w:hAnsi="Helvetica Neue" w:cs="Arial"/>
-          <w:color w:val="000000"/>
-        </w:rPr>
-        <w:t xml:space="preserve">migratory </w:t>
-      </w:r>
-      <w:r>
-        <w:rPr>
-          <w:rFonts w:ascii="Helvetica Neue" w:hAnsi="Helvetica Neue" w:cs="Arial"/>
-          <w:color w:val="000000"/>
-        </w:rPr>
-        <w:t>North American monarchs and populations in outlying U.S. states/territories (Hawaii, American Samoa, the Mariana Islands) could have important conservation implications as the U.S. Fish and Wildlife Service considers a petition to list the monarch under the Endangered Species Act.</w:t>
-      </w:r>
-    </w:p>
-    <w:p>
-      <w:pPr>
-        <w:jc w:val="both"/>
-        <w:rPr>
-          <w:rFonts w:ascii="Helvetica Neue" w:hAnsi="Helvetica Neue" w:cs="Arial"/>
-          <w:color w:val="000000"/>
-        </w:rPr>
-      </w:pPr>
-      <w:r>
-        <w:rPr>
-          <w:rFonts w:ascii="Helvetica Neue" w:hAnsi="Helvetica Neue" w:cs="Arial"/>
-          <w:color w:val="000000"/>
-        </w:rPr>
         <w:tab/>
       </w:r>
     </w:p>
@@ -4980,7 +5900,7 @@
                     </pic:cNvPicPr>
                   </pic:nvPicPr>
                   <pic:blipFill>
-                    <a:blip r:embed="rId11">
+                    <a:blip r:embed="rId9">
                       <a:extLst>
                         <a:ext uri="{28A0092B-C50C-407E-A947-70E740481C1C}">
                           <a14:useLocalDpi xmlns:a14="http://schemas.microsoft.com/office/drawing/2010/main" val="0"/>
@@ -5161,7 +6081,6 @@
                 <w:rFonts w:ascii="Helvetica Neue" w:eastAsia="Times New Roman" w:hAnsi="Helvetica Neue" w:cs="Arial"/>
                 <w:b/>
               </w:rPr>
-              <w:lastRenderedPageBreak/>
               <w:t>North America</w:t>
             </w:r>
           </w:p>
@@ -5744,12 +6663,28 @@
                 <w:rFonts w:ascii="Helvetica Neue" w:eastAsia="Times New Roman" w:hAnsi="Helvetica Neue" w:cs="Arial"/>
               </w:rPr>
             </w:pPr>
+            <w:proofErr w:type="spellStart"/>
             <w:r>
               <w:rPr>
                 <w:rFonts w:ascii="Helvetica Neue" w:eastAsia="Times New Roman" w:hAnsi="Helvetica Neue" w:cs="Arial"/>
               </w:rPr>
-              <w:t>Viti Levu</w:t>
+              <w:t>Viti</w:t>
             </w:r>
+            <w:proofErr w:type="spellEnd"/>
+            <w:r>
+              <w:rPr>
+                <w:rFonts w:ascii="Helvetica Neue" w:eastAsia="Times New Roman" w:hAnsi="Helvetica Neue" w:cs="Arial"/>
+              </w:rPr>
+              <w:t xml:space="preserve"> </w:t>
+            </w:r>
+            <w:proofErr w:type="spellStart"/>
+            <w:r>
+              <w:rPr>
+                <w:rFonts w:ascii="Helvetica Neue" w:eastAsia="Times New Roman" w:hAnsi="Helvetica Neue" w:cs="Arial"/>
+              </w:rPr>
+              <w:t>Levu</w:t>
+            </w:r>
+            <w:proofErr w:type="spellEnd"/>
           </w:p>
         </w:tc>
         <w:tc>
@@ -6477,43 +7412,6 @@
     </w:sectPr>
   </w:body>
 </w:document>
-</file>
-
-<file path=word/comments.xml><?xml version="1.0" encoding="utf-8"?>
-<w:comments xmlns:wpc="http://schemas.microsoft.com/office/word/2010/wordprocessingCanvas" xmlns:cx="http://schemas.microsoft.com/office/drawing/2014/chartex" xmlns:cx1="http://schemas.microsoft.com/office/drawing/2015/9/8/chartex" xmlns:cx2="http://schemas.microsoft.com/office/drawing/2015/10/21/chartex" xmlns:cx3="http://schemas.microsoft.com/office/drawing/2016/5/9/chartex" xmlns:cx4="http://schemas.microsoft.com/office/drawing/2016/5/10/chartex" xmlns:cx5="http://schemas.microsoft.com/office/drawing/2016/5/11/chartex" xmlns:cx6="http://schemas.microsoft.com/office/drawing/2016/5/12/chartex" xmlns:cx7="http://schemas.microsoft.com/office/drawing/2016/5/13/chartex" xmlns:cx8="http://schemas.microsoft.com/office/drawing/2016/5/14/chartex" xmlns:mc="http://schemas.openxmlformats.org/markup-compatibility/2006" xmlns:aink="http://schemas.microsoft.com/office/drawing/2016/ink" xmlns:am3d="http://schemas.microsoft.com/office/drawing/2017/model3d" xmlns:o="urn:schemas-microsoft-com:office:office" xmlns:r="http://schemas.openxmlformats.org/officeDocument/2006/relationships" xmlns:m="http://schemas.openxmlformats.org/officeDocument/2006/math" xmlns:v="urn:schemas-microsoft-com:vml" xmlns:wp14="http://schemas.microsoft.com/office/word/2010/wordprocessingDrawing" xmlns:wp="http://schemas.openxmlformats.org/drawingml/2006/wordprocessingDrawing" xmlns:w10="urn:schemas-microsoft-com:office:word" xmlns:w="http://schemas.openxmlformats.org/wordprocessingml/2006/main" xmlns:w14="http://schemas.microsoft.com/office/word/2010/wordml" xmlns:w15="http://schemas.microsoft.com/office/word/2012/wordml" xmlns:w16cid="http://schemas.microsoft.com/office/word/2016/wordml/cid" xmlns:w16se="http://schemas.microsoft.com/office/word/2015/wordml/symex" xmlns:wpg="http://schemas.microsoft.com/office/word/2010/wordprocessingGroup" xmlns:wpi="http://schemas.microsoft.com/office/word/2010/wordprocessingInk" xmlns:wne="http://schemas.microsoft.com/office/word/2006/wordml" xmlns:wps="http://schemas.microsoft.com/office/word/2010/wordprocessingShape" mc:Ignorable="w14 w15 w16se w16cid wp14">
-  <w:comment w:id="0" w:author="William Hemstrom" w:date="2019-08-28T12:44:00Z" w:initials="WH">
-    <w:p>
-      <w:pPr>
-        <w:pStyle w:val="CommentText"/>
-      </w:pPr>
-      <w:r>
-        <w:rPr>
-          <w:rStyle w:val="CommentReference"/>
-        </w:rPr>
-        <w:annotationRef/>
-      </w:r>
-      <w:r>
-        <w:t>Is it proper to say “the monarch” or “monarchs”?</w:t>
-      </w:r>
-    </w:p>
-  </w:comment>
-  <w:comment w:id="2" w:author="Micah Freedman" w:date="2019-08-09T12:19:00Z" w:initials="MF">
-    <w:p>
-      <w:pPr>
-        <w:pStyle w:val="CommentText"/>
-      </w:pPr>
-      <w:r>
-        <w:rPr>
-          <w:rStyle w:val="CommentReference"/>
-        </w:rPr>
-        <w:annotationRef/>
-      </w:r>
-      <w:r>
-        <w:t>at least until the paper from the de Roode lab comes out ….</w:t>
-      </w:r>
-    </w:p>
-  </w:comment>
-</w:comments>
 </file>
 
 <file path=word/commentsExtended.xml><?xml version="1.0" encoding="utf-8"?>
@@ -6531,7 +7429,7 @@
 </file>
 
 <file path=word/endnotes.xml><?xml version="1.0" encoding="utf-8"?>
-<w:endnotes xmlns:wpc="http://schemas.microsoft.com/office/word/2010/wordprocessingCanvas" xmlns:cx="http://schemas.microsoft.com/office/drawing/2014/chartex" xmlns:cx1="http://schemas.microsoft.com/office/drawing/2015/9/8/chartex" xmlns:cx2="http://schemas.microsoft.com/office/drawing/2015/10/21/chartex" xmlns:cx3="http://schemas.microsoft.com/office/drawing/2016/5/9/chartex" xmlns:cx4="http://schemas.microsoft.com/office/drawing/2016/5/10/chartex" xmlns:cx5="http://schemas.microsoft.com/office/drawing/2016/5/11/chartex" xmlns:cx6="http://schemas.microsoft.com/office/drawing/2016/5/12/chartex" xmlns:cx7="http://schemas.microsoft.com/office/drawing/2016/5/13/chartex" xmlns:cx8="http://schemas.microsoft.com/office/drawing/2016/5/14/chartex" xmlns:mc="http://schemas.openxmlformats.org/markup-compatibility/2006" xmlns:aink="http://schemas.microsoft.com/office/drawing/2016/ink" xmlns:am3d="http://schemas.microsoft.com/office/drawing/2017/model3d" xmlns:o="urn:schemas-microsoft-com:office:office" xmlns:r="http://schemas.openxmlformats.org/officeDocument/2006/relationships" xmlns:m="http://schemas.openxmlformats.org/officeDocument/2006/math" xmlns:v="urn:schemas-microsoft-com:vml" xmlns:wp14="http://schemas.microsoft.com/office/word/2010/wordprocessingDrawing" xmlns:wp="http://schemas.openxmlformats.org/drawingml/2006/wordprocessingDrawing" xmlns:w10="urn:schemas-microsoft-com:office:word" xmlns:w="http://schemas.openxmlformats.org/wordprocessingml/2006/main" xmlns:w14="http://schemas.microsoft.com/office/word/2010/wordml" xmlns:w15="http://schemas.microsoft.com/office/word/2012/wordml" xmlns:w16cid="http://schemas.microsoft.com/office/word/2016/wordml/cid" xmlns:w16se="http://schemas.microsoft.com/office/word/2015/wordml/symex" xmlns:wpg="http://schemas.microsoft.com/office/word/2010/wordprocessingGroup" xmlns:wpi="http://schemas.microsoft.com/office/word/2010/wordprocessingInk" xmlns:wne="http://schemas.microsoft.com/office/word/2006/wordml" xmlns:wps="http://schemas.microsoft.com/office/word/2010/wordprocessingShape" mc:Ignorable="w14 w15 w16se w16cid wp14">
+<w:endnotes xmlns:wpc="http://schemas.microsoft.com/office/word/2010/wordprocessingCanvas" xmlns:mo="http://schemas.microsoft.com/office/mac/office/2008/main" xmlns:mc="http://schemas.openxmlformats.org/markup-compatibility/2006" xmlns:mv="urn:schemas-microsoft-com:mac:vml" xmlns:o="urn:schemas-microsoft-com:office:office" xmlns:r="http://schemas.openxmlformats.org/officeDocument/2006/relationships" xmlns:m="http://schemas.openxmlformats.org/officeDocument/2006/math" xmlns:v="urn:schemas-microsoft-com:vml" xmlns:wp14="http://schemas.microsoft.com/office/word/2010/wordprocessingDrawing" xmlns:wp="http://schemas.openxmlformats.org/drawingml/2006/wordprocessingDrawing" xmlns:w10="urn:schemas-microsoft-com:office:word" xmlns:w="http://schemas.openxmlformats.org/wordprocessingml/2006/main" xmlns:w14="http://schemas.microsoft.com/office/word/2010/wordml" xmlns:wpg="http://schemas.microsoft.com/office/word/2010/wordprocessingGroup" xmlns:wpi="http://schemas.microsoft.com/office/word/2010/wordprocessingInk" xmlns:wne="http://schemas.microsoft.com/office/word/2006/wordml" xmlns:wps="http://schemas.microsoft.com/office/word/2010/wordprocessingShape" mc:Ignorable="w14 wp14">
   <w:endnote w:type="separator" w:id="-1">
     <w:p>
       <w:r>
@@ -6550,7 +7448,7 @@
 </file>
 
 <file path=word/footnotes.xml><?xml version="1.0" encoding="utf-8"?>
-<w:footnotes xmlns:wpc="http://schemas.microsoft.com/office/word/2010/wordprocessingCanvas" xmlns:cx="http://schemas.microsoft.com/office/drawing/2014/chartex" xmlns:cx1="http://schemas.microsoft.com/office/drawing/2015/9/8/chartex" xmlns:cx2="http://schemas.microsoft.com/office/drawing/2015/10/21/chartex" xmlns:cx3="http://schemas.microsoft.com/office/drawing/2016/5/9/chartex" xmlns:cx4="http://schemas.microsoft.com/office/drawing/2016/5/10/chartex" xmlns:cx5="http://schemas.microsoft.com/office/drawing/2016/5/11/chartex" xmlns:cx6="http://schemas.microsoft.com/office/drawing/2016/5/12/chartex" xmlns:cx7="http://schemas.microsoft.com/office/drawing/2016/5/13/chartex" xmlns:cx8="http://schemas.microsoft.com/office/drawing/2016/5/14/chartex" xmlns:mc="http://schemas.openxmlformats.org/markup-compatibility/2006" xmlns:aink="http://schemas.microsoft.com/office/drawing/2016/ink" xmlns:am3d="http://schemas.microsoft.com/office/drawing/2017/model3d" xmlns:o="urn:schemas-microsoft-com:office:office" xmlns:r="http://schemas.openxmlformats.org/officeDocument/2006/relationships" xmlns:m="http://schemas.openxmlformats.org/officeDocument/2006/math" xmlns:v="urn:schemas-microsoft-com:vml" xmlns:wp14="http://schemas.microsoft.com/office/word/2010/wordprocessingDrawing" xmlns:wp="http://schemas.openxmlformats.org/drawingml/2006/wordprocessingDrawing" xmlns:w10="urn:schemas-microsoft-com:office:word" xmlns:w="http://schemas.openxmlformats.org/wordprocessingml/2006/main" xmlns:w14="http://schemas.microsoft.com/office/word/2010/wordml" xmlns:w15="http://schemas.microsoft.com/office/word/2012/wordml" xmlns:w16cid="http://schemas.microsoft.com/office/word/2016/wordml/cid" xmlns:w16se="http://schemas.microsoft.com/office/word/2015/wordml/symex" xmlns:wpg="http://schemas.microsoft.com/office/word/2010/wordprocessingGroup" xmlns:wpi="http://schemas.microsoft.com/office/word/2010/wordprocessingInk" xmlns:wne="http://schemas.microsoft.com/office/word/2006/wordml" xmlns:wps="http://schemas.microsoft.com/office/word/2010/wordprocessingShape" mc:Ignorable="w14 w15 w16se w16cid wp14">
+<w:footnotes xmlns:wpc="http://schemas.microsoft.com/office/word/2010/wordprocessingCanvas" xmlns:mo="http://schemas.microsoft.com/office/mac/office/2008/main" xmlns:mc="http://schemas.openxmlformats.org/markup-compatibility/2006" xmlns:mv="urn:schemas-microsoft-com:mac:vml" xmlns:o="urn:schemas-microsoft-com:office:office" xmlns:r="http://schemas.openxmlformats.org/officeDocument/2006/relationships" xmlns:m="http://schemas.openxmlformats.org/officeDocument/2006/math" xmlns:v="urn:schemas-microsoft-com:vml" xmlns:wp14="http://schemas.microsoft.com/office/word/2010/wordprocessingDrawing" xmlns:wp="http://schemas.openxmlformats.org/drawingml/2006/wordprocessingDrawing" xmlns:w10="urn:schemas-microsoft-com:office:word" xmlns:w="http://schemas.openxmlformats.org/wordprocessingml/2006/main" xmlns:w14="http://schemas.microsoft.com/office/word/2010/wordml" xmlns:wpg="http://schemas.microsoft.com/office/word/2010/wordprocessingGroup" xmlns:wpi="http://schemas.microsoft.com/office/word/2010/wordprocessingInk" xmlns:wne="http://schemas.microsoft.com/office/word/2006/wordml" xmlns:wps="http://schemas.microsoft.com/office/word/2010/wordprocessingShape" mc:Ignorable="w14 wp14">
   <w:footnote w:type="separator" w:id="-1">
     <w:p>
       <w:r>
@@ -6569,8 +7467,8 @@
 </file>
 
 <file path=word/numbering.xml><?xml version="1.0" encoding="utf-8"?>
-<w:numbering xmlns:wpc="http://schemas.microsoft.com/office/word/2010/wordprocessingCanvas" xmlns:cx="http://schemas.microsoft.com/office/drawing/2014/chartex" xmlns:cx1="http://schemas.microsoft.com/office/drawing/2015/9/8/chartex" xmlns:cx2="http://schemas.microsoft.com/office/drawing/2015/10/21/chartex" xmlns:cx3="http://schemas.microsoft.com/office/drawing/2016/5/9/chartex" xmlns:cx4="http://schemas.microsoft.com/office/drawing/2016/5/10/chartex" xmlns:cx5="http://schemas.microsoft.com/office/drawing/2016/5/11/chartex" xmlns:cx6="http://schemas.microsoft.com/office/drawing/2016/5/12/chartex" xmlns:cx7="http://schemas.microsoft.com/office/drawing/2016/5/13/chartex" xmlns:cx8="http://schemas.microsoft.com/office/drawing/2016/5/14/chartex" xmlns:mc="http://schemas.openxmlformats.org/markup-compatibility/2006" xmlns:aink="http://schemas.microsoft.com/office/drawing/2016/ink" xmlns:am3d="http://schemas.microsoft.com/office/drawing/2017/model3d" xmlns:o="urn:schemas-microsoft-com:office:office" xmlns:r="http://schemas.openxmlformats.org/officeDocument/2006/relationships" xmlns:m="http://schemas.openxmlformats.org/officeDocument/2006/math" xmlns:v="urn:schemas-microsoft-com:vml" xmlns:wp14="http://schemas.microsoft.com/office/word/2010/wordprocessingDrawing" xmlns:wp="http://schemas.openxmlformats.org/drawingml/2006/wordprocessingDrawing" xmlns:w10="urn:schemas-microsoft-com:office:word" xmlns:w="http://schemas.openxmlformats.org/wordprocessingml/2006/main" xmlns:w14="http://schemas.microsoft.com/office/word/2010/wordml" xmlns:w15="http://schemas.microsoft.com/office/word/2012/wordml" xmlns:w16cid="http://schemas.microsoft.com/office/word/2016/wordml/cid" xmlns:w16se="http://schemas.microsoft.com/office/word/2015/wordml/symex" xmlns:wpg="http://schemas.microsoft.com/office/word/2010/wordprocessingGroup" xmlns:wpi="http://schemas.microsoft.com/office/word/2010/wordprocessingInk" xmlns:wne="http://schemas.microsoft.com/office/word/2006/wordml" xmlns:wps="http://schemas.microsoft.com/office/word/2010/wordprocessingShape" mc:Ignorable="w14 w15 w16se w16cid wp14">
-  <w:abstractNum w:abstractNumId="0" w15:restartNumberingAfterBreak="0">
+<w:numbering xmlns:wpc="http://schemas.microsoft.com/office/word/2010/wordprocessingCanvas" xmlns:mo="http://schemas.microsoft.com/office/mac/office/2008/main" xmlns:mc="http://schemas.openxmlformats.org/markup-compatibility/2006" xmlns:mv="urn:schemas-microsoft-com:mac:vml" xmlns:o="urn:schemas-microsoft-com:office:office" xmlns:r="http://schemas.openxmlformats.org/officeDocument/2006/relationships" xmlns:m="http://schemas.openxmlformats.org/officeDocument/2006/math" xmlns:v="urn:schemas-microsoft-com:vml" xmlns:wp14="http://schemas.microsoft.com/office/word/2010/wordprocessingDrawing" xmlns:wp="http://schemas.openxmlformats.org/drawingml/2006/wordprocessingDrawing" xmlns:w10="urn:schemas-microsoft-com:office:word" xmlns:w="http://schemas.openxmlformats.org/wordprocessingml/2006/main" xmlns:w14="http://schemas.microsoft.com/office/word/2010/wordml" xmlns:wpg="http://schemas.microsoft.com/office/word/2010/wordprocessingGroup" xmlns:wpi="http://schemas.microsoft.com/office/word/2010/wordprocessingInk" xmlns:wne="http://schemas.microsoft.com/office/word/2006/wordml" xmlns:wps="http://schemas.microsoft.com/office/word/2010/wordprocessingShape" mc:Ignorable="w14 wp14">
+  <w:abstractNum w:abstractNumId="0">
     <w:nsid w:val="485F2203"/>
     <w:multiLevelType w:val="hybridMultilevel"/>
     <w:tmpl w:val="2182E654"/>
@@ -6674,7 +7572,7 @@
 </file>
 
 <file path=word/styles.xml><?xml version="1.0" encoding="utf-8"?>
-<w:styles xmlns:mc="http://schemas.openxmlformats.org/markup-compatibility/2006" xmlns:r="http://schemas.openxmlformats.org/officeDocument/2006/relationships" xmlns:w="http://schemas.openxmlformats.org/wordprocessingml/2006/main" xmlns:w14="http://schemas.microsoft.com/office/word/2010/wordml" xmlns:w15="http://schemas.microsoft.com/office/word/2012/wordml" xmlns:w16cid="http://schemas.microsoft.com/office/word/2016/wordml/cid" xmlns:w16se="http://schemas.microsoft.com/office/word/2015/wordml/symex" mc:Ignorable="w14 w15 w16se w16cid">
+<w:styles xmlns:mc="http://schemas.openxmlformats.org/markup-compatibility/2006" xmlns:r="http://schemas.openxmlformats.org/officeDocument/2006/relationships" xmlns:w="http://schemas.openxmlformats.org/wordprocessingml/2006/main" xmlns:w14="http://schemas.microsoft.com/office/word/2010/wordml" mc:Ignorable="w14">
   <w:docDefaults>
     <w:rPrDefault>
       <w:rPr>
@@ -6686,375 +7584,153 @@
     </w:rPrDefault>
     <w:pPrDefault/>
   </w:docDefaults>
-  <w:latentStyles w:defLockedState="0" w:defUIPriority="99" w:defSemiHidden="0" w:defUnhideWhenUsed="0" w:defQFormat="0" w:count="377">
-    <w:lsdException w:name="Normal" w:uiPriority="0" w:qFormat="1"/>
-    <w:lsdException w:name="heading 1" w:uiPriority="9" w:qFormat="1"/>
-    <w:lsdException w:name="heading 2" w:semiHidden="1" w:uiPriority="9" w:unhideWhenUsed="1" w:qFormat="1"/>
-    <w:lsdException w:name="heading 3" w:semiHidden="1" w:uiPriority="9" w:unhideWhenUsed="1" w:qFormat="1"/>
-    <w:lsdException w:name="heading 4" w:semiHidden="1" w:uiPriority="9" w:unhideWhenUsed="1" w:qFormat="1"/>
-    <w:lsdException w:name="heading 5" w:semiHidden="1" w:uiPriority="9" w:unhideWhenUsed="1" w:qFormat="1"/>
-    <w:lsdException w:name="heading 6" w:semiHidden="1" w:uiPriority="9" w:unhideWhenUsed="1" w:qFormat="1"/>
-    <w:lsdException w:name="heading 7" w:semiHidden="1" w:uiPriority="9" w:unhideWhenUsed="1" w:qFormat="1"/>
-    <w:lsdException w:name="heading 8" w:semiHidden="1" w:uiPriority="9" w:unhideWhenUsed="1" w:qFormat="1"/>
-    <w:lsdException w:name="heading 9" w:semiHidden="1" w:uiPriority="9" w:unhideWhenUsed="1" w:qFormat="1"/>
-    <w:lsdException w:name="index 1" w:semiHidden="1" w:unhideWhenUsed="1"/>
-    <w:lsdException w:name="index 2" w:semiHidden="1" w:unhideWhenUsed="1"/>
-    <w:lsdException w:name="index 3" w:semiHidden="1" w:unhideWhenUsed="1"/>
-    <w:lsdException w:name="index 4" w:semiHidden="1" w:unhideWhenUsed="1"/>
-    <w:lsdException w:name="index 5" w:semiHidden="1" w:unhideWhenUsed="1"/>
-    <w:lsdException w:name="index 6" w:semiHidden="1" w:unhideWhenUsed="1"/>
-    <w:lsdException w:name="index 7" w:semiHidden="1" w:unhideWhenUsed="1"/>
-    <w:lsdException w:name="index 8" w:semiHidden="1" w:unhideWhenUsed="1"/>
-    <w:lsdException w:name="index 9" w:semiHidden="1" w:unhideWhenUsed="1"/>
-    <w:lsdException w:name="toc 1" w:semiHidden="1" w:uiPriority="39" w:unhideWhenUsed="1"/>
-    <w:lsdException w:name="toc 2" w:semiHidden="1" w:uiPriority="39" w:unhideWhenUsed="1"/>
-    <w:lsdException w:name="toc 3" w:semiHidden="1" w:uiPriority="39" w:unhideWhenUsed="1"/>
-    <w:lsdException w:name="toc 4" w:semiHidden="1" w:uiPriority="39" w:unhideWhenUsed="1"/>
-    <w:lsdException w:name="toc 5" w:semiHidden="1" w:uiPriority="39" w:unhideWhenUsed="1"/>
-    <w:lsdException w:name="toc 6" w:semiHidden="1" w:uiPriority="39" w:unhideWhenUsed="1"/>
-    <w:lsdException w:name="toc 7" w:semiHidden="1" w:uiPriority="39" w:unhideWhenUsed="1"/>
-    <w:lsdException w:name="toc 8" w:semiHidden="1" w:uiPriority="39" w:unhideWhenUsed="1"/>
-    <w:lsdException w:name="toc 9" w:semiHidden="1" w:uiPriority="39" w:unhideWhenUsed="1"/>
-    <w:lsdException w:name="Normal Indent" w:semiHidden="1" w:unhideWhenUsed="1"/>
-    <w:lsdException w:name="footnote text" w:semiHidden="1" w:unhideWhenUsed="1"/>
-    <w:lsdException w:name="annotation text" w:semiHidden="1" w:unhideWhenUsed="1"/>
-    <w:lsdException w:name="header" w:semiHidden="1" w:unhideWhenUsed="1"/>
-    <w:lsdException w:name="footer" w:semiHidden="1" w:unhideWhenUsed="1"/>
-    <w:lsdException w:name="index heading" w:semiHidden="1" w:unhideWhenUsed="1"/>
-    <w:lsdException w:name="caption" w:semiHidden="1" w:uiPriority="35" w:unhideWhenUsed="1" w:qFormat="1"/>
-    <w:lsdException w:name="table of figures" w:semiHidden="1" w:unhideWhenUsed="1"/>
-    <w:lsdException w:name="envelope address" w:semiHidden="1" w:unhideWhenUsed="1"/>
-    <w:lsdException w:name="envelope return" w:semiHidden="1" w:unhideWhenUsed="1"/>
-    <w:lsdException w:name="footnote reference" w:semiHidden="1" w:unhideWhenUsed="1"/>
-    <w:lsdException w:name="annotation reference" w:semiHidden="1" w:unhideWhenUsed="1"/>
-    <w:lsdException w:name="line number" w:semiHidden="1" w:unhideWhenUsed="1"/>
-    <w:lsdException w:name="page number" w:semiHidden="1" w:unhideWhenUsed="1"/>
-    <w:lsdException w:name="endnote reference" w:semiHidden="1" w:unhideWhenUsed="1"/>
-    <w:lsdException w:name="endnote text" w:semiHidden="1" w:unhideWhenUsed="1"/>
-    <w:lsdException w:name="table of authorities" w:semiHidden="1" w:unhideWhenUsed="1"/>
-    <w:lsdException w:name="macro" w:semiHidden="1" w:unhideWhenUsed="1"/>
-    <w:lsdException w:name="toa heading" w:semiHidden="1" w:unhideWhenUsed="1"/>
-    <w:lsdException w:name="List" w:semiHidden="1" w:unhideWhenUsed="1"/>
-    <w:lsdException w:name="List Bullet" w:semiHidden="1" w:unhideWhenUsed="1"/>
-    <w:lsdException w:name="List Number" w:semiHidden="1" w:unhideWhenUsed="1"/>
-    <w:lsdException w:name="List 2" w:semiHidden="1" w:unhideWhenUsed="1"/>
-    <w:lsdException w:name="List 3" w:semiHidden="1" w:unhideWhenUsed="1"/>
-    <w:lsdException w:name="List 4" w:semiHidden="1" w:unhideWhenUsed="1"/>
-    <w:lsdException w:name="List 5" w:semiHidden="1" w:unhideWhenUsed="1"/>
-    <w:lsdException w:name="List Bullet 2" w:semiHidden="1" w:unhideWhenUsed="1"/>
-    <w:lsdException w:name="List Bullet 3" w:semiHidden="1" w:unhideWhenUsed="1"/>
-    <w:lsdException w:name="List Bullet 4" w:semiHidden="1" w:unhideWhenUsed="1"/>
-    <w:lsdException w:name="List Bullet 5" w:semiHidden="1" w:unhideWhenUsed="1"/>
-    <w:lsdException w:name="List Number 2" w:semiHidden="1" w:unhideWhenUsed="1"/>
-    <w:lsdException w:name="List Number 3" w:semiHidden="1" w:unhideWhenUsed="1"/>
-    <w:lsdException w:name="List Number 4" w:semiHidden="1" w:unhideWhenUsed="1"/>
-    <w:lsdException w:name="List Number 5" w:semiHidden="1" w:unhideWhenUsed="1"/>
-    <w:lsdException w:name="Title" w:uiPriority="10" w:qFormat="1"/>
-    <w:lsdException w:name="Closing" w:semiHidden="1" w:unhideWhenUsed="1"/>
-    <w:lsdException w:name="Signature" w:semiHidden="1" w:unhideWhenUsed="1"/>
-    <w:lsdException w:name="Default Paragraph Font" w:semiHidden="1" w:uiPriority="1" w:unhideWhenUsed="1"/>
-    <w:lsdException w:name="Body Text" w:semiHidden="1" w:unhideWhenUsed="1"/>
-    <w:lsdException w:name="Body Text Indent" w:semiHidden="1" w:unhideWhenUsed="1"/>
-    <w:lsdException w:name="List Continue" w:semiHidden="1" w:unhideWhenUsed="1"/>
-    <w:lsdException w:name="List Continue 2" w:semiHidden="1" w:unhideWhenUsed="1"/>
-    <w:lsdException w:name="List Continue 3" w:semiHidden="1" w:unhideWhenUsed="1"/>
-    <w:lsdException w:name="List Continue 4" w:semiHidden="1" w:unhideWhenUsed="1"/>
-    <w:lsdException w:name="List Continue 5" w:semiHidden="1" w:unhideWhenUsed="1"/>
-    <w:lsdException w:name="Message Header" w:semiHidden="1" w:unhideWhenUsed="1"/>
-    <w:lsdException w:name="Subtitle" w:uiPriority="11" w:qFormat="1"/>
-    <w:lsdException w:name="Salutation" w:semiHidden="1" w:unhideWhenUsed="1"/>
-    <w:lsdException w:name="Date" w:semiHidden="1" w:unhideWhenUsed="1"/>
-    <w:lsdException w:name="Body Text First Indent" w:semiHidden="1" w:unhideWhenUsed="1"/>
-    <w:lsdException w:name="Body Text First Indent 2" w:semiHidden="1" w:unhideWhenUsed="1"/>
-    <w:lsdException w:name="Note Heading" w:semiHidden="1" w:unhideWhenUsed="1"/>
-    <w:lsdException w:name="Body Text 2" w:semiHidden="1" w:unhideWhenUsed="1"/>
-    <w:lsdException w:name="Body Text 3" w:semiHidden="1" w:unhideWhenUsed="1"/>
-    <w:lsdException w:name="Body Text Indent 2" w:semiHidden="1" w:unhideWhenUsed="1"/>
-    <w:lsdException w:name="Body Text Indent 3" w:semiHidden="1" w:unhideWhenUsed="1"/>
-    <w:lsdException w:name="Block Text" w:semiHidden="1" w:unhideWhenUsed="1"/>
-    <w:lsdException w:name="Hyperlink" w:semiHidden="1" w:unhideWhenUsed="1"/>
-    <w:lsdException w:name="FollowedHyperlink" w:semiHidden="1" w:unhideWhenUsed="1"/>
-    <w:lsdException w:name="Strong" w:uiPriority="22" w:qFormat="1"/>
-    <w:lsdException w:name="Emphasis" w:uiPriority="20" w:qFormat="1"/>
-    <w:lsdException w:name="Document Map" w:semiHidden="1" w:unhideWhenUsed="1"/>
-    <w:lsdException w:name="Plain Text" w:semiHidden="1" w:unhideWhenUsed="1"/>
-    <w:lsdException w:name="E-mail Signature" w:semiHidden="1" w:unhideWhenUsed="1"/>
-    <w:lsdException w:name="HTML Top of Form" w:semiHidden="1" w:unhideWhenUsed="1"/>
-    <w:lsdException w:name="HTML Bottom of Form" w:semiHidden="1" w:unhideWhenUsed="1"/>
-    <w:lsdException w:name="Normal (Web)" w:semiHidden="1" w:unhideWhenUsed="1"/>
-    <w:lsdException w:name="HTML Acronym" w:semiHidden="1" w:unhideWhenUsed="1"/>
-    <w:lsdException w:name="HTML Address" w:semiHidden="1" w:unhideWhenUsed="1"/>
-    <w:lsdException w:name="HTML Cite" w:semiHidden="1" w:unhideWhenUsed="1"/>
-    <w:lsdException w:name="HTML Code" w:semiHidden="1" w:unhideWhenUsed="1"/>
-    <w:lsdException w:name="HTML Definition" w:semiHidden="1" w:unhideWhenUsed="1"/>
-    <w:lsdException w:name="HTML Keyboard" w:semiHidden="1" w:unhideWhenUsed="1"/>
-    <w:lsdException w:name="HTML Preformatted" w:semiHidden="1" w:unhideWhenUsed="1"/>
-    <w:lsdException w:name="HTML Sample" w:semiHidden="1" w:unhideWhenUsed="1"/>
-    <w:lsdException w:name="HTML Typewriter" w:semiHidden="1" w:unhideWhenUsed="1"/>
-    <w:lsdException w:name="HTML Variable" w:semiHidden="1" w:unhideWhenUsed="1"/>
-    <w:lsdException w:name="Normal Table" w:semiHidden="1" w:unhideWhenUsed="1"/>
-    <w:lsdException w:name="annotation subject" w:semiHidden="1" w:unhideWhenUsed="1"/>
-    <w:lsdException w:name="No List" w:semiHidden="1" w:unhideWhenUsed="1"/>
-    <w:lsdException w:name="Outline List 1" w:semiHidden="1" w:unhideWhenUsed="1"/>
-    <w:lsdException w:name="Outline List 2" w:semiHidden="1" w:unhideWhenUsed="1"/>
-    <w:lsdException w:name="Outline List 3" w:semiHidden="1" w:unhideWhenUsed="1"/>
-    <w:lsdException w:name="Table Simple 1" w:semiHidden="1" w:unhideWhenUsed="1"/>
-    <w:lsdException w:name="Table Simple 2" w:semiHidden="1" w:unhideWhenUsed="1"/>
-    <w:lsdException w:name="Table Simple 3" w:semiHidden="1" w:unhideWhenUsed="1"/>
-    <w:lsdException w:name="Table Classic 1" w:semiHidden="1" w:unhideWhenUsed="1"/>
-    <w:lsdException w:name="Table Classic 2" w:semiHidden="1" w:unhideWhenUsed="1"/>
-    <w:lsdException w:name="Table Classic 3" w:semiHidden="1" w:unhideWhenUsed="1"/>
-    <w:lsdException w:name="Table Classic 4" w:semiHidden="1" w:unhideWhenUsed="1"/>
-    <w:lsdException w:name="Table Colorful 1" w:semiHidden="1" w:unhideWhenUsed="1"/>
-    <w:lsdException w:name="Table Colorful 2" w:semiHidden="1" w:unhideWhenUsed="1"/>
-    <w:lsdException w:name="Table Colorful 3" w:semiHidden="1" w:unhideWhenUsed="1"/>
-    <w:lsdException w:name="Table Columns 1" w:semiHidden="1" w:unhideWhenUsed="1"/>
-    <w:lsdException w:name="Table Columns 2" w:semiHidden="1" w:unhideWhenUsed="1"/>
-    <w:lsdException w:name="Table Columns 3" w:semiHidden="1" w:unhideWhenUsed="1"/>
-    <w:lsdException w:name="Table Columns 4" w:semiHidden="1" w:unhideWhenUsed="1"/>
-    <w:lsdException w:name="Table Columns 5" w:semiHidden="1" w:unhideWhenUsed="1"/>
-    <w:lsdException w:name="Table Grid 1" w:semiHidden="1" w:unhideWhenUsed="1"/>
-    <w:lsdException w:name="Table Grid 2" w:semiHidden="1" w:unhideWhenUsed="1"/>
-    <w:lsdException w:name="Table Grid 3" w:semiHidden="1" w:unhideWhenUsed="1"/>
-    <w:lsdException w:name="Table Grid 4" w:semiHidden="1" w:unhideWhenUsed="1"/>
-    <w:lsdException w:name="Table Grid 5" w:semiHidden="1" w:unhideWhenUsed="1"/>
-    <w:lsdException w:name="Table Grid 6" w:semiHidden="1" w:unhideWhenUsed="1"/>
-    <w:lsdException w:name="Table Grid 7" w:semiHidden="1" w:unhideWhenUsed="1"/>
-    <w:lsdException w:name="Table Grid 8" w:semiHidden="1" w:unhideWhenUsed="1"/>
-    <w:lsdException w:name="Table List 1" w:semiHidden="1" w:unhideWhenUsed="1"/>
-    <w:lsdException w:name="Table List 2" w:semiHidden="1" w:unhideWhenUsed="1"/>
-    <w:lsdException w:name="Table List 3" w:semiHidden="1" w:unhideWhenUsed="1"/>
-    <w:lsdException w:name="Table List 4" w:semiHidden="1" w:unhideWhenUsed="1"/>
-    <w:lsdException w:name="Table List 5" w:semiHidden="1" w:unhideWhenUsed="1"/>
-    <w:lsdException w:name="Table List 6" w:semiHidden="1" w:unhideWhenUsed="1"/>
-    <w:lsdException w:name="Table List 7" w:semiHidden="1" w:unhideWhenUsed="1"/>
-    <w:lsdException w:name="Table List 8" w:semiHidden="1" w:unhideWhenUsed="1"/>
-    <w:lsdException w:name="Table 3D effects 1" w:semiHidden="1" w:unhideWhenUsed="1"/>
-    <w:lsdException w:name="Table 3D effects 2" w:semiHidden="1" w:unhideWhenUsed="1"/>
-    <w:lsdException w:name="Table 3D effects 3" w:semiHidden="1" w:unhideWhenUsed="1"/>
-    <w:lsdException w:name="Table Contemporary" w:semiHidden="1" w:unhideWhenUsed="1"/>
-    <w:lsdException w:name="Table Elegant" w:semiHidden="1" w:unhideWhenUsed="1"/>
-    <w:lsdException w:name="Table Professional" w:semiHidden="1" w:unhideWhenUsed="1"/>
-    <w:lsdException w:name="Table Subtle 1" w:semiHidden="1" w:unhideWhenUsed="1"/>
-    <w:lsdException w:name="Table Subtle 2" w:semiHidden="1" w:unhideWhenUsed="1"/>
-    <w:lsdException w:name="Table Web 1" w:semiHidden="1" w:unhideWhenUsed="1"/>
-    <w:lsdException w:name="Table Web 2" w:semiHidden="1" w:unhideWhenUsed="1"/>
-    <w:lsdException w:name="Table Web 3" w:semiHidden="1" w:unhideWhenUsed="1"/>
-    <w:lsdException w:name="Balloon Text" w:semiHidden="1" w:unhideWhenUsed="1"/>
-    <w:lsdException w:name="Table Grid" w:uiPriority="59"/>
-    <w:lsdException w:name="Table Theme" w:semiHidden="1" w:unhideWhenUsed="1"/>
-    <w:lsdException w:name="Placeholder Text" w:semiHidden="1"/>
-    <w:lsdException w:name="No Spacing" w:uiPriority="1" w:qFormat="1"/>
-    <w:lsdException w:name="Light Shading" w:uiPriority="60"/>
-    <w:lsdException w:name="Light List" w:uiPriority="61"/>
-    <w:lsdException w:name="Light Grid" w:uiPriority="62"/>
-    <w:lsdException w:name="Medium Shading 1" w:uiPriority="63"/>
-    <w:lsdException w:name="Medium Shading 2" w:uiPriority="64"/>
-    <w:lsdException w:name="Medium List 1" w:uiPriority="65"/>
-    <w:lsdException w:name="Medium List 2" w:uiPriority="66"/>
-    <w:lsdException w:name="Medium Grid 1" w:uiPriority="67"/>
-    <w:lsdException w:name="Medium Grid 2" w:uiPriority="68"/>
-    <w:lsdException w:name="Medium Grid 3" w:uiPriority="69"/>
-    <w:lsdException w:name="Dark List" w:uiPriority="70"/>
-    <w:lsdException w:name="Colorful Shading" w:uiPriority="71"/>
-    <w:lsdException w:name="Colorful List" w:uiPriority="72"/>
-    <w:lsdException w:name="Colorful Grid" w:uiPriority="73"/>
-    <w:lsdException w:name="Light Shading Accent 1" w:uiPriority="60"/>
-    <w:lsdException w:name="Light List Accent 1" w:uiPriority="61"/>
-    <w:lsdException w:name="Light Grid Accent 1" w:uiPriority="62"/>
-    <w:lsdException w:name="Medium Shading 1 Accent 1" w:uiPriority="63"/>
-    <w:lsdException w:name="Medium Shading 2 Accent 1" w:uiPriority="64"/>
-    <w:lsdException w:name="Medium List 1 Accent 1" w:uiPriority="65"/>
-    <w:lsdException w:name="Revision" w:semiHidden="1"/>
-    <w:lsdException w:name="List Paragraph" w:uiPriority="34" w:qFormat="1"/>
-    <w:lsdException w:name="Quote" w:uiPriority="29" w:qFormat="1"/>
-    <w:lsdException w:name="Intense Quote" w:uiPriority="30" w:qFormat="1"/>
-    <w:lsdException w:name="Medium List 2 Accent 1" w:uiPriority="66"/>
-    <w:lsdException w:name="Medium Grid 1 Accent 1" w:uiPriority="67"/>
-    <w:lsdException w:name="Medium Grid 2 Accent 1" w:uiPriority="68"/>
-    <w:lsdException w:name="Medium Grid 3 Accent 1" w:uiPriority="69"/>
-    <w:lsdException w:name="Dark List Accent 1" w:uiPriority="70"/>
-    <w:lsdException w:name="Colorful Shading Accent 1" w:uiPriority="71"/>
-    <w:lsdException w:name="Colorful List Accent 1" w:uiPriority="72"/>
-    <w:lsdException w:name="Colorful Grid Accent 1" w:uiPriority="73"/>
-    <w:lsdException w:name="Light Shading Accent 2" w:uiPriority="60"/>
-    <w:lsdException w:name="Light List Accent 2" w:uiPriority="61"/>
-    <w:lsdException w:name="Light Grid Accent 2" w:uiPriority="62"/>
-    <w:lsdException w:name="Medium Shading 1 Accent 2" w:uiPriority="63"/>
-    <w:lsdException w:name="Medium Shading 2 Accent 2" w:uiPriority="64"/>
-    <w:lsdException w:name="Medium List 1 Accent 2" w:uiPriority="65"/>
-    <w:lsdException w:name="Medium List 2 Accent 2" w:uiPriority="66"/>
-    <w:lsdException w:name="Medium Grid 1 Accent 2" w:uiPriority="67"/>
-    <w:lsdException w:name="Medium Grid 2 Accent 2" w:uiPriority="68"/>
-    <w:lsdException w:name="Medium Grid 3 Accent 2" w:uiPriority="69"/>
-    <w:lsdException w:name="Dark List Accent 2" w:uiPriority="70"/>
-    <w:lsdException w:name="Colorful Shading Accent 2" w:uiPriority="71"/>
-    <w:lsdException w:name="Colorful List Accent 2" w:uiPriority="72"/>
-    <w:lsdException w:name="Colorful Grid Accent 2" w:uiPriority="73"/>
-    <w:lsdException w:name="Light Shading Accent 3" w:uiPriority="60"/>
-    <w:lsdException w:name="Light List Accent 3" w:uiPriority="61"/>
-    <w:lsdException w:name="Light Grid Accent 3" w:uiPriority="62"/>
-    <w:lsdException w:name="Medium Shading 1 Accent 3" w:uiPriority="63"/>
-    <w:lsdException w:name="Medium Shading 2 Accent 3" w:uiPriority="64"/>
-    <w:lsdException w:name="Medium List 1 Accent 3" w:uiPriority="65"/>
-    <w:lsdException w:name="Medium List 2 Accent 3" w:uiPriority="66"/>
-    <w:lsdException w:name="Medium Grid 1 Accent 3" w:uiPriority="67"/>
-    <w:lsdException w:name="Medium Grid 2 Accent 3" w:uiPriority="68"/>
-    <w:lsdException w:name="Medium Grid 3 Accent 3" w:uiPriority="69"/>
-    <w:lsdException w:name="Dark List Accent 3" w:uiPriority="70"/>
-    <w:lsdException w:name="Colorful Shading Accent 3" w:uiPriority="71"/>
-    <w:lsdException w:name="Colorful List Accent 3" w:uiPriority="72"/>
-    <w:lsdException w:name="Colorful Grid Accent 3" w:uiPriority="73"/>
-    <w:lsdException w:name="Light Shading Accent 4" w:uiPriority="60"/>
-    <w:lsdException w:name="Light List Accent 4" w:uiPriority="61"/>
-    <w:lsdException w:name="Light Grid Accent 4" w:uiPriority="62"/>
-    <w:lsdException w:name="Medium Shading 1 Accent 4" w:uiPriority="63"/>
-    <w:lsdException w:name="Medium Shading 2 Accent 4" w:uiPriority="64"/>
-    <w:lsdException w:name="Medium List 1 Accent 4" w:uiPriority="65"/>
-    <w:lsdException w:name="Medium List 2 Accent 4" w:uiPriority="66"/>
-    <w:lsdException w:name="Medium Grid 1 Accent 4" w:uiPriority="67"/>
-    <w:lsdException w:name="Medium Grid 2 Accent 4" w:uiPriority="68"/>
-    <w:lsdException w:name="Medium Grid 3 Accent 4" w:uiPriority="69"/>
-    <w:lsdException w:name="Dark List Accent 4" w:uiPriority="70"/>
-    <w:lsdException w:name="Colorful Shading Accent 4" w:uiPriority="71"/>
-    <w:lsdException w:name="Colorful List Accent 4" w:uiPriority="72"/>
-    <w:lsdException w:name="Colorful Grid Accent 4" w:uiPriority="73"/>
-    <w:lsdException w:name="Light Shading Accent 5" w:uiPriority="60"/>
-    <w:lsdException w:name="Light List Accent 5" w:uiPriority="61"/>
-    <w:lsdException w:name="Light Grid Accent 5" w:uiPriority="62"/>
-    <w:lsdException w:name="Medium Shading 1 Accent 5" w:uiPriority="63"/>
-    <w:lsdException w:name="Medium Shading 2 Accent 5" w:uiPriority="64"/>
-    <w:lsdException w:name="Medium List 1 Accent 5" w:uiPriority="65"/>
-    <w:lsdException w:name="Medium List 2 Accent 5" w:uiPriority="66"/>
-    <w:lsdException w:name="Medium Grid 1 Accent 5" w:uiPriority="67"/>
-    <w:lsdException w:name="Medium Grid 2 Accent 5" w:uiPriority="68"/>
-    <w:lsdException w:name="Medium Grid 3 Accent 5" w:uiPriority="69"/>
-    <w:lsdException w:name="Dark List Accent 5" w:uiPriority="70"/>
-    <w:lsdException w:name="Colorful Shading Accent 5" w:uiPriority="71"/>
-    <w:lsdException w:name="Colorful List Accent 5" w:uiPriority="72"/>
-    <w:lsdException w:name="Colorful Grid Accent 5" w:uiPriority="73"/>
-    <w:lsdException w:name="Light Shading Accent 6" w:uiPriority="60"/>
-    <w:lsdException w:name="Light List Accent 6" w:uiPriority="61"/>
-    <w:lsdException w:name="Light Grid Accent 6" w:uiPriority="62"/>
-    <w:lsdException w:name="Medium Shading 1 Accent 6" w:uiPriority="63"/>
-    <w:lsdException w:name="Medium Shading 2 Accent 6" w:uiPriority="64"/>
-    <w:lsdException w:name="Medium List 1 Accent 6" w:uiPriority="65"/>
-    <w:lsdException w:name="Medium List 2 Accent 6" w:uiPriority="66"/>
-    <w:lsdException w:name="Medium Grid 1 Accent 6" w:uiPriority="67"/>
-    <w:lsdException w:name="Medium Grid 2 Accent 6" w:uiPriority="68"/>
-    <w:lsdException w:name="Medium Grid 3 Accent 6" w:uiPriority="69"/>
-    <w:lsdException w:name="Dark List Accent 6" w:uiPriority="70"/>
-    <w:lsdException w:name="Colorful Shading Accent 6" w:uiPriority="71"/>
-    <w:lsdException w:name="Colorful List Accent 6" w:uiPriority="72"/>
-    <w:lsdException w:name="Colorful Grid Accent 6" w:uiPriority="73"/>
-    <w:lsdException w:name="Subtle Emphasis" w:uiPriority="19" w:qFormat="1"/>
-    <w:lsdException w:name="Intense Emphasis" w:uiPriority="21" w:qFormat="1"/>
-    <w:lsdException w:name="Subtle Reference" w:uiPriority="31" w:qFormat="1"/>
-    <w:lsdException w:name="Intense Reference" w:uiPriority="32" w:qFormat="1"/>
-    <w:lsdException w:name="Book Title" w:uiPriority="33" w:qFormat="1"/>
-    <w:lsdException w:name="Bibliography" w:semiHidden="1" w:uiPriority="37" w:unhideWhenUsed="1"/>
-    <w:lsdException w:name="TOC Heading" w:semiHidden="1" w:uiPriority="39" w:unhideWhenUsed="1" w:qFormat="1"/>
-    <w:lsdException w:name="Grid Table 4" w:uiPriority="49"/>
-    <w:lsdException w:name="Grid Table 5 Dark" w:uiPriority="50"/>
-    <w:lsdException w:name="Grid Table 6 Colorful" w:uiPriority="51"/>
-    <w:lsdException w:name="Grid Table 7 Colorful" w:uiPriority="52"/>
-    <w:lsdException w:name="Grid Table 1 Light Accent 1" w:uiPriority="46"/>
-    <w:lsdException w:name="Grid Table 2 Accent 1" w:uiPriority="47"/>
-    <w:lsdException w:name="Grid Table 3 Accent 1" w:uiPriority="48"/>
-    <w:lsdException w:name="Grid Table 4 Accent 1" w:uiPriority="49"/>
-    <w:lsdException w:name="Grid Table 5 Dark Accent 1" w:uiPriority="50"/>
-    <w:lsdException w:name="Grid Table 6 Colorful Accent 1" w:uiPriority="51"/>
-    <w:lsdException w:name="Grid Table 7 Colorful Accent 1" w:uiPriority="52"/>
-    <w:lsdException w:name="Grid Table 1 Light Accent 2" w:uiPriority="46"/>
-    <w:lsdException w:name="Grid Table 2 Accent 2" w:uiPriority="47"/>
-    <w:lsdException w:name="Grid Table 3 Accent 2" w:uiPriority="48"/>
-    <w:lsdException w:name="Grid Table 4 Accent 2" w:uiPriority="49"/>
-    <w:lsdException w:name="Grid Table 5 Dark Accent 2" w:uiPriority="50"/>
-    <w:lsdException w:name="Grid Table 6 Colorful Accent 2" w:uiPriority="51"/>
-    <w:lsdException w:name="Grid Table 7 Colorful Accent 2" w:uiPriority="52"/>
-    <w:lsdException w:name="Grid Table 1 Light Accent 3" w:uiPriority="46"/>
-    <w:lsdException w:name="Grid Table 2 Accent 3" w:uiPriority="47"/>
-    <w:lsdException w:name="Grid Table 3 Accent 3" w:uiPriority="48"/>
-    <w:lsdException w:name="Grid Table 4 Accent 3" w:uiPriority="49"/>
-    <w:lsdException w:name="Grid Table 5 Dark Accent 3" w:uiPriority="50"/>
-    <w:lsdException w:name="Grid Table 6 Colorful Accent 3" w:uiPriority="51"/>
-    <w:lsdException w:name="Grid Table 7 Colorful Accent 3" w:uiPriority="52"/>
-    <w:lsdException w:name="Grid Table 1 Light Accent 4" w:uiPriority="46"/>
-    <w:lsdException w:name="Grid Table 2 Accent 4" w:uiPriority="47"/>
-    <w:lsdException w:name="Grid Table 3 Accent 4" w:uiPriority="48"/>
-    <w:lsdException w:name="Grid Table 4 Accent 4" w:uiPriority="49"/>
-    <w:lsdException w:name="Grid Table 5 Dark Accent 4" w:uiPriority="50"/>
-    <w:lsdException w:name="Grid Table 6 Colorful Accent 4" w:uiPriority="51"/>
-    <w:lsdException w:name="Grid Table 7 Colorful Accent 4" w:uiPriority="52"/>
-    <w:lsdException w:name="Grid Table 1 Light Accent 5" w:uiPriority="46"/>
-    <w:lsdException w:name="Grid Table 2 Accent 5" w:uiPriority="47"/>
-    <w:lsdException w:name="Grid Table 3 Accent 5" w:uiPriority="48"/>
-    <w:lsdException w:name="Grid Table 4 Accent 5" w:uiPriority="49"/>
-    <w:lsdException w:name="Grid Table 5 Dark Accent 5" w:uiPriority="50"/>
-    <w:lsdException w:name="Grid Table 6 Colorful Accent 5" w:uiPriority="51"/>
-    <w:lsdException w:name="Grid Table 7 Colorful Accent 5" w:uiPriority="52"/>
-    <w:lsdException w:name="Grid Table 1 Light Accent 6" w:uiPriority="46"/>
-    <w:lsdException w:name="Grid Table 2 Accent 6" w:uiPriority="47"/>
-    <w:lsdException w:name="Grid Table 3 Accent 6" w:uiPriority="48"/>
-    <w:lsdException w:name="Grid Table 4 Accent 6" w:uiPriority="49"/>
-    <w:lsdException w:name="Grid Table 5 Dark Accent 6" w:uiPriority="50"/>
-    <w:lsdException w:name="Grid Table 6 Colorful Accent 6" w:uiPriority="51"/>
-    <w:lsdException w:name="Grid Table 7 Colorful Accent 6" w:uiPriority="52"/>
-    <w:lsdException w:name="List Table 1 Light" w:uiPriority="46"/>
-    <w:lsdException w:name="List Table 2" w:uiPriority="47"/>
-    <w:lsdException w:name="List Table 3" w:uiPriority="48"/>
-    <w:lsdException w:name="List Table 4" w:uiPriority="49"/>
-    <w:lsdException w:name="List Table 5 Dark" w:uiPriority="50"/>
-    <w:lsdException w:name="List Table 6 Colorful" w:uiPriority="51"/>
-    <w:lsdException w:name="List Table 7 Colorful" w:uiPriority="52"/>
-    <w:lsdException w:name="List Table 1 Light Accent 1" w:uiPriority="46"/>
-    <w:lsdException w:name="List Table 2 Accent 1" w:uiPriority="47"/>
-    <w:lsdException w:name="List Table 3 Accent 1" w:uiPriority="48"/>
-    <w:lsdException w:name="List Table 4 Accent 1" w:uiPriority="49"/>
-    <w:lsdException w:name="List Table 5 Dark Accent 1" w:uiPriority="50"/>
-    <w:lsdException w:name="List Table 6 Colorful Accent 1" w:uiPriority="51"/>
-    <w:lsdException w:name="List Table 7 Colorful Accent 1" w:uiPriority="52"/>
-    <w:lsdException w:name="List Table 1 Light Accent 2" w:uiPriority="46"/>
-    <w:lsdException w:name="List Table 2 Accent 2" w:uiPriority="47"/>
-    <w:lsdException w:name="List Table 3 Accent 2" w:uiPriority="48"/>
-    <w:lsdException w:name="List Table 4 Accent 2" w:uiPriority="49"/>
-    <w:lsdException w:name="List Table 5 Dark Accent 2" w:uiPriority="50"/>
-    <w:lsdException w:name="List Table 6 Colorful Accent 2" w:uiPriority="51"/>
-    <w:lsdException w:name="List Table 7 Colorful Accent 2" w:uiPriority="52"/>
-    <w:lsdException w:name="List Table 1 Light Accent 3" w:uiPriority="46"/>
-    <w:lsdException w:name="List Table 2 Accent 3" w:uiPriority="47"/>
-    <w:lsdException w:name="List Table 3 Accent 3" w:uiPriority="48"/>
-    <w:lsdException w:name="List Table 4 Accent 3" w:uiPriority="49"/>
-    <w:lsdException w:name="List Table 5 Dark Accent 3" w:uiPriority="50"/>
-    <w:lsdException w:name="List Table 6 Colorful Accent 3" w:uiPriority="51"/>
-    <w:lsdException w:name="List Table 7 Colorful Accent 3" w:uiPriority="52"/>
-    <w:lsdException w:name="List Table 1 Light Accent 4" w:uiPriority="46"/>
-    <w:lsdException w:name="List Table 2 Accent 4" w:uiPriority="47"/>
-    <w:lsdException w:name="List Table 3 Accent 4" w:uiPriority="48"/>
-    <w:lsdException w:name="List Table 4 Accent 4" w:uiPriority="49"/>
-    <w:lsdException w:name="List Table 5 Dark Accent 4" w:uiPriority="50"/>
-    <w:lsdException w:name="List Table 6 Colorful Accent 4" w:uiPriority="51"/>
-    <w:lsdException w:name="List Table 7 Colorful Accent 4" w:uiPriority="52"/>
-    <w:lsdException w:name="List Table 1 Light Accent 5" w:uiPriority="46"/>
-    <w:lsdException w:name="List Table 2 Accent 5" w:uiPriority="47"/>
-    <w:lsdException w:name="List Table 3 Accent 5" w:uiPriority="48"/>
-    <w:lsdException w:name="List Table 4 Accent 5" w:uiPriority="49"/>
-    <w:lsdException w:name="List Table 5 Dark Accent 5" w:uiPriority="50"/>
-    <w:lsdException w:name="List Table 6 Colorful Accent 5" w:uiPriority="51"/>
-    <w:lsdException w:name="List Table 7 Colorful Accent 5" w:uiPriority="52"/>
-    <w:lsdException w:name="List Table 1 Light Accent 6" w:uiPriority="46"/>
-    <w:lsdException w:name="List Table 2 Accent 6" w:uiPriority="47"/>
-    <w:lsdException w:name="List Table 3 Accent 6" w:uiPriority="48"/>
-    <w:lsdException w:name="List Table 4 Accent 6" w:uiPriority="49"/>
-    <w:lsdException w:name="List Table 5 Dark Accent 6" w:uiPriority="50"/>
-    <w:lsdException w:name="List Table 6 Colorful Accent 6" w:uiPriority="51"/>
-    <w:lsdException w:name="List Table 7 Colorful Accent 6" w:uiPriority="52"/>
-    <w:lsdException w:name="Mention" w:semiHidden="1" w:unhideWhenUsed="1"/>
-    <w:lsdException w:name="Smart Hyperlink" w:semiHidden="1" w:unhideWhenUsed="1"/>
-    <w:lsdException w:name="Hashtag" w:semiHidden="1" w:unhideWhenUsed="1"/>
-    <w:lsdException w:name="Unresolved Mention" w:semiHidden="1" w:unhideWhenUsed="1"/>
-    <w:lsdException w:name="Smart Link" w:semiHidden="1" w:unhideWhenUsed="1"/>
-    <w:lsdException w:name="Smart Link Error" w:semiHidden="1" w:unhideWhenUsed="1"/>
+  <w:latentStyles w:defLockedState="0" w:defUIPriority="99" w:defSemiHidden="1" w:defUnhideWhenUsed="1" w:defQFormat="0" w:count="276">
+    <w:lsdException w:name="Normal" w:semiHidden="0" w:uiPriority="0" w:unhideWhenUsed="0" w:qFormat="1"/>
+    <w:lsdException w:name="heading 1" w:semiHidden="0" w:uiPriority="9" w:unhideWhenUsed="0" w:qFormat="1"/>
+    <w:lsdException w:name="heading 2" w:uiPriority="9" w:qFormat="1"/>
+    <w:lsdException w:name="heading 3" w:uiPriority="9" w:qFormat="1"/>
+    <w:lsdException w:name="heading 4" w:uiPriority="9" w:qFormat="1"/>
+    <w:lsdException w:name="heading 5" w:uiPriority="9" w:qFormat="1"/>
+    <w:lsdException w:name="heading 6" w:uiPriority="9" w:qFormat="1"/>
+    <w:lsdException w:name="heading 7" w:uiPriority="9" w:qFormat="1"/>
+    <w:lsdException w:name="heading 8" w:uiPriority="9" w:qFormat="1"/>
+    <w:lsdException w:name="heading 9" w:uiPriority="9" w:qFormat="1"/>
+    <w:lsdException w:name="toc 1" w:uiPriority="39"/>
+    <w:lsdException w:name="toc 2" w:uiPriority="39"/>
+    <w:lsdException w:name="toc 3" w:uiPriority="39"/>
+    <w:lsdException w:name="toc 4" w:uiPriority="39"/>
+    <w:lsdException w:name="toc 5" w:uiPriority="39"/>
+    <w:lsdException w:name="toc 6" w:uiPriority="39"/>
+    <w:lsdException w:name="toc 7" w:uiPriority="39"/>
+    <w:lsdException w:name="toc 8" w:uiPriority="39"/>
+    <w:lsdException w:name="toc 9" w:uiPriority="39"/>
+    <w:lsdException w:name="caption" w:uiPriority="35" w:qFormat="1"/>
+    <w:lsdException w:name="Title" w:semiHidden="0" w:uiPriority="10" w:unhideWhenUsed="0" w:qFormat="1"/>
+    <w:lsdException w:name="Default Paragraph Font" w:uiPriority="1"/>
+    <w:lsdException w:name="Subtitle" w:semiHidden="0" w:uiPriority="11" w:unhideWhenUsed="0" w:qFormat="1"/>
+    <w:lsdException w:name="Strong" w:semiHidden="0" w:uiPriority="22" w:unhideWhenUsed="0" w:qFormat="1"/>
+    <w:lsdException w:name="Emphasis" w:semiHidden="0" w:uiPriority="20" w:unhideWhenUsed="0" w:qFormat="1"/>
+    <w:lsdException w:name="Table Grid" w:semiHidden="0" w:uiPriority="59" w:unhideWhenUsed="0"/>
+    <w:lsdException w:name="Note Level 1" w:semiHidden="0" w:unhideWhenUsed="0"/>
+    <w:lsdException w:name="Note Level 2" w:semiHidden="0" w:unhideWhenUsed="0"/>
+    <w:lsdException w:name="Note Level 3" w:semiHidden="0" w:unhideWhenUsed="0"/>
+    <w:lsdException w:name="Note Level 4" w:semiHidden="0" w:unhideWhenUsed="0"/>
+    <w:lsdException w:name="Note Level 5" w:semiHidden="0" w:unhideWhenUsed="0"/>
+    <w:lsdException w:name="Note Level 6" w:semiHidden="0" w:unhideWhenUsed="0"/>
+    <w:lsdException w:name="Note Level 7" w:semiHidden="0" w:unhideWhenUsed="0"/>
+    <w:lsdException w:name="Note Level 8" w:semiHidden="0" w:unhideWhenUsed="0"/>
+    <w:lsdException w:name="Note Level 9" w:semiHidden="0" w:unhideWhenUsed="0"/>
+    <w:lsdException w:name="Placeholder Text" w:unhideWhenUsed="0"/>
+    <w:lsdException w:name="No Spacing" w:semiHidden="0" w:uiPriority="1" w:unhideWhenUsed="0" w:qFormat="1"/>
+    <w:lsdException w:name="Light Shading" w:semiHidden="0" w:uiPriority="60" w:unhideWhenUsed="0"/>
+    <w:lsdException w:name="Light List" w:semiHidden="0" w:uiPriority="61" w:unhideWhenUsed="0"/>
+    <w:lsdException w:name="Light Grid" w:semiHidden="0" w:uiPriority="62" w:unhideWhenUsed="0"/>
+    <w:lsdException w:name="Medium Shading 1" w:semiHidden="0" w:uiPriority="63" w:unhideWhenUsed="0"/>
+    <w:lsdException w:name="Medium Shading 2" w:semiHidden="0" w:uiPriority="64" w:unhideWhenUsed="0"/>
+    <w:lsdException w:name="Medium List 1" w:semiHidden="0" w:uiPriority="65" w:unhideWhenUsed="0"/>
+    <w:lsdException w:name="Medium List 2" w:semiHidden="0" w:uiPriority="66" w:unhideWhenUsed="0"/>
+    <w:lsdException w:name="Medium Grid 1" w:semiHidden="0" w:uiPriority="67" w:unhideWhenUsed="0"/>
+    <w:lsdException w:name="Medium Grid 2" w:semiHidden="0" w:uiPriority="68" w:unhideWhenUsed="0"/>
+    <w:lsdException w:name="Medium Grid 3" w:semiHidden="0" w:uiPriority="69" w:unhideWhenUsed="0"/>
+    <w:lsdException w:name="Dark List" w:semiHidden="0" w:uiPriority="70" w:unhideWhenUsed="0"/>
+    <w:lsdException w:name="Colorful Shading" w:semiHidden="0" w:uiPriority="71" w:unhideWhenUsed="0"/>
+    <w:lsdException w:name="Colorful List" w:semiHidden="0" w:uiPriority="72" w:unhideWhenUsed="0"/>
+    <w:lsdException w:name="Colorful Grid" w:semiHidden="0" w:uiPriority="73" w:unhideWhenUsed="0"/>
+    <w:lsdException w:name="Light Shading Accent 1" w:semiHidden="0" w:uiPriority="60" w:unhideWhenUsed="0"/>
+    <w:lsdException w:name="Light List Accent 1" w:semiHidden="0" w:uiPriority="61" w:unhideWhenUsed="0"/>
+    <w:lsdException w:name="Light Grid Accent 1" w:semiHidden="0" w:uiPriority="62" w:unhideWhenUsed="0"/>
+    <w:lsdException w:name="Medium Shading 1 Accent 1" w:semiHidden="0" w:uiPriority="63" w:unhideWhenUsed="0"/>
+    <w:lsdException w:name="Medium Shading 2 Accent 1" w:semiHidden="0" w:uiPriority="64" w:unhideWhenUsed="0"/>
+    <w:lsdException w:name="Medium List 1 Accent 1" w:semiHidden="0" w:uiPriority="65" w:unhideWhenUsed="0"/>
+    <w:lsdException w:name="Revision" w:unhideWhenUsed="0"/>
+    <w:lsdException w:name="List Paragraph" w:semiHidden="0" w:uiPriority="34" w:unhideWhenUsed="0" w:qFormat="1"/>
+    <w:lsdException w:name="Quote" w:semiHidden="0" w:uiPriority="29" w:unhideWhenUsed="0" w:qFormat="1"/>
+    <w:lsdException w:name="Intense Quote" w:semiHidden="0" w:uiPriority="30" w:unhideWhenUsed="0" w:qFormat="1"/>
+    <w:lsdException w:name="Medium List 2 Accent 1" w:semiHidden="0" w:uiPriority="66" w:unhideWhenUsed="0"/>
+    <w:lsdException w:name="Medium Grid 1 Accent 1" w:semiHidden="0" w:uiPriority="67" w:unhideWhenUsed="0"/>
+    <w:lsdException w:name="Medium Grid 2 Accent 1" w:semiHidden="0" w:uiPriority="68" w:unhideWhenUsed="0"/>
+    <w:lsdException w:name="Medium Grid 3 Accent 1" w:semiHidden="0" w:uiPriority="69" w:unhideWhenUsed="0"/>
+    <w:lsdException w:name="Dark List Accent 1" w:semiHidden="0" w:uiPriority="70" w:unhideWhenUsed="0"/>
+    <w:lsdException w:name="Colorful Shading Accent 1" w:semiHidden="0" w:uiPriority="71" w:unhideWhenUsed="0"/>
+    <w:lsdException w:name="Colorful List Accent 1" w:semiHidden="0" w:uiPriority="72" w:unhideWhenUsed="0"/>
+    <w:lsdException w:name="Colorful Grid Accent 1" w:semiHidden="0" w:uiPriority="73" w:unhideWhenUsed="0"/>
+    <w:lsdException w:name="Light Shading Accent 2" w:semiHidden="0" w:uiPriority="60" w:unhideWhenUsed="0"/>
+    <w:lsdException w:name="Light List Accent 2" w:semiHidden="0" w:uiPriority="61" w:unhideWhenUsed="0"/>
+    <w:lsdException w:name="Light Grid Accent 2" w:semiHidden="0" w:uiPriority="62" w:unhideWhenUsed="0"/>
+    <w:lsdException w:name="Medium Shading 1 Accent 2" w:semiHidden="0" w:uiPriority="63" w:unhideWhenUsed="0"/>
+    <w:lsdException w:name="Medium Shading 2 Accent 2" w:semiHidden="0" w:uiPriority="64" w:unhideWhenUsed="0"/>
+    <w:lsdException w:name="Medium List 1 Accent 2" w:semiHidden="0" w:uiPriority="65" w:unhideWhenUsed="0"/>
+    <w:lsdException w:name="Medium List 2 Accent 2" w:semiHidden="0" w:uiPriority="66" w:unhideWhenUsed="0"/>
+    <w:lsdException w:name="Medium Grid 1 Accent 2" w:semiHidden="0" w:uiPriority="67" w:unhideWhenUsed="0"/>
+    <w:lsdException w:name="Medium Grid 2 Accent 2" w:semiHidden="0" w:uiPriority="68" w:unhideWhenUsed="0"/>
+    <w:lsdException w:name="Medium Grid 3 Accent 2" w:semiHidden="0" w:uiPriority="69" w:unhideWhenUsed="0"/>
+    <w:lsdException w:name="Dark List Accent 2" w:semiHidden="0" w:uiPriority="70" w:unhideWhenUsed="0"/>
+    <w:lsdException w:name="Colorful Shading Accent 2" w:semiHidden="0" w:uiPriority="71" w:unhideWhenUsed="0"/>
+    <w:lsdException w:name="Colorful List Accent 2" w:semiHidden="0" w:uiPriority="72" w:unhideWhenUsed="0"/>
+    <w:lsdException w:name="Colorful Grid Accent 2" w:semiHidden="0" w:uiPriority="73" w:unhideWhenUsed="0"/>
+    <w:lsdException w:name="Light Shading Accent 3" w:semiHidden="0" w:uiPriority="60" w:unhideWhenUsed="0"/>
+    <w:lsdException w:name="Light List Accent 3" w:semiHidden="0" w:uiPriority="61" w:unhideWhenUsed="0"/>
+    <w:lsdException w:name="Light Grid Accent 3" w:semiHidden="0" w:uiPriority="62" w:unhideWhenUsed="0"/>
+    <w:lsdException w:name="Medium Shading 1 Accent 3" w:semiHidden="0" w:uiPriority="63" w:unhideWhenUsed="0"/>
+    <w:lsdException w:name="Medium Shading 2 Accent 3" w:semiHidden="0" w:uiPriority="64" w:unhideWhenUsed="0"/>
+    <w:lsdException w:name="Medium List 1 Accent 3" w:semiHidden="0" w:uiPriority="65" w:unhideWhenUsed="0"/>
+    <w:lsdException w:name="Medium List 2 Accent 3" w:semiHidden="0" w:uiPriority="66" w:unhideWhenUsed="0"/>
+    <w:lsdException w:name="Medium Grid 1 Accent 3" w:semiHidden="0" w:uiPriority="67" w:unhideWhenUsed="0"/>
+    <w:lsdException w:name="Medium Grid 2 Accent 3" w:semiHidden="0" w:uiPriority="68" w:unhideWhenUsed="0"/>
+    <w:lsdException w:name="Medium Grid 3 Accent 3" w:semiHidden="0" w:uiPriority="69" w:unhideWhenUsed="0"/>
+    <w:lsdException w:name="Dark List Accent 3" w:semiHidden="0" w:uiPriority="70" w:unhideWhenUsed="0"/>
+    <w:lsdException w:name="Colorful Shading Accent 3" w:semiHidden="0" w:uiPriority="71" w:unhideWhenUsed="0"/>
+    <w:lsdException w:name="Colorful List Accent 3" w:semiHidden="0" w:uiPriority="72" w:unhideWhenUsed="0"/>
+    <w:lsdException w:name="Colorful Grid Accent 3" w:semiHidden="0" w:uiPriority="73" w:unhideWhenUsed="0"/>
+    <w:lsdException w:name="Light Shading Accent 4" w:semiHidden="0" w:uiPriority="60" w:unhideWhenUsed="0"/>
+    <w:lsdException w:name="Light List Accent 4" w:semiHidden="0" w:uiPriority="61" w:unhideWhenUsed="0"/>
+    <w:lsdException w:name="Light Grid Accent 4" w:semiHidden="0" w:uiPriority="62" w:unhideWhenUsed="0"/>
+    <w:lsdException w:name="Medium Shading 1 Accent 4" w:semiHidden="0" w:uiPriority="63" w:unhideWhenUsed="0"/>
+    <w:lsdException w:name="Medium Shading 2 Accent 4" w:semiHidden="0" w:uiPriority="64" w:unhideWhenUsed="0"/>
+    <w:lsdException w:name="Medium List 1 Accent 4" w:semiHidden="0" w:uiPriority="65" w:unhideWhenUsed="0"/>
+    <w:lsdException w:name="Medium List 2 Accent 4" w:semiHidden="0" w:uiPriority="66" w:unhideWhenUsed="0"/>
+    <w:lsdException w:name="Medium Grid 1 Accent 4" w:semiHidden="0" w:uiPriority="67" w:unhideWhenUsed="0"/>
+    <w:lsdException w:name="Medium Grid 2 Accent 4" w:semiHidden="0" w:uiPriority="68" w:unhideWhenUsed="0"/>
+    <w:lsdException w:name="Medium Grid 3 Accent 4" w:semiHidden="0" w:uiPriority="69" w:unhideWhenUsed="0"/>
+    <w:lsdException w:name="Dark List Accent 4" w:semiHidden="0" w:uiPriority="70" w:unhideWhenUsed="0"/>
+    <w:lsdException w:name="Colorful Shading Accent 4" w:semiHidden="0" w:uiPriority="71" w:unhideWhenUsed="0"/>
+    <w:lsdException w:name="Colorful List Accent 4" w:semiHidden="0" w:uiPriority="72" w:unhideWhenUsed="0"/>
+    <w:lsdException w:name="Colorful Grid Accent 4" w:semiHidden="0" w:uiPriority="73" w:unhideWhenUsed="0"/>
+    <w:lsdException w:name="Light Shading Accent 5" w:semiHidden="0" w:uiPriority="60" w:unhideWhenUsed="0"/>
+    <w:lsdException w:name="Light List Accent 5" w:semiHidden="0" w:uiPriority="61" w:unhideWhenUsed="0"/>
+    <w:lsdException w:name="Light Grid Accent 5" w:semiHidden="0" w:uiPriority="62" w:unhideWhenUsed="0"/>
+    <w:lsdException w:name="Medium Shading 1 Accent 5" w:semiHidden="0" w:uiPriority="63" w:unhideWhenUsed="0"/>
+    <w:lsdException w:name="Medium Shading 2 Accent 5" w:semiHidden="0" w:uiPriority="64" w:unhideWhenUsed="0"/>
+    <w:lsdException w:name="Medium List 1 Accent 5" w:semiHidden="0" w:uiPriority="65" w:unhideWhenUsed="0"/>
+    <w:lsdException w:name="Medium List 2 Accent 5" w:semiHidden="0" w:uiPriority="66" w:unhideWhenUsed="0"/>
+    <w:lsdException w:name="Medium Grid 1 Accent 5" w:semiHidden="0" w:uiPriority="67" w:unhideWhenUsed="0"/>
+    <w:lsdException w:name="Medium Grid 2 Accent 5" w:semiHidden="0" w:uiPriority="68" w:unhideWhenUsed="0"/>
+    <w:lsdException w:name="Medium Grid 3 Accent 5" w:semiHidden="0" w:uiPriority="69" w:unhideWhenUsed="0"/>
+    <w:lsdException w:name="Dark List Accent 5" w:semiHidden="0" w:uiPriority="70" w:unhideWhenUsed="0"/>
+    <w:lsdException w:name="Colorful Shading Accent 5" w:semiHidden="0" w:uiPriority="71" w:unhideWhenUsed="0"/>
+    <w:lsdException w:name="Colorful List Accent 5" w:semiHidden="0" w:uiPriority="72" w:unhideWhenUsed="0"/>
+    <w:lsdException w:name="Colorful Grid Accent 5" w:semiHidden="0" w:uiPriority="73" w:unhideWhenUsed="0"/>
+    <w:lsdException w:name="Light Shading Accent 6" w:semiHidden="0" w:uiPriority="60" w:unhideWhenUsed="0"/>
+    <w:lsdException w:name="Light List Accent 6" w:semiHidden="0" w:uiPriority="61" w:unhideWhenUsed="0"/>
+    <w:lsdException w:name="Light Grid Accent 6" w:semiHidden="0" w:uiPriority="62" w:unhideWhenUsed="0"/>
+    <w:lsdException w:name="Medium Shading 1 Accent 6" w:semiHidden="0" w:uiPriority="63" w:unhideWhenUsed="0"/>
+    <w:lsdException w:name="Medium Shading 2 Accent 6" w:semiHidden="0" w:uiPriority="64" w:unhideWhenUsed="0"/>
+    <w:lsdException w:name="Medium List 1 Accent 6" w:semiHidden="0" w:uiPriority="65" w:unhideWhenUsed="0"/>
+    <w:lsdException w:name="Medium List 2 Accent 6" w:semiHidden="0" w:uiPriority="66" w:unhideWhenUsed="0"/>
+    <w:lsdException w:name="Medium Grid 1 Accent 6" w:semiHidden="0" w:uiPriority="67" w:unhideWhenUsed="0"/>
+    <w:lsdException w:name="Medium Grid 2 Accent 6" w:semiHidden="0" w:uiPriority="68" w:unhideWhenUsed="0"/>
+    <w:lsdException w:name="Medium Grid 3 Accent 6" w:semiHidden="0" w:uiPriority="69" w:unhideWhenUsed="0"/>
+    <w:lsdException w:name="Dark List Accent 6" w:semiHidden="0" w:uiPriority="70" w:unhideWhenUsed="0"/>
+    <w:lsdException w:name="Colorful Shading Accent 6" w:semiHidden="0" w:uiPriority="71" w:unhideWhenUsed="0"/>
+    <w:lsdException w:name="Colorful List Accent 6" w:semiHidden="0" w:uiPriority="72" w:unhideWhenUsed="0"/>
+    <w:lsdException w:name="Colorful Grid Accent 6" w:semiHidden="0" w:uiPriority="73" w:unhideWhenUsed="0"/>
+    <w:lsdException w:name="Subtle Emphasis" w:semiHidden="0" w:uiPriority="19" w:unhideWhenUsed="0" w:qFormat="1"/>
+    <w:lsdException w:name="Intense Emphasis" w:semiHidden="0" w:uiPriority="21" w:unhideWhenUsed="0" w:qFormat="1"/>
+    <w:lsdException w:name="Subtle Reference" w:semiHidden="0" w:uiPriority="31" w:unhideWhenUsed="0" w:qFormat="1"/>
+    <w:lsdException w:name="Intense Reference" w:semiHidden="0" w:uiPriority="32" w:unhideWhenUsed="0" w:qFormat="1"/>
+    <w:lsdException w:name="Book Title" w:semiHidden="0" w:uiPriority="33" w:unhideWhenUsed="0" w:qFormat="1"/>
+    <w:lsdException w:name="Bibliography" w:uiPriority="37"/>
+    <w:lsdException w:name="TOC Heading" w:uiPriority="39" w:qFormat="1"/>
   </w:latentStyles>
   <w:style w:type="paragraph" w:default="1" w:styleId="Normal">
     <w:name w:val="Normal"/>
@@ -7109,6 +7785,7 @@
     <w:uiPriority w:val="59"/>
     <w:rsid w:val="00C748B1"/>
     <w:tblPr>
+      <w:tblInd w:w="0" w:type="dxa"/>
       <w:tblBorders>
         <w:top w:val="single" w:sz="4" w:space="0" w:color="auto"/>
         <w:left w:val="single" w:sz="4" w:space="0" w:color="auto"/>
@@ -7117,6 +7794,389 @@
         <w:insideH w:val="single" w:sz="4" w:space="0" w:color="auto"/>
         <w:insideV w:val="single" w:sz="4" w:space="0" w:color="auto"/>
       </w:tblBorders>
+      <w:tblCellMar>
+        <w:top w:w="0" w:type="dxa"/>
+        <w:left w:w="108" w:type="dxa"/>
+        <w:bottom w:w="0" w:type="dxa"/>
+        <w:right w:w="108" w:type="dxa"/>
+      </w:tblCellMar>
+    </w:tblPr>
+  </w:style>
+  <w:style w:type="paragraph" w:styleId="ListParagraph">
+    <w:name w:val="List Paragraph"/>
+    <w:basedOn w:val="Normal"/>
+    <w:uiPriority w:val="34"/>
+    <w:qFormat/>
+    <w:rsid w:val="001B063A"/>
+    <w:pPr>
+      <w:ind w:left="720"/>
+      <w:contextualSpacing/>
+    </w:pPr>
+  </w:style>
+  <w:style w:type="paragraph" w:styleId="BalloonText">
+    <w:name w:val="Balloon Text"/>
+    <w:basedOn w:val="Normal"/>
+    <w:link w:val="BalloonTextChar"/>
+    <w:uiPriority w:val="99"/>
+    <w:semiHidden/>
+    <w:unhideWhenUsed/>
+    <w:rsid w:val="00EF22AE"/>
+    <w:rPr>
+      <w:rFonts w:ascii="Lucida Grande" w:hAnsi="Lucida Grande" w:cs="Lucida Grande"/>
+      <w:sz w:val="18"/>
+      <w:szCs w:val="18"/>
+    </w:rPr>
+  </w:style>
+  <w:style w:type="character" w:customStyle="1" w:styleId="BalloonTextChar">
+    <w:name w:val="Balloon Text Char"/>
+    <w:basedOn w:val="DefaultParagraphFont"/>
+    <w:link w:val="BalloonText"/>
+    <w:uiPriority w:val="99"/>
+    <w:semiHidden/>
+    <w:rsid w:val="00EF22AE"/>
+    <w:rPr>
+      <w:rFonts w:ascii="Lucida Grande" w:hAnsi="Lucida Grande" w:cs="Lucida Grande"/>
+      <w:sz w:val="18"/>
+      <w:szCs w:val="18"/>
+    </w:rPr>
+  </w:style>
+  <w:style w:type="character" w:styleId="CommentReference">
+    <w:name w:val="annotation reference"/>
+    <w:basedOn w:val="DefaultParagraphFont"/>
+    <w:uiPriority w:val="99"/>
+    <w:semiHidden/>
+    <w:unhideWhenUsed/>
+    <w:rsid w:val="007C2C9D"/>
+    <w:rPr>
+      <w:sz w:val="18"/>
+      <w:szCs w:val="18"/>
+    </w:rPr>
+  </w:style>
+  <w:style w:type="paragraph" w:styleId="CommentText">
+    <w:name w:val="annotation text"/>
+    <w:basedOn w:val="Normal"/>
+    <w:link w:val="CommentTextChar"/>
+    <w:uiPriority w:val="99"/>
+    <w:semiHidden/>
+    <w:unhideWhenUsed/>
+    <w:rsid w:val="007C2C9D"/>
+  </w:style>
+  <w:style w:type="character" w:customStyle="1" w:styleId="CommentTextChar">
+    <w:name w:val="Comment Text Char"/>
+    <w:basedOn w:val="DefaultParagraphFont"/>
+    <w:link w:val="CommentText"/>
+    <w:uiPriority w:val="99"/>
+    <w:semiHidden/>
+    <w:rsid w:val="007C2C9D"/>
+  </w:style>
+  <w:style w:type="paragraph" w:styleId="CommentSubject">
+    <w:name w:val="annotation subject"/>
+    <w:basedOn w:val="CommentText"/>
+    <w:next w:val="CommentText"/>
+    <w:link w:val="CommentSubjectChar"/>
+    <w:uiPriority w:val="99"/>
+    <w:semiHidden/>
+    <w:unhideWhenUsed/>
+    <w:rsid w:val="007C2C9D"/>
+    <w:rPr>
+      <w:b/>
+      <w:bCs/>
+      <w:sz w:val="20"/>
+      <w:szCs w:val="20"/>
+    </w:rPr>
+  </w:style>
+  <w:style w:type="character" w:customStyle="1" w:styleId="CommentSubjectChar">
+    <w:name w:val="Comment Subject Char"/>
+    <w:basedOn w:val="CommentTextChar"/>
+    <w:link w:val="CommentSubject"/>
+    <w:uiPriority w:val="99"/>
+    <w:semiHidden/>
+    <w:rsid w:val="007C2C9D"/>
+    <w:rPr>
+      <w:b/>
+      <w:bCs/>
+      <w:sz w:val="20"/>
+      <w:szCs w:val="20"/>
+    </w:rPr>
+  </w:style>
+  <w:style w:type="paragraph" w:styleId="FootnoteText">
+    <w:name w:val="footnote text"/>
+    <w:basedOn w:val="Normal"/>
+    <w:link w:val="FootnoteTextChar"/>
+    <w:uiPriority w:val="99"/>
+    <w:semiHidden/>
+    <w:unhideWhenUsed/>
+    <w:rsid w:val="003B1AAE"/>
+    <w:rPr>
+      <w:sz w:val="20"/>
+      <w:szCs w:val="20"/>
+    </w:rPr>
+  </w:style>
+  <w:style w:type="character" w:customStyle="1" w:styleId="FootnoteTextChar">
+    <w:name w:val="Footnote Text Char"/>
+    <w:basedOn w:val="DefaultParagraphFont"/>
+    <w:link w:val="FootnoteText"/>
+    <w:uiPriority w:val="99"/>
+    <w:semiHidden/>
+    <w:rsid w:val="003B1AAE"/>
+    <w:rPr>
+      <w:sz w:val="20"/>
+      <w:szCs w:val="20"/>
+    </w:rPr>
+  </w:style>
+  <w:style w:type="character" w:styleId="FootnoteReference">
+    <w:name w:val="footnote reference"/>
+    <w:basedOn w:val="DefaultParagraphFont"/>
+    <w:uiPriority w:val="99"/>
+    <w:semiHidden/>
+    <w:unhideWhenUsed/>
+    <w:rsid w:val="003B1AAE"/>
+    <w:rPr>
+      <w:vertAlign w:val="superscript"/>
+    </w:rPr>
+  </w:style>
+  <w:style w:type="character" w:styleId="PlaceholderText">
+    <w:name w:val="Placeholder Text"/>
+    <w:basedOn w:val="DefaultParagraphFont"/>
+    <w:uiPriority w:val="99"/>
+    <w:semiHidden/>
+    <w:rsid w:val="00D06EE7"/>
+    <w:rPr>
+      <w:color w:val="808080"/>
+    </w:rPr>
+  </w:style>
+</w:styles>
+</file>
+
+<file path=word/stylesWithEffects.xml><?xml version="1.0" encoding="utf-8"?>
+<w:styles xmlns:wpc="http://schemas.microsoft.com/office/word/2010/wordprocessingCanvas" xmlns:mo="http://schemas.microsoft.com/office/mac/office/2008/main" xmlns:mc="http://schemas.openxmlformats.org/markup-compatibility/2006" xmlns:mv="urn:schemas-microsoft-com:mac:vml" xmlns:o="urn:schemas-microsoft-com:office:office" xmlns:r="http://schemas.openxmlformats.org/officeDocument/2006/relationships" xmlns:m="http://schemas.openxmlformats.org/officeDocument/2006/math" xmlns:v="urn:schemas-microsoft-com:vml" xmlns:wp14="http://schemas.microsoft.com/office/word/2010/wordprocessingDrawing" xmlns:wp="http://schemas.openxmlformats.org/drawingml/2006/wordprocessingDrawing" xmlns:w10="urn:schemas-microsoft-com:office:word" xmlns:w="http://schemas.openxmlformats.org/wordprocessingml/2006/main" xmlns:w14="http://schemas.microsoft.com/office/word/2010/wordml" xmlns:wpg="http://schemas.microsoft.com/office/word/2010/wordprocessingGroup" xmlns:wpi="http://schemas.microsoft.com/office/word/2010/wordprocessingInk" xmlns:wne="http://schemas.microsoft.com/office/word/2006/wordml" xmlns:wps="http://schemas.microsoft.com/office/word/2010/wordprocessingShape" mc:Ignorable="w14 wp14">
+  <w:docDefaults>
+    <w:rPrDefault>
+      <w:rPr>
+        <w:rFonts w:asciiTheme="minorHAnsi" w:eastAsiaTheme="minorEastAsia" w:hAnsiTheme="minorHAnsi" w:cstheme="minorBidi"/>
+        <w:sz w:val="24"/>
+        <w:szCs w:val="24"/>
+        <w:lang w:val="en-US" w:eastAsia="en-US" w:bidi="ar-SA"/>
+      </w:rPr>
+    </w:rPrDefault>
+    <w:pPrDefault/>
+  </w:docDefaults>
+  <w:latentStyles w:defLockedState="0" w:defUIPriority="99" w:defSemiHidden="1" w:defUnhideWhenUsed="1" w:defQFormat="0" w:count="276">
+    <w:lsdException w:name="Normal" w:semiHidden="0" w:uiPriority="0" w:unhideWhenUsed="0" w:qFormat="1"/>
+    <w:lsdException w:name="heading 1" w:semiHidden="0" w:uiPriority="9" w:unhideWhenUsed="0" w:qFormat="1"/>
+    <w:lsdException w:name="heading 2" w:uiPriority="9" w:qFormat="1"/>
+    <w:lsdException w:name="heading 3" w:uiPriority="9" w:qFormat="1"/>
+    <w:lsdException w:name="heading 4" w:uiPriority="9" w:qFormat="1"/>
+    <w:lsdException w:name="heading 5" w:uiPriority="9" w:qFormat="1"/>
+    <w:lsdException w:name="heading 6" w:uiPriority="9" w:qFormat="1"/>
+    <w:lsdException w:name="heading 7" w:uiPriority="9" w:qFormat="1"/>
+    <w:lsdException w:name="heading 8" w:uiPriority="9" w:qFormat="1"/>
+    <w:lsdException w:name="heading 9" w:uiPriority="9" w:qFormat="1"/>
+    <w:lsdException w:name="toc 1" w:uiPriority="39"/>
+    <w:lsdException w:name="toc 2" w:uiPriority="39"/>
+    <w:lsdException w:name="toc 3" w:uiPriority="39"/>
+    <w:lsdException w:name="toc 4" w:uiPriority="39"/>
+    <w:lsdException w:name="toc 5" w:uiPriority="39"/>
+    <w:lsdException w:name="toc 6" w:uiPriority="39"/>
+    <w:lsdException w:name="toc 7" w:uiPriority="39"/>
+    <w:lsdException w:name="toc 8" w:uiPriority="39"/>
+    <w:lsdException w:name="toc 9" w:uiPriority="39"/>
+    <w:lsdException w:name="caption" w:uiPriority="35" w:qFormat="1"/>
+    <w:lsdException w:name="Title" w:semiHidden="0" w:uiPriority="10" w:unhideWhenUsed="0" w:qFormat="1"/>
+    <w:lsdException w:name="Default Paragraph Font" w:uiPriority="1"/>
+    <w:lsdException w:name="Subtitle" w:semiHidden="0" w:uiPriority="11" w:unhideWhenUsed="0" w:qFormat="1"/>
+    <w:lsdException w:name="Strong" w:semiHidden="0" w:uiPriority="22" w:unhideWhenUsed="0" w:qFormat="1"/>
+    <w:lsdException w:name="Emphasis" w:semiHidden="0" w:uiPriority="20" w:unhideWhenUsed="0" w:qFormat="1"/>
+    <w:lsdException w:name="Table Grid" w:semiHidden="0" w:uiPriority="59" w:unhideWhenUsed="0"/>
+    <w:lsdException w:name="Note Level 1" w:semiHidden="0" w:unhideWhenUsed="0"/>
+    <w:lsdException w:name="Note Level 2" w:semiHidden="0" w:unhideWhenUsed="0"/>
+    <w:lsdException w:name="Note Level 3" w:semiHidden="0" w:unhideWhenUsed="0"/>
+    <w:lsdException w:name="Note Level 4" w:semiHidden="0" w:unhideWhenUsed="0"/>
+    <w:lsdException w:name="Note Level 5" w:semiHidden="0" w:unhideWhenUsed="0"/>
+    <w:lsdException w:name="Note Level 6" w:semiHidden="0" w:unhideWhenUsed="0"/>
+    <w:lsdException w:name="Note Level 7" w:semiHidden="0" w:unhideWhenUsed="0"/>
+    <w:lsdException w:name="Note Level 8" w:semiHidden="0" w:unhideWhenUsed="0"/>
+    <w:lsdException w:name="Note Level 9" w:semiHidden="0" w:unhideWhenUsed="0"/>
+    <w:lsdException w:name="Placeholder Text" w:unhideWhenUsed="0"/>
+    <w:lsdException w:name="No Spacing" w:semiHidden="0" w:uiPriority="1" w:unhideWhenUsed="0" w:qFormat="1"/>
+    <w:lsdException w:name="Light Shading" w:semiHidden="0" w:uiPriority="60" w:unhideWhenUsed="0"/>
+    <w:lsdException w:name="Light List" w:semiHidden="0" w:uiPriority="61" w:unhideWhenUsed="0"/>
+    <w:lsdException w:name="Light Grid" w:semiHidden="0" w:uiPriority="62" w:unhideWhenUsed="0"/>
+    <w:lsdException w:name="Medium Shading 1" w:semiHidden="0" w:uiPriority="63" w:unhideWhenUsed="0"/>
+    <w:lsdException w:name="Medium Shading 2" w:semiHidden="0" w:uiPriority="64" w:unhideWhenUsed="0"/>
+    <w:lsdException w:name="Medium List 1" w:semiHidden="0" w:uiPriority="65" w:unhideWhenUsed="0"/>
+    <w:lsdException w:name="Medium List 2" w:semiHidden="0" w:uiPriority="66" w:unhideWhenUsed="0"/>
+    <w:lsdException w:name="Medium Grid 1" w:semiHidden="0" w:uiPriority="67" w:unhideWhenUsed="0"/>
+    <w:lsdException w:name="Medium Grid 2" w:semiHidden="0" w:uiPriority="68" w:unhideWhenUsed="0"/>
+    <w:lsdException w:name="Medium Grid 3" w:semiHidden="0" w:uiPriority="69" w:unhideWhenUsed="0"/>
+    <w:lsdException w:name="Dark List" w:semiHidden="0" w:uiPriority="70" w:unhideWhenUsed="0"/>
+    <w:lsdException w:name="Colorful Shading" w:semiHidden="0" w:uiPriority="71" w:unhideWhenUsed="0"/>
+    <w:lsdException w:name="Colorful List" w:semiHidden="0" w:uiPriority="72" w:unhideWhenUsed="0"/>
+    <w:lsdException w:name="Colorful Grid" w:semiHidden="0" w:uiPriority="73" w:unhideWhenUsed="0"/>
+    <w:lsdException w:name="Light Shading Accent 1" w:semiHidden="0" w:uiPriority="60" w:unhideWhenUsed="0"/>
+    <w:lsdException w:name="Light List Accent 1" w:semiHidden="0" w:uiPriority="61" w:unhideWhenUsed="0"/>
+    <w:lsdException w:name="Light Grid Accent 1" w:semiHidden="0" w:uiPriority="62" w:unhideWhenUsed="0"/>
+    <w:lsdException w:name="Medium Shading 1 Accent 1" w:semiHidden="0" w:uiPriority="63" w:unhideWhenUsed="0"/>
+    <w:lsdException w:name="Medium Shading 2 Accent 1" w:semiHidden="0" w:uiPriority="64" w:unhideWhenUsed="0"/>
+    <w:lsdException w:name="Medium List 1 Accent 1" w:semiHidden="0" w:uiPriority="65" w:unhideWhenUsed="0"/>
+    <w:lsdException w:name="Revision" w:unhideWhenUsed="0"/>
+    <w:lsdException w:name="List Paragraph" w:semiHidden="0" w:uiPriority="34" w:unhideWhenUsed="0" w:qFormat="1"/>
+    <w:lsdException w:name="Quote" w:semiHidden="0" w:uiPriority="29" w:unhideWhenUsed="0" w:qFormat="1"/>
+    <w:lsdException w:name="Intense Quote" w:semiHidden="0" w:uiPriority="30" w:unhideWhenUsed="0" w:qFormat="1"/>
+    <w:lsdException w:name="Medium List 2 Accent 1" w:semiHidden="0" w:uiPriority="66" w:unhideWhenUsed="0"/>
+    <w:lsdException w:name="Medium Grid 1 Accent 1" w:semiHidden="0" w:uiPriority="67" w:unhideWhenUsed="0"/>
+    <w:lsdException w:name="Medium Grid 2 Accent 1" w:semiHidden="0" w:uiPriority="68" w:unhideWhenUsed="0"/>
+    <w:lsdException w:name="Medium Grid 3 Accent 1" w:semiHidden="0" w:uiPriority="69" w:unhideWhenUsed="0"/>
+    <w:lsdException w:name="Dark List Accent 1" w:semiHidden="0" w:uiPriority="70" w:unhideWhenUsed="0"/>
+    <w:lsdException w:name="Colorful Shading Accent 1" w:semiHidden="0" w:uiPriority="71" w:unhideWhenUsed="0"/>
+    <w:lsdException w:name="Colorful List Accent 1" w:semiHidden="0" w:uiPriority="72" w:unhideWhenUsed="0"/>
+    <w:lsdException w:name="Colorful Grid Accent 1" w:semiHidden="0" w:uiPriority="73" w:unhideWhenUsed="0"/>
+    <w:lsdException w:name="Light Shading Accent 2" w:semiHidden="0" w:uiPriority="60" w:unhideWhenUsed="0"/>
+    <w:lsdException w:name="Light List Accent 2" w:semiHidden="0" w:uiPriority="61" w:unhideWhenUsed="0"/>
+    <w:lsdException w:name="Light Grid Accent 2" w:semiHidden="0" w:uiPriority="62" w:unhideWhenUsed="0"/>
+    <w:lsdException w:name="Medium Shading 1 Accent 2" w:semiHidden="0" w:uiPriority="63" w:unhideWhenUsed="0"/>
+    <w:lsdException w:name="Medium Shading 2 Accent 2" w:semiHidden="0" w:uiPriority="64" w:unhideWhenUsed="0"/>
+    <w:lsdException w:name="Medium List 1 Accent 2" w:semiHidden="0" w:uiPriority="65" w:unhideWhenUsed="0"/>
+    <w:lsdException w:name="Medium List 2 Accent 2" w:semiHidden="0" w:uiPriority="66" w:unhideWhenUsed="0"/>
+    <w:lsdException w:name="Medium Grid 1 Accent 2" w:semiHidden="0" w:uiPriority="67" w:unhideWhenUsed="0"/>
+    <w:lsdException w:name="Medium Grid 2 Accent 2" w:semiHidden="0" w:uiPriority="68" w:unhideWhenUsed="0"/>
+    <w:lsdException w:name="Medium Grid 3 Accent 2" w:semiHidden="0" w:uiPriority="69" w:unhideWhenUsed="0"/>
+    <w:lsdException w:name="Dark List Accent 2" w:semiHidden="0" w:uiPriority="70" w:unhideWhenUsed="0"/>
+    <w:lsdException w:name="Colorful Shading Accent 2" w:semiHidden="0" w:uiPriority="71" w:unhideWhenUsed="0"/>
+    <w:lsdException w:name="Colorful List Accent 2" w:semiHidden="0" w:uiPriority="72" w:unhideWhenUsed="0"/>
+    <w:lsdException w:name="Colorful Grid Accent 2" w:semiHidden="0" w:uiPriority="73" w:unhideWhenUsed="0"/>
+    <w:lsdException w:name="Light Shading Accent 3" w:semiHidden="0" w:uiPriority="60" w:unhideWhenUsed="0"/>
+    <w:lsdException w:name="Light List Accent 3" w:semiHidden="0" w:uiPriority="61" w:unhideWhenUsed="0"/>
+    <w:lsdException w:name="Light Grid Accent 3" w:semiHidden="0" w:uiPriority="62" w:unhideWhenUsed="0"/>
+    <w:lsdException w:name="Medium Shading 1 Accent 3" w:semiHidden="0" w:uiPriority="63" w:unhideWhenUsed="0"/>
+    <w:lsdException w:name="Medium Shading 2 Accent 3" w:semiHidden="0" w:uiPriority="64" w:unhideWhenUsed="0"/>
+    <w:lsdException w:name="Medium List 1 Accent 3" w:semiHidden="0" w:uiPriority="65" w:unhideWhenUsed="0"/>
+    <w:lsdException w:name="Medium List 2 Accent 3" w:semiHidden="0" w:uiPriority="66" w:unhideWhenUsed="0"/>
+    <w:lsdException w:name="Medium Grid 1 Accent 3" w:semiHidden="0" w:uiPriority="67" w:unhideWhenUsed="0"/>
+    <w:lsdException w:name="Medium Grid 2 Accent 3" w:semiHidden="0" w:uiPriority="68" w:unhideWhenUsed="0"/>
+    <w:lsdException w:name="Medium Grid 3 Accent 3" w:semiHidden="0" w:uiPriority="69" w:unhideWhenUsed="0"/>
+    <w:lsdException w:name="Dark List Accent 3" w:semiHidden="0" w:uiPriority="70" w:unhideWhenUsed="0"/>
+    <w:lsdException w:name="Colorful Shading Accent 3" w:semiHidden="0" w:uiPriority="71" w:unhideWhenUsed="0"/>
+    <w:lsdException w:name="Colorful List Accent 3" w:semiHidden="0" w:uiPriority="72" w:unhideWhenUsed="0"/>
+    <w:lsdException w:name="Colorful Grid Accent 3" w:semiHidden="0" w:uiPriority="73" w:unhideWhenUsed="0"/>
+    <w:lsdException w:name="Light Shading Accent 4" w:semiHidden="0" w:uiPriority="60" w:unhideWhenUsed="0"/>
+    <w:lsdException w:name="Light List Accent 4" w:semiHidden="0" w:uiPriority="61" w:unhideWhenUsed="0"/>
+    <w:lsdException w:name="Light Grid Accent 4" w:semiHidden="0" w:uiPriority="62" w:unhideWhenUsed="0"/>
+    <w:lsdException w:name="Medium Shading 1 Accent 4" w:semiHidden="0" w:uiPriority="63" w:unhideWhenUsed="0"/>
+    <w:lsdException w:name="Medium Shading 2 Accent 4" w:semiHidden="0" w:uiPriority="64" w:unhideWhenUsed="0"/>
+    <w:lsdException w:name="Medium List 1 Accent 4" w:semiHidden="0" w:uiPriority="65" w:unhideWhenUsed="0"/>
+    <w:lsdException w:name="Medium List 2 Accent 4" w:semiHidden="0" w:uiPriority="66" w:unhideWhenUsed="0"/>
+    <w:lsdException w:name="Medium Grid 1 Accent 4" w:semiHidden="0" w:uiPriority="67" w:unhideWhenUsed="0"/>
+    <w:lsdException w:name="Medium Grid 2 Accent 4" w:semiHidden="0" w:uiPriority="68" w:unhideWhenUsed="0"/>
+    <w:lsdException w:name="Medium Grid 3 Accent 4" w:semiHidden="0" w:uiPriority="69" w:unhideWhenUsed="0"/>
+    <w:lsdException w:name="Dark List Accent 4" w:semiHidden="0" w:uiPriority="70" w:unhideWhenUsed="0"/>
+    <w:lsdException w:name="Colorful Shading Accent 4" w:semiHidden="0" w:uiPriority="71" w:unhideWhenUsed="0"/>
+    <w:lsdException w:name="Colorful List Accent 4" w:semiHidden="0" w:uiPriority="72" w:unhideWhenUsed="0"/>
+    <w:lsdException w:name="Colorful Grid Accent 4" w:semiHidden="0" w:uiPriority="73" w:unhideWhenUsed="0"/>
+    <w:lsdException w:name="Light Shading Accent 5" w:semiHidden="0" w:uiPriority="60" w:unhideWhenUsed="0"/>
+    <w:lsdException w:name="Light List Accent 5" w:semiHidden="0" w:uiPriority="61" w:unhideWhenUsed="0"/>
+    <w:lsdException w:name="Light Grid Accent 5" w:semiHidden="0" w:uiPriority="62" w:unhideWhenUsed="0"/>
+    <w:lsdException w:name="Medium Shading 1 Accent 5" w:semiHidden="0" w:uiPriority="63" w:unhideWhenUsed="0"/>
+    <w:lsdException w:name="Medium Shading 2 Accent 5" w:semiHidden="0" w:uiPriority="64" w:unhideWhenUsed="0"/>
+    <w:lsdException w:name="Medium List 1 Accent 5" w:semiHidden="0" w:uiPriority="65" w:unhideWhenUsed="0"/>
+    <w:lsdException w:name="Medium List 2 Accent 5" w:semiHidden="0" w:uiPriority="66" w:unhideWhenUsed="0"/>
+    <w:lsdException w:name="Medium Grid 1 Accent 5" w:semiHidden="0" w:uiPriority="67" w:unhideWhenUsed="0"/>
+    <w:lsdException w:name="Medium Grid 2 Accent 5" w:semiHidden="0" w:uiPriority="68" w:unhideWhenUsed="0"/>
+    <w:lsdException w:name="Medium Grid 3 Accent 5" w:semiHidden="0" w:uiPriority="69" w:unhideWhenUsed="0"/>
+    <w:lsdException w:name="Dark List Accent 5" w:semiHidden="0" w:uiPriority="70" w:unhideWhenUsed="0"/>
+    <w:lsdException w:name="Colorful Shading Accent 5" w:semiHidden="0" w:uiPriority="71" w:unhideWhenUsed="0"/>
+    <w:lsdException w:name="Colorful List Accent 5" w:semiHidden="0" w:uiPriority="72" w:unhideWhenUsed="0"/>
+    <w:lsdException w:name="Colorful Grid Accent 5" w:semiHidden="0" w:uiPriority="73" w:unhideWhenUsed="0"/>
+    <w:lsdException w:name="Light Shading Accent 6" w:semiHidden="0" w:uiPriority="60" w:unhideWhenUsed="0"/>
+    <w:lsdException w:name="Light List Accent 6" w:semiHidden="0" w:uiPriority="61" w:unhideWhenUsed="0"/>
+    <w:lsdException w:name="Light Grid Accent 6" w:semiHidden="0" w:uiPriority="62" w:unhideWhenUsed="0"/>
+    <w:lsdException w:name="Medium Shading 1 Accent 6" w:semiHidden="0" w:uiPriority="63" w:unhideWhenUsed="0"/>
+    <w:lsdException w:name="Medium Shading 2 Accent 6" w:semiHidden="0" w:uiPriority="64" w:unhideWhenUsed="0"/>
+    <w:lsdException w:name="Medium List 1 Accent 6" w:semiHidden="0" w:uiPriority="65" w:unhideWhenUsed="0"/>
+    <w:lsdException w:name="Medium List 2 Accent 6" w:semiHidden="0" w:uiPriority="66" w:unhideWhenUsed="0"/>
+    <w:lsdException w:name="Medium Grid 1 Accent 6" w:semiHidden="0" w:uiPriority="67" w:unhideWhenUsed="0"/>
+    <w:lsdException w:name="Medium Grid 2 Accent 6" w:semiHidden="0" w:uiPriority="68" w:unhideWhenUsed="0"/>
+    <w:lsdException w:name="Medium Grid 3 Accent 6" w:semiHidden="0" w:uiPriority="69" w:unhideWhenUsed="0"/>
+    <w:lsdException w:name="Dark List Accent 6" w:semiHidden="0" w:uiPriority="70" w:unhideWhenUsed="0"/>
+    <w:lsdException w:name="Colorful Shading Accent 6" w:semiHidden="0" w:uiPriority="71" w:unhideWhenUsed="0"/>
+    <w:lsdException w:name="Colorful List Accent 6" w:semiHidden="0" w:uiPriority="72" w:unhideWhenUsed="0"/>
+    <w:lsdException w:name="Colorful Grid Accent 6" w:semiHidden="0" w:uiPriority="73" w:unhideWhenUsed="0"/>
+    <w:lsdException w:name="Subtle Emphasis" w:semiHidden="0" w:uiPriority="19" w:unhideWhenUsed="0" w:qFormat="1"/>
+    <w:lsdException w:name="Intense Emphasis" w:semiHidden="0" w:uiPriority="21" w:unhideWhenUsed="0" w:qFormat="1"/>
+    <w:lsdException w:name="Subtle Reference" w:semiHidden="0" w:uiPriority="31" w:unhideWhenUsed="0" w:qFormat="1"/>
+    <w:lsdException w:name="Intense Reference" w:semiHidden="0" w:uiPriority="32" w:unhideWhenUsed="0" w:qFormat="1"/>
+    <w:lsdException w:name="Book Title" w:semiHidden="0" w:uiPriority="33" w:unhideWhenUsed="0" w:qFormat="1"/>
+    <w:lsdException w:name="Bibliography" w:uiPriority="37"/>
+    <w:lsdException w:name="TOC Heading" w:uiPriority="39" w:qFormat="1"/>
+  </w:latentStyles>
+  <w:style w:type="paragraph" w:default="1" w:styleId="Normal">
+    <w:name w:val="Normal"/>
+    <w:qFormat/>
+  </w:style>
+  <w:style w:type="character" w:default="1" w:styleId="DefaultParagraphFont">
+    <w:name w:val="Default Paragraph Font"/>
+    <w:uiPriority w:val="1"/>
+    <w:semiHidden/>
+    <w:unhideWhenUsed/>
+  </w:style>
+  <w:style w:type="table" w:default="1" w:styleId="TableNormal">
+    <w:name w:val="Normal Table"/>
+    <w:uiPriority w:val="99"/>
+    <w:semiHidden/>
+    <w:unhideWhenUsed/>
+    <w:tblPr>
+      <w:tblInd w:w="0" w:type="dxa"/>
+      <w:tblCellMar>
+        <w:top w:w="0" w:type="dxa"/>
+        <w:left w:w="108" w:type="dxa"/>
+        <w:bottom w:w="0" w:type="dxa"/>
+        <w:right w:w="108" w:type="dxa"/>
+      </w:tblCellMar>
+    </w:tblPr>
+  </w:style>
+  <w:style w:type="numbering" w:default="1" w:styleId="NoList">
+    <w:name w:val="No List"/>
+    <w:uiPriority w:val="99"/>
+    <w:semiHidden/>
+    <w:unhideWhenUsed/>
+  </w:style>
+  <w:style w:type="paragraph" w:styleId="NormalWeb">
+    <w:name w:val="Normal (Web)"/>
+    <w:basedOn w:val="Normal"/>
+    <w:uiPriority w:val="99"/>
+    <w:semiHidden/>
+    <w:unhideWhenUsed/>
+    <w:rsid w:val="00625A53"/>
+    <w:pPr>
+      <w:spacing w:before="100" w:beforeAutospacing="1" w:after="100" w:afterAutospacing="1"/>
+    </w:pPr>
+    <w:rPr>
+      <w:rFonts w:ascii="Times New Roman" w:hAnsi="Times New Roman" w:cs="Times New Roman"/>
+      <w:sz w:val="20"/>
+      <w:szCs w:val="20"/>
+    </w:rPr>
+  </w:style>
+  <w:style w:type="table" w:styleId="TableGrid">
+    <w:name w:val="Table Grid"/>
+    <w:basedOn w:val="TableNormal"/>
+    <w:uiPriority w:val="59"/>
+    <w:rsid w:val="00C748B1"/>
+    <w:tblPr>
+      <w:tblInd w:w="0" w:type="dxa"/>
+      <w:tblBorders>
+        <w:top w:val="single" w:sz="4" w:space="0" w:color="auto"/>
+        <w:left w:val="single" w:sz="4" w:space="0" w:color="auto"/>
+        <w:bottom w:val="single" w:sz="4" w:space="0" w:color="auto"/>
+        <w:right w:val="single" w:sz="4" w:space="0" w:color="auto"/>
+        <w:insideH w:val="single" w:sz="4" w:space="0" w:color="auto"/>
+        <w:insideV w:val="single" w:sz="4" w:space="0" w:color="auto"/>
+      </w:tblBorders>
+      <w:tblCellMar>
+        <w:top w:w="0" w:type="dxa"/>
+        <w:left w:w="108" w:type="dxa"/>
+        <w:bottom w:w="0" w:type="dxa"/>
+        <w:right w:w="108" w:type="dxa"/>
+      </w:tblCellMar>
     </w:tblPr>
   </w:style>
   <w:style w:type="paragraph" w:styleId="ListParagraph">
@@ -7590,7 +8650,7 @@
 </file>
 
 <file path=customXml/itemProps1.xml><?xml version="1.0" encoding="utf-8"?>
-<ds:datastoreItem xmlns:ds="http://schemas.openxmlformats.org/officeDocument/2006/customXml" ds:itemID="{B0F10ADF-2439-4CDC-986A-5F8A6ECE304E}">
+<ds:datastoreItem xmlns:ds="http://schemas.openxmlformats.org/officeDocument/2006/customXml" ds:itemID="{156F9C7F-F772-6443-9AE7-4C2BD5782F91}">
   <ds:schemaRefs>
     <ds:schemaRef ds:uri="http://schemas.openxmlformats.org/officeDocument/2006/bibliography"/>
   </ds:schemaRefs>

</xml_diff>

<commit_message>
A few more plot updates, fixes to the Fst calcs.
</commit_message>
<xml_diff>
--- a/manuscript/Population genetics of a recent range expansion in monarch butterflies.docx
+++ b/manuscript/Population genetics of a recent range expansion in monarch butterflies.docx
@@ -3001,7 +3001,15 @@
           <w:iCs/>
           <w:color w:val="000000"/>
         </w:rPr>
-        <w:t xml:space="preserve"> according to </w:t>
+        <w:t xml:space="preserve"> </w:t>
+      </w:r>
+      <w:r>
+        <w:rPr>
+          <w:rFonts w:ascii="Helvetica Neue" w:hAnsi="Helvetica Neue" w:cs="Arial"/>
+          <w:iCs/>
+          <w:color w:val="000000"/>
+        </w:rPr>
+        <w:t xml:space="preserve">using the R implementation of the GENEPOP software package </w:t>
       </w:r>
       <w:r>
         <w:rPr>
@@ -3017,7 +3025,7 @@
           <w:iCs/>
           <w:color w:val="000000"/>
         </w:rPr>
-        <w:instrText>ADDIN CSL_CITATION {"citationItems":[{"id":"ITEM-1","itemData":{"DOI":"10.1111/j.1558-5646.1984.tb05657.x","ISSN":"0014-3820","author":[{"dropping-particle":"","family":"Weir","given":"B S","non-dropping-particle":"","parse-names":false,"suffix":""},{"dropping-particle":"","family":"Cockerham","given":"C Clark","non-dropping-particle":"","parse-names":false,"suffix":""}],"container-title":"Evolution","id":"ITEM-1","issue":"6","issued":{"date-parts":[["1984","11","1"]]},"note":"doi: 10.1111/j.1558-5646.1984.tb05657.x","page":"1358-1370","publisher":"John Wiley &amp; Sons, Ltd (10.1111)","title":"ESTIMATING F-STATISTICS FOR THE ANALYSIS OF POPULATION STRUCTURE","type":"article-journal","volume":"38"},"uris":["http://www.mendeley.com/documents/?uuid=d0d74911-478d-416a-bfc6-9bbe6ab7358c"]}],"mendeley":{"formattedCitation":"(Weir &amp; Cockerham, 1984)","manualFormatting":"Weir &amp; Cockerham (1984)","plainTextFormattedCitation":"(Weir &amp; Cockerham, 1984)","previouslyFormattedCitation":"(Weir &amp; Cockerham, 1984)"},"properties":{"noteIndex":0},"schema":"https://github.com/citation-style-language/schema/raw/master/csl-citation.json"}</w:instrText>
+        <w:instrText>ADDIN CSL_CITATION {"citationItems":[{"id":"ITEM-1","itemData":{"DOI":"10.1111/j.1471-8286.2007.01931.x","abstract":"Abstract This note summarizes developments of the genepop software since its first description in 1995, and in particular those new to version 4.0: an extended input format, several estimators of neighbourhood size under isolation by distance, new estimators and confidence intervals for null allele frequency, and less important extensions to previous options. genepop now runs under Linux as well as under Windows, and can be entirely controlled by batch calls.","author":[{"dropping-particle":"","family":"Rousset","given":"François","non-dropping-particle":"","parse-names":false,"suffix":""}],"container-title":"Molecular Ecology Resources","id":"ITEM-1","issue":"1","issued":{"date-parts":[["2008"]]},"page":"103-106","title":"genepop’007: a complete re-implementation of the genepop software for Windows and Linux","type":"article-journal","volume":"8"},"uris":["http://www.mendeley.com/documents/?uuid=d25e6f7f-628f-42ce-a426-f1451935441a"]}],"mendeley":{"formattedCitation":"(Rousset, 2008)","plainTextFormattedCitation":"(Rousset, 2008)","previouslyFormattedCitation":"(ROUSSET, 2008)"},"properties":{"noteIndex":0},"schema":"https://github.com/citation-style-language/schema/raw/master/csl-citation.json"}</w:instrText>
       </w:r>
       <w:r>
         <w:rPr>
@@ -3034,7 +3042,71 @@
           <w:noProof/>
           <w:color w:val="000000"/>
         </w:rPr>
-        <w:t>Weir &amp; Cockerham</w:t>
+        <w:t>(Rousset, 2008)</w:t>
+      </w:r>
+      <w:r>
+        <w:rPr>
+          <w:rFonts w:ascii="Helvetica Neue" w:hAnsi="Helvetica Neue" w:cs="Arial"/>
+          <w:iCs/>
+          <w:color w:val="000000"/>
+        </w:rPr>
+        <w:fldChar w:fldCharType="end"/>
+      </w:r>
+      <w:r>
+        <w:rPr>
+          <w:rFonts w:ascii="Helvetica Neue" w:hAnsi="Helvetica Neue" w:cs="Arial"/>
+          <w:iCs/>
+          <w:color w:val="000000"/>
+        </w:rPr>
+        <w:t xml:space="preserve"> </w:t>
+      </w:r>
+      <w:r>
+        <w:rPr>
+          <w:rFonts w:ascii="Helvetica Neue" w:hAnsi="Helvetica Neue" w:cs="Arial"/>
+          <w:iCs/>
+          <w:color w:val="000000"/>
+        </w:rPr>
+        <w:t>with a minor allele frequency of 0.05</w:t>
+      </w:r>
+      <w:r>
+        <w:rPr>
+          <w:rFonts w:ascii="Helvetica Neue" w:hAnsi="Helvetica Neue" w:cs="Arial"/>
+          <w:iCs/>
+          <w:color w:val="000000"/>
+        </w:rPr>
+        <w:t>.</w:t>
+      </w:r>
+      <w:r>
+        <w:rPr>
+          <w:rFonts w:ascii="Helvetica Neue" w:hAnsi="Helvetica Neue" w:cs="Arial"/>
+          <w:iCs/>
+          <w:color w:val="000000"/>
+        </w:rPr>
+        <w:t xml:space="preserve"> To calculate Tajima’s D </w:t>
+      </w:r>
+      <w:r>
+        <w:rPr>
+          <w:rFonts w:ascii="Helvetica Neue" w:hAnsi="Helvetica Neue" w:cs="Arial"/>
+          <w:iCs/>
+          <w:color w:val="000000"/>
+        </w:rPr>
+        <w:fldChar w:fldCharType="begin" w:fldLock="1"/>
+      </w:r>
+      <w:r>
+        <w:rPr>
+          <w:rFonts w:ascii="Helvetica Neue" w:hAnsi="Helvetica Neue" w:cs="Arial"/>
+          <w:iCs/>
+          <w:color w:val="000000"/>
+        </w:rPr>
+        <w:instrText>ADDIN CSL_CITATION {"citationItems":[{"id":"ITEM-1","itemData":{"abstract":"The relationship between the two estimates of genetic variation at the DNA level, namely the number of segregating sites and the average number of nucleotide differences estimated from pairwise comparison, is investigated. It is found that the correlation between these two estimates is large when the sample size is small, and decreases slowly as the sample size increases. Using the relationship obtained, a statistical method for testing the neutral mutation hypothesis is developed. This method needs only the data of DNA polymorphism, namely the genetic variation within population at the DNA level. A simple method of computer simulation, that was used in order to obtain the distribution of a new statistic developed, is also presented. Applying this statistical method to the five regions of DNA sequences in Drosophila melanogaster, it is found that large insertion/deletion (greater than 100 bp) is deleterious. It is suggested that the natural selection against large insertion/deletion is so weak that a large amount of variation is maintained in a population.","author":[{"dropping-particle":"","family":"Tajima","given":"F","non-dropping-particle":"","parse-names":false,"suffix":""}],"container-title":"Genetics","id":"ITEM-1","issue":"3","issued":{"date-parts":[["1989","11","1"]]},"page":"585 LP  - 595","title":"Statistical method for testing the neutral mutation hypothesis by DNA polymorphism.","type":"article-journal","volume":"123"},"uris":["http://www.mendeley.com/documents/?uuid=e0df801a-b94c-48d9-9598-1eb132e29a9c"]}],"mendeley":{"formattedCitation":"(Tajima, 1989)","plainTextFormattedCitation":"(Tajima, 1989)","previouslyFormattedCitation":"(Tajima, 1989)"},"properties":{"noteIndex":0},"schema":"https://github.com/citation-style-language/schema/raw/master/csl-citation.json"}</w:instrText>
+      </w:r>
+      <w:r>
+        <w:rPr>
+          <w:rFonts w:ascii="Helvetica Neue" w:hAnsi="Helvetica Neue" w:cs="Arial"/>
+          <w:iCs/>
+          <w:color w:val="000000"/>
+        </w:rPr>
+        <w:fldChar w:fldCharType="separate"/>
       </w:r>
       <w:r>
         <w:rPr>
@@ -3043,16 +3115,7 @@
           <w:noProof/>
           <w:color w:val="000000"/>
         </w:rPr>
-        <w:t xml:space="preserve"> (</w:t>
-      </w:r>
-      <w:r>
-        <w:rPr>
-          <w:rFonts w:ascii="Helvetica Neue" w:hAnsi="Helvetica Neue" w:cs="Arial"/>
-          <w:iCs/>
-          <w:noProof/>
-          <w:color w:val="000000"/>
-        </w:rPr>
-        <w:t>1984)</w:t>
+        <w:t>(Tajima, 1989)</w:t>
       </w:r>
       <w:r>
         <w:rPr>
@@ -3068,71 +3131,6 @@
           <w:iCs/>
           <w:color w:val="000000"/>
         </w:rPr>
-        <w:t xml:space="preserve"> with a minor allele frequency of 0.05</w:t>
-      </w:r>
-      <w:r>
-        <w:rPr>
-          <w:rFonts w:ascii="Helvetica Neue" w:hAnsi="Helvetica Neue" w:cs="Arial"/>
-          <w:iCs/>
-          <w:color w:val="000000"/>
-        </w:rPr>
-        <w:t>.</w:t>
-      </w:r>
-      <w:r>
-        <w:rPr>
-          <w:rFonts w:ascii="Helvetica Neue" w:hAnsi="Helvetica Neue" w:cs="Arial"/>
-          <w:iCs/>
-          <w:color w:val="000000"/>
-        </w:rPr>
-        <w:t xml:space="preserve"> To calculate Tajima’s D </w:t>
-      </w:r>
-      <w:r>
-        <w:rPr>
-          <w:rFonts w:ascii="Helvetica Neue" w:hAnsi="Helvetica Neue" w:cs="Arial"/>
-          <w:iCs/>
-          <w:color w:val="000000"/>
-        </w:rPr>
-        <w:fldChar w:fldCharType="begin" w:fldLock="1"/>
-      </w:r>
-      <w:r>
-        <w:rPr>
-          <w:rFonts w:ascii="Helvetica Neue" w:hAnsi="Helvetica Neue" w:cs="Arial"/>
-          <w:iCs/>
-          <w:color w:val="000000"/>
-        </w:rPr>
-        <w:instrText>ADDIN CSL_CITATION {"citationItems":[{"id":"ITEM-1","itemData":{"abstract":"The relationship between the two estimates of genetic variation at the DNA level, namely the number of segregating sites and the average number of nucleotide differences estimated from pairwise comparison, is investigated. It is found that the correlation between these two estimates is large when the sample size is small, and decreases slowly as the sample size increases. Using the relationship obtained, a statistical method for testing the neutral mutation hypothesis is developed. This method needs only the data of DNA polymorphism, namely the genetic variation within population at the DNA level. A simple method of computer simulation, that was used in order to obtain the distribution of a new statistic developed, is also presented. Applying this statistical method to the five regions of DNA sequences in Drosophila melanogaster, it is found that large insertion/deletion (greater than 100 bp) is deleterious. It is suggested that the natural selection against large insertion/deletion is so weak that a large amount of variation is maintained in a population.","author":[{"dropping-particle":"","family":"Tajima","given":"F","non-dropping-particle":"","parse-names":false,"suffix":""}],"container-title":"Genetics","id":"ITEM-1","issue":"3","issued":{"date-parts":[["1989","11","1"]]},"page":"585 LP  - 595","title":"Statistical method for testing the neutral mutation hypothesis by DNA polymorphism.","type":"article-journal","volume":"123"},"uris":["http://www.mendeley.com/documents/?uuid=e0df801a-b94c-48d9-9598-1eb132e29a9c"]}],"mendeley":{"formattedCitation":"(Tajima, 1989)","plainTextFormattedCitation":"(Tajima, 1989)"},"properties":{"noteIndex":0},"schema":"https://github.com/citation-style-language/schema/raw/master/csl-citation.json"}</w:instrText>
-      </w:r>
-      <w:r>
-        <w:rPr>
-          <w:rFonts w:ascii="Helvetica Neue" w:hAnsi="Helvetica Neue" w:cs="Arial"/>
-          <w:iCs/>
-          <w:color w:val="000000"/>
-        </w:rPr>
-        <w:fldChar w:fldCharType="separate"/>
-      </w:r>
-      <w:r>
-        <w:rPr>
-          <w:rFonts w:ascii="Helvetica Neue" w:hAnsi="Helvetica Neue" w:cs="Arial"/>
-          <w:iCs/>
-          <w:noProof/>
-          <w:color w:val="000000"/>
-        </w:rPr>
-        <w:t>(Tajima, 1989)</w:t>
-      </w:r>
-      <w:r>
-        <w:rPr>
-          <w:rFonts w:ascii="Helvetica Neue" w:hAnsi="Helvetica Neue" w:cs="Arial"/>
-          <w:iCs/>
-          <w:color w:val="000000"/>
-        </w:rPr>
-        <w:fldChar w:fldCharType="end"/>
-      </w:r>
-      <w:r>
-        <w:rPr>
-          <w:rFonts w:ascii="Helvetica Neue" w:hAnsi="Helvetica Neue" w:cs="Arial"/>
-          <w:iCs/>
-          <w:color w:val="000000"/>
-        </w:rPr>
         <w:t xml:space="preserve">, we used all sequenced sites that passed the quality and paralog filters without removing non-paralogous </w:t>
       </w:r>
       <w:r>
@@ -3142,6 +3140,14 @@
           <w:color w:val="000000"/>
         </w:rPr>
         <w:t>sites or those with low minor allele frequencies.</w:t>
+      </w:r>
+      <w:r>
+        <w:rPr>
+          <w:rFonts w:ascii="Helvetica Neue" w:hAnsi="Helvetica Neue" w:cs="Arial"/>
+          <w:iCs/>
+          <w:color w:val="000000"/>
+        </w:rPr>
+        <w:t xml:space="preserve"> For each of these statistics, the Western and Eastern North American samples were lumped.</w:t>
       </w:r>
     </w:p>
     <w:p>
@@ -3837,83 +3843,45 @@
           <w:iCs/>
           <w:color w:val="000000"/>
         </w:rPr>
-        <w:t xml:space="preserve">10,000bp of any other SNP. The resulting 11,384 SNPs were polarized via reference to </w:t>
-      </w:r>
-      <w:r>
-        <w:rPr>
-          <w:rFonts w:ascii="Helvetica Neue" w:hAnsi="Helvetica Neue" w:cs="Arial"/>
-          <w:iCs/>
-          <w:color w:val="000000"/>
-        </w:rPr>
-        <w:t xml:space="preserve">whole genome sequence data </w:t>
+        <w:t xml:space="preserve">10,000bp of any other SNP. </w:t>
+      </w:r>
+      <w:r>
+        <w:rPr>
+          <w:rFonts w:ascii="Helvetica Neue" w:hAnsi="Helvetica Neue" w:cs="Arial"/>
+          <w:iCs/>
+          <w:color w:val="000000"/>
+        </w:rPr>
+        <w:t xml:space="preserve">This resulting 11,384 SNPs were then projected down to a sample size of 100 gene copies from North America and 10 from Hawaii, resulting in 9370 total SNPs. These projection numbers were picked to maximize the remaining number of SNPs in the dataset. </w:t>
       </w:r>
       <w:r>
         <w:rPr>
           <w:rFonts w:ascii="Helvetica Neue" w:eastAsia="Times New Roman" w:hAnsi="Helvetica Neue" w:cs="Times New Roman"/>
         </w:rPr>
-        <w:t xml:space="preserve">of the </w:t>
+        <w:t>We fit a</w:t>
       </w:r>
       <w:r>
         <w:rPr>
           <w:rFonts w:ascii="Helvetica Neue" w:eastAsia="Times New Roman" w:hAnsi="Helvetica Neue" w:cs="Times New Roman"/>
         </w:rPr>
-        <w:t xml:space="preserve">best sequenced </w:t>
+        <w:t xml:space="preserve"> range of possible models were fit to the observed data, including the </w:t>
       </w:r>
       <w:r>
         <w:rPr>
           <w:rFonts w:ascii="Helvetica Neue" w:eastAsia="Times New Roman" w:hAnsi="Helvetica Neue" w:cs="Times New Roman"/>
         </w:rPr>
-        <w:t>monarch sister taxa</w:t>
-      </w:r>
-      <w:r>
-        <w:rPr>
-          <w:rFonts w:ascii="Helvetica Neue" w:hAnsi="Helvetica Neue" w:cs="Arial"/>
-          <w:iCs/>
-          <w:color w:val="000000"/>
-        </w:rPr>
-        <w:t xml:space="preserve"> </w:t>
+        <w:t xml:space="preserve">models described in </w:t>
       </w:r>
       <w:r>
         <w:rPr>
           <w:rFonts w:ascii="Helvetica Neue" w:eastAsia="Times New Roman" w:hAnsi="Helvetica Neue" w:cs="Times New Roman"/>
-          <w:i/>
-          <w:iCs/>
-        </w:rPr>
-        <w:t xml:space="preserve">Danaus </w:t>
-      </w:r>
-      <w:proofErr w:type="spellStart"/>
+        </w:rPr>
+        <w:fldChar w:fldCharType="begin" w:fldLock="1"/>
+      </w:r>
       <w:r>
         <w:rPr>
           <w:rFonts w:ascii="Helvetica Neue" w:eastAsia="Times New Roman" w:hAnsi="Helvetica Neue" w:cs="Times New Roman"/>
-          <w:i/>
-          <w:iCs/>
-        </w:rPr>
-        <w:t>erippus</w:t>
-      </w:r>
-      <w:proofErr w:type="spellEnd"/>
-      <w:r>
-        <w:rPr>
-          <w:rFonts w:ascii="Helvetica Neue" w:eastAsia="Times New Roman" w:hAnsi="Helvetica Neue" w:cs="Times New Roman"/>
-        </w:rPr>
-        <w:t xml:space="preserve"> </w:t>
-      </w:r>
-      <w:r>
-        <w:rPr>
-          <w:rFonts w:ascii="Helvetica Neue" w:eastAsia="Times New Roman" w:hAnsi="Helvetica Neue" w:cs="Times New Roman"/>
-        </w:rPr>
-        <w:t xml:space="preserve">individual from </w:t>
-      </w:r>
-      <w:r>
-        <w:rPr>
-          <w:rFonts w:ascii="Helvetica Neue" w:eastAsia="Times New Roman" w:hAnsi="Helvetica Neue" w:cs="Times New Roman"/>
-        </w:rPr>
-        <w:fldChar w:fldCharType="begin" w:fldLock="1"/>
-      </w:r>
-      <w:r>
-        <w:rPr>
-          <w:rFonts w:ascii="Helvetica Neue" w:eastAsia="Times New Roman" w:hAnsi="Helvetica Neue" w:cs="Times New Roman"/>
-        </w:rPr>
-        <w:instrText>ADDIN CSL_CITATION {"citationItems":[{"id":"ITEM-1","itemData":{"author":[{"dropping-particle":"","family":"Zhan","given":"Shuai","non-dropping-particle":"","parse-names":false,"suffix":""},{"dropping-particle":"","family":"Zhang","given":"Wei","non-dropping-particle":"","parse-names":false,"suffix":""},{"dropping-particle":"","family":"Niitepõld","given":"Kristjan","non-dropping-particle":"","parse-names":false,"suffix":""},{"dropping-particle":"","family":"Hsu","given":"Jeremy","non-dropping-particle":"","parse-names":false,"suffix":""},{"dropping-particle":"","family":"Haeger","given":"Juan Fernández","non-dropping-particle":"","parse-names":false,"suffix":""},{"dropping-particle":"","family":"Zalucki","given":"Myron P","non-dropping-particle":"","parse-names":false,"suffix":""},{"dropping-particle":"","family":"Altizer","given":"Sonia","non-dropping-particle":"","parse-names":false,"suffix":""},{"dropping-particle":"","family":"Roode","given":"Jacobus C","non-dropping-particle":"de","parse-names":false,"suffix":""},{"dropping-particle":"","family":"Reppert","given":"Steven M","non-dropping-particle":"","parse-names":false,"suffix":""},{"dropping-particle":"","family":"Kronforst","given":"Marcus R","non-dropping-particle":"","parse-names":false,"suffix":""}],"container-title":"Nature","id":"ITEM-1","issued":{"date-parts":[["2014","10","1"]]},"note":"Found 5.14mb that are associated with migration. In particular, a 21kb segment was an extreme outlier, which has evidence of divergent selection on collagen IV alpha-1, with other flight muscle genes also divergent. They argue that migration is the ancestral state, but that non-migratory population leveraged old genomic diversity to aquire the phenotype. Also talked about coloration.\nFor my work, they didn't find any migratory genes in the AUS samples (supplementary material), but very small n (3). Also interesting that the major genes are flight muscles, which won't trigger migration but are very nice to have if you are migratory. Interesting to see which of those genes we recover as outliers in our study.","page":"317","publisher":"Nature Publishing Group, a division of Macmillan Publishers Limited. All Rights Reserved.","title":"The genetics of monarch butterfly migration and warning colouration","type":"article-journal","volume":"514"},"uris":["http://www.mendeley.com/documents/?uuid=72b08a9c-930d-4ec6-8d14-383f9e95d6f2"]}],"mendeley":{"formattedCitation":"(Zhan et al., 2014)","manualFormatting":"Zhan et al. (2014)","plainTextFormattedCitation":"(Zhan et al., 2014)","previouslyFormattedCitation":"(Zhan et al., 2014)"},"properties":{"noteIndex":0},"schema":"https://github.com/citation-style-language/schema/raw/master/csl-citation.json"}</w:instrText>
+        </w:rPr>
+        <w:instrText>ADDIN CSL_CITATION {"citationItems":[{"id":"ITEM-1","itemData":{"DOI":"10.1111/jbi.13365","ISSN":"0305-0270","abstract":"Abstract Aim To investigate how putative barriers, forest refugia, and ecological gradients across the lower Guineo-Congolian rain forest shape genetic and phenotypic divergence in the leaf-folding frog Afrixalus paradorsalis, and examine the role of adjacent land bridge and sky-islands in diversification. Location The Lower Guineo-Congolian Forest, the Cameroonian Volcanic Line (CVL), and Bioko Island, Central Africa. Taxon Afrixalus paradorsalis (Family: Hyperoliidae), an African leaf-folding frog. Methods We used molecular and phenotypic data to investigate diversity and divergence among the A. paradorsalis species complex distributed across lowland rain forests, a land bridge island, and mountains in Central Africa. We examined the coincidence of population boundaries, landscape features, divergence times, and spatial patterns of connectivity and diversity, and subsequently performed demographic modelling using genome-wide SNP variation to distinguish among divergence mechanisms in mainland (riverine barriers, forest refugia, ecological gradients) and land bridge island populations (vicariance, overwater dispersal). Results We detected four genetically distinct allopatric populations corresponding to Bioko Island, the CVL, and two lowland rain forest populations split by the Sanaga River. Although lowland populations are phenotypically indistinguishable, pronounced body size evolution occurs at high elevation, and the timing of the formation of the high elevation population coincides with mountain uplift in the CVL. Spatial analyses and demographic modelling revealed population divergence across mainland Lower Guinea is best explained by forest refugia rather than riverine barriers or ecological gradients, and that the Bioko Island population divergence is best explained by vicariance (marine incursion) rather than overseas dispersal. Main conclusions We provide growing support for the important role of forest refugia in driving intraspecific divergences in the Guineo-Congolian rain forest. In A. paradorsalis, sky-islands in the CVL have resulted in greater genetic and phenotypic divergences than marine incursions of the land bridge Bioko Island, highlighting important differences in patterns of island-driven diversification in Lower Guinea.","author":[{"dropping-particle":"","family":"Charles","given":"Kristin L","non-dropping-particle":"","parse-names":false,"suffix":""},{"dropping-particle":"","family":"Bell","given":"Rayna C","non-dropping-particle":"","parse-names":false,"suffix":""},{"dropping-particle":"","family":"Blackburn","given":"David C","non-dropping-particle":"","parse-names":false,"suffix":""},{"dropping-particle":"","family":"Burger","given":"Marius","non-dropping-particle":"","parse-names":false,"suffix":""},{"dropping-particle":"","family":"Fujita","given":"Matthew K","non-dropping-particle":"","parse-names":false,"suffix":""},{"dropping-particle":"","family":"Gvoždík","given":"Václav","non-dropping-particle":"","parse-names":false,"suffix":""},{"dropping-particle":"","family":"Jongsma","given":"Gregory F M","non-dropping-particle":"","parse-names":false,"suffix":""},{"dropping-particle":"","family":"Kouete","given":"Marcel Talla","non-dropping-particle":"","parse-names":false,"suffix":""},{"dropping-particle":"","family":"Leaché","given":"Adam D","non-dropping-particle":"","parse-names":false,"suffix":""},{"dropping-particle":"","family":"Portik","given":"Daniel M","non-dropping-particle":"","parse-names":false,"suffix":""}],"container-title":"Journal of Biogeography","id":"ITEM-1","issue":"8","issued":{"date-parts":[["2018","8","1"]]},"note":"doi: 10.1111/jbi.13365","page":"1781-1794","publisher":"John Wiley &amp; Sons, Ltd (10.1111)","title":"Sky, sea, and forest islands: Diversification in the African leaf-folding frog Afrixalus paradorsalis (Anura: Hyperoliidae) of the Lower Guineo-Congolian rain forest","type":"article-journal","volume":"45"},"uris":["http://www.mendeley.com/documents/?uuid=73540231-f18f-41d5-bb62-1b8b61da80c9"]},{"id":"ITEM-2","itemData":{"DOI":"10.1111/mec.14266","abstract":"Abstract The accumulation of biodiversity in tropical forests can occur through multiple allopatric and parapatric models of diversification, including forest refugia, riverine barriers and ecological gradients. Considerable debate surrounds the major diversification process, particularly in the West African Lower Guinea forests, which contain a complex geographic arrangement of topographic features and historical refugia. We used genomic data to investigate alternative mechanisms of diversification in the Gaboon forest frog, Scotobleps gabonicus, by first identifying population structure and then performing demographic model selection and spatially explicit analyses. We found that a majority of population divergences are best explained by allopatric models consistent with the forest refugia hypothesis and involve divergence in isolation with subsequent expansion and gene flow. These population divergences occurred simultaneously and conform to predictions based on climatically stable regions inferred through ecological niche modelling. Although forest refugia played a prominent role in the intraspecific diversification of S. gabonicus, we also find evidence for potential interactions between landscape features and historical refugia, including major rivers and elevational barriers such as the Cameroonian Volcanic Line. We outline the advantages of using genomewide variation in a model-testing framework to distinguish between alternative allopatric hypotheses, and the pitfalls of limited geographic and molecular sampling. Although phylogeographic patterns are often species-specific and related to life-history traits, additional comparative studies incorporating genomic data are necessary for separating shared historical processes from idiosyncratic responses to environmental, climatic and geological influences on diversification.","author":[{"dropping-particle":"","family":"Portik","given":"Daniel M","non-dropping-particle":"","parse-names":false,"suffix":""},{"dropping-particle":"","family":"Leaché","given":"Adam D","non-dropping-particle":"","parse-names":false,"suffix":""},{"dropping-particle":"","family":"Rivera","given":"Danielle","non-dropping-particle":"","parse-names":false,"suffix":""},{"dropping-particle":"","family":"Barej","given":"Michael F","non-dropping-particle":"","parse-names":false,"suffix":""},{"dropping-particle":"","family":"Burger","given":"Marius","non-dropping-particle":"","parse-names":false,"suffix":""},{"dropping-particle":"","family":"Hirschfeld","given":"Mareike","non-dropping-particle":"","parse-names":false,"suffix":""},{"dropping-particle":"","family":"Rödel","given":"Mark-Oliver","non-dropping-particle":"","parse-names":false,"suffix":""},{"dropping-particle":"","family":"Blackburn","given":"David C","non-dropping-particle":"","parse-names":false,"suffix":""},{"dropping-particle":"","family":"Fujita","given":"Matthew K","non-dropping-particle":"","parse-names":false,"suffix":""}],"container-title":"Molecular Ecology","id":"ITEM-2","issue":"19","issued":{"date-parts":[["2017"]]},"page":"5245-5263","title":"Evaluating mechanisms of diversification in a Guineo-Congolian tropical forest frog using demographic model selection","type":"article-journal","volume":"26"},"uris":["http://www.mendeley.com/documents/?uuid=bc98051c-7402-45ec-ab8f-bf7d7406186b"]}],"mendeley":{"formattedCitation":"(Charles et al., 2018; Portik et al., 2017)","manualFormatting":"Charles et al. (2018) and Portik et al. (2017)","plainTextFormattedCitation":"(Charles et al., 2018; Portik et al., 2017)","previouslyFormattedCitation":"(Charles et al., 2018; Portik et al., 2017)"},"properties":{"noteIndex":0},"schema":"https://github.com/citation-style-language/schema/raw/master/csl-citation.json"}</w:instrText>
       </w:r>
       <w:r>
         <w:rPr>
@@ -3926,128 +3894,104 @@
           <w:rFonts w:ascii="Helvetica Neue" w:eastAsia="Times New Roman" w:hAnsi="Helvetica Neue" w:cs="Times New Roman"/>
           <w:noProof/>
         </w:rPr>
-        <w:t>Zhan et al. (2014)</w:t>
-      </w:r>
-      <w:r>
-        <w:rPr>
-          <w:rFonts w:ascii="Helvetica Neue" w:eastAsia="Times New Roman" w:hAnsi="Helvetica Neue" w:cs="Times New Roman"/>
-        </w:rPr>
-        <w:fldChar w:fldCharType="end"/>
-      </w:r>
-      <w:r>
-        <w:rPr>
-          <w:rFonts w:ascii="Helvetica Neue" w:eastAsia="Times New Roman" w:hAnsi="Helvetica Neue" w:cs="Times New Roman"/>
-        </w:rPr>
-        <w:t xml:space="preserve"> </w:t>
-      </w:r>
-      <w:r>
-        <w:rPr>
-          <w:rFonts w:ascii="Helvetica Neue" w:eastAsia="Times New Roman" w:hAnsi="Helvetica Neue" w:cs="Times New Roman"/>
-        </w:rPr>
-        <w:t>by align</w:t>
-      </w:r>
-      <w:r>
-        <w:rPr>
-          <w:rFonts w:ascii="Helvetica Neue" w:eastAsia="Times New Roman" w:hAnsi="Helvetica Neue" w:cs="Times New Roman"/>
-        </w:rPr>
-        <w:t xml:space="preserve">ment </w:t>
-      </w:r>
-      <w:r>
-        <w:rPr>
-          <w:rFonts w:ascii="Helvetica Neue" w:eastAsia="Times New Roman" w:hAnsi="Helvetica Neue" w:cs="Times New Roman"/>
-        </w:rPr>
-        <w:t>to the monarch genome as described above.</w:t>
-      </w:r>
-      <w:r>
-        <w:rPr>
-          <w:rFonts w:ascii="Helvetica Neue" w:eastAsia="Times New Roman" w:hAnsi="Helvetica Neue" w:cs="Times New Roman"/>
-        </w:rPr>
-        <w:t xml:space="preserve"> </w:t>
-      </w:r>
-      <w:r>
-        <w:rPr>
-          <w:rFonts w:ascii="Helvetica Neue" w:eastAsia="Times New Roman" w:hAnsi="Helvetica Neue" w:cs="Times New Roman"/>
-        </w:rPr>
-        <w:t>We fit a</w:t>
-      </w:r>
-      <w:r>
-        <w:rPr>
-          <w:rFonts w:ascii="Helvetica Neue" w:eastAsia="Times New Roman" w:hAnsi="Helvetica Neue" w:cs="Times New Roman"/>
-        </w:rPr>
-        <w:t xml:space="preserve"> range of possible models were fit to the observed data, including the </w:t>
-      </w:r>
-      <w:r>
-        <w:rPr>
-          <w:rFonts w:ascii="Helvetica Neue" w:eastAsia="Times New Roman" w:hAnsi="Helvetica Neue" w:cs="Times New Roman"/>
-        </w:rPr>
-        <w:t xml:space="preserve">models described in </w:t>
-      </w:r>
-      <w:r>
-        <w:rPr>
-          <w:rFonts w:ascii="Helvetica Neue" w:eastAsia="Times New Roman" w:hAnsi="Helvetica Neue" w:cs="Times New Roman"/>
-        </w:rPr>
-        <w:fldChar w:fldCharType="begin" w:fldLock="1"/>
-      </w:r>
-      <w:r>
-        <w:rPr>
-          <w:rFonts w:ascii="Helvetica Neue" w:eastAsia="Times New Roman" w:hAnsi="Helvetica Neue" w:cs="Times New Roman"/>
-        </w:rPr>
-        <w:instrText>ADDIN CSL_CITATION {"citationItems":[{"id":"ITEM-1","itemData":{"DOI":"10.1111/jbi.13365","ISSN":"0305-0270","abstract":"Abstract Aim To investigate how putative barriers, forest refugia, and ecological gradients across the lower Guineo-Congolian rain forest shape genetic and phenotypic divergence in the leaf-folding frog Afrixalus paradorsalis, and examine the role of adjacent land bridge and sky-islands in diversification. Location The Lower Guineo-Congolian Forest, the Cameroonian Volcanic Line (CVL), and Bioko Island, Central Africa. Taxon Afrixalus paradorsalis (Family: Hyperoliidae), an African leaf-folding frog. Methods We used molecular and phenotypic data to investigate diversity and divergence among the A. paradorsalis species complex distributed across lowland rain forests, a land bridge island, and mountains in Central Africa. We examined the coincidence of population boundaries, landscape features, divergence times, and spatial patterns of connectivity and diversity, and subsequently performed demographic modelling using genome-wide SNP variation to distinguish among divergence mechanisms in mainland (riverine barriers, forest refugia, ecological gradients) and land bridge island populations (vicariance, overwater dispersal). Results We detected four genetically distinct allopatric populations corresponding to Bioko Island, the CVL, and two lowland rain forest populations split by the Sanaga River. Although lowland populations are phenotypically indistinguishable, pronounced body size evolution occurs at high elevation, and the timing of the formation of the high elevation population coincides with mountain uplift in the CVL. Spatial analyses and demographic modelling revealed population divergence across mainland Lower Guinea is best explained by forest refugia rather than riverine barriers or ecological gradients, and that the Bioko Island population divergence is best explained by vicariance (marine incursion) rather than overseas dispersal. Main conclusions We provide growing support for the important role of forest refugia in driving intraspecific divergences in the Guineo-Congolian rain forest. In A. paradorsalis, sky-islands in the CVL have resulted in greater genetic and phenotypic divergences than marine incursions of the land bridge Bioko Island, highlighting important differences in patterns of island-driven diversification in Lower Guinea.","author":[{"dropping-particle":"","family":"Charles","given":"Kristin L","non-dropping-particle":"","parse-names":false,"suffix":""},{"dropping-particle":"","family":"Bell","given":"Rayna C","non-dropping-particle":"","parse-names":false,"suffix":""},{"dropping-particle":"","family":"Blackburn","given":"David C","non-dropping-particle":"","parse-names":false,"suffix":""},{"dropping-particle":"","family":"Burger","given":"Marius","non-dropping-particle":"","parse-names":false,"suffix":""},{"dropping-particle":"","family":"Fujita","given":"Matthew K","non-dropping-particle":"","parse-names":false,"suffix":""},{"dropping-particle":"","family":"Gvoždík","given":"Václav","non-dropping-particle":"","parse-names":false,"suffix":""},{"dropping-particle":"","family":"Jongsma","given":"Gregory F M","non-dropping-particle":"","parse-names":false,"suffix":""},{"dropping-particle":"","family":"Kouete","given":"Marcel Talla","non-dropping-particle":"","parse-names":false,"suffix":""},{"dropping-particle":"","family":"Leaché","given":"Adam D","non-dropping-particle":"","parse-names":false,"suffix":""},{"dropping-particle":"","family":"Portik","given":"Daniel M","non-dropping-particle":"","parse-names":false,"suffix":""}],"container-title":"Journal of Biogeography","id":"ITEM-1","issue":"8","issued":{"date-parts":[["2018","8","1"]]},"note":"doi: 10.1111/jbi.13365","page":"1781-1794","publisher":"John Wiley &amp; Sons, Ltd (10.1111)","title":"Sky, sea, and forest islands: Diversification in the African leaf-folding frog Afrixalus paradorsalis (Anura: Hyperoliidae) of the Lower Guineo-Congolian rain forest","type":"article-journal","volume":"45"},"uris":["http://www.mendeley.com/documents/?uuid=73540231-f18f-41d5-bb62-1b8b61da80c9"]},{"id":"ITEM-2","itemData":{"DOI":"10.1111/mec.14266","abstract":"Abstract The accumulation of biodiversity in tropical forests can occur through multiple allopatric and parapatric models of diversification, including forest refugia, riverine barriers and ecological gradients. Considerable debate surrounds the major diversification process, particularly in the West African Lower Guinea forests, which contain a complex geographic arrangement of topographic features and historical refugia. We used genomic data to investigate alternative mechanisms of diversification in the Gaboon forest frog, Scotobleps gabonicus, by first identifying population structure and then performing demographic model selection and spatially explicit analyses. We found that a majority of population divergences are best explained by allopatric models consistent with the forest refugia hypothesis and involve divergence in isolation with subsequent expansion and gene flow. These population divergences occurred simultaneously and conform to predictions based on climatically stable regions inferred through ecological niche modelling. Although forest refugia played a prominent role in the intraspecific diversification of S. gabonicus, we also find evidence for potential interactions between landscape features and historical refugia, including major rivers and elevational barriers such as the Cameroonian Volcanic Line. We outline the advantages of using genomewide variation in a model-testing framework to distinguish between alternative allopatric hypotheses, and the pitfalls of limited geographic and molecular sampling. Although phylogeographic patterns are often species-specific and related to life-history traits, additional comparative studies incorporating genomic data are necessary for separating shared historical processes from idiosyncratic responses to environmental, climatic and geological influences on diversification.","author":[{"dropping-particle":"","family":"Portik","given":"Daniel M","non-dropping-particle":"","parse-names":false,"suffix":""},{"dropping-particle":"","family":"Leaché","given":"Adam D","non-dropping-particle":"","parse-names":false,"suffix":""},{"dropping-particle":"","family":"Rivera","given":"Danielle","non-dropping-particle":"","parse-names":false,"suffix":""},{"dropping-particle":"","family":"Barej","given":"Michael F","non-dropping-particle":"","parse-names":false,"suffix":""},{"dropping-particle":"","family":"Burger","given":"Marius","non-dropping-particle":"","parse-names":false,"suffix":""},{"dropping-particle":"","family":"Hirschfeld","given":"Mareike","non-dropping-particle":"","parse-names":false,"suffix":""},{"dropping-particle":"","family":"Rödel","given":"Mark-Oliver","non-dropping-particle":"","parse-names":false,"suffix":""},{"dropping-particle":"","family":"Blackburn","given":"David C","non-dropping-particle":"","parse-names":false,"suffix":""},{"dropping-particle":"","family":"Fujita","given":"Matthew K","non-dropping-particle":"","parse-names":false,"suffix":""}],"container-title":"Molecular Ecology","id":"ITEM-2","issue":"19","issued":{"date-parts":[["2017"]]},"page":"5245-5263","title":"Evaluating mechanisms of diversification in a Guineo-Congolian tropical forest frog using demographic model selection","type":"article-journal","volume":"26"},"uris":["http://www.mendeley.com/documents/?uuid=bc98051c-7402-45ec-ab8f-bf7d7406186b"]}],"mendeley":{"formattedCitation":"(Charles et al., 2018; Portik et al., 2017)","manualFormatting":"Charles et al. (2018) and Portik et al. (2017)","plainTextFormattedCitation":"(Charles et al., 2018; Portik et al., 2017)","previouslyFormattedCitation":"(Charles et al., 2018; Portik et al., 2017)"},"properties":{"noteIndex":0},"schema":"https://github.com/citation-style-language/schema/raw/master/csl-citation.json"}</w:instrText>
-      </w:r>
-      <w:r>
-        <w:rPr>
-          <w:rFonts w:ascii="Helvetica Neue" w:eastAsia="Times New Roman" w:hAnsi="Helvetica Neue" w:cs="Times New Roman"/>
-        </w:rPr>
-        <w:fldChar w:fldCharType="separate"/>
+        <w:t xml:space="preserve">Charles et al. </w:t>
       </w:r>
       <w:r>
         <w:rPr>
           <w:rFonts w:ascii="Helvetica Neue" w:eastAsia="Times New Roman" w:hAnsi="Helvetica Neue" w:cs="Times New Roman"/>
           <w:noProof/>
         </w:rPr>
-        <w:t xml:space="preserve">Charles et al. </w:t>
+        <w:t>(</w:t>
       </w:r>
       <w:r>
         <w:rPr>
           <w:rFonts w:ascii="Helvetica Neue" w:eastAsia="Times New Roman" w:hAnsi="Helvetica Neue" w:cs="Times New Roman"/>
           <w:noProof/>
         </w:rPr>
-        <w:t>(</w:t>
+        <w:t>201</w:t>
       </w:r>
       <w:r>
         <w:rPr>
           <w:rFonts w:ascii="Helvetica Neue" w:eastAsia="Times New Roman" w:hAnsi="Helvetica Neue" w:cs="Times New Roman"/>
           <w:noProof/>
         </w:rPr>
-        <w:t>201</w:t>
+        <w:t>8) and</w:t>
       </w:r>
       <w:r>
         <w:rPr>
           <w:rFonts w:ascii="Helvetica Neue" w:eastAsia="Times New Roman" w:hAnsi="Helvetica Neue" w:cs="Times New Roman"/>
           <w:noProof/>
         </w:rPr>
-        <w:t>8) and</w:t>
+        <w:t xml:space="preserve"> Portik et al. </w:t>
       </w:r>
       <w:r>
         <w:rPr>
           <w:rFonts w:ascii="Helvetica Neue" w:eastAsia="Times New Roman" w:hAnsi="Helvetica Neue" w:cs="Times New Roman"/>
           <w:noProof/>
         </w:rPr>
-        <w:t xml:space="preserve"> Portik et al. </w:t>
+        <w:t>(</w:t>
       </w:r>
       <w:r>
         <w:rPr>
           <w:rFonts w:ascii="Helvetica Neue" w:eastAsia="Times New Roman" w:hAnsi="Helvetica Neue" w:cs="Times New Roman"/>
           <w:noProof/>
         </w:rPr>
-        <w:t>(</w:t>
+        <w:t>2017)</w:t>
+      </w:r>
+      <w:r>
+        <w:rPr>
+          <w:rFonts w:ascii="Helvetica Neue" w:eastAsia="Times New Roman" w:hAnsi="Helvetica Neue" w:cs="Times New Roman"/>
+        </w:rPr>
+        <w:fldChar w:fldCharType="end"/>
+      </w:r>
+      <w:r>
+        <w:rPr>
+          <w:rFonts w:ascii="Helvetica Neue" w:eastAsia="Times New Roman" w:hAnsi="Helvetica Neue" w:cs="Times New Roman"/>
+        </w:rPr>
+        <w:t xml:space="preserve">, variations on these models </w:t>
+      </w:r>
+      <w:r>
+        <w:rPr>
+          <w:rFonts w:ascii="Helvetica Neue" w:eastAsia="Times New Roman" w:hAnsi="Helvetica Neue" w:cs="Times New Roman"/>
+        </w:rPr>
+        <w:t>with logistic rather than exponential growth functions</w:t>
+      </w:r>
+      <w:r>
+        <w:rPr>
+          <w:rFonts w:ascii="Helvetica Neue" w:eastAsia="Times New Roman" w:hAnsi="Helvetica Neue" w:cs="Times New Roman"/>
+        </w:rPr>
+        <w:t xml:space="preserve">, the </w:t>
+      </w:r>
+      <w:r>
+        <w:rPr>
+          <w:rFonts w:ascii="Helvetica Neue" w:eastAsia="Times New Roman" w:hAnsi="Helvetica Neue" w:cs="Times New Roman"/>
+        </w:rPr>
+        <w:t xml:space="preserve">model described by </w:t>
+      </w:r>
+      <w:r>
+        <w:rPr>
+          <w:rFonts w:ascii="Helvetica Neue" w:eastAsia="Times New Roman" w:hAnsi="Helvetica Neue" w:cs="Times New Roman"/>
+        </w:rPr>
+        <w:fldChar w:fldCharType="begin" w:fldLock="1"/>
+      </w:r>
+      <w:r>
+        <w:rPr>
+          <w:rFonts w:ascii="Helvetica Neue" w:eastAsia="Times New Roman" w:hAnsi="Helvetica Neue" w:cs="Times New Roman"/>
+        </w:rPr>
+        <w:instrText>ADDIN CSL_CITATION {"citationItems":[{"id":"ITEM-1","itemData":{"author":[{"dropping-particle":"","family":"Zhan","given":"Shuai","non-dropping-particle":"","parse-names":false,"suffix":""},{"dropping-particle":"","family":"Zhang","given":"Wei","non-dropping-particle":"","parse-names":false,"suffix":""},{"dropping-particle":"","family":"Niitepõld","given":"Kristjan","non-dropping-particle":"","parse-names":false,"suffix":""},{"dropping-particle":"","family":"Hsu","given":"Jeremy","non-dropping-particle":"","parse-names":false,"suffix":""},{"dropping-particle":"","family":"Haeger","given":"Juan Fernández","non-dropping-particle":"","parse-names":false,"suffix":""},{"dropping-particle":"","family":"Zalucki","given":"Myron P","non-dropping-particle":"","parse-names":false,"suffix":""},{"dropping-particle":"","family":"Altizer","given":"Sonia","non-dropping-particle":"","parse-names":false,"suffix":""},{"dropping-particle":"","family":"Roode","given":"Jacobus C","non-dropping-particle":"de","parse-names":false,"suffix":""},{"dropping-particle":"","family":"Reppert","given":"Steven M","non-dropping-particle":"","parse-names":false,"suffix":""},{"dropping-particle":"","family":"Kronforst","given":"Marcus R","non-dropping-particle":"","parse-names":false,"suffix":""}],"container-title":"Nature","id":"ITEM-1","issued":{"date-parts":[["2014","10","1"]]},"note":"Found 5.14mb that are associated with migration. In particular, a 21kb segment was an extreme outlier, which has evidence of divergent selection on collagen IV alpha-1, with other flight muscle genes also divergent. They argue that migration is the ancestral state, but that non-migratory population leveraged old genomic diversity to aquire the phenotype. Also talked about coloration.\nFor my work, they didn't find any migratory genes in the AUS samples (supplementary material), but very small n (3). Also interesting that the major genes are flight muscles, which won't trigger migration but are very nice to have if you are migratory. Interesting to see which of those genes we recover as outliers in our study.","page":"317","publisher":"Nature Publishing Group, a division of Macmillan Publishers Limited. All Rights Reserved.","title":"The genetics of monarch butterfly migration and warning colouration","type":"article-journal","volume":"514"},"uris":["http://www.mendeley.com/documents/?uuid=72b08a9c-930d-4ec6-8d14-383f9e95d6f2"]}],"mendeley":{"formattedCitation":"(Zhan et al., 2014)","manualFormatting":"Zhan et al. (2014)","plainTextFormattedCitation":"(Zhan et al., 2014)","previouslyFormattedCitation":"(Zhan et al., 2014)"},"properties":{"noteIndex":0},"schema":"https://github.com/citation-style-language/schema/raw/master/csl-citation.json"}</w:instrText>
+      </w:r>
+      <w:r>
+        <w:rPr>
+          <w:rFonts w:ascii="Helvetica Neue" w:eastAsia="Times New Roman" w:hAnsi="Helvetica Neue" w:cs="Times New Roman"/>
+        </w:rPr>
+        <w:fldChar w:fldCharType="separate"/>
       </w:r>
       <w:r>
         <w:rPr>
           <w:rFonts w:ascii="Helvetica Neue" w:eastAsia="Times New Roman" w:hAnsi="Helvetica Neue" w:cs="Times New Roman"/>
           <w:noProof/>
         </w:rPr>
-        <w:t>2017)</w:t>
+        <w:t>Zhan et al. (2014)</w:t>
       </w:r>
       <w:r>
         <w:rPr>
@@ -4059,29 +4003,76 @@
         <w:rPr>
           <w:rFonts w:ascii="Helvetica Neue" w:eastAsia="Times New Roman" w:hAnsi="Helvetica Neue" w:cs="Times New Roman"/>
         </w:rPr>
-        <w:t xml:space="preserve">, variations on these models </w:t>
+        <w:t xml:space="preserve"> for the same comparison, </w:t>
       </w:r>
       <w:r>
         <w:rPr>
           <w:rFonts w:ascii="Helvetica Neue" w:eastAsia="Times New Roman" w:hAnsi="Helvetica Neue" w:cs="Times New Roman"/>
         </w:rPr>
-        <w:t>with logistic rather than exponential growth functions</w:t>
+        <w:t xml:space="preserve">and </w:t>
       </w:r>
       <w:r>
         <w:rPr>
           <w:rFonts w:ascii="Helvetica Neue" w:eastAsia="Times New Roman" w:hAnsi="Helvetica Neue" w:cs="Times New Roman"/>
         </w:rPr>
-        <w:t xml:space="preserve">, the </w:t>
+        <w:t>a similar model that allowed for an additional period of growth prior to the establishment of the Hawaiian population and another following establishment</w:t>
       </w:r>
       <w:r>
         <w:rPr>
           <w:rFonts w:ascii="Helvetica Neue" w:eastAsia="Times New Roman" w:hAnsi="Helvetica Neue" w:cs="Times New Roman"/>
         </w:rPr>
-        <w:t xml:space="preserve">model described by </w:t>
+        <w:t xml:space="preserve">. The latter model is described in </w:t>
       </w:r>
       <w:r>
         <w:rPr>
           <w:rFonts w:ascii="Helvetica Neue" w:eastAsia="Times New Roman" w:hAnsi="Helvetica Neue" w:cs="Times New Roman"/>
+          <w:highlight w:val="yellow"/>
+        </w:rPr>
+        <w:t>Figure X</w:t>
+      </w:r>
+      <w:r>
+        <w:rPr>
+          <w:rFonts w:ascii="Helvetica Neue" w:eastAsia="Times New Roman" w:hAnsi="Helvetica Neue" w:cs="Times New Roman"/>
+        </w:rPr>
+        <w:t>. To optimize the fitted models</w:t>
+      </w:r>
+      <w:r>
+        <w:rPr>
+          <w:rFonts w:ascii="Helvetica Neue" w:eastAsia="Times New Roman" w:hAnsi="Helvetica Neue" w:cs="Times New Roman"/>
+        </w:rPr>
+        <w:t xml:space="preserve">, a variation on </w:t>
+      </w:r>
+      <w:proofErr w:type="spellStart"/>
+      <w:r>
+        <w:rPr>
+          <w:rFonts w:ascii="Helvetica Neue" w:eastAsia="Times New Roman" w:hAnsi="Helvetica Neue" w:cs="Times New Roman"/>
+          <w:i/>
+          <w:iCs/>
+        </w:rPr>
+        <w:t>dadi_pipeline</w:t>
+      </w:r>
+      <w:proofErr w:type="spellEnd"/>
+      <w:r>
+        <w:rPr>
+          <w:rFonts w:ascii="Helvetica Neue" w:eastAsia="Times New Roman" w:hAnsi="Helvetica Neue" w:cs="Times New Roman"/>
+        </w:rPr>
+        <w:t xml:space="preserve">, the sequential </w:t>
+      </w:r>
+      <w:r>
+        <w:rPr>
+          <w:rFonts w:ascii="Helvetica Neue" w:eastAsia="Times New Roman" w:hAnsi="Helvetica Neue" w:cs="Times New Roman"/>
+        </w:rPr>
+        <w:t xml:space="preserve">step-down </w:t>
+      </w:r>
+      <w:r>
+        <w:rPr>
+          <w:rFonts w:ascii="Helvetica Neue" w:eastAsia="Times New Roman" w:hAnsi="Helvetica Neue" w:cs="Times New Roman"/>
+        </w:rPr>
+        <w:t xml:space="preserve">parameter permutation approach described by </w:t>
+      </w:r>
+      <w:r>
+        <w:rPr>
+          <w:rFonts w:ascii="Helvetica Neue" w:eastAsia="Times New Roman" w:hAnsi="Helvetica Neue" w:cs="Times New Roman"/>
         </w:rPr>
         <w:fldChar w:fldCharType="begin" w:fldLock="1"/>
       </w:r>
@@ -4089,7 +4080,7 @@
         <w:rPr>
           <w:rFonts w:ascii="Helvetica Neue" w:eastAsia="Times New Roman" w:hAnsi="Helvetica Neue" w:cs="Times New Roman"/>
         </w:rPr>
-        <w:instrText>ADDIN CSL_CITATION {"citationItems":[{"id":"ITEM-1","itemData":{"author":[{"dropping-particle":"","family":"Zhan","given":"Shuai","non-dropping-particle":"","parse-names":false,"suffix":""},{"dropping-particle":"","family":"Zhang","given":"Wei","non-dropping-particle":"","parse-names":false,"suffix":""},{"dropping-particle":"","family":"Niitepõld","given":"Kristjan","non-dropping-particle":"","parse-names":false,"suffix":""},{"dropping-particle":"","family":"Hsu","given":"Jeremy","non-dropping-particle":"","parse-names":false,"suffix":""},{"dropping-particle":"","family":"Haeger","given":"Juan Fernández","non-dropping-particle":"","parse-names":false,"suffix":""},{"dropping-particle":"","family":"Zalucki","given":"Myron P","non-dropping-particle":"","parse-names":false,"suffix":""},{"dropping-particle":"","family":"Altizer","given":"Sonia","non-dropping-particle":"","parse-names":false,"suffix":""},{"dropping-particle":"","family":"Roode","given":"Jacobus C","non-dropping-particle":"de","parse-names":false,"suffix":""},{"dropping-particle":"","family":"Reppert","given":"Steven M","non-dropping-particle":"","parse-names":false,"suffix":""},{"dropping-particle":"","family":"Kronforst","given":"Marcus R","non-dropping-particle":"","parse-names":false,"suffix":""}],"container-title":"Nature","id":"ITEM-1","issued":{"date-parts":[["2014","10","1"]]},"note":"Found 5.14mb that are associated with migration. In particular, a 21kb segment was an extreme outlier, which has evidence of divergent selection on collagen IV alpha-1, with other flight muscle genes also divergent. They argue that migration is the ancestral state, but that non-migratory population leveraged old genomic diversity to aquire the phenotype. Also talked about coloration.\nFor my work, they didn't find any migratory genes in the AUS samples (supplementary material), but very small n (3). Also interesting that the major genes are flight muscles, which won't trigger migration but are very nice to have if you are migratory. Interesting to see which of those genes we recover as outliers in our study.","page":"317","publisher":"Nature Publishing Group, a division of Macmillan Publishers Limited. All Rights Reserved.","title":"The genetics of monarch butterfly migration and warning colouration","type":"article-journal","volume":"514"},"uris":["http://www.mendeley.com/documents/?uuid=72b08a9c-930d-4ec6-8d14-383f9e95d6f2"]}],"mendeley":{"formattedCitation":"(Zhan et al., 2014)","manualFormatting":"Zhan et al. (2014)","plainTextFormattedCitation":"(Zhan et al., 2014)","previouslyFormattedCitation":"(Zhan et al., 2014)"},"properties":{"noteIndex":0},"schema":"https://github.com/citation-style-language/schema/raw/master/csl-citation.json"}</w:instrText>
+        <w:instrText>ADDIN CSL_CITATION {"citationItems":[{"id":"ITEM-1","itemData":{"DOI":"10.1111/mec.14266","abstract":"Abstract The accumulation of biodiversity in tropical forests can occur through multiple allopatric and parapatric models of diversification, including forest refugia, riverine barriers and ecological gradients. Considerable debate surrounds the major diversification process, particularly in the West African Lower Guinea forests, which contain a complex geographic arrangement of topographic features and historical refugia. We used genomic data to investigate alternative mechanisms of diversification in the Gaboon forest frog, Scotobleps gabonicus, by first identifying population structure and then performing demographic model selection and spatially explicit analyses. We found that a majority of population divergences are best explained by allopatric models consistent with the forest refugia hypothesis and involve divergence in isolation with subsequent expansion and gene flow. These population divergences occurred simultaneously and conform to predictions based on climatically stable regions inferred through ecological niche modelling. Although forest refugia played a prominent role in the intraspecific diversification of S. gabonicus, we also find evidence for potential interactions between landscape features and historical refugia, including major rivers and elevational barriers such as the Cameroonian Volcanic Line. We outline the advantages of using genomewide variation in a model-testing framework to distinguish between alternative allopatric hypotheses, and the pitfalls of limited geographic and molecular sampling. Although phylogeographic patterns are often species-specific and related to life-history traits, additional comparative studies incorporating genomic data are necessary for separating shared historical processes from idiosyncratic responses to environmental, climatic and geological influences on diversification.","author":[{"dropping-particle":"","family":"Portik","given":"Daniel M","non-dropping-particle":"","parse-names":false,"suffix":""},{"dropping-particle":"","family":"Leaché","given":"Adam D","non-dropping-particle":"","parse-names":false,"suffix":""},{"dropping-particle":"","family":"Rivera","given":"Danielle","non-dropping-particle":"","parse-names":false,"suffix":""},{"dropping-particle":"","family":"Barej","given":"Michael F","non-dropping-particle":"","parse-names":false,"suffix":""},{"dropping-particle":"","family":"Burger","given":"Marius","non-dropping-particle":"","parse-names":false,"suffix":""},{"dropping-particle":"","family":"Hirschfeld","given":"Mareike","non-dropping-particle":"","parse-names":false,"suffix":""},{"dropping-particle":"","family":"Rödel","given":"Mark-Oliver","non-dropping-particle":"","parse-names":false,"suffix":""},{"dropping-particle":"","family":"Blackburn","given":"David C","non-dropping-particle":"","parse-names":false,"suffix":""},{"dropping-particle":"","family":"Fujita","given":"Matthew K","non-dropping-particle":"","parse-names":false,"suffix":""}],"container-title":"Molecular Ecology","id":"ITEM-1","issue":"19","issued":{"date-parts":[["2017"]]},"page":"5245-5263","title":"Evaluating mechanisms of diversification in a Guineo-Congolian tropical forest frog using demographic model selection","type":"article-journal","volume":"26"},"uris":["http://www.mendeley.com/documents/?uuid=bc98051c-7402-45ec-ab8f-bf7d7406186b"]}],"mendeley":{"formattedCitation":"(Portik et al., 2017)","manualFormatting":"Portik et al. (2017)","plainTextFormattedCitation":"(Portik et al., 2017)","previouslyFormattedCitation":"(Portik et al., 2017)"},"properties":{"noteIndex":0},"schema":"https://github.com/citation-style-language/schema/raw/master/csl-citation.json"}</w:instrText>
       </w:r>
       <w:r>
         <w:rPr>
@@ -4102,7 +4093,7 @@
           <w:rFonts w:ascii="Helvetica Neue" w:eastAsia="Times New Roman" w:hAnsi="Helvetica Neue" w:cs="Times New Roman"/>
           <w:noProof/>
         </w:rPr>
-        <w:t>Zhan et al. (2014)</w:t>
+        <w:t>Portik et al. (2017)</w:t>
       </w:r>
       <w:r>
         <w:rPr>
@@ -4114,44 +4105,98 @@
         <w:rPr>
           <w:rFonts w:ascii="Helvetica Neue" w:eastAsia="Times New Roman" w:hAnsi="Helvetica Neue" w:cs="Times New Roman"/>
         </w:rPr>
-        <w:t xml:space="preserve"> for the same comparison, </w:t>
+        <w:t>,</w:t>
       </w:r>
       <w:r>
         <w:rPr>
           <w:rFonts w:ascii="Helvetica Neue" w:eastAsia="Times New Roman" w:hAnsi="Helvetica Neue" w:cs="Times New Roman"/>
         </w:rPr>
-        <w:t xml:space="preserve">and </w:t>
+        <w:t xml:space="preserve"> was used</w:t>
       </w:r>
       <w:r>
         <w:rPr>
           <w:rFonts w:ascii="Helvetica Neue" w:eastAsia="Times New Roman" w:hAnsi="Helvetica Neue" w:cs="Times New Roman"/>
         </w:rPr>
-        <w:t>a similar model that allowed for an additional period of growth prior to the establishment of the Hawaiian population and another following establishment</w:t>
-      </w:r>
+        <w:t xml:space="preserve">. Unlike </w:t>
+      </w:r>
+      <w:proofErr w:type="spellStart"/>
       <w:r>
         <w:rPr>
           <w:rFonts w:ascii="Helvetica Neue" w:eastAsia="Times New Roman" w:hAnsi="Helvetica Neue" w:cs="Times New Roman"/>
         </w:rPr>
-        <w:t xml:space="preserve">. The latter model is described in </w:t>
+        <w:t>Portik</w:t>
+      </w:r>
+      <w:proofErr w:type="spellEnd"/>
+      <w:r>
+        <w:rPr>
+          <w:rFonts w:ascii="Helvetica Neue" w:eastAsia="Times New Roman" w:hAnsi="Helvetica Neue" w:cs="Times New Roman"/>
+        </w:rPr>
+        <w:t xml:space="preserve"> et al. (2017), however, </w:t>
+      </w:r>
+      <w:r>
+        <w:rPr>
+          <w:rFonts w:ascii="Helvetica Neue" w:eastAsia="Times New Roman" w:hAnsi="Helvetica Neue" w:cs="Times New Roman"/>
+        </w:rPr>
+        <w:t xml:space="preserve">we set </w:t>
+      </w:r>
+      <w:r>
+        <w:rPr>
+          <w:rFonts w:ascii="Helvetica Neue" w:eastAsia="Times New Roman" w:hAnsi="Helvetica Neue" w:cs="Times New Roman"/>
+        </w:rPr>
+        <w:t xml:space="preserve">the starting parameters for each sequential run via weighting the parameters from each run in the previous iteration by the relative AIC score of that iteration, such that all but the worst runs contribute in some degree to the starting parameters for the next step. </w:t>
+      </w:r>
+      <w:r>
+        <w:rPr>
+          <w:rFonts w:ascii="Helvetica Neue" w:eastAsia="Times New Roman" w:hAnsi="Helvetica Neue" w:cs="Times New Roman"/>
+        </w:rPr>
+        <w:t xml:space="preserve">The number of model runs and iterations per step are listed in </w:t>
       </w:r>
       <w:r>
         <w:rPr>
           <w:rFonts w:ascii="Helvetica Neue" w:eastAsia="Times New Roman" w:hAnsi="Helvetica Neue" w:cs="Times New Roman"/>
           <w:highlight w:val="yellow"/>
         </w:rPr>
-        <w:t>Figure X</w:t>
+        <w:t>Table X</w:t>
       </w:r>
       <w:r>
         <w:rPr>
           <w:rFonts w:ascii="Helvetica Neue" w:eastAsia="Times New Roman" w:hAnsi="Helvetica Neue" w:cs="Times New Roman"/>
         </w:rPr>
-        <w:t>. To optimize the fitted models</w:t>
+        <w:t xml:space="preserve">. </w:t>
       </w:r>
       <w:r>
         <w:rPr>
           <w:rFonts w:ascii="Helvetica Neue" w:eastAsia="Times New Roman" w:hAnsi="Helvetica Neue" w:cs="Times New Roman"/>
         </w:rPr>
-        <w:t xml:space="preserve">, a variation on </w:t>
+        <w:t xml:space="preserve">Individual optimization runs were killed if they took longer than 48hrs to complete, since these runs tended to proceed to take far longer to finish. Most runs completed in under 48hrs, and are included in the results. </w:t>
+      </w:r>
+      <w:bookmarkStart w:id="0" w:name="_GoBack"/>
+      <w:bookmarkEnd w:id="0"/>
+      <w:r>
+        <w:rPr>
+          <w:rFonts w:ascii="Helvetica Neue" w:eastAsia="Times New Roman" w:hAnsi="Helvetica Neue" w:cs="Times New Roman"/>
+        </w:rPr>
+        <w:t>To extract meaningful parameter units from the results, we assumed seven generations per year and used the per-base mutation rate of  2.9x10</w:t>
+      </w:r>
+      <w:r>
+        <w:rPr>
+          <w:rFonts w:ascii="Helvetica Neue" w:eastAsia="Times New Roman" w:hAnsi="Helvetica Neue" w:cs="Times New Roman"/>
+          <w:vertAlign w:val="superscript"/>
+        </w:rPr>
+        <w:t>-9</w:t>
+      </w:r>
+      <w:r>
+        <w:rPr>
+          <w:rFonts w:ascii="Helvetica Neue" w:eastAsia="Times New Roman" w:hAnsi="Helvetica Neue" w:cs="Times New Roman"/>
+          <w:vertAlign w:val="superscript"/>
+        </w:rPr>
+        <w:softHyphen/>
+      </w:r>
+      <w:r>
+        <w:rPr>
+          <w:rFonts w:ascii="Helvetica Neue" w:eastAsia="Times New Roman" w:hAnsi="Helvetica Neue" w:cs="Times New Roman"/>
+        </w:rPr>
+        <w:t xml:space="preserve"> reported from </w:t>
       </w:r>
       <w:proofErr w:type="spellStart"/>
       <w:r>
@@ -4160,26 +4205,32 @@
           <w:i/>
           <w:iCs/>
         </w:rPr>
-        <w:t>dadi_pipeline</w:t>
+        <w:t>Heliconius</w:t>
       </w:r>
       <w:proofErr w:type="spellEnd"/>
       <w:r>
         <w:rPr>
           <w:rFonts w:ascii="Helvetica Neue" w:eastAsia="Times New Roman" w:hAnsi="Helvetica Neue" w:cs="Times New Roman"/>
-        </w:rPr>
-        <w:t xml:space="preserve">, the sequential </w:t>
-      </w:r>
+          <w:i/>
+          <w:iCs/>
+        </w:rPr>
+        <w:t xml:space="preserve"> </w:t>
+      </w:r>
+      <w:proofErr w:type="spellStart"/>
       <w:r>
         <w:rPr>
           <w:rFonts w:ascii="Helvetica Neue" w:eastAsia="Times New Roman" w:hAnsi="Helvetica Neue" w:cs="Times New Roman"/>
-        </w:rPr>
-        <w:t xml:space="preserve">step-down </w:t>
-      </w:r>
+          <w:i/>
+          <w:iCs/>
+        </w:rPr>
+        <w:t>melpomene</w:t>
+      </w:r>
+      <w:proofErr w:type="spellEnd"/>
       <w:r>
         <w:rPr>
           <w:rFonts w:ascii="Helvetica Neue" w:eastAsia="Times New Roman" w:hAnsi="Helvetica Neue" w:cs="Times New Roman"/>
         </w:rPr>
-        <w:t xml:space="preserve">parameter permutation approach described by </w:t>
+        <w:t xml:space="preserve"> </w:t>
       </w:r>
       <w:r>
         <w:rPr>
@@ -4191,7 +4242,7 @@
         <w:rPr>
           <w:rFonts w:ascii="Helvetica Neue" w:eastAsia="Times New Roman" w:hAnsi="Helvetica Neue" w:cs="Times New Roman"/>
         </w:rPr>
-        <w:instrText>ADDIN CSL_CITATION {"citationItems":[{"id":"ITEM-1","itemData":{"DOI":"10.1111/mec.14266","abstract":"Abstract The accumulation of biodiversity in tropical forests can occur through multiple allopatric and parapatric models of diversification, including forest refugia, riverine barriers and ecological gradients. Considerable debate surrounds the major diversification process, particularly in the West African Lower Guinea forests, which contain a complex geographic arrangement of topographic features and historical refugia. We used genomic data to investigate alternative mechanisms of diversification in the Gaboon forest frog, Scotobleps gabonicus, by first identifying population structure and then performing demographic model selection and spatially explicit analyses. We found that a majority of population divergences are best explained by allopatric models consistent with the forest refugia hypothesis and involve divergence in isolation with subsequent expansion and gene flow. These population divergences occurred simultaneously and conform to predictions based on climatically stable regions inferred through ecological niche modelling. Although forest refugia played a prominent role in the intraspecific diversification of S. gabonicus, we also find evidence for potential interactions between landscape features and historical refugia, including major rivers and elevational barriers such as the Cameroonian Volcanic Line. We outline the advantages of using genomewide variation in a model-testing framework to distinguish between alternative allopatric hypotheses, and the pitfalls of limited geographic and molecular sampling. Although phylogeographic patterns are often species-specific and related to life-history traits, additional comparative studies incorporating genomic data are necessary for separating shared historical processes from idiosyncratic responses to environmental, climatic and geological influences on diversification.","author":[{"dropping-particle":"","family":"Portik","given":"Daniel M","non-dropping-particle":"","parse-names":false,"suffix":""},{"dropping-particle":"","family":"Leaché","given":"Adam D","non-dropping-particle":"","parse-names":false,"suffix":""},{"dropping-particle":"","family":"Rivera","given":"Danielle","non-dropping-particle":"","parse-names":false,"suffix":""},{"dropping-particle":"","family":"Barej","given":"Michael F","non-dropping-particle":"","parse-names":false,"suffix":""},{"dropping-particle":"","family":"Burger","given":"Marius","non-dropping-particle":"","parse-names":false,"suffix":""},{"dropping-particle":"","family":"Hirschfeld","given":"Mareike","non-dropping-particle":"","parse-names":false,"suffix":""},{"dropping-particle":"","family":"Rödel","given":"Mark-Oliver","non-dropping-particle":"","parse-names":false,"suffix":""},{"dropping-particle":"","family":"Blackburn","given":"David C","non-dropping-particle":"","parse-names":false,"suffix":""},{"dropping-particle":"","family":"Fujita","given":"Matthew K","non-dropping-particle":"","parse-names":false,"suffix":""}],"container-title":"Molecular Ecology","id":"ITEM-1","issue":"19","issued":{"date-parts":[["2017"]]},"page":"5245-5263","title":"Evaluating mechanisms of diversification in a Guineo-Congolian tropical forest frog using demographic model selection","type":"article-journal","volume":"26"},"uris":["http://www.mendeley.com/documents/?uuid=bc98051c-7402-45ec-ab8f-bf7d7406186b"]}],"mendeley":{"formattedCitation":"(Portik et al., 2017)","manualFormatting":"Portik et al. (2017)","plainTextFormattedCitation":"(Portik et al., 2017)","previouslyFormattedCitation":"(Portik et al., 2017)"},"properties":{"noteIndex":0},"schema":"https://github.com/citation-style-language/schema/raw/master/csl-citation.json"}</w:instrText>
+        <w:instrText>ADDIN CSL_CITATION {"citationItems":[{"id":"ITEM-1","itemData":{"DOI":"10.1093/molbev/msu302","ISSN":"1537-1719","abstract":"We estimated the spontaneous mutation rate in Heliconius melpomene by genome sequencing of a pair of parents and 30 of their offspring, based on the ratio of number of de novo heterozygotes to the number of callable site-individuals. We detected nine new mutations, each one affecting a single site in a single offspring. This yields an estimated mutation rate of 2.9 × 10(-9) (95% confidence interval, 1.3 × 10(-9)-5.5 × 10(-9)), which is similar to recent estimates in Drosophila melanogaster, the only other insect species in which the mutation rate has been directly estimated. We infer that recent effective population size of H. melpomene is about 2 million, a substantially lower value than its census size, suggesting a role for natural selection reducing diversity. We estimate that H. melpomene diverged from its Müllerian comimic H. erato about 6 Ma, a somewhat later date than estimates based on a local molecular clock.","author":[{"dropping-particle":"","family":"Keightley","given":"Peter D","non-dropping-particle":"","parse-names":false,"suffix":""},{"dropping-particle":"","family":"Pinharanda","given":"Ana","non-dropping-particle":"","parse-names":false,"suffix":""},{"dropping-particle":"","family":"Ness","given":"Rob W","non-dropping-particle":"","parse-names":false,"suffix":""},{"dropping-particle":"","family":"Simpson","given":"Fraser","non-dropping-particle":"","parse-names":false,"suffix":""},{"dropping-particle":"","family":"Dasmahapatra","given":"Kanchon K","non-dropping-particle":"","parse-names":false,"suffix":""},{"dropping-particle":"","family":"Mallet","given":"James","non-dropping-particle":"","parse-names":false,"suffix":""},{"dropping-particle":"","family":"Davey","given":"John W","non-dropping-particle":"","parse-names":false,"suffix":""},{"dropping-particle":"","family":"Jiggins","given":"Chris D","non-dropping-particle":"","parse-names":false,"suffix":""}],"container-title":"Molecular biology and evolution","edition":"2014/11/03","id":"ITEM-1","issue":"1","issued":{"date-parts":[["2015","1"]]},"language":"eng","page":"239-243","publisher":"Oxford University Press","title":"Estimation of the spontaneous mutation rate in Heliconius melpomene","type":"article-journal","volume":"32"},"uris":["http://www.mendeley.com/documents/?uuid=376b7025-d4fa-46e6-8dd6-92679fbd929b"]}],"mendeley":{"formattedCitation":"(Keightley et al., 2015)","plainTextFormattedCitation":"(Keightley et al., 2015)","previouslyFormattedCitation":"(Keightley et al., 2015)"},"properties":{"noteIndex":0},"schema":"https://github.com/citation-style-language/schema/raw/master/csl-citation.json"}</w:instrText>
       </w:r>
       <w:r>
         <w:rPr>
@@ -4204,7 +4255,7 @@
           <w:rFonts w:ascii="Helvetica Neue" w:eastAsia="Times New Roman" w:hAnsi="Helvetica Neue" w:cs="Times New Roman"/>
           <w:noProof/>
         </w:rPr>
-        <w:t>Portik et al. (2017)</w:t>
+        <w:t>(Keightley et al., 2015)</w:t>
       </w:r>
       <w:r>
         <w:rPr>
@@ -4216,266 +4267,161 @@
         <w:rPr>
           <w:rFonts w:ascii="Helvetica Neue" w:eastAsia="Times New Roman" w:hAnsi="Helvetica Neue" w:cs="Times New Roman"/>
         </w:rPr>
-        <w:t>,</w:t>
+        <w:t xml:space="preserve">. In order to determine length of the considered genomic region, we </w:t>
       </w:r>
       <w:r>
         <w:rPr>
           <w:rFonts w:ascii="Helvetica Neue" w:eastAsia="Times New Roman" w:hAnsi="Helvetica Neue" w:cs="Times New Roman"/>
         </w:rPr>
-        <w:t xml:space="preserve"> was used</w:t>
+        <w:t>multiplied the total number of bases sequenced after quality (but not SNP p-value) filtering by</w:t>
       </w:r>
       <w:r>
         <w:rPr>
           <w:rFonts w:ascii="Helvetica Neue" w:eastAsia="Times New Roman" w:hAnsi="Helvetica Neue" w:cs="Times New Roman"/>
         </w:rPr>
-        <w:t xml:space="preserve">. Unlike </w:t>
-      </w:r>
-      <w:proofErr w:type="spellStart"/>
+        <w:t xml:space="preserve"> the ratio of </w:t>
+      </w:r>
       <w:r>
         <w:rPr>
           <w:rFonts w:ascii="Helvetica Neue" w:eastAsia="Times New Roman" w:hAnsi="Helvetica Neue" w:cs="Times New Roman"/>
         </w:rPr>
-        <w:t>Portik</w:t>
-      </w:r>
-      <w:proofErr w:type="spellEnd"/>
-      <w:r>
+        <w:t>SNPs in the final allele frequency spectrum to the total number of called, considered SNPs.</w:t>
+      </w:r>
+    </w:p>
+    <w:p>
+      <w:pPr>
+        <w:ind w:firstLine="720"/>
         <w:rPr>
           <w:rFonts w:ascii="Helvetica Neue" w:eastAsia="Times New Roman" w:hAnsi="Helvetica Neue" w:cs="Times New Roman"/>
         </w:rPr>
-        <w:t xml:space="preserve"> et al. (2017), however, </w:t>
-      </w:r>
-      <w:r>
-        <w:rPr>
-          <w:rFonts w:ascii="Helvetica Neue" w:eastAsia="Times New Roman" w:hAnsi="Helvetica Neue" w:cs="Times New Roman"/>
-        </w:rPr>
-        <w:t xml:space="preserve">we set </w:t>
-      </w:r>
-      <w:r>
-        <w:rPr>
-          <w:rFonts w:ascii="Helvetica Neue" w:eastAsia="Times New Roman" w:hAnsi="Helvetica Neue" w:cs="Times New Roman"/>
-        </w:rPr>
-        <w:t xml:space="preserve">the starting parameters for each sequential run via weighting the parameters from each run in the previous iteration by the relative AIC score of that iteration, such that all but the worst runs contribute in some degree to the starting parameters for the next step. </w:t>
-      </w:r>
-      <w:r>
-        <w:rPr>
-          <w:rFonts w:ascii="Helvetica Neue" w:eastAsia="Times New Roman" w:hAnsi="Helvetica Neue" w:cs="Times New Roman"/>
-        </w:rPr>
-        <w:t xml:space="preserve">The number of </w:t>
-      </w:r>
-      <w:proofErr w:type="gramStart"/>
-      <w:r>
-        <w:rPr>
-          <w:rFonts w:ascii="Helvetica Neue" w:eastAsia="Times New Roman" w:hAnsi="Helvetica Neue" w:cs="Times New Roman"/>
+      </w:pPr>
+      <w:r>
+        <w:rPr>
+          <w:rFonts w:ascii="Helvetica Neue" w:hAnsi="Helvetica Neue" w:cs="Arial"/>
+          <w:color w:val="000000"/>
+        </w:rPr>
+        <w:t xml:space="preserve">Among the large set of possible demographic models, </w:t>
+      </w:r>
+      <w:r>
+        <w:rPr>
+          <w:rFonts w:ascii="Helvetica Neue" w:hAnsi="Helvetica Neue" w:cs="Arial"/>
+          <w:color w:val="000000"/>
+        </w:rPr>
+        <w:t>the basic</w:t>
+      </w:r>
+      <w:r>
+        <w:rPr>
+          <w:rFonts w:ascii="Helvetica Neue" w:hAnsi="Helvetica Neue" w:cs="Arial"/>
+          <w:color w:val="000000"/>
+        </w:rPr>
+        <w:t xml:space="preserve"> </w:t>
+      </w:r>
+      <w:r>
+        <w:rPr>
+          <w:rFonts w:ascii="Helvetica Neue" w:hAnsi="Helvetica Neue" w:cs="Arial"/>
+          <w:i/>
+          <w:color w:val="000000"/>
+        </w:rPr>
+        <w:t>found and grow</w:t>
+      </w:r>
+      <w:r>
+        <w:rPr>
+          <w:rFonts w:ascii="Helvetica Neue" w:hAnsi="Helvetica Neue" w:cs="Arial"/>
+          <w:color w:val="000000"/>
+        </w:rPr>
+        <w:t xml:space="preserve"> scenario, </w:t>
+      </w:r>
+      <w:r>
+        <w:rPr>
+          <w:rFonts w:ascii="Helvetica Neue" w:hAnsi="Helvetica Neue" w:cs="Arial"/>
+          <w:color w:val="000000"/>
+        </w:rPr>
+        <w:t>which had</w:t>
+      </w:r>
+      <w:r>
+        <w:rPr>
+          <w:rFonts w:ascii="Helvetica Neue" w:hAnsi="Helvetica Neue" w:cs="Arial"/>
+          <w:color w:val="000000"/>
+        </w:rPr>
+        <w:t xml:space="preserve"> a constant ancestral population size in North America</w:t>
+      </w:r>
+      <w:r>
+        <w:rPr>
+          <w:rFonts w:ascii="Helvetica Neue" w:hAnsi="Helvetica Neue" w:cs="Arial"/>
+          <w:color w:val="000000"/>
+        </w:rPr>
+        <w:t xml:space="preserve">, </w:t>
+      </w:r>
+      <w:r>
+        <w:rPr>
+          <w:rFonts w:ascii="Helvetica Neue" w:hAnsi="Helvetica Neue" w:cs="Arial"/>
+          <w:color w:val="000000"/>
+        </w:rPr>
+        <w:t>Hawaii</w:t>
+      </w:r>
+      <w:r>
+        <w:rPr>
+          <w:rFonts w:ascii="Helvetica Neue" w:hAnsi="Helvetica Neue" w:cs="Arial"/>
+          <w:color w:val="000000"/>
+        </w:rPr>
+        <w:t xml:space="preserve"> colonization, and then population growth in both sites produced the lowest AIC scores on the final pass of the pipeline</w:t>
+      </w:r>
+      <w:r>
+        <w:rPr>
+          <w:rFonts w:ascii="Helvetica Neue" w:hAnsi="Helvetica Neue" w:cs="Arial"/>
+          <w:color w:val="000000"/>
+        </w:rPr>
+        <w:t xml:space="preserve">. </w:t>
+      </w:r>
+      <w:r>
+        <w:rPr>
+          <w:rFonts w:ascii="Helvetica Neue" w:hAnsi="Helvetica Neue" w:cs="Arial"/>
+          <w:color w:val="000000"/>
+        </w:rPr>
+        <w:t>However, the new</w:t>
+      </w:r>
+      <w:r>
+        <w:rPr>
+          <w:rFonts w:ascii="Helvetica Neue" w:hAnsi="Helvetica Neue" w:cs="Arial"/>
+          <w:color w:val="000000"/>
+        </w:rPr>
+        <w:t xml:space="preserve"> </w:t>
+      </w:r>
+      <w:r>
+        <w:rPr>
+          <w:rFonts w:ascii="Helvetica Neue" w:hAnsi="Helvetica Neue" w:cs="Arial"/>
+          <w:i/>
+          <w:color w:val="000000"/>
+        </w:rPr>
+        <w:t>three epoch found and grow</w:t>
+      </w:r>
+      <w:r>
+        <w:rPr>
+          <w:rFonts w:ascii="Helvetica Neue" w:hAnsi="Helvetica Neue" w:cs="Arial"/>
+          <w:color w:val="000000"/>
+        </w:rPr>
+        <w:t xml:space="preserve"> </w:t>
+      </w:r>
+      <w:r>
+        <w:rPr>
+          <w:rFonts w:ascii="Helvetica Neue" w:hAnsi="Helvetica Neue" w:cs="Arial"/>
+          <w:color w:val="000000"/>
         </w:rPr>
         <w:t>model</w:t>
       </w:r>
-      <w:proofErr w:type="gramEnd"/>
-      <w:r>
-        <w:rPr>
-          <w:rFonts w:ascii="Helvetica Neue" w:eastAsia="Times New Roman" w:hAnsi="Helvetica Neue" w:cs="Times New Roman"/>
-        </w:rPr>
-        <w:t xml:space="preserve"> runs and iterations per step are listed in </w:t>
-      </w:r>
-      <w:r>
-        <w:rPr>
-          <w:rFonts w:ascii="Helvetica Neue" w:eastAsia="Times New Roman" w:hAnsi="Helvetica Neue" w:cs="Times New Roman"/>
-          <w:highlight w:val="yellow"/>
-        </w:rPr>
-        <w:t>Table X</w:t>
-      </w:r>
-      <w:r>
-        <w:rPr>
-          <w:rFonts w:ascii="Helvetica Neue" w:eastAsia="Times New Roman" w:hAnsi="Helvetica Neue" w:cs="Times New Roman"/>
-        </w:rPr>
-        <w:t>. To extract meaningful parameter units from the results, we assumed seven generations per year and used the per-base mutation rate of  2.9x10</w:t>
-      </w:r>
-      <w:r>
-        <w:rPr>
-          <w:rFonts w:ascii="Helvetica Neue" w:eastAsia="Times New Roman" w:hAnsi="Helvetica Neue" w:cs="Times New Roman"/>
-          <w:vertAlign w:val="superscript"/>
-        </w:rPr>
-        <w:t>-9</w:t>
-      </w:r>
-      <w:r>
-        <w:rPr>
-          <w:rFonts w:ascii="Helvetica Neue" w:eastAsia="Times New Roman" w:hAnsi="Helvetica Neue" w:cs="Times New Roman"/>
-          <w:vertAlign w:val="superscript"/>
-        </w:rPr>
-        <w:softHyphen/>
-      </w:r>
-      <w:r>
-        <w:rPr>
-          <w:rFonts w:ascii="Helvetica Neue" w:eastAsia="Times New Roman" w:hAnsi="Helvetica Neue" w:cs="Times New Roman"/>
-        </w:rPr>
-        <w:t xml:space="preserve"> reported from </w:t>
-      </w:r>
-      <w:proofErr w:type="spellStart"/>
-      <w:r>
-        <w:rPr>
-          <w:rFonts w:ascii="Helvetica Neue" w:eastAsia="Times New Roman" w:hAnsi="Helvetica Neue" w:cs="Times New Roman"/>
-          <w:i/>
-          <w:iCs/>
-        </w:rPr>
-        <w:t>Heliconius</w:t>
-      </w:r>
-      <w:proofErr w:type="spellEnd"/>
-      <w:r>
-        <w:rPr>
-          <w:rFonts w:ascii="Helvetica Neue" w:eastAsia="Times New Roman" w:hAnsi="Helvetica Neue" w:cs="Times New Roman"/>
-          <w:i/>
-          <w:iCs/>
-        </w:rPr>
-        <w:t xml:space="preserve"> </w:t>
-      </w:r>
-      <w:proofErr w:type="spellStart"/>
-      <w:r>
-        <w:rPr>
-          <w:rFonts w:ascii="Helvetica Neue" w:eastAsia="Times New Roman" w:hAnsi="Helvetica Neue" w:cs="Times New Roman"/>
-          <w:i/>
-          <w:iCs/>
-        </w:rPr>
-        <w:t>melpomene</w:t>
-      </w:r>
-      <w:proofErr w:type="spellEnd"/>
-      <w:r>
-        <w:rPr>
-          <w:rFonts w:ascii="Helvetica Neue" w:eastAsia="Times New Roman" w:hAnsi="Helvetica Neue" w:cs="Times New Roman"/>
-        </w:rPr>
-        <w:t xml:space="preserve"> </w:t>
-      </w:r>
-      <w:r>
-        <w:rPr>
-          <w:rFonts w:ascii="Helvetica Neue" w:eastAsia="Times New Roman" w:hAnsi="Helvetica Neue" w:cs="Times New Roman"/>
-        </w:rPr>
-        <w:fldChar w:fldCharType="begin" w:fldLock="1"/>
-      </w:r>
-      <w:r>
-        <w:rPr>
-          <w:rFonts w:ascii="Helvetica Neue" w:eastAsia="Times New Roman" w:hAnsi="Helvetica Neue" w:cs="Times New Roman"/>
-        </w:rPr>
-        <w:instrText>ADDIN CSL_CITATION {"citationItems":[{"id":"ITEM-1","itemData":{"DOI":"10.1093/molbev/msu302","ISSN":"1537-1719","abstract":"We estimated the spontaneous mutation rate in Heliconius melpomene by genome sequencing of a pair of parents and 30 of their offspring, based on the ratio of number of de novo heterozygotes to the number of callable site-individuals. We detected nine new mutations, each one affecting a single site in a single offspring. This yields an estimated mutation rate of 2.9 × 10(-9) (95% confidence interval, 1.3 × 10(-9)-5.5 × 10(-9)), which is similar to recent estimates in Drosophila melanogaster, the only other insect species in which the mutation rate has been directly estimated. We infer that recent effective population size of H. melpomene is about 2 million, a substantially lower value than its census size, suggesting a role for natural selection reducing diversity. We estimate that H. melpomene diverged from its Müllerian comimic H. erato about 6 Ma, a somewhat later date than estimates based on a local molecular clock.","author":[{"dropping-particle":"","family":"Keightley","given":"Peter D","non-dropping-particle":"","parse-names":false,"suffix":""},{"dropping-particle":"","family":"Pinharanda","given":"Ana","non-dropping-particle":"","parse-names":false,"suffix":""},{"dropping-particle":"","family":"Ness","given":"Rob W","non-dropping-particle":"","parse-names":false,"suffix":""},{"dropping-particle":"","family":"Simpson","given":"Fraser","non-dropping-particle":"","parse-names":false,"suffix":""},{"dropping-particle":"","family":"Dasmahapatra","given":"Kanchon K","non-dropping-particle":"","parse-names":false,"suffix":""},{"dropping-particle":"","family":"Mallet","given":"James","non-dropping-particle":"","parse-names":false,"suffix":""},{"dropping-particle":"","family":"Davey","given":"John W","non-dropping-particle":"","parse-names":false,"suffix":""},{"dropping-particle":"","family":"Jiggins","given":"Chris D","non-dropping-particle":"","parse-names":false,"suffix":""}],"container-title":"Molecular biology and evolution","edition":"2014/11/03","id":"ITEM-1","issue":"1","issued":{"date-parts":[["2015","1"]]},"language":"eng","page":"239-243","publisher":"Oxford University Press","title":"Estimation of the spontaneous mutation rate in Heliconius melpomene","type":"article-journal","volume":"32"},"uris":["http://www.mendeley.com/documents/?uuid=376b7025-d4fa-46e6-8dd6-92679fbd929b"]}],"mendeley":{"formattedCitation":"(Keightley et al., 2015)","plainTextFormattedCitation":"(Keightley et al., 2015)","previouslyFormattedCitation":"(Keightley et al., 2015)"},"properties":{"noteIndex":0},"schema":"https://github.com/citation-style-language/schema/raw/master/csl-citation.json"}</w:instrText>
-      </w:r>
-      <w:r>
-        <w:rPr>
-          <w:rFonts w:ascii="Helvetica Neue" w:eastAsia="Times New Roman" w:hAnsi="Helvetica Neue" w:cs="Times New Roman"/>
-        </w:rPr>
-        <w:fldChar w:fldCharType="separate"/>
-      </w:r>
-      <w:r>
-        <w:rPr>
-          <w:rFonts w:ascii="Helvetica Neue" w:eastAsia="Times New Roman" w:hAnsi="Helvetica Neue" w:cs="Times New Roman"/>
-          <w:noProof/>
-        </w:rPr>
-        <w:t>(Keightley et al., 2015)</w:t>
-      </w:r>
-      <w:r>
-        <w:rPr>
-          <w:rFonts w:ascii="Helvetica Neue" w:eastAsia="Times New Roman" w:hAnsi="Helvetica Neue" w:cs="Times New Roman"/>
-        </w:rPr>
-        <w:fldChar w:fldCharType="end"/>
-      </w:r>
-      <w:r>
-        <w:rPr>
-          <w:rFonts w:ascii="Helvetica Neue" w:eastAsia="Times New Roman" w:hAnsi="Helvetica Neue" w:cs="Times New Roman"/>
-        </w:rPr>
-        <w:t xml:space="preserve">. In order to determine length of the considered genomic region, we </w:t>
-      </w:r>
-      <w:r>
-        <w:rPr>
-          <w:rFonts w:ascii="Helvetica Neue" w:eastAsia="Times New Roman" w:hAnsi="Helvetica Neue" w:cs="Times New Roman"/>
-        </w:rPr>
-        <w:t>multiplied the total number of bases sequenced after quality (but not SNP p-value) filtering by</w:t>
-      </w:r>
-      <w:r>
-        <w:rPr>
-          <w:rFonts w:ascii="Helvetica Neue" w:eastAsia="Times New Roman" w:hAnsi="Helvetica Neue" w:cs="Times New Roman"/>
-        </w:rPr>
-        <w:t xml:space="preserve"> the ratio of </w:t>
-      </w:r>
-      <w:r>
-        <w:rPr>
-          <w:rFonts w:ascii="Helvetica Neue" w:eastAsia="Times New Roman" w:hAnsi="Helvetica Neue" w:cs="Times New Roman"/>
-        </w:rPr>
-        <w:t>SNPs in the final allele frequency spectrum to the total number of called, considered SNPs.</w:t>
-      </w:r>
-    </w:p>
-    <w:p>
-      <w:pPr>
-        <w:ind w:firstLine="720"/>
-        <w:rPr>
-          <w:rFonts w:ascii="Helvetica Neue" w:eastAsia="Times New Roman" w:hAnsi="Helvetica Neue" w:cs="Times New Roman"/>
-        </w:rPr>
-      </w:pPr>
-      <w:r>
-        <w:rPr>
-          <w:rFonts w:ascii="Helvetica Neue" w:hAnsi="Helvetica Neue" w:cs="Arial"/>
-          <w:color w:val="000000"/>
-        </w:rPr>
-        <w:t xml:space="preserve">Among the large set of possible demographic models, </w:t>
-      </w:r>
-      <w:r>
-        <w:rPr>
-          <w:rFonts w:ascii="Helvetica Neue" w:hAnsi="Helvetica Neue" w:cs="Arial"/>
-          <w:color w:val="000000"/>
-        </w:rPr>
-        <w:t>the basic</w:t>
-      </w:r>
-      <w:r>
-        <w:rPr>
-          <w:rFonts w:ascii="Helvetica Neue" w:hAnsi="Helvetica Neue" w:cs="Arial"/>
-          <w:color w:val="000000"/>
-        </w:rPr>
-        <w:t xml:space="preserve"> </w:t>
-      </w:r>
-      <w:r>
-        <w:rPr>
-          <w:rFonts w:ascii="Helvetica Neue" w:hAnsi="Helvetica Neue" w:cs="Arial"/>
-          <w:i/>
-          <w:color w:val="000000"/>
-        </w:rPr>
-        <w:t>found and grow</w:t>
-      </w:r>
-      <w:r>
-        <w:rPr>
-          <w:rFonts w:ascii="Helvetica Neue" w:hAnsi="Helvetica Neue" w:cs="Arial"/>
-          <w:color w:val="000000"/>
-        </w:rPr>
-        <w:t xml:space="preserve"> scenario, </w:t>
-      </w:r>
-      <w:r>
-        <w:rPr>
-          <w:rFonts w:ascii="Helvetica Neue" w:hAnsi="Helvetica Neue" w:cs="Arial"/>
-          <w:color w:val="000000"/>
-        </w:rPr>
-        <w:t>which had</w:t>
-      </w:r>
-      <w:r>
-        <w:rPr>
-          <w:rFonts w:ascii="Helvetica Neue" w:hAnsi="Helvetica Neue" w:cs="Arial"/>
-          <w:color w:val="000000"/>
-        </w:rPr>
-        <w:t xml:space="preserve"> a constant ancestral population size in North America</w:t>
-      </w:r>
-      <w:r>
-        <w:rPr>
-          <w:rFonts w:ascii="Helvetica Neue" w:hAnsi="Helvetica Neue" w:cs="Arial"/>
-          <w:color w:val="000000"/>
-        </w:rPr>
-        <w:t xml:space="preserve">, </w:t>
-      </w:r>
-      <w:r>
-        <w:rPr>
-          <w:rFonts w:ascii="Helvetica Neue" w:hAnsi="Helvetica Neue" w:cs="Arial"/>
-          <w:color w:val="000000"/>
-        </w:rPr>
-        <w:t>Hawaii</w:t>
-      </w:r>
-      <w:r>
-        <w:rPr>
-          <w:rFonts w:ascii="Helvetica Neue" w:hAnsi="Helvetica Neue" w:cs="Arial"/>
-          <w:color w:val="000000"/>
-        </w:rPr>
-        <w:t xml:space="preserve"> colonization, and then population growth in both sites produced the lowest AIC scores on the final pass of the pipeline</w:t>
+      <w:r>
+        <w:rPr>
+          <w:rFonts w:ascii="Helvetica Neue" w:hAnsi="Helvetica Neue" w:cs="Arial"/>
+          <w:color w:val="000000"/>
+        </w:rPr>
+        <w:t>, which involved multiple rounds of demographic expansion in the ancestral North American population, followed by colonization and growth in Hawaii</w:t>
+      </w:r>
+      <w:r>
+        <w:rPr>
+          <w:rFonts w:ascii="Helvetica Neue" w:hAnsi="Helvetica Neue" w:cs="Arial"/>
+          <w:color w:val="000000"/>
+        </w:rPr>
+        <w:t xml:space="preserve"> had the lowest possible AIC score across all passes of the pipeline</w:t>
       </w:r>
       <w:r>
         <w:rPr>
@@ -4489,81 +4435,6 @@
           <w:rFonts w:ascii="Helvetica Neue" w:hAnsi="Helvetica Neue" w:cs="Arial"/>
           <w:color w:val="000000"/>
         </w:rPr>
-        <w:t>However, the new</w:t>
-      </w:r>
-      <w:r>
-        <w:rPr>
-          <w:rFonts w:ascii="Helvetica Neue" w:hAnsi="Helvetica Neue" w:cs="Arial"/>
-          <w:color w:val="000000"/>
-        </w:rPr>
-        <w:t xml:space="preserve"> </w:t>
-      </w:r>
-      <w:r>
-        <w:rPr>
-          <w:rFonts w:ascii="Helvetica Neue" w:hAnsi="Helvetica Neue" w:cs="Arial"/>
-          <w:i/>
-          <w:color w:val="000000"/>
-        </w:rPr>
-        <w:t xml:space="preserve">three </w:t>
-      </w:r>
-      <w:proofErr w:type="gramStart"/>
-      <w:r>
-        <w:rPr>
-          <w:rFonts w:ascii="Helvetica Neue" w:hAnsi="Helvetica Neue" w:cs="Arial"/>
-          <w:i/>
-          <w:color w:val="000000"/>
-        </w:rPr>
-        <w:t>epoch</w:t>
-      </w:r>
-      <w:proofErr w:type="gramEnd"/>
-      <w:r>
-        <w:rPr>
-          <w:rFonts w:ascii="Helvetica Neue" w:hAnsi="Helvetica Neue" w:cs="Arial"/>
-          <w:i/>
-          <w:color w:val="000000"/>
-        </w:rPr>
-        <w:t xml:space="preserve"> found and grow</w:t>
-      </w:r>
-      <w:r>
-        <w:rPr>
-          <w:rFonts w:ascii="Helvetica Neue" w:hAnsi="Helvetica Neue" w:cs="Arial"/>
-          <w:color w:val="000000"/>
-        </w:rPr>
-        <w:t xml:space="preserve"> </w:t>
-      </w:r>
-      <w:r>
-        <w:rPr>
-          <w:rFonts w:ascii="Helvetica Neue" w:hAnsi="Helvetica Neue" w:cs="Arial"/>
-          <w:color w:val="000000"/>
-        </w:rPr>
-        <w:t>model</w:t>
-      </w:r>
-      <w:r>
-        <w:rPr>
-          <w:rFonts w:ascii="Helvetica Neue" w:hAnsi="Helvetica Neue" w:cs="Arial"/>
-          <w:color w:val="000000"/>
-        </w:rPr>
-        <w:t>, which involved multiple rounds of demographic expansion in the ancestral North American population, followed by colonization and growth in Hawaii</w:t>
-      </w:r>
-      <w:r>
-        <w:rPr>
-          <w:rFonts w:ascii="Helvetica Neue" w:hAnsi="Helvetica Neue" w:cs="Arial"/>
-          <w:color w:val="000000"/>
-        </w:rPr>
-        <w:t xml:space="preserve"> had the lowest possible AIC score across all passes of the pipeline</w:t>
-      </w:r>
-      <w:r>
-        <w:rPr>
-          <w:rFonts w:ascii="Helvetica Neue" w:hAnsi="Helvetica Neue" w:cs="Arial"/>
-          <w:color w:val="000000"/>
-        </w:rPr>
-        <w:t xml:space="preserve">. </w:t>
-      </w:r>
-      <w:r>
-        <w:rPr>
-          <w:rFonts w:ascii="Helvetica Neue" w:hAnsi="Helvetica Neue" w:cs="Arial"/>
-          <w:color w:val="000000"/>
-        </w:rPr>
         <w:t>As described above, the</w:t>
       </w:r>
       <w:r>
@@ -4571,23 +4442,7 @@
           <w:rFonts w:ascii="Helvetica Neue" w:hAnsi="Helvetica Neue" w:cs="Arial"/>
           <w:color w:val="000000"/>
         </w:rPr>
-        <w:t xml:space="preserve"> </w:t>
-      </w:r>
-      <w:proofErr w:type="gramStart"/>
-      <w:r>
-        <w:rPr>
-          <w:rFonts w:ascii="Helvetica Neue" w:hAnsi="Helvetica Neue" w:cs="Arial"/>
-          <w:color w:val="000000"/>
-        </w:rPr>
-        <w:t>three epoch</w:t>
-      </w:r>
-      <w:proofErr w:type="gramEnd"/>
-      <w:r>
-        <w:rPr>
-          <w:rFonts w:ascii="Helvetica Neue" w:hAnsi="Helvetica Neue" w:cs="Arial"/>
-          <w:color w:val="000000"/>
-        </w:rPr>
-        <w:t xml:space="preserve"> found and grow model is</w:t>
+        <w:t xml:space="preserve"> three epoch found and grow model is</w:t>
       </w:r>
       <w:r>
         <w:rPr>
@@ -4689,7 +4544,14 @@
         <w:rPr>
           <w:rFonts w:ascii="Helvetica Neue" w:eastAsia="Times New Roman" w:hAnsi="Helvetica Neue" w:cs="Times New Roman"/>
         </w:rPr>
-        <w:t xml:space="preserve">for each pairwise combination of the North American, Hawaiian, Queensland, </w:t>
+        <w:t xml:space="preserve">for each pairwise combination of the North American, </w:t>
+      </w:r>
+      <w:r>
+        <w:rPr>
+          <w:rFonts w:ascii="Helvetica Neue" w:eastAsia="Times New Roman" w:hAnsi="Helvetica Neue" w:cs="Times New Roman"/>
+        </w:rPr>
+        <w:lastRenderedPageBreak/>
+        <w:t xml:space="preserve">Hawaiian, Queensland, </w:t>
       </w:r>
       <w:r>
         <w:rPr>
@@ -4812,14 +4674,7 @@
         <w:rPr>
           <w:rFonts w:ascii="Helvetica Neue" w:eastAsia="Times New Roman" w:hAnsi="Helvetica Neue" w:cs="Times New Roman"/>
         </w:rPr>
-        <w:t xml:space="preserve"> dataset described above using the </w:t>
-      </w:r>
-      <w:r>
-        <w:rPr>
-          <w:rFonts w:ascii="Helvetica Neue" w:eastAsia="Times New Roman" w:hAnsi="Helvetica Neue" w:cs="Times New Roman"/>
-        </w:rPr>
-        <w:lastRenderedPageBreak/>
-        <w:t xml:space="preserve">methods described by </w:t>
+        <w:t xml:space="preserve"> dataset described above using the methods described by </w:t>
       </w:r>
       <w:r>
         <w:rPr>
@@ -4899,6 +4754,111 @@
           <w:rFonts w:ascii="Helvetica Neue" w:eastAsia="Times New Roman" w:hAnsi="Helvetica Neue" w:cs="Times New Roman"/>
         </w:rPr>
         <w:t>).</w:t>
+      </w:r>
+      <w:r>
+        <w:rPr>
+          <w:rFonts w:ascii="Helvetica Neue" w:eastAsia="Times New Roman" w:hAnsi="Helvetica Neue" w:cs="Times New Roman"/>
+        </w:rPr>
+        <w:t xml:space="preserve"> </w:t>
+      </w:r>
+      <w:r>
+        <w:rPr>
+          <w:rFonts w:ascii="Helvetica Neue" w:hAnsi="Helvetica Neue" w:cs="Arial"/>
+          <w:iCs/>
+          <w:color w:val="000000"/>
+        </w:rPr>
+        <w:t xml:space="preserve">The </w:t>
+      </w:r>
+      <w:r>
+        <w:rPr>
+          <w:rFonts w:ascii="Helvetica Neue" w:hAnsi="Helvetica Neue" w:cs="Arial"/>
+          <w:iCs/>
+          <w:color w:val="000000"/>
+        </w:rPr>
+        <w:t>SNPs</w:t>
+      </w:r>
+      <w:r>
+        <w:rPr>
+          <w:rFonts w:ascii="Helvetica Neue" w:hAnsi="Helvetica Neue" w:cs="Arial"/>
+          <w:iCs/>
+          <w:color w:val="000000"/>
+        </w:rPr>
+        <w:t xml:space="preserve"> were polarized via reference to whole genome sequence data </w:t>
+      </w:r>
+      <w:r>
+        <w:rPr>
+          <w:rFonts w:ascii="Helvetica Neue" w:eastAsia="Times New Roman" w:hAnsi="Helvetica Neue" w:cs="Times New Roman"/>
+        </w:rPr>
+        <w:t>of the best sequenced monarch sister taxa</w:t>
+      </w:r>
+      <w:r>
+        <w:rPr>
+          <w:rFonts w:ascii="Helvetica Neue" w:hAnsi="Helvetica Neue" w:cs="Arial"/>
+          <w:iCs/>
+          <w:color w:val="000000"/>
+        </w:rPr>
+        <w:t xml:space="preserve"> </w:t>
+      </w:r>
+      <w:r>
+        <w:rPr>
+          <w:rFonts w:ascii="Helvetica Neue" w:eastAsia="Times New Roman" w:hAnsi="Helvetica Neue" w:cs="Times New Roman"/>
+          <w:i/>
+          <w:iCs/>
+        </w:rPr>
+        <w:t xml:space="preserve">Danaus </w:t>
+      </w:r>
+      <w:proofErr w:type="spellStart"/>
+      <w:r>
+        <w:rPr>
+          <w:rFonts w:ascii="Helvetica Neue" w:eastAsia="Times New Roman" w:hAnsi="Helvetica Neue" w:cs="Times New Roman"/>
+          <w:i/>
+          <w:iCs/>
+        </w:rPr>
+        <w:t>erippus</w:t>
+      </w:r>
+      <w:proofErr w:type="spellEnd"/>
+      <w:r>
+        <w:rPr>
+          <w:rFonts w:ascii="Helvetica Neue" w:eastAsia="Times New Roman" w:hAnsi="Helvetica Neue" w:cs="Times New Roman"/>
+        </w:rPr>
+        <w:t xml:space="preserve"> individual from </w:t>
+      </w:r>
+      <w:r>
+        <w:rPr>
+          <w:rFonts w:ascii="Helvetica Neue" w:eastAsia="Times New Roman" w:hAnsi="Helvetica Neue" w:cs="Times New Roman"/>
+        </w:rPr>
+        <w:fldChar w:fldCharType="begin" w:fldLock="1"/>
+      </w:r>
+      <w:r>
+        <w:rPr>
+          <w:rFonts w:ascii="Helvetica Neue" w:eastAsia="Times New Roman" w:hAnsi="Helvetica Neue" w:cs="Times New Roman"/>
+        </w:rPr>
+        <w:instrText>ADDIN CSL_CITATION {"citationItems":[{"id":"ITEM-1","itemData":{"author":[{"dropping-particle":"","family":"Zhan","given":"Shuai","non-dropping-particle":"","parse-names":false,"suffix":""},{"dropping-particle":"","family":"Zhang","given":"Wei","non-dropping-particle":"","parse-names":false,"suffix":""},{"dropping-particle":"","family":"Niitepõld","given":"Kristjan","non-dropping-particle":"","parse-names":false,"suffix":""},{"dropping-particle":"","family":"Hsu","given":"Jeremy","non-dropping-particle":"","parse-names":false,"suffix":""},{"dropping-particle":"","family":"Haeger","given":"Juan Fernández","non-dropping-particle":"","parse-names":false,"suffix":""},{"dropping-particle":"","family":"Zalucki","given":"Myron P","non-dropping-particle":"","parse-names":false,"suffix":""},{"dropping-particle":"","family":"Altizer","given":"Sonia","non-dropping-particle":"","parse-names":false,"suffix":""},{"dropping-particle":"","family":"Roode","given":"Jacobus C","non-dropping-particle":"de","parse-names":false,"suffix":""},{"dropping-particle":"","family":"Reppert","given":"Steven M","non-dropping-particle":"","parse-names":false,"suffix":""},{"dropping-particle":"","family":"Kronforst","given":"Marcus R","non-dropping-particle":"","parse-names":false,"suffix":""}],"container-title":"Nature","id":"ITEM-1","issued":{"date-parts":[["2014","10","1"]]},"note":"Found 5.14mb that are associated with migration. In particular, a 21kb segment was an extreme outlier, which has evidence of divergent selection on collagen IV alpha-1, with other flight muscle genes also divergent. They argue that migration is the ancestral state, but that non-migratory population leveraged old genomic diversity to aquire the phenotype. Also talked about coloration.\nFor my work, they didn't find any migratory genes in the AUS samples (supplementary material), but very small n (3). Also interesting that the major genes are flight muscles, which won't trigger migration but are very nice to have if you are migratory. Interesting to see which of those genes we recover as outliers in our study.","page":"317","publisher":"Nature Publishing Group, a division of Macmillan Publishers Limited. All Rights Reserved.","title":"The genetics of monarch butterfly migration and warning colouration","type":"article-journal","volume":"514"},"uris":["http://www.mendeley.com/documents/?uuid=72b08a9c-930d-4ec6-8d14-383f9e95d6f2"]}],"mendeley":{"formattedCitation":"(Zhan et al., 2014)","manualFormatting":"Zhan et al. (2014)","plainTextFormattedCitation":"(Zhan et al., 2014)","previouslyFormattedCitation":"(Zhan et al., 2014)"},"properties":{"noteIndex":0},"schema":"https://github.com/citation-style-language/schema/raw/master/csl-citation.json"}</w:instrText>
+      </w:r>
+      <w:r>
+        <w:rPr>
+          <w:rFonts w:ascii="Helvetica Neue" w:eastAsia="Times New Roman" w:hAnsi="Helvetica Neue" w:cs="Times New Roman"/>
+        </w:rPr>
+        <w:fldChar w:fldCharType="separate"/>
+      </w:r>
+      <w:r>
+        <w:rPr>
+          <w:rFonts w:ascii="Helvetica Neue" w:eastAsia="Times New Roman" w:hAnsi="Helvetica Neue" w:cs="Times New Roman"/>
+          <w:noProof/>
+        </w:rPr>
+        <w:t>Zhan et al. (2014)</w:t>
+      </w:r>
+      <w:r>
+        <w:rPr>
+          <w:rFonts w:ascii="Helvetica Neue" w:eastAsia="Times New Roman" w:hAnsi="Helvetica Neue" w:cs="Times New Roman"/>
+        </w:rPr>
+        <w:fldChar w:fldCharType="end"/>
+      </w:r>
+      <w:r>
+        <w:rPr>
+          <w:rFonts w:ascii="Helvetica Neue" w:eastAsia="Times New Roman" w:hAnsi="Helvetica Neue" w:cs="Times New Roman"/>
+        </w:rPr>
+        <w:t xml:space="preserve"> by alignment to the monarch genome as described above.</w:t>
       </w:r>
     </w:p>
     <w:p>
@@ -5215,6 +5175,80 @@
         </w:rPr>
         <w:t>).</w:t>
       </w:r>
+      <w:r>
+        <w:rPr>
+          <w:rFonts w:ascii="Helvetica Neue" w:hAnsi="Helvetica Neue" w:cs="Arial"/>
+          <w:color w:val="000000"/>
+        </w:rPr>
+        <w:t xml:space="preserve"> </w:t>
+      </w:r>
+      <w:r>
+        <w:rPr>
+          <w:rFonts w:ascii="Helvetica Neue" w:hAnsi="Helvetica Neue" w:cs="Arial"/>
+          <w:color w:val="000000"/>
+        </w:rPr>
+        <w:t>Pairwise F</w:t>
+      </w:r>
+      <w:r>
+        <w:rPr>
+          <w:rFonts w:ascii="Helvetica Neue" w:hAnsi="Helvetica Neue" w:cs="Arial"/>
+          <w:color w:val="000000"/>
+          <w:vertAlign w:val="subscript"/>
+        </w:rPr>
+        <w:t>ST</w:t>
+      </w:r>
+      <w:r>
+        <w:rPr>
+          <w:rFonts w:ascii="Helvetica Neue" w:hAnsi="Helvetica Neue" w:cs="Arial"/>
+          <w:color w:val="000000"/>
+        </w:rPr>
+        <w:t xml:space="preserve"> values were much lower between the different Australian samples than between the other populations. For each other population, the lowest F</w:t>
+      </w:r>
+      <w:r>
+        <w:rPr>
+          <w:rFonts w:ascii="Helvetica Neue" w:hAnsi="Helvetica Neue" w:cs="Arial"/>
+          <w:color w:val="000000"/>
+          <w:vertAlign w:val="subscript"/>
+        </w:rPr>
+        <w:t>ST</w:t>
+      </w:r>
+      <w:r>
+        <w:rPr>
+          <w:rFonts w:ascii="Helvetica Neue" w:hAnsi="Helvetica Neue" w:cs="Arial"/>
+          <w:color w:val="000000"/>
+        </w:rPr>
+        <w:t xml:space="preserve"> value was vs. Hawaii. For Hawaii, the lowest F</w:t>
+      </w:r>
+      <w:r>
+        <w:rPr>
+          <w:rFonts w:ascii="Helvetica Neue" w:hAnsi="Helvetica Neue" w:cs="Arial"/>
+          <w:color w:val="000000"/>
+          <w:vertAlign w:val="subscript"/>
+        </w:rPr>
+        <w:t>ST</w:t>
+      </w:r>
+      <w:r>
+        <w:rPr>
+          <w:rFonts w:ascii="Helvetica Neue" w:hAnsi="Helvetica Neue" w:cs="Arial"/>
+          <w:color w:val="000000"/>
+        </w:rPr>
+        <w:t xml:space="preserve"> value was vs. North America (</w:t>
+      </w:r>
+      <w:r>
+        <w:rPr>
+          <w:rFonts w:ascii="Helvetica Neue" w:hAnsi="Helvetica Neue" w:cs="Arial"/>
+          <w:color w:val="000000"/>
+          <w:highlight w:val="yellow"/>
+        </w:rPr>
+        <w:t>see Table XXX</w:t>
+      </w:r>
+      <w:r>
+        <w:rPr>
+          <w:rFonts w:ascii="Helvetica Neue" w:hAnsi="Helvetica Neue" w:cs="Arial"/>
+          <w:color w:val="000000"/>
+        </w:rPr>
+        <w:t>).</w:t>
+      </w:r>
     </w:p>
     <w:p>
       <w:pPr>
@@ -5510,7 +5544,15 @@
           <w:rFonts w:ascii="Helvetica Neue" w:hAnsi="Helvetica Neue" w:cs="Arial"/>
           <w:color w:val="000000"/>
         </w:rPr>
-        <w:t xml:space="preserve"> models were consistent in indicating a founding time of approximately 10</w:t>
+        <w:t xml:space="preserve"> models were consistent in </w:t>
+      </w:r>
+      <w:r>
+        <w:rPr>
+          <w:rFonts w:ascii="Helvetica Neue" w:hAnsi="Helvetica Neue" w:cs="Arial"/>
+          <w:color w:val="000000"/>
+        </w:rPr>
+        <w:lastRenderedPageBreak/>
+        <w:t>indicating a founding time of approximately 10</w:t>
       </w:r>
       <w:r>
         <w:rPr>
@@ -5629,15 +5671,7 @@
           <w:rFonts w:ascii="Helvetica Neue" w:hAnsi="Helvetica Neue" w:cs="Arial"/>
           <w:color w:val="000000"/>
         </w:rPr>
-        <w:t xml:space="preserve"> and the three </w:t>
-      </w:r>
-      <w:r>
-        <w:rPr>
-          <w:rFonts w:ascii="Helvetica Neue" w:hAnsi="Helvetica Neue" w:cs="Arial"/>
-          <w:color w:val="000000"/>
-        </w:rPr>
-        <w:lastRenderedPageBreak/>
-        <w:t>epoch models generally producing estimates of Hawaiian Ne between 10</w:t>
+        <w:t xml:space="preserve"> and the three epoch models generally producing estimates of Hawaiian Ne between 10</w:t>
       </w:r>
       <w:r>
         <w:rPr>
@@ -5984,7 +6018,15 @@
           <w:rFonts w:ascii="Helvetica Neue" w:hAnsi="Helvetica Neue" w:cs="Arial"/>
           <w:color w:val="000000"/>
         </w:rPr>
-        <w:t xml:space="preserve"> and from Saipan that date to at least 1883</w:t>
+        <w:t xml:space="preserve"> and from Saipan that date to at </w:t>
+      </w:r>
+      <w:r>
+        <w:rPr>
+          <w:rFonts w:ascii="Helvetica Neue" w:hAnsi="Helvetica Neue" w:cs="Arial"/>
+          <w:color w:val="000000"/>
+        </w:rPr>
+        <w:lastRenderedPageBreak/>
+        <w:t>least 1883</w:t>
       </w:r>
       <w:r>
         <w:rPr>
@@ -6076,6 +6118,1016 @@
           <w:color w:val="000000"/>
         </w:rPr>
         <w:t>J. Tennant, pers. comm.).</w:t>
+      </w:r>
+    </w:p>
+    <w:p>
+      <w:pPr>
+        <w:jc w:val="both"/>
+        <w:rPr>
+          <w:rFonts w:ascii="Helvetica Neue" w:hAnsi="Helvetica Neue" w:cs="Arial"/>
+          <w:color w:val="000000"/>
+        </w:rPr>
+      </w:pPr>
+      <w:r>
+        <w:rPr>
+          <w:rFonts w:ascii="Helvetica Neue" w:hAnsi="Helvetica Neue" w:cs="Arial"/>
+          <w:color w:val="000000"/>
+        </w:rPr>
+        <w:tab/>
+        <w:t>Within the Mariana Islands, we found a strong pattern of differentiation</w:t>
+      </w:r>
+      <w:r>
+        <w:rPr>
+          <w:rFonts w:ascii="Helvetica Neue" w:hAnsi="Helvetica Neue" w:cs="Arial"/>
+          <w:color w:val="000000"/>
+        </w:rPr>
+        <w:t xml:space="preserve"> between islands</w:t>
+      </w:r>
+      <w:r>
+        <w:rPr>
+          <w:rFonts w:ascii="Helvetica Neue" w:hAnsi="Helvetica Neue" w:cs="Arial"/>
+          <w:color w:val="000000"/>
+        </w:rPr>
+        <w:t xml:space="preserve">, especially between the nearby islands of Guam and Rota. This pattern is striking because of their extremely close proximity: these islands are separated by </w:t>
+      </w:r>
+      <w:r>
+        <w:rPr>
+          <w:rFonts w:ascii="Helvetica Neue" w:hAnsi="Helvetica Neue" w:cs="Arial"/>
+          <w:color w:val="000000"/>
+        </w:rPr>
+        <w:t>only</w:t>
+      </w:r>
+      <w:r>
+        <w:rPr>
+          <w:rFonts w:ascii="Helvetica Neue" w:hAnsi="Helvetica Neue" w:cs="Arial"/>
+          <w:color w:val="000000"/>
+        </w:rPr>
+        <w:t xml:space="preserve"> 40 km of </w:t>
+      </w:r>
+      <w:r>
+        <w:rPr>
+          <w:rFonts w:ascii="Helvetica Neue" w:hAnsi="Helvetica Neue" w:cs="Arial"/>
+          <w:color w:val="000000"/>
+        </w:rPr>
+        <w:t xml:space="preserve">open </w:t>
+      </w:r>
+      <w:r>
+        <w:rPr>
+          <w:rFonts w:ascii="Helvetica Neue" w:hAnsi="Helvetica Neue" w:cs="Arial"/>
+          <w:color w:val="000000"/>
+        </w:rPr>
+        <w:t>ocean</w:t>
+      </w:r>
+      <w:r>
+        <w:rPr>
+          <w:rFonts w:ascii="Helvetica Neue" w:hAnsi="Helvetica Neue" w:cs="Arial"/>
+          <w:color w:val="000000"/>
+        </w:rPr>
+        <w:t>. By contrast, our samples from North America, despite coming from overwintering sites nearly 2,000 km apart, formed a single panmictic population. This result is consistent with other population genetic analyses of eastern and western</w:t>
+      </w:r>
+      <w:r>
+        <w:rPr>
+          <w:rFonts w:ascii="Helvetica Neue" w:hAnsi="Helvetica Neue" w:cs="Arial"/>
+          <w:color w:val="000000"/>
+        </w:rPr>
+        <w:t xml:space="preserve"> North American</w:t>
+      </w:r>
+      <w:r>
+        <w:rPr>
+          <w:rFonts w:ascii="Helvetica Neue" w:hAnsi="Helvetica Neue" w:cs="Arial"/>
+          <w:color w:val="000000"/>
+        </w:rPr>
+        <w:t xml:space="preserve"> monarchs (Brower and Boyce 1991, Shephard et al. 2002, Lyons et al. 2012, </w:t>
+      </w:r>
+      <w:r>
+        <w:rPr>
+          <w:rFonts w:ascii="Helvetica Neue" w:hAnsi="Helvetica Neue" w:cs="Arial"/>
+          <w:color w:val="000000"/>
+        </w:rPr>
+        <w:t>Zhan et al. 2014, reviewed in Pierce et al. 2015)</w:t>
+      </w:r>
+      <w:r>
+        <w:rPr>
+          <w:rFonts w:ascii="Helvetica Neue" w:hAnsi="Helvetica Neue" w:cs="Arial"/>
+          <w:color w:val="000000"/>
+        </w:rPr>
+        <w:t>, although</w:t>
+      </w:r>
+      <w:r>
+        <w:rPr>
+          <w:rFonts w:ascii="Helvetica Neue" w:hAnsi="Helvetica Neue" w:cs="Arial"/>
+          <w:color w:val="000000"/>
+        </w:rPr>
+        <w:t xml:space="preserve"> it</w:t>
+      </w:r>
+      <w:r>
+        <w:rPr>
+          <w:rFonts w:ascii="Helvetica Neue" w:hAnsi="Helvetica Neue" w:cs="Arial"/>
+          <w:color w:val="000000"/>
+        </w:rPr>
+        <w:t xml:space="preserve"> provides the strongest </w:t>
+      </w:r>
+      <w:r>
+        <w:rPr>
+          <w:rFonts w:ascii="Helvetica Neue" w:hAnsi="Helvetica Neue" w:cs="Arial"/>
+          <w:color w:val="000000"/>
+        </w:rPr>
+        <w:t>evidence to date that North American monarchs form a single genetically panmictic</w:t>
+      </w:r>
+      <w:r>
+        <w:rPr>
+          <w:rFonts w:ascii="Helvetica Neue" w:hAnsi="Helvetica Neue" w:cs="Arial"/>
+          <w:color w:val="000000"/>
+        </w:rPr>
+        <w:t xml:space="preserve"> </w:t>
+      </w:r>
+      <w:r>
+        <w:rPr>
+          <w:rFonts w:ascii="Helvetica Neue" w:hAnsi="Helvetica Neue" w:cs="Arial"/>
+          <w:color w:val="000000"/>
+        </w:rPr>
+        <w:t>population.</w:t>
+      </w:r>
+    </w:p>
+    <w:p>
+      <w:pPr>
+        <w:jc w:val="both"/>
+        <w:rPr>
+          <w:rFonts w:ascii="Helvetica Neue" w:hAnsi="Helvetica Neue" w:cs="Arial"/>
+          <w:color w:val="000000"/>
+        </w:rPr>
+      </w:pPr>
+      <w:r>
+        <w:rPr>
+          <w:rFonts w:ascii="Helvetica Neue" w:hAnsi="Helvetica Neue" w:cs="Arial"/>
+          <w:color w:val="000000"/>
+        </w:rPr>
+        <w:tab/>
+      </w:r>
+      <w:r>
+        <w:rPr>
+          <w:rFonts w:ascii="Helvetica Neue" w:hAnsi="Helvetica Neue" w:cs="Arial"/>
+          <w:color w:val="000000"/>
+        </w:rPr>
+        <w:t xml:space="preserve">This pattern of </w:t>
+      </w:r>
+      <w:r>
+        <w:rPr>
+          <w:rFonts w:ascii="Helvetica Neue" w:hAnsi="Helvetica Neue" w:cs="Arial"/>
+          <w:color w:val="000000"/>
+        </w:rPr>
+        <w:t xml:space="preserve">strong </w:t>
+      </w:r>
+      <w:r>
+        <w:rPr>
+          <w:rFonts w:ascii="Helvetica Neue" w:hAnsi="Helvetica Neue" w:cs="Arial"/>
+          <w:color w:val="000000"/>
+        </w:rPr>
+        <w:t>population genetic differentiation within the Mariana Islands but not at the scale of the entire North American continent highlights</w:t>
+      </w:r>
+      <w:r>
+        <w:rPr>
+          <w:rFonts w:ascii="Helvetica Neue" w:hAnsi="Helvetica Neue" w:cs="Arial"/>
+          <w:color w:val="000000"/>
+        </w:rPr>
+        <w:t xml:space="preserve"> both (1)</w:t>
+      </w:r>
+      <w:r>
+        <w:rPr>
+          <w:rFonts w:ascii="Helvetica Neue" w:hAnsi="Helvetica Neue" w:cs="Arial"/>
+          <w:color w:val="000000"/>
+        </w:rPr>
+        <w:t xml:space="preserve"> the pervasive role that long-distance migration in North America plays in collapsing any patterns of population structure that might otherwise develop</w:t>
+      </w:r>
+      <w:r>
+        <w:rPr>
+          <w:rFonts w:ascii="Helvetica Neue" w:hAnsi="Helvetica Neue" w:cs="Arial"/>
+          <w:color w:val="000000"/>
+        </w:rPr>
+        <w:t xml:space="preserve"> and (2) the fact that many Pacific monarch populations likely have extremely small effective population sizes that are susceptible to very strong genetic drift</w:t>
+      </w:r>
+      <w:r>
+        <w:rPr>
+          <w:rFonts w:ascii="Helvetica Neue" w:hAnsi="Helvetica Neue" w:cs="Arial"/>
+          <w:color w:val="000000"/>
+        </w:rPr>
+        <w:t xml:space="preserve">. Panmixia over large spatial scales </w:t>
+      </w:r>
+      <w:r>
+        <w:rPr>
+          <w:rFonts w:ascii="Helvetica Neue" w:hAnsi="Helvetica Neue" w:cs="Arial"/>
+          <w:color w:val="000000"/>
+        </w:rPr>
+        <w:t>is</w:t>
+      </w:r>
+      <w:r>
+        <w:rPr>
+          <w:rFonts w:ascii="Helvetica Neue" w:hAnsi="Helvetica Neue" w:cs="Arial"/>
+          <w:color w:val="000000"/>
+        </w:rPr>
+        <w:t xml:space="preserve"> common in other long-distance migratory species (</w:t>
+      </w:r>
+      <w:r>
+        <w:rPr>
+          <w:rFonts w:ascii="Helvetica Neue" w:hAnsi="Helvetica Neue" w:cs="Arial"/>
+          <w:color w:val="000000"/>
+          <w:highlight w:val="yellow"/>
+        </w:rPr>
+        <w:t xml:space="preserve">references from bats, birds, </w:t>
+      </w:r>
+      <w:r>
+        <w:rPr>
+          <w:rFonts w:ascii="Helvetica Neue" w:hAnsi="Helvetica Neue" w:cs="Arial"/>
+          <w:color w:val="000000"/>
+          <w:highlight w:val="yellow"/>
+        </w:rPr>
+        <w:t>eels</w:t>
+      </w:r>
+      <w:r>
+        <w:rPr>
+          <w:rFonts w:ascii="Helvetica Neue" w:hAnsi="Helvetica Neue" w:cs="Arial"/>
+          <w:color w:val="000000"/>
+        </w:rPr>
+        <w:t xml:space="preserve">), though monarchs provide a unique opportunity to </w:t>
+      </w:r>
+      <w:r>
+        <w:rPr>
+          <w:rFonts w:ascii="Helvetica Neue" w:hAnsi="Helvetica Neue" w:cs="Arial"/>
+          <w:color w:val="000000"/>
+        </w:rPr>
+        <w:t>compare</w:t>
+      </w:r>
+      <w:r>
+        <w:rPr>
+          <w:rFonts w:ascii="Helvetica Neue" w:hAnsi="Helvetica Neue" w:cs="Arial"/>
+          <w:color w:val="000000"/>
+        </w:rPr>
+        <w:t xml:space="preserve"> patterns of population structure in migratory and non-migratory populations.</w:t>
+      </w:r>
+      <w:r>
+        <w:rPr>
+          <w:rFonts w:ascii="Helvetica Neue" w:hAnsi="Helvetica Neue" w:cs="Arial"/>
+          <w:color w:val="000000"/>
+        </w:rPr>
+        <w:t xml:space="preserve"> This result also highlights that Pacific populations, despite comprising a single range expansion event, have spent sufficient time in isolation to become distinct evolutionary entities that can be </w:t>
+      </w:r>
+      <w:r>
+        <w:rPr>
+          <w:rFonts w:ascii="Helvetica Neue" w:hAnsi="Helvetica Neue" w:cs="Arial"/>
+          <w:color w:val="000000"/>
+        </w:rPr>
+        <w:t>treated as semi-independent replicates</w:t>
+      </w:r>
+      <w:r>
+        <w:rPr>
+          <w:rFonts w:ascii="Helvetica Neue" w:hAnsi="Helvetica Neue" w:cs="Arial"/>
+          <w:color w:val="000000"/>
+        </w:rPr>
+        <w:t xml:space="preserve"> in comparative studies (e.g. Freedman et al., in review).</w:t>
+      </w:r>
+    </w:p>
+    <w:p>
+      <w:pPr>
+        <w:jc w:val="both"/>
+        <w:rPr>
+          <w:rFonts w:ascii="Helvetica Neue" w:hAnsi="Helvetica Neue" w:cs="Arial"/>
+          <w:color w:val="000000"/>
+        </w:rPr>
+      </w:pPr>
+      <w:r>
+        <w:rPr>
+          <w:rFonts w:ascii="Helvetica Neue" w:hAnsi="Helvetica Neue" w:cs="Arial"/>
+          <w:color w:val="000000"/>
+        </w:rPr>
+        <w:tab/>
+        <w:t xml:space="preserve">In contrast to populations within the Mariana Islands, samples from Hawaiian and Australian monarchs do not </w:t>
+      </w:r>
+      <w:r>
+        <w:rPr>
+          <w:rFonts w:ascii="Helvetica Neue" w:hAnsi="Helvetica Neue" w:cs="Arial"/>
+          <w:color w:val="000000"/>
+        </w:rPr>
+        <w:t>provide indications of</w:t>
+      </w:r>
+      <w:r>
+        <w:rPr>
+          <w:rFonts w:ascii="Helvetica Neue" w:hAnsi="Helvetica Neue" w:cs="Arial"/>
+          <w:color w:val="000000"/>
+        </w:rPr>
+        <w:t xml:space="preserve"> fine-scale population genetic differentiation</w:t>
+      </w:r>
+      <w:r>
+        <w:rPr>
+          <w:rFonts w:ascii="Helvetica Neue" w:hAnsi="Helvetica Neue" w:cs="Arial"/>
+          <w:color w:val="000000"/>
+        </w:rPr>
+        <w:t xml:space="preserve"> that might be expected in non-migratory populations</w:t>
+      </w:r>
+      <w:r>
+        <w:rPr>
+          <w:rFonts w:ascii="Helvetica Neue" w:hAnsi="Helvetica Neue" w:cs="Arial"/>
+          <w:color w:val="000000"/>
+        </w:rPr>
+        <w:t xml:space="preserve">. Within Hawaii, our samples from Maui and Oahu formed a single genetic cluster, consistent with the </w:t>
+      </w:r>
+      <w:r>
+        <w:rPr>
+          <w:rFonts w:ascii="Helvetica Neue" w:hAnsi="Helvetica Neue" w:cs="Arial"/>
+          <w:color w:val="000000"/>
+        </w:rPr>
+        <w:t>results</w:t>
+      </w:r>
+      <w:r>
+        <w:rPr>
+          <w:rFonts w:ascii="Helvetica Neue" w:hAnsi="Helvetica Neue" w:cs="Arial"/>
+          <w:color w:val="000000"/>
+        </w:rPr>
+        <w:t xml:space="preserve"> of Pierce et al. (2014b). </w:t>
+      </w:r>
+      <w:r>
+        <w:rPr>
+          <w:rFonts w:ascii="Helvetica Neue" w:hAnsi="Helvetica Neue" w:cs="Arial"/>
+          <w:color w:val="000000"/>
+        </w:rPr>
+        <w:t>Likewise, within the Australian continent, samples from New South Wales and Victoria grouped with samples from Queensland. This result is consistent with early studies of broad- and fine-scale population genetic structure of Australian monarch butterflies</w:t>
+      </w:r>
+      <w:r>
+        <w:rPr>
+          <w:rFonts w:ascii="Helvetica Neue" w:hAnsi="Helvetica Neue" w:cs="Arial"/>
+          <w:color w:val="000000"/>
+        </w:rPr>
+        <w:t xml:space="preserve"> using sampling from a small number of loci</w:t>
+      </w:r>
+      <w:r>
+        <w:rPr>
+          <w:rFonts w:ascii="Helvetica Neue" w:hAnsi="Helvetica Neue" w:cs="Arial"/>
+          <w:color w:val="000000"/>
+        </w:rPr>
+        <w:t xml:space="preserve"> (Zalucki et al. 1987). </w:t>
+      </w:r>
+    </w:p>
+    <w:p>
+      <w:pPr>
+        <w:jc w:val="both"/>
+        <w:rPr>
+          <w:rFonts w:ascii="Helvetica Neue" w:hAnsi="Helvetica Neue" w:cs="Arial"/>
+          <w:color w:val="000000"/>
+        </w:rPr>
+      </w:pPr>
+      <w:r>
+        <w:rPr>
+          <w:rFonts w:ascii="Helvetica Neue" w:hAnsi="Helvetica Neue" w:cs="Arial"/>
+          <w:color w:val="000000"/>
+        </w:rPr>
+        <w:tab/>
+        <w:t xml:space="preserve">For Hawaiian monarchs, it is not immediately clear why </w:t>
+      </w:r>
+      <w:r>
+        <w:rPr>
+          <w:rFonts w:ascii="Helvetica Neue" w:hAnsi="Helvetica Neue" w:cs="Arial"/>
+          <w:color w:val="000000"/>
+        </w:rPr>
+        <w:t xml:space="preserve">the </w:t>
+      </w:r>
+      <w:r>
+        <w:rPr>
+          <w:rFonts w:ascii="Helvetica Neue" w:hAnsi="Helvetica Neue" w:cs="Arial"/>
+          <w:color w:val="000000"/>
+        </w:rPr>
+        <w:t>islands</w:t>
+      </w:r>
+      <w:r>
+        <w:rPr>
+          <w:rFonts w:ascii="Helvetica Neue" w:hAnsi="Helvetica Neue" w:cs="Arial"/>
+          <w:color w:val="000000"/>
+        </w:rPr>
+        <w:t xml:space="preserve"> of Maui and Oahu</w:t>
+      </w:r>
+      <w:r>
+        <w:rPr>
+          <w:rFonts w:ascii="Helvetica Neue" w:hAnsi="Helvetica Neue" w:cs="Arial"/>
+          <w:color w:val="000000"/>
+        </w:rPr>
+        <w:t xml:space="preserve"> do not form separate populations. One possibility is that prevailing winds promote gene flow between islands and that the orientation axis of the Hawaiian islands relative to prevailing wind direction </w:t>
+      </w:r>
+      <w:r>
+        <w:rPr>
+          <w:rFonts w:ascii="Helvetica Neue" w:hAnsi="Helvetica Neue" w:cs="Arial"/>
+          <w:color w:val="000000"/>
+        </w:rPr>
+        <w:t xml:space="preserve">differs from that seen in the Mariana Islands. Pacific monarchs are likely moved by </w:t>
+      </w:r>
+      <w:r>
+        <w:rPr>
+          <w:rFonts w:ascii="Helvetica Neue" w:hAnsi="Helvetica Neue" w:cs="Arial"/>
+          <w:color w:val="000000"/>
+        </w:rPr>
+        <w:t>wind patterns</w:t>
+      </w:r>
+      <w:r>
+        <w:rPr>
+          <w:rFonts w:ascii="Helvetica Neue" w:hAnsi="Helvetica Neue" w:cs="Arial"/>
+          <w:color w:val="000000"/>
+        </w:rPr>
+        <w:t xml:space="preserve">, and some authors have </w:t>
+      </w:r>
+      <w:r>
+        <w:rPr>
+          <w:rFonts w:ascii="Helvetica Neue" w:hAnsi="Helvetica Neue" w:cs="Arial"/>
+          <w:color w:val="000000"/>
+        </w:rPr>
+        <w:t>suggested</w:t>
+      </w:r>
+      <w:r>
+        <w:rPr>
+          <w:rFonts w:ascii="Helvetica Neue" w:hAnsi="Helvetica Neue" w:cs="Arial"/>
+          <w:color w:val="000000"/>
+        </w:rPr>
+        <w:t xml:space="preserve"> that </w:t>
+      </w:r>
+      <w:r>
+        <w:rPr>
+          <w:rFonts w:ascii="Helvetica Neue" w:hAnsi="Helvetica Neue" w:cs="Arial"/>
+          <w:color w:val="000000"/>
+        </w:rPr>
+        <w:t>tropical cyclones</w:t>
+      </w:r>
+      <w:r>
+        <w:rPr>
+          <w:rFonts w:ascii="Helvetica Neue" w:hAnsi="Helvetica Neue" w:cs="Arial"/>
+          <w:color w:val="000000"/>
+        </w:rPr>
+        <w:t xml:space="preserve"> may have promoted the monarch’s establishment in parts of the Pacific, including Australia </w:t>
+      </w:r>
+      <w:r>
+        <w:rPr>
+          <w:rFonts w:ascii="Helvetica Neue" w:hAnsi="Helvetica Neue" w:cs="Arial"/>
+          <w:color w:val="000000"/>
+        </w:rPr>
+        <w:lastRenderedPageBreak/>
+        <w:t xml:space="preserve">(Clarke and Zalucki 2004). </w:t>
+      </w:r>
+      <w:r>
+        <w:rPr>
+          <w:rFonts w:ascii="Helvetica Neue" w:hAnsi="Helvetica Neue" w:cs="Arial"/>
+          <w:color w:val="000000"/>
+        </w:rPr>
+        <w:t>In the case of Australian monarchs, one possibility for the lack of differentiation across the continent is that Australian monarchs may in fact exhibit seasonal movement patterns akin to those seen in North American monarchs (James references). Although the s</w:t>
+      </w:r>
+      <w:r>
+        <w:rPr>
+          <w:rFonts w:ascii="Helvetica Neue" w:hAnsi="Helvetica Neue" w:cs="Arial"/>
+          <w:color w:val="000000"/>
+        </w:rPr>
+        <w:t>cale of migration in Australia is</w:t>
+      </w:r>
+      <w:r>
+        <w:rPr>
+          <w:rFonts w:ascii="Helvetica Neue" w:hAnsi="Helvetica Neue" w:cs="Arial"/>
+          <w:color w:val="000000"/>
+        </w:rPr>
+        <w:t xml:space="preserve"> likely</w:t>
+      </w:r>
+      <w:r>
+        <w:rPr>
+          <w:rFonts w:ascii="Helvetica Neue" w:hAnsi="Helvetica Neue" w:cs="Arial"/>
+          <w:color w:val="000000"/>
+        </w:rPr>
+        <w:t xml:space="preserve"> relatively modest, Australian monarchs still exhibit </w:t>
+      </w:r>
+      <w:r>
+        <w:rPr>
+          <w:rFonts w:ascii="Helvetica Neue" w:hAnsi="Helvetica Neue" w:cs="Arial"/>
+          <w:color w:val="000000"/>
+        </w:rPr>
+        <w:t xml:space="preserve">seasonal movement patterns and </w:t>
+      </w:r>
+      <w:r>
+        <w:rPr>
+          <w:rFonts w:ascii="Helvetica Neue" w:hAnsi="Helvetica Neue" w:cs="Arial"/>
+          <w:color w:val="000000"/>
+        </w:rPr>
+        <w:t xml:space="preserve">migratory tendencies (James </w:t>
+      </w:r>
+      <w:r>
+        <w:rPr>
+          <w:rFonts w:ascii="Helvetica Neue" w:hAnsi="Helvetica Neue" w:cs="Arial"/>
+          <w:color w:val="000000"/>
+        </w:rPr>
+        <w:t>1993</w:t>
+      </w:r>
+      <w:r>
+        <w:rPr>
+          <w:rFonts w:ascii="Helvetica Neue" w:hAnsi="Helvetica Neue" w:cs="Arial"/>
+          <w:color w:val="000000"/>
+        </w:rPr>
+        <w:t>, Freedman et al. 2018, Hemstrom et al. in prep) that might explain the lack of differentiation seen there.</w:t>
+      </w:r>
+    </w:p>
+    <w:p>
+      <w:pPr>
+        <w:jc w:val="both"/>
+        <w:rPr>
+          <w:rFonts w:ascii="Helvetica Neue" w:hAnsi="Helvetica Neue" w:cs="Arial"/>
+          <w:color w:val="000000"/>
+        </w:rPr>
+      </w:pPr>
+      <w:r>
+        <w:rPr>
+          <w:rFonts w:ascii="Helvetica Neue" w:hAnsi="Helvetica Neue" w:cs="Arial"/>
+          <w:color w:val="000000"/>
+        </w:rPr>
+        <w:tab/>
+        <w:t>Summary statistics are consistent in indicating directional migration from North America &gt; Hawaii, and then Hawaii &gt; Guam and Hawaii &gt; Australia. This pattern is reflected in both the</w:t>
+      </w:r>
+      <w:r>
+        <w:rPr>
+          <w:rFonts w:ascii="Helvetica Neue" w:hAnsi="Helvetica Neue" w:cs="Arial"/>
+          <w:color w:val="000000"/>
+        </w:rPr>
+        <w:t xml:space="preserve"> positive</w:t>
+      </w:r>
+      <w:r>
+        <w:rPr>
+          <w:rFonts w:ascii="Helvetica Neue" w:hAnsi="Helvetica Neue" w:cs="Arial"/>
+          <w:color w:val="000000"/>
+        </w:rPr>
+        <w:t xml:space="preserve"> directionality index measure</w:t>
+      </w:r>
+      <w:r>
+        <w:rPr>
+          <w:rFonts w:ascii="Helvetica Neue" w:hAnsi="Helvetica Neue" w:cs="Arial"/>
+          <w:color w:val="000000"/>
+        </w:rPr>
+        <w:t>s</w:t>
+      </w:r>
+      <w:r>
+        <w:rPr>
+          <w:rFonts w:ascii="Helvetica Neue" w:hAnsi="Helvetica Neue" w:cs="Arial"/>
+          <w:color w:val="000000"/>
+        </w:rPr>
+        <w:t xml:space="preserve"> (</w:t>
+      </w:r>
+      <w:r>
+        <w:rPr>
+          <w:rFonts w:ascii="Helvetica Neue" w:hAnsi="Helvetica Neue" w:cs="Arial"/>
+          <w:color w:val="000000"/>
+        </w:rPr>
+        <w:t xml:space="preserve">0.07, 0.08, </w:t>
+      </w:r>
+      <w:r>
+        <w:rPr>
+          <w:rFonts w:ascii="Helvetica Neue" w:hAnsi="Helvetica Neue" w:cs="Arial"/>
+          <w:color w:val="000000"/>
+        </w:rPr>
+        <w:t xml:space="preserve">and </w:t>
+      </w:r>
+      <w:r>
+        <w:rPr>
+          <w:rFonts w:ascii="Helvetica Neue" w:hAnsi="Helvetica Neue" w:cs="Arial"/>
+          <w:color w:val="000000"/>
+        </w:rPr>
+        <w:t>0.05, respectively</w:t>
+      </w:r>
+      <w:r>
+        <w:rPr>
+          <w:rFonts w:ascii="Helvetica Neue" w:hAnsi="Helvetica Neue" w:cs="Arial"/>
+          <w:color w:val="000000"/>
+        </w:rPr>
+        <w:t>) and other summary statistics. Interestingly, monarch populations in Hawaii and Australia seem to maintain relatively high levels of genetic diversity, despite the apparent bottlenecks associated with establishment. This is especially striking in the Australian population, which was itself likely founded by individuals from a much smalle</w:t>
+      </w:r>
+      <w:r>
+        <w:rPr>
+          <w:rFonts w:ascii="Helvetica Neue" w:hAnsi="Helvetica Neue" w:cs="Arial"/>
+          <w:color w:val="000000"/>
+        </w:rPr>
+        <w:t xml:space="preserve">r population in New Caledonia (Clarke and Zalucki 2004). </w:t>
+      </w:r>
+      <w:r>
+        <w:rPr>
+          <w:rFonts w:ascii="Helvetica Neue" w:hAnsi="Helvetica Neue" w:cs="Arial"/>
+          <w:color w:val="000000"/>
+        </w:rPr>
+        <w:t>The retention of genetic diversity in Hawaii and Australia may reflect rapid population growth upon establishment, which could temper the loss of allelic diversity that might be predicted with a bottleneck event.</w:t>
+      </w:r>
+    </w:p>
+    <w:p>
+      <w:pPr>
+        <w:jc w:val="both"/>
+        <w:rPr>
+          <w:rFonts w:ascii="Helvetica Neue" w:hAnsi="Helvetica Neue" w:cs="Arial"/>
+          <w:color w:val="000000"/>
+        </w:rPr>
+      </w:pPr>
+      <w:r>
+        <w:rPr>
+          <w:rFonts w:ascii="Helvetica Neue" w:hAnsi="Helvetica Neue" w:cs="Arial"/>
+          <w:color w:val="000000"/>
+        </w:rPr>
+        <w:tab/>
+        <w:t xml:space="preserve">Interpretation of our demographic model </w:t>
+      </w:r>
+      <w:r>
+        <w:rPr>
+          <w:rFonts w:ascii="Helvetica Neue" w:hAnsi="Helvetica Neue" w:cs="Arial"/>
+          <w:color w:val="000000"/>
+        </w:rPr>
+        <w:t>results is somewhat complicated. This is</w:t>
+      </w:r>
+      <w:r>
+        <w:rPr>
+          <w:rFonts w:ascii="Helvetica Neue" w:hAnsi="Helvetica Neue" w:cs="Arial"/>
+          <w:color w:val="000000"/>
+        </w:rPr>
+        <w:t xml:space="preserve"> due to the </w:t>
+      </w:r>
+      <w:r>
+        <w:rPr>
+          <w:rFonts w:ascii="Helvetica Neue" w:hAnsi="Helvetica Neue" w:cs="Arial"/>
+          <w:color w:val="000000"/>
+        </w:rPr>
+        <w:t>conflicting inferences provided</w:t>
+      </w:r>
+      <w:r>
+        <w:rPr>
+          <w:rFonts w:ascii="Helvetica Neue" w:hAnsi="Helvetica Neue" w:cs="Arial"/>
+          <w:color w:val="000000"/>
+        </w:rPr>
+        <w:t xml:space="preserve"> b</w:t>
+      </w:r>
+      <w:r>
+        <w:rPr>
+          <w:rFonts w:ascii="Helvetica Neue" w:hAnsi="Helvetica Neue" w:cs="Arial"/>
+          <w:color w:val="000000"/>
+        </w:rPr>
+        <w:t>y the two best-performing model structures</w:t>
+      </w:r>
+      <w:r>
+        <w:rPr>
+          <w:rFonts w:ascii="Helvetica Neue" w:hAnsi="Helvetica Neue" w:cs="Arial"/>
+          <w:color w:val="000000"/>
+        </w:rPr>
+        <w:t xml:space="preserve"> and the wide range of parameter estimates in the </w:t>
+      </w:r>
+      <w:r>
+        <w:rPr>
+          <w:rFonts w:ascii="Helvetica Neue" w:hAnsi="Helvetica Neue" w:cs="Arial"/>
+          <w:i/>
+          <w:color w:val="000000"/>
+        </w:rPr>
+        <w:t xml:space="preserve">three epoch </w:t>
+      </w:r>
+      <w:r>
+        <w:rPr>
+          <w:rFonts w:ascii="Helvetica Neue" w:hAnsi="Helvetica Neue" w:cs="Arial"/>
+          <w:color w:val="000000"/>
+        </w:rPr>
+        <w:t>model</w:t>
+      </w:r>
+      <w:r>
+        <w:rPr>
+          <w:rFonts w:ascii="Helvetica Neue" w:hAnsi="Helvetica Neue" w:cs="Arial"/>
+          <w:color w:val="000000"/>
+        </w:rPr>
+        <w:t>s</w:t>
+      </w:r>
+      <w:r>
+        <w:rPr>
+          <w:rFonts w:ascii="Helvetica Neue" w:hAnsi="Helvetica Neue" w:cs="Arial"/>
+          <w:color w:val="000000"/>
+        </w:rPr>
+        <w:t xml:space="preserve">. </w:t>
+      </w:r>
+      <w:r>
+        <w:rPr>
+          <w:rFonts w:ascii="Helvetica Neue" w:hAnsi="Helvetica Neue" w:cs="Arial"/>
+          <w:color w:val="000000"/>
+        </w:rPr>
+        <w:t xml:space="preserve">Although we present the results of both the simpler </w:t>
+      </w:r>
+      <w:r>
+        <w:rPr>
+          <w:rFonts w:ascii="Helvetica Neue" w:hAnsi="Helvetica Neue" w:cs="Arial"/>
+          <w:i/>
+          <w:color w:val="000000"/>
+        </w:rPr>
+        <w:t>found and grow</w:t>
+      </w:r>
+      <w:r>
+        <w:rPr>
+          <w:rFonts w:ascii="Helvetica Neue" w:hAnsi="Helvetica Neue" w:cs="Arial"/>
+          <w:color w:val="000000"/>
+        </w:rPr>
+        <w:t xml:space="preserve"> and the more complicated </w:t>
+      </w:r>
+      <w:r>
+        <w:rPr>
+          <w:rFonts w:ascii="Helvetica Neue" w:hAnsi="Helvetica Neue" w:cs="Arial"/>
+          <w:i/>
+          <w:color w:val="000000"/>
+        </w:rPr>
+        <w:t>three epoch</w:t>
+      </w:r>
+      <w:r>
+        <w:rPr>
+          <w:rFonts w:ascii="Helvetica Neue" w:hAnsi="Helvetica Neue" w:cs="Arial"/>
+          <w:color w:val="000000"/>
+        </w:rPr>
+        <w:t xml:space="preserve"> models, we are inclined to </w:t>
+      </w:r>
+      <w:r>
+        <w:rPr>
+          <w:rFonts w:ascii="Helvetica Neue" w:hAnsi="Helvetica Neue" w:cs="Arial"/>
+          <w:color w:val="000000"/>
+        </w:rPr>
+        <w:t xml:space="preserve">place more confidence in the estimates produced by the </w:t>
+      </w:r>
+      <w:r>
+        <w:rPr>
+          <w:rFonts w:ascii="Helvetica Neue" w:hAnsi="Helvetica Neue" w:cs="Arial"/>
+          <w:i/>
+          <w:color w:val="000000"/>
+        </w:rPr>
+        <w:t>three epoch</w:t>
+      </w:r>
+      <w:r>
+        <w:rPr>
+          <w:rFonts w:ascii="Helvetica Neue" w:hAnsi="Helvetica Neue" w:cs="Arial"/>
+          <w:color w:val="000000"/>
+        </w:rPr>
+        <w:t xml:space="preserve"> models. This is for three reasons: (1) the demographic scenario that it specifies—recent demographic expansion in the ancestral North American population prior to expansion—has empirical support from other studies (Zhan et al. 2014, </w:t>
+      </w:r>
+      <w:proofErr w:type="spellStart"/>
+      <w:r>
+        <w:rPr>
+          <w:rFonts w:ascii="Helvetica Neue" w:hAnsi="Helvetica Neue" w:cs="Arial"/>
+          <w:color w:val="000000"/>
+        </w:rPr>
+        <w:t>Pfeiller</w:t>
+      </w:r>
+      <w:proofErr w:type="spellEnd"/>
+      <w:r>
+        <w:rPr>
+          <w:rFonts w:ascii="Helvetica Neue" w:hAnsi="Helvetica Neue" w:cs="Arial"/>
+          <w:color w:val="000000"/>
+        </w:rPr>
+        <w:t xml:space="preserve"> et al. 2016) and accords with our understanding of past changes in climate; (2) this is the same model structure specified by Zhan et al. (2014); (3) this model structure produces parameter estimates that match our prior understanding for how and when monarch range expansion may have occurred. As such, we focus our discussion on the estimates produced by the </w:t>
+      </w:r>
+      <w:r>
+        <w:rPr>
+          <w:rFonts w:ascii="Helvetica Neue" w:hAnsi="Helvetica Neue" w:cs="Arial"/>
+          <w:i/>
+          <w:color w:val="000000"/>
+        </w:rPr>
+        <w:t>three epoch</w:t>
+      </w:r>
+      <w:r>
+        <w:rPr>
+          <w:rFonts w:ascii="Helvetica Neue" w:hAnsi="Helvetica Neue" w:cs="Arial"/>
+          <w:color w:val="000000"/>
+        </w:rPr>
+        <w:t xml:space="preserve"> model.</w:t>
+      </w:r>
+    </w:p>
+    <w:p>
+      <w:pPr>
+        <w:jc w:val="both"/>
+        <w:rPr>
+          <w:rFonts w:ascii="Helvetica Neue" w:hAnsi="Helvetica Neue" w:cs="Arial"/>
+          <w:color w:val="000000"/>
+        </w:rPr>
+      </w:pPr>
+      <w:r>
+        <w:rPr>
+          <w:rFonts w:ascii="Helvetica Neue" w:hAnsi="Helvetica Neue" w:cs="Arial"/>
+          <w:color w:val="000000"/>
+        </w:rPr>
+        <w:tab/>
+        <w:t xml:space="preserve">We find general support for the idea of a recent expansion from North America into Hawaii (Fig </w:t>
+      </w:r>
+      <w:r>
+        <w:rPr>
+          <w:rFonts w:ascii="Helvetica Neue" w:hAnsi="Helvetica Neue" w:cs="Arial"/>
+          <w:color w:val="000000"/>
+        </w:rPr>
+        <w:t>3d)</w:t>
+      </w:r>
+      <w:r>
+        <w:rPr>
+          <w:rFonts w:ascii="Helvetica Neue" w:hAnsi="Helvetica Neue" w:cs="Arial"/>
+          <w:color w:val="000000"/>
+        </w:rPr>
+        <w:t xml:space="preserve">, though with a broad range of possible introduction times. </w:t>
+      </w:r>
+      <w:r>
+        <w:rPr>
+          <w:rFonts w:ascii="Helvetica Neue" w:hAnsi="Helvetica Neue" w:cs="Arial"/>
+          <w:color w:val="000000"/>
+        </w:rPr>
+        <w:t xml:space="preserve">Given the </w:t>
+      </w:r>
+      <w:r>
+        <w:rPr>
+          <w:rFonts w:ascii="Helvetica Neue" w:hAnsi="Helvetica Neue" w:cs="Arial"/>
+          <w:color w:val="000000"/>
+        </w:rPr>
+        <w:t>uncertainty in</w:t>
+      </w:r>
+      <w:r>
+        <w:rPr>
+          <w:rFonts w:ascii="Helvetica Neue" w:hAnsi="Helvetica Neue" w:cs="Arial"/>
+          <w:color w:val="000000"/>
+        </w:rPr>
+        <w:t xml:space="preserve"> these models, along with phenotypic evidence for contemporary differentiation between Pacific and North American populations</w:t>
+      </w:r>
+      <w:r>
+        <w:rPr>
+          <w:rFonts w:ascii="Helvetica Neue" w:hAnsi="Helvetica Neue" w:cs="Arial"/>
+          <w:color w:val="000000"/>
+        </w:rPr>
+        <w:t xml:space="preserve"> (Freedman et al., in review), </w:t>
+      </w:r>
+      <w:r>
+        <w:rPr>
+          <w:rFonts w:ascii="Helvetica Neue" w:hAnsi="Helvetica Neue" w:cs="Arial"/>
+          <w:color w:val="000000"/>
+        </w:rPr>
+        <w:t>we suggest deferring to historical records in</w:t>
+      </w:r>
+      <w:r>
+        <w:rPr>
+          <w:rFonts w:ascii="Helvetica Neue" w:hAnsi="Helvetica Neue" w:cs="Arial"/>
+          <w:color w:val="000000"/>
+        </w:rPr>
+        <w:t xml:space="preserve"> inferring approximate</w:t>
+      </w:r>
+      <w:r>
+        <w:rPr>
+          <w:rFonts w:ascii="Helvetica Neue" w:hAnsi="Helvetica Neue" w:cs="Arial"/>
+          <w:color w:val="000000"/>
+        </w:rPr>
+        <w:t xml:space="preserve"> establishment timing</w:t>
+      </w:r>
+      <w:r>
+        <w:rPr>
+          <w:rFonts w:ascii="Helvetica Neue" w:hAnsi="Helvetica Neue" w:cs="Arial"/>
+          <w:color w:val="000000"/>
+        </w:rPr>
+        <w:t xml:space="preserve"> for Pacific populations</w:t>
+      </w:r>
+      <w:r>
+        <w:rPr>
+          <w:rFonts w:ascii="Helvetica Neue" w:hAnsi="Helvetica Neue" w:cs="Arial"/>
+          <w:color w:val="000000"/>
+        </w:rPr>
+        <w:t>. Historical records also make more sense than demographic simulations when considering that monarchs require milkweed (</w:t>
+      </w:r>
+      <w:r>
+        <w:rPr>
+          <w:rFonts w:ascii="Helvetica Neue" w:hAnsi="Helvetica Neue" w:cs="Arial"/>
+          <w:i/>
+          <w:color w:val="000000"/>
+        </w:rPr>
+        <w:t>Asclepias</w:t>
+      </w:r>
+      <w:r>
+        <w:rPr>
+          <w:rFonts w:ascii="Helvetica Neue" w:hAnsi="Helvetica Neue" w:cs="Arial"/>
+          <w:color w:val="000000"/>
+        </w:rPr>
+        <w:t xml:space="preserve">, </w:t>
+      </w:r>
+      <w:r>
+        <w:rPr>
+          <w:rFonts w:ascii="Helvetica Neue" w:hAnsi="Helvetica Neue" w:cs="Arial"/>
+          <w:i/>
+          <w:color w:val="000000"/>
+        </w:rPr>
+        <w:t>Gomphocarpus</w:t>
+      </w:r>
+      <w:r>
+        <w:rPr>
+          <w:rFonts w:ascii="Helvetica Neue" w:hAnsi="Helvetica Neue" w:cs="Arial"/>
+          <w:color w:val="000000"/>
+        </w:rPr>
+        <w:t xml:space="preserve">, </w:t>
+      </w:r>
+      <w:r>
+        <w:rPr>
+          <w:rFonts w:ascii="Helvetica Neue" w:hAnsi="Helvetica Neue" w:cs="Arial"/>
+          <w:i/>
+          <w:color w:val="000000"/>
+        </w:rPr>
+        <w:t>Calotropis</w:t>
+      </w:r>
+      <w:r>
+        <w:rPr>
+          <w:rFonts w:ascii="Helvetica Neue" w:hAnsi="Helvetica Neue" w:cs="Arial"/>
+          <w:color w:val="000000"/>
+        </w:rPr>
+        <w:t xml:space="preserve">) host plants that are almost certainly recent human </w:t>
+      </w:r>
+      <w:r>
+        <w:rPr>
+          <w:rFonts w:ascii="Helvetica Neue" w:hAnsi="Helvetica Neue" w:cs="Arial"/>
+          <w:color w:val="000000"/>
+        </w:rPr>
+        <w:t>introductions</w:t>
+      </w:r>
+      <w:r>
+        <w:rPr>
+          <w:rFonts w:ascii="Helvetica Neue" w:hAnsi="Helvetica Neue" w:cs="Arial"/>
+          <w:color w:val="000000"/>
+        </w:rPr>
+        <w:t xml:space="preserve"> into the Pacific</w:t>
+      </w:r>
+      <w:r>
+        <w:rPr>
+          <w:rFonts w:ascii="Helvetica Neue" w:hAnsi="Helvetica Neue" w:cs="Arial"/>
+          <w:color w:val="000000"/>
+        </w:rPr>
+        <w:t xml:space="preserve"> themselves</w:t>
+      </w:r>
+      <w:r>
+        <w:rPr>
+          <w:rFonts w:ascii="Helvetica Neue" w:hAnsi="Helvetica Neue" w:cs="Arial"/>
+          <w:color w:val="000000"/>
+        </w:rPr>
+        <w:t>.</w:t>
+      </w:r>
+      <w:r>
+        <w:rPr>
+          <w:rFonts w:ascii="Helvetica Neue" w:hAnsi="Helvetica Neue" w:cs="Arial"/>
+          <w:color w:val="000000"/>
+        </w:rPr>
+        <w:t xml:space="preserve"> Finally, recent sequencing of insectary-reared monarch populations has shown that as little as 20 years of captive-breeding</w:t>
+      </w:r>
+      <w:r>
+        <w:rPr>
+          <w:rFonts w:ascii="Helvetica Neue" w:hAnsi="Helvetica Neue" w:cs="Arial"/>
+          <w:color w:val="000000"/>
+        </w:rPr>
+        <w:t xml:space="preserve"> (A. </w:t>
+      </w:r>
+      <w:proofErr w:type="spellStart"/>
+      <w:r>
+        <w:rPr>
+          <w:rFonts w:ascii="Helvetica Neue" w:hAnsi="Helvetica Neue" w:cs="Arial"/>
+          <w:color w:val="000000"/>
+        </w:rPr>
+        <w:t>Tenger-Trolander</w:t>
+      </w:r>
+      <w:proofErr w:type="spellEnd"/>
+      <w:r>
+        <w:rPr>
+          <w:rFonts w:ascii="Helvetica Neue" w:hAnsi="Helvetica Neue" w:cs="Arial"/>
+          <w:color w:val="000000"/>
+        </w:rPr>
+        <w:t>, pers. comm.)</w:t>
+      </w:r>
+      <w:r>
+        <w:rPr>
+          <w:rFonts w:ascii="Helvetica Neue" w:hAnsi="Helvetica Neue" w:cs="Arial"/>
+          <w:color w:val="000000"/>
+        </w:rPr>
+        <w:t xml:space="preserve"> is sufficient to generate patterns of genetic divergence </w:t>
+      </w:r>
+      <w:r>
+        <w:rPr>
+          <w:rFonts w:ascii="Helvetica Neue" w:hAnsi="Helvetica Neue" w:cs="Arial"/>
+          <w:color w:val="000000"/>
+        </w:rPr>
+        <w:t>recapitulating</w:t>
+      </w:r>
+      <w:r>
+        <w:rPr>
+          <w:rFonts w:ascii="Helvetica Neue" w:hAnsi="Helvetica Neue" w:cs="Arial"/>
+          <w:color w:val="000000"/>
+        </w:rPr>
+        <w:t xml:space="preserve"> those that we observed in Pacific populati</w:t>
+      </w:r>
+      <w:r>
+        <w:rPr>
+          <w:rFonts w:ascii="Helvetica Neue" w:hAnsi="Helvetica Neue" w:cs="Arial"/>
+          <w:color w:val="000000"/>
+        </w:rPr>
+        <w:t>ons (</w:t>
+      </w:r>
+      <w:proofErr w:type="spellStart"/>
+      <w:r>
+        <w:rPr>
+          <w:rFonts w:ascii="Helvetica Neue" w:hAnsi="Helvetica Neue" w:cs="Arial"/>
+          <w:color w:val="000000"/>
+        </w:rPr>
+        <w:t>Tenger-Trolander</w:t>
+      </w:r>
+      <w:proofErr w:type="spellEnd"/>
+      <w:r>
+        <w:rPr>
+          <w:rFonts w:ascii="Helvetica Neue" w:hAnsi="Helvetica Neue" w:cs="Arial"/>
+          <w:color w:val="000000"/>
+        </w:rPr>
+        <w:t xml:space="preserve"> et al. 2019).</w:t>
       </w:r>
     </w:p>
     <w:p>
@@ -6093,105 +7145,35 @@
         </w:rPr>
         <w:lastRenderedPageBreak/>
         <w:tab/>
-        <w:t>Within the Mariana Islands, we found a strong pattern of differentiation</w:t>
-      </w:r>
-      <w:r>
-        <w:rPr>
-          <w:rFonts w:ascii="Helvetica Neue" w:hAnsi="Helvetica Neue" w:cs="Arial"/>
-          <w:color w:val="000000"/>
-        </w:rPr>
-        <w:t xml:space="preserve"> between islands</w:t>
-      </w:r>
-      <w:r>
-        <w:rPr>
-          <w:rFonts w:ascii="Helvetica Neue" w:hAnsi="Helvetica Neue" w:cs="Arial"/>
-          <w:color w:val="000000"/>
-        </w:rPr>
-        <w:t xml:space="preserve">, especially between the nearby islands of Guam and Rota. This pattern is striking because of their extremely close proximity: these islands are separated by </w:t>
-      </w:r>
-      <w:r>
-        <w:rPr>
-          <w:rFonts w:ascii="Helvetica Neue" w:hAnsi="Helvetica Neue" w:cs="Arial"/>
-          <w:color w:val="000000"/>
-        </w:rPr>
-        <w:t>only</w:t>
-      </w:r>
-      <w:r>
-        <w:rPr>
-          <w:rFonts w:ascii="Helvetica Neue" w:hAnsi="Helvetica Neue" w:cs="Arial"/>
-          <w:color w:val="000000"/>
-        </w:rPr>
-        <w:t xml:space="preserve"> 40 km of </w:t>
-      </w:r>
-      <w:r>
-        <w:rPr>
-          <w:rFonts w:ascii="Helvetica Neue" w:hAnsi="Helvetica Neue" w:cs="Arial"/>
-          <w:color w:val="000000"/>
-        </w:rPr>
-        <w:t xml:space="preserve">open </w:t>
-      </w:r>
-      <w:r>
-        <w:rPr>
-          <w:rFonts w:ascii="Helvetica Neue" w:hAnsi="Helvetica Neue" w:cs="Arial"/>
-          <w:color w:val="000000"/>
-        </w:rPr>
-        <w:t>ocean</w:t>
-      </w:r>
-      <w:r>
-        <w:rPr>
-          <w:rFonts w:ascii="Helvetica Neue" w:hAnsi="Helvetica Neue" w:cs="Arial"/>
-          <w:color w:val="000000"/>
-        </w:rPr>
-        <w:t>. By contrast, our samples from North America, despite coming from overwintering sites nearly 2,000 km apart, formed a single panmictic population. This result is consistent with other population genetic analyses of eastern and western</w:t>
-      </w:r>
-      <w:r>
-        <w:rPr>
-          <w:rFonts w:ascii="Helvetica Neue" w:hAnsi="Helvetica Neue" w:cs="Arial"/>
-          <w:color w:val="000000"/>
-        </w:rPr>
-        <w:t xml:space="preserve"> North American</w:t>
-      </w:r>
-      <w:r>
-        <w:rPr>
-          <w:rFonts w:ascii="Helvetica Neue" w:hAnsi="Helvetica Neue" w:cs="Arial"/>
-          <w:color w:val="000000"/>
-        </w:rPr>
-        <w:t xml:space="preserve"> monarchs (Brower and Boyce 1991, Shephard et al. 2002, Lyons et al. 2012, </w:t>
-      </w:r>
-      <w:r>
-        <w:rPr>
-          <w:rFonts w:ascii="Helvetica Neue" w:hAnsi="Helvetica Neue" w:cs="Arial"/>
-          <w:color w:val="000000"/>
-        </w:rPr>
-        <w:t>Zhan et al. 2014, reviewed in Pierce et al. 2015)</w:t>
-      </w:r>
-      <w:r>
-        <w:rPr>
-          <w:rFonts w:ascii="Helvetica Neue" w:hAnsi="Helvetica Neue" w:cs="Arial"/>
-          <w:color w:val="000000"/>
-        </w:rPr>
-        <w:t>, although</w:t>
-      </w:r>
-      <w:r>
-        <w:rPr>
-          <w:rFonts w:ascii="Helvetica Neue" w:hAnsi="Helvetica Neue" w:cs="Arial"/>
-          <w:color w:val="000000"/>
-        </w:rPr>
-        <w:t xml:space="preserve"> it</w:t>
-      </w:r>
-      <w:r>
-        <w:rPr>
-          <w:rFonts w:ascii="Helvetica Neue" w:hAnsi="Helvetica Neue" w:cs="Arial"/>
-          <w:color w:val="000000"/>
-        </w:rPr>
-        <w:t xml:space="preserve"> provides the strongest </w:t>
-      </w:r>
-      <w:r>
-        <w:rPr>
-          <w:rFonts w:ascii="Helvetica Neue" w:hAnsi="Helvetica Neue" w:cs="Arial"/>
-          <w:color w:val="000000"/>
-        </w:rPr>
-        <w:t>evidence to date that North American monarchs form a single genetically panmictic</w:t>
+        <w:t>Demographic model results</w:t>
+      </w:r>
+      <w:r>
+        <w:rPr>
+          <w:rFonts w:ascii="Helvetica Neue" w:hAnsi="Helvetica Neue" w:cs="Arial"/>
+          <w:color w:val="000000"/>
+        </w:rPr>
+        <w:t xml:space="preserve"> were also variable in their estimates of founding population sizes in Hawaii. Some models produced estimates as high as 10,000 founding individuals, which seems implausible given the incredibly long distance between North America and Hawaii. </w:t>
+      </w:r>
+      <w:r>
+        <w:rPr>
+          <w:rFonts w:ascii="Helvetica Neue" w:hAnsi="Helvetica Neue" w:cs="Arial"/>
+          <w:color w:val="000000"/>
+        </w:rPr>
+        <w:t>Off-course migratory monarchs</w:t>
+      </w:r>
+      <w:r>
+        <w:rPr>
+          <w:rFonts w:ascii="Helvetica Neue" w:hAnsi="Helvetica Neue" w:cs="Arial"/>
+          <w:color w:val="000000"/>
+        </w:rPr>
+        <w:t xml:space="preserve"> have been documented in relatively large numbers well outside of their North American range, with periodic reports of hundreds to thousands of </w:t>
+      </w:r>
+      <w:r>
+        <w:rPr>
+          <w:rFonts w:ascii="Helvetica Neue" w:hAnsi="Helvetica Neue" w:cs="Arial"/>
+          <w:color w:val="000000"/>
+        </w:rPr>
+        <w:t>monarchs</w:t>
       </w:r>
       <w:r>
         <w:rPr>
@@ -6205,86 +7187,14 @@
           <w:rFonts w:ascii="Helvetica Neue" w:hAnsi="Helvetica Neue" w:cs="Arial"/>
           <w:color w:val="000000"/>
         </w:rPr>
-        <w:t>population.</w:t>
-      </w:r>
-    </w:p>
-    <w:p>
-      <w:pPr>
-        <w:jc w:val="both"/>
-        <w:rPr>
-          <w:rFonts w:ascii="Helvetica Neue" w:hAnsi="Helvetica Neue" w:cs="Arial"/>
-          <w:color w:val="000000"/>
-        </w:rPr>
-      </w:pPr>
-      <w:r>
-        <w:rPr>
-          <w:rFonts w:ascii="Helvetica Neue" w:hAnsi="Helvetica Neue" w:cs="Arial"/>
-          <w:color w:val="000000"/>
-        </w:rPr>
-        <w:tab/>
-      </w:r>
-      <w:r>
-        <w:rPr>
-          <w:rFonts w:ascii="Helvetica Neue" w:hAnsi="Helvetica Neue" w:cs="Arial"/>
-          <w:color w:val="000000"/>
-        </w:rPr>
-        <w:t xml:space="preserve">This pattern of </w:t>
-      </w:r>
-      <w:r>
-        <w:rPr>
-          <w:rFonts w:ascii="Helvetica Neue" w:hAnsi="Helvetica Neue" w:cs="Arial"/>
-          <w:color w:val="000000"/>
-        </w:rPr>
-        <w:t xml:space="preserve">strong </w:t>
-      </w:r>
-      <w:r>
-        <w:rPr>
-          <w:rFonts w:ascii="Helvetica Neue" w:hAnsi="Helvetica Neue" w:cs="Arial"/>
-          <w:color w:val="000000"/>
-        </w:rPr>
-        <w:t>population genetic differentiation within the Mariana Islands but not at the scale of the entire North American continent highlights</w:t>
-      </w:r>
-      <w:r>
-        <w:rPr>
-          <w:rFonts w:ascii="Helvetica Neue" w:hAnsi="Helvetica Neue" w:cs="Arial"/>
-          <w:color w:val="000000"/>
-        </w:rPr>
-        <w:t xml:space="preserve"> both (1)</w:t>
-      </w:r>
-      <w:r>
-        <w:rPr>
-          <w:rFonts w:ascii="Helvetica Neue" w:hAnsi="Helvetica Neue" w:cs="Arial"/>
-          <w:color w:val="000000"/>
-        </w:rPr>
-        <w:t xml:space="preserve"> the pervasive role that long-distance migration in North America plays in collapsing any patterns of population structure that might otherwise develop</w:t>
-      </w:r>
-      <w:r>
-        <w:rPr>
-          <w:rFonts w:ascii="Helvetica Neue" w:hAnsi="Helvetica Neue" w:cs="Arial"/>
-          <w:color w:val="000000"/>
-        </w:rPr>
-        <w:t xml:space="preserve"> and (2) the fact that many Pacific monarch populations likely have extremely small effective population sizes that are susceptible to very strong genetic drift</w:t>
-      </w:r>
-      <w:r>
-        <w:rPr>
-          <w:rFonts w:ascii="Helvetica Neue" w:hAnsi="Helvetica Neue" w:cs="Arial"/>
-          <w:color w:val="000000"/>
-        </w:rPr>
-        <w:t xml:space="preserve">. Panmixia over large spatial scales </w:t>
-      </w:r>
-      <w:r>
-        <w:rPr>
-          <w:rFonts w:ascii="Helvetica Neue" w:hAnsi="Helvetica Neue" w:cs="Arial"/>
-          <w:color w:val="000000"/>
-        </w:rPr>
-        <w:t>is</w:t>
-      </w:r>
-      <w:r>
-        <w:rPr>
-          <w:rFonts w:ascii="Helvetica Neue" w:hAnsi="Helvetica Neue" w:cs="Arial"/>
-          <w:color w:val="000000"/>
-        </w:rPr>
-        <w:t xml:space="preserve"> common in other long-distance migratory species (</w:t>
+        <w:t>in the United Kingdom in some years</w:t>
+      </w:r>
+      <w:r>
+        <w:rPr>
+          <w:rFonts w:ascii="Helvetica Neue" w:hAnsi="Helvetica Neue" w:cs="Arial"/>
+          <w:color w:val="000000"/>
+        </w:rPr>
+        <w:t>; these monarch records generally coincide with unusual weather patterns and are often correlated with aberrant records of migratory North America birds (</w:t>
       </w:r>
       <w:r>
         <w:rPr>
@@ -6292,726 +7202,187 @@
           <w:color w:val="000000"/>
           <w:highlight w:val="yellow"/>
         </w:rPr>
-        <w:t xml:space="preserve">references from bats, birds, </w:t>
-      </w:r>
+        <w:t>reference</w:t>
+      </w:r>
+      <w:r>
+        <w:rPr>
+          <w:rFonts w:ascii="Helvetica Neue" w:hAnsi="Helvetica Neue" w:cs="Arial"/>
+          <w:color w:val="000000"/>
+        </w:rPr>
+        <w:t xml:space="preserve">). However, North America to the UK encompasses a much </w:t>
+      </w:r>
+      <w:r>
+        <w:rPr>
+          <w:rFonts w:ascii="Helvetica Neue" w:hAnsi="Helvetica Neue" w:cs="Arial"/>
+          <w:color w:val="000000"/>
+        </w:rPr>
+        <w:t>shorter</w:t>
+      </w:r>
+      <w:r>
+        <w:rPr>
+          <w:rFonts w:ascii="Helvetica Neue" w:hAnsi="Helvetica Neue" w:cs="Arial"/>
+          <w:color w:val="000000"/>
+        </w:rPr>
+        <w:t xml:space="preserve"> distance than North America to Hawaii, and we </w:t>
+      </w:r>
+      <w:r>
+        <w:rPr>
+          <w:rFonts w:ascii="Helvetica Neue" w:hAnsi="Helvetica Neue" w:cs="Arial"/>
+          <w:color w:val="000000"/>
+        </w:rPr>
+        <w:t>are not aware of any</w:t>
+      </w:r>
+      <w:r>
+        <w:rPr>
+          <w:rFonts w:ascii="Helvetica Neue" w:hAnsi="Helvetica Neue" w:cs="Arial"/>
+          <w:color w:val="000000"/>
+        </w:rPr>
+        <w:t xml:space="preserve"> comparable records of large-scale monarch influxes into Hawaii. </w:t>
+      </w:r>
+      <w:r>
+        <w:rPr>
+          <w:rFonts w:ascii="Helvetica Neue" w:hAnsi="Helvetica Neue" w:cs="Arial"/>
+          <w:color w:val="000000"/>
+        </w:rPr>
+        <w:t>A more likely scenario is that</w:t>
+      </w:r>
+      <w:r>
+        <w:rPr>
+          <w:rFonts w:ascii="Helvetica Neue" w:hAnsi="Helvetica Neue" w:cs="Arial"/>
+          <w:color w:val="000000"/>
+        </w:rPr>
+        <w:t xml:space="preserve"> a small number of founding individuals reached Hawaii and then rapidly expanded their numbers</w:t>
+      </w:r>
+      <w:r>
+        <w:rPr>
+          <w:rFonts w:ascii="Helvetica Neue" w:hAnsi="Helvetica Neue" w:cs="Arial"/>
+          <w:color w:val="000000"/>
+        </w:rPr>
+        <w:t xml:space="preserve"> in an area with abundant host plants and naïve predators. A</w:t>
+      </w:r>
+      <w:r>
+        <w:rPr>
+          <w:rFonts w:ascii="Helvetica Neue" w:hAnsi="Helvetica Neue" w:cs="Arial"/>
+          <w:color w:val="000000"/>
+        </w:rPr>
+        <w:t xml:space="preserve"> single gravid female</w:t>
+      </w:r>
+      <w:r>
+        <w:rPr>
+          <w:rFonts w:ascii="Helvetica Neue" w:hAnsi="Helvetica Neue" w:cs="Arial"/>
+          <w:color w:val="000000"/>
+        </w:rPr>
+        <w:t xml:space="preserve"> monarch</w:t>
+      </w:r>
+      <w:r>
+        <w:rPr>
+          <w:rFonts w:ascii="Helvetica Neue" w:hAnsi="Helvetica Neue" w:cs="Arial"/>
+          <w:color w:val="000000"/>
+        </w:rPr>
+        <w:t xml:space="preserve"> </w:t>
+      </w:r>
+      <w:r>
+        <w:rPr>
+          <w:rFonts w:ascii="Helvetica Neue" w:hAnsi="Helvetica Neue" w:cs="Arial"/>
+          <w:color w:val="000000"/>
+        </w:rPr>
+        <w:t>may</w:t>
+      </w:r>
+      <w:r>
+        <w:rPr>
+          <w:rFonts w:ascii="Helvetica Neue" w:hAnsi="Helvetica Neue" w:cs="Arial"/>
+          <w:color w:val="000000"/>
+        </w:rPr>
+        <w:t xml:space="preserve"> lay </w:t>
+      </w:r>
+      <w:r>
+        <w:rPr>
+          <w:rFonts w:ascii="Helvetica Neue" w:hAnsi="Helvetica Neue" w:cs="Arial"/>
+          <w:color w:val="000000"/>
+        </w:rPr>
+        <w:t xml:space="preserve">an average of </w:t>
+      </w:r>
+      <w:r>
+        <w:rPr>
+          <w:rFonts w:ascii="Helvetica Neue" w:hAnsi="Helvetica Neue" w:cs="Arial"/>
+          <w:color w:val="000000"/>
+        </w:rPr>
+        <w:t xml:space="preserve">more than </w:t>
+      </w:r>
+      <w:r>
+        <w:rPr>
+          <w:rFonts w:ascii="Helvetica Neue" w:hAnsi="Helvetica Neue" w:cs="Arial"/>
+          <w:color w:val="000000"/>
+        </w:rPr>
+        <w:t>700</w:t>
+      </w:r>
+      <w:r>
+        <w:rPr>
+          <w:rFonts w:ascii="Helvetica Neue" w:hAnsi="Helvetica Neue" w:cs="Arial"/>
+          <w:color w:val="000000"/>
+        </w:rPr>
+        <w:t xml:space="preserve"> eggs in her lifetime</w:t>
+      </w:r>
+      <w:r>
+        <w:rPr>
+          <w:rFonts w:ascii="Helvetica Neue" w:hAnsi="Helvetica Neue" w:cs="Arial"/>
+          <w:color w:val="000000"/>
+        </w:rPr>
+        <w:t xml:space="preserve"> (</w:t>
+      </w:r>
+      <w:proofErr w:type="spellStart"/>
       <w:r>
         <w:rPr>
           <w:rFonts w:ascii="Helvetica Neue" w:hAnsi="Helvetica Neue" w:cs="Arial"/>
           <w:color w:val="000000"/>
           <w:highlight w:val="yellow"/>
         </w:rPr>
-        <w:t>eels</w:t>
-      </w:r>
-      <w:r>
-        <w:rPr>
-          <w:rFonts w:ascii="Helvetica Neue" w:hAnsi="Helvetica Neue" w:cs="Arial"/>
-          <w:color w:val="000000"/>
-        </w:rPr>
-        <w:t xml:space="preserve">), though monarchs provide a unique opportunity to </w:t>
-      </w:r>
-      <w:r>
-        <w:rPr>
-          <w:rFonts w:ascii="Helvetica Neue" w:hAnsi="Helvetica Neue" w:cs="Arial"/>
-          <w:color w:val="000000"/>
-        </w:rPr>
-        <w:t>compare</w:t>
-      </w:r>
-      <w:r>
-        <w:rPr>
-          <w:rFonts w:ascii="Helvetica Neue" w:hAnsi="Helvetica Neue" w:cs="Arial"/>
-          <w:color w:val="000000"/>
-        </w:rPr>
-        <w:t xml:space="preserve"> patterns of population structure in migratory and non-migratory populations.</w:t>
-      </w:r>
-      <w:r>
-        <w:rPr>
-          <w:rFonts w:ascii="Helvetica Neue" w:hAnsi="Helvetica Neue" w:cs="Arial"/>
-          <w:color w:val="000000"/>
-        </w:rPr>
-        <w:t xml:space="preserve"> This result also highlights that Pacific populations, despite comprising a single range expansion event, have spent sufficient time in isolation to become distinct evolutionary entities that can be </w:t>
-      </w:r>
-      <w:r>
-        <w:rPr>
-          <w:rFonts w:ascii="Helvetica Neue" w:hAnsi="Helvetica Neue" w:cs="Arial"/>
-          <w:color w:val="000000"/>
-        </w:rPr>
-        <w:t>treated as semi-independent replicates</w:t>
-      </w:r>
-      <w:r>
-        <w:rPr>
-          <w:rFonts w:ascii="Helvetica Neue" w:hAnsi="Helvetica Neue" w:cs="Arial"/>
-          <w:color w:val="000000"/>
-        </w:rPr>
-        <w:t xml:space="preserve"> in comparative studies (e.g. Freedman et al., in review).</w:t>
-      </w:r>
-    </w:p>
-    <w:p>
-      <w:pPr>
-        <w:jc w:val="both"/>
-        <w:rPr>
-          <w:rFonts w:ascii="Helvetica Neue" w:hAnsi="Helvetica Neue" w:cs="Arial"/>
-          <w:color w:val="000000"/>
-        </w:rPr>
-      </w:pPr>
-      <w:r>
-        <w:rPr>
-          <w:rFonts w:ascii="Helvetica Neue" w:hAnsi="Helvetica Neue" w:cs="Arial"/>
-          <w:color w:val="000000"/>
-        </w:rPr>
-        <w:tab/>
-        <w:t xml:space="preserve">In contrast to populations within the Mariana Islands, samples from Hawaiian and Australian monarchs do not </w:t>
-      </w:r>
-      <w:r>
-        <w:rPr>
-          <w:rFonts w:ascii="Helvetica Neue" w:hAnsi="Helvetica Neue" w:cs="Arial"/>
-          <w:color w:val="000000"/>
-        </w:rPr>
-        <w:t>provide indications of</w:t>
-      </w:r>
-      <w:r>
-        <w:rPr>
-          <w:rFonts w:ascii="Helvetica Neue" w:hAnsi="Helvetica Neue" w:cs="Arial"/>
-          <w:color w:val="000000"/>
-        </w:rPr>
-        <w:t xml:space="preserve"> fine-scale population genetic differentiation</w:t>
-      </w:r>
-      <w:r>
-        <w:rPr>
-          <w:rFonts w:ascii="Helvetica Neue" w:hAnsi="Helvetica Neue" w:cs="Arial"/>
-          <w:color w:val="000000"/>
-        </w:rPr>
-        <w:t xml:space="preserve"> that might be expected in non-migratory populations</w:t>
-      </w:r>
-      <w:r>
-        <w:rPr>
-          <w:rFonts w:ascii="Helvetica Neue" w:hAnsi="Helvetica Neue" w:cs="Arial"/>
-          <w:color w:val="000000"/>
-        </w:rPr>
-        <w:t xml:space="preserve">. Within Hawaii, our samples from Maui and Oahu formed a single genetic cluster, consistent with the </w:t>
-      </w:r>
-      <w:r>
-        <w:rPr>
-          <w:rFonts w:ascii="Helvetica Neue" w:hAnsi="Helvetica Neue" w:cs="Arial"/>
-          <w:color w:val="000000"/>
-        </w:rPr>
-        <w:t>results</w:t>
-      </w:r>
-      <w:r>
-        <w:rPr>
-          <w:rFonts w:ascii="Helvetica Neue" w:hAnsi="Helvetica Neue" w:cs="Arial"/>
-          <w:color w:val="000000"/>
-        </w:rPr>
-        <w:t xml:space="preserve"> of Pierce et al. (2014b). </w:t>
-      </w:r>
-      <w:r>
-        <w:rPr>
-          <w:rFonts w:ascii="Helvetica Neue" w:hAnsi="Helvetica Neue" w:cs="Arial"/>
-          <w:color w:val="000000"/>
-        </w:rPr>
-        <w:t>Likewise, within the Australian continent, samples from New South Wales and Victoria grouped with samples from Queensland. This result is consistent with early studies of broad- and fine-scale population genetic structure of Australian monarch butterflies</w:t>
-      </w:r>
-      <w:r>
-        <w:rPr>
-          <w:rFonts w:ascii="Helvetica Neue" w:hAnsi="Helvetica Neue" w:cs="Arial"/>
-          <w:color w:val="000000"/>
-        </w:rPr>
-        <w:t xml:space="preserve"> using sampling from a small number of loci</w:t>
-      </w:r>
-      <w:r>
-        <w:rPr>
-          <w:rFonts w:ascii="Helvetica Neue" w:hAnsi="Helvetica Neue" w:cs="Arial"/>
-          <w:color w:val="000000"/>
-        </w:rPr>
-        <w:t xml:space="preserve"> (Zalucki et al. 1987). </w:t>
-      </w:r>
-    </w:p>
-    <w:p>
-      <w:pPr>
-        <w:jc w:val="both"/>
-        <w:rPr>
-          <w:rFonts w:ascii="Helvetica Neue" w:hAnsi="Helvetica Neue" w:cs="Arial"/>
-          <w:color w:val="000000"/>
-        </w:rPr>
-      </w:pPr>
-      <w:r>
-        <w:rPr>
-          <w:rFonts w:ascii="Helvetica Neue" w:hAnsi="Helvetica Neue" w:cs="Arial"/>
-          <w:color w:val="000000"/>
-        </w:rPr>
-        <w:tab/>
-        <w:t xml:space="preserve">For Hawaiian monarchs, it is not immediately clear why </w:t>
-      </w:r>
-      <w:r>
-        <w:rPr>
-          <w:rFonts w:ascii="Helvetica Neue" w:hAnsi="Helvetica Neue" w:cs="Arial"/>
-          <w:color w:val="000000"/>
-        </w:rPr>
-        <w:t xml:space="preserve">the </w:t>
-      </w:r>
-      <w:r>
-        <w:rPr>
-          <w:rFonts w:ascii="Helvetica Neue" w:hAnsi="Helvetica Neue" w:cs="Arial"/>
-          <w:color w:val="000000"/>
-        </w:rPr>
-        <w:t>islands</w:t>
-      </w:r>
-      <w:r>
-        <w:rPr>
-          <w:rFonts w:ascii="Helvetica Neue" w:hAnsi="Helvetica Neue" w:cs="Arial"/>
-          <w:color w:val="000000"/>
-        </w:rPr>
-        <w:t xml:space="preserve"> of Maui and Oahu</w:t>
-      </w:r>
-      <w:r>
-        <w:rPr>
-          <w:rFonts w:ascii="Helvetica Neue" w:hAnsi="Helvetica Neue" w:cs="Arial"/>
-          <w:color w:val="000000"/>
-        </w:rPr>
-        <w:t xml:space="preserve"> do not form separate populations. One possibility is that prevailing winds promote gene flow between islands and that the orientation axis of the </w:t>
-      </w:r>
-      <w:proofErr w:type="gramStart"/>
-      <w:r>
-        <w:rPr>
-          <w:rFonts w:ascii="Helvetica Neue" w:hAnsi="Helvetica Neue" w:cs="Arial"/>
-          <w:color w:val="000000"/>
-        </w:rPr>
-        <w:t>Hawaiian islands</w:t>
-      </w:r>
-      <w:proofErr w:type="gramEnd"/>
-      <w:r>
-        <w:rPr>
-          <w:rFonts w:ascii="Helvetica Neue" w:hAnsi="Helvetica Neue" w:cs="Arial"/>
-          <w:color w:val="000000"/>
-        </w:rPr>
-        <w:t xml:space="preserve"> relative to prevailing wind direction </w:t>
-      </w:r>
-      <w:r>
-        <w:rPr>
-          <w:rFonts w:ascii="Helvetica Neue" w:hAnsi="Helvetica Neue" w:cs="Arial"/>
-          <w:color w:val="000000"/>
-        </w:rPr>
-        <w:t xml:space="preserve">differs from that seen in the Mariana Islands. Pacific monarchs are likely moved by </w:t>
-      </w:r>
-      <w:r>
-        <w:rPr>
-          <w:rFonts w:ascii="Helvetica Neue" w:hAnsi="Helvetica Neue" w:cs="Arial"/>
-          <w:color w:val="000000"/>
-        </w:rPr>
-        <w:t>wind patterns</w:t>
-      </w:r>
-      <w:r>
-        <w:rPr>
-          <w:rFonts w:ascii="Helvetica Neue" w:hAnsi="Helvetica Neue" w:cs="Arial"/>
-          <w:color w:val="000000"/>
-        </w:rPr>
-        <w:t xml:space="preserve">, and some authors have </w:t>
-      </w:r>
-      <w:r>
-        <w:rPr>
-          <w:rFonts w:ascii="Helvetica Neue" w:hAnsi="Helvetica Neue" w:cs="Arial"/>
-          <w:color w:val="000000"/>
-        </w:rPr>
-        <w:t>suggested</w:t>
-      </w:r>
-      <w:r>
-        <w:rPr>
-          <w:rFonts w:ascii="Helvetica Neue" w:hAnsi="Helvetica Neue" w:cs="Arial"/>
-          <w:color w:val="000000"/>
-        </w:rPr>
-        <w:t xml:space="preserve"> that </w:t>
-      </w:r>
-      <w:r>
-        <w:rPr>
-          <w:rFonts w:ascii="Helvetica Neue" w:hAnsi="Helvetica Neue" w:cs="Arial"/>
-          <w:color w:val="000000"/>
-        </w:rPr>
-        <w:t>tropical cyclones</w:t>
-      </w:r>
-      <w:r>
-        <w:rPr>
-          <w:rFonts w:ascii="Helvetica Neue" w:hAnsi="Helvetica Neue" w:cs="Arial"/>
-          <w:color w:val="000000"/>
-        </w:rPr>
-        <w:t xml:space="preserve"> may have promoted the monarch’s establishment in parts of the Pacific, including Australia (Clarke and Zalucki 2004). </w:t>
-      </w:r>
-      <w:r>
-        <w:rPr>
-          <w:rFonts w:ascii="Helvetica Neue" w:hAnsi="Helvetica Neue" w:cs="Arial"/>
-          <w:color w:val="000000"/>
-        </w:rPr>
-        <w:t>In the case of Australian monarchs, one possibility for the lack of differentiation across the continent is that Australian monarchs may in fact exhibit seasonal movement patterns akin to those seen in North American monarchs (James references). Although the s</w:t>
-      </w:r>
-      <w:r>
-        <w:rPr>
-          <w:rFonts w:ascii="Helvetica Neue" w:hAnsi="Helvetica Neue" w:cs="Arial"/>
-          <w:color w:val="000000"/>
-        </w:rPr>
-        <w:t>cale of migration in Australia is</w:t>
-      </w:r>
-      <w:r>
-        <w:rPr>
-          <w:rFonts w:ascii="Helvetica Neue" w:hAnsi="Helvetica Neue" w:cs="Arial"/>
-          <w:color w:val="000000"/>
-        </w:rPr>
-        <w:t xml:space="preserve"> likely</w:t>
-      </w:r>
-      <w:r>
-        <w:rPr>
-          <w:rFonts w:ascii="Helvetica Neue" w:hAnsi="Helvetica Neue" w:cs="Arial"/>
-          <w:color w:val="000000"/>
-        </w:rPr>
-        <w:t xml:space="preserve"> relatively modest, Australian monarchs still exhibit </w:t>
-      </w:r>
-      <w:r>
-        <w:rPr>
-          <w:rFonts w:ascii="Helvetica Neue" w:hAnsi="Helvetica Neue" w:cs="Arial"/>
-          <w:color w:val="000000"/>
-        </w:rPr>
-        <w:t xml:space="preserve">seasonal movement patterns and </w:t>
-      </w:r>
-      <w:r>
-        <w:rPr>
-          <w:rFonts w:ascii="Helvetica Neue" w:hAnsi="Helvetica Neue" w:cs="Arial"/>
-          <w:color w:val="000000"/>
-        </w:rPr>
-        <w:t xml:space="preserve">migratory tendencies (James </w:t>
-      </w:r>
-      <w:r>
-        <w:rPr>
-          <w:rFonts w:ascii="Helvetica Neue" w:hAnsi="Helvetica Neue" w:cs="Arial"/>
-          <w:color w:val="000000"/>
-        </w:rPr>
-        <w:t>1993</w:t>
-      </w:r>
-      <w:r>
-        <w:rPr>
-          <w:rFonts w:ascii="Helvetica Neue" w:hAnsi="Helvetica Neue" w:cs="Arial"/>
-          <w:color w:val="000000"/>
-        </w:rPr>
-        <w:t>, Freedman et al. 2018, Hemstrom et al. in prep) that might explain the lack of differentiation seen there.</w:t>
-      </w:r>
-    </w:p>
-    <w:p>
-      <w:pPr>
-        <w:jc w:val="both"/>
-        <w:rPr>
-          <w:rFonts w:ascii="Helvetica Neue" w:hAnsi="Helvetica Neue" w:cs="Arial"/>
-          <w:color w:val="000000"/>
-        </w:rPr>
-      </w:pPr>
-      <w:r>
-        <w:rPr>
-          <w:rFonts w:ascii="Helvetica Neue" w:hAnsi="Helvetica Neue" w:cs="Arial"/>
-          <w:color w:val="000000"/>
-        </w:rPr>
-        <w:lastRenderedPageBreak/>
-        <w:tab/>
-        <w:t>Summary statistics are consistent in indicating directional migration from North America &gt; Hawaii, and then Hawaii &gt; Guam and Hawaii &gt; Australia. This pattern is reflected in both the</w:t>
-      </w:r>
-      <w:r>
-        <w:rPr>
-          <w:rFonts w:ascii="Helvetica Neue" w:hAnsi="Helvetica Neue" w:cs="Arial"/>
-          <w:color w:val="000000"/>
-        </w:rPr>
-        <w:t xml:space="preserve"> positive</w:t>
-      </w:r>
-      <w:r>
-        <w:rPr>
-          <w:rFonts w:ascii="Helvetica Neue" w:hAnsi="Helvetica Neue" w:cs="Arial"/>
-          <w:color w:val="000000"/>
-        </w:rPr>
-        <w:t xml:space="preserve"> directionality index measure</w:t>
-      </w:r>
-      <w:r>
-        <w:rPr>
-          <w:rFonts w:ascii="Helvetica Neue" w:hAnsi="Helvetica Neue" w:cs="Arial"/>
-          <w:color w:val="000000"/>
-        </w:rPr>
-        <w:t>s</w:t>
-      </w:r>
-      <w:r>
-        <w:rPr>
-          <w:rFonts w:ascii="Helvetica Neue" w:hAnsi="Helvetica Neue" w:cs="Arial"/>
-          <w:color w:val="000000"/>
-        </w:rPr>
-        <w:t xml:space="preserve"> (</w:t>
-      </w:r>
-      <w:r>
-        <w:rPr>
-          <w:rFonts w:ascii="Helvetica Neue" w:hAnsi="Helvetica Neue" w:cs="Arial"/>
-          <w:color w:val="000000"/>
-        </w:rPr>
-        <w:t>0.07, 0.08, 0.05, respectively</w:t>
-      </w:r>
-      <w:r>
-        <w:rPr>
-          <w:rFonts w:ascii="Helvetica Neue" w:hAnsi="Helvetica Neue" w:cs="Arial"/>
-          <w:color w:val="000000"/>
-        </w:rPr>
-        <w:t>) and other summary statistics. Interestingly, monarch populations in Hawaii and Australia seem to maintain relatively high levels of genetic diversity, despite the apparent bottlenecks associated with establishment. This is especially striking in the Australian population, which was itself likely founded by individuals from a much smalle</w:t>
-      </w:r>
-      <w:r>
-        <w:rPr>
-          <w:rFonts w:ascii="Helvetica Neue" w:hAnsi="Helvetica Neue" w:cs="Arial"/>
-          <w:color w:val="000000"/>
-        </w:rPr>
-        <w:t xml:space="preserve">r population in New Caledonia (Clarke and Zalucki 2004). </w:t>
-      </w:r>
-      <w:r>
-        <w:rPr>
-          <w:rFonts w:ascii="Helvetica Neue" w:hAnsi="Helvetica Neue" w:cs="Arial"/>
-          <w:color w:val="000000"/>
-        </w:rPr>
-        <w:t>The retention of genetic diversity in Hawaii and Australia may reflect rapid population growth upon establishment, which could temper the loss of allelic diversity that might be predicted with a bottleneck event.</w:t>
-      </w:r>
-    </w:p>
-    <w:p>
-      <w:pPr>
-        <w:jc w:val="both"/>
-        <w:rPr>
-          <w:rFonts w:ascii="Helvetica Neue" w:hAnsi="Helvetica Neue" w:cs="Arial"/>
-          <w:color w:val="000000"/>
-        </w:rPr>
-      </w:pPr>
-      <w:r>
-        <w:rPr>
-          <w:rFonts w:ascii="Helvetica Neue" w:hAnsi="Helvetica Neue" w:cs="Arial"/>
-          <w:color w:val="000000"/>
-        </w:rPr>
-        <w:tab/>
-        <w:t xml:space="preserve">Interpretation of our demographic model </w:t>
-      </w:r>
-      <w:r>
-        <w:rPr>
-          <w:rFonts w:ascii="Helvetica Neue" w:hAnsi="Helvetica Neue" w:cs="Arial"/>
-          <w:color w:val="000000"/>
-        </w:rPr>
-        <w:t>results is somewhat complicated. This is</w:t>
-      </w:r>
-      <w:r>
-        <w:rPr>
-          <w:rFonts w:ascii="Helvetica Neue" w:hAnsi="Helvetica Neue" w:cs="Arial"/>
-          <w:color w:val="000000"/>
-        </w:rPr>
-        <w:t xml:space="preserve"> due to the </w:t>
-      </w:r>
-      <w:r>
-        <w:rPr>
-          <w:rFonts w:ascii="Helvetica Neue" w:hAnsi="Helvetica Neue" w:cs="Arial"/>
-          <w:color w:val="000000"/>
-        </w:rPr>
-        <w:t>conflicting inferences provided</w:t>
-      </w:r>
-      <w:r>
-        <w:rPr>
-          <w:rFonts w:ascii="Helvetica Neue" w:hAnsi="Helvetica Neue" w:cs="Arial"/>
-          <w:color w:val="000000"/>
-        </w:rPr>
-        <w:t xml:space="preserve"> b</w:t>
-      </w:r>
-      <w:r>
-        <w:rPr>
-          <w:rFonts w:ascii="Helvetica Neue" w:hAnsi="Helvetica Neue" w:cs="Arial"/>
-          <w:color w:val="000000"/>
-        </w:rPr>
-        <w:t>y the t</w:t>
-      </w:r>
-      <w:bookmarkStart w:id="0" w:name="_GoBack"/>
-      <w:bookmarkEnd w:id="0"/>
-      <w:r>
-        <w:rPr>
-          <w:rFonts w:ascii="Helvetica Neue" w:hAnsi="Helvetica Neue" w:cs="Arial"/>
-          <w:color w:val="000000"/>
-        </w:rPr>
-        <w:t>wo best-performing model structures</w:t>
-      </w:r>
-      <w:r>
-        <w:rPr>
-          <w:rFonts w:ascii="Helvetica Neue" w:hAnsi="Helvetica Neue" w:cs="Arial"/>
-          <w:color w:val="000000"/>
-        </w:rPr>
-        <w:t xml:space="preserve"> and the wide range of parameter estimates in the </w:t>
-      </w:r>
-      <w:r>
-        <w:rPr>
-          <w:rFonts w:ascii="Helvetica Neue" w:hAnsi="Helvetica Neue" w:cs="Arial"/>
-          <w:i/>
-          <w:color w:val="000000"/>
-        </w:rPr>
-        <w:t xml:space="preserve">three epoch </w:t>
-      </w:r>
-      <w:r>
-        <w:rPr>
-          <w:rFonts w:ascii="Helvetica Neue" w:hAnsi="Helvetica Neue" w:cs="Arial"/>
-          <w:color w:val="000000"/>
-        </w:rPr>
-        <w:t>model</w:t>
-      </w:r>
-      <w:r>
-        <w:rPr>
-          <w:rFonts w:ascii="Helvetica Neue" w:hAnsi="Helvetica Neue" w:cs="Arial"/>
-          <w:color w:val="000000"/>
-        </w:rPr>
-        <w:t>s</w:t>
-      </w:r>
-      <w:r>
-        <w:rPr>
-          <w:rFonts w:ascii="Helvetica Neue" w:hAnsi="Helvetica Neue" w:cs="Arial"/>
-          <w:color w:val="000000"/>
-        </w:rPr>
-        <w:t xml:space="preserve">. </w:t>
-      </w:r>
-      <w:r>
-        <w:rPr>
-          <w:rFonts w:ascii="Helvetica Neue" w:hAnsi="Helvetica Neue" w:cs="Arial"/>
-          <w:color w:val="000000"/>
-        </w:rPr>
-        <w:t xml:space="preserve">Although we present the results of both the simpler </w:t>
-      </w:r>
-      <w:r>
-        <w:rPr>
-          <w:rFonts w:ascii="Helvetica Neue" w:hAnsi="Helvetica Neue" w:cs="Arial"/>
-          <w:i/>
-          <w:color w:val="000000"/>
-        </w:rPr>
-        <w:t>found and grow</w:t>
-      </w:r>
-      <w:r>
-        <w:rPr>
-          <w:rFonts w:ascii="Helvetica Neue" w:hAnsi="Helvetica Neue" w:cs="Arial"/>
-          <w:color w:val="000000"/>
-        </w:rPr>
-        <w:t xml:space="preserve"> and the more complicated </w:t>
-      </w:r>
-      <w:r>
-        <w:rPr>
-          <w:rFonts w:ascii="Helvetica Neue" w:hAnsi="Helvetica Neue" w:cs="Arial"/>
-          <w:i/>
-          <w:color w:val="000000"/>
-        </w:rPr>
-        <w:t>three epoch</w:t>
-      </w:r>
-      <w:r>
-        <w:rPr>
-          <w:rFonts w:ascii="Helvetica Neue" w:hAnsi="Helvetica Neue" w:cs="Arial"/>
-          <w:color w:val="000000"/>
-        </w:rPr>
-        <w:t xml:space="preserve"> models, we are inclined to </w:t>
-      </w:r>
-      <w:r>
-        <w:rPr>
-          <w:rFonts w:ascii="Helvetica Neue" w:hAnsi="Helvetica Neue" w:cs="Arial"/>
-          <w:color w:val="000000"/>
-        </w:rPr>
-        <w:t xml:space="preserve">place more confidence in the estimates produced by the </w:t>
-      </w:r>
-      <w:r>
-        <w:rPr>
-          <w:rFonts w:ascii="Helvetica Neue" w:hAnsi="Helvetica Neue" w:cs="Arial"/>
-          <w:i/>
-          <w:color w:val="000000"/>
-        </w:rPr>
-        <w:t>three epoch</w:t>
-      </w:r>
-      <w:r>
-        <w:rPr>
-          <w:rFonts w:ascii="Helvetica Neue" w:hAnsi="Helvetica Neue" w:cs="Arial"/>
-          <w:color w:val="000000"/>
-        </w:rPr>
-        <w:t xml:space="preserve"> models. This is for three reasons: (1) the demographic scenario that it specifies—recent demographic expansion in the ancestral North American population prior to expansion—has empirical support from other studies (Zhan et al. 2014, </w:t>
-      </w:r>
-      <w:proofErr w:type="spellStart"/>
-      <w:r>
-        <w:rPr>
-          <w:rFonts w:ascii="Helvetica Neue" w:hAnsi="Helvetica Neue" w:cs="Arial"/>
-          <w:color w:val="000000"/>
-        </w:rPr>
-        <w:t>Pfeiller</w:t>
+        <w:t>Oberhauser</w:t>
       </w:r>
       <w:proofErr w:type="spellEnd"/>
       <w:r>
         <w:rPr>
           <w:rFonts w:ascii="Helvetica Neue" w:hAnsi="Helvetica Neue" w:cs="Arial"/>
           <w:color w:val="000000"/>
-        </w:rPr>
-        <w:t xml:space="preserve"> et al. 2016) and accords with our understanding of past changes in climate; (2) this is the same model structure specified by Zhan et al. (2014); (3) this model structure produces parameter estimates that match our prior understanding for how and when monarch range expansion may have occurred. As such, we focus our discussion on the estimates produced by the </w:t>
-      </w:r>
-      <w:proofErr w:type="gramStart"/>
-      <w:r>
-        <w:rPr>
-          <w:rFonts w:ascii="Helvetica Neue" w:hAnsi="Helvetica Neue" w:cs="Arial"/>
-          <w:i/>
-          <w:color w:val="000000"/>
-        </w:rPr>
-        <w:t>three epoch</w:t>
-      </w:r>
-      <w:proofErr w:type="gramEnd"/>
-      <w:r>
-        <w:rPr>
-          <w:rFonts w:ascii="Helvetica Neue" w:hAnsi="Helvetica Neue" w:cs="Arial"/>
-          <w:color w:val="000000"/>
-        </w:rPr>
-        <w:t xml:space="preserve"> model.</w:t>
-      </w:r>
-    </w:p>
-    <w:p>
-      <w:pPr>
-        <w:jc w:val="both"/>
-        <w:rPr>
-          <w:rFonts w:ascii="Helvetica Neue" w:hAnsi="Helvetica Neue" w:cs="Arial"/>
-          <w:color w:val="000000"/>
-        </w:rPr>
-      </w:pPr>
-      <w:r>
-        <w:rPr>
-          <w:rFonts w:ascii="Helvetica Neue" w:hAnsi="Helvetica Neue" w:cs="Arial"/>
-          <w:color w:val="000000"/>
-        </w:rPr>
-        <w:tab/>
-        <w:t xml:space="preserve">We find general support for the idea of a recent expansion from North America into Hawaii (Fig </w:t>
-      </w:r>
-      <w:r>
-        <w:rPr>
-          <w:rFonts w:ascii="Helvetica Neue" w:hAnsi="Helvetica Neue" w:cs="Arial"/>
-          <w:color w:val="000000"/>
-        </w:rPr>
-        <w:t>3d)</w:t>
-      </w:r>
-      <w:r>
-        <w:rPr>
-          <w:rFonts w:ascii="Helvetica Neue" w:hAnsi="Helvetica Neue" w:cs="Arial"/>
-          <w:color w:val="000000"/>
-        </w:rPr>
-        <w:t xml:space="preserve">, though with a broad range of possible introduction times. </w:t>
-      </w:r>
-      <w:r>
-        <w:rPr>
-          <w:rFonts w:ascii="Helvetica Neue" w:hAnsi="Helvetica Neue" w:cs="Arial"/>
-          <w:color w:val="000000"/>
-        </w:rPr>
-        <w:t xml:space="preserve">Given the </w:t>
-      </w:r>
-      <w:r>
-        <w:rPr>
-          <w:rFonts w:ascii="Helvetica Neue" w:hAnsi="Helvetica Neue" w:cs="Arial"/>
-          <w:color w:val="000000"/>
-        </w:rPr>
-        <w:t>uncertainty in</w:t>
-      </w:r>
-      <w:r>
-        <w:rPr>
-          <w:rFonts w:ascii="Helvetica Neue" w:hAnsi="Helvetica Neue" w:cs="Arial"/>
-          <w:color w:val="000000"/>
-        </w:rPr>
-        <w:t xml:space="preserve"> these models, along with phenotypic evidence for contemporary differentiation between Pacific and North American populations</w:t>
-      </w:r>
-      <w:r>
-        <w:rPr>
-          <w:rFonts w:ascii="Helvetica Neue" w:hAnsi="Helvetica Neue" w:cs="Arial"/>
-          <w:color w:val="000000"/>
-        </w:rPr>
-        <w:t xml:space="preserve"> (Freedman et al., in review), </w:t>
-      </w:r>
-      <w:r>
-        <w:rPr>
-          <w:rFonts w:ascii="Helvetica Neue" w:hAnsi="Helvetica Neue" w:cs="Arial"/>
-          <w:color w:val="000000"/>
-        </w:rPr>
-        <w:t>we suggest deferring to historical records in</w:t>
-      </w:r>
-      <w:r>
-        <w:rPr>
-          <w:rFonts w:ascii="Helvetica Neue" w:hAnsi="Helvetica Neue" w:cs="Arial"/>
-          <w:color w:val="000000"/>
-        </w:rPr>
-        <w:t xml:space="preserve"> inferring approximate</w:t>
-      </w:r>
-      <w:r>
-        <w:rPr>
-          <w:rFonts w:ascii="Helvetica Neue" w:hAnsi="Helvetica Neue" w:cs="Arial"/>
-          <w:color w:val="000000"/>
-        </w:rPr>
-        <w:t xml:space="preserve"> establishment timing</w:t>
-      </w:r>
-      <w:r>
-        <w:rPr>
-          <w:rFonts w:ascii="Helvetica Neue" w:hAnsi="Helvetica Neue" w:cs="Arial"/>
-          <w:color w:val="000000"/>
-        </w:rPr>
-        <w:t xml:space="preserve"> for Pacific populations</w:t>
-      </w:r>
-      <w:r>
-        <w:rPr>
-          <w:rFonts w:ascii="Helvetica Neue" w:hAnsi="Helvetica Neue" w:cs="Arial"/>
-          <w:color w:val="000000"/>
-        </w:rPr>
-        <w:t>. Historical records also make more sense than demographic simulations when considering that monarchs require milkweed (</w:t>
-      </w:r>
-      <w:r>
-        <w:rPr>
-          <w:rFonts w:ascii="Helvetica Neue" w:hAnsi="Helvetica Neue" w:cs="Arial"/>
-          <w:i/>
-          <w:color w:val="000000"/>
-        </w:rPr>
-        <w:t>Asclepias</w:t>
-      </w:r>
-      <w:r>
-        <w:rPr>
-          <w:rFonts w:ascii="Helvetica Neue" w:hAnsi="Helvetica Neue" w:cs="Arial"/>
-          <w:color w:val="000000"/>
-        </w:rPr>
-        <w:t xml:space="preserve">, </w:t>
-      </w:r>
-      <w:r>
-        <w:rPr>
-          <w:rFonts w:ascii="Helvetica Neue" w:hAnsi="Helvetica Neue" w:cs="Arial"/>
-          <w:i/>
-          <w:color w:val="000000"/>
-        </w:rPr>
-        <w:t>Gomphocarpus</w:t>
-      </w:r>
-      <w:r>
-        <w:rPr>
-          <w:rFonts w:ascii="Helvetica Neue" w:hAnsi="Helvetica Neue" w:cs="Arial"/>
-          <w:color w:val="000000"/>
-        </w:rPr>
-        <w:t xml:space="preserve">, </w:t>
-      </w:r>
-      <w:r>
-        <w:rPr>
-          <w:rFonts w:ascii="Helvetica Neue" w:hAnsi="Helvetica Neue" w:cs="Arial"/>
-          <w:i/>
-          <w:color w:val="000000"/>
-        </w:rPr>
-        <w:t>Calotropis</w:t>
-      </w:r>
-      <w:r>
-        <w:rPr>
-          <w:rFonts w:ascii="Helvetica Neue" w:hAnsi="Helvetica Neue" w:cs="Arial"/>
-          <w:color w:val="000000"/>
-        </w:rPr>
-        <w:t xml:space="preserve">) host plants that are almost certainly recent human </w:t>
-      </w:r>
-      <w:r>
-        <w:rPr>
-          <w:rFonts w:ascii="Helvetica Neue" w:hAnsi="Helvetica Neue" w:cs="Arial"/>
-          <w:color w:val="000000"/>
-        </w:rPr>
-        <w:t>introductions</w:t>
-      </w:r>
-      <w:r>
-        <w:rPr>
-          <w:rFonts w:ascii="Helvetica Neue" w:hAnsi="Helvetica Neue" w:cs="Arial"/>
-          <w:color w:val="000000"/>
-        </w:rPr>
-        <w:t xml:space="preserve"> into the Pacific</w:t>
-      </w:r>
-      <w:r>
-        <w:rPr>
-          <w:rFonts w:ascii="Helvetica Neue" w:hAnsi="Helvetica Neue" w:cs="Arial"/>
-          <w:color w:val="000000"/>
-        </w:rPr>
-        <w:t xml:space="preserve"> themselves</w:t>
+          <w:highlight w:val="yellow"/>
+        </w:rPr>
+        <w:t xml:space="preserve"> </w:t>
+      </w:r>
+      <w:r>
+        <w:rPr>
+          <w:rFonts w:ascii="Helvetica Neue" w:hAnsi="Helvetica Neue" w:cs="Arial"/>
+          <w:color w:val="000000"/>
+        </w:rPr>
+        <w:t>1997</w:t>
+      </w:r>
+      <w:r>
+        <w:rPr>
+          <w:rFonts w:ascii="Helvetica Neue" w:hAnsi="Helvetica Neue" w:cs="Arial"/>
+          <w:color w:val="000000"/>
+        </w:rPr>
+        <w:t xml:space="preserve">), </w:t>
+      </w:r>
+      <w:commentRangeStart w:id="1"/>
+      <w:r>
+        <w:rPr>
+          <w:rFonts w:ascii="Helvetica Neue" w:hAnsi="Helvetica Neue" w:cs="Arial"/>
+          <w:color w:val="000000"/>
+        </w:rPr>
+        <w:t>potentially mitigating some of</w:t>
+      </w:r>
+      <w:r>
+        <w:rPr>
+          <w:rFonts w:ascii="Helvetica Neue" w:hAnsi="Helvetica Neue" w:cs="Arial"/>
+          <w:color w:val="000000"/>
+        </w:rPr>
+        <w:t xml:space="preserve"> the bottleneck effects associated with initial establishment (any references from other systems to support this?)</w:t>
+      </w:r>
+      <w:commentRangeEnd w:id="1"/>
+      <w:r>
+        <w:rPr>
+          <w:rStyle w:val="CommentReference"/>
+        </w:rPr>
+        <w:commentReference w:id="1"/>
       </w:r>
       <w:r>
         <w:rPr>
@@ -7019,327 +7390,6 @@
           <w:color w:val="000000"/>
         </w:rPr>
         <w:t>.</w:t>
-      </w:r>
-      <w:r>
-        <w:rPr>
-          <w:rFonts w:ascii="Helvetica Neue" w:hAnsi="Helvetica Neue" w:cs="Arial"/>
-          <w:color w:val="000000"/>
-        </w:rPr>
-        <w:t xml:space="preserve"> Finally, recent sequencing of insectary-reared monarch populations has shown that as little as 20 years of captive-breeding</w:t>
-      </w:r>
-      <w:r>
-        <w:rPr>
-          <w:rFonts w:ascii="Helvetica Neue" w:hAnsi="Helvetica Neue" w:cs="Arial"/>
-          <w:color w:val="000000"/>
-        </w:rPr>
-        <w:t xml:space="preserve"> (A. </w:t>
-      </w:r>
-      <w:proofErr w:type="spellStart"/>
-      <w:r>
-        <w:rPr>
-          <w:rFonts w:ascii="Helvetica Neue" w:hAnsi="Helvetica Neue" w:cs="Arial"/>
-          <w:color w:val="000000"/>
-        </w:rPr>
-        <w:t>Tenger-Trolander</w:t>
-      </w:r>
-      <w:proofErr w:type="spellEnd"/>
-      <w:r>
-        <w:rPr>
-          <w:rFonts w:ascii="Helvetica Neue" w:hAnsi="Helvetica Neue" w:cs="Arial"/>
-          <w:color w:val="000000"/>
-        </w:rPr>
-        <w:t>, pers. comm.)</w:t>
-      </w:r>
-      <w:r>
-        <w:rPr>
-          <w:rFonts w:ascii="Helvetica Neue" w:hAnsi="Helvetica Neue" w:cs="Arial"/>
-          <w:color w:val="000000"/>
-        </w:rPr>
-        <w:t xml:space="preserve"> is sufficient to generate patterns of genetic divergence </w:t>
-      </w:r>
-      <w:r>
-        <w:rPr>
-          <w:rFonts w:ascii="Helvetica Neue" w:hAnsi="Helvetica Neue" w:cs="Arial"/>
-          <w:color w:val="000000"/>
-        </w:rPr>
-        <w:t>recapitulating</w:t>
-      </w:r>
-      <w:r>
-        <w:rPr>
-          <w:rFonts w:ascii="Helvetica Neue" w:hAnsi="Helvetica Neue" w:cs="Arial"/>
-          <w:color w:val="000000"/>
-        </w:rPr>
-        <w:t xml:space="preserve"> those that we observed in Pacific populati</w:t>
-      </w:r>
-      <w:r>
-        <w:rPr>
-          <w:rFonts w:ascii="Helvetica Neue" w:hAnsi="Helvetica Neue" w:cs="Arial"/>
-          <w:color w:val="000000"/>
-        </w:rPr>
-        <w:t>ons (</w:t>
-      </w:r>
-      <w:proofErr w:type="spellStart"/>
-      <w:r>
-        <w:rPr>
-          <w:rFonts w:ascii="Helvetica Neue" w:hAnsi="Helvetica Neue" w:cs="Arial"/>
-          <w:color w:val="000000"/>
-        </w:rPr>
-        <w:t>Tenger-Trolander</w:t>
-      </w:r>
-      <w:proofErr w:type="spellEnd"/>
-      <w:r>
-        <w:rPr>
-          <w:rFonts w:ascii="Helvetica Neue" w:hAnsi="Helvetica Neue" w:cs="Arial"/>
-          <w:color w:val="000000"/>
-        </w:rPr>
-        <w:t xml:space="preserve"> et al. 2019).</w:t>
-      </w:r>
-    </w:p>
-    <w:p>
-      <w:pPr>
-        <w:jc w:val="both"/>
-        <w:rPr>
-          <w:rFonts w:ascii="Helvetica Neue" w:hAnsi="Helvetica Neue" w:cs="Arial"/>
-          <w:color w:val="000000"/>
-        </w:rPr>
-      </w:pPr>
-      <w:r>
-        <w:rPr>
-          <w:rFonts w:ascii="Helvetica Neue" w:hAnsi="Helvetica Neue" w:cs="Arial"/>
-          <w:color w:val="000000"/>
-        </w:rPr>
-        <w:tab/>
-        <w:t>Demographic model results</w:t>
-      </w:r>
-      <w:r>
-        <w:rPr>
-          <w:rFonts w:ascii="Helvetica Neue" w:hAnsi="Helvetica Neue" w:cs="Arial"/>
-          <w:color w:val="000000"/>
-        </w:rPr>
-        <w:t xml:space="preserve"> were also variable in their estimates of founding population sizes in Hawaii. Some models produced estimates as high as 10,000 founding individuals, which seems implausible given the incredibly long distance between North America and Hawaii. </w:t>
-      </w:r>
-      <w:r>
-        <w:rPr>
-          <w:rFonts w:ascii="Helvetica Neue" w:hAnsi="Helvetica Neue" w:cs="Arial"/>
-          <w:color w:val="000000"/>
-        </w:rPr>
-        <w:t>Off-course migratory monarchs</w:t>
-      </w:r>
-      <w:r>
-        <w:rPr>
-          <w:rFonts w:ascii="Helvetica Neue" w:hAnsi="Helvetica Neue" w:cs="Arial"/>
-          <w:color w:val="000000"/>
-        </w:rPr>
-        <w:t xml:space="preserve"> have been documented in relatively large numbers well outside of their North American range, with periodic reports of hundreds to thousands of </w:t>
-      </w:r>
-      <w:r>
-        <w:rPr>
-          <w:rFonts w:ascii="Helvetica Neue" w:hAnsi="Helvetica Neue" w:cs="Arial"/>
-          <w:color w:val="000000"/>
-        </w:rPr>
-        <w:t>monarchs</w:t>
-      </w:r>
-      <w:r>
-        <w:rPr>
-          <w:rFonts w:ascii="Helvetica Neue" w:hAnsi="Helvetica Neue" w:cs="Arial"/>
-          <w:color w:val="000000"/>
-        </w:rPr>
-        <w:t xml:space="preserve"> </w:t>
-      </w:r>
-      <w:r>
-        <w:rPr>
-          <w:rFonts w:ascii="Helvetica Neue" w:hAnsi="Helvetica Neue" w:cs="Arial"/>
-          <w:color w:val="000000"/>
-        </w:rPr>
-        <w:t>in the United Kingdom in some years</w:t>
-      </w:r>
-      <w:r>
-        <w:rPr>
-          <w:rFonts w:ascii="Helvetica Neue" w:hAnsi="Helvetica Neue" w:cs="Arial"/>
-          <w:color w:val="000000"/>
-        </w:rPr>
-        <w:t xml:space="preserve">; these monarch records generally coincide with unusual weather patterns and are often correlated with aberrant </w:t>
-      </w:r>
-      <w:r>
-        <w:rPr>
-          <w:rFonts w:ascii="Helvetica Neue" w:hAnsi="Helvetica Neue" w:cs="Arial"/>
-          <w:color w:val="000000"/>
-        </w:rPr>
-        <w:lastRenderedPageBreak/>
-        <w:t>records of migratory North America birds (</w:t>
-      </w:r>
-      <w:r>
-        <w:rPr>
-          <w:rFonts w:ascii="Helvetica Neue" w:hAnsi="Helvetica Neue" w:cs="Arial"/>
-          <w:color w:val="000000"/>
-          <w:highlight w:val="yellow"/>
-        </w:rPr>
-        <w:t>reference</w:t>
-      </w:r>
-      <w:r>
-        <w:rPr>
-          <w:rFonts w:ascii="Helvetica Neue" w:hAnsi="Helvetica Neue" w:cs="Arial"/>
-          <w:color w:val="000000"/>
-        </w:rPr>
-        <w:t xml:space="preserve">). However, North America to the UK encompasses a much </w:t>
-      </w:r>
-      <w:r>
-        <w:rPr>
-          <w:rFonts w:ascii="Helvetica Neue" w:hAnsi="Helvetica Neue" w:cs="Arial"/>
-          <w:color w:val="000000"/>
-        </w:rPr>
-        <w:t>shorter</w:t>
-      </w:r>
-      <w:r>
-        <w:rPr>
-          <w:rFonts w:ascii="Helvetica Neue" w:hAnsi="Helvetica Neue" w:cs="Arial"/>
-          <w:color w:val="000000"/>
-        </w:rPr>
-        <w:t xml:space="preserve"> distance than North America to Hawaii, and we </w:t>
-      </w:r>
-      <w:r>
-        <w:rPr>
-          <w:rFonts w:ascii="Helvetica Neue" w:hAnsi="Helvetica Neue" w:cs="Arial"/>
-          <w:color w:val="000000"/>
-        </w:rPr>
-        <w:t>are not aware of any</w:t>
-      </w:r>
-      <w:r>
-        <w:rPr>
-          <w:rFonts w:ascii="Helvetica Neue" w:hAnsi="Helvetica Neue" w:cs="Arial"/>
-          <w:color w:val="000000"/>
-        </w:rPr>
-        <w:t xml:space="preserve"> comparable records of large-scale monarch influxes into Hawaii. </w:t>
-      </w:r>
-      <w:r>
-        <w:rPr>
-          <w:rFonts w:ascii="Helvetica Neue" w:hAnsi="Helvetica Neue" w:cs="Arial"/>
-          <w:color w:val="000000"/>
-        </w:rPr>
-        <w:t>A more likely scenario is that</w:t>
-      </w:r>
-      <w:r>
-        <w:rPr>
-          <w:rFonts w:ascii="Helvetica Neue" w:hAnsi="Helvetica Neue" w:cs="Arial"/>
-          <w:color w:val="000000"/>
-        </w:rPr>
-        <w:t xml:space="preserve"> a small number of founding individuals reached Hawaii and then rapidly expanded their numbers</w:t>
-      </w:r>
-      <w:r>
-        <w:rPr>
-          <w:rFonts w:ascii="Helvetica Neue" w:hAnsi="Helvetica Neue" w:cs="Arial"/>
-          <w:color w:val="000000"/>
-        </w:rPr>
-        <w:t xml:space="preserve"> in an area with abundant host plants and naïve predators. A</w:t>
-      </w:r>
-      <w:r>
-        <w:rPr>
-          <w:rFonts w:ascii="Helvetica Neue" w:hAnsi="Helvetica Neue" w:cs="Arial"/>
-          <w:color w:val="000000"/>
-        </w:rPr>
-        <w:t xml:space="preserve"> single gravid female</w:t>
-      </w:r>
-      <w:r>
-        <w:rPr>
-          <w:rFonts w:ascii="Helvetica Neue" w:hAnsi="Helvetica Neue" w:cs="Arial"/>
-          <w:color w:val="000000"/>
-        </w:rPr>
-        <w:t xml:space="preserve"> monarch</w:t>
-      </w:r>
-      <w:r>
-        <w:rPr>
-          <w:rFonts w:ascii="Helvetica Neue" w:hAnsi="Helvetica Neue" w:cs="Arial"/>
-          <w:color w:val="000000"/>
-        </w:rPr>
-        <w:t xml:space="preserve"> </w:t>
-      </w:r>
-      <w:r>
-        <w:rPr>
-          <w:rFonts w:ascii="Helvetica Neue" w:hAnsi="Helvetica Neue" w:cs="Arial"/>
-          <w:color w:val="000000"/>
-        </w:rPr>
-        <w:t>may</w:t>
-      </w:r>
-      <w:r>
-        <w:rPr>
-          <w:rFonts w:ascii="Helvetica Neue" w:hAnsi="Helvetica Neue" w:cs="Arial"/>
-          <w:color w:val="000000"/>
-        </w:rPr>
-        <w:t xml:space="preserve"> lay </w:t>
-      </w:r>
-      <w:r>
-        <w:rPr>
-          <w:rFonts w:ascii="Helvetica Neue" w:hAnsi="Helvetica Neue" w:cs="Arial"/>
-          <w:color w:val="000000"/>
-        </w:rPr>
-        <w:t xml:space="preserve">an average of </w:t>
-      </w:r>
-      <w:r>
-        <w:rPr>
-          <w:rFonts w:ascii="Helvetica Neue" w:hAnsi="Helvetica Neue" w:cs="Arial"/>
-          <w:color w:val="000000"/>
-        </w:rPr>
-        <w:t xml:space="preserve">more than </w:t>
-      </w:r>
-      <w:r>
-        <w:rPr>
-          <w:rFonts w:ascii="Helvetica Neue" w:hAnsi="Helvetica Neue" w:cs="Arial"/>
-          <w:color w:val="000000"/>
-        </w:rPr>
-        <w:t>700</w:t>
-      </w:r>
-      <w:r>
-        <w:rPr>
-          <w:rFonts w:ascii="Helvetica Neue" w:hAnsi="Helvetica Neue" w:cs="Arial"/>
-          <w:color w:val="000000"/>
-        </w:rPr>
-        <w:t xml:space="preserve"> eggs in her lifetime</w:t>
-      </w:r>
-      <w:r>
-        <w:rPr>
-          <w:rFonts w:ascii="Helvetica Neue" w:hAnsi="Helvetica Neue" w:cs="Arial"/>
-          <w:color w:val="000000"/>
-        </w:rPr>
-        <w:t xml:space="preserve"> (</w:t>
-      </w:r>
-      <w:proofErr w:type="spellStart"/>
-      <w:r>
-        <w:rPr>
-          <w:rFonts w:ascii="Helvetica Neue" w:hAnsi="Helvetica Neue" w:cs="Arial"/>
-          <w:color w:val="000000"/>
-          <w:highlight w:val="yellow"/>
-        </w:rPr>
-        <w:t>Oberhauser</w:t>
-      </w:r>
-      <w:proofErr w:type="spellEnd"/>
-      <w:r>
-        <w:rPr>
-          <w:rFonts w:ascii="Helvetica Neue" w:hAnsi="Helvetica Neue" w:cs="Arial"/>
-          <w:color w:val="000000"/>
-          <w:highlight w:val="yellow"/>
-        </w:rPr>
-        <w:t xml:space="preserve"> </w:t>
-      </w:r>
-      <w:r>
-        <w:rPr>
-          <w:rFonts w:ascii="Helvetica Neue" w:hAnsi="Helvetica Neue" w:cs="Arial"/>
-          <w:color w:val="000000"/>
-        </w:rPr>
-        <w:t>1997</w:t>
-      </w:r>
-      <w:r>
-        <w:rPr>
-          <w:rFonts w:ascii="Helvetica Neue" w:hAnsi="Helvetica Neue" w:cs="Arial"/>
-          <w:color w:val="000000"/>
-        </w:rPr>
-        <w:t>), potentially mitigating some of</w:t>
-      </w:r>
-      <w:r>
-        <w:rPr>
-          <w:rFonts w:ascii="Helvetica Neue" w:hAnsi="Helvetica Neue" w:cs="Arial"/>
-          <w:color w:val="000000"/>
-        </w:rPr>
-        <w:t xml:space="preserve"> the bottleneck effects associated with initial establishment (any references from other systems to support this?).</w:t>
       </w:r>
       <w:r>
         <w:rPr>
@@ -7932,21 +7982,7 @@
         <w:rPr>
           <w:rFonts w:ascii="Helvetica" w:eastAsia="Times New Roman" w:hAnsi="Helvetica" w:cs="Times New Roman"/>
         </w:rPr>
-        <w:t xml:space="preserve">: </w:t>
-      </w:r>
-      <w:proofErr w:type="gramStart"/>
-      <w:r>
-        <w:rPr>
-          <w:rFonts w:ascii="Helvetica" w:eastAsia="Times New Roman" w:hAnsi="Helvetica" w:cs="Times New Roman"/>
-        </w:rPr>
-        <w:t>an</w:t>
-      </w:r>
-      <w:proofErr w:type="gramEnd"/>
-      <w:r>
-        <w:rPr>
-          <w:rFonts w:ascii="Helvetica" w:eastAsia="Times New Roman" w:hAnsi="Helvetica" w:cs="Times New Roman"/>
-        </w:rPr>
-        <w:t xml:space="preserve"> R package and web app to </w:t>
+        <w:t xml:space="preserve">: an R package and web app to </w:t>
       </w:r>
       <w:proofErr w:type="spellStart"/>
       <w:r>
@@ -8398,7 +8434,6 @@
         </w:rPr>
         <w:t xml:space="preserve">Ibrahim, K.M., Nichols, R.A. &amp; Hewitt, G.M. (1996). Spatial patterns of genetic variation generated by different forms of dispersal during range expansion. </w:t>
       </w:r>
-      <w:proofErr w:type="gramStart"/>
       <w:r>
         <w:rPr>
           <w:rFonts w:ascii="Helvetica" w:eastAsia="Times New Roman" w:hAnsi="Helvetica" w:cs="Times New Roman"/>
@@ -8411,14 +8446,7 @@
         <w:rPr>
           <w:rFonts w:ascii="Helvetica" w:eastAsia="Times New Roman" w:hAnsi="Helvetica" w:cs="Times New Roman"/>
         </w:rPr>
-        <w:t>,</w:t>
-      </w:r>
-      <w:proofErr w:type="gramEnd"/>
-      <w:r>
-        <w:rPr>
-          <w:rFonts w:ascii="Helvetica" w:eastAsia="Times New Roman" w:hAnsi="Helvetica" w:cs="Times New Roman"/>
-        </w:rPr>
-        <w:t xml:space="preserve"> 77, 282–291.</w:t>
+        <w:t>, 77, 282–291.</w:t>
       </w:r>
     </w:p>
     <w:p>
@@ -9987,7 +10015,6 @@
         </w:rPr>
         <w:t xml:space="preserve">Zalucki, M.P., Hughes, J.M. &amp; Carter, P.A. (1987). Genetic variation in Danaus plexippus L.: Habitat selection or differences in activity times? </w:t>
       </w:r>
-      <w:proofErr w:type="gramStart"/>
       <w:r>
         <w:rPr>
           <w:rFonts w:ascii="Helvetica" w:eastAsia="Times New Roman" w:hAnsi="Helvetica" w:cs="Times New Roman"/>
@@ -10000,14 +10027,7 @@
         <w:rPr>
           <w:rFonts w:ascii="Helvetica" w:eastAsia="Times New Roman" w:hAnsi="Helvetica" w:cs="Times New Roman"/>
         </w:rPr>
-        <w:t>,</w:t>
-      </w:r>
-      <w:proofErr w:type="gramEnd"/>
-      <w:r>
-        <w:rPr>
-          <w:rFonts w:ascii="Helvetica" w:eastAsia="Times New Roman" w:hAnsi="Helvetica" w:cs="Times New Roman"/>
-        </w:rPr>
-        <w:t xml:space="preserve"> 59, 213–221.</w:t>
+        <w:t>, 59, 213–221.</w:t>
       </w:r>
     </w:p>
     <w:p>
@@ -10338,7 +10358,7 @@
                     </pic:cNvPicPr>
                   </pic:nvPicPr>
                   <pic:blipFill>
-                    <a:blip r:embed="rId8">
+                    <a:blip r:embed="rId11">
                       <a:extLst>
                         <a:ext uri="{28A0092B-C50C-407E-A947-70E740481C1C}">
                           <a14:useLocalDpi xmlns:a14="http://schemas.microsoft.com/office/drawing/2010/main" val="0"/>
@@ -11845,6 +11865,69 @@
 </w:document>
 </file>
 
+<file path=word/comments.xml><?xml version="1.0" encoding="utf-8"?>
+<w:comments xmlns:wpc="http://schemas.microsoft.com/office/word/2010/wordprocessingCanvas" xmlns:cx="http://schemas.microsoft.com/office/drawing/2014/chartex" xmlns:cx1="http://schemas.microsoft.com/office/drawing/2015/9/8/chartex" xmlns:cx2="http://schemas.microsoft.com/office/drawing/2015/10/21/chartex" xmlns:cx3="http://schemas.microsoft.com/office/drawing/2016/5/9/chartex" xmlns:cx4="http://schemas.microsoft.com/office/drawing/2016/5/10/chartex" xmlns:cx5="http://schemas.microsoft.com/office/drawing/2016/5/11/chartex" xmlns:cx6="http://schemas.microsoft.com/office/drawing/2016/5/12/chartex" xmlns:cx7="http://schemas.microsoft.com/office/drawing/2016/5/13/chartex" xmlns:cx8="http://schemas.microsoft.com/office/drawing/2016/5/14/chartex" xmlns:mc="http://schemas.openxmlformats.org/markup-compatibility/2006" xmlns:aink="http://schemas.microsoft.com/office/drawing/2016/ink" xmlns:am3d="http://schemas.microsoft.com/office/drawing/2017/model3d" xmlns:o="urn:schemas-microsoft-com:office:office" xmlns:r="http://schemas.openxmlformats.org/officeDocument/2006/relationships" xmlns:m="http://schemas.openxmlformats.org/officeDocument/2006/math" xmlns:v="urn:schemas-microsoft-com:vml" xmlns:wp14="http://schemas.microsoft.com/office/word/2010/wordprocessingDrawing" xmlns:wp="http://schemas.openxmlformats.org/drawingml/2006/wordprocessingDrawing" xmlns:w10="urn:schemas-microsoft-com:office:word" xmlns:w="http://schemas.openxmlformats.org/wordprocessingml/2006/main" xmlns:w14="http://schemas.microsoft.com/office/word/2010/wordml" xmlns:w15="http://schemas.microsoft.com/office/word/2012/wordml" xmlns:w16cid="http://schemas.microsoft.com/office/word/2016/wordml/cid" xmlns:w16se="http://schemas.microsoft.com/office/word/2015/wordml/symex" xmlns:wpg="http://schemas.microsoft.com/office/word/2010/wordprocessingGroup" xmlns:wpi="http://schemas.microsoft.com/office/word/2010/wordprocessingInk" xmlns:wne="http://schemas.microsoft.com/office/word/2006/wordml" xmlns:wps="http://schemas.microsoft.com/office/word/2010/wordprocessingShape" mc:Ignorable="w14 w15 w16se w16cid wp14">
+  <w:comment w:id="1" w:author="William Hemstrom" w:date="2019-11-05T12:44:00Z" w:initials="WH">
+    <w:p>
+      <w:pPr>
+        <w:pStyle w:val="CommentText"/>
+      </w:pPr>
+      <w:r>
+        <w:rPr>
+          <w:rStyle w:val="CommentReference"/>
+        </w:rPr>
+        <w:annotationRef/>
+      </w:r>
+      <w:r>
+        <w:t>I’m not sure about this. Variance Ne should remain really small in this case. However, rapid growth should reduce the loss of diversity by maintaining any diversity present in the initial bottleneck without further loss, and thus the diversity loss might not be as severe as with a sustained bottleneck. Basically, variance Ne will be low due to the initial bottleneck but not get additionally reduced by drift over time and thus appear larger than in a classic bottleneck situation.</w:t>
+      </w:r>
+    </w:p>
+    <w:p>
+      <w:pPr>
+        <w:pStyle w:val="CommentText"/>
+      </w:pPr>
+    </w:p>
+    <w:p>
+      <w:pPr>
+        <w:pStyle w:val="CommentText"/>
+      </w:pPr>
+      <w:r>
+        <w:t xml:space="preserve">It’s also maybe just worth mentioning that our models, given the same data, optimize to wildly different ending points when provided with permuted starting points. The ending points tend to have very similar AIC scores (2100-2200 most of the time, we can show that data if you want), and so aren’t much better one way or the other. I suspect that this is because a really strong bottleneck makes it difficult to disentangle stuff like bottleneck size/timing/growth rates. </w:t>
+      </w:r>
+      <w:r>
+        <w:t xml:space="preserve"> Note that the optimized parameter combinations of establishment time and size are correlated: stronger </w:t>
+      </w:r>
+      <w:proofErr w:type="spellStart"/>
+      <w:r>
+        <w:t>bottlnecks</w:t>
+      </w:r>
+      <w:proofErr w:type="spellEnd"/>
+      <w:r>
+        <w:t xml:space="preserve"> optimize to more recent introductions over all! </w:t>
+      </w:r>
+      <w:r>
+        <w:t>Basically, our model can’t exclude a recent, small introduction</w:t>
+      </w:r>
+      <w:r>
+        <w:t>, since some runs did optimize to that parameter space with really similar AIC scores to the best scores!</w:t>
+      </w:r>
+    </w:p>
+  </w:comment>
+</w:comments>
+</file>
+
+<file path=word/commentsExtended.xml><?xml version="1.0" encoding="utf-8"?>
+<w15:commentsEx xmlns:wpc="http://schemas.microsoft.com/office/word/2010/wordprocessingCanvas" xmlns:cx="http://schemas.microsoft.com/office/drawing/2014/chartex" xmlns:cx1="http://schemas.microsoft.com/office/drawing/2015/9/8/chartex" xmlns:cx2="http://schemas.microsoft.com/office/drawing/2015/10/21/chartex" xmlns:cx3="http://schemas.microsoft.com/office/drawing/2016/5/9/chartex" xmlns:cx4="http://schemas.microsoft.com/office/drawing/2016/5/10/chartex" xmlns:cx5="http://schemas.microsoft.com/office/drawing/2016/5/11/chartex" xmlns:cx6="http://schemas.microsoft.com/office/drawing/2016/5/12/chartex" xmlns:cx7="http://schemas.microsoft.com/office/drawing/2016/5/13/chartex" xmlns:cx8="http://schemas.microsoft.com/office/drawing/2016/5/14/chartex" xmlns:mc="http://schemas.openxmlformats.org/markup-compatibility/2006" xmlns:aink="http://schemas.microsoft.com/office/drawing/2016/ink" xmlns:am3d="http://schemas.microsoft.com/office/drawing/2017/model3d" xmlns:o="urn:schemas-microsoft-com:office:office" xmlns:r="http://schemas.openxmlformats.org/officeDocument/2006/relationships" xmlns:m="http://schemas.openxmlformats.org/officeDocument/2006/math" xmlns:v="urn:schemas-microsoft-com:vml" xmlns:wp14="http://schemas.microsoft.com/office/word/2010/wordprocessingDrawing" xmlns:wp="http://schemas.openxmlformats.org/drawingml/2006/wordprocessingDrawing" xmlns:w10="urn:schemas-microsoft-com:office:word" xmlns:w="http://schemas.openxmlformats.org/wordprocessingml/2006/main" xmlns:w14="http://schemas.microsoft.com/office/word/2010/wordml" xmlns:w15="http://schemas.microsoft.com/office/word/2012/wordml" xmlns:w16cid="http://schemas.microsoft.com/office/word/2016/wordml/cid" xmlns:w16se="http://schemas.microsoft.com/office/word/2015/wordml/symex" xmlns:wpg="http://schemas.microsoft.com/office/word/2010/wordprocessingGroup" xmlns:wpi="http://schemas.microsoft.com/office/word/2010/wordprocessingInk" xmlns:wne="http://schemas.microsoft.com/office/word/2006/wordml" xmlns:wps="http://schemas.microsoft.com/office/word/2010/wordprocessingShape" mc:Ignorable="w14 w15 w16se w16cid wp14">
+  <w15:commentEx w15:paraId="68BD914B" w15:done="0"/>
+</w15:commentsEx>
+</file>
+
+<file path=word/commentsIds.xml><?xml version="1.0" encoding="utf-8"?>
+<w16cid:commentsIds xmlns:wpc="http://schemas.microsoft.com/office/word/2010/wordprocessingCanvas" xmlns:cx="http://schemas.microsoft.com/office/drawing/2014/chartex" xmlns:cx1="http://schemas.microsoft.com/office/drawing/2015/9/8/chartex" xmlns:cx2="http://schemas.microsoft.com/office/drawing/2015/10/21/chartex" xmlns:cx3="http://schemas.microsoft.com/office/drawing/2016/5/9/chartex" xmlns:cx4="http://schemas.microsoft.com/office/drawing/2016/5/10/chartex" xmlns:cx5="http://schemas.microsoft.com/office/drawing/2016/5/11/chartex" xmlns:cx6="http://schemas.microsoft.com/office/drawing/2016/5/12/chartex" xmlns:cx7="http://schemas.microsoft.com/office/drawing/2016/5/13/chartex" xmlns:cx8="http://schemas.microsoft.com/office/drawing/2016/5/14/chartex" xmlns:mc="http://schemas.openxmlformats.org/markup-compatibility/2006" xmlns:aink="http://schemas.microsoft.com/office/drawing/2016/ink" xmlns:am3d="http://schemas.microsoft.com/office/drawing/2017/model3d" xmlns:o="urn:schemas-microsoft-com:office:office" xmlns:r="http://schemas.openxmlformats.org/officeDocument/2006/relationships" xmlns:m="http://schemas.openxmlformats.org/officeDocument/2006/math" xmlns:v="urn:schemas-microsoft-com:vml" xmlns:wp14="http://schemas.microsoft.com/office/word/2010/wordprocessingDrawing" xmlns:wp="http://schemas.openxmlformats.org/drawingml/2006/wordprocessingDrawing" xmlns:w10="urn:schemas-microsoft-com:office:word" xmlns:w="http://schemas.openxmlformats.org/wordprocessingml/2006/main" xmlns:w14="http://schemas.microsoft.com/office/word/2010/wordml" xmlns:w15="http://schemas.microsoft.com/office/word/2012/wordml" xmlns:w16cid="http://schemas.microsoft.com/office/word/2016/wordml/cid" xmlns:w16se="http://schemas.microsoft.com/office/word/2015/wordml/symex" xmlns:wpg="http://schemas.microsoft.com/office/word/2010/wordprocessingGroup" xmlns:wpi="http://schemas.microsoft.com/office/word/2010/wordprocessingInk" xmlns:wne="http://schemas.microsoft.com/office/word/2006/wordml" xmlns:wps="http://schemas.microsoft.com/office/word/2010/wordprocessingShape" mc:Ignorable="w14 w15 w16se w16cid wp14">
+  <w16cid:commentId w16cid:paraId="68BD914B" w16cid:durableId="216BED28"/>
+</w16cid:commentsIds>
+</file>
+
 <file path=word/endnotes.xml><?xml version="1.0" encoding="utf-8"?>
 <w:endnotes xmlns:wpc="http://schemas.microsoft.com/office/word/2010/wordprocessingCanvas" xmlns:cx="http://schemas.microsoft.com/office/drawing/2014/chartex" xmlns:cx1="http://schemas.microsoft.com/office/drawing/2015/9/8/chartex" xmlns:cx2="http://schemas.microsoft.com/office/drawing/2015/10/21/chartex" xmlns:cx3="http://schemas.microsoft.com/office/drawing/2016/5/9/chartex" xmlns:cx4="http://schemas.microsoft.com/office/drawing/2016/5/10/chartex" xmlns:cx5="http://schemas.microsoft.com/office/drawing/2016/5/11/chartex" xmlns:cx6="http://schemas.microsoft.com/office/drawing/2016/5/12/chartex" xmlns:cx7="http://schemas.microsoft.com/office/drawing/2016/5/13/chartex" xmlns:cx8="http://schemas.microsoft.com/office/drawing/2016/5/14/chartex" xmlns:mc="http://schemas.openxmlformats.org/markup-compatibility/2006" xmlns:aink="http://schemas.microsoft.com/office/drawing/2016/ink" xmlns:am3d="http://schemas.microsoft.com/office/drawing/2017/model3d" xmlns:o="urn:schemas-microsoft-com:office:office" xmlns:r="http://schemas.openxmlformats.org/officeDocument/2006/relationships" xmlns:m="http://schemas.openxmlformats.org/officeDocument/2006/math" xmlns:v="urn:schemas-microsoft-com:vml" xmlns:wp14="http://schemas.microsoft.com/office/word/2010/wordprocessingDrawing" xmlns:wp="http://schemas.openxmlformats.org/drawingml/2006/wordprocessingDrawing" xmlns:w10="urn:schemas-microsoft-com:office:word" xmlns:w="http://schemas.openxmlformats.org/wordprocessingml/2006/main" xmlns:w14="http://schemas.microsoft.com/office/word/2010/wordml" xmlns:w15="http://schemas.microsoft.com/office/word/2012/wordml" xmlns:w16cid="http://schemas.microsoft.com/office/word/2016/wordml/cid" xmlns:w16se="http://schemas.microsoft.com/office/word/2015/wordml/symex" xmlns:wpg="http://schemas.microsoft.com/office/word/2010/wordprocessingGroup" xmlns:wpi="http://schemas.microsoft.com/office/word/2010/wordprocessingInk" xmlns:wne="http://schemas.microsoft.com/office/word/2006/wordml" xmlns:wps="http://schemas.microsoft.com/office/word/2010/wordprocessingShape" mc:Ignorable="w14 w15 w16se w16cid wp14">
   <w:endnote w:type="separator" w:id="-1">
@@ -12070,6 +12153,14 @@
     <w:abstractNumId w:val="0"/>
   </w:num>
 </w:numbering>
+</file>
+
+<file path=word/people.xml><?xml version="1.0" encoding="utf-8"?>
+<w15:people xmlns:wpc="http://schemas.microsoft.com/office/word/2010/wordprocessingCanvas" xmlns:cx="http://schemas.microsoft.com/office/drawing/2014/chartex" xmlns:cx1="http://schemas.microsoft.com/office/drawing/2015/9/8/chartex" xmlns:cx2="http://schemas.microsoft.com/office/drawing/2015/10/21/chartex" xmlns:cx3="http://schemas.microsoft.com/office/drawing/2016/5/9/chartex" xmlns:cx4="http://schemas.microsoft.com/office/drawing/2016/5/10/chartex" xmlns:cx5="http://schemas.microsoft.com/office/drawing/2016/5/11/chartex" xmlns:cx6="http://schemas.microsoft.com/office/drawing/2016/5/12/chartex" xmlns:cx7="http://schemas.microsoft.com/office/drawing/2016/5/13/chartex" xmlns:cx8="http://schemas.microsoft.com/office/drawing/2016/5/14/chartex" xmlns:mc="http://schemas.openxmlformats.org/markup-compatibility/2006" xmlns:aink="http://schemas.microsoft.com/office/drawing/2016/ink" xmlns:am3d="http://schemas.microsoft.com/office/drawing/2017/model3d" xmlns:o="urn:schemas-microsoft-com:office:office" xmlns:r="http://schemas.openxmlformats.org/officeDocument/2006/relationships" xmlns:m="http://schemas.openxmlformats.org/officeDocument/2006/math" xmlns:v="urn:schemas-microsoft-com:vml" xmlns:wp14="http://schemas.microsoft.com/office/word/2010/wordprocessingDrawing" xmlns:wp="http://schemas.openxmlformats.org/drawingml/2006/wordprocessingDrawing" xmlns:w10="urn:schemas-microsoft-com:office:word" xmlns:w="http://schemas.openxmlformats.org/wordprocessingml/2006/main" xmlns:w14="http://schemas.microsoft.com/office/word/2010/wordml" xmlns:w15="http://schemas.microsoft.com/office/word/2012/wordml" xmlns:w16cid="http://schemas.microsoft.com/office/word/2016/wordml/cid" xmlns:w16se="http://schemas.microsoft.com/office/word/2015/wordml/symex" xmlns:wpg="http://schemas.microsoft.com/office/word/2010/wordprocessingGroup" xmlns:wpi="http://schemas.microsoft.com/office/word/2010/wordprocessingInk" xmlns:wne="http://schemas.microsoft.com/office/word/2006/wordml" xmlns:wps="http://schemas.microsoft.com/office/word/2010/wordprocessingShape" mc:Ignorable="w14 w15 w16se w16cid wp14">
+  <w15:person w15:author="William Hemstrom">
+    <w15:presenceInfo w15:providerId="AD" w15:userId="S::whemstrom@ucdavis.edu::e51021d6-8722-4663-b59e-2b0146ecd47e"/>
+  </w15:person>
+</w15:people>
 </file>
 
 <file path=word/styles.xml><?xml version="1.0" encoding="utf-8"?>
@@ -12988,7 +13079,7 @@
 </file>
 
 <file path=customXml/itemProps1.xml><?xml version="1.0" encoding="utf-8"?>
-<ds:datastoreItem xmlns:ds="http://schemas.openxmlformats.org/officeDocument/2006/customXml" ds:itemID="{E8E24842-FE86-4E82-ACA6-6DF3D070FCD2}">
+<ds:datastoreItem xmlns:ds="http://schemas.openxmlformats.org/officeDocument/2006/customXml" ds:itemID="{C28D6326-AC37-47E3-8CCD-7D462135E35D}">
   <ds:schemaRefs>
     <ds:schemaRef ds:uri="http://schemas.openxmlformats.org/officeDocument/2006/bibliography"/>
   </ds:schemaRefs>

</xml_diff>

<commit_message>
added figures and some captions
</commit_message>
<xml_diff>
--- a/manuscript/Population genetics of a recent range expansion in monarch butterflies.docx
+++ b/manuscript/Population genetics of a recent range expansion in monarch butterflies.docx
@@ -1318,17 +1318,8 @@
           <w:rFonts w:ascii="Helvetica Neue" w:hAnsi="Helvetica Neue" w:cs="Arial"/>
           <w:color w:val="000000"/>
         </w:rPr>
-        <w:t>A</w:t>
-      </w:r>
-      <w:bookmarkStart w:id="0" w:name="_GoBack"/>
-      <w:r>
-        <w:rPr>
-          <w:rFonts w:ascii="Helvetica Neue" w:hAnsi="Helvetica Neue" w:cs="Arial"/>
-          <w:color w:val="000000"/>
-        </w:rPr>
-        <w:t>ckery</w:t>
-      </w:r>
-      <w:bookmarkEnd w:id="0"/>
+        <w:t>Ackery</w:t>
+      </w:r>
       <w:proofErr w:type="spellEnd"/>
       <w:r>
         <w:rPr>
@@ -4951,17 +4942,8 @@
           <w:rFonts w:ascii="Helvetica Neue" w:hAnsi="Helvetica Neue" w:cs="Arial"/>
           <w:color w:val="000000"/>
         </w:rPr>
-        <w:t xml:space="preserve"> </w:t>
-      </w:r>
-      <w:proofErr w:type="gramStart"/>
-      <w:r>
-        <w:rPr>
-          <w:rFonts w:ascii="Helvetica Neue" w:hAnsi="Helvetica Neue" w:cs="Arial"/>
-          <w:color w:val="000000"/>
-        </w:rPr>
-        <w:t>an</w:t>
-      </w:r>
-      <w:proofErr w:type="gramEnd"/>
+        <w:t xml:space="preserve"> a</w:t>
+      </w:r>
       <w:r>
         <w:rPr>
           <w:rFonts w:ascii="Helvetica Neue" w:hAnsi="Helvetica Neue" w:cs="Arial"/>
@@ -5619,8 +5601,119 @@
         <w:rPr>
           <w:rFonts w:ascii="Helvetica Neue" w:hAnsi="Helvetica Neue" w:cs="Arial"/>
           <w:color w:val="000000"/>
+        </w:rPr>
+        <w:t>Figure 3</w:t>
+      </w:r>
+      <w:r>
+        <w:rPr>
+          <w:rFonts w:ascii="Helvetica Neue" w:hAnsi="Helvetica Neue" w:cs="Arial"/>
+          <w:color w:val="000000"/>
+        </w:rPr>
+        <w:t>.</w:t>
+      </w:r>
+      <w:r>
+        <w:rPr>
+          <w:rFonts w:ascii="Helvetica Neue" w:hAnsi="Helvetica Neue" w:cs="Arial"/>
+          <w:color w:val="000000"/>
+        </w:rPr>
+        <w:t xml:space="preserve"> </w:t>
+      </w:r>
+      <w:r>
+        <w:rPr>
+          <w:rFonts w:ascii="Helvetica Neue" w:hAnsi="Helvetica Neue" w:cs="Arial"/>
+          <w:color w:val="000000"/>
+        </w:rPr>
+        <w:t xml:space="preserve"> </w:t>
+      </w:r>
+      <w:r>
+        <w:rPr>
+          <w:rFonts w:ascii="Helvetica Neue" w:hAnsi="Helvetica Neue" w:cs="Arial"/>
+          <w:color w:val="000000"/>
+        </w:rPr>
+        <w:t>Genetic diversity (</w:t>
+      </w:r>
+      <w:r>
+        <w:rPr>
+          <w:rFonts w:ascii="Sylfaen" w:hAnsi="Sylfaen" w:cs="Arial"/>
+          <w:color w:val="000000"/>
+        </w:rPr>
+        <w:t>π</w:t>
+      </w:r>
+      <w:r>
+        <w:rPr>
+          <w:rFonts w:ascii="Helvetica Neue" w:hAnsi="Helvetica Neue" w:cs="Arial"/>
+          <w:color w:val="000000"/>
+        </w:rPr>
+        <w:t>, H</w:t>
+      </w:r>
+      <w:r>
+        <w:rPr>
+          <w:rFonts w:ascii="Helvetica Neue" w:hAnsi="Helvetica Neue" w:cs="Arial"/>
+          <w:color w:val="000000"/>
+          <w:vertAlign w:val="subscript"/>
+        </w:rPr>
+        <w:t>O</w:t>
+      </w:r>
+      <w:r>
+        <w:rPr>
+          <w:rFonts w:ascii="Helvetica Neue" w:hAnsi="Helvetica Neue" w:cs="Arial"/>
+          <w:color w:val="000000"/>
+        </w:rPr>
+        <w:t>, and Het/</w:t>
+      </w:r>
+      <w:proofErr w:type="spellStart"/>
+      <w:r>
+        <w:rPr>
+          <w:rFonts w:ascii="Helvetica Neue" w:hAnsi="Helvetica Neue" w:cs="Arial"/>
+          <w:color w:val="000000"/>
+        </w:rPr>
+        <w:t>Hom</w:t>
+      </w:r>
+      <w:proofErr w:type="spellEnd"/>
+      <w:proofErr w:type="gramStart"/>
+      <w:r>
+        <w:rPr>
+          <w:rFonts w:ascii="Helvetica Neue" w:hAnsi="Helvetica Neue" w:cs="Arial"/>
+          <w:color w:val="000000"/>
+        </w:rPr>
+        <w:t>),</w:t>
+      </w:r>
+      <w:proofErr w:type="gramEnd"/>
+      <w:r>
+        <w:rPr>
+          <w:rFonts w:ascii="Helvetica Neue" w:hAnsi="Helvetica Neue" w:cs="Arial"/>
+          <w:color w:val="000000"/>
+        </w:rPr>
+        <w:t xml:space="preserve"> was highest in the North American populations, followed by Hawaii, Australia, and then the remaining Pacific Island populations, </w:t>
+      </w:r>
+      <w:r>
+        <w:rPr>
+          <w:rFonts w:ascii="Helvetica Neue" w:hAnsi="Helvetica Neue" w:cs="Arial"/>
+          <w:color w:val="000000"/>
+        </w:rPr>
+        <w:t>consistent with predictions of serial stepwise dispersal and strong bottlenecks (</w:t>
+      </w:r>
+      <w:r>
+        <w:rPr>
+          <w:rFonts w:ascii="Helvetica Neue" w:hAnsi="Helvetica Neue" w:cs="Arial"/>
+          <w:color w:val="000000"/>
           <w:highlight w:val="yellow"/>
         </w:rPr>
+        <w:t>Table xxx</w:t>
+      </w:r>
+      <w:r>
+        <w:rPr>
+          <w:rFonts w:ascii="Helvetica Neue" w:hAnsi="Helvetica Neue" w:cs="Arial"/>
+          <w:color w:val="000000"/>
+        </w:rPr>
+        <w:t xml:space="preserve">, </w:t>
+      </w:r>
+      <w:r>
+        <w:rPr>
+          <w:rFonts w:ascii="Helvetica Neue" w:hAnsi="Helvetica Neue" w:cs="Arial"/>
+          <w:color w:val="000000"/>
+          <w:highlight w:val="yellow"/>
+        </w:rPr>
         <w:t>Figure X</w:t>
       </w:r>
       <w:r>
@@ -5628,7 +5721,29 @@
           <w:rFonts w:ascii="Helvetica Neue" w:hAnsi="Helvetica Neue" w:cs="Arial"/>
           <w:color w:val="000000"/>
         </w:rPr>
-        <w:t>.</w:t>
+        <w:t>).</w:t>
+      </w:r>
+      <w:r>
+        <w:rPr>
+          <w:rFonts w:ascii="Helvetica Neue" w:hAnsi="Helvetica Neue" w:cs="Arial"/>
+          <w:color w:val="000000"/>
+        </w:rPr>
+        <w:t xml:space="preserve"> Likewise, Tajima’s D is positive in all sites save for North America and Hawaii, indicating recent population bottlenecks in the former locations and population expansions in the latter (</w:t>
+      </w:r>
+      <w:r>
+        <w:rPr>
+          <w:rFonts w:ascii="Helvetica Neue" w:hAnsi="Helvetica Neue" w:cs="Arial"/>
+          <w:color w:val="000000"/>
+          <w:highlight w:val="yellow"/>
+        </w:rPr>
+        <w:t>Table xxx</w:t>
+      </w:r>
+      <w:r>
+        <w:rPr>
+          <w:rFonts w:ascii="Helvetica Neue" w:hAnsi="Helvetica Neue" w:cs="Arial"/>
+          <w:color w:val="000000"/>
+        </w:rPr>
+        <w:t>).</w:t>
       </w:r>
       <w:r>
         <w:rPr>
@@ -5642,28 +5757,7 @@
           <w:rFonts w:ascii="Helvetica Neue" w:hAnsi="Helvetica Neue" w:cs="Arial"/>
           <w:color w:val="000000"/>
         </w:rPr>
-        <w:t xml:space="preserve"> </w:t>
-      </w:r>
-      <w:r>
-        <w:rPr>
-          <w:rFonts w:ascii="Helvetica Neue" w:hAnsi="Helvetica Neue" w:cs="Arial"/>
-          <w:color w:val="000000"/>
-        </w:rPr>
-        <w:t>Genetic diversity (</w:t>
-      </w:r>
-      <w:r>
-        <w:rPr>
-          <w:rFonts w:ascii="Sylfaen" w:hAnsi="Sylfaen" w:cs="Arial"/>
-          <w:color w:val="000000"/>
-        </w:rPr>
-        <w:t>π</w:t>
-      </w:r>
-      <w:r>
-        <w:rPr>
-          <w:rFonts w:ascii="Helvetica Neue" w:hAnsi="Helvetica Neue" w:cs="Arial"/>
-          <w:color w:val="000000"/>
-        </w:rPr>
-        <w:t>, H</w:t>
+        <w:t>Pairwise F</w:t>
       </w:r>
       <w:r>
         <w:rPr>
@@ -5671,46 +5765,44 @@
           <w:color w:val="000000"/>
           <w:vertAlign w:val="subscript"/>
         </w:rPr>
-        <w:t>O</w:t>
-      </w:r>
-      <w:r>
-        <w:rPr>
-          <w:rFonts w:ascii="Helvetica Neue" w:hAnsi="Helvetica Neue" w:cs="Arial"/>
-          <w:color w:val="000000"/>
-        </w:rPr>
-        <w:t>, and Het/</w:t>
-      </w:r>
-      <w:proofErr w:type="spellStart"/>
-      <w:r>
-        <w:rPr>
-          <w:rFonts w:ascii="Helvetica Neue" w:hAnsi="Helvetica Neue" w:cs="Arial"/>
-          <w:color w:val="000000"/>
-        </w:rPr>
-        <w:t>Hom</w:t>
-      </w:r>
-      <w:proofErr w:type="spellEnd"/>
-      <w:proofErr w:type="gramStart"/>
-      <w:r>
-        <w:rPr>
-          <w:rFonts w:ascii="Helvetica Neue" w:hAnsi="Helvetica Neue" w:cs="Arial"/>
-          <w:color w:val="000000"/>
-        </w:rPr>
-        <w:t>),</w:t>
-      </w:r>
-      <w:proofErr w:type="gramEnd"/>
-      <w:r>
-        <w:rPr>
-          <w:rFonts w:ascii="Helvetica Neue" w:hAnsi="Helvetica Neue" w:cs="Arial"/>
-          <w:color w:val="000000"/>
-        </w:rPr>
-        <w:t xml:space="preserve"> was highest in the North American populations, followed by Hawaii, Australia, and then the remaining Pacific Island populations, </w:t>
-      </w:r>
-      <w:r>
-        <w:rPr>
-          <w:rFonts w:ascii="Helvetica Neue" w:hAnsi="Helvetica Neue" w:cs="Arial"/>
-          <w:color w:val="000000"/>
-        </w:rPr>
-        <w:t>consistent with predictions of serial stepwise dispersal and strong bottlenecks (</w:t>
+        <w:t>ST</w:t>
+      </w:r>
+      <w:r>
+        <w:rPr>
+          <w:rFonts w:ascii="Helvetica Neue" w:hAnsi="Helvetica Neue" w:cs="Arial"/>
+          <w:color w:val="000000"/>
+        </w:rPr>
+        <w:t xml:space="preserve"> values were much lower between the different Australian samples than between the other populations. For each other population, the lowest F</w:t>
+      </w:r>
+      <w:r>
+        <w:rPr>
+          <w:rFonts w:ascii="Helvetica Neue" w:hAnsi="Helvetica Neue" w:cs="Arial"/>
+          <w:color w:val="000000"/>
+          <w:vertAlign w:val="subscript"/>
+        </w:rPr>
+        <w:t>ST</w:t>
+      </w:r>
+      <w:r>
+        <w:rPr>
+          <w:rFonts w:ascii="Helvetica Neue" w:hAnsi="Helvetica Neue" w:cs="Arial"/>
+          <w:color w:val="000000"/>
+        </w:rPr>
+        <w:t xml:space="preserve"> value was vs. Hawaii. For Hawaii, the lowest F</w:t>
+      </w:r>
+      <w:r>
+        <w:rPr>
+          <w:rFonts w:ascii="Helvetica Neue" w:hAnsi="Helvetica Neue" w:cs="Arial"/>
+          <w:color w:val="000000"/>
+          <w:vertAlign w:val="subscript"/>
+        </w:rPr>
+        <w:t>ST</w:t>
+      </w:r>
+      <w:r>
+        <w:rPr>
+          <w:rFonts w:ascii="Helvetica Neue" w:hAnsi="Helvetica Neue" w:cs="Arial"/>
+          <w:color w:val="000000"/>
+        </w:rPr>
+        <w:t xml:space="preserve"> value was vs. North America (</w:t>
       </w:r>
       <w:r>
         <w:rPr>
@@ -5718,7 +5810,123 @@
           <w:color w:val="000000"/>
           <w:highlight w:val="yellow"/>
         </w:rPr>
-        <w:t>Table xxx</w:t>
+        <w:t>see Table XXX</w:t>
+      </w:r>
+      <w:r>
+        <w:rPr>
+          <w:rFonts w:ascii="Helvetica Neue" w:hAnsi="Helvetica Neue" w:cs="Arial"/>
+          <w:color w:val="000000"/>
+        </w:rPr>
+        <w:t>).</w:t>
+      </w:r>
+    </w:p>
+    <w:p>
+      <w:pPr>
+        <w:jc w:val="both"/>
+        <w:rPr>
+          <w:rFonts w:ascii="Helvetica Neue" w:hAnsi="Helvetica Neue" w:cs="Arial"/>
+          <w:color w:val="000000"/>
+        </w:rPr>
+      </w:pPr>
+      <w:r>
+        <w:rPr>
+          <w:rFonts w:ascii="Helvetica Neue" w:hAnsi="Helvetica Neue" w:cs="Arial"/>
+          <w:color w:val="000000"/>
+        </w:rPr>
+        <w:tab/>
+      </w:r>
+      <w:proofErr w:type="spellStart"/>
+      <w:r>
+        <w:rPr>
+          <w:rFonts w:ascii="Helvetica Neue" w:hAnsi="Helvetica Neue" w:cs="Arial"/>
+          <w:color w:val="000000"/>
+        </w:rPr>
+        <w:t>NGSrelate</w:t>
+      </w:r>
+      <w:proofErr w:type="spellEnd"/>
+      <w:r>
+        <w:rPr>
+          <w:rFonts w:ascii="Helvetica Neue" w:hAnsi="Helvetica Neue" w:cs="Arial"/>
+          <w:color w:val="000000"/>
+        </w:rPr>
+        <w:t xml:space="preserve"> showed a generally similar pattern. At k = 2, North American and Pacific Island populations were pulled apart. Guam </w:t>
+      </w:r>
+      <w:r>
+        <w:rPr>
+          <w:rFonts w:ascii="Helvetica Neue" w:hAnsi="Helvetica Neue" w:cs="Arial"/>
+          <w:color w:val="000000"/>
+        </w:rPr>
+        <w:t>and Rota were</w:t>
+      </w:r>
+      <w:r>
+        <w:rPr>
+          <w:rFonts w:ascii="Helvetica Neue" w:hAnsi="Helvetica Neue" w:cs="Arial"/>
+          <w:color w:val="000000"/>
+        </w:rPr>
+        <w:t xml:space="preserve"> separ</w:t>
+      </w:r>
+      <w:r>
+        <w:rPr>
+          <w:rFonts w:ascii="Helvetica Neue" w:hAnsi="Helvetica Neue" w:cs="Arial"/>
+          <w:color w:val="000000"/>
+        </w:rPr>
+        <w:t>ated</w:t>
+      </w:r>
+      <w:r>
+        <w:rPr>
+          <w:rFonts w:ascii="Helvetica Neue" w:hAnsi="Helvetica Neue" w:cs="Arial"/>
+          <w:color w:val="000000"/>
+        </w:rPr>
+        <w:t xml:space="preserve"> from all other Pacific population</w:t>
+      </w:r>
+      <w:r>
+        <w:rPr>
+          <w:rFonts w:ascii="Helvetica Neue" w:hAnsi="Helvetica Neue" w:cs="Arial"/>
+          <w:color w:val="000000"/>
+        </w:rPr>
+        <w:t>s at k = 3 and 4, respectively</w:t>
+      </w:r>
+      <w:r>
+        <w:rPr>
+          <w:rFonts w:ascii="Helvetica Neue" w:hAnsi="Helvetica Neue" w:cs="Arial"/>
+          <w:color w:val="000000"/>
+        </w:rPr>
+        <w:t xml:space="preserve">. At k = 5, </w:t>
+      </w:r>
+      <w:r>
+        <w:rPr>
+          <w:rFonts w:ascii="Helvetica Neue" w:hAnsi="Helvetica Neue" w:cs="Arial"/>
+          <w:color w:val="000000"/>
+        </w:rPr>
+        <w:t>Samoa, Fiji, and New Caledonia were assigned their own cluster</w:t>
+      </w:r>
+      <w:r>
+        <w:rPr>
+          <w:rFonts w:ascii="Helvetica Neue" w:hAnsi="Helvetica Neue" w:cs="Arial"/>
+          <w:color w:val="000000"/>
+        </w:rPr>
+        <w:t xml:space="preserve">. </w:t>
+      </w:r>
+      <w:r>
+        <w:rPr>
+          <w:rFonts w:ascii="Helvetica Neue" w:hAnsi="Helvetica Neue" w:cs="Arial"/>
+          <w:color w:val="000000"/>
+        </w:rPr>
+        <w:t>At</w:t>
+      </w:r>
+      <w:r>
+        <w:rPr>
+          <w:rFonts w:ascii="Helvetica Neue" w:hAnsi="Helvetica Neue" w:cs="Arial"/>
+          <w:color w:val="000000"/>
+        </w:rPr>
+        <w:t xml:space="preserve"> k = 6 Hawaii is assigned to a unique cluster; </w:t>
+      </w:r>
+      <w:r>
+        <w:rPr>
+          <w:rFonts w:ascii="Helvetica Neue" w:hAnsi="Helvetica Neue" w:cs="Arial"/>
+          <w:color w:val="000000"/>
+        </w:rPr>
+        <w:t>at k &lt; 6</w:t>
       </w:r>
       <w:r>
         <w:rPr>
@@ -5726,205 +5934,6 @@
           <w:color w:val="000000"/>
         </w:rPr>
         <w:t xml:space="preserve">, </w:t>
-      </w:r>
-      <w:r>
-        <w:rPr>
-          <w:rFonts w:ascii="Helvetica Neue" w:hAnsi="Helvetica Neue" w:cs="Arial"/>
-          <w:color w:val="000000"/>
-          <w:highlight w:val="yellow"/>
-        </w:rPr>
-        <w:t>Figure X</w:t>
-      </w:r>
-      <w:r>
-        <w:rPr>
-          <w:rFonts w:ascii="Helvetica Neue" w:hAnsi="Helvetica Neue" w:cs="Arial"/>
-          <w:color w:val="000000"/>
-        </w:rPr>
-        <w:t>).</w:t>
-      </w:r>
-      <w:r>
-        <w:rPr>
-          <w:rFonts w:ascii="Helvetica Neue" w:hAnsi="Helvetica Neue" w:cs="Arial"/>
-          <w:color w:val="000000"/>
-        </w:rPr>
-        <w:t xml:space="preserve"> Likewise, Tajima’s D is positive in all sites save for North America and Hawaii, indicating recent population bottlenecks in the former locations and population expansions in the latter (</w:t>
-      </w:r>
-      <w:r>
-        <w:rPr>
-          <w:rFonts w:ascii="Helvetica Neue" w:hAnsi="Helvetica Neue" w:cs="Arial"/>
-          <w:color w:val="000000"/>
-          <w:highlight w:val="yellow"/>
-        </w:rPr>
-        <w:t>Table xxx</w:t>
-      </w:r>
-      <w:r>
-        <w:rPr>
-          <w:rFonts w:ascii="Helvetica Neue" w:hAnsi="Helvetica Neue" w:cs="Arial"/>
-          <w:color w:val="000000"/>
-        </w:rPr>
-        <w:t>).</w:t>
-      </w:r>
-      <w:r>
-        <w:rPr>
-          <w:rFonts w:ascii="Helvetica Neue" w:hAnsi="Helvetica Neue" w:cs="Arial"/>
-          <w:color w:val="000000"/>
-        </w:rPr>
-        <w:t xml:space="preserve"> </w:t>
-      </w:r>
-      <w:r>
-        <w:rPr>
-          <w:rFonts w:ascii="Helvetica Neue" w:hAnsi="Helvetica Neue" w:cs="Arial"/>
-          <w:color w:val="000000"/>
-        </w:rPr>
-        <w:t>Pairwise F</w:t>
-      </w:r>
-      <w:r>
-        <w:rPr>
-          <w:rFonts w:ascii="Helvetica Neue" w:hAnsi="Helvetica Neue" w:cs="Arial"/>
-          <w:color w:val="000000"/>
-          <w:vertAlign w:val="subscript"/>
-        </w:rPr>
-        <w:t>ST</w:t>
-      </w:r>
-      <w:r>
-        <w:rPr>
-          <w:rFonts w:ascii="Helvetica Neue" w:hAnsi="Helvetica Neue" w:cs="Arial"/>
-          <w:color w:val="000000"/>
-        </w:rPr>
-        <w:t xml:space="preserve"> values were much lower between the different Australian samples than between the other populations. For each other population, the lowest F</w:t>
-      </w:r>
-      <w:r>
-        <w:rPr>
-          <w:rFonts w:ascii="Helvetica Neue" w:hAnsi="Helvetica Neue" w:cs="Arial"/>
-          <w:color w:val="000000"/>
-          <w:vertAlign w:val="subscript"/>
-        </w:rPr>
-        <w:t>ST</w:t>
-      </w:r>
-      <w:r>
-        <w:rPr>
-          <w:rFonts w:ascii="Helvetica Neue" w:hAnsi="Helvetica Neue" w:cs="Arial"/>
-          <w:color w:val="000000"/>
-        </w:rPr>
-        <w:t xml:space="preserve"> value was vs. Hawaii. For Hawaii, the lowest F</w:t>
-      </w:r>
-      <w:r>
-        <w:rPr>
-          <w:rFonts w:ascii="Helvetica Neue" w:hAnsi="Helvetica Neue" w:cs="Arial"/>
-          <w:color w:val="000000"/>
-          <w:vertAlign w:val="subscript"/>
-        </w:rPr>
-        <w:t>ST</w:t>
-      </w:r>
-      <w:r>
-        <w:rPr>
-          <w:rFonts w:ascii="Helvetica Neue" w:hAnsi="Helvetica Neue" w:cs="Arial"/>
-          <w:color w:val="000000"/>
-        </w:rPr>
-        <w:t xml:space="preserve"> value was vs. North America (</w:t>
-      </w:r>
-      <w:r>
-        <w:rPr>
-          <w:rFonts w:ascii="Helvetica Neue" w:hAnsi="Helvetica Neue" w:cs="Arial"/>
-          <w:color w:val="000000"/>
-          <w:highlight w:val="yellow"/>
-        </w:rPr>
-        <w:t>see Table XXX</w:t>
-      </w:r>
-      <w:r>
-        <w:rPr>
-          <w:rFonts w:ascii="Helvetica Neue" w:hAnsi="Helvetica Neue" w:cs="Arial"/>
-          <w:color w:val="000000"/>
-        </w:rPr>
-        <w:t>).</w:t>
-      </w:r>
-    </w:p>
-    <w:p>
-      <w:pPr>
-        <w:jc w:val="both"/>
-        <w:rPr>
-          <w:rFonts w:ascii="Helvetica Neue" w:hAnsi="Helvetica Neue" w:cs="Arial"/>
-          <w:color w:val="000000"/>
-        </w:rPr>
-      </w:pPr>
-      <w:r>
-        <w:rPr>
-          <w:rFonts w:ascii="Helvetica Neue" w:hAnsi="Helvetica Neue" w:cs="Arial"/>
-          <w:color w:val="000000"/>
-        </w:rPr>
-        <w:tab/>
-      </w:r>
-      <w:proofErr w:type="spellStart"/>
-      <w:r>
-        <w:rPr>
-          <w:rFonts w:ascii="Helvetica Neue" w:hAnsi="Helvetica Neue" w:cs="Arial"/>
-          <w:color w:val="000000"/>
-        </w:rPr>
-        <w:t>NGSrelate</w:t>
-      </w:r>
-      <w:proofErr w:type="spellEnd"/>
-      <w:r>
-        <w:rPr>
-          <w:rFonts w:ascii="Helvetica Neue" w:hAnsi="Helvetica Neue" w:cs="Arial"/>
-          <w:color w:val="000000"/>
-        </w:rPr>
-        <w:t xml:space="preserve"> showed a generally similar pattern. At k = 2, North American and Pacific Island populations were pulled apart. Guam </w:t>
-      </w:r>
-      <w:r>
-        <w:rPr>
-          <w:rFonts w:ascii="Helvetica Neue" w:hAnsi="Helvetica Neue" w:cs="Arial"/>
-          <w:color w:val="000000"/>
-        </w:rPr>
-        <w:t>and Rota were</w:t>
-      </w:r>
-      <w:r>
-        <w:rPr>
-          <w:rFonts w:ascii="Helvetica Neue" w:hAnsi="Helvetica Neue" w:cs="Arial"/>
-          <w:color w:val="000000"/>
-        </w:rPr>
-        <w:t xml:space="preserve"> separ</w:t>
-      </w:r>
-      <w:r>
-        <w:rPr>
-          <w:rFonts w:ascii="Helvetica Neue" w:hAnsi="Helvetica Neue" w:cs="Arial"/>
-          <w:color w:val="000000"/>
-        </w:rPr>
-        <w:t>ated</w:t>
-      </w:r>
-      <w:r>
-        <w:rPr>
-          <w:rFonts w:ascii="Helvetica Neue" w:hAnsi="Helvetica Neue" w:cs="Arial"/>
-          <w:color w:val="000000"/>
-        </w:rPr>
-        <w:t xml:space="preserve"> from all other Pacific population</w:t>
-      </w:r>
-      <w:r>
-        <w:rPr>
-          <w:rFonts w:ascii="Helvetica Neue" w:hAnsi="Helvetica Neue" w:cs="Arial"/>
-          <w:color w:val="000000"/>
-        </w:rPr>
-        <w:t>s at k = 3 and 4, respectively</w:t>
-      </w:r>
-      <w:r>
-        <w:rPr>
-          <w:rFonts w:ascii="Helvetica Neue" w:hAnsi="Helvetica Neue" w:cs="Arial"/>
-          <w:color w:val="000000"/>
-        </w:rPr>
-        <w:t xml:space="preserve">. At k = 5, </w:t>
-      </w:r>
-      <w:r>
-        <w:rPr>
-          <w:rFonts w:ascii="Helvetica Neue" w:hAnsi="Helvetica Neue" w:cs="Arial"/>
-          <w:color w:val="000000"/>
-        </w:rPr>
-        <w:t>Samoa, Fiji, and New Caledonia were assigned their own cluster</w:t>
-      </w:r>
-      <w:r>
-        <w:rPr>
-          <w:rFonts w:ascii="Helvetica Neue" w:hAnsi="Helvetica Neue" w:cs="Arial"/>
-          <w:color w:val="000000"/>
-        </w:rPr>
-        <w:t xml:space="preserve">. Until k = 6 Hawaii is assigned to a unique cluster; until then, </w:t>
       </w:r>
       <w:r>
         <w:rPr>
@@ -6210,7 +6219,14 @@
           <w:rFonts w:ascii="Helvetica Neue" w:hAnsi="Helvetica Neue" w:cs="Arial"/>
           <w:color w:val="000000"/>
         </w:rPr>
-        <w:t xml:space="preserve"> generations ago (Fig. 3a, 3b). Similarly, the found and grow models were more consistent in predicting a large founding population of &gt; 10</w:t>
+        <w:t xml:space="preserve"> generations ago (Fig. 4a, 4</w:t>
+      </w:r>
+      <w:r>
+        <w:rPr>
+          <w:rFonts w:ascii="Helvetica Neue" w:hAnsi="Helvetica Neue" w:cs="Arial"/>
+          <w:color w:val="000000"/>
+        </w:rPr>
+        <w:t>b). Similarly, the found and grow models were more consistent in predicting a large founding population of &gt; 10</w:t>
       </w:r>
       <w:r>
         <w:rPr>
@@ -6240,7 +6256,14 @@
           <w:rFonts w:ascii="Helvetica Neue" w:hAnsi="Helvetica Neue" w:cs="Arial"/>
           <w:color w:val="000000"/>
         </w:rPr>
-        <w:t xml:space="preserve"> individuals (Fig. 3a, 3b). </w:t>
+        <w:t xml:space="preserve"> individuals (Fig. 4a, 4</w:t>
+      </w:r>
+      <w:r>
+        <w:rPr>
+          <w:rFonts w:ascii="Helvetica Neue" w:hAnsi="Helvetica Neue" w:cs="Arial"/>
+          <w:color w:val="000000"/>
+        </w:rPr>
+        <w:t xml:space="preserve">b). </w:t>
       </w:r>
       <w:r>
         <w:rPr>
@@ -6292,7 +6315,14 @@
           <w:rFonts w:ascii="Helvetica Neue" w:hAnsi="Helvetica Neue" w:cs="Arial"/>
           <w:color w:val="000000"/>
         </w:rPr>
-        <w:t xml:space="preserve"> (Fig. 3c, 3d).</w:t>
+        <w:t xml:space="preserve"> (Fig. 4c, 4</w:t>
+      </w:r>
+      <w:r>
+        <w:rPr>
+          <w:rFonts w:ascii="Helvetica Neue" w:hAnsi="Helvetica Neue" w:cs="Arial"/>
+          <w:color w:val="000000"/>
+        </w:rPr>
+        <w:t>d).</w:t>
       </w:r>
     </w:p>
     <w:p>
@@ -6420,14 +6450,28 @@
           <w:rFonts w:ascii="Helvetica Neue" w:hAnsi="Helvetica Neue" w:cs="Arial"/>
           <w:color w:val="000000"/>
         </w:rPr>
-        <w:t>ividuals per generation (Fig. 3e</w:t>
-      </w:r>
-      <w:r>
-        <w:rPr>
-          <w:rFonts w:ascii="Helvetica Neue" w:hAnsi="Helvetica Neue" w:cs="Arial"/>
-          <w:color w:val="000000"/>
-        </w:rPr>
-        <w:t>, 3f). This finding accords with our intuition that trans-oceanic dispersal events in monarchs should be exceedingly rare events.</w:t>
+        <w:t>ividuals per generation (Fig. 4</w:t>
+      </w:r>
+      <w:r>
+        <w:rPr>
+          <w:rFonts w:ascii="Helvetica Neue" w:hAnsi="Helvetica Neue" w:cs="Arial"/>
+          <w:color w:val="000000"/>
+        </w:rPr>
+        <w:t>e</w:t>
+      </w:r>
+      <w:r>
+        <w:rPr>
+          <w:rFonts w:ascii="Helvetica Neue" w:hAnsi="Helvetica Neue" w:cs="Arial"/>
+          <w:color w:val="000000"/>
+        </w:rPr>
+        <w:t>, 4</w:t>
+      </w:r>
+      <w:r>
+        <w:rPr>
+          <w:rFonts w:ascii="Helvetica Neue" w:hAnsi="Helvetica Neue" w:cs="Arial"/>
+          <w:color w:val="000000"/>
+        </w:rPr>
+        <w:t>f). This finding accords with our intuition that trans-oceanic dispersal events in monarchs should be exceedingly rare events.</w:t>
       </w:r>
     </w:p>
     <w:p>
@@ -7972,7 +8016,7 @@
         </w:rPr>
         <w:t xml:space="preserve">Given this, </w:t>
       </w:r>
-      <w:commentRangeStart w:id="1"/>
+      <w:commentRangeStart w:id="0"/>
       <w:r>
         <w:rPr>
           <w:rFonts w:ascii="Helvetica Neue" w:hAnsi="Helvetica Neue" w:cs="Arial"/>
@@ -7980,12 +8024,12 @@
         </w:rPr>
         <w:t>along with phenotypic evidence for contemporary differentiation between Pacific and North American populations (Freedman et al., in review),</w:t>
       </w:r>
-      <w:commentRangeEnd w:id="1"/>
+      <w:commentRangeEnd w:id="0"/>
       <w:r>
         <w:rPr>
           <w:rStyle w:val="CommentReference"/>
         </w:rPr>
-        <w:commentReference w:id="1"/>
+        <w:commentReference w:id="0"/>
       </w:r>
       <w:r>
         <w:rPr>
@@ -8315,7 +8359,7 @@
         </w:rPr>
         <w:t xml:space="preserve">), </w:t>
       </w:r>
-      <w:commentRangeStart w:id="2"/>
+      <w:commentRangeStart w:id="1"/>
       <w:r>
         <w:rPr>
           <w:rFonts w:ascii="Helvetica Neue" w:hAnsi="Helvetica Neue" w:cs="Arial"/>
@@ -8330,12 +8374,12 @@
         </w:rPr>
         <w:t xml:space="preserve"> the bottleneck effects associated with initial establishment (any references from other systems to support this?)</w:t>
       </w:r>
-      <w:commentRangeEnd w:id="2"/>
+      <w:commentRangeEnd w:id="1"/>
       <w:r>
         <w:rPr>
           <w:rStyle w:val="CommentReference"/>
         </w:rPr>
-        <w:commentReference w:id="2"/>
+        <w:commentReference w:id="1"/>
       </w:r>
       <w:r>
         <w:rPr>
@@ -12100,18 +12144,6 @@
     </w:p>
     <w:p>
       <w:pPr>
-        <w:pStyle w:val="ListParagraph"/>
-        <w:numPr>
-          <w:ilvl w:val="0"/>
-          <w:numId w:val="2"/>
-        </w:numPr>
-        <w:rPr>
-          <w:rFonts w:ascii="Helvetica" w:eastAsia="Times New Roman" w:hAnsi="Helvetica" w:cs="Times New Roman"/>
-        </w:rPr>
-      </w:pPr>
-    </w:p>
-    <w:p>
-      <w:pPr>
         <w:rPr>
           <w:rFonts w:ascii="Helvetica Neue" w:hAnsi="Helvetica Neue" w:cs="Arial"/>
           <w:color w:val="000000"/>
@@ -12132,103 +12164,164 @@
           <w:color w:val="000000"/>
         </w:rPr>
       </w:pPr>
-    </w:p>
-    <w:p>
-      <w:pPr>
-        <w:rPr>
-          <w:rFonts w:ascii="Helvetica Neue" w:hAnsi="Helvetica Neue" w:cs="Arial"/>
-          <w:color w:val="000000"/>
-        </w:rPr>
-      </w:pPr>
-    </w:p>
-    <w:p>
-      <w:pPr>
-        <w:jc w:val="both"/>
-        <w:rPr>
-          <w:rFonts w:ascii="Helvetica Neue" w:hAnsi="Helvetica Neue" w:cs="Arial"/>
-          <w:color w:val="000000"/>
-        </w:rPr>
-      </w:pPr>
-    </w:p>
-    <w:p>
-      <w:pPr>
-        <w:jc w:val="both"/>
-        <w:rPr>
-          <w:rFonts w:ascii="Helvetica Neue" w:hAnsi="Helvetica Neue" w:cs="Arial"/>
-          <w:color w:val="000000"/>
-        </w:rPr>
-      </w:pPr>
-      <w:r>
-        <w:rPr>
-          <w:rFonts w:ascii="Helvetica Neue" w:hAnsi="Helvetica Neue" w:cs="Arial"/>
-          <w:color w:val="000000"/>
-        </w:rPr>
-        <w:tab/>
-      </w:r>
-    </w:p>
-    <w:p>
-      <w:pPr>
-        <w:jc w:val="both"/>
-        <w:rPr>
-          <w:rFonts w:ascii="Helvetica Neue" w:hAnsi="Helvetica Neue" w:cs="Arial"/>
-          <w:color w:val="000000"/>
-        </w:rPr>
-      </w:pPr>
-      <w:r>
-        <w:rPr>
-          <w:rFonts w:ascii="Helvetica Neue" w:hAnsi="Helvetica Neue" w:cs="Arial"/>
-          <w:color w:val="000000"/>
-        </w:rPr>
-        <w:tab/>
-      </w:r>
-    </w:p>
-    <w:p>
-      <w:pPr>
-        <w:jc w:val="both"/>
-        <w:rPr>
-          <w:rFonts w:ascii="Helvetica Neue" w:hAnsi="Helvetica Neue" w:cs="Arial"/>
-          <w:color w:val="000000"/>
-        </w:rPr>
-      </w:pPr>
-      <w:r>
-        <w:rPr>
-          <w:rFonts w:ascii="Helvetica Neue" w:hAnsi="Helvetica Neue" w:cs="Arial"/>
-          <w:color w:val="000000"/>
-        </w:rPr>
-        <w:tab/>
-      </w:r>
-    </w:p>
-    <w:p>
-      <w:pPr>
-        <w:rPr>
-          <w:rFonts w:ascii="Helvetica Neue" w:eastAsia="Times New Roman" w:hAnsi="Helvetica Neue" w:cs="Arial"/>
-        </w:rPr>
-      </w:pPr>
-    </w:p>
-    <w:p>
-      <w:pPr>
-        <w:rPr>
-          <w:rFonts w:ascii="Helvetica Neue" w:eastAsia="Times New Roman" w:hAnsi="Helvetica Neue" w:cs="Arial"/>
-        </w:rPr>
-      </w:pPr>
-    </w:p>
-    <w:p>
-      <w:pPr>
-        <w:spacing w:after="240"/>
-        <w:rPr>
-          <w:rFonts w:ascii="Helvetica Neue" w:eastAsia="Times New Roman" w:hAnsi="Helvetica Neue" w:cs="Arial"/>
-        </w:rPr>
-      </w:pPr>
-      <w:r>
-        <w:rPr>
-          <w:rFonts w:ascii="Helvetica Neue" w:eastAsia="Times New Roman" w:hAnsi="Helvetica Neue" w:cs="Arial"/>
+      <w:r>
+        <w:rPr>
+          <w:rFonts w:ascii="Helvetica Neue" w:hAnsi="Helvetica Neue" w:cs="Arial"/>
           <w:noProof/>
+          <w:color w:val="000000"/>
+        </w:rPr>
+        <w:lastRenderedPageBreak/>
+        <mc:AlternateContent>
+          <mc:Choice Requires="wps">
+            <w:drawing>
+              <wp:anchor distT="0" distB="0" distL="114300" distR="114300" simplePos="0" relativeHeight="251663360" behindDoc="0" locked="0" layoutInCell="1" allowOverlap="1" wp14:anchorId="0B79A201" wp14:editId="60E87BA5">
+                <wp:simplePos x="0" y="0"/>
+                <wp:positionH relativeFrom="column">
+                  <wp:posOffset>-685800</wp:posOffset>
+                </wp:positionH>
+                <wp:positionV relativeFrom="paragraph">
+                  <wp:posOffset>2057400</wp:posOffset>
+                </wp:positionV>
+                <wp:extent cx="6515100" cy="685800"/>
+                <wp:effectExtent l="0" t="0" r="0" b="0"/>
+                <wp:wrapSquare wrapText="bothSides"/>
+                <wp:docPr id="8" name="Text Box 8"/>
+                <wp:cNvGraphicFramePr/>
+                <a:graphic xmlns:a="http://schemas.openxmlformats.org/drawingml/2006/main">
+                  <a:graphicData uri="http://schemas.microsoft.com/office/word/2010/wordprocessingShape">
+                    <wps:wsp>
+                      <wps:cNvSpPr txBox="1"/>
+                      <wps:spPr>
+                        <a:xfrm>
+                          <a:off x="0" y="0"/>
+                          <a:ext cx="6515100" cy="685800"/>
+                        </a:xfrm>
+                        <a:prstGeom prst="rect">
+                          <a:avLst/>
+                        </a:prstGeom>
+                        <a:noFill/>
+                        <a:ln>
+                          <a:noFill/>
+                        </a:ln>
+                        <a:effectLst/>
+                        <a:extLst>
+                          <a:ext uri="{C572A759-6A51-4108-AA02-DFA0A04FC94B}">
+                            <ma14:wrappingTextBoxFlag xmlns:ma14="http://schemas.microsoft.com/office/mac/drawingml/2011/main"/>
+                          </a:ext>
+                        </a:extLst>
+                      </wps:spPr>
+                      <wps:style>
+                        <a:lnRef idx="0">
+                          <a:schemeClr val="accent1"/>
+                        </a:lnRef>
+                        <a:fillRef idx="0">
+                          <a:schemeClr val="accent1"/>
+                        </a:fillRef>
+                        <a:effectRef idx="0">
+                          <a:schemeClr val="accent1"/>
+                        </a:effectRef>
+                        <a:fontRef idx="minor">
+                          <a:schemeClr val="dk1"/>
+                        </a:fontRef>
+                      </wps:style>
+                      <wps:txbx>
+                        <w:txbxContent>
+                          <w:p>
+                            <w:pPr>
+                              <w:rPr>
+                                <w:rFonts w:ascii="Cambria" w:hAnsi="Cambria"/>
+                              </w:rPr>
+                            </w:pPr>
+                            <w:r>
+                              <w:rPr>
+                                <w:rFonts w:ascii="Cambria" w:hAnsi="Cambria" w:cs="Helvetica Neue"/>
+                                <w:b/>
+                                <w:bCs/>
+                                <w:color w:val="000000"/>
+                              </w:rPr>
+                              <w:t xml:space="preserve">Figure 1 </w:t>
+                            </w:r>
+                            <w:r>
+                              <w:rPr>
+                                <w:rFonts w:ascii="Cambria" w:hAnsi="Cambria" w:cs="Helvetica Neue"/>
+                                <w:color w:val="000000"/>
+                              </w:rPr>
+                              <w:t>- Map of sampling locations for monarchs included in our sequencing design. Points in purple correspond to locations previously sampled in Zhan et al. (2014) and Pierce et al. (2014a). Points in turquoise represent sampling locations with no previous genetic polymorphism data.</w:t>
+                            </w:r>
+                          </w:p>
+                        </w:txbxContent>
+                      </wps:txbx>
+                      <wps:bodyPr rot="0" spcFirstLastPara="0" vertOverflow="overflow" horzOverflow="overflow" vert="horz" wrap="square" lIns="91440" tIns="45720" rIns="91440" bIns="45720" numCol="1" spcCol="0" rtlCol="0" fromWordArt="0" anchor="t" anchorCtr="0" forceAA="0" compatLnSpc="1">
+                        <a:prstTxWarp prst="textNoShape">
+                          <a:avLst/>
+                        </a:prstTxWarp>
+                        <a:noAutofit/>
+                      </wps:bodyPr>
+                    </wps:wsp>
+                  </a:graphicData>
+                </a:graphic>
+              </wp:anchor>
+            </w:drawing>
+          </mc:Choice>
+          <mc:Fallback>
+            <w:pict>
+              <v:shapetype id="_x0000_t202" coordsize="21600,21600" o:spt="202" path="m0,0l0,21600,21600,21600,21600,0xe">
+                <v:stroke joinstyle="miter"/>
+                <v:path gradientshapeok="t" o:connecttype="rect"/>
+              </v:shapetype>
+              <v:shape id="Text Box 8" o:spid="_x0000_s1026" type="#_x0000_t202" style="position:absolute;margin-left:-53.95pt;margin-top:162pt;width:513pt;height:54pt;z-index:251663360;visibility:visible;mso-wrap-style:square;mso-wrap-distance-left:9pt;mso-wrap-distance-top:0;mso-wrap-distance-right:9pt;mso-wrap-distance-bottom:0;mso-position-horizontal:absolute;mso-position-horizontal-relative:text;mso-position-vertical:absolute;mso-position-vertical-relative:text;v-text-anchor:top" o:gfxdata="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" filled="f" stroked="f">
+                <v:textbox>
+                  <w:txbxContent>
+                    <w:p>
+                      <w:pPr>
+                        <w:rPr>
+                          <w:rFonts w:ascii="Cambria" w:hAnsi="Cambria"/>
+                        </w:rPr>
+                      </w:pPr>
+                      <w:r>
+                        <w:rPr>
+                          <w:rFonts w:ascii="Cambria" w:hAnsi="Cambria" w:cs="Helvetica Neue"/>
+                          <w:b/>
+                          <w:bCs/>
+                          <w:color w:val="000000"/>
+                        </w:rPr>
+                        <w:t xml:space="preserve">Figure 1 </w:t>
+                      </w:r>
+                      <w:r>
+                        <w:rPr>
+                          <w:rFonts w:ascii="Cambria" w:hAnsi="Cambria" w:cs="Helvetica Neue"/>
+                          <w:color w:val="000000"/>
+                        </w:rPr>
+                        <w:t>- Map of sampling locations for monarchs included in our sequencing design. Points in purple correspond to locations previously sampled in Zhan et al. (2014) and Pierce et al. (2014a). Points in turquoise represent sampling locations with no previous genetic polymorphism data.</w:t>
+                      </w:r>
+                    </w:p>
+                  </w:txbxContent>
+                </v:textbox>
+                <w10:wrap type="square"/>
+              </v:shape>
+            </w:pict>
+          </mc:Fallback>
+        </mc:AlternateContent>
+      </w:r>
+      <w:r>
+        <w:rPr>
+          <w:rFonts w:ascii="Helvetica Neue" w:hAnsi="Helvetica Neue" w:cs="Arial"/>
+          <w:noProof/>
+          <w:color w:val="000000"/>
         </w:rPr>
         <w:drawing>
-          <wp:inline distT="0" distB="0" distL="0" distR="0" wp14:anchorId="464DF912" wp14:editId="38590606">
-            <wp:extent cx="5943600" cy="3001247"/>
-            <wp:effectExtent l="0" t="0" r="0" b="0"/>
-            <wp:docPr id="3" name="Picture 1"/>
+          <wp:anchor distT="0" distB="0" distL="114300" distR="114300" simplePos="0" relativeHeight="251662336" behindDoc="0" locked="0" layoutInCell="1" allowOverlap="1" wp14:anchorId="1777DE73" wp14:editId="28CD9FD7">
+            <wp:simplePos x="0" y="0"/>
+            <wp:positionH relativeFrom="column">
+              <wp:posOffset>-688340</wp:posOffset>
+            </wp:positionH>
+            <wp:positionV relativeFrom="paragraph">
+              <wp:posOffset>-571500</wp:posOffset>
+            </wp:positionV>
+            <wp:extent cx="6631940" cy="2628900"/>
+            <wp:effectExtent l="0" t="0" r="0" b="12700"/>
+            <wp:wrapSquare wrapText="bothSides"/>
+            <wp:docPr id="7" name="Picture 4"/>
             <wp:cNvGraphicFramePr>
               <a:graphicFrameLocks xmlns:a="http://schemas.openxmlformats.org/drawingml/2006/main" noChangeAspect="1"/>
             </wp:cNvGraphicFramePr>
@@ -12236,7 +12329,7 @@
               <a:graphicData uri="http://schemas.openxmlformats.org/drawingml/2006/picture">
                 <pic:pic xmlns:pic="http://schemas.openxmlformats.org/drawingml/2006/picture">
                   <pic:nvPicPr>
-                    <pic:cNvPr id="0" name="Picture 1"/>
+                    <pic:cNvPr id="0" name="Picture 4"/>
                     <pic:cNvPicPr>
                       <a:picLocks noChangeAspect="1" noChangeArrowheads="1"/>
                     </pic:cNvPicPr>
@@ -12257,7 +12350,314 @@
                   <pic:spPr bwMode="auto">
                     <a:xfrm>
                       <a:off x="0" y="0"/>
-                      <a:ext cx="5943600" cy="3001247"/>
+                      <a:ext cx="6631940" cy="2628900"/>
+                    </a:xfrm>
+                    <a:prstGeom prst="rect">
+                      <a:avLst/>
+                    </a:prstGeom>
+                    <a:noFill/>
+                    <a:ln>
+                      <a:noFill/>
+                    </a:ln>
+                  </pic:spPr>
+                </pic:pic>
+              </a:graphicData>
+            </a:graphic>
+            <wp14:sizeRelH relativeFrom="page">
+              <wp14:pctWidth>0</wp14:pctWidth>
+            </wp14:sizeRelH>
+            <wp14:sizeRelV relativeFrom="page">
+              <wp14:pctHeight>0</wp14:pctHeight>
+            </wp14:sizeRelV>
+          </wp:anchor>
+        </w:drawing>
+      </w:r>
+      <w:r>
+        <w:rPr>
+          <w:rFonts w:ascii="Helvetica Neue" w:hAnsi="Helvetica Neue" w:cs="Arial"/>
+          <w:color w:val="000000"/>
+        </w:rPr>
+        <w:br w:type="page"/>
+      </w:r>
+      <w:r>
+        <w:rPr>
+          <w:rFonts w:ascii="Helvetica Neue" w:hAnsi="Helvetica Neue" w:cs="Arial"/>
+          <w:noProof/>
+          <w:color w:val="000000"/>
+        </w:rPr>
+        <w:lastRenderedPageBreak/>
+        <mc:AlternateContent>
+          <mc:Choice Requires="wps">
+            <w:drawing>
+              <wp:anchor distT="0" distB="0" distL="114300" distR="114300" simplePos="0" relativeHeight="251661312" behindDoc="0" locked="0" layoutInCell="1" allowOverlap="1" wp14:anchorId="0A7907C6" wp14:editId="03CDB1F3">
+                <wp:simplePos x="0" y="0"/>
+                <wp:positionH relativeFrom="column">
+                  <wp:posOffset>-685800</wp:posOffset>
+                </wp:positionH>
+                <wp:positionV relativeFrom="paragraph">
+                  <wp:posOffset>4343400</wp:posOffset>
+                </wp:positionV>
+                <wp:extent cx="6515100" cy="1485900"/>
+                <wp:effectExtent l="0" t="0" r="0" b="12700"/>
+                <wp:wrapSquare wrapText="bothSides"/>
+                <wp:docPr id="5" name="Text Box 5"/>
+                <wp:cNvGraphicFramePr/>
+                <a:graphic xmlns:a="http://schemas.openxmlformats.org/drawingml/2006/main">
+                  <a:graphicData uri="http://schemas.microsoft.com/office/word/2010/wordprocessingShape">
+                    <wps:wsp>
+                      <wps:cNvSpPr txBox="1"/>
+                      <wps:spPr>
+                        <a:xfrm>
+                          <a:off x="0" y="0"/>
+                          <a:ext cx="6515100" cy="1485900"/>
+                        </a:xfrm>
+                        <a:prstGeom prst="rect">
+                          <a:avLst/>
+                        </a:prstGeom>
+                        <a:noFill/>
+                        <a:ln>
+                          <a:noFill/>
+                        </a:ln>
+                        <a:effectLst/>
+                        <a:extLst>
+                          <a:ext uri="{C572A759-6A51-4108-AA02-DFA0A04FC94B}">
+                            <ma14:wrappingTextBoxFlag xmlns:ma14="http://schemas.microsoft.com/office/mac/drawingml/2011/main"/>
+                          </a:ext>
+                        </a:extLst>
+                      </wps:spPr>
+                      <wps:style>
+                        <a:lnRef idx="0">
+                          <a:schemeClr val="accent1"/>
+                        </a:lnRef>
+                        <a:fillRef idx="0">
+                          <a:schemeClr val="accent1"/>
+                        </a:fillRef>
+                        <a:effectRef idx="0">
+                          <a:schemeClr val="accent1"/>
+                        </a:effectRef>
+                        <a:fontRef idx="minor">
+                          <a:schemeClr val="dk1"/>
+                        </a:fontRef>
+                      </wps:style>
+                      <wps:txbx>
+                        <w:txbxContent>
+                          <w:p>
+                            <w:r>
+                              <w:rPr>
+                                <w:b/>
+                              </w:rPr>
+                              <w:t>Figure 2</w:t>
+                            </w:r>
+                            <w:r>
+                              <w:t xml:space="preserve"> – Relatedness among sampled population. (a) Principal component analysis largely recapitulates the geographical distribution of samples, with PC1 explaining 44.7% of variation and corresponding to the east-west axis of differentiation. (b) </w:t>
+                            </w:r>
+                            <w:proofErr w:type="spellStart"/>
+                            <w:r>
+                              <w:t>NGSadmix</w:t>
+                            </w:r>
+                            <w:proofErr w:type="spellEnd"/>
+                            <w:r>
+                              <w:t xml:space="preserve"> plots showing the proportion of ancestry across clustering values between k = 2 and k = 9. At k = 5, Hawaii reflects a mixture of ancestry comprising North American, Mariana Islands, and southwestern Pacific samples. At k = 6, Hawaii becomes its own cluster. At values beyond k = 6, populations are subdivided. (c) Neighbor joining tree (d) Map of sampled populations, with pie charts reflecting results from </w:t>
+                            </w:r>
+                            <w:proofErr w:type="spellStart"/>
+                            <w:r>
+                              <w:t>NGSadmix</w:t>
+                            </w:r>
+                            <w:proofErr w:type="spellEnd"/>
+                            <w:r>
+                              <w:t>.</w:t>
+                            </w:r>
+                          </w:p>
+                        </w:txbxContent>
+                      </wps:txbx>
+                      <wps:bodyPr rot="0" spcFirstLastPara="0" vertOverflow="overflow" horzOverflow="overflow" vert="horz" wrap="square" lIns="91440" tIns="45720" rIns="91440" bIns="45720" numCol="1" spcCol="0" rtlCol="0" fromWordArt="0" anchor="t" anchorCtr="0" forceAA="0" compatLnSpc="1">
+                        <a:prstTxWarp prst="textNoShape">
+                          <a:avLst/>
+                        </a:prstTxWarp>
+                        <a:noAutofit/>
+                      </wps:bodyPr>
+                    </wps:wsp>
+                  </a:graphicData>
+                </a:graphic>
+                <wp14:sizeRelV relativeFrom="margin">
+                  <wp14:pctHeight>0</wp14:pctHeight>
+                </wp14:sizeRelV>
+              </wp:anchor>
+            </w:drawing>
+          </mc:Choice>
+          <mc:Fallback>
+            <w:pict>
+              <v:shape id="Text Box 5" o:spid="_x0000_s1027" type="#_x0000_t202" style="position:absolute;margin-left:-53.95pt;margin-top:342pt;width:513pt;height:117pt;z-index:251661312;visibility:visible;mso-wrap-style:square;mso-height-percent:0;mso-wrap-distance-left:9pt;mso-wrap-distance-top:0;mso-wrap-distance-right:9pt;mso-wrap-distance-bottom:0;mso-position-horizontal:absolute;mso-position-horizontal-relative:text;mso-position-vertical:absolute;mso-position-vertical-relative:text;mso-height-percent:0;mso-height-relative:margin;v-text-anchor:top" o:gfxdata="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" filled="f" stroked="f">
+                <v:textbox>
+                  <w:txbxContent>
+                    <w:p>
+                      <w:r>
+                        <w:rPr>
+                          <w:b/>
+                        </w:rPr>
+                        <w:t>Figure 2</w:t>
+                      </w:r>
+                      <w:r>
+                        <w:t xml:space="preserve"> – Relatedness among sampled population. (a) Principal component analysis largely recapitulates the geographical distribution of samples, with PC1 explaining 44.7% of variation and corresponding to the east-west axis of differentiation. (b) </w:t>
+                      </w:r>
+                      <w:proofErr w:type="spellStart"/>
+                      <w:r>
+                        <w:t>NGSadmix</w:t>
+                      </w:r>
+                      <w:proofErr w:type="spellEnd"/>
+                      <w:r>
+                        <w:t xml:space="preserve"> plots showing the proportion of ancestry across clustering values between k = 2 and k = 9. At k = 5, Hawaii reflects a mixture of ancestry comprising North American, Mariana Islands, and southwestern Pacific samples. At k = 6, Hawaii becomes its own cluster. At values beyond k = 6, populations are subdivided. (c) Neighbor joining tree (d) Map of sampled populations, with pie charts reflecting results from </w:t>
+                      </w:r>
+                      <w:proofErr w:type="spellStart"/>
+                      <w:r>
+                        <w:t>NGSadmix</w:t>
+                      </w:r>
+                      <w:proofErr w:type="spellEnd"/>
+                      <w:r>
+                        <w:t>.</w:t>
+                      </w:r>
+                    </w:p>
+                  </w:txbxContent>
+                </v:textbox>
+                <w10:wrap type="square"/>
+              </v:shape>
+            </w:pict>
+          </mc:Fallback>
+        </mc:AlternateContent>
+      </w:r>
+      <w:commentRangeStart w:id="2"/>
+      <w:r>
+        <w:rPr>
+          <w:rFonts w:ascii="Helvetica Neue" w:hAnsi="Helvetica Neue" w:cs="Arial"/>
+          <w:noProof/>
+          <w:color w:val="000000"/>
+        </w:rPr>
+        <w:drawing>
+          <wp:anchor distT="0" distB="0" distL="114300" distR="114300" simplePos="0" relativeHeight="251660288" behindDoc="0" locked="0" layoutInCell="1" allowOverlap="1" wp14:anchorId="30761441" wp14:editId="3B39CB64">
+            <wp:simplePos x="0" y="0"/>
+            <wp:positionH relativeFrom="column">
+              <wp:posOffset>-685800</wp:posOffset>
+            </wp:positionH>
+            <wp:positionV relativeFrom="paragraph">
+              <wp:posOffset>-571500</wp:posOffset>
+            </wp:positionV>
+            <wp:extent cx="6629400" cy="4899025"/>
+            <wp:effectExtent l="0" t="0" r="0" b="3175"/>
+            <wp:wrapSquare wrapText="bothSides"/>
+            <wp:docPr id="4" name="Picture 2"/>
+            <wp:cNvGraphicFramePr>
+              <a:graphicFrameLocks xmlns:a="http://schemas.openxmlformats.org/drawingml/2006/main" noChangeAspect="1"/>
+            </wp:cNvGraphicFramePr>
+            <a:graphic xmlns:a="http://schemas.openxmlformats.org/drawingml/2006/main">
+              <a:graphicData uri="http://schemas.openxmlformats.org/drawingml/2006/picture">
+                <pic:pic xmlns:pic="http://schemas.openxmlformats.org/drawingml/2006/picture">
+                  <pic:nvPicPr>
+                    <pic:cNvPr id="0" name="Picture 2"/>
+                    <pic:cNvPicPr>
+                      <a:picLocks noChangeAspect="1" noChangeArrowheads="1"/>
+                    </pic:cNvPicPr>
+                  </pic:nvPicPr>
+                  <pic:blipFill>
+                    <a:blip r:embed="rId11">
+                      <a:extLst>
+                        <a:ext uri="{28A0092B-C50C-407E-A947-70E740481C1C}">
+                          <a14:useLocalDpi xmlns:a14="http://schemas.microsoft.com/office/drawing/2010/main" val="0"/>
+                        </a:ext>
+                      </a:extLst>
+                    </a:blip>
+                    <a:srcRect/>
+                    <a:stretch>
+                      <a:fillRect/>
+                    </a:stretch>
+                  </pic:blipFill>
+                  <pic:spPr bwMode="auto">
+                    <a:xfrm>
+                      <a:off x="0" y="0"/>
+                      <a:ext cx="6629400" cy="4899025"/>
+                    </a:xfrm>
+                    <a:prstGeom prst="rect">
+                      <a:avLst/>
+                    </a:prstGeom>
+                    <a:noFill/>
+                    <a:ln>
+                      <a:noFill/>
+                    </a:ln>
+                  </pic:spPr>
+                </pic:pic>
+              </a:graphicData>
+            </a:graphic>
+            <wp14:sizeRelH relativeFrom="page">
+              <wp14:pctWidth>0</wp14:pctWidth>
+            </wp14:sizeRelH>
+            <wp14:sizeRelV relativeFrom="page">
+              <wp14:pctHeight>0</wp14:pctHeight>
+            </wp14:sizeRelV>
+          </wp:anchor>
+        </w:drawing>
+      </w:r>
+      <w:commentRangeEnd w:id="2"/>
+      <w:r>
+        <w:rPr>
+          <w:rStyle w:val="CommentReference"/>
+        </w:rPr>
+        <w:commentReference w:id="2"/>
+      </w:r>
+      <w:r>
+        <w:rPr>
+          <w:rFonts w:ascii="Helvetica Neue" w:hAnsi="Helvetica Neue" w:cs="Arial"/>
+          <w:color w:val="000000"/>
+        </w:rPr>
+        <w:br w:type="page"/>
+      </w:r>
+    </w:p>
+    <w:p>
+      <w:pPr>
+        <w:rPr>
+          <w:rFonts w:ascii="Helvetica Neue" w:hAnsi="Helvetica Neue" w:cs="Arial"/>
+          <w:color w:val="000000"/>
+        </w:rPr>
+      </w:pPr>
+      <w:r>
+        <w:rPr>
+          <w:rFonts w:ascii="Helvetica Neue" w:hAnsi="Helvetica Neue" w:cs="Arial"/>
+          <w:noProof/>
+          <w:color w:val="000000"/>
+        </w:rPr>
+        <w:lastRenderedPageBreak/>
+        <w:drawing>
+          <wp:inline distT="0" distB="0" distL="0" distR="0" wp14:anchorId="46204DB8" wp14:editId="0EB6C0E7">
+            <wp:extent cx="5943600" cy="5943600"/>
+            <wp:effectExtent l="0" t="0" r="0" b="0"/>
+            <wp:docPr id="1" name="Picture 1"/>
+            <wp:cNvGraphicFramePr>
+              <a:graphicFrameLocks xmlns:a="http://schemas.openxmlformats.org/drawingml/2006/main" noChangeAspect="1"/>
+            </wp:cNvGraphicFramePr>
+            <a:graphic xmlns:a="http://schemas.openxmlformats.org/drawingml/2006/main">
+              <a:graphicData uri="http://schemas.openxmlformats.org/drawingml/2006/picture">
+                <pic:pic xmlns:pic="http://schemas.openxmlformats.org/drawingml/2006/picture">
+                  <pic:nvPicPr>
+                    <pic:cNvPr id="0" name="Picture 1"/>
+                    <pic:cNvPicPr>
+                      <a:picLocks noChangeAspect="1" noChangeArrowheads="1"/>
+                    </pic:cNvPicPr>
+                  </pic:nvPicPr>
+                  <pic:blipFill>
+                    <a:blip r:embed="rId12">
+                      <a:extLst>
+                        <a:ext uri="{28A0092B-C50C-407E-A947-70E740481C1C}">
+                          <a14:useLocalDpi xmlns:a14="http://schemas.microsoft.com/office/drawing/2010/main" val="0"/>
+                        </a:ext>
+                      </a:extLst>
+                    </a:blip>
+                    <a:srcRect/>
+                    <a:stretch>
+                      <a:fillRect/>
+                    </a:stretch>
+                  </pic:blipFill>
+                  <pic:spPr bwMode="auto">
+                    <a:xfrm>
+                      <a:off x="0" y="0"/>
+                      <a:ext cx="5943600" cy="5943600"/>
                     </a:xfrm>
                     <a:prstGeom prst="rect">
                       <a:avLst/>
@@ -12273,10 +12673,203 @@
           </wp:inline>
         </w:drawing>
       </w:r>
-      <w:r>
+    </w:p>
+    <w:p>
+      <w:pPr>
+        <w:rPr>
+          <w:rFonts w:ascii="Helvetica Neue" w:hAnsi="Helvetica Neue" w:cs="Arial"/>
+          <w:color w:val="000000"/>
+        </w:rPr>
+      </w:pPr>
+      <w:r>
+        <w:rPr>
+          <w:rFonts w:ascii="Helvetica Neue" w:hAnsi="Helvetica Neue" w:cs="Arial"/>
+          <w:noProof/>
+          <w:color w:val="000000"/>
+        </w:rPr>
+        <mc:AlternateContent>
+          <mc:Choice Requires="wps">
+            <w:drawing>
+              <wp:anchor distT="0" distB="0" distL="114300" distR="114300" simplePos="0" relativeHeight="251659264" behindDoc="0" locked="0" layoutInCell="1" allowOverlap="1" wp14:anchorId="04A49EA5" wp14:editId="127497FF">
+                <wp:simplePos x="0" y="0"/>
+                <wp:positionH relativeFrom="column">
+                  <wp:posOffset>0</wp:posOffset>
+                </wp:positionH>
+                <wp:positionV relativeFrom="paragraph">
+                  <wp:posOffset>0</wp:posOffset>
+                </wp:positionV>
+                <wp:extent cx="4914900" cy="1028700"/>
+                <wp:effectExtent l="0" t="0" r="0" b="12700"/>
+                <wp:wrapSquare wrapText="bothSides"/>
+                <wp:docPr id="2" name="Text Box 2"/>
+                <wp:cNvGraphicFramePr/>
+                <a:graphic xmlns:a="http://schemas.openxmlformats.org/drawingml/2006/main">
+                  <a:graphicData uri="http://schemas.microsoft.com/office/word/2010/wordprocessingShape">
+                    <wps:wsp>
+                      <wps:cNvSpPr txBox="1"/>
+                      <wps:spPr>
+                        <a:xfrm>
+                          <a:off x="0" y="0"/>
+                          <a:ext cx="4914900" cy="1028700"/>
+                        </a:xfrm>
+                        <a:prstGeom prst="rect">
+                          <a:avLst/>
+                        </a:prstGeom>
+                        <a:noFill/>
+                        <a:ln>
+                          <a:noFill/>
+                        </a:ln>
+                        <a:effectLst/>
+                        <a:extLst>
+                          <a:ext uri="{C572A759-6A51-4108-AA02-DFA0A04FC94B}">
+                            <ma14:wrappingTextBoxFlag xmlns:ma14="http://schemas.microsoft.com/office/mac/drawingml/2011/main"/>
+                          </a:ext>
+                        </a:extLst>
+                      </wps:spPr>
+                      <wps:style>
+                        <a:lnRef idx="0">
+                          <a:schemeClr val="accent1"/>
+                        </a:lnRef>
+                        <a:fillRef idx="0">
+                          <a:schemeClr val="accent1"/>
+                        </a:fillRef>
+                        <a:effectRef idx="0">
+                          <a:schemeClr val="accent1"/>
+                        </a:effectRef>
+                        <a:fontRef idx="minor">
+                          <a:schemeClr val="dk1"/>
+                        </a:fontRef>
+                      </wps:style>
+                      <wps:txbx>
+                        <w:txbxContent>
+                          <w:p>
+                            <w:r>
+                              <w:t xml:space="preserve">Figure 3 – Pairwise site frequency spectra for well-sampled monarch populations from our dataset. </w:t>
+                            </w:r>
+                          </w:p>
+                        </w:txbxContent>
+                      </wps:txbx>
+                      <wps:bodyPr rot="0" spcFirstLastPara="0" vertOverflow="overflow" horzOverflow="overflow" vert="horz" wrap="square" lIns="91440" tIns="45720" rIns="91440" bIns="45720" numCol="1" spcCol="0" rtlCol="0" fromWordArt="0" anchor="t" anchorCtr="0" forceAA="0" compatLnSpc="1">
+                        <a:prstTxWarp prst="textNoShape">
+                          <a:avLst/>
+                        </a:prstTxWarp>
+                        <a:noAutofit/>
+                      </wps:bodyPr>
+                    </wps:wsp>
+                  </a:graphicData>
+                </a:graphic>
+              </wp:anchor>
+            </w:drawing>
+          </mc:Choice>
+          <mc:Fallback>
+            <w:pict>
+              <v:shape id="Text Box 2" o:spid="_x0000_s1028" type="#_x0000_t202" style="position:absolute;margin-left:0;margin-top:0;width:387pt;height:81pt;z-index:251659264;visibility:visible;mso-wrap-style:square;mso-wrap-distance-left:9pt;mso-wrap-distance-top:0;mso-wrap-distance-right:9pt;mso-wrap-distance-bottom:0;mso-position-horizontal:absolute;mso-position-horizontal-relative:text;mso-position-vertical:absolute;mso-position-vertical-relative:text;v-text-anchor:top" o:gfxdata="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" filled="f" stroked="f">
+                <v:textbox>
+                  <w:txbxContent>
+                    <w:p>
+                      <w:r>
+                        <w:t xml:space="preserve">Figure 3 – Pairwise site frequency spectra for well-sampled monarch populations from our dataset. </w:t>
+                      </w:r>
+                    </w:p>
+                  </w:txbxContent>
+                </v:textbox>
+                <w10:wrap type="square"/>
+              </v:shape>
+            </w:pict>
+          </mc:Fallback>
+        </mc:AlternateContent>
+      </w:r>
+    </w:p>
+    <w:p>
+      <w:pPr>
+        <w:rPr>
+          <w:rFonts w:ascii="Helvetica Neue" w:hAnsi="Helvetica Neue" w:cs="Arial"/>
+          <w:color w:val="000000"/>
+        </w:rPr>
+      </w:pPr>
+    </w:p>
+    <w:p>
+      <w:pPr>
+        <w:jc w:val="both"/>
+        <w:rPr>
+          <w:rFonts w:ascii="Helvetica Neue" w:hAnsi="Helvetica Neue" w:cs="Arial"/>
+          <w:color w:val="000000"/>
+        </w:rPr>
+      </w:pPr>
+    </w:p>
+    <w:p>
+      <w:pPr>
+        <w:jc w:val="both"/>
+        <w:rPr>
+          <w:rFonts w:ascii="Helvetica Neue" w:hAnsi="Helvetica Neue" w:cs="Arial"/>
+          <w:color w:val="000000"/>
+        </w:rPr>
+      </w:pPr>
+      <w:r>
+        <w:rPr>
+          <w:rFonts w:ascii="Helvetica Neue" w:hAnsi="Helvetica Neue" w:cs="Arial"/>
+          <w:color w:val="000000"/>
+        </w:rPr>
+        <w:tab/>
+      </w:r>
+    </w:p>
+    <w:p>
+      <w:pPr>
+        <w:jc w:val="both"/>
+        <w:rPr>
+          <w:rFonts w:ascii="Helvetica Neue" w:hAnsi="Helvetica Neue" w:cs="Arial"/>
+          <w:color w:val="000000"/>
+        </w:rPr>
+      </w:pPr>
+      <w:r>
+        <w:rPr>
+          <w:rFonts w:ascii="Helvetica Neue" w:hAnsi="Helvetica Neue" w:cs="Arial"/>
+          <w:color w:val="000000"/>
+        </w:rPr>
+        <w:tab/>
+      </w:r>
+    </w:p>
+    <w:p>
+      <w:pPr>
+        <w:jc w:val="both"/>
+        <w:rPr>
+          <w:rFonts w:ascii="Helvetica Neue" w:hAnsi="Helvetica Neue" w:cs="Arial"/>
+          <w:color w:val="000000"/>
+        </w:rPr>
+      </w:pPr>
+      <w:r>
+        <w:rPr>
+          <w:rFonts w:ascii="Helvetica Neue" w:hAnsi="Helvetica Neue" w:cs="Arial"/>
+          <w:color w:val="000000"/>
+        </w:rPr>
+        <w:tab/>
+      </w:r>
+    </w:p>
+    <w:p>
+      <w:pPr>
         <w:rPr>
           <w:rFonts w:ascii="Helvetica Neue" w:eastAsia="Times New Roman" w:hAnsi="Helvetica Neue" w:cs="Arial"/>
         </w:rPr>
+      </w:pPr>
+    </w:p>
+    <w:p>
+      <w:pPr>
+        <w:rPr>
+          <w:rFonts w:ascii="Helvetica Neue" w:eastAsia="Times New Roman" w:hAnsi="Helvetica Neue" w:cs="Arial"/>
+        </w:rPr>
+      </w:pPr>
+    </w:p>
+    <w:p>
+      <w:pPr>
+        <w:spacing w:after="240"/>
+        <w:rPr>
+          <w:rFonts w:ascii="Helvetica Neue" w:eastAsia="Times New Roman" w:hAnsi="Helvetica Neue" w:cs="Arial"/>
+        </w:rPr>
+      </w:pPr>
+      <w:r>
+        <w:rPr>
+          <w:rFonts w:ascii="Helvetica Neue" w:eastAsia="Times New Roman" w:hAnsi="Helvetica Neue" w:cs="Arial"/>
+        </w:rPr>
         <w:br/>
       </w:r>
       <w:r>
@@ -12285,6 +12878,223 @@
         </w:rPr>
         <w:br/>
       </w:r>
+    </w:p>
+    <w:p>
+      <w:pPr>
+        <w:rPr>
+          <w:rFonts w:ascii="Helvetica Neue" w:eastAsia="Times New Roman" w:hAnsi="Helvetica Neue" w:cs="Arial"/>
+        </w:rPr>
+      </w:pPr>
+      <w:r>
+        <w:rPr>
+          <w:rFonts w:ascii="Helvetica Neue" w:eastAsia="Times New Roman" w:hAnsi="Helvetica Neue" w:cs="Arial"/>
+        </w:rPr>
+        <w:br w:type="page"/>
+      </w:r>
+      <w:r>
+        <w:rPr>
+          <w:rFonts w:ascii="Helvetica Neue" w:eastAsia="Times New Roman" w:hAnsi="Helvetica Neue" w:cs="Arial"/>
+          <w:noProof/>
+        </w:rPr>
+        <w:lastRenderedPageBreak/>
+        <w:drawing>
+          <wp:inline distT="0" distB="0" distL="0" distR="0" wp14:anchorId="6AE17DB5" wp14:editId="29F1C41B">
+            <wp:extent cx="5943600" cy="5943600"/>
+            <wp:effectExtent l="0" t="0" r="0" b="0"/>
+            <wp:docPr id="6" name="Picture 3"/>
+            <wp:cNvGraphicFramePr>
+              <a:graphicFrameLocks xmlns:a="http://schemas.openxmlformats.org/drawingml/2006/main" noChangeAspect="1"/>
+            </wp:cNvGraphicFramePr>
+            <a:graphic xmlns:a="http://schemas.openxmlformats.org/drawingml/2006/main">
+              <a:graphicData uri="http://schemas.openxmlformats.org/drawingml/2006/picture">
+                <pic:pic xmlns:pic="http://schemas.openxmlformats.org/drawingml/2006/picture">
+                  <pic:nvPicPr>
+                    <pic:cNvPr id="0" name="Picture 3"/>
+                    <pic:cNvPicPr>
+                      <a:picLocks noChangeAspect="1" noChangeArrowheads="1"/>
+                    </pic:cNvPicPr>
+                  </pic:nvPicPr>
+                  <pic:blipFill>
+                    <a:blip r:embed="rId13">
+                      <a:extLst>
+                        <a:ext uri="{28A0092B-C50C-407E-A947-70E740481C1C}">
+                          <a14:useLocalDpi xmlns:a14="http://schemas.microsoft.com/office/drawing/2010/main" val="0"/>
+                        </a:ext>
+                      </a:extLst>
+                    </a:blip>
+                    <a:srcRect/>
+                    <a:stretch>
+                      <a:fillRect/>
+                    </a:stretch>
+                  </pic:blipFill>
+                  <pic:spPr bwMode="auto">
+                    <a:xfrm>
+                      <a:off x="0" y="0"/>
+                      <a:ext cx="5943600" cy="5943600"/>
+                    </a:xfrm>
+                    <a:prstGeom prst="rect">
+                      <a:avLst/>
+                    </a:prstGeom>
+                    <a:noFill/>
+                    <a:ln>
+                      <a:noFill/>
+                    </a:ln>
+                  </pic:spPr>
+                </pic:pic>
+              </a:graphicData>
+            </a:graphic>
+          </wp:inline>
+        </w:drawing>
+      </w:r>
+    </w:p>
+    <w:p>
+      <w:pPr>
+        <w:spacing w:after="240"/>
+        <w:rPr>
+          <w:rFonts w:ascii="Helvetica Neue" w:eastAsia="Times New Roman" w:hAnsi="Helvetica Neue" w:cs="Arial"/>
+        </w:rPr>
+      </w:pPr>
+      <w:r>
+        <w:rPr>
+          <w:rFonts w:ascii="Helvetica Neue" w:eastAsia="Times New Roman" w:hAnsi="Helvetica Neue" w:cs="Arial"/>
+          <w:noProof/>
+        </w:rPr>
+        <mc:AlternateContent>
+          <mc:Choice Requires="wps">
+            <w:drawing>
+              <wp:anchor distT="0" distB="0" distL="114300" distR="114300" simplePos="0" relativeHeight="251664384" behindDoc="0" locked="0" layoutInCell="1" allowOverlap="1" wp14:anchorId="41ED015E" wp14:editId="769E5ECE">
+                <wp:simplePos x="0" y="0"/>
+                <wp:positionH relativeFrom="column">
+                  <wp:posOffset>0</wp:posOffset>
+                </wp:positionH>
+                <wp:positionV relativeFrom="paragraph">
+                  <wp:posOffset>0</wp:posOffset>
+                </wp:positionV>
+                <wp:extent cx="5829300" cy="914400"/>
+                <wp:effectExtent l="0" t="0" r="0" b="0"/>
+                <wp:wrapSquare wrapText="bothSides"/>
+                <wp:docPr id="9" name="Text Box 9"/>
+                <wp:cNvGraphicFramePr/>
+                <a:graphic xmlns:a="http://schemas.openxmlformats.org/drawingml/2006/main">
+                  <a:graphicData uri="http://schemas.microsoft.com/office/word/2010/wordprocessingShape">
+                    <wps:wsp>
+                      <wps:cNvSpPr txBox="1"/>
+                      <wps:spPr>
+                        <a:xfrm>
+                          <a:off x="0" y="0"/>
+                          <a:ext cx="5829300" cy="914400"/>
+                        </a:xfrm>
+                        <a:prstGeom prst="rect">
+                          <a:avLst/>
+                        </a:prstGeom>
+                        <a:noFill/>
+                        <a:ln>
+                          <a:noFill/>
+                        </a:ln>
+                        <a:effectLst/>
+                        <a:extLst>
+                          <a:ext uri="{C572A759-6A51-4108-AA02-DFA0A04FC94B}">
+                            <ma14:wrappingTextBoxFlag xmlns:ma14="http://schemas.microsoft.com/office/mac/drawingml/2011/main"/>
+                          </a:ext>
+                        </a:extLst>
+                      </wps:spPr>
+                      <wps:style>
+                        <a:lnRef idx="0">
+                          <a:schemeClr val="accent1"/>
+                        </a:lnRef>
+                        <a:fillRef idx="0">
+                          <a:schemeClr val="accent1"/>
+                        </a:fillRef>
+                        <a:effectRef idx="0">
+                          <a:schemeClr val="accent1"/>
+                        </a:effectRef>
+                        <a:fontRef idx="minor">
+                          <a:schemeClr val="dk1"/>
+                        </a:fontRef>
+                      </wps:style>
+                      <wps:txbx>
+                        <w:txbxContent>
+                          <w:p>
+                            <w:r>
+                              <w:t xml:space="preserve">Figure 4 - </w:t>
+                            </w:r>
+                            <w:bookmarkStart w:id="3" w:name="_GoBack"/>
+                            <w:bookmarkEnd w:id="3"/>
+                          </w:p>
+                        </w:txbxContent>
+                      </wps:txbx>
+                      <wps:bodyPr rot="0" spcFirstLastPara="0" vertOverflow="overflow" horzOverflow="overflow" vert="horz" wrap="square" lIns="91440" tIns="45720" rIns="91440" bIns="45720" numCol="1" spcCol="0" rtlCol="0" fromWordArt="0" anchor="t" anchorCtr="0" forceAA="0" compatLnSpc="1">
+                        <a:prstTxWarp prst="textNoShape">
+                          <a:avLst/>
+                        </a:prstTxWarp>
+                        <a:noAutofit/>
+                      </wps:bodyPr>
+                    </wps:wsp>
+                  </a:graphicData>
+                </a:graphic>
+              </wp:anchor>
+            </w:drawing>
+          </mc:Choice>
+          <mc:Fallback>
+            <w:pict>
+              <v:shape id="Text Box 9" o:spid="_x0000_s1029" type="#_x0000_t202" style="position:absolute;margin-left:0;margin-top:0;width:459pt;height:1in;z-index:251664384;visibility:visible;mso-wrap-style:square;mso-wrap-distance-left:9pt;mso-wrap-distance-top:0;mso-wrap-distance-right:9pt;mso-wrap-distance-bottom:0;mso-position-horizontal:absolute;mso-position-horizontal-relative:text;mso-position-vertical:absolute;mso-position-vertical-relative:text;v-text-anchor:top" o:gfxdata="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" filled="f" stroked="f">
+                <v:textbox>
+                  <w:txbxContent>
+                    <w:p>
+                      <w:r>
+                        <w:t xml:space="preserve">Figure 4 - </w:t>
+                      </w:r>
+                      <w:bookmarkStart w:id="4" w:name="_GoBack"/>
+                      <w:bookmarkEnd w:id="4"/>
+                    </w:p>
+                  </w:txbxContent>
+                </v:textbox>
+                <w10:wrap type="square"/>
+              </v:shape>
+            </w:pict>
+          </mc:Fallback>
+        </mc:AlternateContent>
+      </w:r>
+    </w:p>
+    <w:p>
+      <w:pPr>
+        <w:spacing w:after="240"/>
+        <w:rPr>
+          <w:rFonts w:ascii="Helvetica Neue" w:eastAsia="Times New Roman" w:hAnsi="Helvetica Neue" w:cs="Arial"/>
+        </w:rPr>
+      </w:pPr>
+    </w:p>
+    <w:p>
+      <w:pPr>
+        <w:spacing w:after="240"/>
+        <w:rPr>
+          <w:rFonts w:ascii="Helvetica Neue" w:eastAsia="Times New Roman" w:hAnsi="Helvetica Neue" w:cs="Arial"/>
+        </w:rPr>
+      </w:pPr>
+    </w:p>
+    <w:p>
+      <w:pPr>
+        <w:spacing w:after="240"/>
+        <w:rPr>
+          <w:rFonts w:ascii="Helvetica Neue" w:eastAsia="Times New Roman" w:hAnsi="Helvetica Neue" w:cs="Arial"/>
+        </w:rPr>
+      </w:pPr>
+    </w:p>
+    <w:p>
+      <w:pPr>
+        <w:spacing w:after="240"/>
+        <w:rPr>
+          <w:rFonts w:ascii="Helvetica Neue" w:eastAsia="Times New Roman" w:hAnsi="Helvetica Neue" w:cs="Arial"/>
+        </w:rPr>
+      </w:pPr>
+    </w:p>
+    <w:p>
+      <w:pPr>
+        <w:spacing w:after="240"/>
+        <w:rPr>
+          <w:rFonts w:ascii="Helvetica Neue" w:eastAsia="Times New Roman" w:hAnsi="Helvetica Neue" w:cs="Arial"/>
+        </w:rPr>
+      </w:pPr>
     </w:p>
     <w:p>
       <w:pPr>
@@ -13173,7 +13983,6 @@
                 <w:rFonts w:ascii="Helvetica Neue" w:eastAsia="Times New Roman" w:hAnsi="Helvetica Neue" w:cs="Arial"/>
                 <w:b/>
               </w:rPr>
-              <w:lastRenderedPageBreak/>
               <w:t>New Caledonia</w:t>
             </w:r>
           </w:p>
@@ -13759,7 +14568,7 @@
 
 <file path=word/comments.xml><?xml version="1.0" encoding="utf-8"?>
 <w:comments xmlns:wpc="http://schemas.microsoft.com/office/word/2010/wordprocessingCanvas" xmlns:mo="http://schemas.microsoft.com/office/mac/office/2008/main" xmlns:mc="http://schemas.openxmlformats.org/markup-compatibility/2006" xmlns:mv="urn:schemas-microsoft-com:mac:vml" xmlns:o="urn:schemas-microsoft-com:office:office" xmlns:r="http://schemas.openxmlformats.org/officeDocument/2006/relationships" xmlns:m="http://schemas.openxmlformats.org/officeDocument/2006/math" xmlns:v="urn:schemas-microsoft-com:vml" xmlns:wp14="http://schemas.microsoft.com/office/word/2010/wordprocessingDrawing" xmlns:wp="http://schemas.openxmlformats.org/drawingml/2006/wordprocessingDrawing" xmlns:w10="urn:schemas-microsoft-com:office:word" xmlns:w="http://schemas.openxmlformats.org/wordprocessingml/2006/main" xmlns:w14="http://schemas.microsoft.com/office/word/2010/wordml" xmlns:wpg="http://schemas.microsoft.com/office/word/2010/wordprocessingGroup" xmlns:wpi="http://schemas.microsoft.com/office/word/2010/wordprocessingInk" xmlns:wne="http://schemas.microsoft.com/office/word/2006/wordml" xmlns:wps="http://schemas.microsoft.com/office/word/2010/wordprocessingShape" mc:Ignorable="w14 wp14">
-  <w:comment w:id="1" w:author="William Hemstrom" w:date="2019-11-06T14:46:00Z" w:initials="WH">
+  <w:comment w:id="0" w:author="William Hemstrom" w:date="2019-11-06T14:46:00Z" w:initials="WH">
     <w:p>
       <w:pPr>
         <w:pStyle w:val="CommentText"/>
@@ -13775,7 +14584,7 @@
       </w:r>
     </w:p>
   </w:comment>
-  <w:comment w:id="2" w:author="William Hemstrom" w:date="2019-11-05T12:44:00Z" w:initials="WH">
+  <w:comment w:id="1" w:author="William Hemstrom" w:date="2019-11-05T12:44:00Z" w:initials="WH">
     <w:p>
       <w:pPr>
         <w:pStyle w:val="CommentText"/>
@@ -13800,10 +14609,7 @@
         <w:pStyle w:val="CommentText"/>
       </w:pPr>
       <w:r>
-        <w:t xml:space="preserve">It’s also maybe just worth mentioning that our models, given the same data, optimize to wildly different ending points when provided with permuted starting points. The ending points tend to have very similar AIC scores (2100-2200 most of the time, we can show that data if you want), and so aren’t much better one way or the other. I suspect that this is because a really strong bottleneck makes it difficult to disentangle stuff like bottleneck size/timing/growth rates. </w:t>
-      </w:r>
-      <w:r>
-        <w:t xml:space="preserve"> Note that the optimized parameter combinations of establishment time and size are correlated: stronger </w:t>
+        <w:t xml:space="preserve">It’s also maybe just worth mentioning that our models, given the same data, optimize to wildly different ending points when provided with permuted starting points. The ending points tend to have very similar AIC scores (2100-2200 most of the time, we can show that data if you want), and so aren’t much better one way or the other. I suspect that this is because a really strong bottleneck makes it difficult to disentangle stuff like bottleneck size/timing/growth rates.  Note that the optimized parameter combinations of establishment time and size are correlated: stronger </w:t>
       </w:r>
       <w:proofErr w:type="spellStart"/>
       <w:r>
@@ -13811,13 +14617,23 @@
       </w:r>
       <w:proofErr w:type="spellEnd"/>
       <w:r>
-        <w:t xml:space="preserve"> optimize to more recent introductions over all! </w:t>
-      </w:r>
-      <w:r>
-        <w:t>Basically, our model can’t exclude a recent, small introduction</w:t>
-      </w:r>
-      <w:r>
-        <w:t>, since some runs did optimize to that parameter space with really similar AIC scores to the best scores!</w:t>
+        <w:t xml:space="preserve"> optimize to more recent introductions over all! Basically, our model can’t exclude a recent, small introduction, since some runs did optimize to that parameter space with really similar AIC scores to the best scores!</w:t>
+      </w:r>
+    </w:p>
+  </w:comment>
+  <w:comment w:id="2" w:author="Micah Freedman" w:date="2019-11-07T11:25:00Z" w:initials="MF">
+    <w:p>
+      <w:pPr>
+        <w:pStyle w:val="CommentText"/>
+      </w:pPr>
+      <w:r>
+        <w:rPr>
+          <w:rStyle w:val="CommentReference"/>
+        </w:rPr>
+        <w:annotationRef/>
+      </w:r>
+      <w:r>
+        <w:t>For the map in part D, maybe we should just use the k = 5 or k = 6 values, since anything beyond this becomes mostly uninformative. I would be inclined to show k = 5 ancestry proportions, since that reflects Hawaii as intermediate between all other populations.</w:t>
       </w:r>
     </w:p>
   </w:comment>
@@ -15152,7 +15968,7 @@
 </file>
 
 <file path=customXml/itemProps1.xml><?xml version="1.0" encoding="utf-8"?>
-<ds:datastoreItem xmlns:ds="http://schemas.openxmlformats.org/officeDocument/2006/customXml" ds:itemID="{C1CD6871-23FB-1A46-BF38-1E7870B305D1}">
+<ds:datastoreItem xmlns:ds="http://schemas.openxmlformats.org/officeDocument/2006/customXml" ds:itemID="{A6B423BA-3AF6-2343-A5CD-41A245307913}">
   <ds:schemaRefs>
     <ds:schemaRef ds:uri="http://schemas.openxmlformats.org/officeDocument/2006/bibliography"/>
   </ds:schemaRefs>

</xml_diff>

<commit_message>
a few more text edits
</commit_message>
<xml_diff>
--- a/manuscript/Population genetics of a recent range expansion in monarch butterflies.docx
+++ b/manuscript/Population genetics of a recent range expansion in monarch butterflies.docx
@@ -8132,6 +8132,7 @@
       <w:pPr>
         <w:jc w:val="both"/>
         <w:rPr>
+          <w:ins w:id="1" w:author="Micah Freedman" w:date="2019-11-07T12:08:00Z"/>
           <w:rFonts w:ascii="Helvetica Neue" w:hAnsi="Helvetica Neue" w:cs="Arial"/>
           <w:color w:val="000000"/>
         </w:rPr>
@@ -8255,14 +8256,57 @@
           <w:rFonts w:ascii="Helvetica Neue" w:hAnsi="Helvetica Neue" w:cs="Arial"/>
           <w:color w:val="000000"/>
         </w:rPr>
-        <w:t xml:space="preserve"> in an area with abundant host plants and naïve predators. A</w:t>
-      </w:r>
-      <w:r>
-        <w:rPr>
-          <w:rFonts w:ascii="Helvetica Neue" w:hAnsi="Helvetica Neue" w:cs="Arial"/>
-          <w:color w:val="000000"/>
-        </w:rPr>
-        <w:t xml:space="preserve"> single gravid female</w:t>
+        <w:t xml:space="preserve"> in an area with abundant host plants and naïve predators. </w:t>
+      </w:r>
+      <w:ins w:id="2" w:author="Micah Freedman" w:date="2019-11-07T12:04:00Z">
+        <w:r>
+          <w:rPr>
+            <w:rFonts w:ascii="Helvetica Neue" w:hAnsi="Helvetica Neue" w:cs="Arial"/>
+            <w:color w:val="000000"/>
+          </w:rPr>
+          <w:t xml:space="preserve">The extremely wide range of parameter estimates for founding population size and timing </w:t>
+        </w:r>
+      </w:ins>
+      <w:ins w:id="3" w:author="Micah Freedman" w:date="2019-11-07T12:01:00Z">
+        <w:r>
+          <w:rPr>
+            <w:rFonts w:ascii="Helvetica Neue" w:hAnsi="Helvetica Neue" w:cs="Arial"/>
+            <w:color w:val="000000"/>
+          </w:rPr>
+          <w:t xml:space="preserve">may reflect that, in practice, it is difficult to distinguish between a very recent strong bottleneck versus a more distant but less severe bottleneck. </w:t>
+        </w:r>
+      </w:ins>
+      <w:ins w:id="4" w:author="Micah Freedman" w:date="2019-11-07T12:07:00Z">
+        <w:r>
+          <w:rPr>
+            <w:rFonts w:ascii="Helvetica Neue" w:hAnsi="Helvetica Neue" w:cs="Arial"/>
+            <w:color w:val="000000"/>
+          </w:rPr>
+          <w:t>We also note that a single</w:t>
+        </w:r>
+      </w:ins>
+      <w:del w:id="5" w:author="Micah Freedman" w:date="2019-11-07T12:07:00Z">
+        <w:r>
+          <w:rPr>
+            <w:rFonts w:ascii="Helvetica Neue" w:hAnsi="Helvetica Neue" w:cs="Arial"/>
+            <w:color w:val="000000"/>
+          </w:rPr>
+          <w:delText>A</w:delText>
+        </w:r>
+        <w:r>
+          <w:rPr>
+            <w:rFonts w:ascii="Helvetica Neue" w:hAnsi="Helvetica Neue" w:cs="Arial"/>
+            <w:color w:val="000000"/>
+          </w:rPr>
+          <w:delText xml:space="preserve"> single</w:delText>
+        </w:r>
+      </w:del>
+      <w:r>
+        <w:rPr>
+          <w:rFonts w:ascii="Helvetica Neue" w:hAnsi="Helvetica Neue" w:cs="Arial"/>
+          <w:color w:val="000000"/>
+        </w:rPr>
+        <w:t xml:space="preserve"> gravid female</w:t>
       </w:r>
       <w:r>
         <w:rPr>
@@ -8359,13 +8403,50 @@
         </w:rPr>
         <w:t xml:space="preserve">), </w:t>
       </w:r>
-      <w:commentRangeStart w:id="1"/>
-      <w:r>
-        <w:rPr>
-          <w:rFonts w:ascii="Helvetica Neue" w:hAnsi="Helvetica Neue" w:cs="Arial"/>
-          <w:color w:val="000000"/>
-        </w:rPr>
-        <w:t>potentially mitigating some of</w:t>
+      <w:ins w:id="6" w:author="Micah Freedman" w:date="2019-11-07T12:08:00Z">
+        <w:r>
+          <w:rPr>
+            <w:rFonts w:ascii="Helvetica Neue" w:hAnsi="Helvetica Neue" w:cs="Arial"/>
+            <w:color w:val="000000"/>
+          </w:rPr>
+          <w:t>potentially mitigating some of the strong post-establishment genetic drift that normally accompanies population bottlenecks.</w:t>
+        </w:r>
+      </w:ins>
+    </w:p>
+    <w:p>
+      <w:pPr>
+        <w:jc w:val="both"/>
+        <w:rPr>
+          <w:ins w:id="7" w:author="Micah Freedman" w:date="2019-11-07T12:08:00Z"/>
+          <w:rFonts w:ascii="Helvetica Neue" w:hAnsi="Helvetica Neue" w:cs="Arial"/>
+          <w:color w:val="000000"/>
+        </w:rPr>
+      </w:pPr>
+    </w:p>
+    <w:p>
+      <w:pPr>
+        <w:jc w:val="both"/>
+        <w:rPr>
+          <w:rFonts w:ascii="Helvetica Neue" w:hAnsi="Helvetica Neue" w:cs="Arial"/>
+          <w:color w:val="000000"/>
+        </w:rPr>
+      </w:pPr>
+      <w:commentRangeStart w:id="8"/>
+      <w:proofErr w:type="gramStart"/>
+      <w:r>
+        <w:rPr>
+          <w:rFonts w:ascii="Helvetica Neue" w:hAnsi="Helvetica Neue" w:cs="Arial"/>
+          <w:color w:val="000000"/>
+        </w:rPr>
+        <w:t>potentially</w:t>
+      </w:r>
+      <w:proofErr w:type="gramEnd"/>
+      <w:r>
+        <w:rPr>
+          <w:rFonts w:ascii="Helvetica Neue" w:hAnsi="Helvetica Neue" w:cs="Arial"/>
+          <w:color w:val="000000"/>
+        </w:rPr>
+        <w:t xml:space="preserve"> mitigating some of</w:t>
       </w:r>
       <w:r>
         <w:rPr>
@@ -8374,12 +8455,12 @@
         </w:rPr>
         <w:t xml:space="preserve"> the bottleneck effects associated with initial establishment (any references from other systems to support this?)</w:t>
       </w:r>
-      <w:commentRangeEnd w:id="1"/>
+      <w:commentRangeEnd w:id="8"/>
       <w:r>
         <w:rPr>
           <w:rStyle w:val="CommentReference"/>
         </w:rPr>
-        <w:commentReference w:id="1"/>
+        <w:commentReference w:id="8"/>
       </w:r>
       <w:r>
         <w:rPr>
@@ -8445,7 +8526,16 @@
           <w:rFonts w:ascii="Helvetica Neue" w:hAnsi="Helvetica Neue" w:cs="Arial"/>
           <w:color w:val="000000"/>
         </w:rPr>
-        <w:t>). Our results thus contrast with those of Pierce et al (2014a), whose methods suggested much higher migration rates</w:t>
+        <w:t>). Our results thus contrast with those of Pierce et al (2014a), whose methods sugges</w:t>
+      </w:r>
+      <w:bookmarkStart w:id="9" w:name="_GoBack"/>
+      <w:bookmarkEnd w:id="9"/>
+      <w:r>
+        <w:rPr>
+          <w:rFonts w:ascii="Helvetica Neue" w:hAnsi="Helvetica Neue" w:cs="Arial"/>
+          <w:color w:val="000000"/>
+        </w:rPr>
+        <w:t>ted much higher migration rates</w:t>
       </w:r>
       <w:r>
         <w:rPr>
@@ -8529,7 +8619,23 @@
           <w:rFonts w:ascii="Helvetica Neue" w:hAnsi="Helvetica Neue" w:cs="Arial"/>
           <w:color w:val="000000"/>
         </w:rPr>
-        <w:t xml:space="preserve">el that we used in our analysis and (3) the absence of modern records of North America </w:t>
+        <w:t xml:space="preserve">el that we used in our analysis and (3) the absence of modern records of </w:t>
+      </w:r>
+      <w:ins w:id="10" w:author="Micah Freedman" w:date="2019-11-07T12:05:00Z">
+        <w:r>
+          <w:rPr>
+            <w:rFonts w:ascii="Helvetica Neue" w:hAnsi="Helvetica Neue" w:cs="Arial"/>
+            <w:color w:val="000000"/>
+          </w:rPr>
+          <w:t xml:space="preserve">regular </w:t>
+        </w:r>
+      </w:ins>
+      <w:r>
+        <w:rPr>
+          <w:rFonts w:ascii="Helvetica Neue" w:hAnsi="Helvetica Neue" w:cs="Arial"/>
+          <w:color w:val="000000"/>
+        </w:rPr>
+        <w:t xml:space="preserve">North America </w:t>
       </w:r>
       <w:r>
         <w:rPr>
@@ -8543,7 +8649,32 @@
           <w:rFonts w:ascii="Helvetica Neue" w:hAnsi="Helvetica Neue" w:cs="Arial"/>
           <w:color w:val="000000"/>
         </w:rPr>
-        <w:t>&gt; Hawaii movement.</w:t>
+        <w:t xml:space="preserve">&gt; Hawaii </w:t>
+      </w:r>
+      <w:del w:id="11" w:author="Micah Freedman" w:date="2019-11-07T12:05:00Z">
+        <w:r>
+          <w:rPr>
+            <w:rFonts w:ascii="Helvetica Neue" w:hAnsi="Helvetica Neue" w:cs="Arial"/>
+            <w:color w:val="000000"/>
+          </w:rPr>
+          <w:delText>movement</w:delText>
+        </w:r>
+      </w:del>
+      <w:ins w:id="12" w:author="Micah Freedman" w:date="2019-11-07T12:05:00Z">
+        <w:r>
+          <w:rPr>
+            <w:rFonts w:ascii="Helvetica Neue" w:hAnsi="Helvetica Neue" w:cs="Arial"/>
+            <w:color w:val="000000"/>
+          </w:rPr>
+          <w:t>establishment</w:t>
+        </w:r>
+      </w:ins>
+      <w:r>
+        <w:rPr>
+          <w:rFonts w:ascii="Helvetica Neue" w:hAnsi="Helvetica Neue" w:cs="Arial"/>
+          <w:color w:val="000000"/>
+        </w:rPr>
+        <w:t>.</w:t>
       </w:r>
     </w:p>
     <w:p>
@@ -8560,7 +8691,15 @@
           <w:color w:val="000000"/>
         </w:rPr>
         <w:tab/>
-        <w:t xml:space="preserve">We have shown that monarchs colonized the Pacific as part of a single, recent out-of-North America expansion event, with at least two subsequent expansions out of Hawaii. Furthermore, we show that the loss of migration coupled with strong genetic drift can generate strong patterns of differentiation between monarch populations at the scale of islands within an archipelago, as seen in comparisons between the islands of Guam and Rota. This is in stark contrast to the continent-wide </w:t>
+        <w:t xml:space="preserve">We have shown that monarchs colonized the Pacific as part of a single, recent out-of-North America expansion event, with at least two subsequent expansions out of Hawaii. Furthermore, we show that the loss of migration coupled with strong genetic drift can generate strong patterns of differentiation between monarch populations at </w:t>
+      </w:r>
+      <w:r>
+        <w:rPr>
+          <w:rFonts w:ascii="Helvetica Neue" w:hAnsi="Helvetica Neue" w:cs="Arial"/>
+          <w:color w:val="000000"/>
+        </w:rPr>
+        <w:lastRenderedPageBreak/>
+        <w:t xml:space="preserve">the scale of islands within an archipelago, as seen in comparisons between the islands of Guam and Rota. This is in stark contrast to the continent-wide </w:t>
       </w:r>
       <w:proofErr w:type="spellStart"/>
       <w:r>
@@ -8597,15 +8736,7 @@
           <w:rFonts w:ascii="Helvetica Neue" w:hAnsi="Helvetica Neue" w:cs="Arial"/>
           <w:color w:val="000000"/>
         </w:rPr>
-        <w:t xml:space="preserve"> in the far southern (French Polynesia, the Marquesas) and the far western (Taiwan, Hong Kong) Pacific. Likewise, denser sampling within other island groups across space and time might reveal whether the </w:t>
-      </w:r>
-      <w:r>
-        <w:rPr>
-          <w:rFonts w:ascii="Helvetica Neue" w:hAnsi="Helvetica Neue" w:cs="Arial"/>
-          <w:color w:val="000000"/>
-        </w:rPr>
-        <w:lastRenderedPageBreak/>
-        <w:t xml:space="preserve">fine-scale differentiation we see within the Mariana Islands is the exception or the rule for non-migratory monarch populations. Finally, understanding the </w:t>
+        <w:t xml:space="preserve"> in the far southern (French Polynesia, the Marquesas) and the far western (Taiwan, Hong Kong) Pacific. Likewise, denser sampling within other island groups across space and time might reveal whether the fine-scale differentiation we see within the Mariana Islands is the exception or the rule for non-migratory monarch populations. Finally, understanding the </w:t>
       </w:r>
       <w:r>
         <w:rPr>
@@ -12525,7 +12656,7 @@
           </mc:Fallback>
         </mc:AlternateContent>
       </w:r>
-      <w:commentRangeStart w:id="2"/>
+      <w:commentRangeStart w:id="13"/>
       <w:r>
         <w:rPr>
           <w:rFonts w:ascii="Helvetica Neue" w:hAnsi="Helvetica Neue" w:cs="Arial"/>
@@ -12595,12 +12726,12 @@
           </wp:anchor>
         </w:drawing>
       </w:r>
-      <w:commentRangeEnd w:id="2"/>
+      <w:commentRangeEnd w:id="13"/>
       <w:r>
         <w:rPr>
           <w:rStyle w:val="CommentReference"/>
         </w:rPr>
-        <w:commentReference w:id="2"/>
+        <w:commentReference w:id="13"/>
       </w:r>
       <w:r>
         <w:rPr>
@@ -13018,8 +13149,6 @@
                             <w:r>
                               <w:t xml:space="preserve">Figure 4 - </w:t>
                             </w:r>
-                            <w:bookmarkStart w:id="3" w:name="_GoBack"/>
-                            <w:bookmarkEnd w:id="3"/>
                           </w:p>
                         </w:txbxContent>
                       </wps:txbx>
@@ -13044,8 +13173,6 @@
                       <w:r>
                         <w:t xml:space="preserve">Figure 4 - </w:t>
                       </w:r>
-                      <w:bookmarkStart w:id="4" w:name="_GoBack"/>
-                      <w:bookmarkEnd w:id="4"/>
                     </w:p>
                   </w:txbxContent>
                 </v:textbox>
@@ -14584,7 +14711,7 @@
       </w:r>
     </w:p>
   </w:comment>
-  <w:comment w:id="1" w:author="William Hemstrom" w:date="2019-11-05T12:44:00Z" w:initials="WH">
+  <w:comment w:id="8" w:author="William Hemstrom" w:date="2019-11-05T12:44:00Z" w:initials="WH">
     <w:p>
       <w:pPr>
         <w:pStyle w:val="CommentText"/>
@@ -14621,7 +14748,7 @@
       </w:r>
     </w:p>
   </w:comment>
-  <w:comment w:id="2" w:author="Micah Freedman" w:date="2019-11-07T11:25:00Z" w:initials="MF">
+  <w:comment w:id="13" w:author="Micah Freedman" w:date="2019-11-07T11:25:00Z" w:initials="MF">
     <w:p>
       <w:pPr>
         <w:pStyle w:val="CommentText"/>
@@ -15968,7 +16095,7 @@
 </file>
 
 <file path=customXml/itemProps1.xml><?xml version="1.0" encoding="utf-8"?>
-<ds:datastoreItem xmlns:ds="http://schemas.openxmlformats.org/officeDocument/2006/customXml" ds:itemID="{A6B423BA-3AF6-2343-A5CD-41A245307913}">
+<ds:datastoreItem xmlns:ds="http://schemas.openxmlformats.org/officeDocument/2006/customXml" ds:itemID="{1DB3646F-CD93-5045-912E-42C52796CF92}">
   <ds:schemaRefs>
     <ds:schemaRef ds:uri="http://schemas.openxmlformats.org/officeDocument/2006/bibliography"/>
   </ds:schemaRefs>

</xml_diff>

<commit_message>
updated abstract so that it is under 250 words
</commit_message>
<xml_diff>
--- a/manuscript/Population genetics of a recent range expansion in monarch butterflies.docx
+++ b/manuscript/Population genetics of a recent range expansion in monarch butterflies.docx
@@ -16,11 +16,20 @@
       <w:r>
         <w:rPr>
           <w:rFonts w:ascii="Arial" w:hAnsi="Arial" w:cs="Arial"/>
-          <w:bCs/>
-          <w:sz w:val="22"/>
-          <w:szCs w:val="22"/>
-        </w:rPr>
-        <w:t xml:space="preserve">Title: </w:t>
+          <w:b/>
+          <w:sz w:val="22"/>
+          <w:szCs w:val="22"/>
+        </w:rPr>
+        <w:t>Title</w:t>
+      </w:r>
+      <w:r>
+        <w:rPr>
+          <w:rFonts w:ascii="Arial" w:hAnsi="Arial" w:cs="Arial"/>
+          <w:bCs/>
+          <w:sz w:val="22"/>
+          <w:szCs w:val="22"/>
+        </w:rPr>
+        <w:t xml:space="preserve">: </w:t>
       </w:r>
       <w:r>
         <w:rPr>
@@ -76,11 +85,29 @@
       <w:r>
         <w:rPr>
           <w:rFonts w:ascii="Arial" w:hAnsi="Arial" w:cs="Arial"/>
-          <w:bCs/>
-          <w:sz w:val="22"/>
-          <w:szCs w:val="22"/>
-        </w:rPr>
-        <w:t>Running Title: Pacific monarch butterfly genetics</w:t>
+          <w:b/>
+          <w:sz w:val="22"/>
+          <w:szCs w:val="22"/>
+        </w:rPr>
+        <w:t>Running Title</w:t>
+      </w:r>
+      <w:r>
+        <w:rPr>
+          <w:rFonts w:ascii="Arial" w:hAnsi="Arial" w:cs="Arial"/>
+          <w:bCs/>
+          <w:sz w:val="22"/>
+          <w:szCs w:val="22"/>
+        </w:rPr>
+        <w:t xml:space="preserve">: </w:t>
+      </w:r>
+      <w:r>
+        <w:rPr>
+          <w:rFonts w:ascii="Arial" w:hAnsi="Arial" w:cs="Arial"/>
+          <w:bCs/>
+          <w:sz w:val="22"/>
+          <w:szCs w:val="22"/>
+        </w:rPr>
+        <w:t>Range expansion and migration loss in monarchs</w:t>
       </w:r>
     </w:p>
     <w:p>
@@ -110,11 +137,20 @@
       <w:r>
         <w:rPr>
           <w:rFonts w:ascii="Arial" w:hAnsi="Arial" w:cs="Arial"/>
-          <w:bCs/>
-          <w:sz w:val="22"/>
-          <w:szCs w:val="22"/>
-        </w:rPr>
-        <w:t xml:space="preserve">Authors: </w:t>
+          <w:b/>
+          <w:sz w:val="22"/>
+          <w:szCs w:val="22"/>
+        </w:rPr>
+        <w:t>Authors</w:t>
+      </w:r>
+      <w:r>
+        <w:rPr>
+          <w:rFonts w:ascii="Arial" w:hAnsi="Arial" w:cs="Arial"/>
+          <w:bCs/>
+          <w:sz w:val="22"/>
+          <w:szCs w:val="22"/>
+        </w:rPr>
+        <w:t xml:space="preserve">: </w:t>
       </w:r>
       <w:r>
         <w:rPr>
@@ -231,14 +267,18 @@
         <w:rPr>
           <w:rFonts w:ascii="Arial" w:hAnsi="Arial" w:cs="Arial"/>
           <w:bCs/>
-          <w:sz w:val="22"/>
-          <w:szCs w:val="22"/>
-        </w:rPr>
-      </w:pPr>
-      <w:r>
-        <w:rPr>
-          <w:rFonts w:ascii="Arial" w:hAnsi="Arial" w:cs="Arial"/>
-          <w:bCs/>
+          <w:i/>
+          <w:iCs/>
+          <w:sz w:val="22"/>
+          <w:szCs w:val="22"/>
+        </w:rPr>
+      </w:pPr>
+      <w:r>
+        <w:rPr>
+          <w:rFonts w:ascii="Arial" w:hAnsi="Arial" w:cs="Arial"/>
+          <w:bCs/>
+          <w:i/>
+          <w:iCs/>
           <w:sz w:val="22"/>
           <w:szCs w:val="22"/>
         </w:rPr>
@@ -271,11 +311,20 @@
       <w:r>
         <w:rPr>
           <w:rFonts w:ascii="Arial" w:hAnsi="Arial" w:cs="Arial"/>
-          <w:bCs/>
-          <w:sz w:val="22"/>
-          <w:szCs w:val="22"/>
-        </w:rPr>
-        <w:t xml:space="preserve">Author Affiliations: </w:t>
+          <w:b/>
+          <w:sz w:val="22"/>
+          <w:szCs w:val="22"/>
+        </w:rPr>
+        <w:t>Author Affiliations</w:t>
+      </w:r>
+      <w:r>
+        <w:rPr>
+          <w:rFonts w:ascii="Arial" w:hAnsi="Arial" w:cs="Arial"/>
+          <w:bCs/>
+          <w:sz w:val="22"/>
+          <w:szCs w:val="22"/>
+        </w:rPr>
+        <w:t xml:space="preserve">: </w:t>
       </w:r>
     </w:p>
     <w:p>
@@ -409,6 +458,93 @@
           <w:szCs w:val="22"/>
         </w:rPr>
         <w:t>chool of Biological Sciences, The University of Queensland, Australia, 4072</w:t>
+      </w:r>
+    </w:p>
+    <w:p>
+      <w:pPr>
+        <w:suppressLineNumbers/>
+        <w:spacing w:line="276" w:lineRule="auto"/>
+        <w:rPr>
+          <w:rFonts w:ascii="Arial" w:hAnsi="Arial" w:cs="Arial"/>
+          <w:bCs/>
+          <w:sz w:val="22"/>
+          <w:szCs w:val="22"/>
+        </w:rPr>
+      </w:pPr>
+    </w:p>
+    <w:p>
+      <w:pPr>
+        <w:suppressLineNumbers/>
+        <w:spacing w:line="276" w:lineRule="auto"/>
+        <w:rPr>
+          <w:rFonts w:ascii="Arial" w:hAnsi="Arial" w:cs="Arial"/>
+          <w:b/>
+          <w:sz w:val="22"/>
+          <w:szCs w:val="22"/>
+        </w:rPr>
+      </w:pPr>
+      <w:r>
+        <w:rPr>
+          <w:rFonts w:ascii="Arial" w:hAnsi="Arial" w:cs="Arial"/>
+          <w:b/>
+          <w:sz w:val="22"/>
+          <w:szCs w:val="22"/>
+        </w:rPr>
+        <w:t>Corresponding Author Information:</w:t>
+      </w:r>
+    </w:p>
+    <w:p>
+      <w:pPr>
+        <w:suppressLineNumbers/>
+        <w:spacing w:line="276" w:lineRule="auto"/>
+        <w:rPr>
+          <w:rFonts w:ascii="Arial" w:hAnsi="Arial" w:cs="Arial"/>
+          <w:bCs/>
+          <w:sz w:val="22"/>
+          <w:szCs w:val="22"/>
+        </w:rPr>
+      </w:pPr>
+    </w:p>
+    <w:p>
+      <w:pPr>
+        <w:suppressLineNumbers/>
+        <w:spacing w:line="276" w:lineRule="auto"/>
+        <w:rPr>
+          <w:rFonts w:ascii="Arial" w:hAnsi="Arial" w:cs="Arial"/>
+          <w:bCs/>
+          <w:sz w:val="22"/>
+          <w:szCs w:val="22"/>
+        </w:rPr>
+      </w:pPr>
+      <w:r>
+        <w:rPr>
+          <w:rFonts w:ascii="Arial" w:hAnsi="Arial" w:cs="Arial"/>
+          <w:bCs/>
+          <w:sz w:val="22"/>
+          <w:szCs w:val="22"/>
+        </w:rPr>
+        <w:t>Micah Freedman</w:t>
+      </w:r>
+    </w:p>
+    <w:p>
+      <w:pPr>
+        <w:suppressLineNumbers/>
+        <w:spacing w:line="276" w:lineRule="auto"/>
+        <w:rPr>
+          <w:rFonts w:ascii="Arial" w:hAnsi="Arial" w:cs="Arial"/>
+          <w:bCs/>
+          <w:sz w:val="22"/>
+          <w:szCs w:val="22"/>
+        </w:rPr>
+      </w:pPr>
+      <w:r>
+        <w:rPr>
+          <w:rFonts w:ascii="Arial" w:hAnsi="Arial" w:cs="Arial"/>
+          <w:bCs/>
+          <w:sz w:val="22"/>
+          <w:szCs w:val="22"/>
+        </w:rPr>
+        <w:t>micahfreedman@uchicago.edu</w:t>
       </w:r>
       <w:r>
         <w:rPr>
@@ -486,7 +622,7 @@
           <w:sz w:val="22"/>
           <w:szCs w:val="22"/>
         </w:rPr>
-        <w:t>Range expansions—whether permanent or transient—strongly influence the distribution of population genetic variation</w:t>
+        <w:t>Range expansions—whether permanent or transient—strongly influence the distribution of genetic variation</w:t>
       </w:r>
       <w:r>
         <w:rPr>
@@ -522,43 +658,25 @@
           <w:sz w:val="22"/>
           <w:szCs w:val="22"/>
         </w:rPr>
-        <w:t>for their long-distance migration in North America</w:t>
-      </w:r>
-      <w:r>
-        <w:rPr>
-          <w:rFonts w:ascii="Arial" w:hAnsi="Arial" w:cs="Arial"/>
-          <w:color w:val="000000"/>
-          <w:sz w:val="22"/>
-          <w:szCs w:val="22"/>
-        </w:rPr>
-        <w:t xml:space="preserve"> but have greatly expanded their geographic range, including an expansion across the Pacific Ocean. </w:t>
-      </w:r>
-      <w:r>
-        <w:rPr>
-          <w:rFonts w:ascii="Arial" w:hAnsi="Arial" w:cs="Arial"/>
-          <w:color w:val="000000"/>
-          <w:sz w:val="22"/>
-          <w:szCs w:val="22"/>
-        </w:rPr>
-        <w:t>R</w:t>
-      </w:r>
-      <w:r>
-        <w:rPr>
-          <w:rFonts w:ascii="Arial" w:hAnsi="Arial" w:cs="Arial"/>
-          <w:color w:val="000000"/>
-          <w:sz w:val="22"/>
-          <w:szCs w:val="22"/>
-        </w:rPr>
-        <w:t xml:space="preserve">ecently-established monarch populations </w:t>
-      </w:r>
-      <w:r>
-        <w:rPr>
-          <w:rFonts w:ascii="Arial" w:hAnsi="Arial" w:cs="Arial"/>
-          <w:color w:val="000000"/>
-          <w:sz w:val="22"/>
-          <w:szCs w:val="22"/>
-        </w:rPr>
-        <w:t>are generally non-migratory and breed year-round</w:t>
+        <w:t>for long-distance migration in North America</w:t>
+      </w:r>
+      <w:r>
+        <w:rPr>
+          <w:rFonts w:ascii="Arial" w:hAnsi="Arial" w:cs="Arial"/>
+          <w:color w:val="000000"/>
+          <w:sz w:val="22"/>
+          <w:szCs w:val="22"/>
+        </w:rPr>
+        <w:t xml:space="preserve"> but </w:t>
+      </w:r>
+      <w:r>
+        <w:rPr>
+          <w:rFonts w:ascii="Arial" w:hAnsi="Arial" w:cs="Arial"/>
+          <w:color w:val="000000"/>
+          <w:sz w:val="22"/>
+          <w:szCs w:val="22"/>
+        </w:rPr>
+        <w:t>are also established as non-migratory populations around the world, including on Pacific Islands</w:t>
       </w:r>
       <w:r>
         <w:rPr>
@@ -603,7 +721,7 @@
           <w:sz w:val="22"/>
           <w:szCs w:val="22"/>
         </w:rPr>
-        <w:t xml:space="preserve"> range expansion,</w:t>
+        <w:t xml:space="preserve"> expansion,</w:t>
       </w:r>
       <w:r>
         <w:rPr>
@@ -639,7 +757,43 @@
           <w:sz w:val="22"/>
           <w:szCs w:val="22"/>
         </w:rPr>
-        <w:t>consequences of migration loss. Here, we present reduced-representation sequencing data for 281 monarchs from North America and 15 locations across the Pacific, with the goal of understanding (1) how the monarch’s expansion across the Pacific has broadly shaped patterns of population genetic variation and (2) how loss of migration has influenced fine-scale spatial patterns of differentiation. We find support for previously described stepwise dispersal across the Pacific, but also document a</w:t>
+        <w:t xml:space="preserve">consequences of migration loss. Here, we present reduced-representation sequencing data for 281 monarchs from North America and 15 </w:t>
+      </w:r>
+      <w:r>
+        <w:rPr>
+          <w:rFonts w:ascii="Arial" w:hAnsi="Arial" w:cs="Arial"/>
+          <w:color w:val="000000"/>
+          <w:sz w:val="22"/>
+          <w:szCs w:val="22"/>
+        </w:rPr>
+        <w:t>Pacific locations</w:t>
+      </w:r>
+      <w:r>
+        <w:rPr>
+          <w:rFonts w:ascii="Arial" w:hAnsi="Arial" w:cs="Arial"/>
+          <w:color w:val="000000"/>
+          <w:sz w:val="22"/>
+          <w:szCs w:val="22"/>
+        </w:rPr>
+        <w:t xml:space="preserve">, with the goal of understanding (1) how the monarch’s </w:t>
+      </w:r>
+      <w:r>
+        <w:rPr>
+          <w:rFonts w:ascii="Arial" w:hAnsi="Arial" w:cs="Arial"/>
+          <w:color w:val="000000"/>
+          <w:sz w:val="22"/>
+          <w:szCs w:val="22"/>
+        </w:rPr>
+        <w:t>Pacific expansion</w:t>
+      </w:r>
+      <w:r>
+        <w:rPr>
+          <w:rFonts w:ascii="Arial" w:hAnsi="Arial" w:cs="Arial"/>
+          <w:color w:val="000000"/>
+          <w:sz w:val="22"/>
+          <w:szCs w:val="22"/>
+        </w:rPr>
+        <w:t xml:space="preserve"> has shaped patterns of population genetic variation and (2) how loss of migration has influenced fine-scale spatial patterns of differentiation. We find support for previously described stepwise dispersal across the Pacific, but also document a</w:t>
       </w:r>
       <w:r>
         <w:rPr>
@@ -657,16 +811,52 @@
           <w:sz w:val="22"/>
           <w:szCs w:val="22"/>
         </w:rPr>
-        <w:t xml:space="preserve"> westward expansion from Hawaii into the Mariana Islands. Monarchs within the Mariana Islands show strong patterns of differentiation, despite being in close proximity; by contrast, migratory North American samples form a single genetically panmictic population across the entire continent. Estimates for the timing of the monarch’s establishment in the Pacific</w:t>
-      </w:r>
-      <w:r>
-        <w:rPr>
-          <w:rFonts w:ascii="Arial" w:hAnsi="Arial" w:cs="Arial"/>
-          <w:color w:val="000000"/>
-          <w:sz w:val="22"/>
-          <w:szCs w:val="22"/>
-        </w:rPr>
-        <w:t xml:space="preserve"> </w:t>
+        <w:t xml:space="preserve"> expansion from Hawaii into the Mariana Islands. Monarchs within the Mariana Islands show strong patterns of differentiation, despite </w:t>
+      </w:r>
+      <w:r>
+        <w:rPr>
+          <w:rFonts w:ascii="Arial" w:hAnsi="Arial" w:cs="Arial"/>
+          <w:color w:val="000000"/>
+          <w:sz w:val="22"/>
+          <w:szCs w:val="22"/>
+        </w:rPr>
+        <w:t>their</w:t>
+      </w:r>
+      <w:r>
+        <w:rPr>
+          <w:rFonts w:ascii="Arial" w:hAnsi="Arial" w:cs="Arial"/>
+          <w:color w:val="000000"/>
+          <w:sz w:val="22"/>
+          <w:szCs w:val="22"/>
+        </w:rPr>
+        <w:t xml:space="preserve"> proximity; by contrast, migratory North American samples </w:t>
+      </w:r>
+      <w:r>
+        <w:rPr>
+          <w:rFonts w:ascii="Arial" w:hAnsi="Arial" w:cs="Arial"/>
+          <w:color w:val="000000"/>
+          <w:sz w:val="22"/>
+          <w:szCs w:val="22"/>
+        </w:rPr>
+        <w:t xml:space="preserve">from across the continent </w:t>
+      </w:r>
+      <w:r>
+        <w:rPr>
+          <w:rFonts w:ascii="Arial" w:hAnsi="Arial" w:cs="Arial"/>
+          <w:color w:val="000000"/>
+          <w:sz w:val="22"/>
+          <w:szCs w:val="22"/>
+        </w:rPr>
+        <w:t xml:space="preserve">form a single genetically panmictic population. Estimates for the timing of the monarch’s </w:t>
+      </w:r>
+      <w:r>
+        <w:rPr>
+          <w:rFonts w:ascii="Arial" w:hAnsi="Arial" w:cs="Arial"/>
+          <w:color w:val="000000"/>
+          <w:sz w:val="22"/>
+          <w:szCs w:val="22"/>
+        </w:rPr>
+        <w:t xml:space="preserve">Pacific establishment </w:t>
       </w:r>
       <w:r>
         <w:rPr>
@@ -720,7 +910,34 @@
           <w:sz w:val="22"/>
           <w:szCs w:val="22"/>
         </w:rPr>
-        <w:t xml:space="preserve">Together, our data support (1) a single recent westward expansion across the Pacific whose timing accords with available historical records of establishment and (2) a strong role for seasonal migration in determining patterns of </w:t>
+        <w:t>Our</w:t>
+      </w:r>
+      <w:r>
+        <w:rPr>
+          <w:rFonts w:ascii="Arial" w:hAnsi="Arial" w:cs="Arial"/>
+          <w:color w:val="000000"/>
+          <w:sz w:val="22"/>
+          <w:szCs w:val="22"/>
+        </w:rPr>
+        <w:t xml:space="preserve"> data support (1) a single recent expansion across the Pacific whose timing </w:t>
+      </w:r>
+      <w:r>
+        <w:rPr>
+          <w:rFonts w:ascii="Arial" w:hAnsi="Arial" w:cs="Arial"/>
+          <w:color w:val="000000"/>
+          <w:sz w:val="22"/>
+          <w:szCs w:val="22"/>
+        </w:rPr>
+        <w:t>overlaps</w:t>
+      </w:r>
+      <w:r>
+        <w:rPr>
+          <w:rFonts w:ascii="Arial" w:hAnsi="Arial" w:cs="Arial"/>
+          <w:color w:val="000000"/>
+          <w:sz w:val="22"/>
+          <w:szCs w:val="22"/>
+        </w:rPr>
+        <w:t xml:space="preserve"> with available historical records of establishment and (2) a strong role for seasonal migration in determining patterns of </w:t>
       </w:r>
       <w:r>
         <w:rPr>
@@ -738,7 +955,25 @@
           <w:sz w:val="22"/>
           <w:szCs w:val="22"/>
         </w:rPr>
-        <w:t xml:space="preserve"> Our results are especially noteworthy because they document how the recent evolution of partial migration can drive population differentiation over contemporary time scales.</w:t>
+        <w:t xml:space="preserve"> Our results are noteworthy because they </w:t>
+      </w:r>
+      <w:r>
+        <w:rPr>
+          <w:rFonts w:ascii="Arial" w:hAnsi="Arial" w:cs="Arial"/>
+          <w:color w:val="000000"/>
+          <w:sz w:val="22"/>
+          <w:szCs w:val="22"/>
+        </w:rPr>
+        <w:t>demonstrate</w:t>
+      </w:r>
+      <w:r>
+        <w:rPr>
+          <w:rFonts w:ascii="Arial" w:hAnsi="Arial" w:cs="Arial"/>
+          <w:color w:val="000000"/>
+          <w:sz w:val="22"/>
+          <w:szCs w:val="22"/>
+        </w:rPr>
+        <w:t xml:space="preserve"> how recent evolution of partial migration can drive population differentiation over contemporary time scales.</w:t>
       </w:r>
     </w:p>
     <w:p>
@@ -1347,7 +1582,43 @@
           <w:sz w:val="22"/>
           <w:szCs w:val="22"/>
         </w:rPr>
-        <w:t xml:space="preserve">, thereby </w:t>
+        <w:t xml:space="preserve">, thereby limiting opportunities for </w:t>
+      </w:r>
+      <w:r>
+        <w:rPr>
+          <w:rFonts w:ascii="Arial" w:hAnsi="Arial" w:cs="Arial"/>
+          <w:color w:val="000000"/>
+          <w:sz w:val="22"/>
+          <w:szCs w:val="22"/>
+        </w:rPr>
+        <w:t xml:space="preserve">genetic </w:t>
+      </w:r>
+      <w:r>
+        <w:rPr>
+          <w:rFonts w:ascii="Arial" w:hAnsi="Arial" w:cs="Arial"/>
+          <w:color w:val="000000"/>
+          <w:sz w:val="22"/>
+          <w:szCs w:val="22"/>
+        </w:rPr>
+        <w:t xml:space="preserve">divergence in allopatry. </w:t>
+      </w:r>
+      <w:r>
+        <w:rPr>
+          <w:rFonts w:ascii="Arial" w:hAnsi="Arial" w:cs="Arial"/>
+          <w:color w:val="000000"/>
+          <w:sz w:val="22"/>
+          <w:szCs w:val="22"/>
+        </w:rPr>
+        <w:t>In</w:t>
+      </w:r>
+      <w:r>
+        <w:rPr>
+          <w:rFonts w:ascii="Arial" w:hAnsi="Arial" w:cs="Arial"/>
+          <w:color w:val="000000"/>
+          <w:sz w:val="22"/>
+          <w:szCs w:val="22"/>
+        </w:rPr>
+        <w:t xml:space="preserve"> species that migrate seasonally, patterns of population genetic variation in space are best captured by considering migratory </w:t>
       </w:r>
       <w:r>
         <w:rPr>
@@ -1357,43 +1628,7 @@
           <w:szCs w:val="22"/>
         </w:rPr>
         <w:lastRenderedPageBreak/>
-        <w:t xml:space="preserve">limiting opportunities for </w:t>
-      </w:r>
-      <w:r>
-        <w:rPr>
-          <w:rFonts w:ascii="Arial" w:hAnsi="Arial" w:cs="Arial"/>
-          <w:color w:val="000000"/>
-          <w:sz w:val="22"/>
-          <w:szCs w:val="22"/>
-        </w:rPr>
-        <w:t xml:space="preserve">genetic </w:t>
-      </w:r>
-      <w:r>
-        <w:rPr>
-          <w:rFonts w:ascii="Arial" w:hAnsi="Arial" w:cs="Arial"/>
-          <w:color w:val="000000"/>
-          <w:sz w:val="22"/>
-          <w:szCs w:val="22"/>
-        </w:rPr>
-        <w:t xml:space="preserve">divergence in allopatry. </w:t>
-      </w:r>
-      <w:r>
-        <w:rPr>
-          <w:rFonts w:ascii="Arial" w:hAnsi="Arial" w:cs="Arial"/>
-          <w:color w:val="000000"/>
-          <w:sz w:val="22"/>
-          <w:szCs w:val="22"/>
-        </w:rPr>
-        <w:t>In</w:t>
-      </w:r>
-      <w:r>
-        <w:rPr>
-          <w:rFonts w:ascii="Arial" w:hAnsi="Arial" w:cs="Arial"/>
-          <w:color w:val="000000"/>
-          <w:sz w:val="22"/>
-          <w:szCs w:val="22"/>
-        </w:rPr>
-        <w:t xml:space="preserve"> species that migrate seasonally, patterns of population genetic variation in space are best captured by considering migratory connectivity</w:t>
+        <w:t>connectivity</w:t>
       </w:r>
       <w:r>
         <w:rPr>
@@ -2709,7 +2944,72 @@
           <w:sz w:val="22"/>
           <w:szCs w:val="22"/>
         </w:rPr>
-        <w:t xml:space="preserve"> Furthermore, the timing </w:t>
+        <w:t xml:space="preserve"> Furthermore, the timing of the monarch’s Pacific expansion remains uncertain</w:t>
+      </w:r>
+      <w:r>
+        <w:rPr>
+          <w:rFonts w:ascii="Arial" w:hAnsi="Arial" w:cs="Arial"/>
+          <w:color w:val="000000"/>
+          <w:sz w:val="22"/>
+          <w:szCs w:val="22"/>
+        </w:rPr>
+        <w:t>. D</w:t>
+      </w:r>
+      <w:r>
+        <w:rPr>
+          <w:rFonts w:ascii="Arial" w:hAnsi="Arial" w:cs="Arial"/>
+          <w:color w:val="000000"/>
+          <w:sz w:val="22"/>
+          <w:szCs w:val="22"/>
+        </w:rPr>
+        <w:t xml:space="preserve">emographic simulations indicate that establishment timing may have </w:t>
+      </w:r>
+      <w:r>
+        <w:rPr>
+          <w:rFonts w:ascii="Arial" w:hAnsi="Arial" w:cs="Arial"/>
+          <w:color w:val="000000"/>
+          <w:sz w:val="22"/>
+          <w:szCs w:val="22"/>
+        </w:rPr>
+        <w:t xml:space="preserve">happened </w:t>
+      </w:r>
+      <w:proofErr w:type="gramStart"/>
+      <w:r>
+        <w:rPr>
+          <w:rFonts w:ascii="Arial" w:hAnsi="Arial" w:cs="Arial"/>
+          <w:color w:val="000000"/>
+          <w:sz w:val="22"/>
+          <w:szCs w:val="22"/>
+        </w:rPr>
+        <w:t>as long</w:t>
+      </w:r>
+      <w:r>
+        <w:rPr>
+          <w:rFonts w:ascii="Arial" w:hAnsi="Arial" w:cs="Arial"/>
+          <w:color w:val="000000"/>
+          <w:sz w:val="22"/>
+          <w:szCs w:val="22"/>
+        </w:rPr>
+        <w:t xml:space="preserve"> as</w:t>
+      </w:r>
+      <w:proofErr w:type="gramEnd"/>
+      <w:r>
+        <w:rPr>
+          <w:rFonts w:ascii="Arial" w:hAnsi="Arial" w:cs="Arial"/>
+          <w:color w:val="000000"/>
+          <w:sz w:val="22"/>
+          <w:szCs w:val="22"/>
+        </w:rPr>
+        <w:t xml:space="preserve"> 2000-3000 years ago (Zhan et al. 2014)</w:t>
+      </w:r>
+      <w:r>
+        <w:rPr>
+          <w:rFonts w:ascii="Arial" w:hAnsi="Arial" w:cs="Arial"/>
+          <w:color w:val="000000"/>
+          <w:sz w:val="22"/>
+          <w:szCs w:val="22"/>
+        </w:rPr>
+        <w:t xml:space="preserve">, </w:t>
       </w:r>
       <w:r>
         <w:rPr>
@@ -2719,72 +3019,7 @@
           <w:szCs w:val="22"/>
         </w:rPr>
         <w:lastRenderedPageBreak/>
-        <w:t>of the monarch’s Pacific expansion remains uncertain</w:t>
-      </w:r>
-      <w:r>
-        <w:rPr>
-          <w:rFonts w:ascii="Arial" w:hAnsi="Arial" w:cs="Arial"/>
-          <w:color w:val="000000"/>
-          <w:sz w:val="22"/>
-          <w:szCs w:val="22"/>
-        </w:rPr>
-        <w:t>. D</w:t>
-      </w:r>
-      <w:r>
-        <w:rPr>
-          <w:rFonts w:ascii="Arial" w:hAnsi="Arial" w:cs="Arial"/>
-          <w:color w:val="000000"/>
-          <w:sz w:val="22"/>
-          <w:szCs w:val="22"/>
-        </w:rPr>
-        <w:t xml:space="preserve">emographic simulations indicate that establishment timing may have </w:t>
-      </w:r>
-      <w:r>
-        <w:rPr>
-          <w:rFonts w:ascii="Arial" w:hAnsi="Arial" w:cs="Arial"/>
-          <w:color w:val="000000"/>
-          <w:sz w:val="22"/>
-          <w:szCs w:val="22"/>
-        </w:rPr>
-        <w:t xml:space="preserve">happened </w:t>
-      </w:r>
-      <w:proofErr w:type="gramStart"/>
-      <w:r>
-        <w:rPr>
-          <w:rFonts w:ascii="Arial" w:hAnsi="Arial" w:cs="Arial"/>
-          <w:color w:val="000000"/>
-          <w:sz w:val="22"/>
-          <w:szCs w:val="22"/>
-        </w:rPr>
-        <w:t>as long</w:t>
-      </w:r>
-      <w:r>
-        <w:rPr>
-          <w:rFonts w:ascii="Arial" w:hAnsi="Arial" w:cs="Arial"/>
-          <w:color w:val="000000"/>
-          <w:sz w:val="22"/>
-          <w:szCs w:val="22"/>
-        </w:rPr>
-        <w:t xml:space="preserve"> as</w:t>
-      </w:r>
-      <w:proofErr w:type="gramEnd"/>
-      <w:r>
-        <w:rPr>
-          <w:rFonts w:ascii="Arial" w:hAnsi="Arial" w:cs="Arial"/>
-          <w:color w:val="000000"/>
-          <w:sz w:val="22"/>
-          <w:szCs w:val="22"/>
-        </w:rPr>
-        <w:t xml:space="preserve"> 2000-3000 years ago (Zhan et al. 2014)</w:t>
-      </w:r>
-      <w:r>
-        <w:rPr>
-          <w:rFonts w:ascii="Arial" w:hAnsi="Arial" w:cs="Arial"/>
-          <w:color w:val="000000"/>
-          <w:sz w:val="22"/>
-          <w:szCs w:val="22"/>
-        </w:rPr>
-        <w:t xml:space="preserve">, although these estimates </w:t>
+        <w:t xml:space="preserve">although these estimates </w:t>
       </w:r>
       <w:r>
         <w:rPr>
@@ -3668,7 +3903,6 @@
           <w:sz w:val="22"/>
           <w:szCs w:val="22"/>
         </w:rPr>
-        <w:lastRenderedPageBreak/>
         <w:t xml:space="preserve">           </w:t>
       </w:r>
       <w:r>
@@ -3766,7 +4000,16 @@
           <w:sz w:val="22"/>
           <w:szCs w:val="22"/>
         </w:rPr>
-        <w:t xml:space="preserve"> and Jones 2021</w:t>
+        <w:t xml:space="preserve"> and Jones </w:t>
+      </w:r>
+      <w:r>
+        <w:rPr>
+          <w:rFonts w:ascii="Arial" w:hAnsi="Arial" w:cs="Arial"/>
+          <w:sz w:val="22"/>
+          <w:szCs w:val="22"/>
+        </w:rPr>
+        <w:lastRenderedPageBreak/>
+        <w:t>2021</w:t>
       </w:r>
       <w:r>
         <w:rPr>
@@ -4706,16 +4949,7 @@
           <w:sz w:val="22"/>
           <w:szCs w:val="22"/>
         </w:rPr>
-        <w:t xml:space="preserve">. The resulting 11,384 SNPs were then </w:t>
-      </w:r>
-      <w:r>
-        <w:rPr>
-          <w:rFonts w:ascii="Arial" w:hAnsi="Arial" w:cs="Arial"/>
-          <w:sz w:val="22"/>
-          <w:szCs w:val="22"/>
-        </w:rPr>
-        <w:lastRenderedPageBreak/>
-        <w:t xml:space="preserve">projected down to a sample size of 100 gene copies from North America and 10 from Hawaii, resulting in 9370 total SNPs. These projection numbers were picked to maximize the remaining number of SNPs in the dataset. </w:t>
+        <w:t xml:space="preserve">. The resulting 11,384 SNPs were then projected down to a sample size of 100 gene copies from North America and 10 from Hawaii, resulting in 9370 total SNPs. These projection numbers were picked to maximize the remaining number of SNPs in the dataset. </w:t>
       </w:r>
     </w:p>
     <w:p>
@@ -4736,6 +4970,7 @@
           <w:sz w:val="22"/>
           <w:szCs w:val="22"/>
         </w:rPr>
+        <w:lastRenderedPageBreak/>
         <w:t>We fit a range of possible models to the observed data</w:t>
       </w:r>
       <w:r>
@@ -5676,16 +5911,7 @@
           <w:sz w:val="22"/>
           <w:szCs w:val="22"/>
         </w:rPr>
-        <w:t xml:space="preserve">model, which had a single admixture event </w:t>
-      </w:r>
-      <w:r>
-        <w:rPr>
-          <w:rFonts w:ascii="Arial" w:hAnsi="Arial" w:cs="Arial"/>
-          <w:sz w:val="22"/>
-          <w:szCs w:val="22"/>
-        </w:rPr>
-        <w:lastRenderedPageBreak/>
-        <w:t>but no consistent migration (Figure S1b), had the lowest AIC score across all passes of the pipeline. The</w:t>
+        <w:t>model, which had a single admixture event but no consistent migration (Figure S1b), had the lowest AIC score across all passes of the pipeline. The</w:t>
       </w:r>
       <w:r>
         <w:rPr>
@@ -5762,7 +5988,16 @@
           <w:sz w:val="22"/>
           <w:szCs w:val="22"/>
         </w:rPr>
-        <w:t xml:space="preserve">had a lower AIC score than </w:t>
+        <w:t xml:space="preserve">had a </w:t>
+      </w:r>
+      <w:r>
+        <w:rPr>
+          <w:rFonts w:ascii="Arial" w:hAnsi="Arial" w:cs="Arial"/>
+          <w:sz w:val="22"/>
+          <w:szCs w:val="22"/>
+        </w:rPr>
+        <w:lastRenderedPageBreak/>
+        <w:t xml:space="preserve">lower AIC score than </w:t>
       </w:r>
       <w:r>
         <w:rPr>
@@ -6665,7 +6900,6 @@
           <w:sz w:val="22"/>
           <w:szCs w:val="22"/>
         </w:rPr>
-        <w:lastRenderedPageBreak/>
         <w:t xml:space="preserve">           </w:t>
       </w:r>
       <w:r>
@@ -6865,7 +7099,16 @@
           <w:sz w:val="22"/>
           <w:szCs w:val="22"/>
         </w:rPr>
-        <w:t xml:space="preserve">models were consistent in indicating a founding time of approximately </w:t>
+        <w:t xml:space="preserve">models were </w:t>
+      </w:r>
+      <w:r>
+        <w:rPr>
+          <w:rFonts w:ascii="Arial" w:hAnsi="Arial" w:cs="Arial"/>
+          <w:sz w:val="22"/>
+          <w:szCs w:val="22"/>
+        </w:rPr>
+        <w:lastRenderedPageBreak/>
+        <w:t xml:space="preserve">consistent in indicating a founding time of approximately </w:t>
       </w:r>
       <w:r>
         <w:rPr>
@@ -8143,7 +8386,57 @@
           <w:sz w:val="22"/>
           <w:szCs w:val="22"/>
         </w:rPr>
-        <w:t xml:space="preserve"> a scenario of directional dispersal from North America to Hawaii, from Hawaii to Guam, and from Hawaii to Australia. This pattern is reflected in both the </w:t>
+        <w:t xml:space="preserve"> a scenario of directional dispersal from North America to Hawaii, from Hawaii to Guam, and from Hawaii to Australia. This pattern is reflected in both the positive directionality index measures (0.07, 0.08, and 0.05, respectively) </w:t>
+      </w:r>
+      <w:r>
+        <w:rPr>
+          <w:rFonts w:ascii="Arial" w:hAnsi="Arial" w:cs="Arial"/>
+          <w:sz w:val="22"/>
+          <w:szCs w:val="22"/>
+        </w:rPr>
+        <w:t xml:space="preserve">(Peter and </w:t>
+      </w:r>
+      <w:proofErr w:type="spellStart"/>
+      <w:r>
+        <w:rPr>
+          <w:rFonts w:ascii="Arial" w:hAnsi="Arial" w:cs="Arial"/>
+          <w:sz w:val="22"/>
+          <w:szCs w:val="22"/>
+        </w:rPr>
+        <w:t>Slatkin</w:t>
+      </w:r>
+      <w:proofErr w:type="spellEnd"/>
+      <w:r>
+        <w:rPr>
+          <w:rFonts w:ascii="Arial" w:hAnsi="Arial" w:cs="Arial"/>
+          <w:sz w:val="22"/>
+          <w:szCs w:val="22"/>
+        </w:rPr>
+        <w:t xml:space="preserve"> 2013) </w:t>
+      </w:r>
+      <w:r>
+        <w:rPr>
+          <w:rFonts w:ascii="Arial" w:hAnsi="Arial" w:cs="Arial"/>
+          <w:sz w:val="22"/>
+          <w:szCs w:val="22"/>
+        </w:rPr>
+        <w:t>and other summary statistics</w:t>
+      </w:r>
+      <w:r>
+        <w:rPr>
+          <w:rFonts w:ascii="Arial" w:hAnsi="Arial" w:cs="Arial"/>
+          <w:sz w:val="22"/>
+          <w:szCs w:val="22"/>
+        </w:rPr>
+        <w:t>, such as the general increase in Tajima’s D across the Pacific, consistent with stronger or more recent population bottlenecks during successive colonization</w:t>
+      </w:r>
+      <w:r>
+        <w:rPr>
+          <w:rFonts w:ascii="Arial" w:hAnsi="Arial" w:cs="Arial"/>
+          <w:sz w:val="22"/>
+          <w:szCs w:val="22"/>
+        </w:rPr>
+        <w:t xml:space="preserve">. Interestingly, monarch populations in Hawaii and Australia seem to maintain relatively high levels </w:t>
       </w:r>
       <w:r>
         <w:rPr>
@@ -8152,57 +8445,7 @@
           <w:szCs w:val="22"/>
         </w:rPr>
         <w:lastRenderedPageBreak/>
-        <w:t xml:space="preserve">positive directionality index measures (0.07, 0.08, and 0.05, respectively) </w:t>
-      </w:r>
-      <w:r>
-        <w:rPr>
-          <w:rFonts w:ascii="Arial" w:hAnsi="Arial" w:cs="Arial"/>
-          <w:sz w:val="22"/>
-          <w:szCs w:val="22"/>
-        </w:rPr>
-        <w:t xml:space="preserve">(Peter and </w:t>
-      </w:r>
-      <w:proofErr w:type="spellStart"/>
-      <w:r>
-        <w:rPr>
-          <w:rFonts w:ascii="Arial" w:hAnsi="Arial" w:cs="Arial"/>
-          <w:sz w:val="22"/>
-          <w:szCs w:val="22"/>
-        </w:rPr>
-        <w:t>Slatkin</w:t>
-      </w:r>
-      <w:proofErr w:type="spellEnd"/>
-      <w:r>
-        <w:rPr>
-          <w:rFonts w:ascii="Arial" w:hAnsi="Arial" w:cs="Arial"/>
-          <w:sz w:val="22"/>
-          <w:szCs w:val="22"/>
-        </w:rPr>
-        <w:t xml:space="preserve"> 2013) </w:t>
-      </w:r>
-      <w:r>
-        <w:rPr>
-          <w:rFonts w:ascii="Arial" w:hAnsi="Arial" w:cs="Arial"/>
-          <w:sz w:val="22"/>
-          <w:szCs w:val="22"/>
-        </w:rPr>
-        <w:t>and other summary statistics</w:t>
-      </w:r>
-      <w:r>
-        <w:rPr>
-          <w:rFonts w:ascii="Arial" w:hAnsi="Arial" w:cs="Arial"/>
-          <w:sz w:val="22"/>
-          <w:szCs w:val="22"/>
-        </w:rPr>
-        <w:t>, such as the general increase in Tajima’s D across the Pacific, consistent with stronger or more recent population bottlenecks during successive colonization</w:t>
-      </w:r>
-      <w:r>
-        <w:rPr>
-          <w:rFonts w:ascii="Arial" w:hAnsi="Arial" w:cs="Arial"/>
-          <w:sz w:val="22"/>
-          <w:szCs w:val="22"/>
-        </w:rPr>
-        <w:t>. Interestingly, monarch populations in Hawaii and Australia seem to maintain relatively high levels of genetic diversity, despite the apparent bottlenecks associated with establishment. This is especially striking in the Australian population, which was itself likely founded by individuals from a much smaller population in New Caledonia</w:t>
+        <w:t>of genetic diversity, despite the apparent bottlenecks associated with establishment. This is especially striking in the Australian population, which was itself likely founded by individuals from a much smaller population in New Caledonia</w:t>
       </w:r>
       <w:r>
         <w:rPr>
@@ -8797,17 +9040,7 @@
           <w:szCs w:val="22"/>
           <w:highlight w:val="white"/>
         </w:rPr>
-        <w:t xml:space="preserve"> populations. One possibility is that prevailing winds promote gene flow </w:t>
-      </w:r>
-      <w:r>
-        <w:rPr>
-          <w:rFonts w:ascii="Arial" w:hAnsi="Arial" w:cs="Arial"/>
-          <w:sz w:val="22"/>
-          <w:szCs w:val="22"/>
-          <w:highlight w:val="white"/>
-        </w:rPr>
-        <w:lastRenderedPageBreak/>
-        <w:t xml:space="preserve">between islands </w:t>
+        <w:t xml:space="preserve"> populations. One possibility is that prevailing winds promote gene flow between islands </w:t>
       </w:r>
       <w:r>
         <w:rPr>
@@ -8969,7 +9202,16 @@
           <w:sz w:val="22"/>
           <w:szCs w:val="22"/>
         </w:rPr>
-        <w:t>a, following an “outbreak” of monarchs shortly after establishing in New Caledonia</w:t>
+        <w:t xml:space="preserve">a, following an “outbreak” of monarchs shortly after </w:t>
+      </w:r>
+      <w:r>
+        <w:rPr>
+          <w:rFonts w:ascii="Arial" w:hAnsi="Arial" w:cs="Arial"/>
+          <w:sz w:val="22"/>
+          <w:szCs w:val="22"/>
+        </w:rPr>
+        <w:lastRenderedPageBreak/>
+        <w:t>establishing in New Caledonia</w:t>
       </w:r>
       <w:r>
         <w:rPr>
@@ -9142,7 +9384,23 @@
           <w:sz w:val="22"/>
           <w:szCs w:val="22"/>
         </w:rPr>
-        <w:t xml:space="preserve"> such as seasonal reproductive arrest and sustained directional flight—necessary though not sufficient conditions for long-distance migration—</w:t>
+        <w:t xml:space="preserve"> such as seasonal reproductive arrest and sustained directional flight—necessary </w:t>
+      </w:r>
+      <w:r>
+        <w:rPr>
+          <w:rFonts w:ascii="Arial" w:hAnsi="Arial" w:cs="Arial"/>
+          <w:sz w:val="22"/>
+          <w:szCs w:val="22"/>
+        </w:rPr>
+        <w:t>but</w:t>
+      </w:r>
+      <w:r>
+        <w:rPr>
+          <w:rFonts w:ascii="Arial" w:hAnsi="Arial" w:cs="Arial"/>
+          <w:sz w:val="22"/>
+          <w:szCs w:val="22"/>
+        </w:rPr>
+        <w:t xml:space="preserve"> not sufficient conditions for long-distance migration—</w:t>
       </w:r>
       <w:r>
         <w:rPr>
@@ -9742,7 +10000,74 @@
           <w:sz w:val="22"/>
           <w:szCs w:val="22"/>
         </w:rPr>
-        <w:t xml:space="preserve"> is sufficient to generate patterns of genetic </w:t>
+        <w:t xml:space="preserve"> is sufficient to generate patterns of genetic divergence comparable to those observed between North American and Pacific populations</w:t>
+      </w:r>
+      <w:r>
+        <w:rPr>
+          <w:rFonts w:ascii="Arial" w:hAnsi="Arial" w:cs="Arial"/>
+          <w:sz w:val="22"/>
+          <w:szCs w:val="22"/>
+        </w:rPr>
+        <w:t xml:space="preserve"> (</w:t>
+      </w:r>
+      <w:proofErr w:type="spellStart"/>
+      <w:r>
+        <w:rPr>
+          <w:rFonts w:ascii="Arial" w:hAnsi="Arial" w:cs="Arial"/>
+          <w:sz w:val="22"/>
+          <w:szCs w:val="22"/>
+        </w:rPr>
+        <w:t>Tenger-Trolander</w:t>
+      </w:r>
+      <w:proofErr w:type="spellEnd"/>
+      <w:r>
+        <w:rPr>
+          <w:rFonts w:ascii="Arial" w:hAnsi="Arial" w:cs="Arial"/>
+          <w:sz w:val="22"/>
+          <w:szCs w:val="22"/>
+        </w:rPr>
+        <w:t xml:space="preserve"> et al. 2019)</w:t>
+      </w:r>
+      <w:r>
+        <w:rPr>
+          <w:rFonts w:ascii="Arial" w:hAnsi="Arial" w:cs="Arial"/>
+          <w:sz w:val="22"/>
+          <w:szCs w:val="22"/>
+        </w:rPr>
+        <w:t xml:space="preserve">. Interestingly, our re-implementation of the model used by </w:t>
+      </w:r>
+      <w:r>
+        <w:rPr>
+          <w:rFonts w:ascii="Arial" w:hAnsi="Arial" w:cs="Arial"/>
+          <w:sz w:val="22"/>
+          <w:szCs w:val="22"/>
+        </w:rPr>
+        <w:t xml:space="preserve">Zhan et al. (2014) </w:t>
+      </w:r>
+      <w:r>
+        <w:rPr>
+          <w:rFonts w:ascii="Arial" w:hAnsi="Arial" w:cs="Arial"/>
+          <w:sz w:val="22"/>
+          <w:szCs w:val="22"/>
+        </w:rPr>
+        <w:t>produced results that were similar to theirs, with the vast majority of model iterations supporting an introduction time of roughly 1000+ years ago</w:t>
+      </w:r>
+      <w:r>
+        <w:rPr>
+          <w:rFonts w:ascii="Arial" w:hAnsi="Arial" w:cs="Arial"/>
+          <w:sz w:val="22"/>
+          <w:szCs w:val="22"/>
+          <w:highlight w:val="white"/>
+        </w:rPr>
+        <w:t xml:space="preserve"> (Figure S5).</w:t>
+      </w:r>
+      <w:r>
+        <w:rPr>
+          <w:rFonts w:ascii="Arial" w:hAnsi="Arial" w:cs="Arial"/>
+          <w:sz w:val="22"/>
+          <w:szCs w:val="22"/>
+        </w:rPr>
+        <w:t xml:space="preserve"> This highlights the need </w:t>
       </w:r>
       <w:r>
         <w:rPr>
@@ -9751,74 +10076,7 @@
           <w:szCs w:val="22"/>
         </w:rPr>
         <w:lastRenderedPageBreak/>
-        <w:t>divergence comparable to those observed between North American and Pacific populations</w:t>
-      </w:r>
-      <w:r>
-        <w:rPr>
-          <w:rFonts w:ascii="Arial" w:hAnsi="Arial" w:cs="Arial"/>
-          <w:sz w:val="22"/>
-          <w:szCs w:val="22"/>
-        </w:rPr>
-        <w:t xml:space="preserve"> (</w:t>
-      </w:r>
-      <w:proofErr w:type="spellStart"/>
-      <w:r>
-        <w:rPr>
-          <w:rFonts w:ascii="Arial" w:hAnsi="Arial" w:cs="Arial"/>
-          <w:sz w:val="22"/>
-          <w:szCs w:val="22"/>
-        </w:rPr>
-        <w:t>Tenger-Trolander</w:t>
-      </w:r>
-      <w:proofErr w:type="spellEnd"/>
-      <w:r>
-        <w:rPr>
-          <w:rFonts w:ascii="Arial" w:hAnsi="Arial" w:cs="Arial"/>
-          <w:sz w:val="22"/>
-          <w:szCs w:val="22"/>
-        </w:rPr>
-        <w:t xml:space="preserve"> et al. 2019)</w:t>
-      </w:r>
-      <w:r>
-        <w:rPr>
-          <w:rFonts w:ascii="Arial" w:hAnsi="Arial" w:cs="Arial"/>
-          <w:sz w:val="22"/>
-          <w:szCs w:val="22"/>
-        </w:rPr>
-        <w:t xml:space="preserve">. Interestingly, our re-implementation of the model used by </w:t>
-      </w:r>
-      <w:r>
-        <w:rPr>
-          <w:rFonts w:ascii="Arial" w:hAnsi="Arial" w:cs="Arial"/>
-          <w:sz w:val="22"/>
-          <w:szCs w:val="22"/>
-        </w:rPr>
-        <w:t xml:space="preserve">Zhan et al. (2014) </w:t>
-      </w:r>
-      <w:r>
-        <w:rPr>
-          <w:rFonts w:ascii="Arial" w:hAnsi="Arial" w:cs="Arial"/>
-          <w:sz w:val="22"/>
-          <w:szCs w:val="22"/>
-        </w:rPr>
-        <w:t>produced results that were similar to theirs, with the vast majority of model iterations supporting an introduction time of roughly 1000+ years ago</w:t>
-      </w:r>
-      <w:r>
-        <w:rPr>
-          <w:rFonts w:ascii="Arial" w:hAnsi="Arial" w:cs="Arial"/>
-          <w:sz w:val="22"/>
-          <w:szCs w:val="22"/>
-          <w:highlight w:val="white"/>
-        </w:rPr>
-        <w:t xml:space="preserve"> (Figure S5).</w:t>
-      </w:r>
-      <w:r>
-        <w:rPr>
-          <w:rFonts w:ascii="Arial" w:hAnsi="Arial" w:cs="Arial"/>
-          <w:sz w:val="22"/>
-          <w:szCs w:val="22"/>
-        </w:rPr>
-        <w:t xml:space="preserve"> This highlights the need to run a range of possible demographic models when attempting to infer demographic history, since failing to account for underlying complexity in population histories can result in very divergent parameter estimates.</w:t>
+        <w:t>to run a range of possible demographic models when attempting to infer demographic history, since failing to account for underlying complexity in population histories can result in very divergent parameter estimates.</w:t>
       </w:r>
       <w:r>
         <w:rPr>
@@ -10127,16 +10385,7 @@
           <w:sz w:val="22"/>
           <w:szCs w:val="22"/>
         </w:rPr>
-        <w:t xml:space="preserve"> important conservation implications as the U.S. Fish and Wildlife Service considers the concept </w:t>
-      </w:r>
-      <w:r>
-        <w:rPr>
-          <w:rFonts w:ascii="Arial" w:hAnsi="Arial" w:cs="Arial"/>
-          <w:sz w:val="22"/>
-          <w:szCs w:val="22"/>
-        </w:rPr>
-        <w:lastRenderedPageBreak/>
-        <w:t xml:space="preserve">of adaptive capacity </w:t>
+        <w:t xml:space="preserve"> important conservation implications as the U.S. Fish and Wildlife Service considers the concept of adaptive capacity </w:t>
       </w:r>
       <w:r>
         <w:rPr>

</xml_diff>

<commit_message>
removed references to het/hom ratio and fixed supplementary plot numbers
</commit_message>
<xml_diff>
--- a/manuscript/Population genetics of a recent range expansion in monarch butterflies.docx
+++ b/manuscript/Population genetics of a recent range expansion in monarch butterflies.docx
@@ -3859,15 +3859,7 @@
           <w:sz w:val="22"/>
           <w:szCs w:val="22"/>
         </w:rPr>
-        <w:t>W</w:t>
-      </w:r>
-      <w:r>
-        <w:rPr>
-          <w:rFonts w:ascii="Arial" w:hAnsi="Arial" w:cs="Arial"/>
-          <w:sz w:val="22"/>
-          <w:szCs w:val="22"/>
-        </w:rPr>
-        <w:t>e first removed</w:t>
+        <w:t>We first removed</w:t>
       </w:r>
       <w:r>
         <w:rPr>
@@ -4360,23 +4352,6 @@
         <w:t>O</w:t>
       </w:r>
       <w:r>
-        <w:t>, and</w:t>
-      </w:r>
-      <w:r>
-        <w:t xml:space="preserve"> the ratio of within-sample heterozygous to homozygous loci, or</w:t>
-      </w:r>
-      <w:r>
-        <w:t xml:space="preserve"> Het/</w:t>
-      </w:r>
-      <w:proofErr w:type="spellStart"/>
-      <w:r>
-        <w:t>Hom</w:t>
-      </w:r>
-      <w:proofErr w:type="spellEnd"/>
-      <w:r>
-        <w:t>)</w:t>
-      </w:r>
-      <w:r>
         <w:t>,</w:t>
       </w:r>
       <w:r>
@@ -4496,11 +4471,11 @@
         <w:t>ANGSD</w:t>
       </w:r>
       <w:r>
-        <w:t xml:space="preserve"> as in dataset 1, but did </w:t>
+        <w:t xml:space="preserve"> as in dataset 1, but did not call genotypes and instead estimated the likelihoods with a minor allele frequency </w:t>
       </w:r>
       <w:r>
         <w:lastRenderedPageBreak/>
-        <w:t>not call genotypes and instead estimated the likelihoods with a minor allele frequency filter of 0.05</w:t>
+        <w:t>filter of 0.05</w:t>
       </w:r>
       <w:r>
         <w:t>. For the PCA and neighbor-joining tree, the input</w:t>
@@ -4719,7 +4694,112 @@
           <w:sz w:val="22"/>
           <w:szCs w:val="22"/>
         </w:rPr>
-        <w:t>, Het/</w:t>
+        <w:t xml:space="preserve">, </w:t>
+      </w:r>
+      <w:r>
+        <w:rPr>
+          <w:rFonts w:ascii="Arial" w:hAnsi="Arial" w:cs="Arial"/>
+          <w:sz w:val="22"/>
+          <w:szCs w:val="22"/>
+        </w:rPr>
+        <w:t xml:space="preserve">and </w:t>
+      </w:r>
+      <w:r>
+        <w:rPr>
+          <w:rFonts w:ascii="Arial" w:hAnsi="Arial" w:cs="Arial"/>
+          <w:sz w:val="22"/>
+          <w:szCs w:val="22"/>
+        </w:rPr>
+        <w:t>Tajima’s D</w:t>
+      </w:r>
+      <w:r>
+        <w:rPr>
+          <w:rFonts w:ascii="Arial" w:hAnsi="Arial" w:cs="Arial"/>
+          <w:sz w:val="22"/>
+          <w:szCs w:val="22"/>
+        </w:rPr>
+        <w:t xml:space="preserve"> </w:t>
+      </w:r>
+      <w:r>
+        <w:rPr>
+          <w:rFonts w:ascii="Arial" w:hAnsi="Arial" w:cs="Arial"/>
+          <w:sz w:val="22"/>
+          <w:szCs w:val="22"/>
+        </w:rPr>
+        <w:fldChar w:fldCharType="begin" w:fldLock="1"/>
+      </w:r>
+      <w:r>
+        <w:rPr>
+          <w:rFonts w:ascii="Arial" w:hAnsi="Arial" w:cs="Arial"/>
+          <w:sz w:val="22"/>
+          <w:szCs w:val="22"/>
+        </w:rPr>
+        <w:instrText>ADDIN CSL_CITATION {"citationItems":[{"id":"ITEM-1","itemData":{"abstract":"The relationship between the two estimates of genetic variation at the DNA level, namely the number of segregating sites and the average number of nucleotide differences estimated from pairwise comparison, is investigated. It is found that the correlation between these two estimates is large when the sample size is small, and decreases slowly as the sample size increases. Using the relationship obtained, a statistical method for testing the neutral mutation hypothesis is developed. This method needs only the data of DNA polymorphism, namely the genetic variation within population at the DNA level. A simple method of computer simulation, that was used in order to obtain the distribution of a new statistic developed, is also presented. Applying this statistical method to the five regions of DNA sequences in Drosophila melanogaster, it is found that large insertion/deletion (greater than 100 bp) is deleterious. It is suggested that the natural selection against large insertion/deletion is so weak that a large amount of variation is maintained in a population.","author":[{"dropping-particle":"","family":"Tajima","given":"F","non-dropping-particle":"","parse-names":false,"suffix":""}],"container-title":"Genetics","id":"ITEM-1","issue":"3","issued":{"date-parts":[["1989","11","1"]]},"page":"585 LP  - 595","title":"Statistical method for testing the neutral mutation hypothesis by DNA polymorphism.","type":"article-journal","volume":"123"},"uris":["http://www.mendeley.com/documents/?uuid=e0df801a-b94c-48d9-9598-1eb132e29a9c"]}],"mendeley":{"formattedCitation":"(Tajima, 1989)","plainTextFormattedCitation":"(Tajima, 1989)","previouslyFormattedCitation":"(Tajima, 1989)"},"properties":{"noteIndex":0},"schema":"https://github.com/citation-style-language/schema/raw/master/csl-citation.json"}</w:instrText>
+      </w:r>
+      <w:r>
+        <w:rPr>
+          <w:rFonts w:ascii="Arial" w:hAnsi="Arial" w:cs="Arial"/>
+          <w:sz w:val="22"/>
+          <w:szCs w:val="22"/>
+        </w:rPr>
+        <w:fldChar w:fldCharType="separate"/>
+      </w:r>
+      <w:r>
+        <w:rPr>
+          <w:rFonts w:ascii="Arial" w:hAnsi="Arial" w:cs="Arial"/>
+          <w:noProof/>
+          <w:sz w:val="22"/>
+          <w:szCs w:val="22"/>
+        </w:rPr>
+        <w:t>(Tajima, 1989)</w:t>
+      </w:r>
+      <w:r>
+        <w:rPr>
+          <w:rFonts w:ascii="Arial" w:hAnsi="Arial" w:cs="Arial"/>
+          <w:sz w:val="22"/>
+          <w:szCs w:val="22"/>
+        </w:rPr>
+        <w:fldChar w:fldCharType="end"/>
+      </w:r>
+      <w:r>
+        <w:rPr>
+          <w:rFonts w:ascii="Arial" w:hAnsi="Arial" w:cs="Arial"/>
+          <w:sz w:val="22"/>
+          <w:szCs w:val="22"/>
+        </w:rPr>
+        <w:t xml:space="preserve"> </w:t>
+      </w:r>
+      <w:r>
+        <w:rPr>
+          <w:rFonts w:ascii="Arial" w:hAnsi="Arial" w:cs="Arial"/>
+          <w:sz w:val="22"/>
+          <w:szCs w:val="22"/>
+        </w:rPr>
+        <w:t>within</w:t>
+      </w:r>
+      <w:r>
+        <w:rPr>
+          <w:rFonts w:ascii="Arial" w:hAnsi="Arial" w:cs="Arial"/>
+          <w:sz w:val="22"/>
+          <w:szCs w:val="22"/>
+        </w:rPr>
+        <w:t xml:space="preserve"> each population</w:t>
+      </w:r>
+      <w:r>
+        <w:rPr>
+          <w:rFonts w:ascii="Arial" w:hAnsi="Arial" w:cs="Arial"/>
+          <w:sz w:val="22"/>
+          <w:szCs w:val="22"/>
+        </w:rPr>
+        <w:t xml:space="preserve"> using </w:t>
+      </w:r>
+      <w:r>
+        <w:rPr>
+          <w:rFonts w:ascii="Arial" w:hAnsi="Arial" w:cs="Arial"/>
+          <w:sz w:val="22"/>
+          <w:szCs w:val="22"/>
+        </w:rPr>
+        <w:t xml:space="preserve">the </w:t>
       </w:r>
       <w:proofErr w:type="spellStart"/>
       <w:r>
@@ -4728,7 +4808,7 @@
           <w:sz w:val="22"/>
           <w:szCs w:val="22"/>
         </w:rPr>
-        <w:t>Hom</w:t>
+        <w:t>snpR</w:t>
       </w:r>
       <w:proofErr w:type="spellEnd"/>
       <w:r>
@@ -4737,141 +4817,8 @@
           <w:sz w:val="22"/>
           <w:szCs w:val="22"/>
         </w:rPr>
-        <w:t xml:space="preserve">, </w:t>
-      </w:r>
-      <w:r>
-        <w:rPr>
-          <w:rFonts w:ascii="Arial" w:hAnsi="Arial" w:cs="Arial"/>
-          <w:sz w:val="22"/>
-          <w:szCs w:val="22"/>
-        </w:rPr>
-        <w:t xml:space="preserve">and </w:t>
-      </w:r>
-      <w:r>
-        <w:rPr>
-          <w:rFonts w:ascii="Arial" w:hAnsi="Arial" w:cs="Arial"/>
-          <w:sz w:val="22"/>
-          <w:szCs w:val="22"/>
-        </w:rPr>
-        <w:t>Tajima’s D</w:t>
-      </w:r>
-      <w:r>
-        <w:rPr>
-          <w:rFonts w:ascii="Arial" w:hAnsi="Arial" w:cs="Arial"/>
-          <w:sz w:val="22"/>
-          <w:szCs w:val="22"/>
-        </w:rPr>
-        <w:t xml:space="preserve"> </w:t>
-      </w:r>
-      <w:r>
-        <w:rPr>
-          <w:rFonts w:ascii="Arial" w:hAnsi="Arial" w:cs="Arial"/>
-          <w:sz w:val="22"/>
-          <w:szCs w:val="22"/>
-        </w:rPr>
-        <w:fldChar w:fldCharType="begin" w:fldLock="1"/>
-      </w:r>
-      <w:r>
-        <w:rPr>
-          <w:rFonts w:ascii="Arial" w:hAnsi="Arial" w:cs="Arial"/>
-          <w:sz w:val="22"/>
-          <w:szCs w:val="22"/>
-        </w:rPr>
-        <w:instrText>ADDIN CSL_CITATION {"citationItems":[{"id":"ITEM-1","itemData":{"abstract":"The relationship between the two estimates of genetic variation at the DNA level, namely the number of segregating sites and the average number of nucleotide differences estimated from pairwise comparison, is investigated. It is found that the correlation between these two estimates is large when the sample size is small, and decreases slowly as the sample size increases. Using the relationship obtained, a statistical method for testing the neutral mutation hypothesis is developed. This method needs only the data of DNA polymorphism, namely the genetic variation within population at the DNA level. A simple method of computer simulation, that was used in order to obtain the distribution of a new statistic developed, is also presented. Applying this statistical method to the five regions of DNA sequences in Drosophila melanogaster, it is found that large insertion/deletion (greater than 100 bp) is deleterious. It is suggested that the natural selection against large insertion/deletion is so weak that a large amount of variation is maintained in a population.","author":[{"dropping-particle":"","family":"Tajima","given":"F","non-dropping-particle":"","parse-names":false,"suffix":""}],"container-title":"Genetics","id":"ITEM-1","issue":"3","issued":{"date-parts":[["1989","11","1"]]},"page":"585 LP  - 595","title":"Statistical method for testing the neutral mutation hypothesis by DNA polymorphism.","type":"article-journal","volume":"123"},"uris":["http://www.mendeley.com/documents/?uuid=e0df801a-b94c-48d9-9598-1eb132e29a9c"]}],"mendeley":{"formattedCitation":"(Tajima, 1989)","plainTextFormattedCitation":"(Tajima, 1989)","previouslyFormattedCitation":"(Tajima, 1989)"},"properties":{"noteIndex":0},"schema":"https://github.com/citation-style-language/schema/raw/master/csl-citation.json"}</w:instrText>
-      </w:r>
-      <w:r>
-        <w:rPr>
-          <w:rFonts w:ascii="Arial" w:hAnsi="Arial" w:cs="Arial"/>
-          <w:sz w:val="22"/>
-          <w:szCs w:val="22"/>
-        </w:rPr>
-        <w:fldChar w:fldCharType="separate"/>
-      </w:r>
-      <w:r>
-        <w:rPr>
-          <w:rFonts w:ascii="Arial" w:hAnsi="Arial" w:cs="Arial"/>
-          <w:noProof/>
-          <w:sz w:val="22"/>
-          <w:szCs w:val="22"/>
-        </w:rPr>
-        <w:t>(Tajima, 1989)</w:t>
-      </w:r>
-      <w:r>
-        <w:rPr>
-          <w:rFonts w:ascii="Arial" w:hAnsi="Arial" w:cs="Arial"/>
-          <w:sz w:val="22"/>
-          <w:szCs w:val="22"/>
-        </w:rPr>
-        <w:fldChar w:fldCharType="end"/>
-      </w:r>
-      <w:r>
-        <w:rPr>
-          <w:rFonts w:ascii="Arial" w:hAnsi="Arial" w:cs="Arial"/>
-          <w:sz w:val="22"/>
-          <w:szCs w:val="22"/>
-        </w:rPr>
-        <w:t xml:space="preserve"> </w:t>
-      </w:r>
-      <w:r>
-        <w:rPr>
-          <w:rFonts w:ascii="Arial" w:hAnsi="Arial" w:cs="Arial"/>
-          <w:sz w:val="22"/>
-          <w:szCs w:val="22"/>
-        </w:rPr>
-        <w:t>within</w:t>
-      </w:r>
-      <w:r>
-        <w:rPr>
-          <w:rFonts w:ascii="Arial" w:hAnsi="Arial" w:cs="Arial"/>
-          <w:sz w:val="22"/>
-          <w:szCs w:val="22"/>
-        </w:rPr>
-        <w:t xml:space="preserve"> each population</w:t>
-      </w:r>
-      <w:r>
-        <w:rPr>
-          <w:rFonts w:ascii="Arial" w:hAnsi="Arial" w:cs="Arial"/>
-          <w:sz w:val="22"/>
-          <w:szCs w:val="22"/>
-        </w:rPr>
-        <w:t xml:space="preserve"> using </w:t>
-      </w:r>
-      <w:r>
-        <w:rPr>
-          <w:rFonts w:ascii="Arial" w:hAnsi="Arial" w:cs="Arial"/>
-          <w:sz w:val="22"/>
-          <w:szCs w:val="22"/>
-        </w:rPr>
-        <w:t xml:space="preserve">the </w:t>
-      </w:r>
-      <w:proofErr w:type="spellStart"/>
-      <w:r>
-        <w:rPr>
-          <w:rFonts w:ascii="Arial" w:hAnsi="Arial" w:cs="Arial"/>
-          <w:sz w:val="22"/>
-          <w:szCs w:val="22"/>
-        </w:rPr>
-        <w:t>snpR</w:t>
-      </w:r>
-      <w:proofErr w:type="spellEnd"/>
-      <w:r>
-        <w:rPr>
-          <w:rFonts w:ascii="Arial" w:hAnsi="Arial" w:cs="Arial"/>
-          <w:sz w:val="22"/>
-          <w:szCs w:val="22"/>
-        </w:rPr>
-        <w:t xml:space="preserve"> package (</w:t>
-      </w:r>
-      <w:proofErr w:type="spellStart"/>
-      <w:r>
-        <w:rPr>
-          <w:rFonts w:ascii="Arial" w:hAnsi="Arial" w:cs="Arial"/>
-          <w:sz w:val="22"/>
-          <w:szCs w:val="22"/>
-        </w:rPr>
-        <w:t>Hemstrom</w:t>
-      </w:r>
-      <w:proofErr w:type="spellEnd"/>
+        <w:t xml:space="preserve"> package (Hemstrom</w:t>
+      </w:r>
       <w:r>
         <w:rPr>
           <w:rFonts w:ascii="Arial" w:hAnsi="Arial" w:cs="Arial"/>
@@ -5217,41 +5164,7 @@
           <w:sz w:val="22"/>
           <w:szCs w:val="22"/>
         </w:rPr>
-        <w:t>, Het/</w:t>
-      </w:r>
-      <w:proofErr w:type="spellStart"/>
-      <w:r>
-        <w:rPr>
-          <w:rFonts w:ascii="Arial" w:hAnsi="Arial" w:cs="Arial"/>
-          <w:sz w:val="22"/>
-          <w:szCs w:val="22"/>
-        </w:rPr>
-        <w:t>Hom</w:t>
-      </w:r>
-      <w:proofErr w:type="spellEnd"/>
-      <w:r>
-        <w:rPr>
-          <w:rFonts w:ascii="Arial" w:hAnsi="Arial" w:cs="Arial"/>
-          <w:sz w:val="22"/>
-          <w:szCs w:val="22"/>
-        </w:rPr>
-        <w:t xml:space="preserve">, </w:t>
-      </w:r>
-      <w:r>
-        <w:rPr>
-          <w:rFonts w:ascii="Arial" w:hAnsi="Arial" w:cs="Arial"/>
-          <w:sz w:val="22"/>
-          <w:szCs w:val="22"/>
-        </w:rPr>
-        <w:t xml:space="preserve">and </w:t>
-      </w:r>
-      <w:r>
-        <w:rPr>
-          <w:rFonts w:ascii="Arial" w:hAnsi="Arial" w:cs="Arial"/>
-          <w:sz w:val="22"/>
-          <w:szCs w:val="22"/>
-        </w:rPr>
-        <w:t>Tajima’s D</w:t>
+        <w:t>, Tajima’s D</w:t>
       </w:r>
       <w:r>
         <w:rPr>
@@ -5477,7 +5390,75 @@
           <w:sz w:val="22"/>
           <w:szCs w:val="22"/>
         </w:rPr>
-        <w:t xml:space="preserve"> (Jakobsson </w:t>
+        <w:t xml:space="preserve"> (Jakobsson and Rosenberg 2007)</w:t>
+      </w:r>
+      <w:r>
+        <w:rPr>
+          <w:rFonts w:ascii="Arial" w:hAnsi="Arial" w:cs="Arial"/>
+          <w:sz w:val="22"/>
+          <w:szCs w:val="22"/>
+        </w:rPr>
+        <w:t xml:space="preserve">. The </w:t>
+      </w:r>
+      <w:proofErr w:type="spellStart"/>
+      <w:r>
+        <w:rPr>
+          <w:rFonts w:ascii="Arial" w:hAnsi="Arial" w:cs="Arial"/>
+          <w:sz w:val="22"/>
+          <w:szCs w:val="22"/>
+        </w:rPr>
+        <w:t>pophelper</w:t>
+      </w:r>
+      <w:proofErr w:type="spellEnd"/>
+      <w:r>
+        <w:rPr>
+          <w:rFonts w:ascii="Arial" w:hAnsi="Arial" w:cs="Arial"/>
+          <w:sz w:val="22"/>
+          <w:szCs w:val="22"/>
+        </w:rPr>
+        <w:t xml:space="preserve"> (Francis 2017) </w:t>
+      </w:r>
+      <w:r>
+        <w:rPr>
+          <w:rFonts w:ascii="Arial" w:hAnsi="Arial" w:cs="Arial"/>
+          <w:sz w:val="22"/>
+          <w:szCs w:val="22"/>
+        </w:rPr>
+        <w:t xml:space="preserve">and </w:t>
+      </w:r>
+      <w:proofErr w:type="spellStart"/>
+      <w:r>
+        <w:rPr>
+          <w:rFonts w:ascii="Arial" w:hAnsi="Arial" w:cs="Arial"/>
+          <w:sz w:val="22"/>
+          <w:szCs w:val="22"/>
+        </w:rPr>
+        <w:t>snpR</w:t>
+      </w:r>
+      <w:proofErr w:type="spellEnd"/>
+      <w:r>
+        <w:rPr>
+          <w:rFonts w:ascii="Arial" w:hAnsi="Arial" w:cs="Arial"/>
+          <w:sz w:val="22"/>
+          <w:szCs w:val="22"/>
+        </w:rPr>
+        <w:t xml:space="preserve"> (Hemstrom </w:t>
+      </w:r>
+      <w:r>
+        <w:rPr>
+          <w:rFonts w:ascii="Arial" w:hAnsi="Arial" w:cs="Arial"/>
+          <w:sz w:val="22"/>
+          <w:szCs w:val="22"/>
+        </w:rPr>
+        <w:t>and Jones 2021</w:t>
+      </w:r>
+      <w:r>
+        <w:rPr>
+          <w:rFonts w:ascii="Arial" w:hAnsi="Arial" w:cs="Arial"/>
+          <w:sz w:val="22"/>
+          <w:szCs w:val="22"/>
+        </w:rPr>
+        <w:t xml:space="preserve">) R </w:t>
       </w:r>
       <w:r>
         <w:rPr>
@@ -5486,93 +5467,7 @@
           <w:szCs w:val="22"/>
         </w:rPr>
         <w:lastRenderedPageBreak/>
-        <w:t>and Rosenberg 2007)</w:t>
-      </w:r>
-      <w:r>
-        <w:rPr>
-          <w:rFonts w:ascii="Arial" w:hAnsi="Arial" w:cs="Arial"/>
-          <w:sz w:val="22"/>
-          <w:szCs w:val="22"/>
-        </w:rPr>
-        <w:t xml:space="preserve">. The </w:t>
-      </w:r>
-      <w:proofErr w:type="spellStart"/>
-      <w:r>
-        <w:rPr>
-          <w:rFonts w:ascii="Arial" w:hAnsi="Arial" w:cs="Arial"/>
-          <w:sz w:val="22"/>
-          <w:szCs w:val="22"/>
-        </w:rPr>
-        <w:t>pophelper</w:t>
-      </w:r>
-      <w:proofErr w:type="spellEnd"/>
-      <w:r>
-        <w:rPr>
-          <w:rFonts w:ascii="Arial" w:hAnsi="Arial" w:cs="Arial"/>
-          <w:sz w:val="22"/>
-          <w:szCs w:val="22"/>
-        </w:rPr>
-        <w:t xml:space="preserve"> (Francis 2017) </w:t>
-      </w:r>
-      <w:r>
-        <w:rPr>
-          <w:rFonts w:ascii="Arial" w:hAnsi="Arial" w:cs="Arial"/>
-          <w:sz w:val="22"/>
-          <w:szCs w:val="22"/>
-        </w:rPr>
-        <w:t xml:space="preserve">and </w:t>
-      </w:r>
-      <w:proofErr w:type="spellStart"/>
-      <w:r>
-        <w:rPr>
-          <w:rFonts w:ascii="Arial" w:hAnsi="Arial" w:cs="Arial"/>
-          <w:sz w:val="22"/>
-          <w:szCs w:val="22"/>
-        </w:rPr>
-        <w:t>snpR</w:t>
-      </w:r>
-      <w:proofErr w:type="spellEnd"/>
-      <w:r>
-        <w:rPr>
-          <w:rFonts w:ascii="Arial" w:hAnsi="Arial" w:cs="Arial"/>
-          <w:sz w:val="22"/>
-          <w:szCs w:val="22"/>
-        </w:rPr>
-        <w:t xml:space="preserve"> (</w:t>
-      </w:r>
-      <w:proofErr w:type="spellStart"/>
-      <w:r>
-        <w:rPr>
-          <w:rFonts w:ascii="Arial" w:hAnsi="Arial" w:cs="Arial"/>
-          <w:sz w:val="22"/>
-          <w:szCs w:val="22"/>
-        </w:rPr>
-        <w:t>Hemstrom</w:t>
-      </w:r>
-      <w:proofErr w:type="spellEnd"/>
-      <w:r>
-        <w:rPr>
-          <w:rFonts w:ascii="Arial" w:hAnsi="Arial" w:cs="Arial"/>
-          <w:sz w:val="22"/>
-          <w:szCs w:val="22"/>
-        </w:rPr>
-        <w:t xml:space="preserve"> </w:t>
-      </w:r>
-      <w:r>
-        <w:rPr>
-          <w:rFonts w:ascii="Arial" w:hAnsi="Arial" w:cs="Arial"/>
-          <w:sz w:val="22"/>
-          <w:szCs w:val="22"/>
-        </w:rPr>
-        <w:t>and Jones 2021</w:t>
-      </w:r>
-      <w:r>
-        <w:rPr>
-          <w:rFonts w:ascii="Arial" w:hAnsi="Arial" w:cs="Arial"/>
-          <w:sz w:val="22"/>
-          <w:szCs w:val="22"/>
-        </w:rPr>
-        <w:t xml:space="preserve">) R packages were used to </w:t>
+        <w:t xml:space="preserve">packages were used to </w:t>
       </w:r>
       <w:r>
         <w:rPr>
@@ -5998,25 +5893,7 @@
           <w:sz w:val="22"/>
           <w:szCs w:val="22"/>
         </w:rPr>
-        <w:t xml:space="preserve"> package (</w:t>
-      </w:r>
-      <w:proofErr w:type="spellStart"/>
-      <w:r>
-        <w:rPr>
-          <w:rFonts w:ascii="Arial" w:hAnsi="Arial" w:cs="Arial"/>
-          <w:sz w:val="22"/>
-          <w:szCs w:val="22"/>
-        </w:rPr>
-        <w:t>Hemstrom</w:t>
-      </w:r>
-      <w:proofErr w:type="spellEnd"/>
-      <w:r>
-        <w:rPr>
-          <w:rFonts w:ascii="Arial" w:hAnsi="Arial" w:cs="Arial"/>
-          <w:sz w:val="22"/>
-          <w:szCs w:val="22"/>
-        </w:rPr>
-        <w:t xml:space="preserve"> </w:t>
+        <w:t xml:space="preserve"> package (Hemstrom </w:t>
       </w:r>
       <w:r>
         <w:rPr>
@@ -6312,6 +6189,7 @@
           <w:sz w:val="22"/>
           <w:szCs w:val="22"/>
         </w:rPr>
+        <w:lastRenderedPageBreak/>
         <w:t xml:space="preserve">To describe the patterns of establishment and migration between North America and the Pacific, the demographic reconstruction program </w:t>
       </w:r>
       <w:proofErr w:type="spellStart"/>
@@ -6343,6 +6221,7 @@
         </w:rPr>
         <w:t xml:space="preserve">hereafter </w:t>
       </w:r>
+      <w:proofErr w:type="spellStart"/>
       <w:r>
         <w:rPr>
           <w:rFonts w:ascii="Arial" w:hAnsi="Arial" w:cs="Arial"/>
@@ -6354,6 +6233,7 @@
         </w:rPr>
         <w:t>dadi</w:t>
       </w:r>
+      <w:proofErr w:type="spellEnd"/>
       <w:r>
         <w:rPr>
           <w:rFonts w:ascii="Arial" w:hAnsi="Arial" w:cs="Arial"/>
@@ -7140,6 +7020,39 @@
           <w:sz w:val="22"/>
           <w:szCs w:val="22"/>
         </w:rPr>
+        <w:t xml:space="preserve"> post-split</w:t>
+      </w:r>
+      <w:r>
+        <w:rPr>
+          <w:rFonts w:ascii="Arial" w:hAnsi="Arial" w:cs="Arial"/>
+          <w:sz w:val="22"/>
+          <w:szCs w:val="22"/>
+        </w:rPr>
+        <w:t>, and once with growth allowed in both populations</w:t>
+      </w:r>
+      <w:r>
+        <w:rPr>
+          <w:rFonts w:ascii="Arial" w:hAnsi="Arial" w:cs="Arial"/>
+          <w:sz w:val="22"/>
+          <w:szCs w:val="22"/>
+        </w:rPr>
+        <w:t xml:space="preserve"> post-split</w:t>
+      </w:r>
+      <w:r>
+        <w:rPr>
+          <w:rFonts w:ascii="Arial" w:hAnsi="Arial" w:cs="Arial"/>
+          <w:sz w:val="22"/>
+          <w:szCs w:val="22"/>
+        </w:rPr>
+        <w:t>.</w:t>
+      </w:r>
+      <w:r>
+        <w:rPr>
+          <w:rFonts w:ascii="Arial" w:hAnsi="Arial" w:cs="Arial"/>
+          <w:sz w:val="22"/>
+          <w:szCs w:val="22"/>
+          <w:highlight w:val="white"/>
+        </w:rPr>
         <w:t xml:space="preserve"> </w:t>
       </w:r>
       <w:r>
@@ -7147,51 +7060,19 @@
           <w:rFonts w:ascii="Arial" w:hAnsi="Arial" w:cs="Arial"/>
           <w:sz w:val="22"/>
           <w:szCs w:val="22"/>
+          <w:highlight w:val="white"/>
+        </w:rPr>
+        <w:t xml:space="preserve">Note that in each of these </w:t>
+      </w:r>
+      <w:r>
+        <w:rPr>
+          <w:rFonts w:ascii="Arial" w:hAnsi="Arial" w:cs="Arial"/>
+          <w:sz w:val="22"/>
+          <w:szCs w:val="22"/>
+          <w:highlight w:val="white"/>
         </w:rPr>
         <w:lastRenderedPageBreak/>
-        <w:t>post-split</w:t>
-      </w:r>
-      <w:r>
-        <w:rPr>
-          <w:rFonts w:ascii="Arial" w:hAnsi="Arial" w:cs="Arial"/>
-          <w:sz w:val="22"/>
-          <w:szCs w:val="22"/>
-        </w:rPr>
-        <w:t>, and once with growth allowed in both populations</w:t>
-      </w:r>
-      <w:r>
-        <w:rPr>
-          <w:rFonts w:ascii="Arial" w:hAnsi="Arial" w:cs="Arial"/>
-          <w:sz w:val="22"/>
-          <w:szCs w:val="22"/>
-        </w:rPr>
-        <w:t xml:space="preserve"> post-split</w:t>
-      </w:r>
-      <w:r>
-        <w:rPr>
-          <w:rFonts w:ascii="Arial" w:hAnsi="Arial" w:cs="Arial"/>
-          <w:sz w:val="22"/>
-          <w:szCs w:val="22"/>
-        </w:rPr>
-        <w:t>.</w:t>
-      </w:r>
-      <w:r>
-        <w:rPr>
-          <w:rFonts w:ascii="Arial" w:hAnsi="Arial" w:cs="Arial"/>
-          <w:sz w:val="22"/>
-          <w:szCs w:val="22"/>
-          <w:highlight w:val="white"/>
-        </w:rPr>
-        <w:t xml:space="preserve"> </w:t>
-      </w:r>
-      <w:r>
-        <w:rPr>
-          <w:rFonts w:ascii="Arial" w:hAnsi="Arial" w:cs="Arial"/>
-          <w:sz w:val="22"/>
-          <w:szCs w:val="22"/>
-          <w:highlight w:val="white"/>
-        </w:rPr>
-        <w:t>Note that in each of these (</w:t>
+        <w:t>(</w:t>
       </w:r>
       <w:proofErr w:type="spellStart"/>
       <w:r>
@@ -8611,7 +8492,23 @@
           <w:sz w:val="22"/>
           <w:szCs w:val="22"/>
         </w:rPr>
-        <w:t>). Genetic diversity (π, H</w:t>
+        <w:t>). Genetic diversity (π</w:t>
+      </w:r>
+      <w:r>
+        <w:rPr>
+          <w:rFonts w:ascii="Arial" w:hAnsi="Arial" w:cs="Arial"/>
+          <w:sz w:val="22"/>
+          <w:szCs w:val="22"/>
+        </w:rPr>
+        <w:t xml:space="preserve"> and </w:t>
+      </w:r>
+      <w:r>
+        <w:rPr>
+          <w:rFonts w:ascii="Arial" w:hAnsi="Arial" w:cs="Arial"/>
+          <w:sz w:val="22"/>
+          <w:szCs w:val="22"/>
+        </w:rPr>
+        <w:t>H</w:t>
       </w:r>
       <w:r>
         <w:rPr>
@@ -8622,24 +8519,6 @@
         </w:rPr>
         <w:t>O</w:t>
       </w:r>
-      <w:r>
-        <w:rPr>
-          <w:rFonts w:ascii="Arial" w:hAnsi="Arial" w:cs="Arial"/>
-          <w:sz w:val="22"/>
-          <w:szCs w:val="22"/>
-        </w:rPr>
-        <w:t>, and Het/</w:t>
-      </w:r>
-      <w:proofErr w:type="spellStart"/>
-      <w:r>
-        <w:rPr>
-          <w:rFonts w:ascii="Arial" w:hAnsi="Arial" w:cs="Arial"/>
-          <w:sz w:val="22"/>
-          <w:szCs w:val="22"/>
-        </w:rPr>
-        <w:t>Hom</w:t>
-      </w:r>
-      <w:proofErr w:type="spellEnd"/>
       <w:r>
         <w:rPr>
           <w:rFonts w:ascii="Arial" w:hAnsi="Arial" w:cs="Arial"/>
@@ -9692,7 +9571,7 @@
           <w:sz w:val="22"/>
           <w:szCs w:val="22"/>
         </w:rPr>
-        <w:t>5</w:t>
+        <w:t>4</w:t>
       </w:r>
       <w:r>
         <w:rPr>
@@ -9760,7 +9639,7 @@
           <w:sz w:val="22"/>
           <w:szCs w:val="22"/>
         </w:rPr>
-        <w:t>5</w:t>
+        <w:t>4</w:t>
       </w:r>
       <w:r>
         <w:rPr>
@@ -12390,23 +12269,13 @@
         </w:rPr>
         <w:t xml:space="preserve">(James 1993, Freedman et al. 2018, </w:t>
       </w:r>
-      <w:proofErr w:type="spellStart"/>
-      <w:r>
-        <w:rPr>
-          <w:rFonts w:ascii="Arial" w:hAnsi="Arial" w:cs="Arial"/>
-          <w:sz w:val="22"/>
-          <w:szCs w:val="22"/>
-        </w:rPr>
-        <w:t>Hemstrom</w:t>
-      </w:r>
-      <w:proofErr w:type="spellEnd"/>
-      <w:r>
-        <w:rPr>
-          <w:rFonts w:ascii="Arial" w:hAnsi="Arial" w:cs="Arial"/>
-          <w:sz w:val="22"/>
-          <w:szCs w:val="22"/>
-        </w:rPr>
-        <w:t xml:space="preserve"> et al. </w:t>
+      <w:r>
+        <w:rPr>
+          <w:rFonts w:ascii="Arial" w:hAnsi="Arial" w:cs="Arial"/>
+          <w:sz w:val="22"/>
+          <w:szCs w:val="22"/>
+        </w:rPr>
+        <w:t xml:space="preserve">Hemstrom et al. </w:t>
       </w:r>
       <w:r>
         <w:rPr>
@@ -16834,21 +16703,12 @@
           <w:lang w:val="en-US"/>
         </w:rPr>
       </w:pPr>
-      <w:proofErr w:type="spellStart"/>
-      <w:r>
-        <w:rPr>
-          <w:b/>
-          <w:bCs/>
-        </w:rPr>
-        <w:t>Hemstrom</w:t>
-      </w:r>
-      <w:proofErr w:type="spellEnd"/>
-      <w:r>
-        <w:rPr>
-          <w:b/>
-          <w:bCs/>
-        </w:rPr>
-        <w:t xml:space="preserve">, W. and M. Jones. 2021. </w:t>
+      <w:r>
+        <w:rPr>
+          <w:b/>
+          <w:bCs/>
+        </w:rPr>
+        <w:t xml:space="preserve">Hemstrom, W. and M. Jones. 2021. </w:t>
       </w:r>
       <w:proofErr w:type="spellStart"/>
       <w:r>
@@ -21135,7 +20995,7 @@
     <w:tbl>
       <w:tblPr>
         <w:tblStyle w:val="a"/>
-        <w:tblW w:w="8655" w:type="dxa"/>
+        <w:tblW w:w="7140" w:type="dxa"/>
         <w:jc w:val="center"/>
         <w:tblBorders>
           <w:top w:val="single" w:sz="6" w:space="0" w:color="000000"/>
@@ -21154,7 +21014,6 @@
         <w:gridCol w:w="1375"/>
         <w:gridCol w:w="1035"/>
         <w:gridCol w:w="1050"/>
-        <w:gridCol w:w="1515"/>
       </w:tblGrid>
       <w:tr>
         <w:trPr>
@@ -21326,45 +21185,6 @@
             </w:r>
           </w:p>
         </w:tc>
-        <w:tc>
-          <w:tcPr>
-            <w:tcW w:w="1515" w:type="dxa"/>
-            <w:tcBorders>
-              <w:top w:val="single" w:sz="8" w:space="0" w:color="000000"/>
-              <w:bottom w:val="single" w:sz="8" w:space="0" w:color="000000"/>
-              <w:right w:val="single" w:sz="8" w:space="0" w:color="000000"/>
-            </w:tcBorders>
-            <w:tcMar>
-              <w:top w:w="100" w:type="dxa"/>
-              <w:left w:w="100" w:type="dxa"/>
-              <w:bottom w:w="100" w:type="dxa"/>
-              <w:right w:w="100" w:type="dxa"/>
-            </w:tcMar>
-            <w:vAlign w:val="center"/>
-          </w:tcPr>
-          <w:p>
-            <w:pPr>
-              <w:jc w:val="center"/>
-              <w:rPr>
-                <w:b/>
-              </w:rPr>
-            </w:pPr>
-            <w:r>
-              <w:rPr>
-                <w:b/>
-              </w:rPr>
-              <w:t>Het/</w:t>
-            </w:r>
-            <w:proofErr w:type="spellStart"/>
-            <w:r>
-              <w:rPr>
-                <w:b/>
-              </w:rPr>
-              <w:t>Hom</w:t>
-            </w:r>
-            <w:proofErr w:type="spellEnd"/>
-          </w:p>
-        </w:tc>
       </w:tr>
       <w:tr>
         <w:trPr>
@@ -21506,30 +21326,6 @@
             </w:pPr>
             <w:r>
               <w:t>0.064</w:t>
-            </w:r>
-          </w:p>
-        </w:tc>
-        <w:tc>
-          <w:tcPr>
-            <w:tcW w:w="1515" w:type="dxa"/>
-            <w:tcBorders>
-              <w:bottom w:val="single" w:sz="8" w:space="0" w:color="000000"/>
-              <w:right w:val="single" w:sz="8" w:space="0" w:color="000000"/>
-            </w:tcBorders>
-            <w:tcMar>
-              <w:top w:w="100" w:type="dxa"/>
-              <w:left w:w="100" w:type="dxa"/>
-              <w:bottom w:w="100" w:type="dxa"/>
-              <w:right w:w="100" w:type="dxa"/>
-            </w:tcMar>
-            <w:vAlign w:val="center"/>
-          </w:tcPr>
-          <w:p>
-            <w:pPr>
-              <w:jc w:val="center"/>
-            </w:pPr>
-            <w:r>
-              <w:t>0.059</w:t>
             </w:r>
           </w:p>
         </w:tc>
@@ -21677,30 +21473,6 @@
             </w:r>
           </w:p>
         </w:tc>
-        <w:tc>
-          <w:tcPr>
-            <w:tcW w:w="1515" w:type="dxa"/>
-            <w:tcBorders>
-              <w:bottom w:val="single" w:sz="8" w:space="0" w:color="000000"/>
-              <w:right w:val="single" w:sz="8" w:space="0" w:color="000000"/>
-            </w:tcBorders>
-            <w:tcMar>
-              <w:top w:w="100" w:type="dxa"/>
-              <w:left w:w="100" w:type="dxa"/>
-              <w:bottom w:w="100" w:type="dxa"/>
-              <w:right w:w="100" w:type="dxa"/>
-            </w:tcMar>
-            <w:vAlign w:val="center"/>
-          </w:tcPr>
-          <w:p>
-            <w:pPr>
-              <w:jc w:val="center"/>
-            </w:pPr>
-            <w:r>
-              <w:t>0.051</w:t>
-            </w:r>
-          </w:p>
-        </w:tc>
       </w:tr>
       <w:tr>
         <w:trPr>
@@ -21824,30 +21596,6 @@
         <w:tc>
           <w:tcPr>
             <w:tcW w:w="1050" w:type="dxa"/>
-            <w:tcBorders>
-              <w:bottom w:val="single" w:sz="8" w:space="0" w:color="000000"/>
-              <w:right w:val="single" w:sz="8" w:space="0" w:color="000000"/>
-            </w:tcBorders>
-            <w:tcMar>
-              <w:top w:w="100" w:type="dxa"/>
-              <w:left w:w="100" w:type="dxa"/>
-              <w:bottom w:w="100" w:type="dxa"/>
-              <w:right w:w="100" w:type="dxa"/>
-            </w:tcMar>
-            <w:vAlign w:val="center"/>
-          </w:tcPr>
-          <w:p>
-            <w:pPr>
-              <w:jc w:val="center"/>
-            </w:pPr>
-            <w:r>
-              <w:t>0.032</w:t>
-            </w:r>
-          </w:p>
-        </w:tc>
-        <w:tc>
-          <w:tcPr>
-            <w:tcW w:w="1515" w:type="dxa"/>
             <w:tcBorders>
               <w:bottom w:val="single" w:sz="8" w:space="0" w:color="000000"/>
               <w:right w:val="single" w:sz="8" w:space="0" w:color="000000"/>
@@ -22013,30 +21761,6 @@
             </w:r>
           </w:p>
         </w:tc>
-        <w:tc>
-          <w:tcPr>
-            <w:tcW w:w="1515" w:type="dxa"/>
-            <w:tcBorders>
-              <w:bottom w:val="single" w:sz="8" w:space="0" w:color="000000"/>
-              <w:right w:val="single" w:sz="8" w:space="0" w:color="000000"/>
-            </w:tcBorders>
-            <w:tcMar>
-              <w:top w:w="100" w:type="dxa"/>
-              <w:left w:w="100" w:type="dxa"/>
-              <w:bottom w:w="100" w:type="dxa"/>
-              <w:right w:w="100" w:type="dxa"/>
-            </w:tcMar>
-            <w:vAlign w:val="center"/>
-          </w:tcPr>
-          <w:p>
-            <w:pPr>
-              <w:jc w:val="center"/>
-            </w:pPr>
-            <w:r>
-              <w:t>0.037</w:t>
-            </w:r>
-          </w:p>
-        </w:tc>
       </w:tr>
       <w:tr>
         <w:trPr>
@@ -22178,30 +21902,6 @@
             </w:pPr>
             <w:r>
               <w:t>0.025</w:t>
-            </w:r>
-          </w:p>
-        </w:tc>
-        <w:tc>
-          <w:tcPr>
-            <w:tcW w:w="1515" w:type="dxa"/>
-            <w:tcBorders>
-              <w:bottom w:val="single" w:sz="8" w:space="0" w:color="000000"/>
-              <w:right w:val="single" w:sz="8" w:space="0" w:color="000000"/>
-            </w:tcBorders>
-            <w:tcMar>
-              <w:top w:w="100" w:type="dxa"/>
-              <w:left w:w="100" w:type="dxa"/>
-              <w:bottom w:w="100" w:type="dxa"/>
-              <w:right w:w="100" w:type="dxa"/>
-            </w:tcMar>
-            <w:vAlign w:val="center"/>
-          </w:tcPr>
-          <w:p>
-            <w:pPr>
-              <w:jc w:val="center"/>
-            </w:pPr>
-            <w:r>
-              <w:t>0.023</w:t>
             </w:r>
           </w:p>
         </w:tc>
@@ -22349,30 +22049,6 @@
             </w:r>
           </w:p>
         </w:tc>
-        <w:tc>
-          <w:tcPr>
-            <w:tcW w:w="1515" w:type="dxa"/>
-            <w:tcBorders>
-              <w:bottom w:val="single" w:sz="8" w:space="0" w:color="000000"/>
-              <w:right w:val="single" w:sz="8" w:space="0" w:color="000000"/>
-            </w:tcBorders>
-            <w:tcMar>
-              <w:top w:w="100" w:type="dxa"/>
-              <w:left w:w="100" w:type="dxa"/>
-              <w:bottom w:w="100" w:type="dxa"/>
-              <w:right w:w="100" w:type="dxa"/>
-            </w:tcMar>
-            <w:vAlign w:val="center"/>
-          </w:tcPr>
-          <w:p>
-            <w:pPr>
-              <w:jc w:val="center"/>
-            </w:pPr>
-            <w:r>
-              <w:t>0.043</w:t>
-            </w:r>
-          </w:p>
-        </w:tc>
       </w:tr>
       <w:tr>
         <w:trPr>
@@ -22514,30 +22190,6 @@
             </w:pPr>
             <w:r>
               <w:t>0.042</w:t>
-            </w:r>
-          </w:p>
-        </w:tc>
-        <w:tc>
-          <w:tcPr>
-            <w:tcW w:w="1515" w:type="dxa"/>
-            <w:tcBorders>
-              <w:bottom w:val="single" w:sz="8" w:space="0" w:color="000000"/>
-              <w:right w:val="single" w:sz="8" w:space="0" w:color="000000"/>
-            </w:tcBorders>
-            <w:tcMar>
-              <w:top w:w="100" w:type="dxa"/>
-              <w:left w:w="100" w:type="dxa"/>
-              <w:bottom w:w="100" w:type="dxa"/>
-              <w:right w:w="100" w:type="dxa"/>
-            </w:tcMar>
-            <w:vAlign w:val="center"/>
-          </w:tcPr>
-          <w:p>
-            <w:pPr>
-              <w:jc w:val="center"/>
-            </w:pPr>
-            <w:r>
-              <w:t>0.039</w:t>
             </w:r>
           </w:p>
         </w:tc>
@@ -22685,30 +22337,6 @@
             </w:r>
           </w:p>
         </w:tc>
-        <w:tc>
-          <w:tcPr>
-            <w:tcW w:w="1515" w:type="dxa"/>
-            <w:tcBorders>
-              <w:bottom w:val="single" w:sz="8" w:space="0" w:color="000000"/>
-              <w:right w:val="single" w:sz="8" w:space="0" w:color="000000"/>
-            </w:tcBorders>
-            <w:tcMar>
-              <w:top w:w="100" w:type="dxa"/>
-              <w:left w:w="100" w:type="dxa"/>
-              <w:bottom w:w="100" w:type="dxa"/>
-              <w:right w:w="100" w:type="dxa"/>
-            </w:tcMar>
-            <w:vAlign w:val="center"/>
-          </w:tcPr>
-          <w:p>
-            <w:pPr>
-              <w:jc w:val="center"/>
-            </w:pPr>
-            <w:r>
-              <w:t>0.042</w:t>
-            </w:r>
-          </w:p>
-        </w:tc>
       </w:tr>
     </w:tbl>
     <w:p/>
@@ -22730,7 +22358,13 @@
         <w:t>O</w:t>
       </w:r>
       <w:r>
-        <w:t>), nucleotide diversity (π), and the average ratio of Heterozygous to Homozygous sites across all individuals in each population.</w:t>
+        <w:t>),</w:t>
+      </w:r>
+      <w:r>
+        <w:t xml:space="preserve"> and</w:t>
+      </w:r>
+      <w:r>
+        <w:t xml:space="preserve"> nucleotide diversity (π) in each population.</w:t>
       </w:r>
       <w:r>
         <w:t xml:space="preserve"> </w:t>
@@ -23279,19 +22913,25 @@
         <w:t xml:space="preserve"> </w:t>
       </w:r>
       <w:r>
-        <w:t>4 and S6-</w:t>
+        <w:t>4 and S</w:t>
+      </w:r>
+      <w:r>
+        <w:t>5</w:t>
+      </w:r>
+      <w:r>
+        <w:t>-</w:t>
       </w:r>
       <w:r>
         <w:t>S</w:t>
       </w:r>
       <w:r>
+        <w:t>7</w:t>
+      </w:r>
+      <w:r>
+        <w:t xml:space="preserve"> and the residuals in Figure S</w:t>
+      </w:r>
+      <w:r>
         <w:t>8</w:t>
-      </w:r>
-      <w:r>
-        <w:t xml:space="preserve"> and the residuals in Figure S</w:t>
-      </w:r>
-      <w:r>
-        <w:t>9</w:t>
       </w:r>
       <w:r>
         <w:t>.</w:t>
@@ -23340,7 +22980,7 @@
                     <pic:cNvPicPr/>
                   </pic:nvPicPr>
                   <pic:blipFill>
-                    <a:blip r:embed="rId23">
+                    <a:blip r:embed="rId23" cstate="print">
                       <a:extLst>
                         <a:ext uri="{28A0092B-C50C-407E-A947-70E740481C1C}">
                           <a14:useLocalDpi xmlns:a14="http://schemas.microsoft.com/office/drawing/2010/main" val="0"/>
@@ -24563,6 +24203,7 @@
   <w:style w:type="character" w:default="1" w:styleId="DefaultParagraphFont">
     <w:name w:val="Default Paragraph Font"/>
     <w:uiPriority w:val="1"/>
+    <w:semiHidden/>
     <w:unhideWhenUsed/>
   </w:style>
   <w:style w:type="table" w:default="1" w:styleId="TableNormal">

</xml_diff>